<commit_message>
Terminado, ahora me falta la documentación
</commit_message>
<xml_diff>
--- a/documentacion/doc.docx
+++ b/documentacion/doc.docx
@@ -1,6 +1,6 @@
 
 <file path=word/document.xml><?xml version="1.0" encoding="utf-8"?>
-<w:document xmlns:wpc="http://schemas.microsoft.com/office/word/2010/wordprocessingCanvas" xmlns:mc="http://schemas.openxmlformats.org/markup-compatibility/2006" xmlns:o="urn:schemas-microsoft-com:office:office" xmlns:r="http://schemas.openxmlformats.org/officeDocument/2006/relationships" xmlns:m="http://schemas.openxmlformats.org/officeDocument/2006/math" xmlns:v="urn:schemas-microsoft-com:vml" xmlns:wp14="http://schemas.microsoft.com/office/word/2010/wordprocessingDrawing" xmlns:wp="http://schemas.openxmlformats.org/drawingml/2006/wordprocessingDrawing" xmlns:w10="urn:schemas-microsoft-com:office:word" xmlns:w="http://schemas.openxmlformats.org/wordprocessingml/2006/main" xmlns:w14="http://schemas.microsoft.com/office/word/2010/wordml" xmlns:wpg="http://schemas.microsoft.com/office/word/2010/wordprocessingGroup" xmlns:wpi="http://schemas.microsoft.com/office/word/2010/wordprocessingInk" xmlns:wne="http://schemas.microsoft.com/office/word/2006/wordml" xmlns:wps="http://schemas.microsoft.com/office/word/2010/wordprocessingShape" mc:Ignorable="w14 wp14">
+<w:document xmlns:wpc="http://schemas.microsoft.com/office/word/2010/wordprocessingCanvas" xmlns:mc="http://schemas.openxmlformats.org/markup-compatibility/2006" xmlns:o="urn:schemas-microsoft-com:office:office" xmlns:r="http://schemas.openxmlformats.org/officeDocument/2006/relationships" xmlns:m="http://schemas.openxmlformats.org/officeDocument/2006/math" xmlns:v="urn:schemas-microsoft-com:vml" xmlns:wp14="http://schemas.microsoft.com/office/word/2010/wordprocessingDrawing" xmlns:wp="http://schemas.openxmlformats.org/drawingml/2006/wordprocessingDrawing" xmlns:w10="urn:schemas-microsoft-com:office:word" xmlns:w="http://schemas.openxmlformats.org/wordprocessingml/2006/main" xmlns:w14="http://schemas.microsoft.com/office/word/2010/wordml" xmlns:w15="http://schemas.microsoft.com/office/word/2012/wordml" xmlns:wpg="http://schemas.microsoft.com/office/word/2010/wordprocessingGroup" xmlns:wpi="http://schemas.microsoft.com/office/word/2010/wordprocessingInk" xmlns:wne="http://schemas.microsoft.com/office/word/2006/wordml" xmlns:wps="http://schemas.microsoft.com/office/word/2010/wordprocessingShape" mc:Ignorable="w14 w15 wp14">
   <w:body>
     <w:p>
       <w:pPr>
@@ -302,15 +302,16 @@
       </w:r>
     </w:p>
     <w:p>
+      <w:bookmarkStart w:id="2" w:name="_GoBack"/>
       <w:r>
         <w:rPr>
           <w:noProof/>
-          <w:lang w:val="es-ES" w:eastAsia="es-ES"/>
+          <w:lang w:eastAsia="es-PE"/>
         </w:rPr>
         <w:drawing>
-          <wp:inline distT="0" distB="0" distL="0" distR="0" wp14:anchorId="7CB46AF6" wp14:editId="41EE9CCF">
-            <wp:extent cx="5612130" cy="3707130"/>
-            <wp:effectExtent l="0" t="0" r="7620" b="7620"/>
+          <wp:inline distT="0" distB="0" distL="0" distR="0" wp14:anchorId="1D44B4C5" wp14:editId="1D031FB1">
+            <wp:extent cx="5276850" cy="3538118"/>
+            <wp:effectExtent l="0" t="0" r="0" b="5715"/>
             <wp:docPr id="1" name="Imagen 1"/>
             <wp:cNvGraphicFramePr>
               <a:graphicFrameLocks xmlns:a="http://schemas.openxmlformats.org/drawingml/2006/main" noChangeAspect="1"/>
@@ -322,20 +323,27 @@
                     <pic:cNvPr id="1" name=""/>
                     <pic:cNvPicPr/>
                   </pic:nvPicPr>
-                  <pic:blipFill>
-                    <a:blip r:embed="rId6"/>
-                    <a:stretch>
-                      <a:fillRect/>
-                    </a:stretch>
+                  <pic:blipFill rotWithShape="1">
+                    <a:blip r:embed="rId5"/>
+                    <a:srcRect l="24949" t="27049" r="30754" b="20357"/>
+                    <a:stretch/>
                   </pic:blipFill>
-                  <pic:spPr>
+                  <pic:spPr bwMode="auto">
                     <a:xfrm>
                       <a:off x="0" y="0"/>
-                      <a:ext cx="5612130" cy="3707130"/>
+                      <a:ext cx="5284993" cy="3543578"/>
                     </a:xfrm>
                     <a:prstGeom prst="rect">
                       <a:avLst/>
                     </a:prstGeom>
+                    <a:ln>
+                      <a:noFill/>
+                    </a:ln>
+                    <a:extLst>
+                      <a:ext uri="{53640926-AAD7-44D8-BBD7-CCE9431645EC}">
+                        <a14:shadowObscured xmlns:a14="http://schemas.microsoft.com/office/drawing/2010/main"/>
+                      </a:ext>
+                    </a:extLst>
                   </pic:spPr>
                 </pic:pic>
               </a:graphicData>
@@ -343,13 +351,13 @@
           </wp:inline>
         </w:drawing>
       </w:r>
+      <w:bookmarkEnd w:id="2"/>
     </w:p>
     <w:p/>
     <w:p/>
     <w:p/>
     <w:p>
       <w:r>
-        <w:lastRenderedPageBreak/>
         <w:t>Requerimientos no funcionales</w:t>
       </w:r>
     </w:p>
@@ -357,8 +365,9 @@
       <w:r>
         <w:rPr>
           <w:noProof/>
-          <w:lang w:val="es-ES" w:eastAsia="es-ES"/>
+          <w:lang w:eastAsia="es-PE"/>
         </w:rPr>
+        <w:lastRenderedPageBreak/>
         <w:drawing>
           <wp:inline distT="0" distB="0" distL="0" distR="0" wp14:anchorId="5A84BBCA" wp14:editId="3E3553BF">
             <wp:extent cx="5676900" cy="2915165"/>
@@ -375,7 +384,7 @@
                     <pic:cNvPicPr/>
                   </pic:nvPicPr>
                   <pic:blipFill rotWithShape="1">
-                    <a:blip r:embed="rId7"/>
+                    <a:blip r:embed="rId6"/>
                     <a:srcRect l="21894" t="21326" r="27869" b="31006"/>
                     <a:stretch/>
                   </pic:blipFill>
@@ -412,7 +421,7 @@
       <w:r>
         <w:rPr>
           <w:noProof/>
-          <w:lang w:val="es-ES" w:eastAsia="es-ES"/>
+          <w:lang w:eastAsia="es-PE"/>
         </w:rPr>
         <w:drawing>
           <wp:inline distT="0" distB="0" distL="0" distR="0" wp14:anchorId="4D9AA39D" wp14:editId="40839268">
@@ -430,7 +439,7 @@
                     <pic:cNvPicPr/>
                   </pic:nvPicPr>
                   <pic:blipFill rotWithShape="1">
-                    <a:blip r:embed="rId8"/>
+                    <a:blip r:embed="rId7"/>
                     <a:srcRect l="20553" t="12084" r="29848" b="26586"/>
                     <a:stretch/>
                   </pic:blipFill>
@@ -462,7 +471,6 @@
     <w:p/>
     <w:p>
       <w:r>
-        <w:lastRenderedPageBreak/>
         <w:t>Modelo de Dominio actualizado</w:t>
       </w:r>
     </w:p>
@@ -470,8 +478,9 @@
       <w:r>
         <w:rPr>
           <w:noProof/>
-          <w:lang w:val="es-ES" w:eastAsia="es-ES"/>
+          <w:lang w:eastAsia="es-PE"/>
         </w:rPr>
+        <w:lastRenderedPageBreak/>
         <w:drawing>
           <wp:inline distT="0" distB="0" distL="0" distR="0" wp14:anchorId="2011388F" wp14:editId="4FB39081">
             <wp:extent cx="5543550" cy="3874923"/>
@@ -488,7 +497,7 @@
                     <pic:cNvPicPr/>
                   </pic:nvPicPr>
                   <pic:blipFill rotWithShape="1">
-                    <a:blip r:embed="rId9"/>
+                    <a:blip r:embed="rId8"/>
                     <a:srcRect l="19194" t="9970" r="30018" b="26888"/>
                     <a:stretch/>
                   </pic:blipFill>
@@ -536,7 +545,7 @@
       <w:r>
         <w:rPr>
           <w:noProof/>
-          <w:lang w:val="es-ES" w:eastAsia="es-ES"/>
+          <w:lang w:eastAsia="es-PE"/>
         </w:rPr>
         <w:drawing>
           <wp:inline distT="0" distB="0" distL="0" distR="0" wp14:anchorId="1E6194BA" wp14:editId="061BD2C1">
@@ -554,7 +563,7 @@
                     <pic:cNvPicPr/>
                   </pic:nvPicPr>
                   <pic:blipFill rotWithShape="1">
-                    <a:blip r:embed="rId10"/>
+                    <a:blip r:embed="rId9"/>
                     <a:srcRect l="11551" t="9969" r="16769" b="17825"/>
                     <a:stretch/>
                   </pic:blipFill>
@@ -585,8 +594,6 @@
     <w:p/>
     <w:p/>
     <w:p>
-      <w:bookmarkStart w:id="2" w:name="_GoBack"/>
-      <w:bookmarkEnd w:id="2"/>
       <w:r>
         <w:lastRenderedPageBreak/>
         <w:t>Modelo de Casos de Uso Actualizado</w:t>
@@ -596,7 +603,7 @@
       <w:r>
         <w:rPr>
           <w:noProof/>
-          <w:lang w:val="es-ES" w:eastAsia="es-ES"/>
+          <w:lang w:eastAsia="es-PE"/>
         </w:rPr>
         <w:drawing>
           <wp:inline distT="0" distB="0" distL="0" distR="0" wp14:anchorId="19109E49" wp14:editId="2D951037">
@@ -614,7 +621,7 @@
                     <pic:cNvPicPr/>
                   </pic:nvPicPr>
                   <pic:blipFill rotWithShape="1">
-                    <a:blip r:embed="rId11"/>
+                    <a:blip r:embed="rId10"/>
                     <a:srcRect l="12002" t="10140" r="10256" b="13849"/>
                     <a:stretch/>
                   </pic:blipFill>
@@ -653,8 +660,8 @@
 </file>
 
 <file path=word/numbering.xml><?xml version="1.0" encoding="utf-8"?>
-<w:numbering xmlns:wpc="http://schemas.microsoft.com/office/word/2010/wordprocessingCanvas" xmlns:mc="http://schemas.openxmlformats.org/markup-compatibility/2006" xmlns:o="urn:schemas-microsoft-com:office:office" xmlns:r="http://schemas.openxmlformats.org/officeDocument/2006/relationships" xmlns:m="http://schemas.openxmlformats.org/officeDocument/2006/math" xmlns:v="urn:schemas-microsoft-com:vml" xmlns:wp14="http://schemas.microsoft.com/office/word/2010/wordprocessingDrawing" xmlns:wp="http://schemas.openxmlformats.org/drawingml/2006/wordprocessingDrawing" xmlns:w10="urn:schemas-microsoft-com:office:word" xmlns:w="http://schemas.openxmlformats.org/wordprocessingml/2006/main" xmlns:w14="http://schemas.microsoft.com/office/word/2010/wordml" xmlns:wpg="http://schemas.microsoft.com/office/word/2010/wordprocessingGroup" xmlns:wpi="http://schemas.microsoft.com/office/word/2010/wordprocessingInk" xmlns:wne="http://schemas.microsoft.com/office/word/2006/wordml" xmlns:wps="http://schemas.microsoft.com/office/word/2010/wordprocessingShape" mc:Ignorable="w14 wp14">
-  <w:abstractNum w:abstractNumId="0">
+<w:numbering xmlns:wpc="http://schemas.microsoft.com/office/word/2010/wordprocessingCanvas" xmlns:mc="http://schemas.openxmlformats.org/markup-compatibility/2006" xmlns:o="urn:schemas-microsoft-com:office:office" xmlns:r="http://schemas.openxmlformats.org/officeDocument/2006/relationships" xmlns:m="http://schemas.openxmlformats.org/officeDocument/2006/math" xmlns:v="urn:schemas-microsoft-com:vml" xmlns:wp14="http://schemas.microsoft.com/office/word/2010/wordprocessingDrawing" xmlns:wp="http://schemas.openxmlformats.org/drawingml/2006/wordprocessingDrawing" xmlns:w10="urn:schemas-microsoft-com:office:word" xmlns:w="http://schemas.openxmlformats.org/wordprocessingml/2006/main" xmlns:w14="http://schemas.microsoft.com/office/word/2010/wordml" xmlns:w15="http://schemas.microsoft.com/office/word/2012/wordml" xmlns:wpg="http://schemas.microsoft.com/office/word/2010/wordprocessingGroup" xmlns:wpi="http://schemas.microsoft.com/office/word/2010/wordprocessingInk" xmlns:wne="http://schemas.microsoft.com/office/word/2006/wordml" xmlns:wps="http://schemas.microsoft.com/office/word/2010/wordprocessingShape" mc:Ignorable="w14 w15 wp14">
+  <w:abstractNum w:abstractNumId="0" w15:restartNumberingAfterBreak="0">
     <w:nsid w:val="669E09F0"/>
     <w:multiLevelType w:val="multilevel"/>
     <w:tmpl w:val="0C0A001F"/>
@@ -774,7 +781,7 @@
 </file>
 
 <file path=word/styles.xml><?xml version="1.0" encoding="utf-8"?>
-<w:styles xmlns:mc="http://schemas.openxmlformats.org/markup-compatibility/2006" xmlns:r="http://schemas.openxmlformats.org/officeDocument/2006/relationships" xmlns:w="http://schemas.openxmlformats.org/wordprocessingml/2006/main" xmlns:w14="http://schemas.microsoft.com/office/word/2010/wordml" mc:Ignorable="w14">
+<w:styles xmlns:mc="http://schemas.openxmlformats.org/markup-compatibility/2006" xmlns:r="http://schemas.openxmlformats.org/officeDocument/2006/relationships" xmlns:w="http://schemas.openxmlformats.org/wordprocessingml/2006/main" xmlns:w14="http://schemas.microsoft.com/office/word/2010/wordml" xmlns:w15="http://schemas.microsoft.com/office/word/2012/wordml" mc:Ignorable="w14 w15">
   <w:docDefaults>
     <w:rPrDefault>
       <w:rPr>
@@ -790,401 +797,378 @@
       </w:pPr>
     </w:pPrDefault>
   </w:docDefaults>
-  <w:latentStyles w:defLockedState="0" w:defUIPriority="99" w:defSemiHidden="1" w:defUnhideWhenUsed="1" w:defQFormat="0" w:count="267">
-    <w:lsdException w:name="Normal" w:semiHidden="0" w:uiPriority="0" w:unhideWhenUsed="0" w:qFormat="1"/>
-    <w:lsdException w:name="heading 1" w:semiHidden="0" w:uiPriority="9" w:unhideWhenUsed="0" w:qFormat="1"/>
-    <w:lsdException w:name="heading 2" w:uiPriority="9" w:qFormat="1"/>
-    <w:lsdException w:name="heading 3" w:uiPriority="9" w:qFormat="1"/>
-    <w:lsdException w:name="heading 4" w:uiPriority="9" w:qFormat="1"/>
-    <w:lsdException w:name="heading 5" w:uiPriority="9" w:qFormat="1"/>
-    <w:lsdException w:name="heading 6" w:uiPriority="9" w:qFormat="1"/>
-    <w:lsdException w:name="heading 7" w:uiPriority="9" w:qFormat="1"/>
-    <w:lsdException w:name="heading 8" w:uiPriority="9" w:qFormat="1"/>
-    <w:lsdException w:name="heading 9" w:uiPriority="9" w:qFormat="1"/>
-    <w:lsdException w:name="toc 1" w:uiPriority="39"/>
-    <w:lsdException w:name="toc 2" w:uiPriority="39"/>
-    <w:lsdException w:name="toc 3" w:uiPriority="39"/>
-    <w:lsdException w:name="toc 4" w:uiPriority="39"/>
-    <w:lsdException w:name="toc 5" w:uiPriority="39"/>
-    <w:lsdException w:name="toc 6" w:uiPriority="39"/>
-    <w:lsdException w:name="toc 7" w:uiPriority="39"/>
-    <w:lsdException w:name="toc 8" w:uiPriority="39"/>
-    <w:lsdException w:name="toc 9" w:uiPriority="39"/>
-    <w:lsdException w:name="caption" w:uiPriority="35" w:qFormat="1"/>
-    <w:lsdException w:name="Title" w:semiHidden="0" w:uiPriority="10" w:unhideWhenUsed="0" w:qFormat="1"/>
-    <w:lsdException w:name="Default Paragraph Font" w:uiPriority="1"/>
-    <w:lsdException w:name="Subtitle" w:semiHidden="0" w:uiPriority="11" w:unhideWhenUsed="0" w:qFormat="1"/>
-    <w:lsdException w:name="Strong" w:semiHidden="0" w:uiPriority="22" w:unhideWhenUsed="0" w:qFormat="1"/>
-    <w:lsdException w:name="Emphasis" w:semiHidden="0" w:uiPriority="20" w:unhideWhenUsed="0" w:qFormat="1"/>
-    <w:lsdException w:name="Table Grid" w:semiHidden="0" w:uiPriority="39" w:unhideWhenUsed="0"/>
-    <w:lsdException w:name="Placeholder Text" w:unhideWhenUsed="0"/>
-    <w:lsdException w:name="No Spacing" w:semiHidden="0" w:uiPriority="1" w:unhideWhenUsed="0" w:qFormat="1"/>
-    <w:lsdException w:name="Light Shading" w:semiHidden="0" w:uiPriority="60" w:unhideWhenUsed="0"/>
-    <w:lsdException w:name="Light List" w:semiHidden="0" w:uiPriority="61" w:unhideWhenUsed="0"/>
-    <w:lsdException w:name="Light Grid" w:semiHidden="0" w:uiPriority="62" w:unhideWhenUsed="0"/>
-    <w:lsdException w:name="Medium Shading 1" w:semiHidden="0" w:uiPriority="63" w:unhideWhenUsed="0"/>
-    <w:lsdException w:name="Medium Shading 2" w:semiHidden="0" w:uiPriority="64" w:unhideWhenUsed="0"/>
-    <w:lsdException w:name="Medium List 1" w:semiHidden="0" w:uiPriority="65" w:unhideWhenUsed="0"/>
-    <w:lsdException w:name="Medium List 2" w:semiHidden="0" w:uiPriority="66" w:unhideWhenUsed="0"/>
-    <w:lsdException w:name="Medium Grid 1" w:semiHidden="0" w:uiPriority="67" w:unhideWhenUsed="0"/>
-    <w:lsdException w:name="Medium Grid 2" w:semiHidden="0" w:uiPriority="68" w:unhideWhenUsed="0"/>
-    <w:lsdException w:name="Medium Grid 3" w:semiHidden="0" w:uiPriority="69" w:unhideWhenUsed="0"/>
-    <w:lsdException w:name="Dark List" w:semiHidden="0" w:uiPriority="70" w:unhideWhenUsed="0"/>
-    <w:lsdException w:name="Colorful Shading" w:semiHidden="0" w:uiPriority="71" w:unhideWhenUsed="0"/>
-    <w:lsdException w:name="Colorful List" w:semiHidden="0" w:uiPriority="72" w:unhideWhenUsed="0"/>
-    <w:lsdException w:name="Colorful Grid" w:semiHidden="0" w:uiPriority="73" w:unhideWhenUsed="0"/>
-    <w:lsdException w:name="Light Shading Accent 1" w:semiHidden="0" w:uiPriority="60" w:unhideWhenUsed="0"/>
-    <w:lsdException w:name="Light List Accent 1" w:semiHidden="0" w:uiPriority="61" w:unhideWhenUsed="0"/>
-    <w:lsdException w:name="Light Grid Accent 1" w:semiHidden="0" w:uiPriority="62" w:unhideWhenUsed="0"/>
-    <w:lsdException w:name="Medium Shading 1 Accent 1" w:semiHidden="0" w:uiPriority="63" w:unhideWhenUsed="0"/>
-    <w:lsdException w:name="Medium Shading 2 Accent 1" w:semiHidden="0" w:uiPriority="64" w:unhideWhenUsed="0"/>
-    <w:lsdException w:name="Medium List 1 Accent 1" w:semiHidden="0" w:uiPriority="65" w:unhideWhenUsed="0"/>
-    <w:lsdException w:name="Revision" w:unhideWhenUsed="0"/>
-    <w:lsdException w:name="List Paragraph" w:semiHidden="0" w:uiPriority="34" w:unhideWhenUsed="0" w:qFormat="1"/>
-    <w:lsdException w:name="Quote" w:semiHidden="0" w:uiPriority="29" w:unhideWhenUsed="0" w:qFormat="1"/>
-    <w:lsdException w:name="Intense Quote" w:semiHidden="0" w:uiPriority="30" w:unhideWhenUsed="0" w:qFormat="1"/>
-    <w:lsdException w:name="Medium List 2 Accent 1" w:semiHidden="0" w:uiPriority="66" w:unhideWhenUsed="0"/>
-    <w:lsdException w:name="Medium Grid 1 Accent 1" w:semiHidden="0" w:uiPriority="67" w:unhideWhenUsed="0"/>
-    <w:lsdException w:name="Medium Grid 2 Accent 1" w:semiHidden="0" w:uiPriority="68" w:unhideWhenUsed="0"/>
-    <w:lsdException w:name="Medium Grid 3 Accent 1" w:semiHidden="0" w:uiPriority="69" w:unhideWhenUsed="0"/>
-    <w:lsdException w:name="Dark List Accent 1" w:semiHidden="0" w:uiPriority="70" w:unhideWhenUsed="0"/>
-    <w:lsdException w:name="Colorful Shading Accent 1" w:semiHidden="0" w:uiPriority="71" w:unhideWhenUsed="0"/>
-    <w:lsdException w:name="Colorful List Accent 1" w:semiHidden="0" w:uiPriority="72" w:unhideWhenUsed="0"/>
-    <w:lsdException w:name="Colorful Grid Accent 1" w:semiHidden="0" w:uiPriority="73" w:unhideWhenUsed="0"/>
-    <w:lsdException w:name="Light Shading Accent 2" w:semiHidden="0" w:uiPriority="60" w:unhideWhenUsed="0"/>
-    <w:lsdException w:name="Light List Accent 2" w:semiHidden="0" w:uiPriority="61" w:unhideWhenUsed="0"/>
-    <w:lsdException w:name="Light Grid Accent 2" w:semiHidden="0" w:uiPriority="62" w:unhideWhenUsed="0"/>
-    <w:lsdException w:name="Medium Shading 1 Accent 2" w:semiHidden="0" w:uiPriority="63" w:unhideWhenUsed="0"/>
-    <w:lsdException w:name="Medium Shading 2 Accent 2" w:semiHidden="0" w:uiPriority="64" w:unhideWhenUsed="0"/>
-    <w:lsdException w:name="Medium List 1 Accent 2" w:semiHidden="0" w:uiPriority="65" w:unhideWhenUsed="0"/>
-    <w:lsdException w:name="Medium List 2 Accent 2" w:semiHidden="0" w:uiPriority="66" w:unhideWhenUsed="0"/>
-    <w:lsdException w:name="Medium Grid 1 Accent 2" w:semiHidden="0" w:uiPriority="67" w:unhideWhenUsed="0"/>
-    <w:lsdException w:name="Medium Grid 2 Accent 2" w:semiHidden="0" w:uiPriority="68" w:unhideWhenUsed="0"/>
-    <w:lsdException w:name="Medium Grid 3 Accent 2" w:semiHidden="0" w:uiPriority="69" w:unhideWhenUsed="0"/>
-    <w:lsdException w:name="Dark List Accent 2" w:semiHidden="0" w:uiPriority="70" w:unhideWhenUsed="0"/>
-    <w:lsdException w:name="Colorful Shading Accent 2" w:semiHidden="0" w:uiPriority="71" w:unhideWhenUsed="0"/>
-    <w:lsdException w:name="Colorful List Accent 2" w:semiHidden="0" w:uiPriority="72" w:unhideWhenUsed="0"/>
-    <w:lsdException w:name="Colorful Grid Accent 2" w:semiHidden="0" w:uiPriority="73" w:unhideWhenUsed="0"/>
-    <w:lsdException w:name="Light Shading Accent 3" w:semiHidden="0" w:uiPriority="60" w:unhideWhenUsed="0"/>
-    <w:lsdException w:name="Light List Accent 3" w:semiHidden="0" w:uiPriority="61" w:unhideWhenUsed="0"/>
-    <w:lsdException w:name="Light Grid Accent 3" w:semiHidden="0" w:uiPriority="62" w:unhideWhenUsed="0"/>
-    <w:lsdException w:name="Medium Shading 1 Accent 3" w:semiHidden="0" w:uiPriority="63" w:unhideWhenUsed="0"/>
-    <w:lsdException w:name="Medium Shading 2 Accent 3" w:semiHidden="0" w:uiPriority="64" w:unhideWhenUsed="0"/>
-    <w:lsdException w:name="Medium List 1 Accent 3" w:semiHidden="0" w:uiPriority="65" w:unhideWhenUsed="0"/>
-    <w:lsdException w:name="Medium List 2 Accent 3" w:semiHidden="0" w:uiPriority="66" w:unhideWhenUsed="0"/>
-    <w:lsdException w:name="Medium Grid 1 Accent 3" w:semiHidden="0" w:uiPriority="67" w:unhideWhenUsed="0"/>
-    <w:lsdException w:name="Medium Grid 2 Accent 3" w:semiHidden="0" w:uiPriority="68" w:unhideWhenUsed="0"/>
-    <w:lsdException w:name="Medium Grid 3 Accent 3" w:semiHidden="0" w:uiPriority="69" w:unhideWhenUsed="0"/>
-    <w:lsdException w:name="Dark List Accent 3" w:semiHidden="0" w:uiPriority="70" w:unhideWhenUsed="0"/>
-    <w:lsdException w:name="Colorful Shading Accent 3" w:semiHidden="0" w:uiPriority="71" w:unhideWhenUsed="0"/>
-    <w:lsdException w:name="Colorful List Accent 3" w:semiHidden="0" w:uiPriority="72" w:unhideWhenUsed="0"/>
-    <w:lsdException w:name="Colorful Grid Accent 3" w:semiHidden="0" w:uiPriority="73" w:unhideWhenUsed="0"/>
-    <w:lsdException w:name="Light Shading Accent 4" w:semiHidden="0" w:uiPriority="60" w:unhideWhenUsed="0"/>
-    <w:lsdException w:name="Light List Accent 4" w:semiHidden="0" w:uiPriority="61" w:unhideWhenUsed="0"/>
-    <w:lsdException w:name="Light Grid Accent 4" w:semiHidden="0" w:uiPriority="62" w:unhideWhenUsed="0"/>
-    <w:lsdException w:name="Medium Shading 1 Accent 4" w:semiHidden="0" w:uiPriority="63" w:unhideWhenUsed="0"/>
-    <w:lsdException w:name="Medium Shading 2 Accent 4" w:semiHidden="0" w:uiPriority="64" w:unhideWhenUsed="0"/>
-    <w:lsdException w:name="Medium List 1 Accent 4" w:semiHidden="0" w:uiPriority="65" w:unhideWhenUsed="0"/>
-    <w:lsdException w:name="Medium List 2 Accent 4" w:semiHidden="0" w:uiPriority="66" w:unhideWhenUsed="0"/>
-    <w:lsdException w:name="Medium Grid 1 Accent 4" w:semiHidden="0" w:uiPriority="67" w:unhideWhenUsed="0"/>
-    <w:lsdException w:name="Medium Grid 2 Accent 4" w:semiHidden="0" w:uiPriority="68" w:unhideWhenUsed="0"/>
-    <w:lsdException w:name="Medium Grid 3 Accent 4" w:semiHidden="0" w:uiPriority="69" w:unhideWhenUsed="0"/>
-    <w:lsdException w:name="Dark List Accent 4" w:semiHidden="0" w:uiPriority="70" w:unhideWhenUsed="0"/>
-    <w:lsdException w:name="Colorful Shading Accent 4" w:semiHidden="0" w:uiPriority="71" w:unhideWhenUsed="0"/>
-    <w:lsdException w:name="Colorful List Accent 4" w:semiHidden="0" w:uiPriority="72" w:unhideWhenUsed="0"/>
-    <w:lsdException w:name="Colorful Grid Accent 4" w:semiHidden="0" w:uiPriority="73" w:unhideWhenUsed="0"/>
-    <w:lsdException w:name="Light Shading Accent 5" w:semiHidden="0" w:uiPriority="60" w:unhideWhenUsed="0"/>
-    <w:lsdException w:name="Light List Accent 5" w:semiHidden="0" w:uiPriority="61" w:unhideWhenUsed="0"/>
-    <w:lsdException w:name="Light Grid Accent 5" w:semiHidden="0" w:uiPriority="62" w:unhideWhenUsed="0"/>
-    <w:lsdException w:name="Medium Shading 1 Accent 5" w:semiHidden="0" w:uiPriority="63" w:unhideWhenUsed="0"/>
-    <w:lsdException w:name="Medium Shading 2 Accent 5" w:semiHidden="0" w:uiPriority="64" w:unhideWhenUsed="0"/>
-    <w:lsdException w:name="Medium List 1 Accent 5" w:semiHidden="0" w:uiPriority="65" w:unhideWhenUsed="0"/>
-    <w:lsdException w:name="Medium List 2 Accent 5" w:semiHidden="0" w:uiPriority="66" w:unhideWhenUsed="0"/>
-    <w:lsdException w:name="Medium Grid 1 Accent 5" w:semiHidden="0" w:uiPriority="67" w:unhideWhenUsed="0"/>
-    <w:lsdException w:name="Medium Grid 2 Accent 5" w:semiHidden="0" w:uiPriority="68" w:unhideWhenUsed="0"/>
-    <w:lsdException w:name="Medium Grid 3 Accent 5" w:semiHidden="0" w:uiPriority="69" w:unhideWhenUsed="0"/>
-    <w:lsdException w:name="Dark List Accent 5" w:semiHidden="0" w:uiPriority="70" w:unhideWhenUsed="0"/>
-    <w:lsdException w:name="Colorful Shading Accent 5" w:semiHidden="0" w:uiPriority="71" w:unhideWhenUsed="0"/>
-    <w:lsdException w:name="Colorful List Accent 5" w:semiHidden="0" w:uiPriority="72" w:unhideWhenUsed="0"/>
-    <w:lsdException w:name="Colorful Grid Accent 5" w:semiHidden="0" w:uiPriority="73" w:unhideWhenUsed="0"/>
-    <w:lsdException w:name="Light Shading Accent 6" w:semiHidden="0" w:uiPriority="60" w:unhideWhenUsed="0"/>
-    <w:lsdException w:name="Light List Accent 6" w:semiHidden="0" w:uiPriority="61" w:unhideWhenUsed="0"/>
-    <w:lsdException w:name="Light Grid Accent 6" w:semiHidden="0" w:uiPriority="62" w:unhideWhenUsed="0"/>
-    <w:lsdException w:name="Medium Shading 1 Accent 6" w:semiHidden="0" w:uiPriority="63" w:unhideWhenUsed="0"/>
-    <w:lsdException w:name="Medium Shading 2 Accent 6" w:semiHidden="0" w:uiPriority="64" w:unhideWhenUsed="0"/>
-    <w:lsdException w:name="Medium List 1 Accent 6" w:semiHidden="0" w:uiPriority="65" w:unhideWhenUsed="0"/>
-    <w:lsdException w:name="Medium List 2 Accent 6" w:semiHidden="0" w:uiPriority="66" w:unhideWhenUsed="0"/>
-    <w:lsdException w:name="Medium Grid 1 Accent 6" w:semiHidden="0" w:uiPriority="67" w:unhideWhenUsed="0"/>
-    <w:lsdException w:name="Medium Grid 2 Accent 6" w:semiHidden="0" w:uiPriority="68" w:unhideWhenUsed="0"/>
-    <w:lsdException w:name="Medium Grid 3 Accent 6" w:semiHidden="0" w:uiPriority="69" w:unhideWhenUsed="0"/>
-    <w:lsdException w:name="Dark List Accent 6" w:semiHidden="0" w:uiPriority="70" w:unhideWhenUsed="0"/>
-    <w:lsdException w:name="Colorful Shading Accent 6" w:semiHidden="0" w:uiPriority="71" w:unhideWhenUsed="0"/>
-    <w:lsdException w:name="Colorful List Accent 6" w:semiHidden="0" w:uiPriority="72" w:unhideWhenUsed="0"/>
-    <w:lsdException w:name="Colorful Grid Accent 6" w:semiHidden="0" w:uiPriority="73" w:unhideWhenUsed="0"/>
-    <w:lsdException w:name="Subtle Emphasis" w:semiHidden="0" w:uiPriority="19" w:unhideWhenUsed="0" w:qFormat="1"/>
-    <w:lsdException w:name="Intense Emphasis" w:semiHidden="0" w:uiPriority="21" w:unhideWhenUsed="0" w:qFormat="1"/>
-    <w:lsdException w:name="Subtle Reference" w:semiHidden="0" w:uiPriority="31" w:unhideWhenUsed="0" w:qFormat="1"/>
-    <w:lsdException w:name="Intense Reference" w:semiHidden="0" w:uiPriority="32" w:unhideWhenUsed="0" w:qFormat="1"/>
-    <w:lsdException w:name="Book Title" w:semiHidden="0" w:uiPriority="33" w:unhideWhenUsed="0" w:qFormat="1"/>
-    <w:lsdException w:name="Bibliography" w:uiPriority="37"/>
-    <w:lsdException w:name="TOC Heading" w:uiPriority="39" w:qFormat="1"/>
-  </w:latentStyles>
-  <w:style w:type="paragraph" w:default="1" w:styleId="Normal">
-    <w:name w:val="Normal"/>
-    <w:qFormat/>
-  </w:style>
-  <w:style w:type="paragraph" w:styleId="Ttulo3">
-    <w:name w:val="heading 3"/>
-    <w:basedOn w:val="Normal"/>
-    <w:next w:val="Normal"/>
-    <w:link w:val="Ttulo3Car"/>
-    <w:uiPriority w:val="9"/>
-    <w:semiHidden/>
-    <w:unhideWhenUsed/>
-    <w:qFormat/>
-    <w:rsid w:val="005E2C06"/>
-    <w:pPr>
-      <w:keepNext/>
-      <w:keepLines/>
-      <w:spacing w:before="200" w:after="200" w:line="240" w:lineRule="auto"/>
-      <w:outlineLvl w:val="2"/>
-    </w:pPr>
-    <w:rPr>
-      <w:rFonts w:ascii="Times New Roman" w:eastAsiaTheme="majorEastAsia" w:hAnsi="Times New Roman" w:cstheme="majorBidi"/>
-      <w:b/>
-      <w:bCs/>
-      <w:sz w:val="24"/>
-    </w:rPr>
-  </w:style>
-  <w:style w:type="character" w:default="1" w:styleId="Fuentedeprrafopredeter">
-    <w:name w:val="Default Paragraph Font"/>
-    <w:uiPriority w:val="1"/>
-    <w:semiHidden/>
-    <w:unhideWhenUsed/>
-  </w:style>
-  <w:style w:type="table" w:default="1" w:styleId="Tablanormal">
-    <w:name w:val="Normal Table"/>
-    <w:uiPriority w:val="99"/>
-    <w:semiHidden/>
-    <w:unhideWhenUsed/>
-    <w:tblPr>
-      <w:tblInd w:w="0" w:type="dxa"/>
-      <w:tblCellMar>
-        <w:top w:w="0" w:type="dxa"/>
-        <w:left w:w="108" w:type="dxa"/>
-        <w:bottom w:w="0" w:type="dxa"/>
-        <w:right w:w="108" w:type="dxa"/>
-      </w:tblCellMar>
-    </w:tblPr>
-  </w:style>
-  <w:style w:type="numbering" w:default="1" w:styleId="Sinlista">
-    <w:name w:val="No List"/>
-    <w:uiPriority w:val="99"/>
-    <w:semiHidden/>
-    <w:unhideWhenUsed/>
-  </w:style>
-  <w:style w:type="character" w:customStyle="1" w:styleId="Ttulo3Car">
-    <w:name w:val="Título 3 Car"/>
-    <w:basedOn w:val="Fuentedeprrafopredeter"/>
-    <w:link w:val="Ttulo3"/>
-    <w:uiPriority w:val="9"/>
-    <w:semiHidden/>
-    <w:rsid w:val="005E2C06"/>
-    <w:rPr>
-      <w:rFonts w:ascii="Times New Roman" w:eastAsiaTheme="majorEastAsia" w:hAnsi="Times New Roman" w:cstheme="majorBidi"/>
-      <w:b/>
-      <w:bCs/>
-      <w:sz w:val="24"/>
-    </w:rPr>
-  </w:style>
-  <w:style w:type="paragraph" w:styleId="Textodeglobo">
-    <w:name w:val="Balloon Text"/>
-    <w:basedOn w:val="Normal"/>
-    <w:link w:val="TextodegloboCar"/>
-    <w:uiPriority w:val="99"/>
-    <w:semiHidden/>
-    <w:unhideWhenUsed/>
-    <w:rsid w:val="003326C7"/>
-    <w:pPr>
-      <w:spacing w:after="0" w:line="240" w:lineRule="auto"/>
-    </w:pPr>
-    <w:rPr>
-      <w:rFonts w:ascii="Tahoma" w:hAnsi="Tahoma" w:cs="Tahoma"/>
-      <w:sz w:val="16"/>
-      <w:szCs w:val="16"/>
-    </w:rPr>
-  </w:style>
-  <w:style w:type="character" w:customStyle="1" w:styleId="TextodegloboCar">
-    <w:name w:val="Texto de globo Car"/>
-    <w:basedOn w:val="Fuentedeprrafopredeter"/>
-    <w:link w:val="Textodeglobo"/>
-    <w:uiPriority w:val="99"/>
-    <w:semiHidden/>
-    <w:rsid w:val="003326C7"/>
-    <w:rPr>
-      <w:rFonts w:ascii="Tahoma" w:hAnsi="Tahoma" w:cs="Tahoma"/>
-      <w:sz w:val="16"/>
-      <w:szCs w:val="16"/>
-    </w:rPr>
-  </w:style>
-</w:styles>
-</file>
-
-<file path=word/stylesWithEffects.xml><?xml version="1.0" encoding="utf-8"?>
-<w:styles xmlns:wpc="http://schemas.microsoft.com/office/word/2010/wordprocessingCanvas" xmlns:mc="http://schemas.openxmlformats.org/markup-compatibility/2006" xmlns:o="urn:schemas-microsoft-com:office:office" xmlns:r="http://schemas.openxmlformats.org/officeDocument/2006/relationships" xmlns:m="http://schemas.openxmlformats.org/officeDocument/2006/math" xmlns:v="urn:schemas-microsoft-com:vml" xmlns:wp14="http://schemas.microsoft.com/office/word/2010/wordprocessingDrawing" xmlns:wp="http://schemas.openxmlformats.org/drawingml/2006/wordprocessingDrawing" xmlns:w10="urn:schemas-microsoft-com:office:word" xmlns:w="http://schemas.openxmlformats.org/wordprocessingml/2006/main" xmlns:w14="http://schemas.microsoft.com/office/word/2010/wordml" xmlns:wpg="http://schemas.microsoft.com/office/word/2010/wordprocessingGroup" xmlns:wpi="http://schemas.microsoft.com/office/word/2010/wordprocessingInk" xmlns:wne="http://schemas.microsoft.com/office/word/2006/wordml" xmlns:wps="http://schemas.microsoft.com/office/word/2010/wordprocessingShape" mc:Ignorable="w14 wp14">
-  <w:docDefaults>
-    <w:rPrDefault>
-      <w:rPr>
-        <w:rFonts w:asciiTheme="minorHAnsi" w:eastAsiaTheme="minorHAnsi" w:hAnsiTheme="minorHAnsi" w:cstheme="minorBidi"/>
-        <w:sz w:val="22"/>
-        <w:szCs w:val="22"/>
-        <w:lang w:val="es-PE" w:eastAsia="en-US" w:bidi="ar-SA"/>
-      </w:rPr>
-    </w:rPrDefault>
-    <w:pPrDefault>
-      <w:pPr>
-        <w:spacing w:after="160" w:line="259" w:lineRule="auto"/>
-      </w:pPr>
-    </w:pPrDefault>
-  </w:docDefaults>
-  <w:latentStyles w:defLockedState="0" w:defUIPriority="99" w:defSemiHidden="1" w:defUnhideWhenUsed="1" w:defQFormat="0" w:count="267">
-    <w:lsdException w:name="Normal" w:semiHidden="0" w:uiPriority="0" w:unhideWhenUsed="0" w:qFormat="1"/>
-    <w:lsdException w:name="heading 1" w:semiHidden="0" w:uiPriority="9" w:unhideWhenUsed="0" w:qFormat="1"/>
-    <w:lsdException w:name="heading 2" w:uiPriority="9" w:qFormat="1"/>
-    <w:lsdException w:name="heading 3" w:uiPriority="9" w:qFormat="1"/>
-    <w:lsdException w:name="heading 4" w:uiPriority="9" w:qFormat="1"/>
-    <w:lsdException w:name="heading 5" w:uiPriority="9" w:qFormat="1"/>
-    <w:lsdException w:name="heading 6" w:uiPriority="9" w:qFormat="1"/>
-    <w:lsdException w:name="heading 7" w:uiPriority="9" w:qFormat="1"/>
-    <w:lsdException w:name="heading 8" w:uiPriority="9" w:qFormat="1"/>
-    <w:lsdException w:name="heading 9" w:uiPriority="9" w:qFormat="1"/>
-    <w:lsdException w:name="toc 1" w:uiPriority="39"/>
-    <w:lsdException w:name="toc 2" w:uiPriority="39"/>
-    <w:lsdException w:name="toc 3" w:uiPriority="39"/>
-    <w:lsdException w:name="toc 4" w:uiPriority="39"/>
-    <w:lsdException w:name="toc 5" w:uiPriority="39"/>
-    <w:lsdException w:name="toc 6" w:uiPriority="39"/>
-    <w:lsdException w:name="toc 7" w:uiPriority="39"/>
-    <w:lsdException w:name="toc 8" w:uiPriority="39"/>
-    <w:lsdException w:name="toc 9" w:uiPriority="39"/>
-    <w:lsdException w:name="caption" w:uiPriority="35" w:qFormat="1"/>
-    <w:lsdException w:name="Title" w:semiHidden="0" w:uiPriority="10" w:unhideWhenUsed="0" w:qFormat="1"/>
-    <w:lsdException w:name="Default Paragraph Font" w:uiPriority="1"/>
-    <w:lsdException w:name="Subtitle" w:semiHidden="0" w:uiPriority="11" w:unhideWhenUsed="0" w:qFormat="1"/>
-    <w:lsdException w:name="Strong" w:semiHidden="0" w:uiPriority="22" w:unhideWhenUsed="0" w:qFormat="1"/>
-    <w:lsdException w:name="Emphasis" w:semiHidden="0" w:uiPriority="20" w:unhideWhenUsed="0" w:qFormat="1"/>
-    <w:lsdException w:name="Table Grid" w:semiHidden="0" w:uiPriority="39" w:unhideWhenUsed="0"/>
-    <w:lsdException w:name="Placeholder Text" w:unhideWhenUsed="0"/>
-    <w:lsdException w:name="No Spacing" w:semiHidden="0" w:uiPriority="1" w:unhideWhenUsed="0" w:qFormat="1"/>
-    <w:lsdException w:name="Light Shading" w:semiHidden="0" w:uiPriority="60" w:unhideWhenUsed="0"/>
-    <w:lsdException w:name="Light List" w:semiHidden="0" w:uiPriority="61" w:unhideWhenUsed="0"/>
-    <w:lsdException w:name="Light Grid" w:semiHidden="0" w:uiPriority="62" w:unhideWhenUsed="0"/>
-    <w:lsdException w:name="Medium Shading 1" w:semiHidden="0" w:uiPriority="63" w:unhideWhenUsed="0"/>
-    <w:lsdException w:name="Medium Shading 2" w:semiHidden="0" w:uiPriority="64" w:unhideWhenUsed="0"/>
-    <w:lsdException w:name="Medium List 1" w:semiHidden="0" w:uiPriority="65" w:unhideWhenUsed="0"/>
-    <w:lsdException w:name="Medium List 2" w:semiHidden="0" w:uiPriority="66" w:unhideWhenUsed="0"/>
-    <w:lsdException w:name="Medium Grid 1" w:semiHidden="0" w:uiPriority="67" w:unhideWhenUsed="0"/>
-    <w:lsdException w:name="Medium Grid 2" w:semiHidden="0" w:uiPriority="68" w:unhideWhenUsed="0"/>
-    <w:lsdException w:name="Medium Grid 3" w:semiHidden="0" w:uiPriority="69" w:unhideWhenUsed="0"/>
-    <w:lsdException w:name="Dark List" w:semiHidden="0" w:uiPriority="70" w:unhideWhenUsed="0"/>
-    <w:lsdException w:name="Colorful Shading" w:semiHidden="0" w:uiPriority="71" w:unhideWhenUsed="0"/>
-    <w:lsdException w:name="Colorful List" w:semiHidden="0" w:uiPriority="72" w:unhideWhenUsed="0"/>
-    <w:lsdException w:name="Colorful Grid" w:semiHidden="0" w:uiPriority="73" w:unhideWhenUsed="0"/>
-    <w:lsdException w:name="Light Shading Accent 1" w:semiHidden="0" w:uiPriority="60" w:unhideWhenUsed="0"/>
-    <w:lsdException w:name="Light List Accent 1" w:semiHidden="0" w:uiPriority="61" w:unhideWhenUsed="0"/>
-    <w:lsdException w:name="Light Grid Accent 1" w:semiHidden="0" w:uiPriority="62" w:unhideWhenUsed="0"/>
-    <w:lsdException w:name="Medium Shading 1 Accent 1" w:semiHidden="0" w:uiPriority="63" w:unhideWhenUsed="0"/>
-    <w:lsdException w:name="Medium Shading 2 Accent 1" w:semiHidden="0" w:uiPriority="64" w:unhideWhenUsed="0"/>
-    <w:lsdException w:name="Medium List 1 Accent 1" w:semiHidden="0" w:uiPriority="65" w:unhideWhenUsed="0"/>
-    <w:lsdException w:name="Revision" w:unhideWhenUsed="0"/>
-    <w:lsdException w:name="List Paragraph" w:semiHidden="0" w:uiPriority="34" w:unhideWhenUsed="0" w:qFormat="1"/>
-    <w:lsdException w:name="Quote" w:semiHidden="0" w:uiPriority="29" w:unhideWhenUsed="0" w:qFormat="1"/>
-    <w:lsdException w:name="Intense Quote" w:semiHidden="0" w:uiPriority="30" w:unhideWhenUsed="0" w:qFormat="1"/>
-    <w:lsdException w:name="Medium List 2 Accent 1" w:semiHidden="0" w:uiPriority="66" w:unhideWhenUsed="0"/>
-    <w:lsdException w:name="Medium Grid 1 Accent 1" w:semiHidden="0" w:uiPriority="67" w:unhideWhenUsed="0"/>
-    <w:lsdException w:name="Medium Grid 2 Accent 1" w:semiHidden="0" w:uiPriority="68" w:unhideWhenUsed="0"/>
-    <w:lsdException w:name="Medium Grid 3 Accent 1" w:semiHidden="0" w:uiPriority="69" w:unhideWhenUsed="0"/>
-    <w:lsdException w:name="Dark List Accent 1" w:semiHidden="0" w:uiPriority="70" w:unhideWhenUsed="0"/>
-    <w:lsdException w:name="Colorful Shading Accent 1" w:semiHidden="0" w:uiPriority="71" w:unhideWhenUsed="0"/>
-    <w:lsdException w:name="Colorful List Accent 1" w:semiHidden="0" w:uiPriority="72" w:unhideWhenUsed="0"/>
-    <w:lsdException w:name="Colorful Grid Accent 1" w:semiHidden="0" w:uiPriority="73" w:unhideWhenUsed="0"/>
-    <w:lsdException w:name="Light Shading Accent 2" w:semiHidden="0" w:uiPriority="60" w:unhideWhenUsed="0"/>
-    <w:lsdException w:name="Light List Accent 2" w:semiHidden="0" w:uiPriority="61" w:unhideWhenUsed="0"/>
-    <w:lsdException w:name="Light Grid Accent 2" w:semiHidden="0" w:uiPriority="62" w:unhideWhenUsed="0"/>
-    <w:lsdException w:name="Medium Shading 1 Accent 2" w:semiHidden="0" w:uiPriority="63" w:unhideWhenUsed="0"/>
-    <w:lsdException w:name="Medium Shading 2 Accent 2" w:semiHidden="0" w:uiPriority="64" w:unhideWhenUsed="0"/>
-    <w:lsdException w:name="Medium List 1 Accent 2" w:semiHidden="0" w:uiPriority="65" w:unhideWhenUsed="0"/>
-    <w:lsdException w:name="Medium List 2 Accent 2" w:semiHidden="0" w:uiPriority="66" w:unhideWhenUsed="0"/>
-    <w:lsdException w:name="Medium Grid 1 Accent 2" w:semiHidden="0" w:uiPriority="67" w:unhideWhenUsed="0"/>
-    <w:lsdException w:name="Medium Grid 2 Accent 2" w:semiHidden="0" w:uiPriority="68" w:unhideWhenUsed="0"/>
-    <w:lsdException w:name="Medium Grid 3 Accent 2" w:semiHidden="0" w:uiPriority="69" w:unhideWhenUsed="0"/>
-    <w:lsdException w:name="Dark List Accent 2" w:semiHidden="0" w:uiPriority="70" w:unhideWhenUsed="0"/>
-    <w:lsdException w:name="Colorful Shading Accent 2" w:semiHidden="0" w:uiPriority="71" w:unhideWhenUsed="0"/>
-    <w:lsdException w:name="Colorful List Accent 2" w:semiHidden="0" w:uiPriority="72" w:unhideWhenUsed="0"/>
-    <w:lsdException w:name="Colorful Grid Accent 2" w:semiHidden="0" w:uiPriority="73" w:unhideWhenUsed="0"/>
-    <w:lsdException w:name="Light Shading Accent 3" w:semiHidden="0" w:uiPriority="60" w:unhideWhenUsed="0"/>
-    <w:lsdException w:name="Light List Accent 3" w:semiHidden="0" w:uiPriority="61" w:unhideWhenUsed="0"/>
-    <w:lsdException w:name="Light Grid Accent 3" w:semiHidden="0" w:uiPriority="62" w:unhideWhenUsed="0"/>
-    <w:lsdException w:name="Medium Shading 1 Accent 3" w:semiHidden="0" w:uiPriority="63" w:unhideWhenUsed="0"/>
-    <w:lsdException w:name="Medium Shading 2 Accent 3" w:semiHidden="0" w:uiPriority="64" w:unhideWhenUsed="0"/>
-    <w:lsdException w:name="Medium List 1 Accent 3" w:semiHidden="0" w:uiPriority="65" w:unhideWhenUsed="0"/>
-    <w:lsdException w:name="Medium List 2 Accent 3" w:semiHidden="0" w:uiPriority="66" w:unhideWhenUsed="0"/>
-    <w:lsdException w:name="Medium Grid 1 Accent 3" w:semiHidden="0" w:uiPriority="67" w:unhideWhenUsed="0"/>
-    <w:lsdException w:name="Medium Grid 2 Accent 3" w:semiHidden="0" w:uiPriority="68" w:unhideWhenUsed="0"/>
-    <w:lsdException w:name="Medium Grid 3 Accent 3" w:semiHidden="0" w:uiPriority="69" w:unhideWhenUsed="0"/>
-    <w:lsdException w:name="Dark List Accent 3" w:semiHidden="0" w:uiPriority="70" w:unhideWhenUsed="0"/>
-    <w:lsdException w:name="Colorful Shading Accent 3" w:semiHidden="0" w:uiPriority="71" w:unhideWhenUsed="0"/>
-    <w:lsdException w:name="Colorful List Accent 3" w:semiHidden="0" w:uiPriority="72" w:unhideWhenUsed="0"/>
-    <w:lsdException w:name="Colorful Grid Accent 3" w:semiHidden="0" w:uiPriority="73" w:unhideWhenUsed="0"/>
-    <w:lsdException w:name="Light Shading Accent 4" w:semiHidden="0" w:uiPriority="60" w:unhideWhenUsed="0"/>
-    <w:lsdException w:name="Light List Accent 4" w:semiHidden="0" w:uiPriority="61" w:unhideWhenUsed="0"/>
-    <w:lsdException w:name="Light Grid Accent 4" w:semiHidden="0" w:uiPriority="62" w:unhideWhenUsed="0"/>
-    <w:lsdException w:name="Medium Shading 1 Accent 4" w:semiHidden="0" w:uiPriority="63" w:unhideWhenUsed="0"/>
-    <w:lsdException w:name="Medium Shading 2 Accent 4" w:semiHidden="0" w:uiPriority="64" w:unhideWhenUsed="0"/>
-    <w:lsdException w:name="Medium List 1 Accent 4" w:semiHidden="0" w:uiPriority="65" w:unhideWhenUsed="0"/>
-    <w:lsdException w:name="Medium List 2 Accent 4" w:semiHidden="0" w:uiPriority="66" w:unhideWhenUsed="0"/>
-    <w:lsdException w:name="Medium Grid 1 Accent 4" w:semiHidden="0" w:uiPriority="67" w:unhideWhenUsed="0"/>
-    <w:lsdException w:name="Medium Grid 2 Accent 4" w:semiHidden="0" w:uiPriority="68" w:unhideWhenUsed="0"/>
-    <w:lsdException w:name="Medium Grid 3 Accent 4" w:semiHidden="0" w:uiPriority="69" w:unhideWhenUsed="0"/>
-    <w:lsdException w:name="Dark List Accent 4" w:semiHidden="0" w:uiPriority="70" w:unhideWhenUsed="0"/>
-    <w:lsdException w:name="Colorful Shading Accent 4" w:semiHidden="0" w:uiPriority="71" w:unhideWhenUsed="0"/>
-    <w:lsdException w:name="Colorful List Accent 4" w:semiHidden="0" w:uiPriority="72" w:unhideWhenUsed="0"/>
-    <w:lsdException w:name="Colorful Grid Accent 4" w:semiHidden="0" w:uiPriority="73" w:unhideWhenUsed="0"/>
-    <w:lsdException w:name="Light Shading Accent 5" w:semiHidden="0" w:uiPriority="60" w:unhideWhenUsed="0"/>
-    <w:lsdException w:name="Light List Accent 5" w:semiHidden="0" w:uiPriority="61" w:unhideWhenUsed="0"/>
-    <w:lsdException w:name="Light Grid Accent 5" w:semiHidden="0" w:uiPriority="62" w:unhideWhenUsed="0"/>
-    <w:lsdException w:name="Medium Shading 1 Accent 5" w:semiHidden="0" w:uiPriority="63" w:unhideWhenUsed="0"/>
-    <w:lsdException w:name="Medium Shading 2 Accent 5" w:semiHidden="0" w:uiPriority="64" w:unhideWhenUsed="0"/>
-    <w:lsdException w:name="Medium List 1 Accent 5" w:semiHidden="0" w:uiPriority="65" w:unhideWhenUsed="0"/>
-    <w:lsdException w:name="Medium List 2 Accent 5" w:semiHidden="0" w:uiPriority="66" w:unhideWhenUsed="0"/>
-    <w:lsdException w:name="Medium Grid 1 Accent 5" w:semiHidden="0" w:uiPriority="67" w:unhideWhenUsed="0"/>
-    <w:lsdException w:name="Medium Grid 2 Accent 5" w:semiHidden="0" w:uiPriority="68" w:unhideWhenUsed="0"/>
-    <w:lsdException w:name="Medium Grid 3 Accent 5" w:semiHidden="0" w:uiPriority="69" w:unhideWhenUsed="0"/>
-    <w:lsdException w:name="Dark List Accent 5" w:semiHidden="0" w:uiPriority="70" w:unhideWhenUsed="0"/>
-    <w:lsdException w:name="Colorful Shading Accent 5" w:semiHidden="0" w:uiPriority="71" w:unhideWhenUsed="0"/>
-    <w:lsdException w:name="Colorful List Accent 5" w:semiHidden="0" w:uiPriority="72" w:unhideWhenUsed="0"/>
-    <w:lsdException w:name="Colorful Grid Accent 5" w:semiHidden="0" w:uiPriority="73" w:unhideWhenUsed="0"/>
-    <w:lsdException w:name="Light Shading Accent 6" w:semiHidden="0" w:uiPriority="60" w:unhideWhenUsed="0"/>
-    <w:lsdException w:name="Light List Accent 6" w:semiHidden="0" w:uiPriority="61" w:unhideWhenUsed="0"/>
-    <w:lsdException w:name="Light Grid Accent 6" w:semiHidden="0" w:uiPriority="62" w:unhideWhenUsed="0"/>
-    <w:lsdException w:name="Medium Shading 1 Accent 6" w:semiHidden="0" w:uiPriority="63" w:unhideWhenUsed="0"/>
-    <w:lsdException w:name="Medium Shading 2 Accent 6" w:semiHidden="0" w:uiPriority="64" w:unhideWhenUsed="0"/>
-    <w:lsdException w:name="Medium List 1 Accent 6" w:semiHidden="0" w:uiPriority="65" w:unhideWhenUsed="0"/>
-    <w:lsdException w:name="Medium List 2 Accent 6" w:semiHidden="0" w:uiPriority="66" w:unhideWhenUsed="0"/>
-    <w:lsdException w:name="Medium Grid 1 Accent 6" w:semiHidden="0" w:uiPriority="67" w:unhideWhenUsed="0"/>
-    <w:lsdException w:name="Medium Grid 2 Accent 6" w:semiHidden="0" w:uiPriority="68" w:unhideWhenUsed="0"/>
-    <w:lsdException w:name="Medium Grid 3 Accent 6" w:semiHidden="0" w:uiPriority="69" w:unhideWhenUsed="0"/>
-    <w:lsdException w:name="Dark List Accent 6" w:semiHidden="0" w:uiPriority="70" w:unhideWhenUsed="0"/>
-    <w:lsdException w:name="Colorful Shading Accent 6" w:semiHidden="0" w:uiPriority="71" w:unhideWhenUsed="0"/>
-    <w:lsdException w:name="Colorful List Accent 6" w:semiHidden="0" w:uiPriority="72" w:unhideWhenUsed="0"/>
-    <w:lsdException w:name="Colorful Grid Accent 6" w:semiHidden="0" w:uiPriority="73" w:unhideWhenUsed="0"/>
-    <w:lsdException w:name="Subtle Emphasis" w:semiHidden="0" w:uiPriority="19" w:unhideWhenUsed="0" w:qFormat="1"/>
-    <w:lsdException w:name="Intense Emphasis" w:semiHidden="0" w:uiPriority="21" w:unhideWhenUsed="0" w:qFormat="1"/>
-    <w:lsdException w:name="Subtle Reference" w:semiHidden="0" w:uiPriority="31" w:unhideWhenUsed="0" w:qFormat="1"/>
-    <w:lsdException w:name="Intense Reference" w:semiHidden="0" w:uiPriority="32" w:unhideWhenUsed="0" w:qFormat="1"/>
-    <w:lsdException w:name="Book Title" w:semiHidden="0" w:uiPriority="33" w:unhideWhenUsed="0" w:qFormat="1"/>
-    <w:lsdException w:name="Bibliography" w:uiPriority="37"/>
-    <w:lsdException w:name="TOC Heading" w:uiPriority="39" w:qFormat="1"/>
+  <w:latentStyles w:defLockedState="0" w:defUIPriority="99" w:defSemiHidden="0" w:defUnhideWhenUsed="0" w:defQFormat="0" w:count="371">
+    <w:lsdException w:name="Normal" w:uiPriority="0" w:qFormat="1"/>
+    <w:lsdException w:name="heading 1" w:uiPriority="9" w:qFormat="1"/>
+    <w:lsdException w:name="heading 2" w:semiHidden="1" w:uiPriority="9" w:unhideWhenUsed="1" w:qFormat="1"/>
+    <w:lsdException w:name="heading 3" w:semiHidden="1" w:uiPriority="9" w:unhideWhenUsed="1" w:qFormat="1"/>
+    <w:lsdException w:name="heading 4" w:semiHidden="1" w:uiPriority="9" w:unhideWhenUsed="1" w:qFormat="1"/>
+    <w:lsdException w:name="heading 5" w:semiHidden="1" w:uiPriority="9" w:unhideWhenUsed="1" w:qFormat="1"/>
+    <w:lsdException w:name="heading 6" w:semiHidden="1" w:uiPriority="9" w:unhideWhenUsed="1" w:qFormat="1"/>
+    <w:lsdException w:name="heading 7" w:semiHidden="1" w:uiPriority="9" w:unhideWhenUsed="1" w:qFormat="1"/>
+    <w:lsdException w:name="heading 8" w:semiHidden="1" w:uiPriority="9" w:unhideWhenUsed="1" w:qFormat="1"/>
+    <w:lsdException w:name="heading 9" w:semiHidden="1" w:uiPriority="9" w:unhideWhenUsed="1" w:qFormat="1"/>
+    <w:lsdException w:name="index 1" w:semiHidden="1" w:unhideWhenUsed="1"/>
+    <w:lsdException w:name="index 2" w:semiHidden="1" w:unhideWhenUsed="1"/>
+    <w:lsdException w:name="index 3" w:semiHidden="1" w:unhideWhenUsed="1"/>
+    <w:lsdException w:name="index 4" w:semiHidden="1" w:unhideWhenUsed="1"/>
+    <w:lsdException w:name="index 5" w:semiHidden="1" w:unhideWhenUsed="1"/>
+    <w:lsdException w:name="index 6" w:semiHidden="1" w:unhideWhenUsed="1"/>
+    <w:lsdException w:name="index 7" w:semiHidden="1" w:unhideWhenUsed="1"/>
+    <w:lsdException w:name="index 8" w:semiHidden="1" w:unhideWhenUsed="1"/>
+    <w:lsdException w:name="index 9" w:semiHidden="1" w:unhideWhenUsed="1"/>
+    <w:lsdException w:name="toc 1" w:semiHidden="1" w:uiPriority="39" w:unhideWhenUsed="1"/>
+    <w:lsdException w:name="toc 2" w:semiHidden="1" w:uiPriority="39" w:unhideWhenUsed="1"/>
+    <w:lsdException w:name="toc 3" w:semiHidden="1" w:uiPriority="39" w:unhideWhenUsed="1"/>
+    <w:lsdException w:name="toc 4" w:semiHidden="1" w:uiPriority="39" w:unhideWhenUsed="1"/>
+    <w:lsdException w:name="toc 5" w:semiHidden="1" w:uiPriority="39" w:unhideWhenUsed="1"/>
+    <w:lsdException w:name="toc 6" w:semiHidden="1" w:uiPriority="39" w:unhideWhenUsed="1"/>
+    <w:lsdException w:name="toc 7" w:semiHidden="1" w:uiPriority="39" w:unhideWhenUsed="1"/>
+    <w:lsdException w:name="toc 8" w:semiHidden="1" w:uiPriority="39" w:unhideWhenUsed="1"/>
+    <w:lsdException w:name="toc 9" w:semiHidden="1" w:uiPriority="39" w:unhideWhenUsed="1"/>
+    <w:lsdException w:name="Normal Indent" w:semiHidden="1" w:unhideWhenUsed="1"/>
+    <w:lsdException w:name="footnote text" w:semiHidden="1" w:unhideWhenUsed="1"/>
+    <w:lsdException w:name="annotation text" w:semiHidden="1" w:unhideWhenUsed="1"/>
+    <w:lsdException w:name="header" w:semiHidden="1" w:unhideWhenUsed="1"/>
+    <w:lsdException w:name="footer" w:semiHidden="1" w:unhideWhenUsed="1"/>
+    <w:lsdException w:name="index heading" w:semiHidden="1" w:unhideWhenUsed="1"/>
+    <w:lsdException w:name="caption" w:semiHidden="1" w:uiPriority="35" w:unhideWhenUsed="1" w:qFormat="1"/>
+    <w:lsdException w:name="table of figures" w:semiHidden="1" w:unhideWhenUsed="1"/>
+    <w:lsdException w:name="envelope address" w:semiHidden="1" w:unhideWhenUsed="1"/>
+    <w:lsdException w:name="envelope return" w:semiHidden="1" w:unhideWhenUsed="1"/>
+    <w:lsdException w:name="footnote reference" w:semiHidden="1" w:unhideWhenUsed="1"/>
+    <w:lsdException w:name="annotation reference" w:semiHidden="1" w:unhideWhenUsed="1"/>
+    <w:lsdException w:name="line number" w:semiHidden="1" w:unhideWhenUsed="1"/>
+    <w:lsdException w:name="page number" w:semiHidden="1" w:unhideWhenUsed="1"/>
+    <w:lsdException w:name="endnote reference" w:semiHidden="1" w:unhideWhenUsed="1"/>
+    <w:lsdException w:name="endnote text" w:semiHidden="1" w:unhideWhenUsed="1"/>
+    <w:lsdException w:name="table of authorities" w:semiHidden="1" w:unhideWhenUsed="1"/>
+    <w:lsdException w:name="macro" w:semiHidden="1" w:unhideWhenUsed="1"/>
+    <w:lsdException w:name="toa heading" w:semiHidden="1" w:unhideWhenUsed="1"/>
+    <w:lsdException w:name="List" w:semiHidden="1" w:unhideWhenUsed="1"/>
+    <w:lsdException w:name="List Bullet" w:semiHidden="1" w:unhideWhenUsed="1"/>
+    <w:lsdException w:name="List Number" w:semiHidden="1" w:unhideWhenUsed="1"/>
+    <w:lsdException w:name="List 2" w:semiHidden="1" w:unhideWhenUsed="1"/>
+    <w:lsdException w:name="List 3" w:semiHidden="1" w:unhideWhenUsed="1"/>
+    <w:lsdException w:name="List 4" w:semiHidden="1" w:unhideWhenUsed="1"/>
+    <w:lsdException w:name="List 5" w:semiHidden="1" w:unhideWhenUsed="1"/>
+    <w:lsdException w:name="List Bullet 2" w:semiHidden="1" w:unhideWhenUsed="1"/>
+    <w:lsdException w:name="List Bullet 3" w:semiHidden="1" w:unhideWhenUsed="1"/>
+    <w:lsdException w:name="List Bullet 4" w:semiHidden="1" w:unhideWhenUsed="1"/>
+    <w:lsdException w:name="List Bullet 5" w:semiHidden="1" w:unhideWhenUsed="1"/>
+    <w:lsdException w:name="List Number 2" w:semiHidden="1" w:unhideWhenUsed="1"/>
+    <w:lsdException w:name="List Number 3" w:semiHidden="1" w:unhideWhenUsed="1"/>
+    <w:lsdException w:name="List Number 4" w:semiHidden="1" w:unhideWhenUsed="1"/>
+    <w:lsdException w:name="List Number 5" w:semiHidden="1" w:unhideWhenUsed="1"/>
+    <w:lsdException w:name="Title" w:uiPriority="10" w:qFormat="1"/>
+    <w:lsdException w:name="Closing" w:semiHidden="1" w:unhideWhenUsed="1"/>
+    <w:lsdException w:name="Signature" w:semiHidden="1" w:unhideWhenUsed="1"/>
+    <w:lsdException w:name="Default Paragraph Font" w:semiHidden="1" w:uiPriority="1" w:unhideWhenUsed="1"/>
+    <w:lsdException w:name="Body Text" w:semiHidden="1" w:unhideWhenUsed="1"/>
+    <w:lsdException w:name="Body Text Indent" w:semiHidden="1" w:unhideWhenUsed="1"/>
+    <w:lsdException w:name="List Continue" w:semiHidden="1" w:unhideWhenUsed="1"/>
+    <w:lsdException w:name="List Continue 2" w:semiHidden="1" w:unhideWhenUsed="1"/>
+    <w:lsdException w:name="List Continue 3" w:semiHidden="1" w:unhideWhenUsed="1"/>
+    <w:lsdException w:name="List Continue 4" w:semiHidden="1" w:unhideWhenUsed="1"/>
+    <w:lsdException w:name="List Continue 5" w:semiHidden="1" w:unhideWhenUsed="1"/>
+    <w:lsdException w:name="Message Header" w:semiHidden="1" w:unhideWhenUsed="1"/>
+    <w:lsdException w:name="Subtitle" w:uiPriority="11" w:qFormat="1"/>
+    <w:lsdException w:name="Salutation" w:semiHidden="1" w:unhideWhenUsed="1"/>
+    <w:lsdException w:name="Date" w:semiHidden="1" w:unhideWhenUsed="1"/>
+    <w:lsdException w:name="Body Text First Indent" w:semiHidden="1" w:unhideWhenUsed="1"/>
+    <w:lsdException w:name="Body Text First Indent 2" w:semiHidden="1" w:unhideWhenUsed="1"/>
+    <w:lsdException w:name="Note Heading" w:semiHidden="1" w:unhideWhenUsed="1"/>
+    <w:lsdException w:name="Body Text 2" w:semiHidden="1" w:unhideWhenUsed="1"/>
+    <w:lsdException w:name="Body Text 3" w:semiHidden="1" w:unhideWhenUsed="1"/>
+    <w:lsdException w:name="Body Text Indent 2" w:semiHidden="1" w:unhideWhenUsed="1"/>
+    <w:lsdException w:name="Body Text Indent 3" w:semiHidden="1" w:unhideWhenUsed="1"/>
+    <w:lsdException w:name="Block Text" w:semiHidden="1" w:unhideWhenUsed="1"/>
+    <w:lsdException w:name="Hyperlink" w:semiHidden="1" w:unhideWhenUsed="1"/>
+    <w:lsdException w:name="FollowedHyperlink" w:semiHidden="1" w:unhideWhenUsed="1"/>
+    <w:lsdException w:name="Strong" w:uiPriority="22" w:qFormat="1"/>
+    <w:lsdException w:name="Emphasis" w:uiPriority="20" w:qFormat="1"/>
+    <w:lsdException w:name="Document Map" w:semiHidden="1" w:unhideWhenUsed="1"/>
+    <w:lsdException w:name="Plain Text" w:semiHidden="1" w:unhideWhenUsed="1"/>
+    <w:lsdException w:name="E-mail Signature" w:semiHidden="1" w:unhideWhenUsed="1"/>
+    <w:lsdException w:name="HTML Top of Form" w:semiHidden="1" w:unhideWhenUsed="1"/>
+    <w:lsdException w:name="HTML Bottom of Form" w:semiHidden="1" w:unhideWhenUsed="1"/>
+    <w:lsdException w:name="Normal (Web)" w:semiHidden="1" w:unhideWhenUsed="1"/>
+    <w:lsdException w:name="HTML Acronym" w:semiHidden="1" w:unhideWhenUsed="1"/>
+    <w:lsdException w:name="HTML Address" w:semiHidden="1" w:unhideWhenUsed="1"/>
+    <w:lsdException w:name="HTML Cite" w:semiHidden="1" w:unhideWhenUsed="1"/>
+    <w:lsdException w:name="HTML Code" w:semiHidden="1" w:unhideWhenUsed="1"/>
+    <w:lsdException w:name="HTML Definition" w:semiHidden="1" w:unhideWhenUsed="1"/>
+    <w:lsdException w:name="HTML Keyboard" w:semiHidden="1" w:unhideWhenUsed="1"/>
+    <w:lsdException w:name="HTML Preformatted" w:semiHidden="1" w:unhideWhenUsed="1"/>
+    <w:lsdException w:name="HTML Sample" w:semiHidden="1" w:unhideWhenUsed="1"/>
+    <w:lsdException w:name="HTML Typewriter" w:semiHidden="1" w:unhideWhenUsed="1"/>
+    <w:lsdException w:name="HTML Variable" w:semiHidden="1" w:unhideWhenUsed="1"/>
+    <w:lsdException w:name="Normal Table" w:semiHidden="1" w:unhideWhenUsed="1"/>
+    <w:lsdException w:name="annotation subject" w:semiHidden="1" w:unhideWhenUsed="1"/>
+    <w:lsdException w:name="No List" w:semiHidden="1" w:unhideWhenUsed="1"/>
+    <w:lsdException w:name="Outline List 1" w:semiHidden="1" w:unhideWhenUsed="1"/>
+    <w:lsdException w:name="Outline List 2" w:semiHidden="1" w:unhideWhenUsed="1"/>
+    <w:lsdException w:name="Outline List 3" w:semiHidden="1" w:unhideWhenUsed="1"/>
+    <w:lsdException w:name="Table Simple 1" w:semiHidden="1" w:unhideWhenUsed="1"/>
+    <w:lsdException w:name="Table Simple 2" w:semiHidden="1" w:unhideWhenUsed="1"/>
+    <w:lsdException w:name="Table Simple 3" w:semiHidden="1" w:unhideWhenUsed="1"/>
+    <w:lsdException w:name="Table Classic 1" w:semiHidden="1" w:unhideWhenUsed="1"/>
+    <w:lsdException w:name="Table Classic 2" w:semiHidden="1" w:unhideWhenUsed="1"/>
+    <w:lsdException w:name="Table Classic 3" w:semiHidden="1" w:unhideWhenUsed="1"/>
+    <w:lsdException w:name="Table Classic 4" w:semiHidden="1" w:unhideWhenUsed="1"/>
+    <w:lsdException w:name="Table Colorful 1" w:semiHidden="1" w:unhideWhenUsed="1"/>
+    <w:lsdException w:name="Table Colorful 2" w:semiHidden="1" w:unhideWhenUsed="1"/>
+    <w:lsdException w:name="Table Colorful 3" w:semiHidden="1" w:unhideWhenUsed="1"/>
+    <w:lsdException w:name="Table Columns 1" w:semiHidden="1" w:unhideWhenUsed="1"/>
+    <w:lsdException w:name="Table Columns 2" w:semiHidden="1" w:unhideWhenUsed="1"/>
+    <w:lsdException w:name="Table Columns 3" w:semiHidden="1" w:unhideWhenUsed="1"/>
+    <w:lsdException w:name="Table Columns 4" w:semiHidden="1" w:unhideWhenUsed="1"/>
+    <w:lsdException w:name="Table Columns 5" w:semiHidden="1" w:unhideWhenUsed="1"/>
+    <w:lsdException w:name="Table Grid 1" w:semiHidden="1" w:unhideWhenUsed="1"/>
+    <w:lsdException w:name="Table Grid 2" w:semiHidden="1" w:unhideWhenUsed="1"/>
+    <w:lsdException w:name="Table Grid 3" w:semiHidden="1" w:unhideWhenUsed="1"/>
+    <w:lsdException w:name="Table Grid 4" w:semiHidden="1" w:unhideWhenUsed="1"/>
+    <w:lsdException w:name="Table Grid 5" w:semiHidden="1" w:unhideWhenUsed="1"/>
+    <w:lsdException w:name="Table Grid 6" w:semiHidden="1" w:unhideWhenUsed="1"/>
+    <w:lsdException w:name="Table Grid 7" w:semiHidden="1" w:unhideWhenUsed="1"/>
+    <w:lsdException w:name="Table Grid 8" w:semiHidden="1" w:unhideWhenUsed="1"/>
+    <w:lsdException w:name="Table List 1" w:semiHidden="1" w:unhideWhenUsed="1"/>
+    <w:lsdException w:name="Table List 2" w:semiHidden="1" w:unhideWhenUsed="1"/>
+    <w:lsdException w:name="Table List 3" w:semiHidden="1" w:unhideWhenUsed="1"/>
+    <w:lsdException w:name="Table List 4" w:semiHidden="1" w:unhideWhenUsed="1"/>
+    <w:lsdException w:name="Table List 5" w:semiHidden="1" w:unhideWhenUsed="1"/>
+    <w:lsdException w:name="Table List 6" w:semiHidden="1" w:unhideWhenUsed="1"/>
+    <w:lsdException w:name="Table List 7" w:semiHidden="1" w:unhideWhenUsed="1"/>
+    <w:lsdException w:name="Table List 8" w:semiHidden="1" w:unhideWhenUsed="1"/>
+    <w:lsdException w:name="Table 3D effects 1" w:semiHidden="1" w:unhideWhenUsed="1"/>
+    <w:lsdException w:name="Table 3D effects 2" w:semiHidden="1" w:unhideWhenUsed="1"/>
+    <w:lsdException w:name="Table 3D effects 3" w:semiHidden="1" w:unhideWhenUsed="1"/>
+    <w:lsdException w:name="Table Contemporary" w:semiHidden="1" w:unhideWhenUsed="1"/>
+    <w:lsdException w:name="Table Elegant" w:semiHidden="1" w:unhideWhenUsed="1"/>
+    <w:lsdException w:name="Table Professional" w:semiHidden="1" w:unhideWhenUsed="1"/>
+    <w:lsdException w:name="Table Subtle 1" w:semiHidden="1" w:unhideWhenUsed="1"/>
+    <w:lsdException w:name="Table Subtle 2" w:semiHidden="1" w:unhideWhenUsed="1"/>
+    <w:lsdException w:name="Table Web 1" w:semiHidden="1" w:unhideWhenUsed="1"/>
+    <w:lsdException w:name="Table Web 2" w:semiHidden="1" w:unhideWhenUsed="1"/>
+    <w:lsdException w:name="Table Web 3" w:semiHidden="1" w:unhideWhenUsed="1"/>
+    <w:lsdException w:name="Balloon Text" w:semiHidden="1" w:unhideWhenUsed="1"/>
+    <w:lsdException w:name="Table Grid" w:uiPriority="39"/>
+    <w:lsdException w:name="Table Theme" w:semiHidden="1" w:unhideWhenUsed="1"/>
+    <w:lsdException w:name="Placeholder Text" w:semiHidden="1"/>
+    <w:lsdException w:name="No Spacing" w:uiPriority="1" w:qFormat="1"/>
+    <w:lsdException w:name="Light Shading" w:uiPriority="60"/>
+    <w:lsdException w:name="Light List" w:uiPriority="61"/>
+    <w:lsdException w:name="Light Grid" w:uiPriority="62"/>
+    <w:lsdException w:name="Medium Shading 1" w:uiPriority="63"/>
+    <w:lsdException w:name="Medium Shading 2" w:uiPriority="64"/>
+    <w:lsdException w:name="Medium List 1" w:uiPriority="65"/>
+    <w:lsdException w:name="Medium List 2" w:uiPriority="66"/>
+    <w:lsdException w:name="Medium Grid 1" w:uiPriority="67"/>
+    <w:lsdException w:name="Medium Grid 2" w:uiPriority="68"/>
+    <w:lsdException w:name="Medium Grid 3" w:uiPriority="69"/>
+    <w:lsdException w:name="Dark List" w:uiPriority="70"/>
+    <w:lsdException w:name="Colorful Shading" w:uiPriority="71"/>
+    <w:lsdException w:name="Colorful List" w:uiPriority="72"/>
+    <w:lsdException w:name="Colorful Grid" w:uiPriority="73"/>
+    <w:lsdException w:name="Light Shading Accent 1" w:uiPriority="60"/>
+    <w:lsdException w:name="Light List Accent 1" w:uiPriority="61"/>
+    <w:lsdException w:name="Light Grid Accent 1" w:uiPriority="62"/>
+    <w:lsdException w:name="Medium Shading 1 Accent 1" w:uiPriority="63"/>
+    <w:lsdException w:name="Medium Shading 2 Accent 1" w:uiPriority="64"/>
+    <w:lsdException w:name="Medium List 1 Accent 1" w:uiPriority="65"/>
+    <w:lsdException w:name="Revision" w:semiHidden="1"/>
+    <w:lsdException w:name="List Paragraph" w:uiPriority="34" w:qFormat="1"/>
+    <w:lsdException w:name="Quote" w:uiPriority="29" w:qFormat="1"/>
+    <w:lsdException w:name="Intense Quote" w:uiPriority="30" w:qFormat="1"/>
+    <w:lsdException w:name="Medium List 2 Accent 1" w:uiPriority="66"/>
+    <w:lsdException w:name="Medium Grid 1 Accent 1" w:uiPriority="67"/>
+    <w:lsdException w:name="Medium Grid 2 Accent 1" w:uiPriority="68"/>
+    <w:lsdException w:name="Medium Grid 3 Accent 1" w:uiPriority="69"/>
+    <w:lsdException w:name="Dark List Accent 1" w:uiPriority="70"/>
+    <w:lsdException w:name="Colorful Shading Accent 1" w:uiPriority="71"/>
+    <w:lsdException w:name="Colorful List Accent 1" w:uiPriority="72"/>
+    <w:lsdException w:name="Colorful Grid Accent 1" w:uiPriority="73"/>
+    <w:lsdException w:name="Light Shading Accent 2" w:uiPriority="60"/>
+    <w:lsdException w:name="Light List Accent 2" w:uiPriority="61"/>
+    <w:lsdException w:name="Light Grid Accent 2" w:uiPriority="62"/>
+    <w:lsdException w:name="Medium Shading 1 Accent 2" w:uiPriority="63"/>
+    <w:lsdException w:name="Medium Shading 2 Accent 2" w:uiPriority="64"/>
+    <w:lsdException w:name="Medium List 1 Accent 2" w:uiPriority="65"/>
+    <w:lsdException w:name="Medium List 2 Accent 2" w:uiPriority="66"/>
+    <w:lsdException w:name="Medium Grid 1 Accent 2" w:uiPriority="67"/>
+    <w:lsdException w:name="Medium Grid 2 Accent 2" w:uiPriority="68"/>
+    <w:lsdException w:name="Medium Grid 3 Accent 2" w:uiPriority="69"/>
+    <w:lsdException w:name="Dark List Accent 2" w:uiPriority="70"/>
+    <w:lsdException w:name="Colorful Shading Accent 2" w:uiPriority="71"/>
+    <w:lsdException w:name="Colorful List Accent 2" w:uiPriority="72"/>
+    <w:lsdException w:name="Colorful Grid Accent 2" w:uiPriority="73"/>
+    <w:lsdException w:name="Light Shading Accent 3" w:uiPriority="60"/>
+    <w:lsdException w:name="Light List Accent 3" w:uiPriority="61"/>
+    <w:lsdException w:name="Light Grid Accent 3" w:uiPriority="62"/>
+    <w:lsdException w:name="Medium Shading 1 Accent 3" w:uiPriority="63"/>
+    <w:lsdException w:name="Medium Shading 2 Accent 3" w:uiPriority="64"/>
+    <w:lsdException w:name="Medium List 1 Accent 3" w:uiPriority="65"/>
+    <w:lsdException w:name="Medium List 2 Accent 3" w:uiPriority="66"/>
+    <w:lsdException w:name="Medium Grid 1 Accent 3" w:uiPriority="67"/>
+    <w:lsdException w:name="Medium Grid 2 Accent 3" w:uiPriority="68"/>
+    <w:lsdException w:name="Medium Grid 3 Accent 3" w:uiPriority="69"/>
+    <w:lsdException w:name="Dark List Accent 3" w:uiPriority="70"/>
+    <w:lsdException w:name="Colorful Shading Accent 3" w:uiPriority="71"/>
+    <w:lsdException w:name="Colorful List Accent 3" w:uiPriority="72"/>
+    <w:lsdException w:name="Colorful Grid Accent 3" w:uiPriority="73"/>
+    <w:lsdException w:name="Light Shading Accent 4" w:uiPriority="60"/>
+    <w:lsdException w:name="Light List Accent 4" w:uiPriority="61"/>
+    <w:lsdException w:name="Light Grid Accent 4" w:uiPriority="62"/>
+    <w:lsdException w:name="Medium Shading 1 Accent 4" w:uiPriority="63"/>
+    <w:lsdException w:name="Medium Shading 2 Accent 4" w:uiPriority="64"/>
+    <w:lsdException w:name="Medium List 1 Accent 4" w:uiPriority="65"/>
+    <w:lsdException w:name="Medium List 2 Accent 4" w:uiPriority="66"/>
+    <w:lsdException w:name="Medium Grid 1 Accent 4" w:uiPriority="67"/>
+    <w:lsdException w:name="Medium Grid 2 Accent 4" w:uiPriority="68"/>
+    <w:lsdException w:name="Medium Grid 3 Accent 4" w:uiPriority="69"/>
+    <w:lsdException w:name="Dark List Accent 4" w:uiPriority="70"/>
+    <w:lsdException w:name="Colorful Shading Accent 4" w:uiPriority="71"/>
+    <w:lsdException w:name="Colorful List Accent 4" w:uiPriority="72"/>
+    <w:lsdException w:name="Colorful Grid Accent 4" w:uiPriority="73"/>
+    <w:lsdException w:name="Light Shading Accent 5" w:uiPriority="60"/>
+    <w:lsdException w:name="Light List Accent 5" w:uiPriority="61"/>
+    <w:lsdException w:name="Light Grid Accent 5" w:uiPriority="62"/>
+    <w:lsdException w:name="Medium Shading 1 Accent 5" w:uiPriority="63"/>
+    <w:lsdException w:name="Medium Shading 2 Accent 5" w:uiPriority="64"/>
+    <w:lsdException w:name="Medium List 1 Accent 5" w:uiPriority="65"/>
+    <w:lsdException w:name="Medium List 2 Accent 5" w:uiPriority="66"/>
+    <w:lsdException w:name="Medium Grid 1 Accent 5" w:uiPriority="67"/>
+    <w:lsdException w:name="Medium Grid 2 Accent 5" w:uiPriority="68"/>
+    <w:lsdException w:name="Medium Grid 3 Accent 5" w:uiPriority="69"/>
+    <w:lsdException w:name="Dark List Accent 5" w:uiPriority="70"/>
+    <w:lsdException w:name="Colorful Shading Accent 5" w:uiPriority="71"/>
+    <w:lsdException w:name="Colorful List Accent 5" w:uiPriority="72"/>
+    <w:lsdException w:name="Colorful Grid Accent 5" w:uiPriority="73"/>
+    <w:lsdException w:name="Light Shading Accent 6" w:uiPriority="60"/>
+    <w:lsdException w:name="Light List Accent 6" w:uiPriority="61"/>
+    <w:lsdException w:name="Light Grid Accent 6" w:uiPriority="62"/>
+    <w:lsdException w:name="Medium Shading 1 Accent 6" w:uiPriority="63"/>
+    <w:lsdException w:name="Medium Shading 2 Accent 6" w:uiPriority="64"/>
+    <w:lsdException w:name="Medium List 1 Accent 6" w:uiPriority="65"/>
+    <w:lsdException w:name="Medium List 2 Accent 6" w:uiPriority="66"/>
+    <w:lsdException w:name="Medium Grid 1 Accent 6" w:uiPriority="67"/>
+    <w:lsdException w:name="Medium Grid 2 Accent 6" w:uiPriority="68"/>
+    <w:lsdException w:name="Medium Grid 3 Accent 6" w:uiPriority="69"/>
+    <w:lsdException w:name="Dark List Accent 6" w:uiPriority="70"/>
+    <w:lsdException w:name="Colorful Shading Accent 6" w:uiPriority="71"/>
+    <w:lsdException w:name="Colorful List Accent 6" w:uiPriority="72"/>
+    <w:lsdException w:name="Colorful Grid Accent 6" w:uiPriority="73"/>
+    <w:lsdException w:name="Subtle Emphasis" w:uiPriority="19" w:qFormat="1"/>
+    <w:lsdException w:name="Intense Emphasis" w:uiPriority="21" w:qFormat="1"/>
+    <w:lsdException w:name="Subtle Reference" w:uiPriority="31" w:qFormat="1"/>
+    <w:lsdException w:name="Intense Reference" w:uiPriority="32" w:qFormat="1"/>
+    <w:lsdException w:name="Book Title" w:uiPriority="33" w:qFormat="1"/>
+    <w:lsdException w:name="Bibliography" w:semiHidden="1" w:uiPriority="37" w:unhideWhenUsed="1"/>
+    <w:lsdException w:name="TOC Heading" w:semiHidden="1" w:uiPriority="39" w:unhideWhenUsed="1" w:qFormat="1"/>
+    <w:lsdException w:name="Plain Table 1" w:uiPriority="41"/>
+    <w:lsdException w:name="Plain Table 2" w:uiPriority="42"/>
+    <w:lsdException w:name="Plain Table 3" w:uiPriority="43"/>
+    <w:lsdException w:name="Plain Table 4" w:uiPriority="44"/>
+    <w:lsdException w:name="Plain Table 5" w:uiPriority="45"/>
+    <w:lsdException w:name="Grid Table Light" w:uiPriority="40"/>
+    <w:lsdException w:name="Grid Table 1 Light" w:uiPriority="46"/>
+    <w:lsdException w:name="Grid Table 2" w:uiPriority="47"/>
+    <w:lsdException w:name="Grid Table 3" w:uiPriority="48"/>
+    <w:lsdException w:name="Grid Table 4" w:uiPriority="49"/>
+    <w:lsdException w:name="Grid Table 5 Dark" w:uiPriority="50"/>
+    <w:lsdException w:name="Grid Table 6 Colorful" w:uiPriority="51"/>
+    <w:lsdException w:name="Grid Table 7 Colorful" w:uiPriority="52"/>
+    <w:lsdException w:name="Grid Table 1 Light Accent 1" w:uiPriority="46"/>
+    <w:lsdException w:name="Grid Table 2 Accent 1" w:uiPriority="47"/>
+    <w:lsdException w:name="Grid Table 3 Accent 1" w:uiPriority="48"/>
+    <w:lsdException w:name="Grid Table 4 Accent 1" w:uiPriority="49"/>
+    <w:lsdException w:name="Grid Table 5 Dark Accent 1" w:uiPriority="50"/>
+    <w:lsdException w:name="Grid Table 6 Colorful Accent 1" w:uiPriority="51"/>
+    <w:lsdException w:name="Grid Table 7 Colorful Accent 1" w:uiPriority="52"/>
+    <w:lsdException w:name="Grid Table 1 Light Accent 2" w:uiPriority="46"/>
+    <w:lsdException w:name="Grid Table 2 Accent 2" w:uiPriority="47"/>
+    <w:lsdException w:name="Grid Table 3 Accent 2" w:uiPriority="48"/>
+    <w:lsdException w:name="Grid Table 4 Accent 2" w:uiPriority="49"/>
+    <w:lsdException w:name="Grid Table 5 Dark Accent 2" w:uiPriority="50"/>
+    <w:lsdException w:name="Grid Table 6 Colorful Accent 2" w:uiPriority="51"/>
+    <w:lsdException w:name="Grid Table 7 Colorful Accent 2" w:uiPriority="52"/>
+    <w:lsdException w:name="Grid Table 1 Light Accent 3" w:uiPriority="46"/>
+    <w:lsdException w:name="Grid Table 2 Accent 3" w:uiPriority="47"/>
+    <w:lsdException w:name="Grid Table 3 Accent 3" w:uiPriority="48"/>
+    <w:lsdException w:name="Grid Table 4 Accent 3" w:uiPriority="49"/>
+    <w:lsdException w:name="Grid Table 5 Dark Accent 3" w:uiPriority="50"/>
+    <w:lsdException w:name="Grid Table 6 Colorful Accent 3" w:uiPriority="51"/>
+    <w:lsdException w:name="Grid Table 7 Colorful Accent 3" w:uiPriority="52"/>
+    <w:lsdException w:name="Grid Table 1 Light Accent 4" w:uiPriority="46"/>
+    <w:lsdException w:name="Grid Table 2 Accent 4" w:uiPriority="47"/>
+    <w:lsdException w:name="Grid Table 3 Accent 4" w:uiPriority="48"/>
+    <w:lsdException w:name="Grid Table 4 Accent 4" w:uiPriority="49"/>
+    <w:lsdException w:name="Grid Table 5 Dark Accent 4" w:uiPriority="50"/>
+    <w:lsdException w:name="Grid Table 6 Colorful Accent 4" w:uiPriority="51"/>
+    <w:lsdException w:name="Grid Table 7 Colorful Accent 4" w:uiPriority="52"/>
+    <w:lsdException w:name="Grid Table 1 Light Accent 5" w:uiPriority="46"/>
+    <w:lsdException w:name="Grid Table 2 Accent 5" w:uiPriority="47"/>
+    <w:lsdException w:name="Grid Table 3 Accent 5" w:uiPriority="48"/>
+    <w:lsdException w:name="Grid Table 4 Accent 5" w:uiPriority="49"/>
+    <w:lsdException w:name="Grid Table 5 Dark Accent 5" w:uiPriority="50"/>
+    <w:lsdException w:name="Grid Table 6 Colorful Accent 5" w:uiPriority="51"/>
+    <w:lsdException w:name="Grid Table 7 Colorful Accent 5" w:uiPriority="52"/>
+    <w:lsdException w:name="Grid Table 1 Light Accent 6" w:uiPriority="46"/>
+    <w:lsdException w:name="Grid Table 2 Accent 6" w:uiPriority="47"/>
+    <w:lsdException w:name="Grid Table 3 Accent 6" w:uiPriority="48"/>
+    <w:lsdException w:name="Grid Table 4 Accent 6" w:uiPriority="49"/>
+    <w:lsdException w:name="Grid Table 5 Dark Accent 6" w:uiPriority="50"/>
+    <w:lsdException w:name="Grid Table 6 Colorful Accent 6" w:uiPriority="51"/>
+    <w:lsdException w:name="Grid Table 7 Colorful Accent 6" w:uiPriority="52"/>
+    <w:lsdException w:name="List Table 1 Light" w:uiPriority="46"/>
+    <w:lsdException w:name="List Table 2" w:uiPriority="47"/>
+    <w:lsdException w:name="List Table 3" w:uiPriority="48"/>
+    <w:lsdException w:name="List Table 4" w:uiPriority="49"/>
+    <w:lsdException w:name="List Table 5 Dark" w:uiPriority="50"/>
+    <w:lsdException w:name="List Table 6 Colorful" w:uiPriority="51"/>
+    <w:lsdException w:name="List Table 7 Colorful" w:uiPriority="52"/>
+    <w:lsdException w:name="List Table 1 Light Accent 1" w:uiPriority="46"/>
+    <w:lsdException w:name="List Table 2 Accent 1" w:uiPriority="47"/>
+    <w:lsdException w:name="List Table 3 Accent 1" w:uiPriority="48"/>
+    <w:lsdException w:name="List Table 4 Accent 1" w:uiPriority="49"/>
+    <w:lsdException w:name="List Table 5 Dark Accent 1" w:uiPriority="50"/>
+    <w:lsdException w:name="List Table 6 Colorful Accent 1" w:uiPriority="51"/>
+    <w:lsdException w:name="List Table 7 Colorful Accent 1" w:uiPriority="52"/>
+    <w:lsdException w:name="List Table 1 Light Accent 2" w:uiPriority="46"/>
+    <w:lsdException w:name="List Table 2 Accent 2" w:uiPriority="47"/>
+    <w:lsdException w:name="List Table 3 Accent 2" w:uiPriority="48"/>
+    <w:lsdException w:name="List Table 4 Accent 2" w:uiPriority="49"/>
+    <w:lsdException w:name="List Table 5 Dark Accent 2" w:uiPriority="50"/>
+    <w:lsdException w:name="List Table 6 Colorful Accent 2" w:uiPriority="51"/>
+    <w:lsdException w:name="List Table 7 Colorful Accent 2" w:uiPriority="52"/>
+    <w:lsdException w:name="List Table 1 Light Accent 3" w:uiPriority="46"/>
+    <w:lsdException w:name="List Table 2 Accent 3" w:uiPriority="47"/>
+    <w:lsdException w:name="List Table 3 Accent 3" w:uiPriority="48"/>
+    <w:lsdException w:name="List Table 4 Accent 3" w:uiPriority="49"/>
+    <w:lsdException w:name="List Table 5 Dark Accent 3" w:uiPriority="50"/>
+    <w:lsdException w:name="List Table 6 Colorful Accent 3" w:uiPriority="51"/>
+    <w:lsdException w:name="List Table 7 Colorful Accent 3" w:uiPriority="52"/>
+    <w:lsdException w:name="List Table 1 Light Accent 4" w:uiPriority="46"/>
+    <w:lsdException w:name="List Table 2 Accent 4" w:uiPriority="47"/>
+    <w:lsdException w:name="List Table 3 Accent 4" w:uiPriority="48"/>
+    <w:lsdException w:name="List Table 4 Accent 4" w:uiPriority="49"/>
+    <w:lsdException w:name="List Table 5 Dark Accent 4" w:uiPriority="50"/>
+    <w:lsdException w:name="List Table 6 Colorful Accent 4" w:uiPriority="51"/>
+    <w:lsdException w:name="List Table 7 Colorful Accent 4" w:uiPriority="52"/>
+    <w:lsdException w:name="List Table 1 Light Accent 5" w:uiPriority="46"/>
+    <w:lsdException w:name="List Table 2 Accent 5" w:uiPriority="47"/>
+    <w:lsdException w:name="List Table 3 Accent 5" w:uiPriority="48"/>
+    <w:lsdException w:name="List Table 4 Accent 5" w:uiPriority="49"/>
+    <w:lsdException w:name="List Table 5 Dark Accent 5" w:uiPriority="50"/>
+    <w:lsdException w:name="List Table 6 Colorful Accent 5" w:uiPriority="51"/>
+    <w:lsdException w:name="List Table 7 Colorful Accent 5" w:uiPriority="52"/>
+    <w:lsdException w:name="List Table 1 Light Accent 6" w:uiPriority="46"/>
+    <w:lsdException w:name="List Table 2 Accent 6" w:uiPriority="47"/>
+    <w:lsdException w:name="List Table 3 Accent 6" w:uiPriority="48"/>
+    <w:lsdException w:name="List Table 4 Accent 6" w:uiPriority="49"/>
+    <w:lsdException w:name="List Table 5 Dark Accent 6" w:uiPriority="50"/>
+    <w:lsdException w:name="List Table 6 Colorful Accent 6" w:uiPriority="51"/>
+    <w:lsdException w:name="List Table 7 Colorful Accent 6" w:uiPriority="52"/>
   </w:latentStyles>
   <w:style w:type="paragraph" w:default="1" w:styleId="Normal">
     <w:name w:val="Normal"/>
@@ -1542,7 +1526,7 @@
   <a:extraClrSchemeLst/>
   <a:extLst>
     <a:ext uri="{05A4C25C-085E-4340-85A3-A5531E510DB2}">
-      <thm15:themeFamily xmlns:thm15="http://schemas.microsoft.com/office/thememl/2012/main" xmlns="" name="Office Theme" id="{62F939B6-93AF-4DB8-9C6B-D6C7DFDC589F}" vid="{4A3C46E8-61CC-4603-A589-7422A47A8E4A}"/>
+      <thm15:themeFamily xmlns:thm15="http://schemas.microsoft.com/office/thememl/2012/main" name="Office Theme" id="{62F939B6-93AF-4DB8-9C6B-D6C7DFDC589F}" vid="{4A3C46E8-61CC-4603-A589-7422A47A8E4A}"/>
     </a:ext>
   </a:extLst>
 </a:theme>

</xml_diff>

<commit_message>
Modelo Fisico de BD
</commit_message>
<xml_diff>
--- a/documentacion/doc.docx
+++ b/documentacion/doc.docx
@@ -1,6 +1,6 @@
 
 <file path=word/document.xml><?xml version="1.0" encoding="utf-8"?>
-<w:document xmlns:wpc="http://schemas.microsoft.com/office/word/2010/wordprocessingCanvas" xmlns:mc="http://schemas.openxmlformats.org/markup-compatibility/2006" xmlns:o="urn:schemas-microsoft-com:office:office" xmlns:r="http://schemas.openxmlformats.org/officeDocument/2006/relationships" xmlns:m="http://schemas.openxmlformats.org/officeDocument/2006/math" xmlns:v="urn:schemas-microsoft-com:vml" xmlns:wp14="http://schemas.microsoft.com/office/word/2010/wordprocessingDrawing" xmlns:wp="http://schemas.openxmlformats.org/drawingml/2006/wordprocessingDrawing" xmlns:w10="urn:schemas-microsoft-com:office:word" xmlns:w="http://schemas.openxmlformats.org/wordprocessingml/2006/main" xmlns:w14="http://schemas.microsoft.com/office/word/2010/wordml" xmlns:w15="http://schemas.microsoft.com/office/word/2012/wordml" xmlns:wpg="http://schemas.microsoft.com/office/word/2010/wordprocessingGroup" xmlns:wpi="http://schemas.microsoft.com/office/word/2010/wordprocessingInk" xmlns:wne="http://schemas.microsoft.com/office/word/2006/wordml" xmlns:wps="http://schemas.microsoft.com/office/word/2010/wordprocessingShape" mc:Ignorable="w14 w15 wp14">
+<w:document xmlns:wpc="http://schemas.microsoft.com/office/word/2010/wordprocessingCanvas" xmlns:mc="http://schemas.openxmlformats.org/markup-compatibility/2006" xmlns:o="urn:schemas-microsoft-com:office:office" xmlns:r="http://schemas.openxmlformats.org/officeDocument/2006/relationships" xmlns:m="http://schemas.openxmlformats.org/officeDocument/2006/math" xmlns:v="urn:schemas-microsoft-com:vml" xmlns:wp14="http://schemas.microsoft.com/office/word/2010/wordprocessingDrawing" xmlns:wp="http://schemas.openxmlformats.org/drawingml/2006/wordprocessingDrawing" xmlns:w10="urn:schemas-microsoft-com:office:word" xmlns:w="http://schemas.openxmlformats.org/wordprocessingml/2006/main" xmlns:w14="http://schemas.microsoft.com/office/word/2010/wordml" xmlns:wpg="http://schemas.microsoft.com/office/word/2010/wordprocessingGroup" xmlns:wpi="http://schemas.microsoft.com/office/word/2010/wordprocessingInk" xmlns:wne="http://schemas.microsoft.com/office/word/2006/wordml" xmlns:wps="http://schemas.microsoft.com/office/word/2010/wordprocessingShape" mc:Ignorable="w14 wp14">
   <w:body>
     <w:p>
       <w:pPr>
@@ -302,16 +302,11 @@
       </w:r>
     </w:p>
     <w:p>
-      <w:bookmarkStart w:id="2" w:name="_GoBack"/>
       <w:r>
-        <w:rPr>
-          <w:noProof/>
-          <w:lang w:eastAsia="es-PE"/>
-        </w:rPr>
         <w:drawing>
-          <wp:inline distT="0" distB="0" distL="0" distR="0" wp14:anchorId="1D44B4C5" wp14:editId="1D031FB1">
-            <wp:extent cx="5276850" cy="3538118"/>
-            <wp:effectExtent l="0" t="0" r="0" b="5715"/>
+          <wp:inline distT="0" distB="0" distL="0" distR="0" wp14:anchorId="464BA9AA" wp14:editId="4EE75C39">
+            <wp:extent cx="5284068" cy="3538983"/>
+            <wp:effectExtent l="0" t="0" r="0" b="4445"/>
             <wp:docPr id="1" name="Imagen 1"/>
             <wp:cNvGraphicFramePr>
               <a:graphicFrameLocks xmlns:a="http://schemas.openxmlformats.org/drawingml/2006/main" noChangeAspect="1"/>
@@ -320,30 +315,23 @@
               <a:graphicData uri="http://schemas.openxmlformats.org/drawingml/2006/picture">
                 <pic:pic xmlns:pic="http://schemas.openxmlformats.org/drawingml/2006/picture">
                   <pic:nvPicPr>
-                    <pic:cNvPr id="1" name=""/>
+                    <pic:cNvPr id="0" name=""/>
                     <pic:cNvPicPr/>
                   </pic:nvPicPr>
-                  <pic:blipFill rotWithShape="1">
-                    <a:blip r:embed="rId5"/>
-                    <a:srcRect l="24949" t="27049" r="30754" b="20357"/>
-                    <a:stretch/>
+                  <pic:blipFill>
+                    <a:blip r:embed="rId6"/>
+                    <a:stretch>
+                      <a:fillRect/>
+                    </a:stretch>
                   </pic:blipFill>
-                  <pic:spPr bwMode="auto">
+                  <pic:spPr>
                     <a:xfrm>
                       <a:off x="0" y="0"/>
-                      <a:ext cx="5284993" cy="3543578"/>
+                      <a:ext cx="5284068" cy="3538983"/>
                     </a:xfrm>
                     <a:prstGeom prst="rect">
                       <a:avLst/>
                     </a:prstGeom>
-                    <a:ln>
-                      <a:noFill/>
-                    </a:ln>
-                    <a:extLst>
-                      <a:ext uri="{53640926-AAD7-44D8-BBD7-CCE9431645EC}">
-                        <a14:shadowObscured xmlns:a14="http://schemas.microsoft.com/office/drawing/2010/main"/>
-                      </a:ext>
-                    </a:extLst>
                   </pic:spPr>
                 </pic:pic>
               </a:graphicData>
@@ -351,13 +339,16 @@
           </wp:inline>
         </w:drawing>
       </w:r>
+      <w:bookmarkStart w:id="2" w:name="_GoBack"/>
       <w:bookmarkEnd w:id="2"/>
     </w:p>
     <w:p/>
     <w:p/>
     <w:p/>
+    <w:p/>
     <w:p>
       <w:r>
+        <w:lastRenderedPageBreak/>
         <w:t>Requerimientos no funcionales</w:t>
       </w:r>
     </w:p>
@@ -365,9 +356,8 @@
       <w:r>
         <w:rPr>
           <w:noProof/>
-          <w:lang w:eastAsia="es-PE"/>
+          <w:lang w:val="es-ES" w:eastAsia="es-ES"/>
         </w:rPr>
-        <w:lastRenderedPageBreak/>
         <w:drawing>
           <wp:inline distT="0" distB="0" distL="0" distR="0" wp14:anchorId="5A84BBCA" wp14:editId="3E3553BF">
             <wp:extent cx="5676900" cy="2915165"/>
@@ -384,7 +374,7 @@
                     <pic:cNvPicPr/>
                   </pic:nvPicPr>
                   <pic:blipFill rotWithShape="1">
-                    <a:blip r:embed="rId6"/>
+                    <a:blip r:embed="rId7"/>
                     <a:srcRect l="21894" t="21326" r="27869" b="31006"/>
                     <a:stretch/>
                   </pic:blipFill>
@@ -421,7 +411,7 @@
       <w:r>
         <w:rPr>
           <w:noProof/>
-          <w:lang w:eastAsia="es-PE"/>
+          <w:lang w:val="es-ES" w:eastAsia="es-ES"/>
         </w:rPr>
         <w:drawing>
           <wp:inline distT="0" distB="0" distL="0" distR="0" wp14:anchorId="4D9AA39D" wp14:editId="40839268">
@@ -439,7 +429,7 @@
                     <pic:cNvPicPr/>
                   </pic:nvPicPr>
                   <pic:blipFill rotWithShape="1">
-                    <a:blip r:embed="rId7"/>
+                    <a:blip r:embed="rId8"/>
                     <a:srcRect l="20553" t="12084" r="29848" b="26586"/>
                     <a:stretch/>
                   </pic:blipFill>
@@ -471,6 +461,7 @@
     <w:p/>
     <w:p>
       <w:r>
+        <w:lastRenderedPageBreak/>
         <w:t>Modelo de Dominio actualizado</w:t>
       </w:r>
     </w:p>
@@ -478,9 +469,8 @@
       <w:r>
         <w:rPr>
           <w:noProof/>
-          <w:lang w:eastAsia="es-PE"/>
+          <w:lang w:val="es-ES" w:eastAsia="es-ES"/>
         </w:rPr>
-        <w:lastRenderedPageBreak/>
         <w:drawing>
           <wp:inline distT="0" distB="0" distL="0" distR="0" wp14:anchorId="2011388F" wp14:editId="4FB39081">
             <wp:extent cx="5543550" cy="3874923"/>
@@ -497,7 +487,7 @@
                     <pic:cNvPicPr/>
                   </pic:nvPicPr>
                   <pic:blipFill rotWithShape="1">
-                    <a:blip r:embed="rId8"/>
+                    <a:blip r:embed="rId9"/>
                     <a:srcRect l="19194" t="9970" r="30018" b="26888"/>
                     <a:stretch/>
                   </pic:blipFill>
@@ -545,7 +535,7 @@
       <w:r>
         <w:rPr>
           <w:noProof/>
-          <w:lang w:eastAsia="es-PE"/>
+          <w:lang w:val="es-ES" w:eastAsia="es-ES"/>
         </w:rPr>
         <w:drawing>
           <wp:inline distT="0" distB="0" distL="0" distR="0" wp14:anchorId="1E6194BA" wp14:editId="061BD2C1">
@@ -563,7 +553,7 @@
                     <pic:cNvPicPr/>
                   </pic:nvPicPr>
                   <pic:blipFill rotWithShape="1">
-                    <a:blip r:embed="rId9"/>
+                    <a:blip r:embed="rId10"/>
                     <a:srcRect l="11551" t="9969" r="16769" b="17825"/>
                     <a:stretch/>
                   </pic:blipFill>
@@ -603,7 +593,7 @@
       <w:r>
         <w:rPr>
           <w:noProof/>
-          <w:lang w:eastAsia="es-PE"/>
+          <w:lang w:val="es-ES" w:eastAsia="es-ES"/>
         </w:rPr>
         <w:drawing>
           <wp:inline distT="0" distB="0" distL="0" distR="0" wp14:anchorId="19109E49" wp14:editId="2D951037">
@@ -621,7 +611,7 @@
                     <pic:cNvPicPr/>
                   </pic:nvPicPr>
                   <pic:blipFill rotWithShape="1">
-                    <a:blip r:embed="rId10"/>
+                    <a:blip r:embed="rId11"/>
                     <a:srcRect l="12002" t="10140" r="10256" b="13849"/>
                     <a:stretch/>
                   </pic:blipFill>
@@ -649,6 +639,73 @@
         </w:drawing>
       </w:r>
     </w:p>
+    <w:p/>
+    <w:p/>
+    <w:p>
+      <w:r>
+        <w:lastRenderedPageBreak/>
+        <w:t>Modelo Físico de BD</w:t>
+      </w:r>
+    </w:p>
+    <w:p>
+      <w:pPr>
+        <w:jc w:val="center"/>
+      </w:pPr>
+      <w:r>
+        <w:rPr>
+          <w:noProof/>
+          <w:lang w:val="es-ES" w:eastAsia="es-ES"/>
+        </w:rPr>
+        <w:drawing>
+          <wp:inline distT="0" distB="0" distL="0" distR="0">
+            <wp:extent cx="7204991" cy="5257800"/>
+            <wp:effectExtent l="0" t="0" r="0" b="0"/>
+            <wp:docPr id="3" name="Imagen 3" descr="D:\Documentos\Desktop\modelo-gesti.png"/>
+            <wp:cNvGraphicFramePr>
+              <a:graphicFrameLocks xmlns:a="http://schemas.openxmlformats.org/drawingml/2006/main" noChangeAspect="1"/>
+            </wp:cNvGraphicFramePr>
+            <a:graphic xmlns:a="http://schemas.openxmlformats.org/drawingml/2006/main">
+              <a:graphicData uri="http://schemas.openxmlformats.org/drawingml/2006/picture">
+                <pic:pic xmlns:pic="http://schemas.openxmlformats.org/drawingml/2006/picture">
+                  <pic:nvPicPr>
+                    <pic:cNvPr id="0" name="Picture 1" descr="D:\Documentos\Desktop\modelo-gesti.png"/>
+                    <pic:cNvPicPr>
+                      <a:picLocks noChangeAspect="1" noChangeArrowheads="1"/>
+                    </pic:cNvPicPr>
+                  </pic:nvPicPr>
+                  <pic:blipFill>
+                    <a:blip r:embed="rId12" cstate="print">
+                      <a:extLst>
+                        <a:ext uri="{28A0092B-C50C-407E-A947-70E740481C1C}">
+                          <a14:useLocalDpi xmlns:a14="http://schemas.microsoft.com/office/drawing/2010/main" val="0"/>
+                        </a:ext>
+                      </a:extLst>
+                    </a:blip>
+                    <a:srcRect/>
+                    <a:stretch>
+                      <a:fillRect/>
+                    </a:stretch>
+                  </pic:blipFill>
+                  <pic:spPr bwMode="auto">
+                    <a:xfrm>
+                      <a:off x="0" y="0"/>
+                      <a:ext cx="7204991" cy="5257800"/>
+                    </a:xfrm>
+                    <a:prstGeom prst="rect">
+                      <a:avLst/>
+                    </a:prstGeom>
+                    <a:noFill/>
+                    <a:ln>
+                      <a:noFill/>
+                    </a:ln>
+                  </pic:spPr>
+                </pic:pic>
+              </a:graphicData>
+            </a:graphic>
+          </wp:inline>
+        </w:drawing>
+      </w:r>
+    </w:p>
     <w:sectPr>
       <w:pgSz w:w="15840" w:h="12240" w:orient="landscape"/>
       <w:pgMar w:top="1701" w:right="1418" w:bottom="1701" w:left="1418" w:header="709" w:footer="709" w:gutter="0"/>
@@ -660,8 +717,8 @@
 </file>
 
 <file path=word/numbering.xml><?xml version="1.0" encoding="utf-8"?>
-<w:numbering xmlns:wpc="http://schemas.microsoft.com/office/word/2010/wordprocessingCanvas" xmlns:mc="http://schemas.openxmlformats.org/markup-compatibility/2006" xmlns:o="urn:schemas-microsoft-com:office:office" xmlns:r="http://schemas.openxmlformats.org/officeDocument/2006/relationships" xmlns:m="http://schemas.openxmlformats.org/officeDocument/2006/math" xmlns:v="urn:schemas-microsoft-com:vml" xmlns:wp14="http://schemas.microsoft.com/office/word/2010/wordprocessingDrawing" xmlns:wp="http://schemas.openxmlformats.org/drawingml/2006/wordprocessingDrawing" xmlns:w10="urn:schemas-microsoft-com:office:word" xmlns:w="http://schemas.openxmlformats.org/wordprocessingml/2006/main" xmlns:w14="http://schemas.microsoft.com/office/word/2010/wordml" xmlns:w15="http://schemas.microsoft.com/office/word/2012/wordml" xmlns:wpg="http://schemas.microsoft.com/office/word/2010/wordprocessingGroup" xmlns:wpi="http://schemas.microsoft.com/office/word/2010/wordprocessingInk" xmlns:wne="http://schemas.microsoft.com/office/word/2006/wordml" xmlns:wps="http://schemas.microsoft.com/office/word/2010/wordprocessingShape" mc:Ignorable="w14 w15 wp14">
-  <w:abstractNum w:abstractNumId="0" w15:restartNumberingAfterBreak="0">
+<w:numbering xmlns:wpc="http://schemas.microsoft.com/office/word/2010/wordprocessingCanvas" xmlns:mc="http://schemas.openxmlformats.org/markup-compatibility/2006" xmlns:o="urn:schemas-microsoft-com:office:office" xmlns:r="http://schemas.openxmlformats.org/officeDocument/2006/relationships" xmlns:m="http://schemas.openxmlformats.org/officeDocument/2006/math" xmlns:v="urn:schemas-microsoft-com:vml" xmlns:wp14="http://schemas.microsoft.com/office/word/2010/wordprocessingDrawing" xmlns:wp="http://schemas.openxmlformats.org/drawingml/2006/wordprocessingDrawing" xmlns:w10="urn:schemas-microsoft-com:office:word" xmlns:w="http://schemas.openxmlformats.org/wordprocessingml/2006/main" xmlns:w14="http://schemas.microsoft.com/office/word/2010/wordml" xmlns:wpg="http://schemas.microsoft.com/office/word/2010/wordprocessingGroup" xmlns:wpi="http://schemas.microsoft.com/office/word/2010/wordprocessingInk" xmlns:wne="http://schemas.microsoft.com/office/word/2006/wordml" xmlns:wps="http://schemas.microsoft.com/office/word/2010/wordprocessingShape" mc:Ignorable="w14 wp14">
+  <w:abstractNum w:abstractNumId="0">
     <w:nsid w:val="669E09F0"/>
     <w:multiLevelType w:val="multilevel"/>
     <w:tmpl w:val="0C0A001F"/>
@@ -781,7 +838,7 @@
 </file>
 
 <file path=word/styles.xml><?xml version="1.0" encoding="utf-8"?>
-<w:styles xmlns:mc="http://schemas.openxmlformats.org/markup-compatibility/2006" xmlns:r="http://schemas.openxmlformats.org/officeDocument/2006/relationships" xmlns:w="http://schemas.openxmlformats.org/wordprocessingml/2006/main" xmlns:w14="http://schemas.microsoft.com/office/word/2010/wordml" xmlns:w15="http://schemas.microsoft.com/office/word/2012/wordml" mc:Ignorable="w14 w15">
+<w:styles xmlns:mc="http://schemas.openxmlformats.org/markup-compatibility/2006" xmlns:r="http://schemas.openxmlformats.org/officeDocument/2006/relationships" xmlns:w="http://schemas.openxmlformats.org/wordprocessingml/2006/main" xmlns:w14="http://schemas.microsoft.com/office/word/2010/wordml" mc:Ignorable="w14">
   <w:docDefaults>
     <w:rPrDefault>
       <w:rPr>
@@ -797,378 +854,401 @@
       </w:pPr>
     </w:pPrDefault>
   </w:docDefaults>
-  <w:latentStyles w:defLockedState="0" w:defUIPriority="99" w:defSemiHidden="0" w:defUnhideWhenUsed="0" w:defQFormat="0" w:count="371">
-    <w:lsdException w:name="Normal" w:uiPriority="0" w:qFormat="1"/>
-    <w:lsdException w:name="heading 1" w:uiPriority="9" w:qFormat="1"/>
-    <w:lsdException w:name="heading 2" w:semiHidden="1" w:uiPriority="9" w:unhideWhenUsed="1" w:qFormat="1"/>
-    <w:lsdException w:name="heading 3" w:semiHidden="1" w:uiPriority="9" w:unhideWhenUsed="1" w:qFormat="1"/>
-    <w:lsdException w:name="heading 4" w:semiHidden="1" w:uiPriority="9" w:unhideWhenUsed="1" w:qFormat="1"/>
-    <w:lsdException w:name="heading 5" w:semiHidden="1" w:uiPriority="9" w:unhideWhenUsed="1" w:qFormat="1"/>
-    <w:lsdException w:name="heading 6" w:semiHidden="1" w:uiPriority="9" w:unhideWhenUsed="1" w:qFormat="1"/>
-    <w:lsdException w:name="heading 7" w:semiHidden="1" w:uiPriority="9" w:unhideWhenUsed="1" w:qFormat="1"/>
-    <w:lsdException w:name="heading 8" w:semiHidden="1" w:uiPriority="9" w:unhideWhenUsed="1" w:qFormat="1"/>
-    <w:lsdException w:name="heading 9" w:semiHidden="1" w:uiPriority="9" w:unhideWhenUsed="1" w:qFormat="1"/>
-    <w:lsdException w:name="index 1" w:semiHidden="1" w:unhideWhenUsed="1"/>
-    <w:lsdException w:name="index 2" w:semiHidden="1" w:unhideWhenUsed="1"/>
-    <w:lsdException w:name="index 3" w:semiHidden="1" w:unhideWhenUsed="1"/>
-    <w:lsdException w:name="index 4" w:semiHidden="1" w:unhideWhenUsed="1"/>
-    <w:lsdException w:name="index 5" w:semiHidden="1" w:unhideWhenUsed="1"/>
-    <w:lsdException w:name="index 6" w:semiHidden="1" w:unhideWhenUsed="1"/>
-    <w:lsdException w:name="index 7" w:semiHidden="1" w:unhideWhenUsed="1"/>
-    <w:lsdException w:name="index 8" w:semiHidden="1" w:unhideWhenUsed="1"/>
-    <w:lsdException w:name="index 9" w:semiHidden="1" w:unhideWhenUsed="1"/>
-    <w:lsdException w:name="toc 1" w:semiHidden="1" w:uiPriority="39" w:unhideWhenUsed="1"/>
-    <w:lsdException w:name="toc 2" w:semiHidden="1" w:uiPriority="39" w:unhideWhenUsed="1"/>
-    <w:lsdException w:name="toc 3" w:semiHidden="1" w:uiPriority="39" w:unhideWhenUsed="1"/>
-    <w:lsdException w:name="toc 4" w:semiHidden="1" w:uiPriority="39" w:unhideWhenUsed="1"/>
-    <w:lsdException w:name="toc 5" w:semiHidden="1" w:uiPriority="39" w:unhideWhenUsed="1"/>
-    <w:lsdException w:name="toc 6" w:semiHidden="1" w:uiPriority="39" w:unhideWhenUsed="1"/>
-    <w:lsdException w:name="toc 7" w:semiHidden="1" w:uiPriority="39" w:unhideWhenUsed="1"/>
-    <w:lsdException w:name="toc 8" w:semiHidden="1" w:uiPriority="39" w:unhideWhenUsed="1"/>
-    <w:lsdException w:name="toc 9" w:semiHidden="1" w:uiPriority="39" w:unhideWhenUsed="1"/>
-    <w:lsdException w:name="Normal Indent" w:semiHidden="1" w:unhideWhenUsed="1"/>
-    <w:lsdException w:name="footnote text" w:semiHidden="1" w:unhideWhenUsed="1"/>
-    <w:lsdException w:name="annotation text" w:semiHidden="1" w:unhideWhenUsed="1"/>
-    <w:lsdException w:name="header" w:semiHidden="1" w:unhideWhenUsed="1"/>
-    <w:lsdException w:name="footer" w:semiHidden="1" w:unhideWhenUsed="1"/>
-    <w:lsdException w:name="index heading" w:semiHidden="1" w:unhideWhenUsed="1"/>
-    <w:lsdException w:name="caption" w:semiHidden="1" w:uiPriority="35" w:unhideWhenUsed="1" w:qFormat="1"/>
-    <w:lsdException w:name="table of figures" w:semiHidden="1" w:unhideWhenUsed="1"/>
-    <w:lsdException w:name="envelope address" w:semiHidden="1" w:unhideWhenUsed="1"/>
-    <w:lsdException w:name="envelope return" w:semiHidden="1" w:unhideWhenUsed="1"/>
-    <w:lsdException w:name="footnote reference" w:semiHidden="1" w:unhideWhenUsed="1"/>
-    <w:lsdException w:name="annotation reference" w:semiHidden="1" w:unhideWhenUsed="1"/>
-    <w:lsdException w:name="line number" w:semiHidden="1" w:unhideWhenUsed="1"/>
-    <w:lsdException w:name="page number" w:semiHidden="1" w:unhideWhenUsed="1"/>
-    <w:lsdException w:name="endnote reference" w:semiHidden="1" w:unhideWhenUsed="1"/>
-    <w:lsdException w:name="endnote text" w:semiHidden="1" w:unhideWhenUsed="1"/>
-    <w:lsdException w:name="table of authorities" w:semiHidden="1" w:unhideWhenUsed="1"/>
-    <w:lsdException w:name="macro" w:semiHidden="1" w:unhideWhenUsed="1"/>
-    <w:lsdException w:name="toa heading" w:semiHidden="1" w:unhideWhenUsed="1"/>
-    <w:lsdException w:name="List" w:semiHidden="1" w:unhideWhenUsed="1"/>
-    <w:lsdException w:name="List Bullet" w:semiHidden="1" w:unhideWhenUsed="1"/>
-    <w:lsdException w:name="List Number" w:semiHidden="1" w:unhideWhenUsed="1"/>
-    <w:lsdException w:name="List 2" w:semiHidden="1" w:unhideWhenUsed="1"/>
-    <w:lsdException w:name="List 3" w:semiHidden="1" w:unhideWhenUsed="1"/>
-    <w:lsdException w:name="List 4" w:semiHidden="1" w:unhideWhenUsed="1"/>
-    <w:lsdException w:name="List 5" w:semiHidden="1" w:unhideWhenUsed="1"/>
-    <w:lsdException w:name="List Bullet 2" w:semiHidden="1" w:unhideWhenUsed="1"/>
-    <w:lsdException w:name="List Bullet 3" w:semiHidden="1" w:unhideWhenUsed="1"/>
-    <w:lsdException w:name="List Bullet 4" w:semiHidden="1" w:unhideWhenUsed="1"/>
-    <w:lsdException w:name="List Bullet 5" w:semiHidden="1" w:unhideWhenUsed="1"/>
-    <w:lsdException w:name="List Number 2" w:semiHidden="1" w:unhideWhenUsed="1"/>
-    <w:lsdException w:name="List Number 3" w:semiHidden="1" w:unhideWhenUsed="1"/>
-    <w:lsdException w:name="List Number 4" w:semiHidden="1" w:unhideWhenUsed="1"/>
-    <w:lsdException w:name="List Number 5" w:semiHidden="1" w:unhideWhenUsed="1"/>
-    <w:lsdException w:name="Title" w:uiPriority="10" w:qFormat="1"/>
-    <w:lsdException w:name="Closing" w:semiHidden="1" w:unhideWhenUsed="1"/>
-    <w:lsdException w:name="Signature" w:semiHidden="1" w:unhideWhenUsed="1"/>
-    <w:lsdException w:name="Default Paragraph Font" w:semiHidden="1" w:uiPriority="1" w:unhideWhenUsed="1"/>
-    <w:lsdException w:name="Body Text" w:semiHidden="1" w:unhideWhenUsed="1"/>
-    <w:lsdException w:name="Body Text Indent" w:semiHidden="1" w:unhideWhenUsed="1"/>
-    <w:lsdException w:name="List Continue" w:semiHidden="1" w:unhideWhenUsed="1"/>
-    <w:lsdException w:name="List Continue 2" w:semiHidden="1" w:unhideWhenUsed="1"/>
-    <w:lsdException w:name="List Continue 3" w:semiHidden="1" w:unhideWhenUsed="1"/>
-    <w:lsdException w:name="List Continue 4" w:semiHidden="1" w:unhideWhenUsed="1"/>
-    <w:lsdException w:name="List Continue 5" w:semiHidden="1" w:unhideWhenUsed="1"/>
-    <w:lsdException w:name="Message Header" w:semiHidden="1" w:unhideWhenUsed="1"/>
-    <w:lsdException w:name="Subtitle" w:uiPriority="11" w:qFormat="1"/>
-    <w:lsdException w:name="Salutation" w:semiHidden="1" w:unhideWhenUsed="1"/>
-    <w:lsdException w:name="Date" w:semiHidden="1" w:unhideWhenUsed="1"/>
-    <w:lsdException w:name="Body Text First Indent" w:semiHidden="1" w:unhideWhenUsed="1"/>
-    <w:lsdException w:name="Body Text First Indent 2" w:semiHidden="1" w:unhideWhenUsed="1"/>
-    <w:lsdException w:name="Note Heading" w:semiHidden="1" w:unhideWhenUsed="1"/>
-    <w:lsdException w:name="Body Text 2" w:semiHidden="1" w:unhideWhenUsed="1"/>
-    <w:lsdException w:name="Body Text 3" w:semiHidden="1" w:unhideWhenUsed="1"/>
-    <w:lsdException w:name="Body Text Indent 2" w:semiHidden="1" w:unhideWhenUsed="1"/>
-    <w:lsdException w:name="Body Text Indent 3" w:semiHidden="1" w:unhideWhenUsed="1"/>
-    <w:lsdException w:name="Block Text" w:semiHidden="1" w:unhideWhenUsed="1"/>
-    <w:lsdException w:name="Hyperlink" w:semiHidden="1" w:unhideWhenUsed="1"/>
-    <w:lsdException w:name="FollowedHyperlink" w:semiHidden="1" w:unhideWhenUsed="1"/>
-    <w:lsdException w:name="Strong" w:uiPriority="22" w:qFormat="1"/>
-    <w:lsdException w:name="Emphasis" w:uiPriority="20" w:qFormat="1"/>
-    <w:lsdException w:name="Document Map" w:semiHidden="1" w:unhideWhenUsed="1"/>
-    <w:lsdException w:name="Plain Text" w:semiHidden="1" w:unhideWhenUsed="1"/>
-    <w:lsdException w:name="E-mail Signature" w:semiHidden="1" w:unhideWhenUsed="1"/>
-    <w:lsdException w:name="HTML Top of Form" w:semiHidden="1" w:unhideWhenUsed="1"/>
-    <w:lsdException w:name="HTML Bottom of Form" w:semiHidden="1" w:unhideWhenUsed="1"/>
-    <w:lsdException w:name="Normal (Web)" w:semiHidden="1" w:unhideWhenUsed="1"/>
-    <w:lsdException w:name="HTML Acronym" w:semiHidden="1" w:unhideWhenUsed="1"/>
-    <w:lsdException w:name="HTML Address" w:semiHidden="1" w:unhideWhenUsed="1"/>
-    <w:lsdException w:name="HTML Cite" w:semiHidden="1" w:unhideWhenUsed="1"/>
-    <w:lsdException w:name="HTML Code" w:semiHidden="1" w:unhideWhenUsed="1"/>
-    <w:lsdException w:name="HTML Definition" w:semiHidden="1" w:unhideWhenUsed="1"/>
-    <w:lsdException w:name="HTML Keyboard" w:semiHidden="1" w:unhideWhenUsed="1"/>
-    <w:lsdException w:name="HTML Preformatted" w:semiHidden="1" w:unhideWhenUsed="1"/>
-    <w:lsdException w:name="HTML Sample" w:semiHidden="1" w:unhideWhenUsed="1"/>
-    <w:lsdException w:name="HTML Typewriter" w:semiHidden="1" w:unhideWhenUsed="1"/>
-    <w:lsdException w:name="HTML Variable" w:semiHidden="1" w:unhideWhenUsed="1"/>
-    <w:lsdException w:name="Normal Table" w:semiHidden="1" w:unhideWhenUsed="1"/>
-    <w:lsdException w:name="annotation subject" w:semiHidden="1" w:unhideWhenUsed="1"/>
-    <w:lsdException w:name="No List" w:semiHidden="1" w:unhideWhenUsed="1"/>
-    <w:lsdException w:name="Outline List 1" w:semiHidden="1" w:unhideWhenUsed="1"/>
-    <w:lsdException w:name="Outline List 2" w:semiHidden="1" w:unhideWhenUsed="1"/>
-    <w:lsdException w:name="Outline List 3" w:semiHidden="1" w:unhideWhenUsed="1"/>
-    <w:lsdException w:name="Table Simple 1" w:semiHidden="1" w:unhideWhenUsed="1"/>
-    <w:lsdException w:name="Table Simple 2" w:semiHidden="1" w:unhideWhenUsed="1"/>
-    <w:lsdException w:name="Table Simple 3" w:semiHidden="1" w:unhideWhenUsed="1"/>
-    <w:lsdException w:name="Table Classic 1" w:semiHidden="1" w:unhideWhenUsed="1"/>
-    <w:lsdException w:name="Table Classic 2" w:semiHidden="1" w:unhideWhenUsed="1"/>
-    <w:lsdException w:name="Table Classic 3" w:semiHidden="1" w:unhideWhenUsed="1"/>
-    <w:lsdException w:name="Table Classic 4" w:semiHidden="1" w:unhideWhenUsed="1"/>
-    <w:lsdException w:name="Table Colorful 1" w:semiHidden="1" w:unhideWhenUsed="1"/>
-    <w:lsdException w:name="Table Colorful 2" w:semiHidden="1" w:unhideWhenUsed="1"/>
-    <w:lsdException w:name="Table Colorful 3" w:semiHidden="1" w:unhideWhenUsed="1"/>
-    <w:lsdException w:name="Table Columns 1" w:semiHidden="1" w:unhideWhenUsed="1"/>
-    <w:lsdException w:name="Table Columns 2" w:semiHidden="1" w:unhideWhenUsed="1"/>
-    <w:lsdException w:name="Table Columns 3" w:semiHidden="1" w:unhideWhenUsed="1"/>
-    <w:lsdException w:name="Table Columns 4" w:semiHidden="1" w:unhideWhenUsed="1"/>
-    <w:lsdException w:name="Table Columns 5" w:semiHidden="1" w:unhideWhenUsed="1"/>
-    <w:lsdException w:name="Table Grid 1" w:semiHidden="1" w:unhideWhenUsed="1"/>
-    <w:lsdException w:name="Table Grid 2" w:semiHidden="1" w:unhideWhenUsed="1"/>
-    <w:lsdException w:name="Table Grid 3" w:semiHidden="1" w:unhideWhenUsed="1"/>
-    <w:lsdException w:name="Table Grid 4" w:semiHidden="1" w:unhideWhenUsed="1"/>
-    <w:lsdException w:name="Table Grid 5" w:semiHidden="1" w:unhideWhenUsed="1"/>
-    <w:lsdException w:name="Table Grid 6" w:semiHidden="1" w:unhideWhenUsed="1"/>
-    <w:lsdException w:name="Table Grid 7" w:semiHidden="1" w:unhideWhenUsed="1"/>
-    <w:lsdException w:name="Table Grid 8" w:semiHidden="1" w:unhideWhenUsed="1"/>
-    <w:lsdException w:name="Table List 1" w:semiHidden="1" w:unhideWhenUsed="1"/>
-    <w:lsdException w:name="Table List 2" w:semiHidden="1" w:unhideWhenUsed="1"/>
-    <w:lsdException w:name="Table List 3" w:semiHidden="1" w:unhideWhenUsed="1"/>
-    <w:lsdException w:name="Table List 4" w:semiHidden="1" w:unhideWhenUsed="1"/>
-    <w:lsdException w:name="Table List 5" w:semiHidden="1" w:unhideWhenUsed="1"/>
-    <w:lsdException w:name="Table List 6" w:semiHidden="1" w:unhideWhenUsed="1"/>
-    <w:lsdException w:name="Table List 7" w:semiHidden="1" w:unhideWhenUsed="1"/>
-    <w:lsdException w:name="Table List 8" w:semiHidden="1" w:unhideWhenUsed="1"/>
-    <w:lsdException w:name="Table 3D effects 1" w:semiHidden="1" w:unhideWhenUsed="1"/>
-    <w:lsdException w:name="Table 3D effects 2" w:semiHidden="1" w:unhideWhenUsed="1"/>
-    <w:lsdException w:name="Table 3D effects 3" w:semiHidden="1" w:unhideWhenUsed="1"/>
-    <w:lsdException w:name="Table Contemporary" w:semiHidden="1" w:unhideWhenUsed="1"/>
-    <w:lsdException w:name="Table Elegant" w:semiHidden="1" w:unhideWhenUsed="1"/>
-    <w:lsdException w:name="Table Professional" w:semiHidden="1" w:unhideWhenUsed="1"/>
-    <w:lsdException w:name="Table Subtle 1" w:semiHidden="1" w:unhideWhenUsed="1"/>
-    <w:lsdException w:name="Table Subtle 2" w:semiHidden="1" w:unhideWhenUsed="1"/>
-    <w:lsdException w:name="Table Web 1" w:semiHidden="1" w:unhideWhenUsed="1"/>
-    <w:lsdException w:name="Table Web 2" w:semiHidden="1" w:unhideWhenUsed="1"/>
-    <w:lsdException w:name="Table Web 3" w:semiHidden="1" w:unhideWhenUsed="1"/>
-    <w:lsdException w:name="Balloon Text" w:semiHidden="1" w:unhideWhenUsed="1"/>
-    <w:lsdException w:name="Table Grid" w:uiPriority="39"/>
-    <w:lsdException w:name="Table Theme" w:semiHidden="1" w:unhideWhenUsed="1"/>
-    <w:lsdException w:name="Placeholder Text" w:semiHidden="1"/>
-    <w:lsdException w:name="No Spacing" w:uiPriority="1" w:qFormat="1"/>
-    <w:lsdException w:name="Light Shading" w:uiPriority="60"/>
-    <w:lsdException w:name="Light List" w:uiPriority="61"/>
-    <w:lsdException w:name="Light Grid" w:uiPriority="62"/>
-    <w:lsdException w:name="Medium Shading 1" w:uiPriority="63"/>
-    <w:lsdException w:name="Medium Shading 2" w:uiPriority="64"/>
-    <w:lsdException w:name="Medium List 1" w:uiPriority="65"/>
-    <w:lsdException w:name="Medium List 2" w:uiPriority="66"/>
-    <w:lsdException w:name="Medium Grid 1" w:uiPriority="67"/>
-    <w:lsdException w:name="Medium Grid 2" w:uiPriority="68"/>
-    <w:lsdException w:name="Medium Grid 3" w:uiPriority="69"/>
-    <w:lsdException w:name="Dark List" w:uiPriority="70"/>
-    <w:lsdException w:name="Colorful Shading" w:uiPriority="71"/>
-    <w:lsdException w:name="Colorful List" w:uiPriority="72"/>
-    <w:lsdException w:name="Colorful Grid" w:uiPriority="73"/>
-    <w:lsdException w:name="Light Shading Accent 1" w:uiPriority="60"/>
-    <w:lsdException w:name="Light List Accent 1" w:uiPriority="61"/>
-    <w:lsdException w:name="Light Grid Accent 1" w:uiPriority="62"/>
-    <w:lsdException w:name="Medium Shading 1 Accent 1" w:uiPriority="63"/>
-    <w:lsdException w:name="Medium Shading 2 Accent 1" w:uiPriority="64"/>
-    <w:lsdException w:name="Medium List 1 Accent 1" w:uiPriority="65"/>
-    <w:lsdException w:name="Revision" w:semiHidden="1"/>
-    <w:lsdException w:name="List Paragraph" w:uiPriority="34" w:qFormat="1"/>
-    <w:lsdException w:name="Quote" w:uiPriority="29" w:qFormat="1"/>
-    <w:lsdException w:name="Intense Quote" w:uiPriority="30" w:qFormat="1"/>
-    <w:lsdException w:name="Medium List 2 Accent 1" w:uiPriority="66"/>
-    <w:lsdException w:name="Medium Grid 1 Accent 1" w:uiPriority="67"/>
-    <w:lsdException w:name="Medium Grid 2 Accent 1" w:uiPriority="68"/>
-    <w:lsdException w:name="Medium Grid 3 Accent 1" w:uiPriority="69"/>
-    <w:lsdException w:name="Dark List Accent 1" w:uiPriority="70"/>
-    <w:lsdException w:name="Colorful Shading Accent 1" w:uiPriority="71"/>
-    <w:lsdException w:name="Colorful List Accent 1" w:uiPriority="72"/>
-    <w:lsdException w:name="Colorful Grid Accent 1" w:uiPriority="73"/>
-    <w:lsdException w:name="Light Shading Accent 2" w:uiPriority="60"/>
-    <w:lsdException w:name="Light List Accent 2" w:uiPriority="61"/>
-    <w:lsdException w:name="Light Grid Accent 2" w:uiPriority="62"/>
-    <w:lsdException w:name="Medium Shading 1 Accent 2" w:uiPriority="63"/>
-    <w:lsdException w:name="Medium Shading 2 Accent 2" w:uiPriority="64"/>
-    <w:lsdException w:name="Medium List 1 Accent 2" w:uiPriority="65"/>
-    <w:lsdException w:name="Medium List 2 Accent 2" w:uiPriority="66"/>
-    <w:lsdException w:name="Medium Grid 1 Accent 2" w:uiPriority="67"/>
-    <w:lsdException w:name="Medium Grid 2 Accent 2" w:uiPriority="68"/>
-    <w:lsdException w:name="Medium Grid 3 Accent 2" w:uiPriority="69"/>
-    <w:lsdException w:name="Dark List Accent 2" w:uiPriority="70"/>
-    <w:lsdException w:name="Colorful Shading Accent 2" w:uiPriority="71"/>
-    <w:lsdException w:name="Colorful List Accent 2" w:uiPriority="72"/>
-    <w:lsdException w:name="Colorful Grid Accent 2" w:uiPriority="73"/>
-    <w:lsdException w:name="Light Shading Accent 3" w:uiPriority="60"/>
-    <w:lsdException w:name="Light List Accent 3" w:uiPriority="61"/>
-    <w:lsdException w:name="Light Grid Accent 3" w:uiPriority="62"/>
-    <w:lsdException w:name="Medium Shading 1 Accent 3" w:uiPriority="63"/>
-    <w:lsdException w:name="Medium Shading 2 Accent 3" w:uiPriority="64"/>
-    <w:lsdException w:name="Medium List 1 Accent 3" w:uiPriority="65"/>
-    <w:lsdException w:name="Medium List 2 Accent 3" w:uiPriority="66"/>
-    <w:lsdException w:name="Medium Grid 1 Accent 3" w:uiPriority="67"/>
-    <w:lsdException w:name="Medium Grid 2 Accent 3" w:uiPriority="68"/>
-    <w:lsdException w:name="Medium Grid 3 Accent 3" w:uiPriority="69"/>
-    <w:lsdException w:name="Dark List Accent 3" w:uiPriority="70"/>
-    <w:lsdException w:name="Colorful Shading Accent 3" w:uiPriority="71"/>
-    <w:lsdException w:name="Colorful List Accent 3" w:uiPriority="72"/>
-    <w:lsdException w:name="Colorful Grid Accent 3" w:uiPriority="73"/>
-    <w:lsdException w:name="Light Shading Accent 4" w:uiPriority="60"/>
-    <w:lsdException w:name="Light List Accent 4" w:uiPriority="61"/>
-    <w:lsdException w:name="Light Grid Accent 4" w:uiPriority="62"/>
-    <w:lsdException w:name="Medium Shading 1 Accent 4" w:uiPriority="63"/>
-    <w:lsdException w:name="Medium Shading 2 Accent 4" w:uiPriority="64"/>
-    <w:lsdException w:name="Medium List 1 Accent 4" w:uiPriority="65"/>
-    <w:lsdException w:name="Medium List 2 Accent 4" w:uiPriority="66"/>
-    <w:lsdException w:name="Medium Grid 1 Accent 4" w:uiPriority="67"/>
-    <w:lsdException w:name="Medium Grid 2 Accent 4" w:uiPriority="68"/>
-    <w:lsdException w:name="Medium Grid 3 Accent 4" w:uiPriority="69"/>
-    <w:lsdException w:name="Dark List Accent 4" w:uiPriority="70"/>
-    <w:lsdException w:name="Colorful Shading Accent 4" w:uiPriority="71"/>
-    <w:lsdException w:name="Colorful List Accent 4" w:uiPriority="72"/>
-    <w:lsdException w:name="Colorful Grid Accent 4" w:uiPriority="73"/>
-    <w:lsdException w:name="Light Shading Accent 5" w:uiPriority="60"/>
-    <w:lsdException w:name="Light List Accent 5" w:uiPriority="61"/>
-    <w:lsdException w:name="Light Grid Accent 5" w:uiPriority="62"/>
-    <w:lsdException w:name="Medium Shading 1 Accent 5" w:uiPriority="63"/>
-    <w:lsdException w:name="Medium Shading 2 Accent 5" w:uiPriority="64"/>
-    <w:lsdException w:name="Medium List 1 Accent 5" w:uiPriority="65"/>
-    <w:lsdException w:name="Medium List 2 Accent 5" w:uiPriority="66"/>
-    <w:lsdException w:name="Medium Grid 1 Accent 5" w:uiPriority="67"/>
-    <w:lsdException w:name="Medium Grid 2 Accent 5" w:uiPriority="68"/>
-    <w:lsdException w:name="Medium Grid 3 Accent 5" w:uiPriority="69"/>
-    <w:lsdException w:name="Dark List Accent 5" w:uiPriority="70"/>
-    <w:lsdException w:name="Colorful Shading Accent 5" w:uiPriority="71"/>
-    <w:lsdException w:name="Colorful List Accent 5" w:uiPriority="72"/>
-    <w:lsdException w:name="Colorful Grid Accent 5" w:uiPriority="73"/>
-    <w:lsdException w:name="Light Shading Accent 6" w:uiPriority="60"/>
-    <w:lsdException w:name="Light List Accent 6" w:uiPriority="61"/>
-    <w:lsdException w:name="Light Grid Accent 6" w:uiPriority="62"/>
-    <w:lsdException w:name="Medium Shading 1 Accent 6" w:uiPriority="63"/>
-    <w:lsdException w:name="Medium Shading 2 Accent 6" w:uiPriority="64"/>
-    <w:lsdException w:name="Medium List 1 Accent 6" w:uiPriority="65"/>
-    <w:lsdException w:name="Medium List 2 Accent 6" w:uiPriority="66"/>
-    <w:lsdException w:name="Medium Grid 1 Accent 6" w:uiPriority="67"/>
-    <w:lsdException w:name="Medium Grid 2 Accent 6" w:uiPriority="68"/>
-    <w:lsdException w:name="Medium Grid 3 Accent 6" w:uiPriority="69"/>
-    <w:lsdException w:name="Dark List Accent 6" w:uiPriority="70"/>
-    <w:lsdException w:name="Colorful Shading Accent 6" w:uiPriority="71"/>
-    <w:lsdException w:name="Colorful List Accent 6" w:uiPriority="72"/>
-    <w:lsdException w:name="Colorful Grid Accent 6" w:uiPriority="73"/>
-    <w:lsdException w:name="Subtle Emphasis" w:uiPriority="19" w:qFormat="1"/>
-    <w:lsdException w:name="Intense Emphasis" w:uiPriority="21" w:qFormat="1"/>
-    <w:lsdException w:name="Subtle Reference" w:uiPriority="31" w:qFormat="1"/>
-    <w:lsdException w:name="Intense Reference" w:uiPriority="32" w:qFormat="1"/>
-    <w:lsdException w:name="Book Title" w:uiPriority="33" w:qFormat="1"/>
-    <w:lsdException w:name="Bibliography" w:semiHidden="1" w:uiPriority="37" w:unhideWhenUsed="1"/>
-    <w:lsdException w:name="TOC Heading" w:semiHidden="1" w:uiPriority="39" w:unhideWhenUsed="1" w:qFormat="1"/>
-    <w:lsdException w:name="Plain Table 1" w:uiPriority="41"/>
-    <w:lsdException w:name="Plain Table 2" w:uiPriority="42"/>
-    <w:lsdException w:name="Plain Table 3" w:uiPriority="43"/>
-    <w:lsdException w:name="Plain Table 4" w:uiPriority="44"/>
-    <w:lsdException w:name="Plain Table 5" w:uiPriority="45"/>
-    <w:lsdException w:name="Grid Table Light" w:uiPriority="40"/>
-    <w:lsdException w:name="Grid Table 1 Light" w:uiPriority="46"/>
-    <w:lsdException w:name="Grid Table 2" w:uiPriority="47"/>
-    <w:lsdException w:name="Grid Table 3" w:uiPriority="48"/>
-    <w:lsdException w:name="Grid Table 4" w:uiPriority="49"/>
-    <w:lsdException w:name="Grid Table 5 Dark" w:uiPriority="50"/>
-    <w:lsdException w:name="Grid Table 6 Colorful" w:uiPriority="51"/>
-    <w:lsdException w:name="Grid Table 7 Colorful" w:uiPriority="52"/>
-    <w:lsdException w:name="Grid Table 1 Light Accent 1" w:uiPriority="46"/>
-    <w:lsdException w:name="Grid Table 2 Accent 1" w:uiPriority="47"/>
-    <w:lsdException w:name="Grid Table 3 Accent 1" w:uiPriority="48"/>
-    <w:lsdException w:name="Grid Table 4 Accent 1" w:uiPriority="49"/>
-    <w:lsdException w:name="Grid Table 5 Dark Accent 1" w:uiPriority="50"/>
-    <w:lsdException w:name="Grid Table 6 Colorful Accent 1" w:uiPriority="51"/>
-    <w:lsdException w:name="Grid Table 7 Colorful Accent 1" w:uiPriority="52"/>
-    <w:lsdException w:name="Grid Table 1 Light Accent 2" w:uiPriority="46"/>
-    <w:lsdException w:name="Grid Table 2 Accent 2" w:uiPriority="47"/>
-    <w:lsdException w:name="Grid Table 3 Accent 2" w:uiPriority="48"/>
-    <w:lsdException w:name="Grid Table 4 Accent 2" w:uiPriority="49"/>
-    <w:lsdException w:name="Grid Table 5 Dark Accent 2" w:uiPriority="50"/>
-    <w:lsdException w:name="Grid Table 6 Colorful Accent 2" w:uiPriority="51"/>
-    <w:lsdException w:name="Grid Table 7 Colorful Accent 2" w:uiPriority="52"/>
-    <w:lsdException w:name="Grid Table 1 Light Accent 3" w:uiPriority="46"/>
-    <w:lsdException w:name="Grid Table 2 Accent 3" w:uiPriority="47"/>
-    <w:lsdException w:name="Grid Table 3 Accent 3" w:uiPriority="48"/>
-    <w:lsdException w:name="Grid Table 4 Accent 3" w:uiPriority="49"/>
-    <w:lsdException w:name="Grid Table 5 Dark Accent 3" w:uiPriority="50"/>
-    <w:lsdException w:name="Grid Table 6 Colorful Accent 3" w:uiPriority="51"/>
-    <w:lsdException w:name="Grid Table 7 Colorful Accent 3" w:uiPriority="52"/>
-    <w:lsdException w:name="Grid Table 1 Light Accent 4" w:uiPriority="46"/>
-    <w:lsdException w:name="Grid Table 2 Accent 4" w:uiPriority="47"/>
-    <w:lsdException w:name="Grid Table 3 Accent 4" w:uiPriority="48"/>
-    <w:lsdException w:name="Grid Table 4 Accent 4" w:uiPriority="49"/>
-    <w:lsdException w:name="Grid Table 5 Dark Accent 4" w:uiPriority="50"/>
-    <w:lsdException w:name="Grid Table 6 Colorful Accent 4" w:uiPriority="51"/>
-    <w:lsdException w:name="Grid Table 7 Colorful Accent 4" w:uiPriority="52"/>
-    <w:lsdException w:name="Grid Table 1 Light Accent 5" w:uiPriority="46"/>
-    <w:lsdException w:name="Grid Table 2 Accent 5" w:uiPriority="47"/>
-    <w:lsdException w:name="Grid Table 3 Accent 5" w:uiPriority="48"/>
-    <w:lsdException w:name="Grid Table 4 Accent 5" w:uiPriority="49"/>
-    <w:lsdException w:name="Grid Table 5 Dark Accent 5" w:uiPriority="50"/>
-    <w:lsdException w:name="Grid Table 6 Colorful Accent 5" w:uiPriority="51"/>
-    <w:lsdException w:name="Grid Table 7 Colorful Accent 5" w:uiPriority="52"/>
-    <w:lsdException w:name="Grid Table 1 Light Accent 6" w:uiPriority="46"/>
-    <w:lsdException w:name="Grid Table 2 Accent 6" w:uiPriority="47"/>
-    <w:lsdException w:name="Grid Table 3 Accent 6" w:uiPriority="48"/>
-    <w:lsdException w:name="Grid Table 4 Accent 6" w:uiPriority="49"/>
-    <w:lsdException w:name="Grid Table 5 Dark Accent 6" w:uiPriority="50"/>
-    <w:lsdException w:name="Grid Table 6 Colorful Accent 6" w:uiPriority="51"/>
-    <w:lsdException w:name="Grid Table 7 Colorful Accent 6" w:uiPriority="52"/>
-    <w:lsdException w:name="List Table 1 Light" w:uiPriority="46"/>
-    <w:lsdException w:name="List Table 2" w:uiPriority="47"/>
-    <w:lsdException w:name="List Table 3" w:uiPriority="48"/>
-    <w:lsdException w:name="List Table 4" w:uiPriority="49"/>
-    <w:lsdException w:name="List Table 5 Dark" w:uiPriority="50"/>
-    <w:lsdException w:name="List Table 6 Colorful" w:uiPriority="51"/>
-    <w:lsdException w:name="List Table 7 Colorful" w:uiPriority="52"/>
-    <w:lsdException w:name="List Table 1 Light Accent 1" w:uiPriority="46"/>
-    <w:lsdException w:name="List Table 2 Accent 1" w:uiPriority="47"/>
-    <w:lsdException w:name="List Table 3 Accent 1" w:uiPriority="48"/>
-    <w:lsdException w:name="List Table 4 Accent 1" w:uiPriority="49"/>
-    <w:lsdException w:name="List Table 5 Dark Accent 1" w:uiPriority="50"/>
-    <w:lsdException w:name="List Table 6 Colorful Accent 1" w:uiPriority="51"/>
-    <w:lsdException w:name="List Table 7 Colorful Accent 1" w:uiPriority="52"/>
-    <w:lsdException w:name="List Table 1 Light Accent 2" w:uiPriority="46"/>
-    <w:lsdException w:name="List Table 2 Accent 2" w:uiPriority="47"/>
-    <w:lsdException w:name="List Table 3 Accent 2" w:uiPriority="48"/>
-    <w:lsdException w:name="List Table 4 Accent 2" w:uiPriority="49"/>
-    <w:lsdException w:name="List Table 5 Dark Accent 2" w:uiPriority="50"/>
-    <w:lsdException w:name="List Table 6 Colorful Accent 2" w:uiPriority="51"/>
-    <w:lsdException w:name="List Table 7 Colorful Accent 2" w:uiPriority="52"/>
-    <w:lsdException w:name="List Table 1 Light Accent 3" w:uiPriority="46"/>
-    <w:lsdException w:name="List Table 2 Accent 3" w:uiPriority="47"/>
-    <w:lsdException w:name="List Table 3 Accent 3" w:uiPriority="48"/>
-    <w:lsdException w:name="List Table 4 Accent 3" w:uiPriority="49"/>
-    <w:lsdException w:name="List Table 5 Dark Accent 3" w:uiPriority="50"/>
-    <w:lsdException w:name="List Table 6 Colorful Accent 3" w:uiPriority="51"/>
-    <w:lsdException w:name="List Table 7 Colorful Accent 3" w:uiPriority="52"/>
-    <w:lsdException w:name="List Table 1 Light Accent 4" w:uiPriority="46"/>
-    <w:lsdException w:name="List Table 2 Accent 4" w:uiPriority="47"/>
-    <w:lsdException w:name="List Table 3 Accent 4" w:uiPriority="48"/>
-    <w:lsdException w:name="List Table 4 Accent 4" w:uiPriority="49"/>
-    <w:lsdException w:name="List Table 5 Dark Accent 4" w:uiPriority="50"/>
-    <w:lsdException w:name="List Table 6 Colorful Accent 4" w:uiPriority="51"/>
-    <w:lsdException w:name="List Table 7 Colorful Accent 4" w:uiPriority="52"/>
-    <w:lsdException w:name="List Table 1 Light Accent 5" w:uiPriority="46"/>
-    <w:lsdException w:name="List Table 2 Accent 5" w:uiPriority="47"/>
-    <w:lsdException w:name="List Table 3 Accent 5" w:uiPriority="48"/>
-    <w:lsdException w:name="List Table 4 Accent 5" w:uiPriority="49"/>
-    <w:lsdException w:name="List Table 5 Dark Accent 5" w:uiPriority="50"/>
-    <w:lsdException w:name="List Table 6 Colorful Accent 5" w:uiPriority="51"/>
-    <w:lsdException w:name="List Table 7 Colorful Accent 5" w:uiPriority="52"/>
-    <w:lsdException w:name="List Table 1 Light Accent 6" w:uiPriority="46"/>
-    <w:lsdException w:name="List Table 2 Accent 6" w:uiPriority="47"/>
-    <w:lsdException w:name="List Table 3 Accent 6" w:uiPriority="48"/>
-    <w:lsdException w:name="List Table 4 Accent 6" w:uiPriority="49"/>
-    <w:lsdException w:name="List Table 5 Dark Accent 6" w:uiPriority="50"/>
-    <w:lsdException w:name="List Table 6 Colorful Accent 6" w:uiPriority="51"/>
-    <w:lsdException w:name="List Table 7 Colorful Accent 6" w:uiPriority="52"/>
+  <w:latentStyles w:defLockedState="0" w:defUIPriority="99" w:defSemiHidden="1" w:defUnhideWhenUsed="1" w:defQFormat="0" w:count="267">
+    <w:lsdException w:name="Normal" w:semiHidden="0" w:uiPriority="0" w:unhideWhenUsed="0" w:qFormat="1"/>
+    <w:lsdException w:name="heading 1" w:semiHidden="0" w:uiPriority="9" w:unhideWhenUsed="0" w:qFormat="1"/>
+    <w:lsdException w:name="heading 2" w:uiPriority="9" w:qFormat="1"/>
+    <w:lsdException w:name="heading 3" w:uiPriority="9" w:qFormat="1"/>
+    <w:lsdException w:name="heading 4" w:uiPriority="9" w:qFormat="1"/>
+    <w:lsdException w:name="heading 5" w:uiPriority="9" w:qFormat="1"/>
+    <w:lsdException w:name="heading 6" w:uiPriority="9" w:qFormat="1"/>
+    <w:lsdException w:name="heading 7" w:uiPriority="9" w:qFormat="1"/>
+    <w:lsdException w:name="heading 8" w:uiPriority="9" w:qFormat="1"/>
+    <w:lsdException w:name="heading 9" w:uiPriority="9" w:qFormat="1"/>
+    <w:lsdException w:name="toc 1" w:uiPriority="39"/>
+    <w:lsdException w:name="toc 2" w:uiPriority="39"/>
+    <w:lsdException w:name="toc 3" w:uiPriority="39"/>
+    <w:lsdException w:name="toc 4" w:uiPriority="39"/>
+    <w:lsdException w:name="toc 5" w:uiPriority="39"/>
+    <w:lsdException w:name="toc 6" w:uiPriority="39"/>
+    <w:lsdException w:name="toc 7" w:uiPriority="39"/>
+    <w:lsdException w:name="toc 8" w:uiPriority="39"/>
+    <w:lsdException w:name="toc 9" w:uiPriority="39"/>
+    <w:lsdException w:name="caption" w:uiPriority="35" w:qFormat="1"/>
+    <w:lsdException w:name="Title" w:semiHidden="0" w:uiPriority="10" w:unhideWhenUsed="0" w:qFormat="1"/>
+    <w:lsdException w:name="Default Paragraph Font" w:uiPriority="1"/>
+    <w:lsdException w:name="Subtitle" w:semiHidden="0" w:uiPriority="11" w:unhideWhenUsed="0" w:qFormat="1"/>
+    <w:lsdException w:name="Strong" w:semiHidden="0" w:uiPriority="22" w:unhideWhenUsed="0" w:qFormat="1"/>
+    <w:lsdException w:name="Emphasis" w:semiHidden="0" w:uiPriority="20" w:unhideWhenUsed="0" w:qFormat="1"/>
+    <w:lsdException w:name="Table Grid" w:semiHidden="0" w:uiPriority="39" w:unhideWhenUsed="0"/>
+    <w:lsdException w:name="Placeholder Text" w:unhideWhenUsed="0"/>
+    <w:lsdException w:name="No Spacing" w:semiHidden="0" w:uiPriority="1" w:unhideWhenUsed="0" w:qFormat="1"/>
+    <w:lsdException w:name="Light Shading" w:semiHidden="0" w:uiPriority="60" w:unhideWhenUsed="0"/>
+    <w:lsdException w:name="Light List" w:semiHidden="0" w:uiPriority="61" w:unhideWhenUsed="0"/>
+    <w:lsdException w:name="Light Grid" w:semiHidden="0" w:uiPriority="62" w:unhideWhenUsed="0"/>
+    <w:lsdException w:name="Medium Shading 1" w:semiHidden="0" w:uiPriority="63" w:unhideWhenUsed="0"/>
+    <w:lsdException w:name="Medium Shading 2" w:semiHidden="0" w:uiPriority="64" w:unhideWhenUsed="0"/>
+    <w:lsdException w:name="Medium List 1" w:semiHidden="0" w:uiPriority="65" w:unhideWhenUsed="0"/>
+    <w:lsdException w:name="Medium List 2" w:semiHidden="0" w:uiPriority="66" w:unhideWhenUsed="0"/>
+    <w:lsdException w:name="Medium Grid 1" w:semiHidden="0" w:uiPriority="67" w:unhideWhenUsed="0"/>
+    <w:lsdException w:name="Medium Grid 2" w:semiHidden="0" w:uiPriority="68" w:unhideWhenUsed="0"/>
+    <w:lsdException w:name="Medium Grid 3" w:semiHidden="0" w:uiPriority="69" w:unhideWhenUsed="0"/>
+    <w:lsdException w:name="Dark List" w:semiHidden="0" w:uiPriority="70" w:unhideWhenUsed="0"/>
+    <w:lsdException w:name="Colorful Shading" w:semiHidden="0" w:uiPriority="71" w:unhideWhenUsed="0"/>
+    <w:lsdException w:name="Colorful List" w:semiHidden="0" w:uiPriority="72" w:unhideWhenUsed="0"/>
+    <w:lsdException w:name="Colorful Grid" w:semiHidden="0" w:uiPriority="73" w:unhideWhenUsed="0"/>
+    <w:lsdException w:name="Light Shading Accent 1" w:semiHidden="0" w:uiPriority="60" w:unhideWhenUsed="0"/>
+    <w:lsdException w:name="Light List Accent 1" w:semiHidden="0" w:uiPriority="61" w:unhideWhenUsed="0"/>
+    <w:lsdException w:name="Light Grid Accent 1" w:semiHidden="0" w:uiPriority="62" w:unhideWhenUsed="0"/>
+    <w:lsdException w:name="Medium Shading 1 Accent 1" w:semiHidden="0" w:uiPriority="63" w:unhideWhenUsed="0"/>
+    <w:lsdException w:name="Medium Shading 2 Accent 1" w:semiHidden="0" w:uiPriority="64" w:unhideWhenUsed="0"/>
+    <w:lsdException w:name="Medium List 1 Accent 1" w:semiHidden="0" w:uiPriority="65" w:unhideWhenUsed="0"/>
+    <w:lsdException w:name="Revision" w:unhideWhenUsed="0"/>
+    <w:lsdException w:name="List Paragraph" w:semiHidden="0" w:uiPriority="34" w:unhideWhenUsed="0" w:qFormat="1"/>
+    <w:lsdException w:name="Quote" w:semiHidden="0" w:uiPriority="29" w:unhideWhenUsed="0" w:qFormat="1"/>
+    <w:lsdException w:name="Intense Quote" w:semiHidden="0" w:uiPriority="30" w:unhideWhenUsed="0" w:qFormat="1"/>
+    <w:lsdException w:name="Medium List 2 Accent 1" w:semiHidden="0" w:uiPriority="66" w:unhideWhenUsed="0"/>
+    <w:lsdException w:name="Medium Grid 1 Accent 1" w:semiHidden="0" w:uiPriority="67" w:unhideWhenUsed="0"/>
+    <w:lsdException w:name="Medium Grid 2 Accent 1" w:semiHidden="0" w:uiPriority="68" w:unhideWhenUsed="0"/>
+    <w:lsdException w:name="Medium Grid 3 Accent 1" w:semiHidden="0" w:uiPriority="69" w:unhideWhenUsed="0"/>
+    <w:lsdException w:name="Dark List Accent 1" w:semiHidden="0" w:uiPriority="70" w:unhideWhenUsed="0"/>
+    <w:lsdException w:name="Colorful Shading Accent 1" w:semiHidden="0" w:uiPriority="71" w:unhideWhenUsed="0"/>
+    <w:lsdException w:name="Colorful List Accent 1" w:semiHidden="0" w:uiPriority="72" w:unhideWhenUsed="0"/>
+    <w:lsdException w:name="Colorful Grid Accent 1" w:semiHidden="0" w:uiPriority="73" w:unhideWhenUsed="0"/>
+    <w:lsdException w:name="Light Shading Accent 2" w:semiHidden="0" w:uiPriority="60" w:unhideWhenUsed="0"/>
+    <w:lsdException w:name="Light List Accent 2" w:semiHidden="0" w:uiPriority="61" w:unhideWhenUsed="0"/>
+    <w:lsdException w:name="Light Grid Accent 2" w:semiHidden="0" w:uiPriority="62" w:unhideWhenUsed="0"/>
+    <w:lsdException w:name="Medium Shading 1 Accent 2" w:semiHidden="0" w:uiPriority="63" w:unhideWhenUsed="0"/>
+    <w:lsdException w:name="Medium Shading 2 Accent 2" w:semiHidden="0" w:uiPriority="64" w:unhideWhenUsed="0"/>
+    <w:lsdException w:name="Medium List 1 Accent 2" w:semiHidden="0" w:uiPriority="65" w:unhideWhenUsed="0"/>
+    <w:lsdException w:name="Medium List 2 Accent 2" w:semiHidden="0" w:uiPriority="66" w:unhideWhenUsed="0"/>
+    <w:lsdException w:name="Medium Grid 1 Accent 2" w:semiHidden="0" w:uiPriority="67" w:unhideWhenUsed="0"/>
+    <w:lsdException w:name="Medium Grid 2 Accent 2" w:semiHidden="0" w:uiPriority="68" w:unhideWhenUsed="0"/>
+    <w:lsdException w:name="Medium Grid 3 Accent 2" w:semiHidden="0" w:uiPriority="69" w:unhideWhenUsed="0"/>
+    <w:lsdException w:name="Dark List Accent 2" w:semiHidden="0" w:uiPriority="70" w:unhideWhenUsed="0"/>
+    <w:lsdException w:name="Colorful Shading Accent 2" w:semiHidden="0" w:uiPriority="71" w:unhideWhenUsed="0"/>
+    <w:lsdException w:name="Colorful List Accent 2" w:semiHidden="0" w:uiPriority="72" w:unhideWhenUsed="0"/>
+    <w:lsdException w:name="Colorful Grid Accent 2" w:semiHidden="0" w:uiPriority="73" w:unhideWhenUsed="0"/>
+    <w:lsdException w:name="Light Shading Accent 3" w:semiHidden="0" w:uiPriority="60" w:unhideWhenUsed="0"/>
+    <w:lsdException w:name="Light List Accent 3" w:semiHidden="0" w:uiPriority="61" w:unhideWhenUsed="0"/>
+    <w:lsdException w:name="Light Grid Accent 3" w:semiHidden="0" w:uiPriority="62" w:unhideWhenUsed="0"/>
+    <w:lsdException w:name="Medium Shading 1 Accent 3" w:semiHidden="0" w:uiPriority="63" w:unhideWhenUsed="0"/>
+    <w:lsdException w:name="Medium Shading 2 Accent 3" w:semiHidden="0" w:uiPriority="64" w:unhideWhenUsed="0"/>
+    <w:lsdException w:name="Medium List 1 Accent 3" w:semiHidden="0" w:uiPriority="65" w:unhideWhenUsed="0"/>
+    <w:lsdException w:name="Medium List 2 Accent 3" w:semiHidden="0" w:uiPriority="66" w:unhideWhenUsed="0"/>
+    <w:lsdException w:name="Medium Grid 1 Accent 3" w:semiHidden="0" w:uiPriority="67" w:unhideWhenUsed="0"/>
+    <w:lsdException w:name="Medium Grid 2 Accent 3" w:semiHidden="0" w:uiPriority="68" w:unhideWhenUsed="0"/>
+    <w:lsdException w:name="Medium Grid 3 Accent 3" w:semiHidden="0" w:uiPriority="69" w:unhideWhenUsed="0"/>
+    <w:lsdException w:name="Dark List Accent 3" w:semiHidden="0" w:uiPriority="70" w:unhideWhenUsed="0"/>
+    <w:lsdException w:name="Colorful Shading Accent 3" w:semiHidden="0" w:uiPriority="71" w:unhideWhenUsed="0"/>
+    <w:lsdException w:name="Colorful List Accent 3" w:semiHidden="0" w:uiPriority="72" w:unhideWhenUsed="0"/>
+    <w:lsdException w:name="Colorful Grid Accent 3" w:semiHidden="0" w:uiPriority="73" w:unhideWhenUsed="0"/>
+    <w:lsdException w:name="Light Shading Accent 4" w:semiHidden="0" w:uiPriority="60" w:unhideWhenUsed="0"/>
+    <w:lsdException w:name="Light List Accent 4" w:semiHidden="0" w:uiPriority="61" w:unhideWhenUsed="0"/>
+    <w:lsdException w:name="Light Grid Accent 4" w:semiHidden="0" w:uiPriority="62" w:unhideWhenUsed="0"/>
+    <w:lsdException w:name="Medium Shading 1 Accent 4" w:semiHidden="0" w:uiPriority="63" w:unhideWhenUsed="0"/>
+    <w:lsdException w:name="Medium Shading 2 Accent 4" w:semiHidden="0" w:uiPriority="64" w:unhideWhenUsed="0"/>
+    <w:lsdException w:name="Medium List 1 Accent 4" w:semiHidden="0" w:uiPriority="65" w:unhideWhenUsed="0"/>
+    <w:lsdException w:name="Medium List 2 Accent 4" w:semiHidden="0" w:uiPriority="66" w:unhideWhenUsed="0"/>
+    <w:lsdException w:name="Medium Grid 1 Accent 4" w:semiHidden="0" w:uiPriority="67" w:unhideWhenUsed="0"/>
+    <w:lsdException w:name="Medium Grid 2 Accent 4" w:semiHidden="0" w:uiPriority="68" w:unhideWhenUsed="0"/>
+    <w:lsdException w:name="Medium Grid 3 Accent 4" w:semiHidden="0" w:uiPriority="69" w:unhideWhenUsed="0"/>
+    <w:lsdException w:name="Dark List Accent 4" w:semiHidden="0" w:uiPriority="70" w:unhideWhenUsed="0"/>
+    <w:lsdException w:name="Colorful Shading Accent 4" w:semiHidden="0" w:uiPriority="71" w:unhideWhenUsed="0"/>
+    <w:lsdException w:name="Colorful List Accent 4" w:semiHidden="0" w:uiPriority="72" w:unhideWhenUsed="0"/>
+    <w:lsdException w:name="Colorful Grid Accent 4" w:semiHidden="0" w:uiPriority="73" w:unhideWhenUsed="0"/>
+    <w:lsdException w:name="Light Shading Accent 5" w:semiHidden="0" w:uiPriority="60" w:unhideWhenUsed="0"/>
+    <w:lsdException w:name="Light List Accent 5" w:semiHidden="0" w:uiPriority="61" w:unhideWhenUsed="0"/>
+    <w:lsdException w:name="Light Grid Accent 5" w:semiHidden="0" w:uiPriority="62" w:unhideWhenUsed="0"/>
+    <w:lsdException w:name="Medium Shading 1 Accent 5" w:semiHidden="0" w:uiPriority="63" w:unhideWhenUsed="0"/>
+    <w:lsdException w:name="Medium Shading 2 Accent 5" w:semiHidden="0" w:uiPriority="64" w:unhideWhenUsed="0"/>
+    <w:lsdException w:name="Medium List 1 Accent 5" w:semiHidden="0" w:uiPriority="65" w:unhideWhenUsed="0"/>
+    <w:lsdException w:name="Medium List 2 Accent 5" w:semiHidden="0" w:uiPriority="66" w:unhideWhenUsed="0"/>
+    <w:lsdException w:name="Medium Grid 1 Accent 5" w:semiHidden="0" w:uiPriority="67" w:unhideWhenUsed="0"/>
+    <w:lsdException w:name="Medium Grid 2 Accent 5" w:semiHidden="0" w:uiPriority="68" w:unhideWhenUsed="0"/>
+    <w:lsdException w:name="Medium Grid 3 Accent 5" w:semiHidden="0" w:uiPriority="69" w:unhideWhenUsed="0"/>
+    <w:lsdException w:name="Dark List Accent 5" w:semiHidden="0" w:uiPriority="70" w:unhideWhenUsed="0"/>
+    <w:lsdException w:name="Colorful Shading Accent 5" w:semiHidden="0" w:uiPriority="71" w:unhideWhenUsed="0"/>
+    <w:lsdException w:name="Colorful List Accent 5" w:semiHidden="0" w:uiPriority="72" w:unhideWhenUsed="0"/>
+    <w:lsdException w:name="Colorful Grid Accent 5" w:semiHidden="0" w:uiPriority="73" w:unhideWhenUsed="0"/>
+    <w:lsdException w:name="Light Shading Accent 6" w:semiHidden="0" w:uiPriority="60" w:unhideWhenUsed="0"/>
+    <w:lsdException w:name="Light List Accent 6" w:semiHidden="0" w:uiPriority="61" w:unhideWhenUsed="0"/>
+    <w:lsdException w:name="Light Grid Accent 6" w:semiHidden="0" w:uiPriority="62" w:unhideWhenUsed="0"/>
+    <w:lsdException w:name="Medium Shading 1 Accent 6" w:semiHidden="0" w:uiPriority="63" w:unhideWhenUsed="0"/>
+    <w:lsdException w:name="Medium Shading 2 Accent 6" w:semiHidden="0" w:uiPriority="64" w:unhideWhenUsed="0"/>
+    <w:lsdException w:name="Medium List 1 Accent 6" w:semiHidden="0" w:uiPriority="65" w:unhideWhenUsed="0"/>
+    <w:lsdException w:name="Medium List 2 Accent 6" w:semiHidden="0" w:uiPriority="66" w:unhideWhenUsed="0"/>
+    <w:lsdException w:name="Medium Grid 1 Accent 6" w:semiHidden="0" w:uiPriority="67" w:unhideWhenUsed="0"/>
+    <w:lsdException w:name="Medium Grid 2 Accent 6" w:semiHidden="0" w:uiPriority="68" w:unhideWhenUsed="0"/>
+    <w:lsdException w:name="Medium Grid 3 Accent 6" w:semiHidden="0" w:uiPriority="69" w:unhideWhenUsed="0"/>
+    <w:lsdException w:name="Dark List Accent 6" w:semiHidden="0" w:uiPriority="70" w:unhideWhenUsed="0"/>
+    <w:lsdException w:name="Colorful Shading Accent 6" w:semiHidden="0" w:uiPriority="71" w:unhideWhenUsed="0"/>
+    <w:lsdException w:name="Colorful List Accent 6" w:semiHidden="0" w:uiPriority="72" w:unhideWhenUsed="0"/>
+    <w:lsdException w:name="Colorful Grid Accent 6" w:semiHidden="0" w:uiPriority="73" w:unhideWhenUsed="0"/>
+    <w:lsdException w:name="Subtle Emphasis" w:semiHidden="0" w:uiPriority="19" w:unhideWhenUsed="0" w:qFormat="1"/>
+    <w:lsdException w:name="Intense Emphasis" w:semiHidden="0" w:uiPriority="21" w:unhideWhenUsed="0" w:qFormat="1"/>
+    <w:lsdException w:name="Subtle Reference" w:semiHidden="0" w:uiPriority="31" w:unhideWhenUsed="0" w:qFormat="1"/>
+    <w:lsdException w:name="Intense Reference" w:semiHidden="0" w:uiPriority="32" w:unhideWhenUsed="0" w:qFormat="1"/>
+    <w:lsdException w:name="Book Title" w:semiHidden="0" w:uiPriority="33" w:unhideWhenUsed="0" w:qFormat="1"/>
+    <w:lsdException w:name="Bibliography" w:uiPriority="37"/>
+    <w:lsdException w:name="TOC Heading" w:uiPriority="39" w:qFormat="1"/>
+  </w:latentStyles>
+  <w:style w:type="paragraph" w:default="1" w:styleId="Normal">
+    <w:name w:val="Normal"/>
+    <w:qFormat/>
+  </w:style>
+  <w:style w:type="paragraph" w:styleId="Ttulo3">
+    <w:name w:val="heading 3"/>
+    <w:basedOn w:val="Normal"/>
+    <w:next w:val="Normal"/>
+    <w:link w:val="Ttulo3Car"/>
+    <w:uiPriority w:val="9"/>
+    <w:semiHidden/>
+    <w:unhideWhenUsed/>
+    <w:qFormat/>
+    <w:rsid w:val="005E2C06"/>
+    <w:pPr>
+      <w:keepNext/>
+      <w:keepLines/>
+      <w:spacing w:before="200" w:after="200" w:line="240" w:lineRule="auto"/>
+      <w:outlineLvl w:val="2"/>
+    </w:pPr>
+    <w:rPr>
+      <w:rFonts w:ascii="Times New Roman" w:eastAsiaTheme="majorEastAsia" w:hAnsi="Times New Roman" w:cstheme="majorBidi"/>
+      <w:b/>
+      <w:bCs/>
+      <w:sz w:val="24"/>
+    </w:rPr>
+  </w:style>
+  <w:style w:type="character" w:default="1" w:styleId="Fuentedeprrafopredeter">
+    <w:name w:val="Default Paragraph Font"/>
+    <w:uiPriority w:val="1"/>
+    <w:semiHidden/>
+    <w:unhideWhenUsed/>
+  </w:style>
+  <w:style w:type="table" w:default="1" w:styleId="Tablanormal">
+    <w:name w:val="Normal Table"/>
+    <w:uiPriority w:val="99"/>
+    <w:semiHidden/>
+    <w:unhideWhenUsed/>
+    <w:tblPr>
+      <w:tblInd w:w="0" w:type="dxa"/>
+      <w:tblCellMar>
+        <w:top w:w="0" w:type="dxa"/>
+        <w:left w:w="108" w:type="dxa"/>
+        <w:bottom w:w="0" w:type="dxa"/>
+        <w:right w:w="108" w:type="dxa"/>
+      </w:tblCellMar>
+    </w:tblPr>
+  </w:style>
+  <w:style w:type="numbering" w:default="1" w:styleId="Sinlista">
+    <w:name w:val="No List"/>
+    <w:uiPriority w:val="99"/>
+    <w:semiHidden/>
+    <w:unhideWhenUsed/>
+  </w:style>
+  <w:style w:type="character" w:customStyle="1" w:styleId="Ttulo3Car">
+    <w:name w:val="Título 3 Car"/>
+    <w:basedOn w:val="Fuentedeprrafopredeter"/>
+    <w:link w:val="Ttulo3"/>
+    <w:uiPriority w:val="9"/>
+    <w:semiHidden/>
+    <w:rsid w:val="005E2C06"/>
+    <w:rPr>
+      <w:rFonts w:ascii="Times New Roman" w:eastAsiaTheme="majorEastAsia" w:hAnsi="Times New Roman" w:cstheme="majorBidi"/>
+      <w:b/>
+      <w:bCs/>
+      <w:sz w:val="24"/>
+    </w:rPr>
+  </w:style>
+  <w:style w:type="paragraph" w:styleId="Textodeglobo">
+    <w:name w:val="Balloon Text"/>
+    <w:basedOn w:val="Normal"/>
+    <w:link w:val="TextodegloboCar"/>
+    <w:uiPriority w:val="99"/>
+    <w:semiHidden/>
+    <w:unhideWhenUsed/>
+    <w:rsid w:val="003326C7"/>
+    <w:pPr>
+      <w:spacing w:after="0" w:line="240" w:lineRule="auto"/>
+    </w:pPr>
+    <w:rPr>
+      <w:rFonts w:ascii="Tahoma" w:hAnsi="Tahoma" w:cs="Tahoma"/>
+      <w:sz w:val="16"/>
+      <w:szCs w:val="16"/>
+    </w:rPr>
+  </w:style>
+  <w:style w:type="character" w:customStyle="1" w:styleId="TextodegloboCar">
+    <w:name w:val="Texto de globo Car"/>
+    <w:basedOn w:val="Fuentedeprrafopredeter"/>
+    <w:link w:val="Textodeglobo"/>
+    <w:uiPriority w:val="99"/>
+    <w:semiHidden/>
+    <w:rsid w:val="003326C7"/>
+    <w:rPr>
+      <w:rFonts w:ascii="Tahoma" w:hAnsi="Tahoma" w:cs="Tahoma"/>
+      <w:sz w:val="16"/>
+      <w:szCs w:val="16"/>
+    </w:rPr>
+  </w:style>
+</w:styles>
+</file>
+
+<file path=word/stylesWithEffects.xml><?xml version="1.0" encoding="utf-8"?>
+<w:styles xmlns:wpc="http://schemas.microsoft.com/office/word/2010/wordprocessingCanvas" xmlns:mc="http://schemas.openxmlformats.org/markup-compatibility/2006" xmlns:o="urn:schemas-microsoft-com:office:office" xmlns:r="http://schemas.openxmlformats.org/officeDocument/2006/relationships" xmlns:m="http://schemas.openxmlformats.org/officeDocument/2006/math" xmlns:v="urn:schemas-microsoft-com:vml" xmlns:wp14="http://schemas.microsoft.com/office/word/2010/wordprocessingDrawing" xmlns:wp="http://schemas.openxmlformats.org/drawingml/2006/wordprocessingDrawing" xmlns:w10="urn:schemas-microsoft-com:office:word" xmlns:w="http://schemas.openxmlformats.org/wordprocessingml/2006/main" xmlns:w14="http://schemas.microsoft.com/office/word/2010/wordml" xmlns:wpg="http://schemas.microsoft.com/office/word/2010/wordprocessingGroup" xmlns:wpi="http://schemas.microsoft.com/office/word/2010/wordprocessingInk" xmlns:wne="http://schemas.microsoft.com/office/word/2006/wordml" xmlns:wps="http://schemas.microsoft.com/office/word/2010/wordprocessingShape" mc:Ignorable="w14 wp14">
+  <w:docDefaults>
+    <w:rPrDefault>
+      <w:rPr>
+        <w:rFonts w:asciiTheme="minorHAnsi" w:eastAsiaTheme="minorHAnsi" w:hAnsiTheme="minorHAnsi" w:cstheme="minorBidi"/>
+        <w:sz w:val="22"/>
+        <w:szCs w:val="22"/>
+        <w:lang w:val="es-PE" w:eastAsia="en-US" w:bidi="ar-SA"/>
+      </w:rPr>
+    </w:rPrDefault>
+    <w:pPrDefault>
+      <w:pPr>
+        <w:spacing w:after="160" w:line="259" w:lineRule="auto"/>
+      </w:pPr>
+    </w:pPrDefault>
+  </w:docDefaults>
+  <w:latentStyles w:defLockedState="0" w:defUIPriority="99" w:defSemiHidden="1" w:defUnhideWhenUsed="1" w:defQFormat="0" w:count="267">
+    <w:lsdException w:name="Normal" w:semiHidden="0" w:uiPriority="0" w:unhideWhenUsed="0" w:qFormat="1"/>
+    <w:lsdException w:name="heading 1" w:semiHidden="0" w:uiPriority="9" w:unhideWhenUsed="0" w:qFormat="1"/>
+    <w:lsdException w:name="heading 2" w:uiPriority="9" w:qFormat="1"/>
+    <w:lsdException w:name="heading 3" w:uiPriority="9" w:qFormat="1"/>
+    <w:lsdException w:name="heading 4" w:uiPriority="9" w:qFormat="1"/>
+    <w:lsdException w:name="heading 5" w:uiPriority="9" w:qFormat="1"/>
+    <w:lsdException w:name="heading 6" w:uiPriority="9" w:qFormat="1"/>
+    <w:lsdException w:name="heading 7" w:uiPriority="9" w:qFormat="1"/>
+    <w:lsdException w:name="heading 8" w:uiPriority="9" w:qFormat="1"/>
+    <w:lsdException w:name="heading 9" w:uiPriority="9" w:qFormat="1"/>
+    <w:lsdException w:name="toc 1" w:uiPriority="39"/>
+    <w:lsdException w:name="toc 2" w:uiPriority="39"/>
+    <w:lsdException w:name="toc 3" w:uiPriority="39"/>
+    <w:lsdException w:name="toc 4" w:uiPriority="39"/>
+    <w:lsdException w:name="toc 5" w:uiPriority="39"/>
+    <w:lsdException w:name="toc 6" w:uiPriority="39"/>
+    <w:lsdException w:name="toc 7" w:uiPriority="39"/>
+    <w:lsdException w:name="toc 8" w:uiPriority="39"/>
+    <w:lsdException w:name="toc 9" w:uiPriority="39"/>
+    <w:lsdException w:name="caption" w:uiPriority="35" w:qFormat="1"/>
+    <w:lsdException w:name="Title" w:semiHidden="0" w:uiPriority="10" w:unhideWhenUsed="0" w:qFormat="1"/>
+    <w:lsdException w:name="Default Paragraph Font" w:uiPriority="1"/>
+    <w:lsdException w:name="Subtitle" w:semiHidden="0" w:uiPriority="11" w:unhideWhenUsed="0" w:qFormat="1"/>
+    <w:lsdException w:name="Strong" w:semiHidden="0" w:uiPriority="22" w:unhideWhenUsed="0" w:qFormat="1"/>
+    <w:lsdException w:name="Emphasis" w:semiHidden="0" w:uiPriority="20" w:unhideWhenUsed="0" w:qFormat="1"/>
+    <w:lsdException w:name="Table Grid" w:semiHidden="0" w:uiPriority="39" w:unhideWhenUsed="0"/>
+    <w:lsdException w:name="Placeholder Text" w:unhideWhenUsed="0"/>
+    <w:lsdException w:name="No Spacing" w:semiHidden="0" w:uiPriority="1" w:unhideWhenUsed="0" w:qFormat="1"/>
+    <w:lsdException w:name="Light Shading" w:semiHidden="0" w:uiPriority="60" w:unhideWhenUsed="0"/>
+    <w:lsdException w:name="Light List" w:semiHidden="0" w:uiPriority="61" w:unhideWhenUsed="0"/>
+    <w:lsdException w:name="Light Grid" w:semiHidden="0" w:uiPriority="62" w:unhideWhenUsed="0"/>
+    <w:lsdException w:name="Medium Shading 1" w:semiHidden="0" w:uiPriority="63" w:unhideWhenUsed="0"/>
+    <w:lsdException w:name="Medium Shading 2" w:semiHidden="0" w:uiPriority="64" w:unhideWhenUsed="0"/>
+    <w:lsdException w:name="Medium List 1" w:semiHidden="0" w:uiPriority="65" w:unhideWhenUsed="0"/>
+    <w:lsdException w:name="Medium List 2" w:semiHidden="0" w:uiPriority="66" w:unhideWhenUsed="0"/>
+    <w:lsdException w:name="Medium Grid 1" w:semiHidden="0" w:uiPriority="67" w:unhideWhenUsed="0"/>
+    <w:lsdException w:name="Medium Grid 2" w:semiHidden="0" w:uiPriority="68" w:unhideWhenUsed="0"/>
+    <w:lsdException w:name="Medium Grid 3" w:semiHidden="0" w:uiPriority="69" w:unhideWhenUsed="0"/>
+    <w:lsdException w:name="Dark List" w:semiHidden="0" w:uiPriority="70" w:unhideWhenUsed="0"/>
+    <w:lsdException w:name="Colorful Shading" w:semiHidden="0" w:uiPriority="71" w:unhideWhenUsed="0"/>
+    <w:lsdException w:name="Colorful List" w:semiHidden="0" w:uiPriority="72" w:unhideWhenUsed="0"/>
+    <w:lsdException w:name="Colorful Grid" w:semiHidden="0" w:uiPriority="73" w:unhideWhenUsed="0"/>
+    <w:lsdException w:name="Light Shading Accent 1" w:semiHidden="0" w:uiPriority="60" w:unhideWhenUsed="0"/>
+    <w:lsdException w:name="Light List Accent 1" w:semiHidden="0" w:uiPriority="61" w:unhideWhenUsed="0"/>
+    <w:lsdException w:name="Light Grid Accent 1" w:semiHidden="0" w:uiPriority="62" w:unhideWhenUsed="0"/>
+    <w:lsdException w:name="Medium Shading 1 Accent 1" w:semiHidden="0" w:uiPriority="63" w:unhideWhenUsed="0"/>
+    <w:lsdException w:name="Medium Shading 2 Accent 1" w:semiHidden="0" w:uiPriority="64" w:unhideWhenUsed="0"/>
+    <w:lsdException w:name="Medium List 1 Accent 1" w:semiHidden="0" w:uiPriority="65" w:unhideWhenUsed="0"/>
+    <w:lsdException w:name="Revision" w:unhideWhenUsed="0"/>
+    <w:lsdException w:name="List Paragraph" w:semiHidden="0" w:uiPriority="34" w:unhideWhenUsed="0" w:qFormat="1"/>
+    <w:lsdException w:name="Quote" w:semiHidden="0" w:uiPriority="29" w:unhideWhenUsed="0" w:qFormat="1"/>
+    <w:lsdException w:name="Intense Quote" w:semiHidden="0" w:uiPriority="30" w:unhideWhenUsed="0" w:qFormat="1"/>
+    <w:lsdException w:name="Medium List 2 Accent 1" w:semiHidden="0" w:uiPriority="66" w:unhideWhenUsed="0"/>
+    <w:lsdException w:name="Medium Grid 1 Accent 1" w:semiHidden="0" w:uiPriority="67" w:unhideWhenUsed="0"/>
+    <w:lsdException w:name="Medium Grid 2 Accent 1" w:semiHidden="0" w:uiPriority="68" w:unhideWhenUsed="0"/>
+    <w:lsdException w:name="Medium Grid 3 Accent 1" w:semiHidden="0" w:uiPriority="69" w:unhideWhenUsed="0"/>
+    <w:lsdException w:name="Dark List Accent 1" w:semiHidden="0" w:uiPriority="70" w:unhideWhenUsed="0"/>
+    <w:lsdException w:name="Colorful Shading Accent 1" w:semiHidden="0" w:uiPriority="71" w:unhideWhenUsed="0"/>
+    <w:lsdException w:name="Colorful List Accent 1" w:semiHidden="0" w:uiPriority="72" w:unhideWhenUsed="0"/>
+    <w:lsdException w:name="Colorful Grid Accent 1" w:semiHidden="0" w:uiPriority="73" w:unhideWhenUsed="0"/>
+    <w:lsdException w:name="Light Shading Accent 2" w:semiHidden="0" w:uiPriority="60" w:unhideWhenUsed="0"/>
+    <w:lsdException w:name="Light List Accent 2" w:semiHidden="0" w:uiPriority="61" w:unhideWhenUsed="0"/>
+    <w:lsdException w:name="Light Grid Accent 2" w:semiHidden="0" w:uiPriority="62" w:unhideWhenUsed="0"/>
+    <w:lsdException w:name="Medium Shading 1 Accent 2" w:semiHidden="0" w:uiPriority="63" w:unhideWhenUsed="0"/>
+    <w:lsdException w:name="Medium Shading 2 Accent 2" w:semiHidden="0" w:uiPriority="64" w:unhideWhenUsed="0"/>
+    <w:lsdException w:name="Medium List 1 Accent 2" w:semiHidden="0" w:uiPriority="65" w:unhideWhenUsed="0"/>
+    <w:lsdException w:name="Medium List 2 Accent 2" w:semiHidden="0" w:uiPriority="66" w:unhideWhenUsed="0"/>
+    <w:lsdException w:name="Medium Grid 1 Accent 2" w:semiHidden="0" w:uiPriority="67" w:unhideWhenUsed="0"/>
+    <w:lsdException w:name="Medium Grid 2 Accent 2" w:semiHidden="0" w:uiPriority="68" w:unhideWhenUsed="0"/>
+    <w:lsdException w:name="Medium Grid 3 Accent 2" w:semiHidden="0" w:uiPriority="69" w:unhideWhenUsed="0"/>
+    <w:lsdException w:name="Dark List Accent 2" w:semiHidden="0" w:uiPriority="70" w:unhideWhenUsed="0"/>
+    <w:lsdException w:name="Colorful Shading Accent 2" w:semiHidden="0" w:uiPriority="71" w:unhideWhenUsed="0"/>
+    <w:lsdException w:name="Colorful List Accent 2" w:semiHidden="0" w:uiPriority="72" w:unhideWhenUsed="0"/>
+    <w:lsdException w:name="Colorful Grid Accent 2" w:semiHidden="0" w:uiPriority="73" w:unhideWhenUsed="0"/>
+    <w:lsdException w:name="Light Shading Accent 3" w:semiHidden="0" w:uiPriority="60" w:unhideWhenUsed="0"/>
+    <w:lsdException w:name="Light List Accent 3" w:semiHidden="0" w:uiPriority="61" w:unhideWhenUsed="0"/>
+    <w:lsdException w:name="Light Grid Accent 3" w:semiHidden="0" w:uiPriority="62" w:unhideWhenUsed="0"/>
+    <w:lsdException w:name="Medium Shading 1 Accent 3" w:semiHidden="0" w:uiPriority="63" w:unhideWhenUsed="0"/>
+    <w:lsdException w:name="Medium Shading 2 Accent 3" w:semiHidden="0" w:uiPriority="64" w:unhideWhenUsed="0"/>
+    <w:lsdException w:name="Medium List 1 Accent 3" w:semiHidden="0" w:uiPriority="65" w:unhideWhenUsed="0"/>
+    <w:lsdException w:name="Medium List 2 Accent 3" w:semiHidden="0" w:uiPriority="66" w:unhideWhenUsed="0"/>
+    <w:lsdException w:name="Medium Grid 1 Accent 3" w:semiHidden="0" w:uiPriority="67" w:unhideWhenUsed="0"/>
+    <w:lsdException w:name="Medium Grid 2 Accent 3" w:semiHidden="0" w:uiPriority="68" w:unhideWhenUsed="0"/>
+    <w:lsdException w:name="Medium Grid 3 Accent 3" w:semiHidden="0" w:uiPriority="69" w:unhideWhenUsed="0"/>
+    <w:lsdException w:name="Dark List Accent 3" w:semiHidden="0" w:uiPriority="70" w:unhideWhenUsed="0"/>
+    <w:lsdException w:name="Colorful Shading Accent 3" w:semiHidden="0" w:uiPriority="71" w:unhideWhenUsed="0"/>
+    <w:lsdException w:name="Colorful List Accent 3" w:semiHidden="0" w:uiPriority="72" w:unhideWhenUsed="0"/>
+    <w:lsdException w:name="Colorful Grid Accent 3" w:semiHidden="0" w:uiPriority="73" w:unhideWhenUsed="0"/>
+    <w:lsdException w:name="Light Shading Accent 4" w:semiHidden="0" w:uiPriority="60" w:unhideWhenUsed="0"/>
+    <w:lsdException w:name="Light List Accent 4" w:semiHidden="0" w:uiPriority="61" w:unhideWhenUsed="0"/>
+    <w:lsdException w:name="Light Grid Accent 4" w:semiHidden="0" w:uiPriority="62" w:unhideWhenUsed="0"/>
+    <w:lsdException w:name="Medium Shading 1 Accent 4" w:semiHidden="0" w:uiPriority="63" w:unhideWhenUsed="0"/>
+    <w:lsdException w:name="Medium Shading 2 Accent 4" w:semiHidden="0" w:uiPriority="64" w:unhideWhenUsed="0"/>
+    <w:lsdException w:name="Medium List 1 Accent 4" w:semiHidden="0" w:uiPriority="65" w:unhideWhenUsed="0"/>
+    <w:lsdException w:name="Medium List 2 Accent 4" w:semiHidden="0" w:uiPriority="66" w:unhideWhenUsed="0"/>
+    <w:lsdException w:name="Medium Grid 1 Accent 4" w:semiHidden="0" w:uiPriority="67" w:unhideWhenUsed="0"/>
+    <w:lsdException w:name="Medium Grid 2 Accent 4" w:semiHidden="0" w:uiPriority="68" w:unhideWhenUsed="0"/>
+    <w:lsdException w:name="Medium Grid 3 Accent 4" w:semiHidden="0" w:uiPriority="69" w:unhideWhenUsed="0"/>
+    <w:lsdException w:name="Dark List Accent 4" w:semiHidden="0" w:uiPriority="70" w:unhideWhenUsed="0"/>
+    <w:lsdException w:name="Colorful Shading Accent 4" w:semiHidden="0" w:uiPriority="71" w:unhideWhenUsed="0"/>
+    <w:lsdException w:name="Colorful List Accent 4" w:semiHidden="0" w:uiPriority="72" w:unhideWhenUsed="0"/>
+    <w:lsdException w:name="Colorful Grid Accent 4" w:semiHidden="0" w:uiPriority="73" w:unhideWhenUsed="0"/>
+    <w:lsdException w:name="Light Shading Accent 5" w:semiHidden="0" w:uiPriority="60" w:unhideWhenUsed="0"/>
+    <w:lsdException w:name="Light List Accent 5" w:semiHidden="0" w:uiPriority="61" w:unhideWhenUsed="0"/>
+    <w:lsdException w:name="Light Grid Accent 5" w:semiHidden="0" w:uiPriority="62" w:unhideWhenUsed="0"/>
+    <w:lsdException w:name="Medium Shading 1 Accent 5" w:semiHidden="0" w:uiPriority="63" w:unhideWhenUsed="0"/>
+    <w:lsdException w:name="Medium Shading 2 Accent 5" w:semiHidden="0" w:uiPriority="64" w:unhideWhenUsed="0"/>
+    <w:lsdException w:name="Medium List 1 Accent 5" w:semiHidden="0" w:uiPriority="65" w:unhideWhenUsed="0"/>
+    <w:lsdException w:name="Medium List 2 Accent 5" w:semiHidden="0" w:uiPriority="66" w:unhideWhenUsed="0"/>
+    <w:lsdException w:name="Medium Grid 1 Accent 5" w:semiHidden="0" w:uiPriority="67" w:unhideWhenUsed="0"/>
+    <w:lsdException w:name="Medium Grid 2 Accent 5" w:semiHidden="0" w:uiPriority="68" w:unhideWhenUsed="0"/>
+    <w:lsdException w:name="Medium Grid 3 Accent 5" w:semiHidden="0" w:uiPriority="69" w:unhideWhenUsed="0"/>
+    <w:lsdException w:name="Dark List Accent 5" w:semiHidden="0" w:uiPriority="70" w:unhideWhenUsed="0"/>
+    <w:lsdException w:name="Colorful Shading Accent 5" w:semiHidden="0" w:uiPriority="71" w:unhideWhenUsed="0"/>
+    <w:lsdException w:name="Colorful List Accent 5" w:semiHidden="0" w:uiPriority="72" w:unhideWhenUsed="0"/>
+    <w:lsdException w:name="Colorful Grid Accent 5" w:semiHidden="0" w:uiPriority="73" w:unhideWhenUsed="0"/>
+    <w:lsdException w:name="Light Shading Accent 6" w:semiHidden="0" w:uiPriority="60" w:unhideWhenUsed="0"/>
+    <w:lsdException w:name="Light List Accent 6" w:semiHidden="0" w:uiPriority="61" w:unhideWhenUsed="0"/>
+    <w:lsdException w:name="Light Grid Accent 6" w:semiHidden="0" w:uiPriority="62" w:unhideWhenUsed="0"/>
+    <w:lsdException w:name="Medium Shading 1 Accent 6" w:semiHidden="0" w:uiPriority="63" w:unhideWhenUsed="0"/>
+    <w:lsdException w:name="Medium Shading 2 Accent 6" w:semiHidden="0" w:uiPriority="64" w:unhideWhenUsed="0"/>
+    <w:lsdException w:name="Medium List 1 Accent 6" w:semiHidden="0" w:uiPriority="65" w:unhideWhenUsed="0"/>
+    <w:lsdException w:name="Medium List 2 Accent 6" w:semiHidden="0" w:uiPriority="66" w:unhideWhenUsed="0"/>
+    <w:lsdException w:name="Medium Grid 1 Accent 6" w:semiHidden="0" w:uiPriority="67" w:unhideWhenUsed="0"/>
+    <w:lsdException w:name="Medium Grid 2 Accent 6" w:semiHidden="0" w:uiPriority="68" w:unhideWhenUsed="0"/>
+    <w:lsdException w:name="Medium Grid 3 Accent 6" w:semiHidden="0" w:uiPriority="69" w:unhideWhenUsed="0"/>
+    <w:lsdException w:name="Dark List Accent 6" w:semiHidden="0" w:uiPriority="70" w:unhideWhenUsed="0"/>
+    <w:lsdException w:name="Colorful Shading Accent 6" w:semiHidden="0" w:uiPriority="71" w:unhideWhenUsed="0"/>
+    <w:lsdException w:name="Colorful List Accent 6" w:semiHidden="0" w:uiPriority="72" w:unhideWhenUsed="0"/>
+    <w:lsdException w:name="Colorful Grid Accent 6" w:semiHidden="0" w:uiPriority="73" w:unhideWhenUsed="0"/>
+    <w:lsdException w:name="Subtle Emphasis" w:semiHidden="0" w:uiPriority="19" w:unhideWhenUsed="0" w:qFormat="1"/>
+    <w:lsdException w:name="Intense Emphasis" w:semiHidden="0" w:uiPriority="21" w:unhideWhenUsed="0" w:qFormat="1"/>
+    <w:lsdException w:name="Subtle Reference" w:semiHidden="0" w:uiPriority="31" w:unhideWhenUsed="0" w:qFormat="1"/>
+    <w:lsdException w:name="Intense Reference" w:semiHidden="0" w:uiPriority="32" w:unhideWhenUsed="0" w:qFormat="1"/>
+    <w:lsdException w:name="Book Title" w:semiHidden="0" w:uiPriority="33" w:unhideWhenUsed="0" w:qFormat="1"/>
+    <w:lsdException w:name="Bibliography" w:uiPriority="37"/>
+    <w:lsdException w:name="TOC Heading" w:uiPriority="39" w:qFormat="1"/>
   </w:latentStyles>
   <w:style w:type="paragraph" w:default="1" w:styleId="Normal">
     <w:name w:val="Normal"/>
@@ -1526,7 +1606,7 @@
   <a:extraClrSchemeLst/>
   <a:extLst>
     <a:ext uri="{05A4C25C-085E-4340-85A3-A5531E510DB2}">
-      <thm15:themeFamily xmlns:thm15="http://schemas.microsoft.com/office/thememl/2012/main" name="Office Theme" id="{62F939B6-93AF-4DB8-9C6B-D6C7DFDC589F}" vid="{4A3C46E8-61CC-4603-A589-7422A47A8E4A}"/>
+      <thm15:themeFamily xmlns="" xmlns:thm15="http://schemas.microsoft.com/office/thememl/2012/main" name="Office Theme" id="{62F939B6-93AF-4DB8-9C6B-D6C7DFDC589F}" vid="{4A3C46E8-61CC-4603-A589-7422A47A8E4A}"/>
     </a:ext>
   </a:extLst>
 </a:theme>

</xml_diff>

<commit_message>
Ahora a corregir la doc
</commit_message>
<xml_diff>
--- a/documentacion/doc.docx
+++ b/documentacion/doc.docx
@@ -1,6 +1,6 @@
 
 <file path=word/document.xml><?xml version="1.0" encoding="utf-8"?>
-<w:document xmlns:wpc="http://schemas.microsoft.com/office/word/2010/wordprocessingCanvas" xmlns:mc="http://schemas.openxmlformats.org/markup-compatibility/2006" xmlns:o="urn:schemas-microsoft-com:office:office" xmlns:r="http://schemas.openxmlformats.org/officeDocument/2006/relationships" xmlns:m="http://schemas.openxmlformats.org/officeDocument/2006/math" xmlns:v="urn:schemas-microsoft-com:vml" xmlns:wp14="http://schemas.microsoft.com/office/word/2010/wordprocessingDrawing" xmlns:wp="http://schemas.openxmlformats.org/drawingml/2006/wordprocessingDrawing" xmlns:w10="urn:schemas-microsoft-com:office:word" xmlns:w="http://schemas.openxmlformats.org/wordprocessingml/2006/main" xmlns:w14="http://schemas.microsoft.com/office/word/2010/wordml" xmlns:wpg="http://schemas.microsoft.com/office/word/2010/wordprocessingGroup" xmlns:wpi="http://schemas.microsoft.com/office/word/2010/wordprocessingInk" xmlns:wne="http://schemas.microsoft.com/office/word/2006/wordml" xmlns:wps="http://schemas.microsoft.com/office/word/2010/wordprocessingShape" mc:Ignorable="w14 wp14">
+<w:document xmlns:wpc="http://schemas.microsoft.com/office/word/2010/wordprocessingCanvas" xmlns:mc="http://schemas.openxmlformats.org/markup-compatibility/2006" xmlns:o="urn:schemas-microsoft-com:office:office" xmlns:r="http://schemas.openxmlformats.org/officeDocument/2006/relationships" xmlns:m="http://schemas.openxmlformats.org/officeDocument/2006/math" xmlns:v="urn:schemas-microsoft-com:vml" xmlns:wp14="http://schemas.microsoft.com/office/word/2010/wordprocessingDrawing" xmlns:wp="http://schemas.openxmlformats.org/drawingml/2006/wordprocessingDrawing" xmlns:w10="urn:schemas-microsoft-com:office:word" xmlns:w="http://schemas.openxmlformats.org/wordprocessingml/2006/main" xmlns:w14="http://schemas.microsoft.com/office/word/2010/wordml" xmlns:w15="http://schemas.microsoft.com/office/word/2012/wordml" xmlns:wpg="http://schemas.microsoft.com/office/word/2010/wordprocessingGroup" xmlns:wpi="http://schemas.microsoft.com/office/word/2010/wordprocessingInk" xmlns:wne="http://schemas.microsoft.com/office/word/2006/wordml" xmlns:wps="http://schemas.microsoft.com/office/word/2010/wordprocessingShape" mc:Ignorable="w14 w15 wp14">
   <w:body>
     <w:p>
       <w:pPr>
@@ -305,7 +305,7 @@
       <w:r>
         <w:rPr>
           <w:noProof/>
-          <w:lang w:val="es-ES" w:eastAsia="es-ES"/>
+          <w:lang w:eastAsia="es-PE"/>
         </w:rPr>
         <w:drawing>
           <wp:inline distT="0" distB="0" distL="0" distR="0" wp14:anchorId="464BA9AA" wp14:editId="4EE75C39">
@@ -323,7 +323,7 @@
                     <pic:cNvPicPr/>
                   </pic:nvPicPr>
                   <pic:blipFill>
-                    <a:blip r:embed="rId6"/>
+                    <a:blip r:embed="rId5"/>
                     <a:stretch>
                       <a:fillRect/>
                     </a:stretch>
@@ -358,7 +358,7 @@
       <w:r>
         <w:rPr>
           <w:noProof/>
-          <w:lang w:val="es-ES" w:eastAsia="es-ES"/>
+          <w:lang w:eastAsia="es-PE"/>
         </w:rPr>
         <w:drawing>
           <wp:inline distT="0" distB="0" distL="0" distR="0" wp14:anchorId="5A84BBCA" wp14:editId="3E3553BF">
@@ -376,7 +376,7 @@
                     <pic:cNvPicPr/>
                   </pic:nvPicPr>
                   <pic:blipFill rotWithShape="1">
-                    <a:blip r:embed="rId7"/>
+                    <a:blip r:embed="rId6"/>
                     <a:srcRect l="21894" t="21326" r="27869" b="31006"/>
                     <a:stretch/>
                   </pic:blipFill>
@@ -413,7 +413,7 @@
       <w:r>
         <w:rPr>
           <w:noProof/>
-          <w:lang w:val="es-ES" w:eastAsia="es-ES"/>
+          <w:lang w:eastAsia="es-PE"/>
         </w:rPr>
         <w:drawing>
           <wp:inline distT="0" distB="0" distL="0" distR="0" wp14:anchorId="4D9AA39D" wp14:editId="40839268">
@@ -431,7 +431,7 @@
                     <pic:cNvPicPr/>
                   </pic:nvPicPr>
                   <pic:blipFill rotWithShape="1">
-                    <a:blip r:embed="rId8"/>
+                    <a:blip r:embed="rId7"/>
                     <a:srcRect l="20553" t="12084" r="29848" b="26586"/>
                     <a:stretch/>
                   </pic:blipFill>
@@ -471,7 +471,7 @@
       <w:r>
         <w:rPr>
           <w:noProof/>
-          <w:lang w:val="es-ES" w:eastAsia="es-ES"/>
+          <w:lang w:eastAsia="es-PE"/>
         </w:rPr>
         <w:drawing>
           <wp:inline distT="0" distB="0" distL="0" distR="0" wp14:anchorId="2011388F" wp14:editId="4FB39081">
@@ -489,7 +489,7 @@
                     <pic:cNvPicPr/>
                   </pic:nvPicPr>
                   <pic:blipFill rotWithShape="1">
-                    <a:blip r:embed="rId9"/>
+                    <a:blip r:embed="rId8"/>
                     <a:srcRect l="19194" t="9970" r="30018" b="26888"/>
                     <a:stretch/>
                   </pic:blipFill>
@@ -537,7 +537,7 @@
       <w:r>
         <w:rPr>
           <w:noProof/>
-          <w:lang w:val="es-ES" w:eastAsia="es-ES"/>
+          <w:lang w:eastAsia="es-PE"/>
         </w:rPr>
         <w:drawing>
           <wp:inline distT="0" distB="0" distL="0" distR="0" wp14:anchorId="1E6194BA" wp14:editId="061BD2C1">
@@ -555,7 +555,7 @@
                     <pic:cNvPicPr/>
                   </pic:nvPicPr>
                   <pic:blipFill rotWithShape="1">
-                    <a:blip r:embed="rId10"/>
+                    <a:blip r:embed="rId9"/>
                     <a:srcRect l="11551" t="9969" r="16769" b="17825"/>
                     <a:stretch/>
                   </pic:blipFill>
@@ -595,7 +595,7 @@
       <w:r>
         <w:rPr>
           <w:noProof/>
-          <w:lang w:val="es-ES" w:eastAsia="es-ES"/>
+          <w:lang w:eastAsia="es-PE"/>
         </w:rPr>
         <w:drawing>
           <wp:inline distT="0" distB="0" distL="0" distR="0" wp14:anchorId="19109E49" wp14:editId="2D951037">
@@ -613,7 +613,7 @@
                     <pic:cNvPicPr/>
                   </pic:nvPicPr>
                   <pic:blipFill rotWithShape="1">
-                    <a:blip r:embed="rId11"/>
+                    <a:blip r:embed="rId10"/>
                     <a:srcRect l="12002" t="10140" r="10256" b="13849"/>
                     <a:stretch/>
                   </pic:blipFill>
@@ -656,7 +656,7 @@
       <w:r>
         <w:rPr>
           <w:noProof/>
-          <w:lang w:val="es-ES" w:eastAsia="es-ES"/>
+          <w:lang w:eastAsia="es-PE"/>
         </w:rPr>
         <w:drawing>
           <wp:inline distT="0" distB="0" distL="0" distR="0">
@@ -676,7 +676,7 @@
                     </pic:cNvPicPr>
                   </pic:nvPicPr>
                   <pic:blipFill>
-                    <a:blip r:embed="rId12" cstate="print">
+                    <a:blip r:embed="rId11" cstate="print">
                       <a:extLst>
                         <a:ext uri="{28A0092B-C50C-407E-A947-70E740481C1C}">
                           <a14:useLocalDpi xmlns:a14="http://schemas.microsoft.com/office/drawing/2010/main" val="0"/>
@@ -718,7 +718,7 @@
       <w:r>
         <w:rPr>
           <w:noProof/>
-          <w:lang w:val="es-ES" w:eastAsia="es-ES"/>
+          <w:lang w:eastAsia="es-PE"/>
         </w:rPr>
         <w:drawing>
           <wp:inline distT="0" distB="0" distL="0" distR="0" wp14:anchorId="1EEE52A7" wp14:editId="31606141">
@@ -736,7 +736,7 @@
                     <pic:cNvPicPr/>
                   </pic:nvPicPr>
                   <pic:blipFill rotWithShape="1">
-                    <a:blip r:embed="rId13"/>
+                    <a:blip r:embed="rId12"/>
                     <a:srcRect l="16477" t="9970" r="24413" b="46828"/>
                     <a:stretch/>
                   </pic:blipFill>
@@ -763,8 +763,62 @@
           </wp:inline>
         </w:drawing>
       </w:r>
+    </w:p>
+    <w:p/>
+    <w:p/>
+    <w:p/>
+    <w:p/>
+    <w:p/>
+    <w:p/>
+    <w:p>
+      <w:r>
+        <w:lastRenderedPageBreak/>
+        <w:t>Diagrama de Despliegue</w:t>
+      </w:r>
       <w:bookmarkStart w:id="2" w:name="_GoBack"/>
       <w:bookmarkEnd w:id="2"/>
+    </w:p>
+    <w:p>
+      <w:pPr>
+        <w:jc w:val="center"/>
+      </w:pPr>
+      <w:r>
+        <w:drawing>
+          <wp:inline distT="0" distB="0" distL="0" distR="0" wp14:anchorId="7B8FE0CE" wp14:editId="5974F41F">
+            <wp:extent cx="5716302" cy="5246295"/>
+            <wp:effectExtent l="0" t="0" r="0" b="0"/>
+            <wp:docPr id="9" name="Imagen 9"/>
+            <wp:cNvGraphicFramePr>
+              <a:graphicFrameLocks xmlns:a="http://schemas.openxmlformats.org/drawingml/2006/main" noChangeAspect="1"/>
+            </wp:cNvGraphicFramePr>
+            <a:graphic xmlns:a="http://schemas.openxmlformats.org/drawingml/2006/main">
+              <a:graphicData uri="http://schemas.openxmlformats.org/drawingml/2006/picture">
+                <pic:pic xmlns:pic="http://schemas.openxmlformats.org/drawingml/2006/picture">
+                  <pic:nvPicPr>
+                    <pic:cNvPr id="1" name=""/>
+                    <pic:cNvPicPr/>
+                  </pic:nvPicPr>
+                  <pic:blipFill>
+                    <a:blip r:embed="rId13"/>
+                    <a:stretch>
+                      <a:fillRect/>
+                    </a:stretch>
+                  </pic:blipFill>
+                  <pic:spPr>
+                    <a:xfrm>
+                      <a:off x="0" y="0"/>
+                      <a:ext cx="5716302" cy="5246295"/>
+                    </a:xfrm>
+                    <a:prstGeom prst="rect">
+                      <a:avLst/>
+                    </a:prstGeom>
+                  </pic:spPr>
+                </pic:pic>
+              </a:graphicData>
+            </a:graphic>
+          </wp:inline>
+        </w:drawing>
+      </w:r>
     </w:p>
     <w:sectPr>
       <w:pgSz w:w="15840" w:h="12240" w:orient="landscape"/>
@@ -777,8 +831,8 @@
 </file>
 
 <file path=word/numbering.xml><?xml version="1.0" encoding="utf-8"?>
-<w:numbering xmlns:wpc="http://schemas.microsoft.com/office/word/2010/wordprocessingCanvas" xmlns:mc="http://schemas.openxmlformats.org/markup-compatibility/2006" xmlns:o="urn:schemas-microsoft-com:office:office" xmlns:r="http://schemas.openxmlformats.org/officeDocument/2006/relationships" xmlns:m="http://schemas.openxmlformats.org/officeDocument/2006/math" xmlns:v="urn:schemas-microsoft-com:vml" xmlns:wp14="http://schemas.microsoft.com/office/word/2010/wordprocessingDrawing" xmlns:wp="http://schemas.openxmlformats.org/drawingml/2006/wordprocessingDrawing" xmlns:w10="urn:schemas-microsoft-com:office:word" xmlns:w="http://schemas.openxmlformats.org/wordprocessingml/2006/main" xmlns:w14="http://schemas.microsoft.com/office/word/2010/wordml" xmlns:wpg="http://schemas.microsoft.com/office/word/2010/wordprocessingGroup" xmlns:wpi="http://schemas.microsoft.com/office/word/2010/wordprocessingInk" xmlns:wne="http://schemas.microsoft.com/office/word/2006/wordml" xmlns:wps="http://schemas.microsoft.com/office/word/2010/wordprocessingShape" mc:Ignorable="w14 wp14">
-  <w:abstractNum w:abstractNumId="0">
+<w:numbering xmlns:wpc="http://schemas.microsoft.com/office/word/2010/wordprocessingCanvas" xmlns:mc="http://schemas.openxmlformats.org/markup-compatibility/2006" xmlns:o="urn:schemas-microsoft-com:office:office" xmlns:r="http://schemas.openxmlformats.org/officeDocument/2006/relationships" xmlns:m="http://schemas.openxmlformats.org/officeDocument/2006/math" xmlns:v="urn:schemas-microsoft-com:vml" xmlns:wp14="http://schemas.microsoft.com/office/word/2010/wordprocessingDrawing" xmlns:wp="http://schemas.openxmlformats.org/drawingml/2006/wordprocessingDrawing" xmlns:w10="urn:schemas-microsoft-com:office:word" xmlns:w="http://schemas.openxmlformats.org/wordprocessingml/2006/main" xmlns:w14="http://schemas.microsoft.com/office/word/2010/wordml" xmlns:w15="http://schemas.microsoft.com/office/word/2012/wordml" xmlns:wpg="http://schemas.microsoft.com/office/word/2010/wordprocessingGroup" xmlns:wpi="http://schemas.microsoft.com/office/word/2010/wordprocessingInk" xmlns:wne="http://schemas.microsoft.com/office/word/2006/wordml" xmlns:wps="http://schemas.microsoft.com/office/word/2010/wordprocessingShape" mc:Ignorable="w14 w15 wp14">
+  <w:abstractNum w:abstractNumId="0" w15:restartNumberingAfterBreak="0">
     <w:nsid w:val="669E09F0"/>
     <w:multiLevelType w:val="multilevel"/>
     <w:tmpl w:val="0C0A001F"/>
@@ -898,7 +952,7 @@
 </file>
 
 <file path=word/styles.xml><?xml version="1.0" encoding="utf-8"?>
-<w:styles xmlns:mc="http://schemas.openxmlformats.org/markup-compatibility/2006" xmlns:r="http://schemas.openxmlformats.org/officeDocument/2006/relationships" xmlns:w="http://schemas.openxmlformats.org/wordprocessingml/2006/main" xmlns:w14="http://schemas.microsoft.com/office/word/2010/wordml" mc:Ignorable="w14">
+<w:styles xmlns:mc="http://schemas.openxmlformats.org/markup-compatibility/2006" xmlns:r="http://schemas.openxmlformats.org/officeDocument/2006/relationships" xmlns:w="http://schemas.openxmlformats.org/wordprocessingml/2006/main" xmlns:w14="http://schemas.microsoft.com/office/word/2010/wordml" xmlns:w15="http://schemas.microsoft.com/office/word/2012/wordml" mc:Ignorable="w14 w15">
   <w:docDefaults>
     <w:rPrDefault>
       <w:rPr>
@@ -914,401 +968,378 @@
       </w:pPr>
     </w:pPrDefault>
   </w:docDefaults>
-  <w:latentStyles w:defLockedState="0" w:defUIPriority="99" w:defSemiHidden="1" w:defUnhideWhenUsed="1" w:defQFormat="0" w:count="267">
-    <w:lsdException w:name="Normal" w:semiHidden="0" w:uiPriority="0" w:unhideWhenUsed="0" w:qFormat="1"/>
-    <w:lsdException w:name="heading 1" w:semiHidden="0" w:uiPriority="9" w:unhideWhenUsed="0" w:qFormat="1"/>
-    <w:lsdException w:name="heading 2" w:uiPriority="9" w:qFormat="1"/>
-    <w:lsdException w:name="heading 3" w:uiPriority="9" w:qFormat="1"/>
-    <w:lsdException w:name="heading 4" w:uiPriority="9" w:qFormat="1"/>
-    <w:lsdException w:name="heading 5" w:uiPriority="9" w:qFormat="1"/>
-    <w:lsdException w:name="heading 6" w:uiPriority="9" w:qFormat="1"/>
-    <w:lsdException w:name="heading 7" w:uiPriority="9" w:qFormat="1"/>
-    <w:lsdException w:name="heading 8" w:uiPriority="9" w:qFormat="1"/>
-    <w:lsdException w:name="heading 9" w:uiPriority="9" w:qFormat="1"/>
-    <w:lsdException w:name="toc 1" w:uiPriority="39"/>
-    <w:lsdException w:name="toc 2" w:uiPriority="39"/>
-    <w:lsdException w:name="toc 3" w:uiPriority="39"/>
-    <w:lsdException w:name="toc 4" w:uiPriority="39"/>
-    <w:lsdException w:name="toc 5" w:uiPriority="39"/>
-    <w:lsdException w:name="toc 6" w:uiPriority="39"/>
-    <w:lsdException w:name="toc 7" w:uiPriority="39"/>
-    <w:lsdException w:name="toc 8" w:uiPriority="39"/>
-    <w:lsdException w:name="toc 9" w:uiPriority="39"/>
-    <w:lsdException w:name="caption" w:uiPriority="35" w:qFormat="1"/>
-    <w:lsdException w:name="Title" w:semiHidden="0" w:uiPriority="10" w:unhideWhenUsed="0" w:qFormat="1"/>
-    <w:lsdException w:name="Default Paragraph Font" w:uiPriority="1"/>
-    <w:lsdException w:name="Subtitle" w:semiHidden="0" w:uiPriority="11" w:unhideWhenUsed="0" w:qFormat="1"/>
-    <w:lsdException w:name="Strong" w:semiHidden="0" w:uiPriority="22" w:unhideWhenUsed="0" w:qFormat="1"/>
-    <w:lsdException w:name="Emphasis" w:semiHidden="0" w:uiPriority="20" w:unhideWhenUsed="0" w:qFormat="1"/>
-    <w:lsdException w:name="Table Grid" w:semiHidden="0" w:uiPriority="39" w:unhideWhenUsed="0"/>
-    <w:lsdException w:name="Placeholder Text" w:unhideWhenUsed="0"/>
-    <w:lsdException w:name="No Spacing" w:semiHidden="0" w:uiPriority="1" w:unhideWhenUsed="0" w:qFormat="1"/>
-    <w:lsdException w:name="Light Shading" w:semiHidden="0" w:uiPriority="60" w:unhideWhenUsed="0"/>
-    <w:lsdException w:name="Light List" w:semiHidden="0" w:uiPriority="61" w:unhideWhenUsed="0"/>
-    <w:lsdException w:name="Light Grid" w:semiHidden="0" w:uiPriority="62" w:unhideWhenUsed="0"/>
-    <w:lsdException w:name="Medium Shading 1" w:semiHidden="0" w:uiPriority="63" w:unhideWhenUsed="0"/>
-    <w:lsdException w:name="Medium Shading 2" w:semiHidden="0" w:uiPriority="64" w:unhideWhenUsed="0"/>
-    <w:lsdException w:name="Medium List 1" w:semiHidden="0" w:uiPriority="65" w:unhideWhenUsed="0"/>
-    <w:lsdException w:name="Medium List 2" w:semiHidden="0" w:uiPriority="66" w:unhideWhenUsed="0"/>
-    <w:lsdException w:name="Medium Grid 1" w:semiHidden="0" w:uiPriority="67" w:unhideWhenUsed="0"/>
-    <w:lsdException w:name="Medium Grid 2" w:semiHidden="0" w:uiPriority="68" w:unhideWhenUsed="0"/>
-    <w:lsdException w:name="Medium Grid 3" w:semiHidden="0" w:uiPriority="69" w:unhideWhenUsed="0"/>
-    <w:lsdException w:name="Dark List" w:semiHidden="0" w:uiPriority="70" w:unhideWhenUsed="0"/>
-    <w:lsdException w:name="Colorful Shading" w:semiHidden="0" w:uiPriority="71" w:unhideWhenUsed="0"/>
-    <w:lsdException w:name="Colorful List" w:semiHidden="0" w:uiPriority="72" w:unhideWhenUsed="0"/>
-    <w:lsdException w:name="Colorful Grid" w:semiHidden="0" w:uiPriority="73" w:unhideWhenUsed="0"/>
-    <w:lsdException w:name="Light Shading Accent 1" w:semiHidden="0" w:uiPriority="60" w:unhideWhenUsed="0"/>
-    <w:lsdException w:name="Light List Accent 1" w:semiHidden="0" w:uiPriority="61" w:unhideWhenUsed="0"/>
-    <w:lsdException w:name="Light Grid Accent 1" w:semiHidden="0" w:uiPriority="62" w:unhideWhenUsed="0"/>
-    <w:lsdException w:name="Medium Shading 1 Accent 1" w:semiHidden="0" w:uiPriority="63" w:unhideWhenUsed="0"/>
-    <w:lsdException w:name="Medium Shading 2 Accent 1" w:semiHidden="0" w:uiPriority="64" w:unhideWhenUsed="0"/>
-    <w:lsdException w:name="Medium List 1 Accent 1" w:semiHidden="0" w:uiPriority="65" w:unhideWhenUsed="0"/>
-    <w:lsdException w:name="Revision" w:unhideWhenUsed="0"/>
-    <w:lsdException w:name="List Paragraph" w:semiHidden="0" w:uiPriority="34" w:unhideWhenUsed="0" w:qFormat="1"/>
-    <w:lsdException w:name="Quote" w:semiHidden="0" w:uiPriority="29" w:unhideWhenUsed="0" w:qFormat="1"/>
-    <w:lsdException w:name="Intense Quote" w:semiHidden="0" w:uiPriority="30" w:unhideWhenUsed="0" w:qFormat="1"/>
-    <w:lsdException w:name="Medium List 2 Accent 1" w:semiHidden="0" w:uiPriority="66" w:unhideWhenUsed="0"/>
-    <w:lsdException w:name="Medium Grid 1 Accent 1" w:semiHidden="0" w:uiPriority="67" w:unhideWhenUsed="0"/>
-    <w:lsdException w:name="Medium Grid 2 Accent 1" w:semiHidden="0" w:uiPriority="68" w:unhideWhenUsed="0"/>
-    <w:lsdException w:name="Medium Grid 3 Accent 1" w:semiHidden="0" w:uiPriority="69" w:unhideWhenUsed="0"/>
-    <w:lsdException w:name="Dark List Accent 1" w:semiHidden="0" w:uiPriority="70" w:unhideWhenUsed="0"/>
-    <w:lsdException w:name="Colorful Shading Accent 1" w:semiHidden="0" w:uiPriority="71" w:unhideWhenUsed="0"/>
-    <w:lsdException w:name="Colorful List Accent 1" w:semiHidden="0" w:uiPriority="72" w:unhideWhenUsed="0"/>
-    <w:lsdException w:name="Colorful Grid Accent 1" w:semiHidden="0" w:uiPriority="73" w:unhideWhenUsed="0"/>
-    <w:lsdException w:name="Light Shading Accent 2" w:semiHidden="0" w:uiPriority="60" w:unhideWhenUsed="0"/>
-    <w:lsdException w:name="Light List Accent 2" w:semiHidden="0" w:uiPriority="61" w:unhideWhenUsed="0"/>
-    <w:lsdException w:name="Light Grid Accent 2" w:semiHidden="0" w:uiPriority="62" w:unhideWhenUsed="0"/>
-    <w:lsdException w:name="Medium Shading 1 Accent 2" w:semiHidden="0" w:uiPriority="63" w:unhideWhenUsed="0"/>
-    <w:lsdException w:name="Medium Shading 2 Accent 2" w:semiHidden="0" w:uiPriority="64" w:unhideWhenUsed="0"/>
-    <w:lsdException w:name="Medium List 1 Accent 2" w:semiHidden="0" w:uiPriority="65" w:unhideWhenUsed="0"/>
-    <w:lsdException w:name="Medium List 2 Accent 2" w:semiHidden="0" w:uiPriority="66" w:unhideWhenUsed="0"/>
-    <w:lsdException w:name="Medium Grid 1 Accent 2" w:semiHidden="0" w:uiPriority="67" w:unhideWhenUsed="0"/>
-    <w:lsdException w:name="Medium Grid 2 Accent 2" w:semiHidden="0" w:uiPriority="68" w:unhideWhenUsed="0"/>
-    <w:lsdException w:name="Medium Grid 3 Accent 2" w:semiHidden="0" w:uiPriority="69" w:unhideWhenUsed="0"/>
-    <w:lsdException w:name="Dark List Accent 2" w:semiHidden="0" w:uiPriority="70" w:unhideWhenUsed="0"/>
-    <w:lsdException w:name="Colorful Shading Accent 2" w:semiHidden="0" w:uiPriority="71" w:unhideWhenUsed="0"/>
-    <w:lsdException w:name="Colorful List Accent 2" w:semiHidden="0" w:uiPriority="72" w:unhideWhenUsed="0"/>
-    <w:lsdException w:name="Colorful Grid Accent 2" w:semiHidden="0" w:uiPriority="73" w:unhideWhenUsed="0"/>
-    <w:lsdException w:name="Light Shading Accent 3" w:semiHidden="0" w:uiPriority="60" w:unhideWhenUsed="0"/>
-    <w:lsdException w:name="Light List Accent 3" w:semiHidden="0" w:uiPriority="61" w:unhideWhenUsed="0"/>
-    <w:lsdException w:name="Light Grid Accent 3" w:semiHidden="0" w:uiPriority="62" w:unhideWhenUsed="0"/>
-    <w:lsdException w:name="Medium Shading 1 Accent 3" w:semiHidden="0" w:uiPriority="63" w:unhideWhenUsed="0"/>
-    <w:lsdException w:name="Medium Shading 2 Accent 3" w:semiHidden="0" w:uiPriority="64" w:unhideWhenUsed="0"/>
-    <w:lsdException w:name="Medium List 1 Accent 3" w:semiHidden="0" w:uiPriority="65" w:unhideWhenUsed="0"/>
-    <w:lsdException w:name="Medium List 2 Accent 3" w:semiHidden="0" w:uiPriority="66" w:unhideWhenUsed="0"/>
-    <w:lsdException w:name="Medium Grid 1 Accent 3" w:semiHidden="0" w:uiPriority="67" w:unhideWhenUsed="0"/>
-    <w:lsdException w:name="Medium Grid 2 Accent 3" w:semiHidden="0" w:uiPriority="68" w:unhideWhenUsed="0"/>
-    <w:lsdException w:name="Medium Grid 3 Accent 3" w:semiHidden="0" w:uiPriority="69" w:unhideWhenUsed="0"/>
-    <w:lsdException w:name="Dark List Accent 3" w:semiHidden="0" w:uiPriority="70" w:unhideWhenUsed="0"/>
-    <w:lsdException w:name="Colorful Shading Accent 3" w:semiHidden="0" w:uiPriority="71" w:unhideWhenUsed="0"/>
-    <w:lsdException w:name="Colorful List Accent 3" w:semiHidden="0" w:uiPriority="72" w:unhideWhenUsed="0"/>
-    <w:lsdException w:name="Colorful Grid Accent 3" w:semiHidden="0" w:uiPriority="73" w:unhideWhenUsed="0"/>
-    <w:lsdException w:name="Light Shading Accent 4" w:semiHidden="0" w:uiPriority="60" w:unhideWhenUsed="0"/>
-    <w:lsdException w:name="Light List Accent 4" w:semiHidden="0" w:uiPriority="61" w:unhideWhenUsed="0"/>
-    <w:lsdException w:name="Light Grid Accent 4" w:semiHidden="0" w:uiPriority="62" w:unhideWhenUsed="0"/>
-    <w:lsdException w:name="Medium Shading 1 Accent 4" w:semiHidden="0" w:uiPriority="63" w:unhideWhenUsed="0"/>
-    <w:lsdException w:name="Medium Shading 2 Accent 4" w:semiHidden="0" w:uiPriority="64" w:unhideWhenUsed="0"/>
-    <w:lsdException w:name="Medium List 1 Accent 4" w:semiHidden="0" w:uiPriority="65" w:unhideWhenUsed="0"/>
-    <w:lsdException w:name="Medium List 2 Accent 4" w:semiHidden="0" w:uiPriority="66" w:unhideWhenUsed="0"/>
-    <w:lsdException w:name="Medium Grid 1 Accent 4" w:semiHidden="0" w:uiPriority="67" w:unhideWhenUsed="0"/>
-    <w:lsdException w:name="Medium Grid 2 Accent 4" w:semiHidden="0" w:uiPriority="68" w:unhideWhenUsed="0"/>
-    <w:lsdException w:name="Medium Grid 3 Accent 4" w:semiHidden="0" w:uiPriority="69" w:unhideWhenUsed="0"/>
-    <w:lsdException w:name="Dark List Accent 4" w:semiHidden="0" w:uiPriority="70" w:unhideWhenUsed="0"/>
-    <w:lsdException w:name="Colorful Shading Accent 4" w:semiHidden="0" w:uiPriority="71" w:unhideWhenUsed="0"/>
-    <w:lsdException w:name="Colorful List Accent 4" w:semiHidden="0" w:uiPriority="72" w:unhideWhenUsed="0"/>
-    <w:lsdException w:name="Colorful Grid Accent 4" w:semiHidden="0" w:uiPriority="73" w:unhideWhenUsed="0"/>
-    <w:lsdException w:name="Light Shading Accent 5" w:semiHidden="0" w:uiPriority="60" w:unhideWhenUsed="0"/>
-    <w:lsdException w:name="Light List Accent 5" w:semiHidden="0" w:uiPriority="61" w:unhideWhenUsed="0"/>
-    <w:lsdException w:name="Light Grid Accent 5" w:semiHidden="0" w:uiPriority="62" w:unhideWhenUsed="0"/>
-    <w:lsdException w:name="Medium Shading 1 Accent 5" w:semiHidden="0" w:uiPriority="63" w:unhideWhenUsed="0"/>
-    <w:lsdException w:name="Medium Shading 2 Accent 5" w:semiHidden="0" w:uiPriority="64" w:unhideWhenUsed="0"/>
-    <w:lsdException w:name="Medium List 1 Accent 5" w:semiHidden="0" w:uiPriority="65" w:unhideWhenUsed="0"/>
-    <w:lsdException w:name="Medium List 2 Accent 5" w:semiHidden="0" w:uiPriority="66" w:unhideWhenUsed="0"/>
-    <w:lsdException w:name="Medium Grid 1 Accent 5" w:semiHidden="0" w:uiPriority="67" w:unhideWhenUsed="0"/>
-    <w:lsdException w:name="Medium Grid 2 Accent 5" w:semiHidden="0" w:uiPriority="68" w:unhideWhenUsed="0"/>
-    <w:lsdException w:name="Medium Grid 3 Accent 5" w:semiHidden="0" w:uiPriority="69" w:unhideWhenUsed="0"/>
-    <w:lsdException w:name="Dark List Accent 5" w:semiHidden="0" w:uiPriority="70" w:unhideWhenUsed="0"/>
-    <w:lsdException w:name="Colorful Shading Accent 5" w:semiHidden="0" w:uiPriority="71" w:unhideWhenUsed="0"/>
-    <w:lsdException w:name="Colorful List Accent 5" w:semiHidden="0" w:uiPriority="72" w:unhideWhenUsed="0"/>
-    <w:lsdException w:name="Colorful Grid Accent 5" w:semiHidden="0" w:uiPriority="73" w:unhideWhenUsed="0"/>
-    <w:lsdException w:name="Light Shading Accent 6" w:semiHidden="0" w:uiPriority="60" w:unhideWhenUsed="0"/>
-    <w:lsdException w:name="Light List Accent 6" w:semiHidden="0" w:uiPriority="61" w:unhideWhenUsed="0"/>
-    <w:lsdException w:name="Light Grid Accent 6" w:semiHidden="0" w:uiPriority="62" w:unhideWhenUsed="0"/>
-    <w:lsdException w:name="Medium Shading 1 Accent 6" w:semiHidden="0" w:uiPriority="63" w:unhideWhenUsed="0"/>
-    <w:lsdException w:name="Medium Shading 2 Accent 6" w:semiHidden="0" w:uiPriority="64" w:unhideWhenUsed="0"/>
-    <w:lsdException w:name="Medium List 1 Accent 6" w:semiHidden="0" w:uiPriority="65" w:unhideWhenUsed="0"/>
-    <w:lsdException w:name="Medium List 2 Accent 6" w:semiHidden="0" w:uiPriority="66" w:unhideWhenUsed="0"/>
-    <w:lsdException w:name="Medium Grid 1 Accent 6" w:semiHidden="0" w:uiPriority="67" w:unhideWhenUsed="0"/>
-    <w:lsdException w:name="Medium Grid 2 Accent 6" w:semiHidden="0" w:uiPriority="68" w:unhideWhenUsed="0"/>
-    <w:lsdException w:name="Medium Grid 3 Accent 6" w:semiHidden="0" w:uiPriority="69" w:unhideWhenUsed="0"/>
-    <w:lsdException w:name="Dark List Accent 6" w:semiHidden="0" w:uiPriority="70" w:unhideWhenUsed="0"/>
-    <w:lsdException w:name="Colorful Shading Accent 6" w:semiHidden="0" w:uiPriority="71" w:unhideWhenUsed="0"/>
-    <w:lsdException w:name="Colorful List Accent 6" w:semiHidden="0" w:uiPriority="72" w:unhideWhenUsed="0"/>
-    <w:lsdException w:name="Colorful Grid Accent 6" w:semiHidden="0" w:uiPriority="73" w:unhideWhenUsed="0"/>
-    <w:lsdException w:name="Subtle Emphasis" w:semiHidden="0" w:uiPriority="19" w:unhideWhenUsed="0" w:qFormat="1"/>
-    <w:lsdException w:name="Intense Emphasis" w:semiHidden="0" w:uiPriority="21" w:unhideWhenUsed="0" w:qFormat="1"/>
-    <w:lsdException w:name="Subtle Reference" w:semiHidden="0" w:uiPriority="31" w:unhideWhenUsed="0" w:qFormat="1"/>
-    <w:lsdException w:name="Intense Reference" w:semiHidden="0" w:uiPriority="32" w:unhideWhenUsed="0" w:qFormat="1"/>
-    <w:lsdException w:name="Book Title" w:semiHidden="0" w:uiPriority="33" w:unhideWhenUsed="0" w:qFormat="1"/>
-    <w:lsdException w:name="Bibliography" w:uiPriority="37"/>
-    <w:lsdException w:name="TOC Heading" w:uiPriority="39" w:qFormat="1"/>
-  </w:latentStyles>
-  <w:style w:type="paragraph" w:default="1" w:styleId="Normal">
-    <w:name w:val="Normal"/>
-    <w:qFormat/>
-  </w:style>
-  <w:style w:type="paragraph" w:styleId="Ttulo3">
-    <w:name w:val="heading 3"/>
-    <w:basedOn w:val="Normal"/>
-    <w:next w:val="Normal"/>
-    <w:link w:val="Ttulo3Car"/>
-    <w:uiPriority w:val="9"/>
-    <w:semiHidden/>
-    <w:unhideWhenUsed/>
-    <w:qFormat/>
-    <w:rsid w:val="005E2C06"/>
-    <w:pPr>
-      <w:keepNext/>
-      <w:keepLines/>
-      <w:spacing w:before="200" w:after="200" w:line="240" w:lineRule="auto"/>
-      <w:outlineLvl w:val="2"/>
-    </w:pPr>
-    <w:rPr>
-      <w:rFonts w:ascii="Times New Roman" w:eastAsiaTheme="majorEastAsia" w:hAnsi="Times New Roman" w:cstheme="majorBidi"/>
-      <w:b/>
-      <w:bCs/>
-      <w:sz w:val="24"/>
-    </w:rPr>
-  </w:style>
-  <w:style w:type="character" w:default="1" w:styleId="Fuentedeprrafopredeter">
-    <w:name w:val="Default Paragraph Font"/>
-    <w:uiPriority w:val="1"/>
-    <w:semiHidden/>
-    <w:unhideWhenUsed/>
-  </w:style>
-  <w:style w:type="table" w:default="1" w:styleId="Tablanormal">
-    <w:name w:val="Normal Table"/>
-    <w:uiPriority w:val="99"/>
-    <w:semiHidden/>
-    <w:unhideWhenUsed/>
-    <w:tblPr>
-      <w:tblInd w:w="0" w:type="dxa"/>
-      <w:tblCellMar>
-        <w:top w:w="0" w:type="dxa"/>
-        <w:left w:w="108" w:type="dxa"/>
-        <w:bottom w:w="0" w:type="dxa"/>
-        <w:right w:w="108" w:type="dxa"/>
-      </w:tblCellMar>
-    </w:tblPr>
-  </w:style>
-  <w:style w:type="numbering" w:default="1" w:styleId="Sinlista">
-    <w:name w:val="No List"/>
-    <w:uiPriority w:val="99"/>
-    <w:semiHidden/>
-    <w:unhideWhenUsed/>
-  </w:style>
-  <w:style w:type="character" w:customStyle="1" w:styleId="Ttulo3Car">
-    <w:name w:val="Título 3 Car"/>
-    <w:basedOn w:val="Fuentedeprrafopredeter"/>
-    <w:link w:val="Ttulo3"/>
-    <w:uiPriority w:val="9"/>
-    <w:semiHidden/>
-    <w:rsid w:val="005E2C06"/>
-    <w:rPr>
-      <w:rFonts w:ascii="Times New Roman" w:eastAsiaTheme="majorEastAsia" w:hAnsi="Times New Roman" w:cstheme="majorBidi"/>
-      <w:b/>
-      <w:bCs/>
-      <w:sz w:val="24"/>
-    </w:rPr>
-  </w:style>
-  <w:style w:type="paragraph" w:styleId="Textodeglobo">
-    <w:name w:val="Balloon Text"/>
-    <w:basedOn w:val="Normal"/>
-    <w:link w:val="TextodegloboCar"/>
-    <w:uiPriority w:val="99"/>
-    <w:semiHidden/>
-    <w:unhideWhenUsed/>
-    <w:rsid w:val="003326C7"/>
-    <w:pPr>
-      <w:spacing w:after="0" w:line="240" w:lineRule="auto"/>
-    </w:pPr>
-    <w:rPr>
-      <w:rFonts w:ascii="Tahoma" w:hAnsi="Tahoma" w:cs="Tahoma"/>
-      <w:sz w:val="16"/>
-      <w:szCs w:val="16"/>
-    </w:rPr>
-  </w:style>
-  <w:style w:type="character" w:customStyle="1" w:styleId="TextodegloboCar">
-    <w:name w:val="Texto de globo Car"/>
-    <w:basedOn w:val="Fuentedeprrafopredeter"/>
-    <w:link w:val="Textodeglobo"/>
-    <w:uiPriority w:val="99"/>
-    <w:semiHidden/>
-    <w:rsid w:val="003326C7"/>
-    <w:rPr>
-      <w:rFonts w:ascii="Tahoma" w:hAnsi="Tahoma" w:cs="Tahoma"/>
-      <w:sz w:val="16"/>
-      <w:szCs w:val="16"/>
-    </w:rPr>
-  </w:style>
-</w:styles>
-</file>
-
-<file path=word/stylesWithEffects.xml><?xml version="1.0" encoding="utf-8"?>
-<w:styles xmlns:wpc="http://schemas.microsoft.com/office/word/2010/wordprocessingCanvas" xmlns:mc="http://schemas.openxmlformats.org/markup-compatibility/2006" xmlns:o="urn:schemas-microsoft-com:office:office" xmlns:r="http://schemas.openxmlformats.org/officeDocument/2006/relationships" xmlns:m="http://schemas.openxmlformats.org/officeDocument/2006/math" xmlns:v="urn:schemas-microsoft-com:vml" xmlns:wp14="http://schemas.microsoft.com/office/word/2010/wordprocessingDrawing" xmlns:wp="http://schemas.openxmlformats.org/drawingml/2006/wordprocessingDrawing" xmlns:w10="urn:schemas-microsoft-com:office:word" xmlns:w="http://schemas.openxmlformats.org/wordprocessingml/2006/main" xmlns:w14="http://schemas.microsoft.com/office/word/2010/wordml" xmlns:wpg="http://schemas.microsoft.com/office/word/2010/wordprocessingGroup" xmlns:wpi="http://schemas.microsoft.com/office/word/2010/wordprocessingInk" xmlns:wne="http://schemas.microsoft.com/office/word/2006/wordml" xmlns:wps="http://schemas.microsoft.com/office/word/2010/wordprocessingShape" mc:Ignorable="w14 wp14">
-  <w:docDefaults>
-    <w:rPrDefault>
-      <w:rPr>
-        <w:rFonts w:asciiTheme="minorHAnsi" w:eastAsiaTheme="minorHAnsi" w:hAnsiTheme="minorHAnsi" w:cstheme="minorBidi"/>
-        <w:sz w:val="22"/>
-        <w:szCs w:val="22"/>
-        <w:lang w:val="es-PE" w:eastAsia="en-US" w:bidi="ar-SA"/>
-      </w:rPr>
-    </w:rPrDefault>
-    <w:pPrDefault>
-      <w:pPr>
-        <w:spacing w:after="160" w:line="259" w:lineRule="auto"/>
-      </w:pPr>
-    </w:pPrDefault>
-  </w:docDefaults>
-  <w:latentStyles w:defLockedState="0" w:defUIPriority="99" w:defSemiHidden="1" w:defUnhideWhenUsed="1" w:defQFormat="0" w:count="267">
-    <w:lsdException w:name="Normal" w:semiHidden="0" w:uiPriority="0" w:unhideWhenUsed="0" w:qFormat="1"/>
-    <w:lsdException w:name="heading 1" w:semiHidden="0" w:uiPriority="9" w:unhideWhenUsed="0" w:qFormat="1"/>
-    <w:lsdException w:name="heading 2" w:uiPriority="9" w:qFormat="1"/>
-    <w:lsdException w:name="heading 3" w:uiPriority="9" w:qFormat="1"/>
-    <w:lsdException w:name="heading 4" w:uiPriority="9" w:qFormat="1"/>
-    <w:lsdException w:name="heading 5" w:uiPriority="9" w:qFormat="1"/>
-    <w:lsdException w:name="heading 6" w:uiPriority="9" w:qFormat="1"/>
-    <w:lsdException w:name="heading 7" w:uiPriority="9" w:qFormat="1"/>
-    <w:lsdException w:name="heading 8" w:uiPriority="9" w:qFormat="1"/>
-    <w:lsdException w:name="heading 9" w:uiPriority="9" w:qFormat="1"/>
-    <w:lsdException w:name="toc 1" w:uiPriority="39"/>
-    <w:lsdException w:name="toc 2" w:uiPriority="39"/>
-    <w:lsdException w:name="toc 3" w:uiPriority="39"/>
-    <w:lsdException w:name="toc 4" w:uiPriority="39"/>
-    <w:lsdException w:name="toc 5" w:uiPriority="39"/>
-    <w:lsdException w:name="toc 6" w:uiPriority="39"/>
-    <w:lsdException w:name="toc 7" w:uiPriority="39"/>
-    <w:lsdException w:name="toc 8" w:uiPriority="39"/>
-    <w:lsdException w:name="toc 9" w:uiPriority="39"/>
-    <w:lsdException w:name="caption" w:uiPriority="35" w:qFormat="1"/>
-    <w:lsdException w:name="Title" w:semiHidden="0" w:uiPriority="10" w:unhideWhenUsed="0" w:qFormat="1"/>
-    <w:lsdException w:name="Default Paragraph Font" w:uiPriority="1"/>
-    <w:lsdException w:name="Subtitle" w:semiHidden="0" w:uiPriority="11" w:unhideWhenUsed="0" w:qFormat="1"/>
-    <w:lsdException w:name="Strong" w:semiHidden="0" w:uiPriority="22" w:unhideWhenUsed="0" w:qFormat="1"/>
-    <w:lsdException w:name="Emphasis" w:semiHidden="0" w:uiPriority="20" w:unhideWhenUsed="0" w:qFormat="1"/>
-    <w:lsdException w:name="Table Grid" w:semiHidden="0" w:uiPriority="39" w:unhideWhenUsed="0"/>
-    <w:lsdException w:name="Placeholder Text" w:unhideWhenUsed="0"/>
-    <w:lsdException w:name="No Spacing" w:semiHidden="0" w:uiPriority="1" w:unhideWhenUsed="0" w:qFormat="1"/>
-    <w:lsdException w:name="Light Shading" w:semiHidden="0" w:uiPriority="60" w:unhideWhenUsed="0"/>
-    <w:lsdException w:name="Light List" w:semiHidden="0" w:uiPriority="61" w:unhideWhenUsed="0"/>
-    <w:lsdException w:name="Light Grid" w:semiHidden="0" w:uiPriority="62" w:unhideWhenUsed="0"/>
-    <w:lsdException w:name="Medium Shading 1" w:semiHidden="0" w:uiPriority="63" w:unhideWhenUsed="0"/>
-    <w:lsdException w:name="Medium Shading 2" w:semiHidden="0" w:uiPriority="64" w:unhideWhenUsed="0"/>
-    <w:lsdException w:name="Medium List 1" w:semiHidden="0" w:uiPriority="65" w:unhideWhenUsed="0"/>
-    <w:lsdException w:name="Medium List 2" w:semiHidden="0" w:uiPriority="66" w:unhideWhenUsed="0"/>
-    <w:lsdException w:name="Medium Grid 1" w:semiHidden="0" w:uiPriority="67" w:unhideWhenUsed="0"/>
-    <w:lsdException w:name="Medium Grid 2" w:semiHidden="0" w:uiPriority="68" w:unhideWhenUsed="0"/>
-    <w:lsdException w:name="Medium Grid 3" w:semiHidden="0" w:uiPriority="69" w:unhideWhenUsed="0"/>
-    <w:lsdException w:name="Dark List" w:semiHidden="0" w:uiPriority="70" w:unhideWhenUsed="0"/>
-    <w:lsdException w:name="Colorful Shading" w:semiHidden="0" w:uiPriority="71" w:unhideWhenUsed="0"/>
-    <w:lsdException w:name="Colorful List" w:semiHidden="0" w:uiPriority="72" w:unhideWhenUsed="0"/>
-    <w:lsdException w:name="Colorful Grid" w:semiHidden="0" w:uiPriority="73" w:unhideWhenUsed="0"/>
-    <w:lsdException w:name="Light Shading Accent 1" w:semiHidden="0" w:uiPriority="60" w:unhideWhenUsed="0"/>
-    <w:lsdException w:name="Light List Accent 1" w:semiHidden="0" w:uiPriority="61" w:unhideWhenUsed="0"/>
-    <w:lsdException w:name="Light Grid Accent 1" w:semiHidden="0" w:uiPriority="62" w:unhideWhenUsed="0"/>
-    <w:lsdException w:name="Medium Shading 1 Accent 1" w:semiHidden="0" w:uiPriority="63" w:unhideWhenUsed="0"/>
-    <w:lsdException w:name="Medium Shading 2 Accent 1" w:semiHidden="0" w:uiPriority="64" w:unhideWhenUsed="0"/>
-    <w:lsdException w:name="Medium List 1 Accent 1" w:semiHidden="0" w:uiPriority="65" w:unhideWhenUsed="0"/>
-    <w:lsdException w:name="Revision" w:unhideWhenUsed="0"/>
-    <w:lsdException w:name="List Paragraph" w:semiHidden="0" w:uiPriority="34" w:unhideWhenUsed="0" w:qFormat="1"/>
-    <w:lsdException w:name="Quote" w:semiHidden="0" w:uiPriority="29" w:unhideWhenUsed="0" w:qFormat="1"/>
-    <w:lsdException w:name="Intense Quote" w:semiHidden="0" w:uiPriority="30" w:unhideWhenUsed="0" w:qFormat="1"/>
-    <w:lsdException w:name="Medium List 2 Accent 1" w:semiHidden="0" w:uiPriority="66" w:unhideWhenUsed="0"/>
-    <w:lsdException w:name="Medium Grid 1 Accent 1" w:semiHidden="0" w:uiPriority="67" w:unhideWhenUsed="0"/>
-    <w:lsdException w:name="Medium Grid 2 Accent 1" w:semiHidden="0" w:uiPriority="68" w:unhideWhenUsed="0"/>
-    <w:lsdException w:name="Medium Grid 3 Accent 1" w:semiHidden="0" w:uiPriority="69" w:unhideWhenUsed="0"/>
-    <w:lsdException w:name="Dark List Accent 1" w:semiHidden="0" w:uiPriority="70" w:unhideWhenUsed="0"/>
-    <w:lsdException w:name="Colorful Shading Accent 1" w:semiHidden="0" w:uiPriority="71" w:unhideWhenUsed="0"/>
-    <w:lsdException w:name="Colorful List Accent 1" w:semiHidden="0" w:uiPriority="72" w:unhideWhenUsed="0"/>
-    <w:lsdException w:name="Colorful Grid Accent 1" w:semiHidden="0" w:uiPriority="73" w:unhideWhenUsed="0"/>
-    <w:lsdException w:name="Light Shading Accent 2" w:semiHidden="0" w:uiPriority="60" w:unhideWhenUsed="0"/>
-    <w:lsdException w:name="Light List Accent 2" w:semiHidden="0" w:uiPriority="61" w:unhideWhenUsed="0"/>
-    <w:lsdException w:name="Light Grid Accent 2" w:semiHidden="0" w:uiPriority="62" w:unhideWhenUsed="0"/>
-    <w:lsdException w:name="Medium Shading 1 Accent 2" w:semiHidden="0" w:uiPriority="63" w:unhideWhenUsed="0"/>
-    <w:lsdException w:name="Medium Shading 2 Accent 2" w:semiHidden="0" w:uiPriority="64" w:unhideWhenUsed="0"/>
-    <w:lsdException w:name="Medium List 1 Accent 2" w:semiHidden="0" w:uiPriority="65" w:unhideWhenUsed="0"/>
-    <w:lsdException w:name="Medium List 2 Accent 2" w:semiHidden="0" w:uiPriority="66" w:unhideWhenUsed="0"/>
-    <w:lsdException w:name="Medium Grid 1 Accent 2" w:semiHidden="0" w:uiPriority="67" w:unhideWhenUsed="0"/>
-    <w:lsdException w:name="Medium Grid 2 Accent 2" w:semiHidden="0" w:uiPriority="68" w:unhideWhenUsed="0"/>
-    <w:lsdException w:name="Medium Grid 3 Accent 2" w:semiHidden="0" w:uiPriority="69" w:unhideWhenUsed="0"/>
-    <w:lsdException w:name="Dark List Accent 2" w:semiHidden="0" w:uiPriority="70" w:unhideWhenUsed="0"/>
-    <w:lsdException w:name="Colorful Shading Accent 2" w:semiHidden="0" w:uiPriority="71" w:unhideWhenUsed="0"/>
-    <w:lsdException w:name="Colorful List Accent 2" w:semiHidden="0" w:uiPriority="72" w:unhideWhenUsed="0"/>
-    <w:lsdException w:name="Colorful Grid Accent 2" w:semiHidden="0" w:uiPriority="73" w:unhideWhenUsed="0"/>
-    <w:lsdException w:name="Light Shading Accent 3" w:semiHidden="0" w:uiPriority="60" w:unhideWhenUsed="0"/>
-    <w:lsdException w:name="Light List Accent 3" w:semiHidden="0" w:uiPriority="61" w:unhideWhenUsed="0"/>
-    <w:lsdException w:name="Light Grid Accent 3" w:semiHidden="0" w:uiPriority="62" w:unhideWhenUsed="0"/>
-    <w:lsdException w:name="Medium Shading 1 Accent 3" w:semiHidden="0" w:uiPriority="63" w:unhideWhenUsed="0"/>
-    <w:lsdException w:name="Medium Shading 2 Accent 3" w:semiHidden="0" w:uiPriority="64" w:unhideWhenUsed="0"/>
-    <w:lsdException w:name="Medium List 1 Accent 3" w:semiHidden="0" w:uiPriority="65" w:unhideWhenUsed="0"/>
-    <w:lsdException w:name="Medium List 2 Accent 3" w:semiHidden="0" w:uiPriority="66" w:unhideWhenUsed="0"/>
-    <w:lsdException w:name="Medium Grid 1 Accent 3" w:semiHidden="0" w:uiPriority="67" w:unhideWhenUsed="0"/>
-    <w:lsdException w:name="Medium Grid 2 Accent 3" w:semiHidden="0" w:uiPriority="68" w:unhideWhenUsed="0"/>
-    <w:lsdException w:name="Medium Grid 3 Accent 3" w:semiHidden="0" w:uiPriority="69" w:unhideWhenUsed="0"/>
-    <w:lsdException w:name="Dark List Accent 3" w:semiHidden="0" w:uiPriority="70" w:unhideWhenUsed="0"/>
-    <w:lsdException w:name="Colorful Shading Accent 3" w:semiHidden="0" w:uiPriority="71" w:unhideWhenUsed="0"/>
-    <w:lsdException w:name="Colorful List Accent 3" w:semiHidden="0" w:uiPriority="72" w:unhideWhenUsed="0"/>
-    <w:lsdException w:name="Colorful Grid Accent 3" w:semiHidden="0" w:uiPriority="73" w:unhideWhenUsed="0"/>
-    <w:lsdException w:name="Light Shading Accent 4" w:semiHidden="0" w:uiPriority="60" w:unhideWhenUsed="0"/>
-    <w:lsdException w:name="Light List Accent 4" w:semiHidden="0" w:uiPriority="61" w:unhideWhenUsed="0"/>
-    <w:lsdException w:name="Light Grid Accent 4" w:semiHidden="0" w:uiPriority="62" w:unhideWhenUsed="0"/>
-    <w:lsdException w:name="Medium Shading 1 Accent 4" w:semiHidden="0" w:uiPriority="63" w:unhideWhenUsed="0"/>
-    <w:lsdException w:name="Medium Shading 2 Accent 4" w:semiHidden="0" w:uiPriority="64" w:unhideWhenUsed="0"/>
-    <w:lsdException w:name="Medium List 1 Accent 4" w:semiHidden="0" w:uiPriority="65" w:unhideWhenUsed="0"/>
-    <w:lsdException w:name="Medium List 2 Accent 4" w:semiHidden="0" w:uiPriority="66" w:unhideWhenUsed="0"/>
-    <w:lsdException w:name="Medium Grid 1 Accent 4" w:semiHidden="0" w:uiPriority="67" w:unhideWhenUsed="0"/>
-    <w:lsdException w:name="Medium Grid 2 Accent 4" w:semiHidden="0" w:uiPriority="68" w:unhideWhenUsed="0"/>
-    <w:lsdException w:name="Medium Grid 3 Accent 4" w:semiHidden="0" w:uiPriority="69" w:unhideWhenUsed="0"/>
-    <w:lsdException w:name="Dark List Accent 4" w:semiHidden="0" w:uiPriority="70" w:unhideWhenUsed="0"/>
-    <w:lsdException w:name="Colorful Shading Accent 4" w:semiHidden="0" w:uiPriority="71" w:unhideWhenUsed="0"/>
-    <w:lsdException w:name="Colorful List Accent 4" w:semiHidden="0" w:uiPriority="72" w:unhideWhenUsed="0"/>
-    <w:lsdException w:name="Colorful Grid Accent 4" w:semiHidden="0" w:uiPriority="73" w:unhideWhenUsed="0"/>
-    <w:lsdException w:name="Light Shading Accent 5" w:semiHidden="0" w:uiPriority="60" w:unhideWhenUsed="0"/>
-    <w:lsdException w:name="Light List Accent 5" w:semiHidden="0" w:uiPriority="61" w:unhideWhenUsed="0"/>
-    <w:lsdException w:name="Light Grid Accent 5" w:semiHidden="0" w:uiPriority="62" w:unhideWhenUsed="0"/>
-    <w:lsdException w:name="Medium Shading 1 Accent 5" w:semiHidden="0" w:uiPriority="63" w:unhideWhenUsed="0"/>
-    <w:lsdException w:name="Medium Shading 2 Accent 5" w:semiHidden="0" w:uiPriority="64" w:unhideWhenUsed="0"/>
-    <w:lsdException w:name="Medium List 1 Accent 5" w:semiHidden="0" w:uiPriority="65" w:unhideWhenUsed="0"/>
-    <w:lsdException w:name="Medium List 2 Accent 5" w:semiHidden="0" w:uiPriority="66" w:unhideWhenUsed="0"/>
-    <w:lsdException w:name="Medium Grid 1 Accent 5" w:semiHidden="0" w:uiPriority="67" w:unhideWhenUsed="0"/>
-    <w:lsdException w:name="Medium Grid 2 Accent 5" w:semiHidden="0" w:uiPriority="68" w:unhideWhenUsed="0"/>
-    <w:lsdException w:name="Medium Grid 3 Accent 5" w:semiHidden="0" w:uiPriority="69" w:unhideWhenUsed="0"/>
-    <w:lsdException w:name="Dark List Accent 5" w:semiHidden="0" w:uiPriority="70" w:unhideWhenUsed="0"/>
-    <w:lsdException w:name="Colorful Shading Accent 5" w:semiHidden="0" w:uiPriority="71" w:unhideWhenUsed="0"/>
-    <w:lsdException w:name="Colorful List Accent 5" w:semiHidden="0" w:uiPriority="72" w:unhideWhenUsed="0"/>
-    <w:lsdException w:name="Colorful Grid Accent 5" w:semiHidden="0" w:uiPriority="73" w:unhideWhenUsed="0"/>
-    <w:lsdException w:name="Light Shading Accent 6" w:semiHidden="0" w:uiPriority="60" w:unhideWhenUsed="0"/>
-    <w:lsdException w:name="Light List Accent 6" w:semiHidden="0" w:uiPriority="61" w:unhideWhenUsed="0"/>
-    <w:lsdException w:name="Light Grid Accent 6" w:semiHidden="0" w:uiPriority="62" w:unhideWhenUsed="0"/>
-    <w:lsdException w:name="Medium Shading 1 Accent 6" w:semiHidden="0" w:uiPriority="63" w:unhideWhenUsed="0"/>
-    <w:lsdException w:name="Medium Shading 2 Accent 6" w:semiHidden="0" w:uiPriority="64" w:unhideWhenUsed="0"/>
-    <w:lsdException w:name="Medium List 1 Accent 6" w:semiHidden="0" w:uiPriority="65" w:unhideWhenUsed="0"/>
-    <w:lsdException w:name="Medium List 2 Accent 6" w:semiHidden="0" w:uiPriority="66" w:unhideWhenUsed="0"/>
-    <w:lsdException w:name="Medium Grid 1 Accent 6" w:semiHidden="0" w:uiPriority="67" w:unhideWhenUsed="0"/>
-    <w:lsdException w:name="Medium Grid 2 Accent 6" w:semiHidden="0" w:uiPriority="68" w:unhideWhenUsed="0"/>
-    <w:lsdException w:name="Medium Grid 3 Accent 6" w:semiHidden="0" w:uiPriority="69" w:unhideWhenUsed="0"/>
-    <w:lsdException w:name="Dark List Accent 6" w:semiHidden="0" w:uiPriority="70" w:unhideWhenUsed="0"/>
-    <w:lsdException w:name="Colorful Shading Accent 6" w:semiHidden="0" w:uiPriority="71" w:unhideWhenUsed="0"/>
-    <w:lsdException w:name="Colorful List Accent 6" w:semiHidden="0" w:uiPriority="72" w:unhideWhenUsed="0"/>
-    <w:lsdException w:name="Colorful Grid Accent 6" w:semiHidden="0" w:uiPriority="73" w:unhideWhenUsed="0"/>
-    <w:lsdException w:name="Subtle Emphasis" w:semiHidden="0" w:uiPriority="19" w:unhideWhenUsed="0" w:qFormat="1"/>
-    <w:lsdException w:name="Intense Emphasis" w:semiHidden="0" w:uiPriority="21" w:unhideWhenUsed="0" w:qFormat="1"/>
-    <w:lsdException w:name="Subtle Reference" w:semiHidden="0" w:uiPriority="31" w:unhideWhenUsed="0" w:qFormat="1"/>
-    <w:lsdException w:name="Intense Reference" w:semiHidden="0" w:uiPriority="32" w:unhideWhenUsed="0" w:qFormat="1"/>
-    <w:lsdException w:name="Book Title" w:semiHidden="0" w:uiPriority="33" w:unhideWhenUsed="0" w:qFormat="1"/>
-    <w:lsdException w:name="Bibliography" w:uiPriority="37"/>
-    <w:lsdException w:name="TOC Heading" w:uiPriority="39" w:qFormat="1"/>
+  <w:latentStyles w:defLockedState="0" w:defUIPriority="99" w:defSemiHidden="0" w:defUnhideWhenUsed="0" w:defQFormat="0" w:count="371">
+    <w:lsdException w:name="Normal" w:uiPriority="0" w:qFormat="1"/>
+    <w:lsdException w:name="heading 1" w:uiPriority="9" w:qFormat="1"/>
+    <w:lsdException w:name="heading 2" w:semiHidden="1" w:uiPriority="9" w:unhideWhenUsed="1" w:qFormat="1"/>
+    <w:lsdException w:name="heading 3" w:semiHidden="1" w:uiPriority="9" w:unhideWhenUsed="1" w:qFormat="1"/>
+    <w:lsdException w:name="heading 4" w:semiHidden="1" w:uiPriority="9" w:unhideWhenUsed="1" w:qFormat="1"/>
+    <w:lsdException w:name="heading 5" w:semiHidden="1" w:uiPriority="9" w:unhideWhenUsed="1" w:qFormat="1"/>
+    <w:lsdException w:name="heading 6" w:semiHidden="1" w:uiPriority="9" w:unhideWhenUsed="1" w:qFormat="1"/>
+    <w:lsdException w:name="heading 7" w:semiHidden="1" w:uiPriority="9" w:unhideWhenUsed="1" w:qFormat="1"/>
+    <w:lsdException w:name="heading 8" w:semiHidden="1" w:uiPriority="9" w:unhideWhenUsed="1" w:qFormat="1"/>
+    <w:lsdException w:name="heading 9" w:semiHidden="1" w:uiPriority="9" w:unhideWhenUsed="1" w:qFormat="1"/>
+    <w:lsdException w:name="index 1" w:semiHidden="1" w:unhideWhenUsed="1"/>
+    <w:lsdException w:name="index 2" w:semiHidden="1" w:unhideWhenUsed="1"/>
+    <w:lsdException w:name="index 3" w:semiHidden="1" w:unhideWhenUsed="1"/>
+    <w:lsdException w:name="index 4" w:semiHidden="1" w:unhideWhenUsed="1"/>
+    <w:lsdException w:name="index 5" w:semiHidden="1" w:unhideWhenUsed="1"/>
+    <w:lsdException w:name="index 6" w:semiHidden="1" w:unhideWhenUsed="1"/>
+    <w:lsdException w:name="index 7" w:semiHidden="1" w:unhideWhenUsed="1"/>
+    <w:lsdException w:name="index 8" w:semiHidden="1" w:unhideWhenUsed="1"/>
+    <w:lsdException w:name="index 9" w:semiHidden="1" w:unhideWhenUsed="1"/>
+    <w:lsdException w:name="toc 1" w:semiHidden="1" w:uiPriority="39" w:unhideWhenUsed="1"/>
+    <w:lsdException w:name="toc 2" w:semiHidden="1" w:uiPriority="39" w:unhideWhenUsed="1"/>
+    <w:lsdException w:name="toc 3" w:semiHidden="1" w:uiPriority="39" w:unhideWhenUsed="1"/>
+    <w:lsdException w:name="toc 4" w:semiHidden="1" w:uiPriority="39" w:unhideWhenUsed="1"/>
+    <w:lsdException w:name="toc 5" w:semiHidden="1" w:uiPriority="39" w:unhideWhenUsed="1"/>
+    <w:lsdException w:name="toc 6" w:semiHidden="1" w:uiPriority="39" w:unhideWhenUsed="1"/>
+    <w:lsdException w:name="toc 7" w:semiHidden="1" w:uiPriority="39" w:unhideWhenUsed="1"/>
+    <w:lsdException w:name="toc 8" w:semiHidden="1" w:uiPriority="39" w:unhideWhenUsed="1"/>
+    <w:lsdException w:name="toc 9" w:semiHidden="1" w:uiPriority="39" w:unhideWhenUsed="1"/>
+    <w:lsdException w:name="Normal Indent" w:semiHidden="1" w:unhideWhenUsed="1"/>
+    <w:lsdException w:name="footnote text" w:semiHidden="1" w:unhideWhenUsed="1"/>
+    <w:lsdException w:name="annotation text" w:semiHidden="1" w:unhideWhenUsed="1"/>
+    <w:lsdException w:name="header" w:semiHidden="1" w:unhideWhenUsed="1"/>
+    <w:lsdException w:name="footer" w:semiHidden="1" w:unhideWhenUsed="1"/>
+    <w:lsdException w:name="index heading" w:semiHidden="1" w:unhideWhenUsed="1"/>
+    <w:lsdException w:name="caption" w:semiHidden="1" w:uiPriority="35" w:unhideWhenUsed="1" w:qFormat="1"/>
+    <w:lsdException w:name="table of figures" w:semiHidden="1" w:unhideWhenUsed="1"/>
+    <w:lsdException w:name="envelope address" w:semiHidden="1" w:unhideWhenUsed="1"/>
+    <w:lsdException w:name="envelope return" w:semiHidden="1" w:unhideWhenUsed="1"/>
+    <w:lsdException w:name="footnote reference" w:semiHidden="1" w:unhideWhenUsed="1"/>
+    <w:lsdException w:name="annotation reference" w:semiHidden="1" w:unhideWhenUsed="1"/>
+    <w:lsdException w:name="line number" w:semiHidden="1" w:unhideWhenUsed="1"/>
+    <w:lsdException w:name="page number" w:semiHidden="1" w:unhideWhenUsed="1"/>
+    <w:lsdException w:name="endnote reference" w:semiHidden="1" w:unhideWhenUsed="1"/>
+    <w:lsdException w:name="endnote text" w:semiHidden="1" w:unhideWhenUsed="1"/>
+    <w:lsdException w:name="table of authorities" w:semiHidden="1" w:unhideWhenUsed="1"/>
+    <w:lsdException w:name="macro" w:semiHidden="1" w:unhideWhenUsed="1"/>
+    <w:lsdException w:name="toa heading" w:semiHidden="1" w:unhideWhenUsed="1"/>
+    <w:lsdException w:name="List" w:semiHidden="1" w:unhideWhenUsed="1"/>
+    <w:lsdException w:name="List Bullet" w:semiHidden="1" w:unhideWhenUsed="1"/>
+    <w:lsdException w:name="List Number" w:semiHidden="1" w:unhideWhenUsed="1"/>
+    <w:lsdException w:name="List 2" w:semiHidden="1" w:unhideWhenUsed="1"/>
+    <w:lsdException w:name="List 3" w:semiHidden="1" w:unhideWhenUsed="1"/>
+    <w:lsdException w:name="List 4" w:semiHidden="1" w:unhideWhenUsed="1"/>
+    <w:lsdException w:name="List 5" w:semiHidden="1" w:unhideWhenUsed="1"/>
+    <w:lsdException w:name="List Bullet 2" w:semiHidden="1" w:unhideWhenUsed="1"/>
+    <w:lsdException w:name="List Bullet 3" w:semiHidden="1" w:unhideWhenUsed="1"/>
+    <w:lsdException w:name="List Bullet 4" w:semiHidden="1" w:unhideWhenUsed="1"/>
+    <w:lsdException w:name="List Bullet 5" w:semiHidden="1" w:unhideWhenUsed="1"/>
+    <w:lsdException w:name="List Number 2" w:semiHidden="1" w:unhideWhenUsed="1"/>
+    <w:lsdException w:name="List Number 3" w:semiHidden="1" w:unhideWhenUsed="1"/>
+    <w:lsdException w:name="List Number 4" w:semiHidden="1" w:unhideWhenUsed="1"/>
+    <w:lsdException w:name="List Number 5" w:semiHidden="1" w:unhideWhenUsed="1"/>
+    <w:lsdException w:name="Title" w:uiPriority="10" w:qFormat="1"/>
+    <w:lsdException w:name="Closing" w:semiHidden="1" w:unhideWhenUsed="1"/>
+    <w:lsdException w:name="Signature" w:semiHidden="1" w:unhideWhenUsed="1"/>
+    <w:lsdException w:name="Default Paragraph Font" w:semiHidden="1" w:uiPriority="1" w:unhideWhenUsed="1"/>
+    <w:lsdException w:name="Body Text" w:semiHidden="1" w:unhideWhenUsed="1"/>
+    <w:lsdException w:name="Body Text Indent" w:semiHidden="1" w:unhideWhenUsed="1"/>
+    <w:lsdException w:name="List Continue" w:semiHidden="1" w:unhideWhenUsed="1"/>
+    <w:lsdException w:name="List Continue 2" w:semiHidden="1" w:unhideWhenUsed="1"/>
+    <w:lsdException w:name="List Continue 3" w:semiHidden="1" w:unhideWhenUsed="1"/>
+    <w:lsdException w:name="List Continue 4" w:semiHidden="1" w:unhideWhenUsed="1"/>
+    <w:lsdException w:name="List Continue 5" w:semiHidden="1" w:unhideWhenUsed="1"/>
+    <w:lsdException w:name="Message Header" w:semiHidden="1" w:unhideWhenUsed="1"/>
+    <w:lsdException w:name="Subtitle" w:uiPriority="11" w:qFormat="1"/>
+    <w:lsdException w:name="Salutation" w:semiHidden="1" w:unhideWhenUsed="1"/>
+    <w:lsdException w:name="Date" w:semiHidden="1" w:unhideWhenUsed="1"/>
+    <w:lsdException w:name="Body Text First Indent" w:semiHidden="1" w:unhideWhenUsed="1"/>
+    <w:lsdException w:name="Body Text First Indent 2" w:semiHidden="1" w:unhideWhenUsed="1"/>
+    <w:lsdException w:name="Note Heading" w:semiHidden="1" w:unhideWhenUsed="1"/>
+    <w:lsdException w:name="Body Text 2" w:semiHidden="1" w:unhideWhenUsed="1"/>
+    <w:lsdException w:name="Body Text 3" w:semiHidden="1" w:unhideWhenUsed="1"/>
+    <w:lsdException w:name="Body Text Indent 2" w:semiHidden="1" w:unhideWhenUsed="1"/>
+    <w:lsdException w:name="Body Text Indent 3" w:semiHidden="1" w:unhideWhenUsed="1"/>
+    <w:lsdException w:name="Block Text" w:semiHidden="1" w:unhideWhenUsed="1"/>
+    <w:lsdException w:name="Hyperlink" w:semiHidden="1" w:unhideWhenUsed="1"/>
+    <w:lsdException w:name="FollowedHyperlink" w:semiHidden="1" w:unhideWhenUsed="1"/>
+    <w:lsdException w:name="Strong" w:uiPriority="22" w:qFormat="1"/>
+    <w:lsdException w:name="Emphasis" w:uiPriority="20" w:qFormat="1"/>
+    <w:lsdException w:name="Document Map" w:semiHidden="1" w:unhideWhenUsed="1"/>
+    <w:lsdException w:name="Plain Text" w:semiHidden="1" w:unhideWhenUsed="1"/>
+    <w:lsdException w:name="E-mail Signature" w:semiHidden="1" w:unhideWhenUsed="1"/>
+    <w:lsdException w:name="HTML Top of Form" w:semiHidden="1" w:unhideWhenUsed="1"/>
+    <w:lsdException w:name="HTML Bottom of Form" w:semiHidden="1" w:unhideWhenUsed="1"/>
+    <w:lsdException w:name="Normal (Web)" w:semiHidden="1" w:unhideWhenUsed="1"/>
+    <w:lsdException w:name="HTML Acronym" w:semiHidden="1" w:unhideWhenUsed="1"/>
+    <w:lsdException w:name="HTML Address" w:semiHidden="1" w:unhideWhenUsed="1"/>
+    <w:lsdException w:name="HTML Cite" w:semiHidden="1" w:unhideWhenUsed="1"/>
+    <w:lsdException w:name="HTML Code" w:semiHidden="1" w:unhideWhenUsed="1"/>
+    <w:lsdException w:name="HTML Definition" w:semiHidden="1" w:unhideWhenUsed="1"/>
+    <w:lsdException w:name="HTML Keyboard" w:semiHidden="1" w:unhideWhenUsed="1"/>
+    <w:lsdException w:name="HTML Preformatted" w:semiHidden="1" w:unhideWhenUsed="1"/>
+    <w:lsdException w:name="HTML Sample" w:semiHidden="1" w:unhideWhenUsed="1"/>
+    <w:lsdException w:name="HTML Typewriter" w:semiHidden="1" w:unhideWhenUsed="1"/>
+    <w:lsdException w:name="HTML Variable" w:semiHidden="1" w:unhideWhenUsed="1"/>
+    <w:lsdException w:name="Normal Table" w:semiHidden="1" w:unhideWhenUsed="1"/>
+    <w:lsdException w:name="annotation subject" w:semiHidden="1" w:unhideWhenUsed="1"/>
+    <w:lsdException w:name="No List" w:semiHidden="1" w:unhideWhenUsed="1"/>
+    <w:lsdException w:name="Outline List 1" w:semiHidden="1" w:unhideWhenUsed="1"/>
+    <w:lsdException w:name="Outline List 2" w:semiHidden="1" w:unhideWhenUsed="1"/>
+    <w:lsdException w:name="Outline List 3" w:semiHidden="1" w:unhideWhenUsed="1"/>
+    <w:lsdException w:name="Table Simple 1" w:semiHidden="1" w:unhideWhenUsed="1"/>
+    <w:lsdException w:name="Table Simple 2" w:semiHidden="1" w:unhideWhenUsed="1"/>
+    <w:lsdException w:name="Table Simple 3" w:semiHidden="1" w:unhideWhenUsed="1"/>
+    <w:lsdException w:name="Table Classic 1" w:semiHidden="1" w:unhideWhenUsed="1"/>
+    <w:lsdException w:name="Table Classic 2" w:semiHidden="1" w:unhideWhenUsed="1"/>
+    <w:lsdException w:name="Table Classic 3" w:semiHidden="1" w:unhideWhenUsed="1"/>
+    <w:lsdException w:name="Table Classic 4" w:semiHidden="1" w:unhideWhenUsed="1"/>
+    <w:lsdException w:name="Table Colorful 1" w:semiHidden="1" w:unhideWhenUsed="1"/>
+    <w:lsdException w:name="Table Colorful 2" w:semiHidden="1" w:unhideWhenUsed="1"/>
+    <w:lsdException w:name="Table Colorful 3" w:semiHidden="1" w:unhideWhenUsed="1"/>
+    <w:lsdException w:name="Table Columns 1" w:semiHidden="1" w:unhideWhenUsed="1"/>
+    <w:lsdException w:name="Table Columns 2" w:semiHidden="1" w:unhideWhenUsed="1"/>
+    <w:lsdException w:name="Table Columns 3" w:semiHidden="1" w:unhideWhenUsed="1"/>
+    <w:lsdException w:name="Table Columns 4" w:semiHidden="1" w:unhideWhenUsed="1"/>
+    <w:lsdException w:name="Table Columns 5" w:semiHidden="1" w:unhideWhenUsed="1"/>
+    <w:lsdException w:name="Table Grid 1" w:semiHidden="1" w:unhideWhenUsed="1"/>
+    <w:lsdException w:name="Table Grid 2" w:semiHidden="1" w:unhideWhenUsed="1"/>
+    <w:lsdException w:name="Table Grid 3" w:semiHidden="1" w:unhideWhenUsed="1"/>
+    <w:lsdException w:name="Table Grid 4" w:semiHidden="1" w:unhideWhenUsed="1"/>
+    <w:lsdException w:name="Table Grid 5" w:semiHidden="1" w:unhideWhenUsed="1"/>
+    <w:lsdException w:name="Table Grid 6" w:semiHidden="1" w:unhideWhenUsed="1"/>
+    <w:lsdException w:name="Table Grid 7" w:semiHidden="1" w:unhideWhenUsed="1"/>
+    <w:lsdException w:name="Table Grid 8" w:semiHidden="1" w:unhideWhenUsed="1"/>
+    <w:lsdException w:name="Table List 1" w:semiHidden="1" w:unhideWhenUsed="1"/>
+    <w:lsdException w:name="Table List 2" w:semiHidden="1" w:unhideWhenUsed="1"/>
+    <w:lsdException w:name="Table List 3" w:semiHidden="1" w:unhideWhenUsed="1"/>
+    <w:lsdException w:name="Table List 4" w:semiHidden="1" w:unhideWhenUsed="1"/>
+    <w:lsdException w:name="Table List 5" w:semiHidden="1" w:unhideWhenUsed="1"/>
+    <w:lsdException w:name="Table List 6" w:semiHidden="1" w:unhideWhenUsed="1"/>
+    <w:lsdException w:name="Table List 7" w:semiHidden="1" w:unhideWhenUsed="1"/>
+    <w:lsdException w:name="Table List 8" w:semiHidden="1" w:unhideWhenUsed="1"/>
+    <w:lsdException w:name="Table 3D effects 1" w:semiHidden="1" w:unhideWhenUsed="1"/>
+    <w:lsdException w:name="Table 3D effects 2" w:semiHidden="1" w:unhideWhenUsed="1"/>
+    <w:lsdException w:name="Table 3D effects 3" w:semiHidden="1" w:unhideWhenUsed="1"/>
+    <w:lsdException w:name="Table Contemporary" w:semiHidden="1" w:unhideWhenUsed="1"/>
+    <w:lsdException w:name="Table Elegant" w:semiHidden="1" w:unhideWhenUsed="1"/>
+    <w:lsdException w:name="Table Professional" w:semiHidden="1" w:unhideWhenUsed="1"/>
+    <w:lsdException w:name="Table Subtle 1" w:semiHidden="1" w:unhideWhenUsed="1"/>
+    <w:lsdException w:name="Table Subtle 2" w:semiHidden="1" w:unhideWhenUsed="1"/>
+    <w:lsdException w:name="Table Web 1" w:semiHidden="1" w:unhideWhenUsed="1"/>
+    <w:lsdException w:name="Table Web 2" w:semiHidden="1" w:unhideWhenUsed="1"/>
+    <w:lsdException w:name="Table Web 3" w:semiHidden="1" w:unhideWhenUsed="1"/>
+    <w:lsdException w:name="Balloon Text" w:semiHidden="1" w:unhideWhenUsed="1"/>
+    <w:lsdException w:name="Table Grid" w:uiPriority="39"/>
+    <w:lsdException w:name="Table Theme" w:semiHidden="1" w:unhideWhenUsed="1"/>
+    <w:lsdException w:name="Placeholder Text" w:semiHidden="1"/>
+    <w:lsdException w:name="No Spacing" w:uiPriority="1" w:qFormat="1"/>
+    <w:lsdException w:name="Light Shading" w:uiPriority="60"/>
+    <w:lsdException w:name="Light List" w:uiPriority="61"/>
+    <w:lsdException w:name="Light Grid" w:uiPriority="62"/>
+    <w:lsdException w:name="Medium Shading 1" w:uiPriority="63"/>
+    <w:lsdException w:name="Medium Shading 2" w:uiPriority="64"/>
+    <w:lsdException w:name="Medium List 1" w:uiPriority="65"/>
+    <w:lsdException w:name="Medium List 2" w:uiPriority="66"/>
+    <w:lsdException w:name="Medium Grid 1" w:uiPriority="67"/>
+    <w:lsdException w:name="Medium Grid 2" w:uiPriority="68"/>
+    <w:lsdException w:name="Medium Grid 3" w:uiPriority="69"/>
+    <w:lsdException w:name="Dark List" w:uiPriority="70"/>
+    <w:lsdException w:name="Colorful Shading" w:uiPriority="71"/>
+    <w:lsdException w:name="Colorful List" w:uiPriority="72"/>
+    <w:lsdException w:name="Colorful Grid" w:uiPriority="73"/>
+    <w:lsdException w:name="Light Shading Accent 1" w:uiPriority="60"/>
+    <w:lsdException w:name="Light List Accent 1" w:uiPriority="61"/>
+    <w:lsdException w:name="Light Grid Accent 1" w:uiPriority="62"/>
+    <w:lsdException w:name="Medium Shading 1 Accent 1" w:uiPriority="63"/>
+    <w:lsdException w:name="Medium Shading 2 Accent 1" w:uiPriority="64"/>
+    <w:lsdException w:name="Medium List 1 Accent 1" w:uiPriority="65"/>
+    <w:lsdException w:name="Revision" w:semiHidden="1"/>
+    <w:lsdException w:name="List Paragraph" w:uiPriority="34" w:qFormat="1"/>
+    <w:lsdException w:name="Quote" w:uiPriority="29" w:qFormat="1"/>
+    <w:lsdException w:name="Intense Quote" w:uiPriority="30" w:qFormat="1"/>
+    <w:lsdException w:name="Medium List 2 Accent 1" w:uiPriority="66"/>
+    <w:lsdException w:name="Medium Grid 1 Accent 1" w:uiPriority="67"/>
+    <w:lsdException w:name="Medium Grid 2 Accent 1" w:uiPriority="68"/>
+    <w:lsdException w:name="Medium Grid 3 Accent 1" w:uiPriority="69"/>
+    <w:lsdException w:name="Dark List Accent 1" w:uiPriority="70"/>
+    <w:lsdException w:name="Colorful Shading Accent 1" w:uiPriority="71"/>
+    <w:lsdException w:name="Colorful List Accent 1" w:uiPriority="72"/>
+    <w:lsdException w:name="Colorful Grid Accent 1" w:uiPriority="73"/>
+    <w:lsdException w:name="Light Shading Accent 2" w:uiPriority="60"/>
+    <w:lsdException w:name="Light List Accent 2" w:uiPriority="61"/>
+    <w:lsdException w:name="Light Grid Accent 2" w:uiPriority="62"/>
+    <w:lsdException w:name="Medium Shading 1 Accent 2" w:uiPriority="63"/>
+    <w:lsdException w:name="Medium Shading 2 Accent 2" w:uiPriority="64"/>
+    <w:lsdException w:name="Medium List 1 Accent 2" w:uiPriority="65"/>
+    <w:lsdException w:name="Medium List 2 Accent 2" w:uiPriority="66"/>
+    <w:lsdException w:name="Medium Grid 1 Accent 2" w:uiPriority="67"/>
+    <w:lsdException w:name="Medium Grid 2 Accent 2" w:uiPriority="68"/>
+    <w:lsdException w:name="Medium Grid 3 Accent 2" w:uiPriority="69"/>
+    <w:lsdException w:name="Dark List Accent 2" w:uiPriority="70"/>
+    <w:lsdException w:name="Colorful Shading Accent 2" w:uiPriority="71"/>
+    <w:lsdException w:name="Colorful List Accent 2" w:uiPriority="72"/>
+    <w:lsdException w:name="Colorful Grid Accent 2" w:uiPriority="73"/>
+    <w:lsdException w:name="Light Shading Accent 3" w:uiPriority="60"/>
+    <w:lsdException w:name="Light List Accent 3" w:uiPriority="61"/>
+    <w:lsdException w:name="Light Grid Accent 3" w:uiPriority="62"/>
+    <w:lsdException w:name="Medium Shading 1 Accent 3" w:uiPriority="63"/>
+    <w:lsdException w:name="Medium Shading 2 Accent 3" w:uiPriority="64"/>
+    <w:lsdException w:name="Medium List 1 Accent 3" w:uiPriority="65"/>
+    <w:lsdException w:name="Medium List 2 Accent 3" w:uiPriority="66"/>
+    <w:lsdException w:name="Medium Grid 1 Accent 3" w:uiPriority="67"/>
+    <w:lsdException w:name="Medium Grid 2 Accent 3" w:uiPriority="68"/>
+    <w:lsdException w:name="Medium Grid 3 Accent 3" w:uiPriority="69"/>
+    <w:lsdException w:name="Dark List Accent 3" w:uiPriority="70"/>
+    <w:lsdException w:name="Colorful Shading Accent 3" w:uiPriority="71"/>
+    <w:lsdException w:name="Colorful List Accent 3" w:uiPriority="72"/>
+    <w:lsdException w:name="Colorful Grid Accent 3" w:uiPriority="73"/>
+    <w:lsdException w:name="Light Shading Accent 4" w:uiPriority="60"/>
+    <w:lsdException w:name="Light List Accent 4" w:uiPriority="61"/>
+    <w:lsdException w:name="Light Grid Accent 4" w:uiPriority="62"/>
+    <w:lsdException w:name="Medium Shading 1 Accent 4" w:uiPriority="63"/>
+    <w:lsdException w:name="Medium Shading 2 Accent 4" w:uiPriority="64"/>
+    <w:lsdException w:name="Medium List 1 Accent 4" w:uiPriority="65"/>
+    <w:lsdException w:name="Medium List 2 Accent 4" w:uiPriority="66"/>
+    <w:lsdException w:name="Medium Grid 1 Accent 4" w:uiPriority="67"/>
+    <w:lsdException w:name="Medium Grid 2 Accent 4" w:uiPriority="68"/>
+    <w:lsdException w:name="Medium Grid 3 Accent 4" w:uiPriority="69"/>
+    <w:lsdException w:name="Dark List Accent 4" w:uiPriority="70"/>
+    <w:lsdException w:name="Colorful Shading Accent 4" w:uiPriority="71"/>
+    <w:lsdException w:name="Colorful List Accent 4" w:uiPriority="72"/>
+    <w:lsdException w:name="Colorful Grid Accent 4" w:uiPriority="73"/>
+    <w:lsdException w:name="Light Shading Accent 5" w:uiPriority="60"/>
+    <w:lsdException w:name="Light List Accent 5" w:uiPriority="61"/>
+    <w:lsdException w:name="Light Grid Accent 5" w:uiPriority="62"/>
+    <w:lsdException w:name="Medium Shading 1 Accent 5" w:uiPriority="63"/>
+    <w:lsdException w:name="Medium Shading 2 Accent 5" w:uiPriority="64"/>
+    <w:lsdException w:name="Medium List 1 Accent 5" w:uiPriority="65"/>
+    <w:lsdException w:name="Medium List 2 Accent 5" w:uiPriority="66"/>
+    <w:lsdException w:name="Medium Grid 1 Accent 5" w:uiPriority="67"/>
+    <w:lsdException w:name="Medium Grid 2 Accent 5" w:uiPriority="68"/>
+    <w:lsdException w:name="Medium Grid 3 Accent 5" w:uiPriority="69"/>
+    <w:lsdException w:name="Dark List Accent 5" w:uiPriority="70"/>
+    <w:lsdException w:name="Colorful Shading Accent 5" w:uiPriority="71"/>
+    <w:lsdException w:name="Colorful List Accent 5" w:uiPriority="72"/>
+    <w:lsdException w:name="Colorful Grid Accent 5" w:uiPriority="73"/>
+    <w:lsdException w:name="Light Shading Accent 6" w:uiPriority="60"/>
+    <w:lsdException w:name="Light List Accent 6" w:uiPriority="61"/>
+    <w:lsdException w:name="Light Grid Accent 6" w:uiPriority="62"/>
+    <w:lsdException w:name="Medium Shading 1 Accent 6" w:uiPriority="63"/>
+    <w:lsdException w:name="Medium Shading 2 Accent 6" w:uiPriority="64"/>
+    <w:lsdException w:name="Medium List 1 Accent 6" w:uiPriority="65"/>
+    <w:lsdException w:name="Medium List 2 Accent 6" w:uiPriority="66"/>
+    <w:lsdException w:name="Medium Grid 1 Accent 6" w:uiPriority="67"/>
+    <w:lsdException w:name="Medium Grid 2 Accent 6" w:uiPriority="68"/>
+    <w:lsdException w:name="Medium Grid 3 Accent 6" w:uiPriority="69"/>
+    <w:lsdException w:name="Dark List Accent 6" w:uiPriority="70"/>
+    <w:lsdException w:name="Colorful Shading Accent 6" w:uiPriority="71"/>
+    <w:lsdException w:name="Colorful List Accent 6" w:uiPriority="72"/>
+    <w:lsdException w:name="Colorful Grid Accent 6" w:uiPriority="73"/>
+    <w:lsdException w:name="Subtle Emphasis" w:uiPriority="19" w:qFormat="1"/>
+    <w:lsdException w:name="Intense Emphasis" w:uiPriority="21" w:qFormat="1"/>
+    <w:lsdException w:name="Subtle Reference" w:uiPriority="31" w:qFormat="1"/>
+    <w:lsdException w:name="Intense Reference" w:uiPriority="32" w:qFormat="1"/>
+    <w:lsdException w:name="Book Title" w:uiPriority="33" w:qFormat="1"/>
+    <w:lsdException w:name="Bibliography" w:semiHidden="1" w:uiPriority="37" w:unhideWhenUsed="1"/>
+    <w:lsdException w:name="TOC Heading" w:semiHidden="1" w:uiPriority="39" w:unhideWhenUsed="1" w:qFormat="1"/>
+    <w:lsdException w:name="Plain Table 1" w:uiPriority="41"/>
+    <w:lsdException w:name="Plain Table 2" w:uiPriority="42"/>
+    <w:lsdException w:name="Plain Table 3" w:uiPriority="43"/>
+    <w:lsdException w:name="Plain Table 4" w:uiPriority="44"/>
+    <w:lsdException w:name="Plain Table 5" w:uiPriority="45"/>
+    <w:lsdException w:name="Grid Table Light" w:uiPriority="40"/>
+    <w:lsdException w:name="Grid Table 1 Light" w:uiPriority="46"/>
+    <w:lsdException w:name="Grid Table 2" w:uiPriority="47"/>
+    <w:lsdException w:name="Grid Table 3" w:uiPriority="48"/>
+    <w:lsdException w:name="Grid Table 4" w:uiPriority="49"/>
+    <w:lsdException w:name="Grid Table 5 Dark" w:uiPriority="50"/>
+    <w:lsdException w:name="Grid Table 6 Colorful" w:uiPriority="51"/>
+    <w:lsdException w:name="Grid Table 7 Colorful" w:uiPriority="52"/>
+    <w:lsdException w:name="Grid Table 1 Light Accent 1" w:uiPriority="46"/>
+    <w:lsdException w:name="Grid Table 2 Accent 1" w:uiPriority="47"/>
+    <w:lsdException w:name="Grid Table 3 Accent 1" w:uiPriority="48"/>
+    <w:lsdException w:name="Grid Table 4 Accent 1" w:uiPriority="49"/>
+    <w:lsdException w:name="Grid Table 5 Dark Accent 1" w:uiPriority="50"/>
+    <w:lsdException w:name="Grid Table 6 Colorful Accent 1" w:uiPriority="51"/>
+    <w:lsdException w:name="Grid Table 7 Colorful Accent 1" w:uiPriority="52"/>
+    <w:lsdException w:name="Grid Table 1 Light Accent 2" w:uiPriority="46"/>
+    <w:lsdException w:name="Grid Table 2 Accent 2" w:uiPriority="47"/>
+    <w:lsdException w:name="Grid Table 3 Accent 2" w:uiPriority="48"/>
+    <w:lsdException w:name="Grid Table 4 Accent 2" w:uiPriority="49"/>
+    <w:lsdException w:name="Grid Table 5 Dark Accent 2" w:uiPriority="50"/>
+    <w:lsdException w:name="Grid Table 6 Colorful Accent 2" w:uiPriority="51"/>
+    <w:lsdException w:name="Grid Table 7 Colorful Accent 2" w:uiPriority="52"/>
+    <w:lsdException w:name="Grid Table 1 Light Accent 3" w:uiPriority="46"/>
+    <w:lsdException w:name="Grid Table 2 Accent 3" w:uiPriority="47"/>
+    <w:lsdException w:name="Grid Table 3 Accent 3" w:uiPriority="48"/>
+    <w:lsdException w:name="Grid Table 4 Accent 3" w:uiPriority="49"/>
+    <w:lsdException w:name="Grid Table 5 Dark Accent 3" w:uiPriority="50"/>
+    <w:lsdException w:name="Grid Table 6 Colorful Accent 3" w:uiPriority="51"/>
+    <w:lsdException w:name="Grid Table 7 Colorful Accent 3" w:uiPriority="52"/>
+    <w:lsdException w:name="Grid Table 1 Light Accent 4" w:uiPriority="46"/>
+    <w:lsdException w:name="Grid Table 2 Accent 4" w:uiPriority="47"/>
+    <w:lsdException w:name="Grid Table 3 Accent 4" w:uiPriority="48"/>
+    <w:lsdException w:name="Grid Table 4 Accent 4" w:uiPriority="49"/>
+    <w:lsdException w:name="Grid Table 5 Dark Accent 4" w:uiPriority="50"/>
+    <w:lsdException w:name="Grid Table 6 Colorful Accent 4" w:uiPriority="51"/>
+    <w:lsdException w:name="Grid Table 7 Colorful Accent 4" w:uiPriority="52"/>
+    <w:lsdException w:name="Grid Table 1 Light Accent 5" w:uiPriority="46"/>
+    <w:lsdException w:name="Grid Table 2 Accent 5" w:uiPriority="47"/>
+    <w:lsdException w:name="Grid Table 3 Accent 5" w:uiPriority="48"/>
+    <w:lsdException w:name="Grid Table 4 Accent 5" w:uiPriority="49"/>
+    <w:lsdException w:name="Grid Table 5 Dark Accent 5" w:uiPriority="50"/>
+    <w:lsdException w:name="Grid Table 6 Colorful Accent 5" w:uiPriority="51"/>
+    <w:lsdException w:name="Grid Table 7 Colorful Accent 5" w:uiPriority="52"/>
+    <w:lsdException w:name="Grid Table 1 Light Accent 6" w:uiPriority="46"/>
+    <w:lsdException w:name="Grid Table 2 Accent 6" w:uiPriority="47"/>
+    <w:lsdException w:name="Grid Table 3 Accent 6" w:uiPriority="48"/>
+    <w:lsdException w:name="Grid Table 4 Accent 6" w:uiPriority="49"/>
+    <w:lsdException w:name="Grid Table 5 Dark Accent 6" w:uiPriority="50"/>
+    <w:lsdException w:name="Grid Table 6 Colorful Accent 6" w:uiPriority="51"/>
+    <w:lsdException w:name="Grid Table 7 Colorful Accent 6" w:uiPriority="52"/>
+    <w:lsdException w:name="List Table 1 Light" w:uiPriority="46"/>
+    <w:lsdException w:name="List Table 2" w:uiPriority="47"/>
+    <w:lsdException w:name="List Table 3" w:uiPriority="48"/>
+    <w:lsdException w:name="List Table 4" w:uiPriority="49"/>
+    <w:lsdException w:name="List Table 5 Dark" w:uiPriority="50"/>
+    <w:lsdException w:name="List Table 6 Colorful" w:uiPriority="51"/>
+    <w:lsdException w:name="List Table 7 Colorful" w:uiPriority="52"/>
+    <w:lsdException w:name="List Table 1 Light Accent 1" w:uiPriority="46"/>
+    <w:lsdException w:name="List Table 2 Accent 1" w:uiPriority="47"/>
+    <w:lsdException w:name="List Table 3 Accent 1" w:uiPriority="48"/>
+    <w:lsdException w:name="List Table 4 Accent 1" w:uiPriority="49"/>
+    <w:lsdException w:name="List Table 5 Dark Accent 1" w:uiPriority="50"/>
+    <w:lsdException w:name="List Table 6 Colorful Accent 1" w:uiPriority="51"/>
+    <w:lsdException w:name="List Table 7 Colorful Accent 1" w:uiPriority="52"/>
+    <w:lsdException w:name="List Table 1 Light Accent 2" w:uiPriority="46"/>
+    <w:lsdException w:name="List Table 2 Accent 2" w:uiPriority="47"/>
+    <w:lsdException w:name="List Table 3 Accent 2" w:uiPriority="48"/>
+    <w:lsdException w:name="List Table 4 Accent 2" w:uiPriority="49"/>
+    <w:lsdException w:name="List Table 5 Dark Accent 2" w:uiPriority="50"/>
+    <w:lsdException w:name="List Table 6 Colorful Accent 2" w:uiPriority="51"/>
+    <w:lsdException w:name="List Table 7 Colorful Accent 2" w:uiPriority="52"/>
+    <w:lsdException w:name="List Table 1 Light Accent 3" w:uiPriority="46"/>
+    <w:lsdException w:name="List Table 2 Accent 3" w:uiPriority="47"/>
+    <w:lsdException w:name="List Table 3 Accent 3" w:uiPriority="48"/>
+    <w:lsdException w:name="List Table 4 Accent 3" w:uiPriority="49"/>
+    <w:lsdException w:name="List Table 5 Dark Accent 3" w:uiPriority="50"/>
+    <w:lsdException w:name="List Table 6 Colorful Accent 3" w:uiPriority="51"/>
+    <w:lsdException w:name="List Table 7 Colorful Accent 3" w:uiPriority="52"/>
+    <w:lsdException w:name="List Table 1 Light Accent 4" w:uiPriority="46"/>
+    <w:lsdException w:name="List Table 2 Accent 4" w:uiPriority="47"/>
+    <w:lsdException w:name="List Table 3 Accent 4" w:uiPriority="48"/>
+    <w:lsdException w:name="List Table 4 Accent 4" w:uiPriority="49"/>
+    <w:lsdException w:name="List Table 5 Dark Accent 4" w:uiPriority="50"/>
+    <w:lsdException w:name="List Table 6 Colorful Accent 4" w:uiPriority="51"/>
+    <w:lsdException w:name="List Table 7 Colorful Accent 4" w:uiPriority="52"/>
+    <w:lsdException w:name="List Table 1 Light Accent 5" w:uiPriority="46"/>
+    <w:lsdException w:name="List Table 2 Accent 5" w:uiPriority="47"/>
+    <w:lsdException w:name="List Table 3 Accent 5" w:uiPriority="48"/>
+    <w:lsdException w:name="List Table 4 Accent 5" w:uiPriority="49"/>
+    <w:lsdException w:name="List Table 5 Dark Accent 5" w:uiPriority="50"/>
+    <w:lsdException w:name="List Table 6 Colorful Accent 5" w:uiPriority="51"/>
+    <w:lsdException w:name="List Table 7 Colorful Accent 5" w:uiPriority="52"/>
+    <w:lsdException w:name="List Table 1 Light Accent 6" w:uiPriority="46"/>
+    <w:lsdException w:name="List Table 2 Accent 6" w:uiPriority="47"/>
+    <w:lsdException w:name="List Table 3 Accent 6" w:uiPriority="48"/>
+    <w:lsdException w:name="List Table 4 Accent 6" w:uiPriority="49"/>
+    <w:lsdException w:name="List Table 5 Dark Accent 6" w:uiPriority="50"/>
+    <w:lsdException w:name="List Table 6 Colorful Accent 6" w:uiPriority="51"/>
+    <w:lsdException w:name="List Table 7 Colorful Accent 6" w:uiPriority="52"/>
   </w:latentStyles>
   <w:style w:type="paragraph" w:default="1" w:styleId="Normal">
     <w:name w:val="Normal"/>
@@ -1666,7 +1697,7 @@
   <a:extraClrSchemeLst/>
   <a:extLst>
     <a:ext uri="{05A4C25C-085E-4340-85A3-A5531E510DB2}">
-      <thm15:themeFamily xmlns="" xmlns:thm15="http://schemas.microsoft.com/office/thememl/2012/main" name="Office Theme" id="{62F939B6-93AF-4DB8-9C6B-D6C7DFDC589F}" vid="{4A3C46E8-61CC-4603-A589-7422A47A8E4A}"/>
+      <thm15:themeFamily xmlns:thm15="http://schemas.microsoft.com/office/thememl/2012/main" name="Office Theme" id="{62F939B6-93AF-4DB8-9C6B-D6C7DFDC589F}" vid="{4A3C46E8-61CC-4603-A589-7422A47A8E4A}"/>
     </a:ext>
   </a:extLst>
 </a:theme>

</xml_diff>

<commit_message>
A HACER LA DOCUMENTACION
</commit_message>
<xml_diff>
--- a/documentacion/doc.docx
+++ b/documentacion/doc.docx
@@ -1,6 +1,6 @@
 
 <file path=word/document.xml><?xml version="1.0" encoding="utf-8"?>
-<w:document xmlns:wpc="http://schemas.microsoft.com/office/word/2010/wordprocessingCanvas" xmlns:mc="http://schemas.openxmlformats.org/markup-compatibility/2006" xmlns:o="urn:schemas-microsoft-com:office:office" xmlns:r="http://schemas.openxmlformats.org/officeDocument/2006/relationships" xmlns:m="http://schemas.openxmlformats.org/officeDocument/2006/math" xmlns:v="urn:schemas-microsoft-com:vml" xmlns:wp14="http://schemas.microsoft.com/office/word/2010/wordprocessingDrawing" xmlns:wp="http://schemas.openxmlformats.org/drawingml/2006/wordprocessingDrawing" xmlns:w10="urn:schemas-microsoft-com:office:word" xmlns:w="http://schemas.openxmlformats.org/wordprocessingml/2006/main" xmlns:w14="http://schemas.microsoft.com/office/word/2010/wordml" xmlns:w15="http://schemas.microsoft.com/office/word/2012/wordml" xmlns:wpg="http://schemas.microsoft.com/office/word/2010/wordprocessingGroup" xmlns:wpi="http://schemas.microsoft.com/office/word/2010/wordprocessingInk" xmlns:wne="http://schemas.microsoft.com/office/word/2006/wordml" xmlns:wps="http://schemas.microsoft.com/office/word/2010/wordprocessingShape" mc:Ignorable="w14 w15 wp14">
+<w:document xmlns:wpc="http://schemas.microsoft.com/office/word/2010/wordprocessingCanvas" xmlns:mc="http://schemas.openxmlformats.org/markup-compatibility/2006" xmlns:o="urn:schemas-microsoft-com:office:office" xmlns:r="http://schemas.openxmlformats.org/officeDocument/2006/relationships" xmlns:m="http://schemas.openxmlformats.org/officeDocument/2006/math" xmlns:v="urn:schemas-microsoft-com:vml" xmlns:wp14="http://schemas.microsoft.com/office/word/2010/wordprocessingDrawing" xmlns:wp="http://schemas.openxmlformats.org/drawingml/2006/wordprocessingDrawing" xmlns:w10="urn:schemas-microsoft-com:office:word" xmlns:w="http://schemas.openxmlformats.org/wordprocessingml/2006/main" xmlns:w14="http://schemas.microsoft.com/office/word/2010/wordml" xmlns:wpg="http://schemas.microsoft.com/office/word/2010/wordprocessingGroup" xmlns:wpi="http://schemas.microsoft.com/office/word/2010/wordprocessingInk" xmlns:wne="http://schemas.microsoft.com/office/word/2006/wordml" xmlns:wps="http://schemas.microsoft.com/office/word/2010/wordprocessingShape" mc:Ignorable="w14 wp14">
   <w:body>
     <w:p>
       <w:pPr>
@@ -294,6 +294,51 @@
           </w:p>
         </w:tc>
       </w:tr>
+      <w:tr>
+        <w:tc>
+          <w:tcPr>
+            <w:tcW w:w="3652" w:type="dxa"/>
+            <w:tcBorders>
+              <w:top w:val="single" w:sz="4" w:space="0" w:color="C45911" w:themeColor="accent2" w:themeShade="BF"/>
+              <w:left w:val="single" w:sz="4" w:space="0" w:color="C45911" w:themeColor="accent2" w:themeShade="BF"/>
+              <w:bottom w:val="single" w:sz="4" w:space="0" w:color="C45911" w:themeColor="accent2" w:themeShade="BF"/>
+              <w:right w:val="single" w:sz="4" w:space="0" w:color="C45911" w:themeColor="accent2" w:themeShade="BF"/>
+            </w:tcBorders>
+            <w:vAlign w:val="center"/>
+          </w:tcPr>
+          <w:p>
+            <w:pPr>
+              <w:jc w:val="center"/>
+              <w:rPr>
+                <w:b/>
+              </w:rPr>
+            </w:pPr>
+            <w:r>
+              <w:rPr>
+                <w:b/>
+              </w:rPr>
+              <w:t>Pagos</w:t>
+            </w:r>
+          </w:p>
+        </w:tc>
+        <w:tc>
+          <w:tcPr>
+            <w:tcW w:w="4551" w:type="dxa"/>
+            <w:tcBorders>
+              <w:top w:val="single" w:sz="4" w:space="0" w:color="C45911" w:themeColor="accent2" w:themeShade="BF"/>
+              <w:left w:val="single" w:sz="4" w:space="0" w:color="C45911" w:themeColor="accent2" w:themeShade="BF"/>
+              <w:bottom w:val="single" w:sz="4" w:space="0" w:color="C45911" w:themeColor="accent2" w:themeShade="BF"/>
+              <w:right w:val="single" w:sz="4" w:space="0" w:color="C45911" w:themeColor="accent2" w:themeShade="BF"/>
+            </w:tcBorders>
+            <w:vAlign w:val="center"/>
+          </w:tcPr>
+          <w:p>
+            <w:r>
+              <w:t>Usuario encargado de registrar los pagos de los alumnos matriculados.</w:t>
+            </w:r>
+          </w:p>
+        </w:tc>
+      </w:tr>
     </w:tbl>
     <w:p/>
     <w:p>
@@ -302,10 +347,11 @@
       </w:r>
     </w:p>
     <w:p>
+      <w:bookmarkStart w:id="2" w:name="_GoBack"/>
       <w:r>
         <w:rPr>
           <w:noProof/>
-          <w:lang w:eastAsia="es-PE"/>
+          <w:lang w:val="es-ES" w:eastAsia="es-ES"/>
         </w:rPr>
         <w:drawing>
           <wp:inline distT="0" distB="0" distL="0" distR="0" wp14:anchorId="464BA9AA" wp14:editId="4EE75C39">
@@ -323,7 +369,7 @@
                     <pic:cNvPicPr/>
                   </pic:nvPicPr>
                   <pic:blipFill>
-                    <a:blip r:embed="rId5"/>
+                    <a:blip r:embed="rId6"/>
                     <a:stretch>
                       <a:fillRect/>
                     </a:stretch>
@@ -343,6 +389,7 @@
           </wp:inline>
         </w:drawing>
       </w:r>
+      <w:bookmarkEnd w:id="2"/>
     </w:p>
     <w:p/>
     <w:p/>
@@ -350,7 +397,6 @@
     <w:p/>
     <w:p>
       <w:r>
-        <w:lastRenderedPageBreak/>
         <w:t>Requerimientos no funcionales</w:t>
       </w:r>
     </w:p>
@@ -358,7 +404,7 @@
       <w:r>
         <w:rPr>
           <w:noProof/>
-          <w:lang w:eastAsia="es-PE"/>
+          <w:lang w:val="es-ES" w:eastAsia="es-ES"/>
         </w:rPr>
         <w:drawing>
           <wp:inline distT="0" distB="0" distL="0" distR="0" wp14:anchorId="5A84BBCA" wp14:editId="3E3553BF">
@@ -376,7 +422,7 @@
                     <pic:cNvPicPr/>
                   </pic:nvPicPr>
                   <pic:blipFill rotWithShape="1">
-                    <a:blip r:embed="rId6"/>
+                    <a:blip r:embed="rId7"/>
                     <a:srcRect l="21894" t="21326" r="27869" b="31006"/>
                     <a:stretch/>
                   </pic:blipFill>
@@ -413,7 +459,7 @@
       <w:r>
         <w:rPr>
           <w:noProof/>
-          <w:lang w:eastAsia="es-PE"/>
+          <w:lang w:val="es-ES" w:eastAsia="es-ES"/>
         </w:rPr>
         <w:drawing>
           <wp:inline distT="0" distB="0" distL="0" distR="0" wp14:anchorId="4D9AA39D" wp14:editId="40839268">
@@ -431,7 +477,7 @@
                     <pic:cNvPicPr/>
                   </pic:nvPicPr>
                   <pic:blipFill rotWithShape="1">
-                    <a:blip r:embed="rId7"/>
+                    <a:blip r:embed="rId8"/>
                     <a:srcRect l="20553" t="12084" r="29848" b="26586"/>
                     <a:stretch/>
                   </pic:blipFill>
@@ -463,7 +509,6 @@
     <w:p/>
     <w:p>
       <w:r>
-        <w:lastRenderedPageBreak/>
         <w:t>Modelo de Dominio actualizado</w:t>
       </w:r>
     </w:p>
@@ -471,7 +516,7 @@
       <w:r>
         <w:rPr>
           <w:noProof/>
-          <w:lang w:eastAsia="es-PE"/>
+          <w:lang w:val="es-ES" w:eastAsia="es-ES"/>
         </w:rPr>
         <w:drawing>
           <wp:inline distT="0" distB="0" distL="0" distR="0" wp14:anchorId="2011388F" wp14:editId="4FB39081">
@@ -489,7 +534,7 @@
                     <pic:cNvPicPr/>
                   </pic:nvPicPr>
                   <pic:blipFill rotWithShape="1">
-                    <a:blip r:embed="rId8"/>
+                    <a:blip r:embed="rId9"/>
                     <a:srcRect l="19194" t="9970" r="30018" b="26888"/>
                     <a:stretch/>
                   </pic:blipFill>
@@ -537,7 +582,7 @@
       <w:r>
         <w:rPr>
           <w:noProof/>
-          <w:lang w:eastAsia="es-PE"/>
+          <w:lang w:val="es-ES" w:eastAsia="es-ES"/>
         </w:rPr>
         <w:drawing>
           <wp:inline distT="0" distB="0" distL="0" distR="0" wp14:anchorId="1E6194BA" wp14:editId="061BD2C1">
@@ -555,7 +600,7 @@
                     <pic:cNvPicPr/>
                   </pic:nvPicPr>
                   <pic:blipFill rotWithShape="1">
-                    <a:blip r:embed="rId9"/>
+                    <a:blip r:embed="rId10"/>
                     <a:srcRect l="11551" t="9969" r="16769" b="17825"/>
                     <a:stretch/>
                   </pic:blipFill>
@@ -595,7 +640,7 @@
       <w:r>
         <w:rPr>
           <w:noProof/>
-          <w:lang w:eastAsia="es-PE"/>
+          <w:lang w:val="es-ES" w:eastAsia="es-ES"/>
         </w:rPr>
         <w:drawing>
           <wp:inline distT="0" distB="0" distL="0" distR="0" wp14:anchorId="19109E49" wp14:editId="2D951037">
@@ -613,7 +658,7 @@
                     <pic:cNvPicPr/>
                   </pic:nvPicPr>
                   <pic:blipFill rotWithShape="1">
-                    <a:blip r:embed="rId10"/>
+                    <a:blip r:embed="rId11"/>
                     <a:srcRect l="12002" t="10140" r="10256" b="13849"/>
                     <a:stretch/>
                   </pic:blipFill>
@@ -656,7 +701,7 @@
       <w:r>
         <w:rPr>
           <w:noProof/>
-          <w:lang w:eastAsia="es-PE"/>
+          <w:lang w:val="es-ES" w:eastAsia="es-ES"/>
         </w:rPr>
         <w:drawing>
           <wp:inline distT="0" distB="0" distL="0" distR="0">
@@ -676,7 +721,7 @@
                     </pic:cNvPicPr>
                   </pic:nvPicPr>
                   <pic:blipFill>
-                    <a:blip r:embed="rId11" cstate="print">
+                    <a:blip r:embed="rId12" cstate="print">
                       <a:extLst>
                         <a:ext uri="{28A0092B-C50C-407E-A947-70E740481C1C}">
                           <a14:useLocalDpi xmlns:a14="http://schemas.microsoft.com/office/drawing/2010/main" val="0"/>
@@ -718,7 +763,7 @@
       <w:r>
         <w:rPr>
           <w:noProof/>
-          <w:lang w:eastAsia="es-PE"/>
+          <w:lang w:val="es-ES" w:eastAsia="es-ES"/>
         </w:rPr>
         <w:drawing>
           <wp:inline distT="0" distB="0" distL="0" distR="0" wp14:anchorId="1EEE52A7" wp14:editId="31606141">
@@ -736,7 +781,7 @@
                     <pic:cNvPicPr/>
                   </pic:nvPicPr>
                   <pic:blipFill rotWithShape="1">
-                    <a:blip r:embed="rId12"/>
+                    <a:blip r:embed="rId13"/>
                     <a:srcRect l="16477" t="9970" r="24413" b="46828"/>
                     <a:stretch/>
                   </pic:blipFill>
@@ -775,14 +820,16 @@
         <w:lastRenderedPageBreak/>
         <w:t>Diagrama de Despliegue</w:t>
       </w:r>
-      <w:bookmarkStart w:id="2" w:name="_GoBack"/>
-      <w:bookmarkEnd w:id="2"/>
     </w:p>
     <w:p>
       <w:pPr>
         <w:jc w:val="center"/>
       </w:pPr>
       <w:r>
+        <w:rPr>
+          <w:noProof/>
+          <w:lang w:val="es-ES" w:eastAsia="es-ES"/>
+        </w:rPr>
         <w:drawing>
           <wp:inline distT="0" distB="0" distL="0" distR="0" wp14:anchorId="7B8FE0CE" wp14:editId="5974F41F">
             <wp:extent cx="5716302" cy="5246295"/>
@@ -799,7 +846,7 @@
                     <pic:cNvPicPr/>
                   </pic:nvPicPr>
                   <pic:blipFill>
-                    <a:blip r:embed="rId13"/>
+                    <a:blip r:embed="rId14"/>
                     <a:stretch>
                       <a:fillRect/>
                     </a:stretch>
@@ -831,8 +878,8 @@
 </file>
 
 <file path=word/numbering.xml><?xml version="1.0" encoding="utf-8"?>
-<w:numbering xmlns:wpc="http://schemas.microsoft.com/office/word/2010/wordprocessingCanvas" xmlns:mc="http://schemas.openxmlformats.org/markup-compatibility/2006" xmlns:o="urn:schemas-microsoft-com:office:office" xmlns:r="http://schemas.openxmlformats.org/officeDocument/2006/relationships" xmlns:m="http://schemas.openxmlformats.org/officeDocument/2006/math" xmlns:v="urn:schemas-microsoft-com:vml" xmlns:wp14="http://schemas.microsoft.com/office/word/2010/wordprocessingDrawing" xmlns:wp="http://schemas.openxmlformats.org/drawingml/2006/wordprocessingDrawing" xmlns:w10="urn:schemas-microsoft-com:office:word" xmlns:w="http://schemas.openxmlformats.org/wordprocessingml/2006/main" xmlns:w14="http://schemas.microsoft.com/office/word/2010/wordml" xmlns:w15="http://schemas.microsoft.com/office/word/2012/wordml" xmlns:wpg="http://schemas.microsoft.com/office/word/2010/wordprocessingGroup" xmlns:wpi="http://schemas.microsoft.com/office/word/2010/wordprocessingInk" xmlns:wne="http://schemas.microsoft.com/office/word/2006/wordml" xmlns:wps="http://schemas.microsoft.com/office/word/2010/wordprocessingShape" mc:Ignorable="w14 w15 wp14">
-  <w:abstractNum w:abstractNumId="0" w15:restartNumberingAfterBreak="0">
+<w:numbering xmlns:wpc="http://schemas.microsoft.com/office/word/2010/wordprocessingCanvas" xmlns:mc="http://schemas.openxmlformats.org/markup-compatibility/2006" xmlns:o="urn:schemas-microsoft-com:office:office" xmlns:r="http://schemas.openxmlformats.org/officeDocument/2006/relationships" xmlns:m="http://schemas.openxmlformats.org/officeDocument/2006/math" xmlns:v="urn:schemas-microsoft-com:vml" xmlns:wp14="http://schemas.microsoft.com/office/word/2010/wordprocessingDrawing" xmlns:wp="http://schemas.openxmlformats.org/drawingml/2006/wordprocessingDrawing" xmlns:w10="urn:schemas-microsoft-com:office:word" xmlns:w="http://schemas.openxmlformats.org/wordprocessingml/2006/main" xmlns:w14="http://schemas.microsoft.com/office/word/2010/wordml" xmlns:wpg="http://schemas.microsoft.com/office/word/2010/wordprocessingGroup" xmlns:wpi="http://schemas.microsoft.com/office/word/2010/wordprocessingInk" xmlns:wne="http://schemas.microsoft.com/office/word/2006/wordml" xmlns:wps="http://schemas.microsoft.com/office/word/2010/wordprocessingShape" mc:Ignorable="w14 wp14">
+  <w:abstractNum w:abstractNumId="0">
     <w:nsid w:val="669E09F0"/>
     <w:multiLevelType w:val="multilevel"/>
     <w:tmpl w:val="0C0A001F"/>
@@ -952,7 +999,7 @@
 </file>
 
 <file path=word/styles.xml><?xml version="1.0" encoding="utf-8"?>
-<w:styles xmlns:mc="http://schemas.openxmlformats.org/markup-compatibility/2006" xmlns:r="http://schemas.openxmlformats.org/officeDocument/2006/relationships" xmlns:w="http://schemas.openxmlformats.org/wordprocessingml/2006/main" xmlns:w14="http://schemas.microsoft.com/office/word/2010/wordml" xmlns:w15="http://schemas.microsoft.com/office/word/2012/wordml" mc:Ignorable="w14 w15">
+<w:styles xmlns:mc="http://schemas.openxmlformats.org/markup-compatibility/2006" xmlns:r="http://schemas.openxmlformats.org/officeDocument/2006/relationships" xmlns:w="http://schemas.openxmlformats.org/wordprocessingml/2006/main" xmlns:w14="http://schemas.microsoft.com/office/word/2010/wordml" mc:Ignorable="w14">
   <w:docDefaults>
     <w:rPrDefault>
       <w:rPr>
@@ -968,378 +1015,401 @@
       </w:pPr>
     </w:pPrDefault>
   </w:docDefaults>
-  <w:latentStyles w:defLockedState="0" w:defUIPriority="99" w:defSemiHidden="0" w:defUnhideWhenUsed="0" w:defQFormat="0" w:count="371">
-    <w:lsdException w:name="Normal" w:uiPriority="0" w:qFormat="1"/>
-    <w:lsdException w:name="heading 1" w:uiPriority="9" w:qFormat="1"/>
-    <w:lsdException w:name="heading 2" w:semiHidden="1" w:uiPriority="9" w:unhideWhenUsed="1" w:qFormat="1"/>
-    <w:lsdException w:name="heading 3" w:semiHidden="1" w:uiPriority="9" w:unhideWhenUsed="1" w:qFormat="1"/>
-    <w:lsdException w:name="heading 4" w:semiHidden="1" w:uiPriority="9" w:unhideWhenUsed="1" w:qFormat="1"/>
-    <w:lsdException w:name="heading 5" w:semiHidden="1" w:uiPriority="9" w:unhideWhenUsed="1" w:qFormat="1"/>
-    <w:lsdException w:name="heading 6" w:semiHidden="1" w:uiPriority="9" w:unhideWhenUsed="1" w:qFormat="1"/>
-    <w:lsdException w:name="heading 7" w:semiHidden="1" w:uiPriority="9" w:unhideWhenUsed="1" w:qFormat="1"/>
-    <w:lsdException w:name="heading 8" w:semiHidden="1" w:uiPriority="9" w:unhideWhenUsed="1" w:qFormat="1"/>
-    <w:lsdException w:name="heading 9" w:semiHidden="1" w:uiPriority="9" w:unhideWhenUsed="1" w:qFormat="1"/>
-    <w:lsdException w:name="index 1" w:semiHidden="1" w:unhideWhenUsed="1"/>
-    <w:lsdException w:name="index 2" w:semiHidden="1" w:unhideWhenUsed="1"/>
-    <w:lsdException w:name="index 3" w:semiHidden="1" w:unhideWhenUsed="1"/>
-    <w:lsdException w:name="index 4" w:semiHidden="1" w:unhideWhenUsed="1"/>
-    <w:lsdException w:name="index 5" w:semiHidden="1" w:unhideWhenUsed="1"/>
-    <w:lsdException w:name="index 6" w:semiHidden="1" w:unhideWhenUsed="1"/>
-    <w:lsdException w:name="index 7" w:semiHidden="1" w:unhideWhenUsed="1"/>
-    <w:lsdException w:name="index 8" w:semiHidden="1" w:unhideWhenUsed="1"/>
-    <w:lsdException w:name="index 9" w:semiHidden="1" w:unhideWhenUsed="1"/>
-    <w:lsdException w:name="toc 1" w:semiHidden="1" w:uiPriority="39" w:unhideWhenUsed="1"/>
-    <w:lsdException w:name="toc 2" w:semiHidden="1" w:uiPriority="39" w:unhideWhenUsed="1"/>
-    <w:lsdException w:name="toc 3" w:semiHidden="1" w:uiPriority="39" w:unhideWhenUsed="1"/>
-    <w:lsdException w:name="toc 4" w:semiHidden="1" w:uiPriority="39" w:unhideWhenUsed="1"/>
-    <w:lsdException w:name="toc 5" w:semiHidden="1" w:uiPriority="39" w:unhideWhenUsed="1"/>
-    <w:lsdException w:name="toc 6" w:semiHidden="1" w:uiPriority="39" w:unhideWhenUsed="1"/>
-    <w:lsdException w:name="toc 7" w:semiHidden="1" w:uiPriority="39" w:unhideWhenUsed="1"/>
-    <w:lsdException w:name="toc 8" w:semiHidden="1" w:uiPriority="39" w:unhideWhenUsed="1"/>
-    <w:lsdException w:name="toc 9" w:semiHidden="1" w:uiPriority="39" w:unhideWhenUsed="1"/>
-    <w:lsdException w:name="Normal Indent" w:semiHidden="1" w:unhideWhenUsed="1"/>
-    <w:lsdException w:name="footnote text" w:semiHidden="1" w:unhideWhenUsed="1"/>
-    <w:lsdException w:name="annotation text" w:semiHidden="1" w:unhideWhenUsed="1"/>
-    <w:lsdException w:name="header" w:semiHidden="1" w:unhideWhenUsed="1"/>
-    <w:lsdException w:name="footer" w:semiHidden="1" w:unhideWhenUsed="1"/>
-    <w:lsdException w:name="index heading" w:semiHidden="1" w:unhideWhenUsed="1"/>
-    <w:lsdException w:name="caption" w:semiHidden="1" w:uiPriority="35" w:unhideWhenUsed="1" w:qFormat="1"/>
-    <w:lsdException w:name="table of figures" w:semiHidden="1" w:unhideWhenUsed="1"/>
-    <w:lsdException w:name="envelope address" w:semiHidden="1" w:unhideWhenUsed="1"/>
-    <w:lsdException w:name="envelope return" w:semiHidden="1" w:unhideWhenUsed="1"/>
-    <w:lsdException w:name="footnote reference" w:semiHidden="1" w:unhideWhenUsed="1"/>
-    <w:lsdException w:name="annotation reference" w:semiHidden="1" w:unhideWhenUsed="1"/>
-    <w:lsdException w:name="line number" w:semiHidden="1" w:unhideWhenUsed="1"/>
-    <w:lsdException w:name="page number" w:semiHidden="1" w:unhideWhenUsed="1"/>
-    <w:lsdException w:name="endnote reference" w:semiHidden="1" w:unhideWhenUsed="1"/>
-    <w:lsdException w:name="endnote text" w:semiHidden="1" w:unhideWhenUsed="1"/>
-    <w:lsdException w:name="table of authorities" w:semiHidden="1" w:unhideWhenUsed="1"/>
-    <w:lsdException w:name="macro" w:semiHidden="1" w:unhideWhenUsed="1"/>
-    <w:lsdException w:name="toa heading" w:semiHidden="1" w:unhideWhenUsed="1"/>
-    <w:lsdException w:name="List" w:semiHidden="1" w:unhideWhenUsed="1"/>
-    <w:lsdException w:name="List Bullet" w:semiHidden="1" w:unhideWhenUsed="1"/>
-    <w:lsdException w:name="List Number" w:semiHidden="1" w:unhideWhenUsed="1"/>
-    <w:lsdException w:name="List 2" w:semiHidden="1" w:unhideWhenUsed="1"/>
-    <w:lsdException w:name="List 3" w:semiHidden="1" w:unhideWhenUsed="1"/>
-    <w:lsdException w:name="List 4" w:semiHidden="1" w:unhideWhenUsed="1"/>
-    <w:lsdException w:name="List 5" w:semiHidden="1" w:unhideWhenUsed="1"/>
-    <w:lsdException w:name="List Bullet 2" w:semiHidden="1" w:unhideWhenUsed="1"/>
-    <w:lsdException w:name="List Bullet 3" w:semiHidden="1" w:unhideWhenUsed="1"/>
-    <w:lsdException w:name="List Bullet 4" w:semiHidden="1" w:unhideWhenUsed="1"/>
-    <w:lsdException w:name="List Bullet 5" w:semiHidden="1" w:unhideWhenUsed="1"/>
-    <w:lsdException w:name="List Number 2" w:semiHidden="1" w:unhideWhenUsed="1"/>
-    <w:lsdException w:name="List Number 3" w:semiHidden="1" w:unhideWhenUsed="1"/>
-    <w:lsdException w:name="List Number 4" w:semiHidden="1" w:unhideWhenUsed="1"/>
-    <w:lsdException w:name="List Number 5" w:semiHidden="1" w:unhideWhenUsed="1"/>
-    <w:lsdException w:name="Title" w:uiPriority="10" w:qFormat="1"/>
-    <w:lsdException w:name="Closing" w:semiHidden="1" w:unhideWhenUsed="1"/>
-    <w:lsdException w:name="Signature" w:semiHidden="1" w:unhideWhenUsed="1"/>
-    <w:lsdException w:name="Default Paragraph Font" w:semiHidden="1" w:uiPriority="1" w:unhideWhenUsed="1"/>
-    <w:lsdException w:name="Body Text" w:semiHidden="1" w:unhideWhenUsed="1"/>
-    <w:lsdException w:name="Body Text Indent" w:semiHidden="1" w:unhideWhenUsed="1"/>
-    <w:lsdException w:name="List Continue" w:semiHidden="1" w:unhideWhenUsed="1"/>
-    <w:lsdException w:name="List Continue 2" w:semiHidden="1" w:unhideWhenUsed="1"/>
-    <w:lsdException w:name="List Continue 3" w:semiHidden="1" w:unhideWhenUsed="1"/>
-    <w:lsdException w:name="List Continue 4" w:semiHidden="1" w:unhideWhenUsed="1"/>
-    <w:lsdException w:name="List Continue 5" w:semiHidden="1" w:unhideWhenUsed="1"/>
-    <w:lsdException w:name="Message Header" w:semiHidden="1" w:unhideWhenUsed="1"/>
-    <w:lsdException w:name="Subtitle" w:uiPriority="11" w:qFormat="1"/>
-    <w:lsdException w:name="Salutation" w:semiHidden="1" w:unhideWhenUsed="1"/>
-    <w:lsdException w:name="Date" w:semiHidden="1" w:unhideWhenUsed="1"/>
-    <w:lsdException w:name="Body Text First Indent" w:semiHidden="1" w:unhideWhenUsed="1"/>
-    <w:lsdException w:name="Body Text First Indent 2" w:semiHidden="1" w:unhideWhenUsed="1"/>
-    <w:lsdException w:name="Note Heading" w:semiHidden="1" w:unhideWhenUsed="1"/>
-    <w:lsdException w:name="Body Text 2" w:semiHidden="1" w:unhideWhenUsed="1"/>
-    <w:lsdException w:name="Body Text 3" w:semiHidden="1" w:unhideWhenUsed="1"/>
-    <w:lsdException w:name="Body Text Indent 2" w:semiHidden="1" w:unhideWhenUsed="1"/>
-    <w:lsdException w:name="Body Text Indent 3" w:semiHidden="1" w:unhideWhenUsed="1"/>
-    <w:lsdException w:name="Block Text" w:semiHidden="1" w:unhideWhenUsed="1"/>
-    <w:lsdException w:name="Hyperlink" w:semiHidden="1" w:unhideWhenUsed="1"/>
-    <w:lsdException w:name="FollowedHyperlink" w:semiHidden="1" w:unhideWhenUsed="1"/>
-    <w:lsdException w:name="Strong" w:uiPriority="22" w:qFormat="1"/>
-    <w:lsdException w:name="Emphasis" w:uiPriority="20" w:qFormat="1"/>
-    <w:lsdException w:name="Document Map" w:semiHidden="1" w:unhideWhenUsed="1"/>
-    <w:lsdException w:name="Plain Text" w:semiHidden="1" w:unhideWhenUsed="1"/>
-    <w:lsdException w:name="E-mail Signature" w:semiHidden="1" w:unhideWhenUsed="1"/>
-    <w:lsdException w:name="HTML Top of Form" w:semiHidden="1" w:unhideWhenUsed="1"/>
-    <w:lsdException w:name="HTML Bottom of Form" w:semiHidden="1" w:unhideWhenUsed="1"/>
-    <w:lsdException w:name="Normal (Web)" w:semiHidden="1" w:unhideWhenUsed="1"/>
-    <w:lsdException w:name="HTML Acronym" w:semiHidden="1" w:unhideWhenUsed="1"/>
-    <w:lsdException w:name="HTML Address" w:semiHidden="1" w:unhideWhenUsed="1"/>
-    <w:lsdException w:name="HTML Cite" w:semiHidden="1" w:unhideWhenUsed="1"/>
-    <w:lsdException w:name="HTML Code" w:semiHidden="1" w:unhideWhenUsed="1"/>
-    <w:lsdException w:name="HTML Definition" w:semiHidden="1" w:unhideWhenUsed="1"/>
-    <w:lsdException w:name="HTML Keyboard" w:semiHidden="1" w:unhideWhenUsed="1"/>
-    <w:lsdException w:name="HTML Preformatted" w:semiHidden="1" w:unhideWhenUsed="1"/>
-    <w:lsdException w:name="HTML Sample" w:semiHidden="1" w:unhideWhenUsed="1"/>
-    <w:lsdException w:name="HTML Typewriter" w:semiHidden="1" w:unhideWhenUsed="1"/>
-    <w:lsdException w:name="HTML Variable" w:semiHidden="1" w:unhideWhenUsed="1"/>
-    <w:lsdException w:name="Normal Table" w:semiHidden="1" w:unhideWhenUsed="1"/>
-    <w:lsdException w:name="annotation subject" w:semiHidden="1" w:unhideWhenUsed="1"/>
-    <w:lsdException w:name="No List" w:semiHidden="1" w:unhideWhenUsed="1"/>
-    <w:lsdException w:name="Outline List 1" w:semiHidden="1" w:unhideWhenUsed="1"/>
-    <w:lsdException w:name="Outline List 2" w:semiHidden="1" w:unhideWhenUsed="1"/>
-    <w:lsdException w:name="Outline List 3" w:semiHidden="1" w:unhideWhenUsed="1"/>
-    <w:lsdException w:name="Table Simple 1" w:semiHidden="1" w:unhideWhenUsed="1"/>
-    <w:lsdException w:name="Table Simple 2" w:semiHidden="1" w:unhideWhenUsed="1"/>
-    <w:lsdException w:name="Table Simple 3" w:semiHidden="1" w:unhideWhenUsed="1"/>
-    <w:lsdException w:name="Table Classic 1" w:semiHidden="1" w:unhideWhenUsed="1"/>
-    <w:lsdException w:name="Table Classic 2" w:semiHidden="1" w:unhideWhenUsed="1"/>
-    <w:lsdException w:name="Table Classic 3" w:semiHidden="1" w:unhideWhenUsed="1"/>
-    <w:lsdException w:name="Table Classic 4" w:semiHidden="1" w:unhideWhenUsed="1"/>
-    <w:lsdException w:name="Table Colorful 1" w:semiHidden="1" w:unhideWhenUsed="1"/>
-    <w:lsdException w:name="Table Colorful 2" w:semiHidden="1" w:unhideWhenUsed="1"/>
-    <w:lsdException w:name="Table Colorful 3" w:semiHidden="1" w:unhideWhenUsed="1"/>
-    <w:lsdException w:name="Table Columns 1" w:semiHidden="1" w:unhideWhenUsed="1"/>
-    <w:lsdException w:name="Table Columns 2" w:semiHidden="1" w:unhideWhenUsed="1"/>
-    <w:lsdException w:name="Table Columns 3" w:semiHidden="1" w:unhideWhenUsed="1"/>
-    <w:lsdException w:name="Table Columns 4" w:semiHidden="1" w:unhideWhenUsed="1"/>
-    <w:lsdException w:name="Table Columns 5" w:semiHidden="1" w:unhideWhenUsed="1"/>
-    <w:lsdException w:name="Table Grid 1" w:semiHidden="1" w:unhideWhenUsed="1"/>
-    <w:lsdException w:name="Table Grid 2" w:semiHidden="1" w:unhideWhenUsed="1"/>
-    <w:lsdException w:name="Table Grid 3" w:semiHidden="1" w:unhideWhenUsed="1"/>
-    <w:lsdException w:name="Table Grid 4" w:semiHidden="1" w:unhideWhenUsed="1"/>
-    <w:lsdException w:name="Table Grid 5" w:semiHidden="1" w:unhideWhenUsed="1"/>
-    <w:lsdException w:name="Table Grid 6" w:semiHidden="1" w:unhideWhenUsed="1"/>
-    <w:lsdException w:name="Table Grid 7" w:semiHidden="1" w:unhideWhenUsed="1"/>
-    <w:lsdException w:name="Table Grid 8" w:semiHidden="1" w:unhideWhenUsed="1"/>
-    <w:lsdException w:name="Table List 1" w:semiHidden="1" w:unhideWhenUsed="1"/>
-    <w:lsdException w:name="Table List 2" w:semiHidden="1" w:unhideWhenUsed="1"/>
-    <w:lsdException w:name="Table List 3" w:semiHidden="1" w:unhideWhenUsed="1"/>
-    <w:lsdException w:name="Table List 4" w:semiHidden="1" w:unhideWhenUsed="1"/>
-    <w:lsdException w:name="Table List 5" w:semiHidden="1" w:unhideWhenUsed="1"/>
-    <w:lsdException w:name="Table List 6" w:semiHidden="1" w:unhideWhenUsed="1"/>
-    <w:lsdException w:name="Table List 7" w:semiHidden="1" w:unhideWhenUsed="1"/>
-    <w:lsdException w:name="Table List 8" w:semiHidden="1" w:unhideWhenUsed="1"/>
-    <w:lsdException w:name="Table 3D effects 1" w:semiHidden="1" w:unhideWhenUsed="1"/>
-    <w:lsdException w:name="Table 3D effects 2" w:semiHidden="1" w:unhideWhenUsed="1"/>
-    <w:lsdException w:name="Table 3D effects 3" w:semiHidden="1" w:unhideWhenUsed="1"/>
-    <w:lsdException w:name="Table Contemporary" w:semiHidden="1" w:unhideWhenUsed="1"/>
-    <w:lsdException w:name="Table Elegant" w:semiHidden="1" w:unhideWhenUsed="1"/>
-    <w:lsdException w:name="Table Professional" w:semiHidden="1" w:unhideWhenUsed="1"/>
-    <w:lsdException w:name="Table Subtle 1" w:semiHidden="1" w:unhideWhenUsed="1"/>
-    <w:lsdException w:name="Table Subtle 2" w:semiHidden="1" w:unhideWhenUsed="1"/>
-    <w:lsdException w:name="Table Web 1" w:semiHidden="1" w:unhideWhenUsed="1"/>
-    <w:lsdException w:name="Table Web 2" w:semiHidden="1" w:unhideWhenUsed="1"/>
-    <w:lsdException w:name="Table Web 3" w:semiHidden="1" w:unhideWhenUsed="1"/>
-    <w:lsdException w:name="Balloon Text" w:semiHidden="1" w:unhideWhenUsed="1"/>
-    <w:lsdException w:name="Table Grid" w:uiPriority="39"/>
-    <w:lsdException w:name="Table Theme" w:semiHidden="1" w:unhideWhenUsed="1"/>
-    <w:lsdException w:name="Placeholder Text" w:semiHidden="1"/>
-    <w:lsdException w:name="No Spacing" w:uiPriority="1" w:qFormat="1"/>
-    <w:lsdException w:name="Light Shading" w:uiPriority="60"/>
-    <w:lsdException w:name="Light List" w:uiPriority="61"/>
-    <w:lsdException w:name="Light Grid" w:uiPriority="62"/>
-    <w:lsdException w:name="Medium Shading 1" w:uiPriority="63"/>
-    <w:lsdException w:name="Medium Shading 2" w:uiPriority="64"/>
-    <w:lsdException w:name="Medium List 1" w:uiPriority="65"/>
-    <w:lsdException w:name="Medium List 2" w:uiPriority="66"/>
-    <w:lsdException w:name="Medium Grid 1" w:uiPriority="67"/>
-    <w:lsdException w:name="Medium Grid 2" w:uiPriority="68"/>
-    <w:lsdException w:name="Medium Grid 3" w:uiPriority="69"/>
-    <w:lsdException w:name="Dark List" w:uiPriority="70"/>
-    <w:lsdException w:name="Colorful Shading" w:uiPriority="71"/>
-    <w:lsdException w:name="Colorful List" w:uiPriority="72"/>
-    <w:lsdException w:name="Colorful Grid" w:uiPriority="73"/>
-    <w:lsdException w:name="Light Shading Accent 1" w:uiPriority="60"/>
-    <w:lsdException w:name="Light List Accent 1" w:uiPriority="61"/>
-    <w:lsdException w:name="Light Grid Accent 1" w:uiPriority="62"/>
-    <w:lsdException w:name="Medium Shading 1 Accent 1" w:uiPriority="63"/>
-    <w:lsdException w:name="Medium Shading 2 Accent 1" w:uiPriority="64"/>
-    <w:lsdException w:name="Medium List 1 Accent 1" w:uiPriority="65"/>
-    <w:lsdException w:name="Revision" w:semiHidden="1"/>
-    <w:lsdException w:name="List Paragraph" w:uiPriority="34" w:qFormat="1"/>
-    <w:lsdException w:name="Quote" w:uiPriority="29" w:qFormat="1"/>
-    <w:lsdException w:name="Intense Quote" w:uiPriority="30" w:qFormat="1"/>
-    <w:lsdException w:name="Medium List 2 Accent 1" w:uiPriority="66"/>
-    <w:lsdException w:name="Medium Grid 1 Accent 1" w:uiPriority="67"/>
-    <w:lsdException w:name="Medium Grid 2 Accent 1" w:uiPriority="68"/>
-    <w:lsdException w:name="Medium Grid 3 Accent 1" w:uiPriority="69"/>
-    <w:lsdException w:name="Dark List Accent 1" w:uiPriority="70"/>
-    <w:lsdException w:name="Colorful Shading Accent 1" w:uiPriority="71"/>
-    <w:lsdException w:name="Colorful List Accent 1" w:uiPriority="72"/>
-    <w:lsdException w:name="Colorful Grid Accent 1" w:uiPriority="73"/>
-    <w:lsdException w:name="Light Shading Accent 2" w:uiPriority="60"/>
-    <w:lsdException w:name="Light List Accent 2" w:uiPriority="61"/>
-    <w:lsdException w:name="Light Grid Accent 2" w:uiPriority="62"/>
-    <w:lsdException w:name="Medium Shading 1 Accent 2" w:uiPriority="63"/>
-    <w:lsdException w:name="Medium Shading 2 Accent 2" w:uiPriority="64"/>
-    <w:lsdException w:name="Medium List 1 Accent 2" w:uiPriority="65"/>
-    <w:lsdException w:name="Medium List 2 Accent 2" w:uiPriority="66"/>
-    <w:lsdException w:name="Medium Grid 1 Accent 2" w:uiPriority="67"/>
-    <w:lsdException w:name="Medium Grid 2 Accent 2" w:uiPriority="68"/>
-    <w:lsdException w:name="Medium Grid 3 Accent 2" w:uiPriority="69"/>
-    <w:lsdException w:name="Dark List Accent 2" w:uiPriority="70"/>
-    <w:lsdException w:name="Colorful Shading Accent 2" w:uiPriority="71"/>
-    <w:lsdException w:name="Colorful List Accent 2" w:uiPriority="72"/>
-    <w:lsdException w:name="Colorful Grid Accent 2" w:uiPriority="73"/>
-    <w:lsdException w:name="Light Shading Accent 3" w:uiPriority="60"/>
-    <w:lsdException w:name="Light List Accent 3" w:uiPriority="61"/>
-    <w:lsdException w:name="Light Grid Accent 3" w:uiPriority="62"/>
-    <w:lsdException w:name="Medium Shading 1 Accent 3" w:uiPriority="63"/>
-    <w:lsdException w:name="Medium Shading 2 Accent 3" w:uiPriority="64"/>
-    <w:lsdException w:name="Medium List 1 Accent 3" w:uiPriority="65"/>
-    <w:lsdException w:name="Medium List 2 Accent 3" w:uiPriority="66"/>
-    <w:lsdException w:name="Medium Grid 1 Accent 3" w:uiPriority="67"/>
-    <w:lsdException w:name="Medium Grid 2 Accent 3" w:uiPriority="68"/>
-    <w:lsdException w:name="Medium Grid 3 Accent 3" w:uiPriority="69"/>
-    <w:lsdException w:name="Dark List Accent 3" w:uiPriority="70"/>
-    <w:lsdException w:name="Colorful Shading Accent 3" w:uiPriority="71"/>
-    <w:lsdException w:name="Colorful List Accent 3" w:uiPriority="72"/>
-    <w:lsdException w:name="Colorful Grid Accent 3" w:uiPriority="73"/>
-    <w:lsdException w:name="Light Shading Accent 4" w:uiPriority="60"/>
-    <w:lsdException w:name="Light List Accent 4" w:uiPriority="61"/>
-    <w:lsdException w:name="Light Grid Accent 4" w:uiPriority="62"/>
-    <w:lsdException w:name="Medium Shading 1 Accent 4" w:uiPriority="63"/>
-    <w:lsdException w:name="Medium Shading 2 Accent 4" w:uiPriority="64"/>
-    <w:lsdException w:name="Medium List 1 Accent 4" w:uiPriority="65"/>
-    <w:lsdException w:name="Medium List 2 Accent 4" w:uiPriority="66"/>
-    <w:lsdException w:name="Medium Grid 1 Accent 4" w:uiPriority="67"/>
-    <w:lsdException w:name="Medium Grid 2 Accent 4" w:uiPriority="68"/>
-    <w:lsdException w:name="Medium Grid 3 Accent 4" w:uiPriority="69"/>
-    <w:lsdException w:name="Dark List Accent 4" w:uiPriority="70"/>
-    <w:lsdException w:name="Colorful Shading Accent 4" w:uiPriority="71"/>
-    <w:lsdException w:name="Colorful List Accent 4" w:uiPriority="72"/>
-    <w:lsdException w:name="Colorful Grid Accent 4" w:uiPriority="73"/>
-    <w:lsdException w:name="Light Shading Accent 5" w:uiPriority="60"/>
-    <w:lsdException w:name="Light List Accent 5" w:uiPriority="61"/>
-    <w:lsdException w:name="Light Grid Accent 5" w:uiPriority="62"/>
-    <w:lsdException w:name="Medium Shading 1 Accent 5" w:uiPriority="63"/>
-    <w:lsdException w:name="Medium Shading 2 Accent 5" w:uiPriority="64"/>
-    <w:lsdException w:name="Medium List 1 Accent 5" w:uiPriority="65"/>
-    <w:lsdException w:name="Medium List 2 Accent 5" w:uiPriority="66"/>
-    <w:lsdException w:name="Medium Grid 1 Accent 5" w:uiPriority="67"/>
-    <w:lsdException w:name="Medium Grid 2 Accent 5" w:uiPriority="68"/>
-    <w:lsdException w:name="Medium Grid 3 Accent 5" w:uiPriority="69"/>
-    <w:lsdException w:name="Dark List Accent 5" w:uiPriority="70"/>
-    <w:lsdException w:name="Colorful Shading Accent 5" w:uiPriority="71"/>
-    <w:lsdException w:name="Colorful List Accent 5" w:uiPriority="72"/>
-    <w:lsdException w:name="Colorful Grid Accent 5" w:uiPriority="73"/>
-    <w:lsdException w:name="Light Shading Accent 6" w:uiPriority="60"/>
-    <w:lsdException w:name="Light List Accent 6" w:uiPriority="61"/>
-    <w:lsdException w:name="Light Grid Accent 6" w:uiPriority="62"/>
-    <w:lsdException w:name="Medium Shading 1 Accent 6" w:uiPriority="63"/>
-    <w:lsdException w:name="Medium Shading 2 Accent 6" w:uiPriority="64"/>
-    <w:lsdException w:name="Medium List 1 Accent 6" w:uiPriority="65"/>
-    <w:lsdException w:name="Medium List 2 Accent 6" w:uiPriority="66"/>
-    <w:lsdException w:name="Medium Grid 1 Accent 6" w:uiPriority="67"/>
-    <w:lsdException w:name="Medium Grid 2 Accent 6" w:uiPriority="68"/>
-    <w:lsdException w:name="Medium Grid 3 Accent 6" w:uiPriority="69"/>
-    <w:lsdException w:name="Dark List Accent 6" w:uiPriority="70"/>
-    <w:lsdException w:name="Colorful Shading Accent 6" w:uiPriority="71"/>
-    <w:lsdException w:name="Colorful List Accent 6" w:uiPriority="72"/>
-    <w:lsdException w:name="Colorful Grid Accent 6" w:uiPriority="73"/>
-    <w:lsdException w:name="Subtle Emphasis" w:uiPriority="19" w:qFormat="1"/>
-    <w:lsdException w:name="Intense Emphasis" w:uiPriority="21" w:qFormat="1"/>
-    <w:lsdException w:name="Subtle Reference" w:uiPriority="31" w:qFormat="1"/>
-    <w:lsdException w:name="Intense Reference" w:uiPriority="32" w:qFormat="1"/>
-    <w:lsdException w:name="Book Title" w:uiPriority="33" w:qFormat="1"/>
-    <w:lsdException w:name="Bibliography" w:semiHidden="1" w:uiPriority="37" w:unhideWhenUsed="1"/>
-    <w:lsdException w:name="TOC Heading" w:semiHidden="1" w:uiPriority="39" w:unhideWhenUsed="1" w:qFormat="1"/>
-    <w:lsdException w:name="Plain Table 1" w:uiPriority="41"/>
-    <w:lsdException w:name="Plain Table 2" w:uiPriority="42"/>
-    <w:lsdException w:name="Plain Table 3" w:uiPriority="43"/>
-    <w:lsdException w:name="Plain Table 4" w:uiPriority="44"/>
-    <w:lsdException w:name="Plain Table 5" w:uiPriority="45"/>
-    <w:lsdException w:name="Grid Table Light" w:uiPriority="40"/>
-    <w:lsdException w:name="Grid Table 1 Light" w:uiPriority="46"/>
-    <w:lsdException w:name="Grid Table 2" w:uiPriority="47"/>
-    <w:lsdException w:name="Grid Table 3" w:uiPriority="48"/>
-    <w:lsdException w:name="Grid Table 4" w:uiPriority="49"/>
-    <w:lsdException w:name="Grid Table 5 Dark" w:uiPriority="50"/>
-    <w:lsdException w:name="Grid Table 6 Colorful" w:uiPriority="51"/>
-    <w:lsdException w:name="Grid Table 7 Colorful" w:uiPriority="52"/>
-    <w:lsdException w:name="Grid Table 1 Light Accent 1" w:uiPriority="46"/>
-    <w:lsdException w:name="Grid Table 2 Accent 1" w:uiPriority="47"/>
-    <w:lsdException w:name="Grid Table 3 Accent 1" w:uiPriority="48"/>
-    <w:lsdException w:name="Grid Table 4 Accent 1" w:uiPriority="49"/>
-    <w:lsdException w:name="Grid Table 5 Dark Accent 1" w:uiPriority="50"/>
-    <w:lsdException w:name="Grid Table 6 Colorful Accent 1" w:uiPriority="51"/>
-    <w:lsdException w:name="Grid Table 7 Colorful Accent 1" w:uiPriority="52"/>
-    <w:lsdException w:name="Grid Table 1 Light Accent 2" w:uiPriority="46"/>
-    <w:lsdException w:name="Grid Table 2 Accent 2" w:uiPriority="47"/>
-    <w:lsdException w:name="Grid Table 3 Accent 2" w:uiPriority="48"/>
-    <w:lsdException w:name="Grid Table 4 Accent 2" w:uiPriority="49"/>
-    <w:lsdException w:name="Grid Table 5 Dark Accent 2" w:uiPriority="50"/>
-    <w:lsdException w:name="Grid Table 6 Colorful Accent 2" w:uiPriority="51"/>
-    <w:lsdException w:name="Grid Table 7 Colorful Accent 2" w:uiPriority="52"/>
-    <w:lsdException w:name="Grid Table 1 Light Accent 3" w:uiPriority="46"/>
-    <w:lsdException w:name="Grid Table 2 Accent 3" w:uiPriority="47"/>
-    <w:lsdException w:name="Grid Table 3 Accent 3" w:uiPriority="48"/>
-    <w:lsdException w:name="Grid Table 4 Accent 3" w:uiPriority="49"/>
-    <w:lsdException w:name="Grid Table 5 Dark Accent 3" w:uiPriority="50"/>
-    <w:lsdException w:name="Grid Table 6 Colorful Accent 3" w:uiPriority="51"/>
-    <w:lsdException w:name="Grid Table 7 Colorful Accent 3" w:uiPriority="52"/>
-    <w:lsdException w:name="Grid Table 1 Light Accent 4" w:uiPriority="46"/>
-    <w:lsdException w:name="Grid Table 2 Accent 4" w:uiPriority="47"/>
-    <w:lsdException w:name="Grid Table 3 Accent 4" w:uiPriority="48"/>
-    <w:lsdException w:name="Grid Table 4 Accent 4" w:uiPriority="49"/>
-    <w:lsdException w:name="Grid Table 5 Dark Accent 4" w:uiPriority="50"/>
-    <w:lsdException w:name="Grid Table 6 Colorful Accent 4" w:uiPriority="51"/>
-    <w:lsdException w:name="Grid Table 7 Colorful Accent 4" w:uiPriority="52"/>
-    <w:lsdException w:name="Grid Table 1 Light Accent 5" w:uiPriority="46"/>
-    <w:lsdException w:name="Grid Table 2 Accent 5" w:uiPriority="47"/>
-    <w:lsdException w:name="Grid Table 3 Accent 5" w:uiPriority="48"/>
-    <w:lsdException w:name="Grid Table 4 Accent 5" w:uiPriority="49"/>
-    <w:lsdException w:name="Grid Table 5 Dark Accent 5" w:uiPriority="50"/>
-    <w:lsdException w:name="Grid Table 6 Colorful Accent 5" w:uiPriority="51"/>
-    <w:lsdException w:name="Grid Table 7 Colorful Accent 5" w:uiPriority="52"/>
-    <w:lsdException w:name="Grid Table 1 Light Accent 6" w:uiPriority="46"/>
-    <w:lsdException w:name="Grid Table 2 Accent 6" w:uiPriority="47"/>
-    <w:lsdException w:name="Grid Table 3 Accent 6" w:uiPriority="48"/>
-    <w:lsdException w:name="Grid Table 4 Accent 6" w:uiPriority="49"/>
-    <w:lsdException w:name="Grid Table 5 Dark Accent 6" w:uiPriority="50"/>
-    <w:lsdException w:name="Grid Table 6 Colorful Accent 6" w:uiPriority="51"/>
-    <w:lsdException w:name="Grid Table 7 Colorful Accent 6" w:uiPriority="52"/>
-    <w:lsdException w:name="List Table 1 Light" w:uiPriority="46"/>
-    <w:lsdException w:name="List Table 2" w:uiPriority="47"/>
-    <w:lsdException w:name="List Table 3" w:uiPriority="48"/>
-    <w:lsdException w:name="List Table 4" w:uiPriority="49"/>
-    <w:lsdException w:name="List Table 5 Dark" w:uiPriority="50"/>
-    <w:lsdException w:name="List Table 6 Colorful" w:uiPriority="51"/>
-    <w:lsdException w:name="List Table 7 Colorful" w:uiPriority="52"/>
-    <w:lsdException w:name="List Table 1 Light Accent 1" w:uiPriority="46"/>
-    <w:lsdException w:name="List Table 2 Accent 1" w:uiPriority="47"/>
-    <w:lsdException w:name="List Table 3 Accent 1" w:uiPriority="48"/>
-    <w:lsdException w:name="List Table 4 Accent 1" w:uiPriority="49"/>
-    <w:lsdException w:name="List Table 5 Dark Accent 1" w:uiPriority="50"/>
-    <w:lsdException w:name="List Table 6 Colorful Accent 1" w:uiPriority="51"/>
-    <w:lsdException w:name="List Table 7 Colorful Accent 1" w:uiPriority="52"/>
-    <w:lsdException w:name="List Table 1 Light Accent 2" w:uiPriority="46"/>
-    <w:lsdException w:name="List Table 2 Accent 2" w:uiPriority="47"/>
-    <w:lsdException w:name="List Table 3 Accent 2" w:uiPriority="48"/>
-    <w:lsdException w:name="List Table 4 Accent 2" w:uiPriority="49"/>
-    <w:lsdException w:name="List Table 5 Dark Accent 2" w:uiPriority="50"/>
-    <w:lsdException w:name="List Table 6 Colorful Accent 2" w:uiPriority="51"/>
-    <w:lsdException w:name="List Table 7 Colorful Accent 2" w:uiPriority="52"/>
-    <w:lsdException w:name="List Table 1 Light Accent 3" w:uiPriority="46"/>
-    <w:lsdException w:name="List Table 2 Accent 3" w:uiPriority="47"/>
-    <w:lsdException w:name="List Table 3 Accent 3" w:uiPriority="48"/>
-    <w:lsdException w:name="List Table 4 Accent 3" w:uiPriority="49"/>
-    <w:lsdException w:name="List Table 5 Dark Accent 3" w:uiPriority="50"/>
-    <w:lsdException w:name="List Table 6 Colorful Accent 3" w:uiPriority="51"/>
-    <w:lsdException w:name="List Table 7 Colorful Accent 3" w:uiPriority="52"/>
-    <w:lsdException w:name="List Table 1 Light Accent 4" w:uiPriority="46"/>
-    <w:lsdException w:name="List Table 2 Accent 4" w:uiPriority="47"/>
-    <w:lsdException w:name="List Table 3 Accent 4" w:uiPriority="48"/>
-    <w:lsdException w:name="List Table 4 Accent 4" w:uiPriority="49"/>
-    <w:lsdException w:name="List Table 5 Dark Accent 4" w:uiPriority="50"/>
-    <w:lsdException w:name="List Table 6 Colorful Accent 4" w:uiPriority="51"/>
-    <w:lsdException w:name="List Table 7 Colorful Accent 4" w:uiPriority="52"/>
-    <w:lsdException w:name="List Table 1 Light Accent 5" w:uiPriority="46"/>
-    <w:lsdException w:name="List Table 2 Accent 5" w:uiPriority="47"/>
-    <w:lsdException w:name="List Table 3 Accent 5" w:uiPriority="48"/>
-    <w:lsdException w:name="List Table 4 Accent 5" w:uiPriority="49"/>
-    <w:lsdException w:name="List Table 5 Dark Accent 5" w:uiPriority="50"/>
-    <w:lsdException w:name="List Table 6 Colorful Accent 5" w:uiPriority="51"/>
-    <w:lsdException w:name="List Table 7 Colorful Accent 5" w:uiPriority="52"/>
-    <w:lsdException w:name="List Table 1 Light Accent 6" w:uiPriority="46"/>
-    <w:lsdException w:name="List Table 2 Accent 6" w:uiPriority="47"/>
-    <w:lsdException w:name="List Table 3 Accent 6" w:uiPriority="48"/>
-    <w:lsdException w:name="List Table 4 Accent 6" w:uiPriority="49"/>
-    <w:lsdException w:name="List Table 5 Dark Accent 6" w:uiPriority="50"/>
-    <w:lsdException w:name="List Table 6 Colorful Accent 6" w:uiPriority="51"/>
-    <w:lsdException w:name="List Table 7 Colorful Accent 6" w:uiPriority="52"/>
+  <w:latentStyles w:defLockedState="0" w:defUIPriority="99" w:defSemiHidden="1" w:defUnhideWhenUsed="1" w:defQFormat="0" w:count="267">
+    <w:lsdException w:name="Normal" w:semiHidden="0" w:uiPriority="0" w:unhideWhenUsed="0" w:qFormat="1"/>
+    <w:lsdException w:name="heading 1" w:semiHidden="0" w:uiPriority="9" w:unhideWhenUsed="0" w:qFormat="1"/>
+    <w:lsdException w:name="heading 2" w:uiPriority="9" w:qFormat="1"/>
+    <w:lsdException w:name="heading 3" w:uiPriority="9" w:qFormat="1"/>
+    <w:lsdException w:name="heading 4" w:uiPriority="9" w:qFormat="1"/>
+    <w:lsdException w:name="heading 5" w:uiPriority="9" w:qFormat="1"/>
+    <w:lsdException w:name="heading 6" w:uiPriority="9" w:qFormat="1"/>
+    <w:lsdException w:name="heading 7" w:uiPriority="9" w:qFormat="1"/>
+    <w:lsdException w:name="heading 8" w:uiPriority="9" w:qFormat="1"/>
+    <w:lsdException w:name="heading 9" w:uiPriority="9" w:qFormat="1"/>
+    <w:lsdException w:name="toc 1" w:uiPriority="39"/>
+    <w:lsdException w:name="toc 2" w:uiPriority="39"/>
+    <w:lsdException w:name="toc 3" w:uiPriority="39"/>
+    <w:lsdException w:name="toc 4" w:uiPriority="39"/>
+    <w:lsdException w:name="toc 5" w:uiPriority="39"/>
+    <w:lsdException w:name="toc 6" w:uiPriority="39"/>
+    <w:lsdException w:name="toc 7" w:uiPriority="39"/>
+    <w:lsdException w:name="toc 8" w:uiPriority="39"/>
+    <w:lsdException w:name="toc 9" w:uiPriority="39"/>
+    <w:lsdException w:name="caption" w:uiPriority="35" w:qFormat="1"/>
+    <w:lsdException w:name="Title" w:semiHidden="0" w:uiPriority="10" w:unhideWhenUsed="0" w:qFormat="1"/>
+    <w:lsdException w:name="Default Paragraph Font" w:uiPriority="1"/>
+    <w:lsdException w:name="Subtitle" w:semiHidden="0" w:uiPriority="11" w:unhideWhenUsed="0" w:qFormat="1"/>
+    <w:lsdException w:name="Strong" w:semiHidden="0" w:uiPriority="22" w:unhideWhenUsed="0" w:qFormat="1"/>
+    <w:lsdException w:name="Emphasis" w:semiHidden="0" w:uiPriority="20" w:unhideWhenUsed="0" w:qFormat="1"/>
+    <w:lsdException w:name="Table Grid" w:semiHidden="0" w:uiPriority="39" w:unhideWhenUsed="0"/>
+    <w:lsdException w:name="Placeholder Text" w:unhideWhenUsed="0"/>
+    <w:lsdException w:name="No Spacing" w:semiHidden="0" w:uiPriority="1" w:unhideWhenUsed="0" w:qFormat="1"/>
+    <w:lsdException w:name="Light Shading" w:semiHidden="0" w:uiPriority="60" w:unhideWhenUsed="0"/>
+    <w:lsdException w:name="Light List" w:semiHidden="0" w:uiPriority="61" w:unhideWhenUsed="0"/>
+    <w:lsdException w:name="Light Grid" w:semiHidden="0" w:uiPriority="62" w:unhideWhenUsed="0"/>
+    <w:lsdException w:name="Medium Shading 1" w:semiHidden="0" w:uiPriority="63" w:unhideWhenUsed="0"/>
+    <w:lsdException w:name="Medium Shading 2" w:semiHidden="0" w:uiPriority="64" w:unhideWhenUsed="0"/>
+    <w:lsdException w:name="Medium List 1" w:semiHidden="0" w:uiPriority="65" w:unhideWhenUsed="0"/>
+    <w:lsdException w:name="Medium List 2" w:semiHidden="0" w:uiPriority="66" w:unhideWhenUsed="0"/>
+    <w:lsdException w:name="Medium Grid 1" w:semiHidden="0" w:uiPriority="67" w:unhideWhenUsed="0"/>
+    <w:lsdException w:name="Medium Grid 2" w:semiHidden="0" w:uiPriority="68" w:unhideWhenUsed="0"/>
+    <w:lsdException w:name="Medium Grid 3" w:semiHidden="0" w:uiPriority="69" w:unhideWhenUsed="0"/>
+    <w:lsdException w:name="Dark List" w:semiHidden="0" w:uiPriority="70" w:unhideWhenUsed="0"/>
+    <w:lsdException w:name="Colorful Shading" w:semiHidden="0" w:uiPriority="71" w:unhideWhenUsed="0"/>
+    <w:lsdException w:name="Colorful List" w:semiHidden="0" w:uiPriority="72" w:unhideWhenUsed="0"/>
+    <w:lsdException w:name="Colorful Grid" w:semiHidden="0" w:uiPriority="73" w:unhideWhenUsed="0"/>
+    <w:lsdException w:name="Light Shading Accent 1" w:semiHidden="0" w:uiPriority="60" w:unhideWhenUsed="0"/>
+    <w:lsdException w:name="Light List Accent 1" w:semiHidden="0" w:uiPriority="61" w:unhideWhenUsed="0"/>
+    <w:lsdException w:name="Light Grid Accent 1" w:semiHidden="0" w:uiPriority="62" w:unhideWhenUsed="0"/>
+    <w:lsdException w:name="Medium Shading 1 Accent 1" w:semiHidden="0" w:uiPriority="63" w:unhideWhenUsed="0"/>
+    <w:lsdException w:name="Medium Shading 2 Accent 1" w:semiHidden="0" w:uiPriority="64" w:unhideWhenUsed="0"/>
+    <w:lsdException w:name="Medium List 1 Accent 1" w:semiHidden="0" w:uiPriority="65" w:unhideWhenUsed="0"/>
+    <w:lsdException w:name="Revision" w:unhideWhenUsed="0"/>
+    <w:lsdException w:name="List Paragraph" w:semiHidden="0" w:uiPriority="34" w:unhideWhenUsed="0" w:qFormat="1"/>
+    <w:lsdException w:name="Quote" w:semiHidden="0" w:uiPriority="29" w:unhideWhenUsed="0" w:qFormat="1"/>
+    <w:lsdException w:name="Intense Quote" w:semiHidden="0" w:uiPriority="30" w:unhideWhenUsed="0" w:qFormat="1"/>
+    <w:lsdException w:name="Medium List 2 Accent 1" w:semiHidden="0" w:uiPriority="66" w:unhideWhenUsed="0"/>
+    <w:lsdException w:name="Medium Grid 1 Accent 1" w:semiHidden="0" w:uiPriority="67" w:unhideWhenUsed="0"/>
+    <w:lsdException w:name="Medium Grid 2 Accent 1" w:semiHidden="0" w:uiPriority="68" w:unhideWhenUsed="0"/>
+    <w:lsdException w:name="Medium Grid 3 Accent 1" w:semiHidden="0" w:uiPriority="69" w:unhideWhenUsed="0"/>
+    <w:lsdException w:name="Dark List Accent 1" w:semiHidden="0" w:uiPriority="70" w:unhideWhenUsed="0"/>
+    <w:lsdException w:name="Colorful Shading Accent 1" w:semiHidden="0" w:uiPriority="71" w:unhideWhenUsed="0"/>
+    <w:lsdException w:name="Colorful List Accent 1" w:semiHidden="0" w:uiPriority="72" w:unhideWhenUsed="0"/>
+    <w:lsdException w:name="Colorful Grid Accent 1" w:semiHidden="0" w:uiPriority="73" w:unhideWhenUsed="0"/>
+    <w:lsdException w:name="Light Shading Accent 2" w:semiHidden="0" w:uiPriority="60" w:unhideWhenUsed="0"/>
+    <w:lsdException w:name="Light List Accent 2" w:semiHidden="0" w:uiPriority="61" w:unhideWhenUsed="0"/>
+    <w:lsdException w:name="Light Grid Accent 2" w:semiHidden="0" w:uiPriority="62" w:unhideWhenUsed="0"/>
+    <w:lsdException w:name="Medium Shading 1 Accent 2" w:semiHidden="0" w:uiPriority="63" w:unhideWhenUsed="0"/>
+    <w:lsdException w:name="Medium Shading 2 Accent 2" w:semiHidden="0" w:uiPriority="64" w:unhideWhenUsed="0"/>
+    <w:lsdException w:name="Medium List 1 Accent 2" w:semiHidden="0" w:uiPriority="65" w:unhideWhenUsed="0"/>
+    <w:lsdException w:name="Medium List 2 Accent 2" w:semiHidden="0" w:uiPriority="66" w:unhideWhenUsed="0"/>
+    <w:lsdException w:name="Medium Grid 1 Accent 2" w:semiHidden="0" w:uiPriority="67" w:unhideWhenUsed="0"/>
+    <w:lsdException w:name="Medium Grid 2 Accent 2" w:semiHidden="0" w:uiPriority="68" w:unhideWhenUsed="0"/>
+    <w:lsdException w:name="Medium Grid 3 Accent 2" w:semiHidden="0" w:uiPriority="69" w:unhideWhenUsed="0"/>
+    <w:lsdException w:name="Dark List Accent 2" w:semiHidden="0" w:uiPriority="70" w:unhideWhenUsed="0"/>
+    <w:lsdException w:name="Colorful Shading Accent 2" w:semiHidden="0" w:uiPriority="71" w:unhideWhenUsed="0"/>
+    <w:lsdException w:name="Colorful List Accent 2" w:semiHidden="0" w:uiPriority="72" w:unhideWhenUsed="0"/>
+    <w:lsdException w:name="Colorful Grid Accent 2" w:semiHidden="0" w:uiPriority="73" w:unhideWhenUsed="0"/>
+    <w:lsdException w:name="Light Shading Accent 3" w:semiHidden="0" w:uiPriority="60" w:unhideWhenUsed="0"/>
+    <w:lsdException w:name="Light List Accent 3" w:semiHidden="0" w:uiPriority="61" w:unhideWhenUsed="0"/>
+    <w:lsdException w:name="Light Grid Accent 3" w:semiHidden="0" w:uiPriority="62" w:unhideWhenUsed="0"/>
+    <w:lsdException w:name="Medium Shading 1 Accent 3" w:semiHidden="0" w:uiPriority="63" w:unhideWhenUsed="0"/>
+    <w:lsdException w:name="Medium Shading 2 Accent 3" w:semiHidden="0" w:uiPriority="64" w:unhideWhenUsed="0"/>
+    <w:lsdException w:name="Medium List 1 Accent 3" w:semiHidden="0" w:uiPriority="65" w:unhideWhenUsed="0"/>
+    <w:lsdException w:name="Medium List 2 Accent 3" w:semiHidden="0" w:uiPriority="66" w:unhideWhenUsed="0"/>
+    <w:lsdException w:name="Medium Grid 1 Accent 3" w:semiHidden="0" w:uiPriority="67" w:unhideWhenUsed="0"/>
+    <w:lsdException w:name="Medium Grid 2 Accent 3" w:semiHidden="0" w:uiPriority="68" w:unhideWhenUsed="0"/>
+    <w:lsdException w:name="Medium Grid 3 Accent 3" w:semiHidden="0" w:uiPriority="69" w:unhideWhenUsed="0"/>
+    <w:lsdException w:name="Dark List Accent 3" w:semiHidden="0" w:uiPriority="70" w:unhideWhenUsed="0"/>
+    <w:lsdException w:name="Colorful Shading Accent 3" w:semiHidden="0" w:uiPriority="71" w:unhideWhenUsed="0"/>
+    <w:lsdException w:name="Colorful List Accent 3" w:semiHidden="0" w:uiPriority="72" w:unhideWhenUsed="0"/>
+    <w:lsdException w:name="Colorful Grid Accent 3" w:semiHidden="0" w:uiPriority="73" w:unhideWhenUsed="0"/>
+    <w:lsdException w:name="Light Shading Accent 4" w:semiHidden="0" w:uiPriority="60" w:unhideWhenUsed="0"/>
+    <w:lsdException w:name="Light List Accent 4" w:semiHidden="0" w:uiPriority="61" w:unhideWhenUsed="0"/>
+    <w:lsdException w:name="Light Grid Accent 4" w:semiHidden="0" w:uiPriority="62" w:unhideWhenUsed="0"/>
+    <w:lsdException w:name="Medium Shading 1 Accent 4" w:semiHidden="0" w:uiPriority="63" w:unhideWhenUsed="0"/>
+    <w:lsdException w:name="Medium Shading 2 Accent 4" w:semiHidden="0" w:uiPriority="64" w:unhideWhenUsed="0"/>
+    <w:lsdException w:name="Medium List 1 Accent 4" w:semiHidden="0" w:uiPriority="65" w:unhideWhenUsed="0"/>
+    <w:lsdException w:name="Medium List 2 Accent 4" w:semiHidden="0" w:uiPriority="66" w:unhideWhenUsed="0"/>
+    <w:lsdException w:name="Medium Grid 1 Accent 4" w:semiHidden="0" w:uiPriority="67" w:unhideWhenUsed="0"/>
+    <w:lsdException w:name="Medium Grid 2 Accent 4" w:semiHidden="0" w:uiPriority="68" w:unhideWhenUsed="0"/>
+    <w:lsdException w:name="Medium Grid 3 Accent 4" w:semiHidden="0" w:uiPriority="69" w:unhideWhenUsed="0"/>
+    <w:lsdException w:name="Dark List Accent 4" w:semiHidden="0" w:uiPriority="70" w:unhideWhenUsed="0"/>
+    <w:lsdException w:name="Colorful Shading Accent 4" w:semiHidden="0" w:uiPriority="71" w:unhideWhenUsed="0"/>
+    <w:lsdException w:name="Colorful List Accent 4" w:semiHidden="0" w:uiPriority="72" w:unhideWhenUsed="0"/>
+    <w:lsdException w:name="Colorful Grid Accent 4" w:semiHidden="0" w:uiPriority="73" w:unhideWhenUsed="0"/>
+    <w:lsdException w:name="Light Shading Accent 5" w:semiHidden="0" w:uiPriority="60" w:unhideWhenUsed="0"/>
+    <w:lsdException w:name="Light List Accent 5" w:semiHidden="0" w:uiPriority="61" w:unhideWhenUsed="0"/>
+    <w:lsdException w:name="Light Grid Accent 5" w:semiHidden="0" w:uiPriority="62" w:unhideWhenUsed="0"/>
+    <w:lsdException w:name="Medium Shading 1 Accent 5" w:semiHidden="0" w:uiPriority="63" w:unhideWhenUsed="0"/>
+    <w:lsdException w:name="Medium Shading 2 Accent 5" w:semiHidden="0" w:uiPriority="64" w:unhideWhenUsed="0"/>
+    <w:lsdException w:name="Medium List 1 Accent 5" w:semiHidden="0" w:uiPriority="65" w:unhideWhenUsed="0"/>
+    <w:lsdException w:name="Medium List 2 Accent 5" w:semiHidden="0" w:uiPriority="66" w:unhideWhenUsed="0"/>
+    <w:lsdException w:name="Medium Grid 1 Accent 5" w:semiHidden="0" w:uiPriority="67" w:unhideWhenUsed="0"/>
+    <w:lsdException w:name="Medium Grid 2 Accent 5" w:semiHidden="0" w:uiPriority="68" w:unhideWhenUsed="0"/>
+    <w:lsdException w:name="Medium Grid 3 Accent 5" w:semiHidden="0" w:uiPriority="69" w:unhideWhenUsed="0"/>
+    <w:lsdException w:name="Dark List Accent 5" w:semiHidden="0" w:uiPriority="70" w:unhideWhenUsed="0"/>
+    <w:lsdException w:name="Colorful Shading Accent 5" w:semiHidden="0" w:uiPriority="71" w:unhideWhenUsed="0"/>
+    <w:lsdException w:name="Colorful List Accent 5" w:semiHidden="0" w:uiPriority="72" w:unhideWhenUsed="0"/>
+    <w:lsdException w:name="Colorful Grid Accent 5" w:semiHidden="0" w:uiPriority="73" w:unhideWhenUsed="0"/>
+    <w:lsdException w:name="Light Shading Accent 6" w:semiHidden="0" w:uiPriority="60" w:unhideWhenUsed="0"/>
+    <w:lsdException w:name="Light List Accent 6" w:semiHidden="0" w:uiPriority="61" w:unhideWhenUsed="0"/>
+    <w:lsdException w:name="Light Grid Accent 6" w:semiHidden="0" w:uiPriority="62" w:unhideWhenUsed="0"/>
+    <w:lsdException w:name="Medium Shading 1 Accent 6" w:semiHidden="0" w:uiPriority="63" w:unhideWhenUsed="0"/>
+    <w:lsdException w:name="Medium Shading 2 Accent 6" w:semiHidden="0" w:uiPriority="64" w:unhideWhenUsed="0"/>
+    <w:lsdException w:name="Medium List 1 Accent 6" w:semiHidden="0" w:uiPriority="65" w:unhideWhenUsed="0"/>
+    <w:lsdException w:name="Medium List 2 Accent 6" w:semiHidden="0" w:uiPriority="66" w:unhideWhenUsed="0"/>
+    <w:lsdException w:name="Medium Grid 1 Accent 6" w:semiHidden="0" w:uiPriority="67" w:unhideWhenUsed="0"/>
+    <w:lsdException w:name="Medium Grid 2 Accent 6" w:semiHidden="0" w:uiPriority="68" w:unhideWhenUsed="0"/>
+    <w:lsdException w:name="Medium Grid 3 Accent 6" w:semiHidden="0" w:uiPriority="69" w:unhideWhenUsed="0"/>
+    <w:lsdException w:name="Dark List Accent 6" w:semiHidden="0" w:uiPriority="70" w:unhideWhenUsed="0"/>
+    <w:lsdException w:name="Colorful Shading Accent 6" w:semiHidden="0" w:uiPriority="71" w:unhideWhenUsed="0"/>
+    <w:lsdException w:name="Colorful List Accent 6" w:semiHidden="0" w:uiPriority="72" w:unhideWhenUsed="0"/>
+    <w:lsdException w:name="Colorful Grid Accent 6" w:semiHidden="0" w:uiPriority="73" w:unhideWhenUsed="0"/>
+    <w:lsdException w:name="Subtle Emphasis" w:semiHidden="0" w:uiPriority="19" w:unhideWhenUsed="0" w:qFormat="1"/>
+    <w:lsdException w:name="Intense Emphasis" w:semiHidden="0" w:uiPriority="21" w:unhideWhenUsed="0" w:qFormat="1"/>
+    <w:lsdException w:name="Subtle Reference" w:semiHidden="0" w:uiPriority="31" w:unhideWhenUsed="0" w:qFormat="1"/>
+    <w:lsdException w:name="Intense Reference" w:semiHidden="0" w:uiPriority="32" w:unhideWhenUsed="0" w:qFormat="1"/>
+    <w:lsdException w:name="Book Title" w:semiHidden="0" w:uiPriority="33" w:unhideWhenUsed="0" w:qFormat="1"/>
+    <w:lsdException w:name="Bibliography" w:uiPriority="37"/>
+    <w:lsdException w:name="TOC Heading" w:uiPriority="39" w:qFormat="1"/>
+  </w:latentStyles>
+  <w:style w:type="paragraph" w:default="1" w:styleId="Normal">
+    <w:name w:val="Normal"/>
+    <w:qFormat/>
+  </w:style>
+  <w:style w:type="paragraph" w:styleId="Ttulo3">
+    <w:name w:val="heading 3"/>
+    <w:basedOn w:val="Normal"/>
+    <w:next w:val="Normal"/>
+    <w:link w:val="Ttulo3Car"/>
+    <w:uiPriority w:val="9"/>
+    <w:semiHidden/>
+    <w:unhideWhenUsed/>
+    <w:qFormat/>
+    <w:rsid w:val="005E2C06"/>
+    <w:pPr>
+      <w:keepNext/>
+      <w:keepLines/>
+      <w:spacing w:before="200" w:after="200" w:line="240" w:lineRule="auto"/>
+      <w:outlineLvl w:val="2"/>
+    </w:pPr>
+    <w:rPr>
+      <w:rFonts w:ascii="Times New Roman" w:eastAsiaTheme="majorEastAsia" w:hAnsi="Times New Roman" w:cstheme="majorBidi"/>
+      <w:b/>
+      <w:bCs/>
+      <w:sz w:val="24"/>
+    </w:rPr>
+  </w:style>
+  <w:style w:type="character" w:default="1" w:styleId="Fuentedeprrafopredeter">
+    <w:name w:val="Default Paragraph Font"/>
+    <w:uiPriority w:val="1"/>
+    <w:semiHidden/>
+    <w:unhideWhenUsed/>
+  </w:style>
+  <w:style w:type="table" w:default="1" w:styleId="Tablanormal">
+    <w:name w:val="Normal Table"/>
+    <w:uiPriority w:val="99"/>
+    <w:semiHidden/>
+    <w:unhideWhenUsed/>
+    <w:tblPr>
+      <w:tblInd w:w="0" w:type="dxa"/>
+      <w:tblCellMar>
+        <w:top w:w="0" w:type="dxa"/>
+        <w:left w:w="108" w:type="dxa"/>
+        <w:bottom w:w="0" w:type="dxa"/>
+        <w:right w:w="108" w:type="dxa"/>
+      </w:tblCellMar>
+    </w:tblPr>
+  </w:style>
+  <w:style w:type="numbering" w:default="1" w:styleId="Sinlista">
+    <w:name w:val="No List"/>
+    <w:uiPriority w:val="99"/>
+    <w:semiHidden/>
+    <w:unhideWhenUsed/>
+  </w:style>
+  <w:style w:type="character" w:customStyle="1" w:styleId="Ttulo3Car">
+    <w:name w:val="Título 3 Car"/>
+    <w:basedOn w:val="Fuentedeprrafopredeter"/>
+    <w:link w:val="Ttulo3"/>
+    <w:uiPriority w:val="9"/>
+    <w:semiHidden/>
+    <w:rsid w:val="005E2C06"/>
+    <w:rPr>
+      <w:rFonts w:ascii="Times New Roman" w:eastAsiaTheme="majorEastAsia" w:hAnsi="Times New Roman" w:cstheme="majorBidi"/>
+      <w:b/>
+      <w:bCs/>
+      <w:sz w:val="24"/>
+    </w:rPr>
+  </w:style>
+  <w:style w:type="paragraph" w:styleId="Textodeglobo">
+    <w:name w:val="Balloon Text"/>
+    <w:basedOn w:val="Normal"/>
+    <w:link w:val="TextodegloboCar"/>
+    <w:uiPriority w:val="99"/>
+    <w:semiHidden/>
+    <w:unhideWhenUsed/>
+    <w:rsid w:val="003326C7"/>
+    <w:pPr>
+      <w:spacing w:after="0" w:line="240" w:lineRule="auto"/>
+    </w:pPr>
+    <w:rPr>
+      <w:rFonts w:ascii="Tahoma" w:hAnsi="Tahoma" w:cs="Tahoma"/>
+      <w:sz w:val="16"/>
+      <w:szCs w:val="16"/>
+    </w:rPr>
+  </w:style>
+  <w:style w:type="character" w:customStyle="1" w:styleId="TextodegloboCar">
+    <w:name w:val="Texto de globo Car"/>
+    <w:basedOn w:val="Fuentedeprrafopredeter"/>
+    <w:link w:val="Textodeglobo"/>
+    <w:uiPriority w:val="99"/>
+    <w:semiHidden/>
+    <w:rsid w:val="003326C7"/>
+    <w:rPr>
+      <w:rFonts w:ascii="Tahoma" w:hAnsi="Tahoma" w:cs="Tahoma"/>
+      <w:sz w:val="16"/>
+      <w:szCs w:val="16"/>
+    </w:rPr>
+  </w:style>
+</w:styles>
+</file>
+
+<file path=word/stylesWithEffects.xml><?xml version="1.0" encoding="utf-8"?>
+<w:styles xmlns:wpc="http://schemas.microsoft.com/office/word/2010/wordprocessingCanvas" xmlns:mc="http://schemas.openxmlformats.org/markup-compatibility/2006" xmlns:o="urn:schemas-microsoft-com:office:office" xmlns:r="http://schemas.openxmlformats.org/officeDocument/2006/relationships" xmlns:m="http://schemas.openxmlformats.org/officeDocument/2006/math" xmlns:v="urn:schemas-microsoft-com:vml" xmlns:wp14="http://schemas.microsoft.com/office/word/2010/wordprocessingDrawing" xmlns:wp="http://schemas.openxmlformats.org/drawingml/2006/wordprocessingDrawing" xmlns:w10="urn:schemas-microsoft-com:office:word" xmlns:w="http://schemas.openxmlformats.org/wordprocessingml/2006/main" xmlns:w14="http://schemas.microsoft.com/office/word/2010/wordml" xmlns:wpg="http://schemas.microsoft.com/office/word/2010/wordprocessingGroup" xmlns:wpi="http://schemas.microsoft.com/office/word/2010/wordprocessingInk" xmlns:wne="http://schemas.microsoft.com/office/word/2006/wordml" xmlns:wps="http://schemas.microsoft.com/office/word/2010/wordprocessingShape" mc:Ignorable="w14 wp14">
+  <w:docDefaults>
+    <w:rPrDefault>
+      <w:rPr>
+        <w:rFonts w:asciiTheme="minorHAnsi" w:eastAsiaTheme="minorHAnsi" w:hAnsiTheme="minorHAnsi" w:cstheme="minorBidi"/>
+        <w:sz w:val="22"/>
+        <w:szCs w:val="22"/>
+        <w:lang w:val="es-PE" w:eastAsia="en-US" w:bidi="ar-SA"/>
+      </w:rPr>
+    </w:rPrDefault>
+    <w:pPrDefault>
+      <w:pPr>
+        <w:spacing w:after="160" w:line="259" w:lineRule="auto"/>
+      </w:pPr>
+    </w:pPrDefault>
+  </w:docDefaults>
+  <w:latentStyles w:defLockedState="0" w:defUIPriority="99" w:defSemiHidden="1" w:defUnhideWhenUsed="1" w:defQFormat="0" w:count="267">
+    <w:lsdException w:name="Normal" w:semiHidden="0" w:uiPriority="0" w:unhideWhenUsed="0" w:qFormat="1"/>
+    <w:lsdException w:name="heading 1" w:semiHidden="0" w:uiPriority="9" w:unhideWhenUsed="0" w:qFormat="1"/>
+    <w:lsdException w:name="heading 2" w:uiPriority="9" w:qFormat="1"/>
+    <w:lsdException w:name="heading 3" w:uiPriority="9" w:qFormat="1"/>
+    <w:lsdException w:name="heading 4" w:uiPriority="9" w:qFormat="1"/>
+    <w:lsdException w:name="heading 5" w:uiPriority="9" w:qFormat="1"/>
+    <w:lsdException w:name="heading 6" w:uiPriority="9" w:qFormat="1"/>
+    <w:lsdException w:name="heading 7" w:uiPriority="9" w:qFormat="1"/>
+    <w:lsdException w:name="heading 8" w:uiPriority="9" w:qFormat="1"/>
+    <w:lsdException w:name="heading 9" w:uiPriority="9" w:qFormat="1"/>
+    <w:lsdException w:name="toc 1" w:uiPriority="39"/>
+    <w:lsdException w:name="toc 2" w:uiPriority="39"/>
+    <w:lsdException w:name="toc 3" w:uiPriority="39"/>
+    <w:lsdException w:name="toc 4" w:uiPriority="39"/>
+    <w:lsdException w:name="toc 5" w:uiPriority="39"/>
+    <w:lsdException w:name="toc 6" w:uiPriority="39"/>
+    <w:lsdException w:name="toc 7" w:uiPriority="39"/>
+    <w:lsdException w:name="toc 8" w:uiPriority="39"/>
+    <w:lsdException w:name="toc 9" w:uiPriority="39"/>
+    <w:lsdException w:name="caption" w:uiPriority="35" w:qFormat="1"/>
+    <w:lsdException w:name="Title" w:semiHidden="0" w:uiPriority="10" w:unhideWhenUsed="0" w:qFormat="1"/>
+    <w:lsdException w:name="Default Paragraph Font" w:uiPriority="1"/>
+    <w:lsdException w:name="Subtitle" w:semiHidden="0" w:uiPriority="11" w:unhideWhenUsed="0" w:qFormat="1"/>
+    <w:lsdException w:name="Strong" w:semiHidden="0" w:uiPriority="22" w:unhideWhenUsed="0" w:qFormat="1"/>
+    <w:lsdException w:name="Emphasis" w:semiHidden="0" w:uiPriority="20" w:unhideWhenUsed="0" w:qFormat="1"/>
+    <w:lsdException w:name="Table Grid" w:semiHidden="0" w:uiPriority="39" w:unhideWhenUsed="0"/>
+    <w:lsdException w:name="Placeholder Text" w:unhideWhenUsed="0"/>
+    <w:lsdException w:name="No Spacing" w:semiHidden="0" w:uiPriority="1" w:unhideWhenUsed="0" w:qFormat="1"/>
+    <w:lsdException w:name="Light Shading" w:semiHidden="0" w:uiPriority="60" w:unhideWhenUsed="0"/>
+    <w:lsdException w:name="Light List" w:semiHidden="0" w:uiPriority="61" w:unhideWhenUsed="0"/>
+    <w:lsdException w:name="Light Grid" w:semiHidden="0" w:uiPriority="62" w:unhideWhenUsed="0"/>
+    <w:lsdException w:name="Medium Shading 1" w:semiHidden="0" w:uiPriority="63" w:unhideWhenUsed="0"/>
+    <w:lsdException w:name="Medium Shading 2" w:semiHidden="0" w:uiPriority="64" w:unhideWhenUsed="0"/>
+    <w:lsdException w:name="Medium List 1" w:semiHidden="0" w:uiPriority="65" w:unhideWhenUsed="0"/>
+    <w:lsdException w:name="Medium List 2" w:semiHidden="0" w:uiPriority="66" w:unhideWhenUsed="0"/>
+    <w:lsdException w:name="Medium Grid 1" w:semiHidden="0" w:uiPriority="67" w:unhideWhenUsed="0"/>
+    <w:lsdException w:name="Medium Grid 2" w:semiHidden="0" w:uiPriority="68" w:unhideWhenUsed="0"/>
+    <w:lsdException w:name="Medium Grid 3" w:semiHidden="0" w:uiPriority="69" w:unhideWhenUsed="0"/>
+    <w:lsdException w:name="Dark List" w:semiHidden="0" w:uiPriority="70" w:unhideWhenUsed="0"/>
+    <w:lsdException w:name="Colorful Shading" w:semiHidden="0" w:uiPriority="71" w:unhideWhenUsed="0"/>
+    <w:lsdException w:name="Colorful List" w:semiHidden="0" w:uiPriority="72" w:unhideWhenUsed="0"/>
+    <w:lsdException w:name="Colorful Grid" w:semiHidden="0" w:uiPriority="73" w:unhideWhenUsed="0"/>
+    <w:lsdException w:name="Light Shading Accent 1" w:semiHidden="0" w:uiPriority="60" w:unhideWhenUsed="0"/>
+    <w:lsdException w:name="Light List Accent 1" w:semiHidden="0" w:uiPriority="61" w:unhideWhenUsed="0"/>
+    <w:lsdException w:name="Light Grid Accent 1" w:semiHidden="0" w:uiPriority="62" w:unhideWhenUsed="0"/>
+    <w:lsdException w:name="Medium Shading 1 Accent 1" w:semiHidden="0" w:uiPriority="63" w:unhideWhenUsed="0"/>
+    <w:lsdException w:name="Medium Shading 2 Accent 1" w:semiHidden="0" w:uiPriority="64" w:unhideWhenUsed="0"/>
+    <w:lsdException w:name="Medium List 1 Accent 1" w:semiHidden="0" w:uiPriority="65" w:unhideWhenUsed="0"/>
+    <w:lsdException w:name="Revision" w:unhideWhenUsed="0"/>
+    <w:lsdException w:name="List Paragraph" w:semiHidden="0" w:uiPriority="34" w:unhideWhenUsed="0" w:qFormat="1"/>
+    <w:lsdException w:name="Quote" w:semiHidden="0" w:uiPriority="29" w:unhideWhenUsed="0" w:qFormat="1"/>
+    <w:lsdException w:name="Intense Quote" w:semiHidden="0" w:uiPriority="30" w:unhideWhenUsed="0" w:qFormat="1"/>
+    <w:lsdException w:name="Medium List 2 Accent 1" w:semiHidden="0" w:uiPriority="66" w:unhideWhenUsed="0"/>
+    <w:lsdException w:name="Medium Grid 1 Accent 1" w:semiHidden="0" w:uiPriority="67" w:unhideWhenUsed="0"/>
+    <w:lsdException w:name="Medium Grid 2 Accent 1" w:semiHidden="0" w:uiPriority="68" w:unhideWhenUsed="0"/>
+    <w:lsdException w:name="Medium Grid 3 Accent 1" w:semiHidden="0" w:uiPriority="69" w:unhideWhenUsed="0"/>
+    <w:lsdException w:name="Dark List Accent 1" w:semiHidden="0" w:uiPriority="70" w:unhideWhenUsed="0"/>
+    <w:lsdException w:name="Colorful Shading Accent 1" w:semiHidden="0" w:uiPriority="71" w:unhideWhenUsed="0"/>
+    <w:lsdException w:name="Colorful List Accent 1" w:semiHidden="0" w:uiPriority="72" w:unhideWhenUsed="0"/>
+    <w:lsdException w:name="Colorful Grid Accent 1" w:semiHidden="0" w:uiPriority="73" w:unhideWhenUsed="0"/>
+    <w:lsdException w:name="Light Shading Accent 2" w:semiHidden="0" w:uiPriority="60" w:unhideWhenUsed="0"/>
+    <w:lsdException w:name="Light List Accent 2" w:semiHidden="0" w:uiPriority="61" w:unhideWhenUsed="0"/>
+    <w:lsdException w:name="Light Grid Accent 2" w:semiHidden="0" w:uiPriority="62" w:unhideWhenUsed="0"/>
+    <w:lsdException w:name="Medium Shading 1 Accent 2" w:semiHidden="0" w:uiPriority="63" w:unhideWhenUsed="0"/>
+    <w:lsdException w:name="Medium Shading 2 Accent 2" w:semiHidden="0" w:uiPriority="64" w:unhideWhenUsed="0"/>
+    <w:lsdException w:name="Medium List 1 Accent 2" w:semiHidden="0" w:uiPriority="65" w:unhideWhenUsed="0"/>
+    <w:lsdException w:name="Medium List 2 Accent 2" w:semiHidden="0" w:uiPriority="66" w:unhideWhenUsed="0"/>
+    <w:lsdException w:name="Medium Grid 1 Accent 2" w:semiHidden="0" w:uiPriority="67" w:unhideWhenUsed="0"/>
+    <w:lsdException w:name="Medium Grid 2 Accent 2" w:semiHidden="0" w:uiPriority="68" w:unhideWhenUsed="0"/>
+    <w:lsdException w:name="Medium Grid 3 Accent 2" w:semiHidden="0" w:uiPriority="69" w:unhideWhenUsed="0"/>
+    <w:lsdException w:name="Dark List Accent 2" w:semiHidden="0" w:uiPriority="70" w:unhideWhenUsed="0"/>
+    <w:lsdException w:name="Colorful Shading Accent 2" w:semiHidden="0" w:uiPriority="71" w:unhideWhenUsed="0"/>
+    <w:lsdException w:name="Colorful List Accent 2" w:semiHidden="0" w:uiPriority="72" w:unhideWhenUsed="0"/>
+    <w:lsdException w:name="Colorful Grid Accent 2" w:semiHidden="0" w:uiPriority="73" w:unhideWhenUsed="0"/>
+    <w:lsdException w:name="Light Shading Accent 3" w:semiHidden="0" w:uiPriority="60" w:unhideWhenUsed="0"/>
+    <w:lsdException w:name="Light List Accent 3" w:semiHidden="0" w:uiPriority="61" w:unhideWhenUsed="0"/>
+    <w:lsdException w:name="Light Grid Accent 3" w:semiHidden="0" w:uiPriority="62" w:unhideWhenUsed="0"/>
+    <w:lsdException w:name="Medium Shading 1 Accent 3" w:semiHidden="0" w:uiPriority="63" w:unhideWhenUsed="0"/>
+    <w:lsdException w:name="Medium Shading 2 Accent 3" w:semiHidden="0" w:uiPriority="64" w:unhideWhenUsed="0"/>
+    <w:lsdException w:name="Medium List 1 Accent 3" w:semiHidden="0" w:uiPriority="65" w:unhideWhenUsed="0"/>
+    <w:lsdException w:name="Medium List 2 Accent 3" w:semiHidden="0" w:uiPriority="66" w:unhideWhenUsed="0"/>
+    <w:lsdException w:name="Medium Grid 1 Accent 3" w:semiHidden="0" w:uiPriority="67" w:unhideWhenUsed="0"/>
+    <w:lsdException w:name="Medium Grid 2 Accent 3" w:semiHidden="0" w:uiPriority="68" w:unhideWhenUsed="0"/>
+    <w:lsdException w:name="Medium Grid 3 Accent 3" w:semiHidden="0" w:uiPriority="69" w:unhideWhenUsed="0"/>
+    <w:lsdException w:name="Dark List Accent 3" w:semiHidden="0" w:uiPriority="70" w:unhideWhenUsed="0"/>
+    <w:lsdException w:name="Colorful Shading Accent 3" w:semiHidden="0" w:uiPriority="71" w:unhideWhenUsed="0"/>
+    <w:lsdException w:name="Colorful List Accent 3" w:semiHidden="0" w:uiPriority="72" w:unhideWhenUsed="0"/>
+    <w:lsdException w:name="Colorful Grid Accent 3" w:semiHidden="0" w:uiPriority="73" w:unhideWhenUsed="0"/>
+    <w:lsdException w:name="Light Shading Accent 4" w:semiHidden="0" w:uiPriority="60" w:unhideWhenUsed="0"/>
+    <w:lsdException w:name="Light List Accent 4" w:semiHidden="0" w:uiPriority="61" w:unhideWhenUsed="0"/>
+    <w:lsdException w:name="Light Grid Accent 4" w:semiHidden="0" w:uiPriority="62" w:unhideWhenUsed="0"/>
+    <w:lsdException w:name="Medium Shading 1 Accent 4" w:semiHidden="0" w:uiPriority="63" w:unhideWhenUsed="0"/>
+    <w:lsdException w:name="Medium Shading 2 Accent 4" w:semiHidden="0" w:uiPriority="64" w:unhideWhenUsed="0"/>
+    <w:lsdException w:name="Medium List 1 Accent 4" w:semiHidden="0" w:uiPriority="65" w:unhideWhenUsed="0"/>
+    <w:lsdException w:name="Medium List 2 Accent 4" w:semiHidden="0" w:uiPriority="66" w:unhideWhenUsed="0"/>
+    <w:lsdException w:name="Medium Grid 1 Accent 4" w:semiHidden="0" w:uiPriority="67" w:unhideWhenUsed="0"/>
+    <w:lsdException w:name="Medium Grid 2 Accent 4" w:semiHidden="0" w:uiPriority="68" w:unhideWhenUsed="0"/>
+    <w:lsdException w:name="Medium Grid 3 Accent 4" w:semiHidden="0" w:uiPriority="69" w:unhideWhenUsed="0"/>
+    <w:lsdException w:name="Dark List Accent 4" w:semiHidden="0" w:uiPriority="70" w:unhideWhenUsed="0"/>
+    <w:lsdException w:name="Colorful Shading Accent 4" w:semiHidden="0" w:uiPriority="71" w:unhideWhenUsed="0"/>
+    <w:lsdException w:name="Colorful List Accent 4" w:semiHidden="0" w:uiPriority="72" w:unhideWhenUsed="0"/>
+    <w:lsdException w:name="Colorful Grid Accent 4" w:semiHidden="0" w:uiPriority="73" w:unhideWhenUsed="0"/>
+    <w:lsdException w:name="Light Shading Accent 5" w:semiHidden="0" w:uiPriority="60" w:unhideWhenUsed="0"/>
+    <w:lsdException w:name="Light List Accent 5" w:semiHidden="0" w:uiPriority="61" w:unhideWhenUsed="0"/>
+    <w:lsdException w:name="Light Grid Accent 5" w:semiHidden="0" w:uiPriority="62" w:unhideWhenUsed="0"/>
+    <w:lsdException w:name="Medium Shading 1 Accent 5" w:semiHidden="0" w:uiPriority="63" w:unhideWhenUsed="0"/>
+    <w:lsdException w:name="Medium Shading 2 Accent 5" w:semiHidden="0" w:uiPriority="64" w:unhideWhenUsed="0"/>
+    <w:lsdException w:name="Medium List 1 Accent 5" w:semiHidden="0" w:uiPriority="65" w:unhideWhenUsed="0"/>
+    <w:lsdException w:name="Medium List 2 Accent 5" w:semiHidden="0" w:uiPriority="66" w:unhideWhenUsed="0"/>
+    <w:lsdException w:name="Medium Grid 1 Accent 5" w:semiHidden="0" w:uiPriority="67" w:unhideWhenUsed="0"/>
+    <w:lsdException w:name="Medium Grid 2 Accent 5" w:semiHidden="0" w:uiPriority="68" w:unhideWhenUsed="0"/>
+    <w:lsdException w:name="Medium Grid 3 Accent 5" w:semiHidden="0" w:uiPriority="69" w:unhideWhenUsed="0"/>
+    <w:lsdException w:name="Dark List Accent 5" w:semiHidden="0" w:uiPriority="70" w:unhideWhenUsed="0"/>
+    <w:lsdException w:name="Colorful Shading Accent 5" w:semiHidden="0" w:uiPriority="71" w:unhideWhenUsed="0"/>
+    <w:lsdException w:name="Colorful List Accent 5" w:semiHidden="0" w:uiPriority="72" w:unhideWhenUsed="0"/>
+    <w:lsdException w:name="Colorful Grid Accent 5" w:semiHidden="0" w:uiPriority="73" w:unhideWhenUsed="0"/>
+    <w:lsdException w:name="Light Shading Accent 6" w:semiHidden="0" w:uiPriority="60" w:unhideWhenUsed="0"/>
+    <w:lsdException w:name="Light List Accent 6" w:semiHidden="0" w:uiPriority="61" w:unhideWhenUsed="0"/>
+    <w:lsdException w:name="Light Grid Accent 6" w:semiHidden="0" w:uiPriority="62" w:unhideWhenUsed="0"/>
+    <w:lsdException w:name="Medium Shading 1 Accent 6" w:semiHidden="0" w:uiPriority="63" w:unhideWhenUsed="0"/>
+    <w:lsdException w:name="Medium Shading 2 Accent 6" w:semiHidden="0" w:uiPriority="64" w:unhideWhenUsed="0"/>
+    <w:lsdException w:name="Medium List 1 Accent 6" w:semiHidden="0" w:uiPriority="65" w:unhideWhenUsed="0"/>
+    <w:lsdException w:name="Medium List 2 Accent 6" w:semiHidden="0" w:uiPriority="66" w:unhideWhenUsed="0"/>
+    <w:lsdException w:name="Medium Grid 1 Accent 6" w:semiHidden="0" w:uiPriority="67" w:unhideWhenUsed="0"/>
+    <w:lsdException w:name="Medium Grid 2 Accent 6" w:semiHidden="0" w:uiPriority="68" w:unhideWhenUsed="0"/>
+    <w:lsdException w:name="Medium Grid 3 Accent 6" w:semiHidden="0" w:uiPriority="69" w:unhideWhenUsed="0"/>
+    <w:lsdException w:name="Dark List Accent 6" w:semiHidden="0" w:uiPriority="70" w:unhideWhenUsed="0"/>
+    <w:lsdException w:name="Colorful Shading Accent 6" w:semiHidden="0" w:uiPriority="71" w:unhideWhenUsed="0"/>
+    <w:lsdException w:name="Colorful List Accent 6" w:semiHidden="0" w:uiPriority="72" w:unhideWhenUsed="0"/>
+    <w:lsdException w:name="Colorful Grid Accent 6" w:semiHidden="0" w:uiPriority="73" w:unhideWhenUsed="0"/>
+    <w:lsdException w:name="Subtle Emphasis" w:semiHidden="0" w:uiPriority="19" w:unhideWhenUsed="0" w:qFormat="1"/>
+    <w:lsdException w:name="Intense Emphasis" w:semiHidden="0" w:uiPriority="21" w:unhideWhenUsed="0" w:qFormat="1"/>
+    <w:lsdException w:name="Subtle Reference" w:semiHidden="0" w:uiPriority="31" w:unhideWhenUsed="0" w:qFormat="1"/>
+    <w:lsdException w:name="Intense Reference" w:semiHidden="0" w:uiPriority="32" w:unhideWhenUsed="0" w:qFormat="1"/>
+    <w:lsdException w:name="Book Title" w:semiHidden="0" w:uiPriority="33" w:unhideWhenUsed="0" w:qFormat="1"/>
+    <w:lsdException w:name="Bibliography" w:uiPriority="37"/>
+    <w:lsdException w:name="TOC Heading" w:uiPriority="39" w:qFormat="1"/>
   </w:latentStyles>
   <w:style w:type="paragraph" w:default="1" w:styleId="Normal">
     <w:name w:val="Normal"/>
@@ -1697,7 +1767,7 @@
   <a:extraClrSchemeLst/>
   <a:extLst>
     <a:ext uri="{05A4C25C-085E-4340-85A3-A5531E510DB2}">
-      <thm15:themeFamily xmlns:thm15="http://schemas.microsoft.com/office/thememl/2012/main" name="Office Theme" id="{62F939B6-93AF-4DB8-9C6B-D6C7DFDC589F}" vid="{4A3C46E8-61CC-4603-A589-7422A47A8E4A}"/>
+      <thm15:themeFamily xmlns:thm15="http://schemas.microsoft.com/office/thememl/2012/main" xmlns="" name="Office Theme" id="{62F939B6-93AF-4DB8-9C6B-D6C7DFDC589F}" vid="{4A3C46E8-61CC-4603-A589-7422A47A8E4A}"/>
     </a:ext>
   </a:extLst>
 </a:theme>

</xml_diff>

<commit_message>
Guardado el diagrama fisico
</commit_message>
<xml_diff>
--- a/documentacion/doc.docx
+++ b/documentacion/doc.docx
@@ -1,6 +1,6 @@
 
 <file path=word/document.xml><?xml version="1.0" encoding="utf-8"?>
-<w:document xmlns:wpc="http://schemas.microsoft.com/office/word/2010/wordprocessingCanvas" xmlns:mc="http://schemas.openxmlformats.org/markup-compatibility/2006" xmlns:o="urn:schemas-microsoft-com:office:office" xmlns:r="http://schemas.openxmlformats.org/officeDocument/2006/relationships" xmlns:m="http://schemas.openxmlformats.org/officeDocument/2006/math" xmlns:v="urn:schemas-microsoft-com:vml" xmlns:wp14="http://schemas.microsoft.com/office/word/2010/wordprocessingDrawing" xmlns:wp="http://schemas.openxmlformats.org/drawingml/2006/wordprocessingDrawing" xmlns:w10="urn:schemas-microsoft-com:office:word" xmlns:w="http://schemas.openxmlformats.org/wordprocessingml/2006/main" xmlns:w14="http://schemas.microsoft.com/office/word/2010/wordml" xmlns:wpg="http://schemas.microsoft.com/office/word/2010/wordprocessingGroup" xmlns:wpi="http://schemas.microsoft.com/office/word/2010/wordprocessingInk" xmlns:wne="http://schemas.microsoft.com/office/word/2006/wordml" xmlns:wps="http://schemas.microsoft.com/office/word/2010/wordprocessingShape" mc:Ignorable="w14 wp14">
+<w:document xmlns:wpc="http://schemas.microsoft.com/office/word/2010/wordprocessingCanvas" xmlns:mc="http://schemas.openxmlformats.org/markup-compatibility/2006" xmlns:o="urn:schemas-microsoft-com:office:office" xmlns:r="http://schemas.openxmlformats.org/officeDocument/2006/relationships" xmlns:m="http://schemas.openxmlformats.org/officeDocument/2006/math" xmlns:v="urn:schemas-microsoft-com:vml" xmlns:wp14="http://schemas.microsoft.com/office/word/2010/wordprocessingDrawing" xmlns:wp="http://schemas.openxmlformats.org/drawingml/2006/wordprocessingDrawing" xmlns:w10="urn:schemas-microsoft-com:office:word" xmlns:w="http://schemas.openxmlformats.org/wordprocessingml/2006/main" xmlns:w14="http://schemas.microsoft.com/office/word/2010/wordml" xmlns:w15="http://schemas.microsoft.com/office/word/2012/wordml" xmlns:wpg="http://schemas.microsoft.com/office/word/2010/wordprocessingGroup" xmlns:wpi="http://schemas.microsoft.com/office/word/2010/wordprocessingInk" xmlns:wne="http://schemas.microsoft.com/office/word/2006/wordml" xmlns:wps="http://schemas.microsoft.com/office/word/2010/wordprocessingShape" mc:Ignorable="w14 w15 wp14">
   <w:body>
     <w:p>
       <w:pPr>
@@ -347,11 +347,10 @@
       </w:r>
     </w:p>
     <w:p>
-      <w:bookmarkStart w:id="2" w:name="_GoBack"/>
       <w:r>
         <w:rPr>
           <w:noProof/>
-          <w:lang w:val="es-ES" w:eastAsia="es-ES"/>
+          <w:lang w:eastAsia="es-PE"/>
         </w:rPr>
         <w:drawing>
           <wp:inline distT="0" distB="0" distL="0" distR="0" wp14:anchorId="464BA9AA" wp14:editId="4EE75C39">
@@ -369,7 +368,7 @@
                     <pic:cNvPicPr/>
                   </pic:nvPicPr>
                   <pic:blipFill>
-                    <a:blip r:embed="rId6"/>
+                    <a:blip r:embed="rId5"/>
                     <a:stretch>
                       <a:fillRect/>
                     </a:stretch>
@@ -389,7 +388,6 @@
           </wp:inline>
         </w:drawing>
       </w:r>
-      <w:bookmarkEnd w:id="2"/>
     </w:p>
     <w:p/>
     <w:p/>
@@ -404,7 +402,7 @@
       <w:r>
         <w:rPr>
           <w:noProof/>
-          <w:lang w:val="es-ES" w:eastAsia="es-ES"/>
+          <w:lang w:eastAsia="es-PE"/>
         </w:rPr>
         <w:drawing>
           <wp:inline distT="0" distB="0" distL="0" distR="0" wp14:anchorId="5A84BBCA" wp14:editId="3E3553BF">
@@ -422,7 +420,7 @@
                     <pic:cNvPicPr/>
                   </pic:nvPicPr>
                   <pic:blipFill rotWithShape="1">
-                    <a:blip r:embed="rId7"/>
+                    <a:blip r:embed="rId6"/>
                     <a:srcRect l="21894" t="21326" r="27869" b="31006"/>
                     <a:stretch/>
                   </pic:blipFill>
@@ -459,7 +457,7 @@
       <w:r>
         <w:rPr>
           <w:noProof/>
-          <w:lang w:val="es-ES" w:eastAsia="es-ES"/>
+          <w:lang w:eastAsia="es-PE"/>
         </w:rPr>
         <w:drawing>
           <wp:inline distT="0" distB="0" distL="0" distR="0" wp14:anchorId="4D9AA39D" wp14:editId="40839268">
@@ -477,7 +475,7 @@
                     <pic:cNvPicPr/>
                   </pic:nvPicPr>
                   <pic:blipFill rotWithShape="1">
-                    <a:blip r:embed="rId8"/>
+                    <a:blip r:embed="rId7"/>
                     <a:srcRect l="20553" t="12084" r="29848" b="26586"/>
                     <a:stretch/>
                   </pic:blipFill>
@@ -516,7 +514,7 @@
       <w:r>
         <w:rPr>
           <w:noProof/>
-          <w:lang w:val="es-ES" w:eastAsia="es-ES"/>
+          <w:lang w:eastAsia="es-PE"/>
         </w:rPr>
         <w:drawing>
           <wp:inline distT="0" distB="0" distL="0" distR="0" wp14:anchorId="2011388F" wp14:editId="4FB39081">
@@ -534,7 +532,7 @@
                     <pic:cNvPicPr/>
                   </pic:nvPicPr>
                   <pic:blipFill rotWithShape="1">
-                    <a:blip r:embed="rId9"/>
+                    <a:blip r:embed="rId8"/>
                     <a:srcRect l="19194" t="9970" r="30018" b="26888"/>
                     <a:stretch/>
                   </pic:blipFill>
@@ -582,7 +580,7 @@
       <w:r>
         <w:rPr>
           <w:noProof/>
-          <w:lang w:val="es-ES" w:eastAsia="es-ES"/>
+          <w:lang w:eastAsia="es-PE"/>
         </w:rPr>
         <w:drawing>
           <wp:inline distT="0" distB="0" distL="0" distR="0" wp14:anchorId="1E6194BA" wp14:editId="061BD2C1">
@@ -600,7 +598,7 @@
                     <pic:cNvPicPr/>
                   </pic:nvPicPr>
                   <pic:blipFill rotWithShape="1">
-                    <a:blip r:embed="rId10"/>
+                    <a:blip r:embed="rId9"/>
                     <a:srcRect l="11551" t="9969" r="16769" b="17825"/>
                     <a:stretch/>
                   </pic:blipFill>
@@ -640,7 +638,7 @@
       <w:r>
         <w:rPr>
           <w:noProof/>
-          <w:lang w:val="es-ES" w:eastAsia="es-ES"/>
+          <w:lang w:eastAsia="es-PE"/>
         </w:rPr>
         <w:drawing>
           <wp:inline distT="0" distB="0" distL="0" distR="0" wp14:anchorId="19109E49" wp14:editId="2D951037">
@@ -658,7 +656,7 @@
                     <pic:cNvPicPr/>
                   </pic:nvPicPr>
                   <pic:blipFill rotWithShape="1">
-                    <a:blip r:embed="rId11"/>
+                    <a:blip r:embed="rId10"/>
                     <a:srcRect l="12002" t="10140" r="10256" b="13849"/>
                     <a:stretch/>
                   </pic:blipFill>
@@ -698,16 +696,17 @@
       <w:pPr>
         <w:jc w:val="center"/>
       </w:pPr>
+      <w:bookmarkStart w:id="2" w:name="_GoBack"/>
       <w:r>
         <w:rPr>
           <w:noProof/>
-          <w:lang w:val="es-ES" w:eastAsia="es-ES"/>
+          <w:lang w:eastAsia="es-PE"/>
         </w:rPr>
         <w:drawing>
-          <wp:inline distT="0" distB="0" distL="0" distR="0">
-            <wp:extent cx="7204991" cy="5257800"/>
-            <wp:effectExtent l="0" t="0" r="0" b="0"/>
-            <wp:docPr id="3" name="Imagen 3" descr="D:\Documentos\Desktop\modelo-gesti.png"/>
+          <wp:inline distT="0" distB="0" distL="0" distR="0" wp14:anchorId="655E8DF3" wp14:editId="77788D00">
+            <wp:extent cx="7267904" cy="5324475"/>
+            <wp:effectExtent l="0" t="0" r="9525" b="0"/>
+            <wp:docPr id="10" name="Imagen 10" descr="D:\Documentos\Escritorio\modelo - imagen.png"/>
             <wp:cNvGraphicFramePr>
               <a:graphicFrameLocks xmlns:a="http://schemas.openxmlformats.org/drawingml/2006/main" noChangeAspect="1"/>
             </wp:cNvGraphicFramePr>
@@ -715,13 +714,13 @@
               <a:graphicData uri="http://schemas.openxmlformats.org/drawingml/2006/picture">
                 <pic:pic xmlns:pic="http://schemas.openxmlformats.org/drawingml/2006/picture">
                   <pic:nvPicPr>
-                    <pic:cNvPr id="0" name="Picture 1" descr="D:\Documentos\Desktop\modelo-gesti.png"/>
+                    <pic:cNvPr id="0" name="Picture 1" descr="D:\Documentos\Escritorio\modelo - imagen.png"/>
                     <pic:cNvPicPr>
                       <a:picLocks noChangeAspect="1" noChangeArrowheads="1"/>
                     </pic:cNvPicPr>
                   </pic:nvPicPr>
                   <pic:blipFill>
-                    <a:blip r:embed="rId12" cstate="print">
+                    <a:blip r:embed="rId11" cstate="print">
                       <a:extLst>
                         <a:ext uri="{28A0092B-C50C-407E-A947-70E740481C1C}">
                           <a14:useLocalDpi xmlns:a14="http://schemas.microsoft.com/office/drawing/2010/main" val="0"/>
@@ -736,7 +735,7 @@
                   <pic:spPr bwMode="auto">
                     <a:xfrm>
                       <a:off x="0" y="0"/>
-                      <a:ext cx="7204991" cy="5257800"/>
+                      <a:ext cx="7277919" cy="5331812"/>
                     </a:xfrm>
                     <a:prstGeom prst="rect">
                       <a:avLst/>
@@ -752,10 +751,30 @@
           </wp:inline>
         </w:drawing>
       </w:r>
-    </w:p>
-    <w:p>
-      <w:r>
-        <w:lastRenderedPageBreak/>
+      <w:bookmarkEnd w:id="2"/>
+    </w:p>
+    <w:p>
+      <w:pPr>
+        <w:jc w:val="center"/>
+      </w:pPr>
+    </w:p>
+    <w:p>
+      <w:pPr>
+        <w:jc w:val="center"/>
+      </w:pPr>
+    </w:p>
+    <w:p>
+      <w:pPr>
+        <w:jc w:val="center"/>
+      </w:pPr>
+    </w:p>
+    <w:p>
+      <w:pPr>
+        <w:jc w:val="center"/>
+      </w:pPr>
+    </w:p>
+    <w:p>
+      <w:r>
         <w:t>Diagrama de Componentes</w:t>
       </w:r>
     </w:p>
@@ -763,7 +782,7 @@
       <w:r>
         <w:rPr>
           <w:noProof/>
-          <w:lang w:val="es-ES" w:eastAsia="es-ES"/>
+          <w:lang w:eastAsia="es-PE"/>
         </w:rPr>
         <w:drawing>
           <wp:inline distT="0" distB="0" distL="0" distR="0" wp14:anchorId="1EEE52A7" wp14:editId="31606141">
@@ -781,7 +800,7 @@
                     <pic:cNvPicPr/>
                   </pic:nvPicPr>
                   <pic:blipFill rotWithShape="1">
-                    <a:blip r:embed="rId13"/>
+                    <a:blip r:embed="rId12"/>
                     <a:srcRect l="16477" t="9970" r="24413" b="46828"/>
                     <a:stretch/>
                   </pic:blipFill>
@@ -817,7 +836,6 @@
     <w:p/>
     <w:p>
       <w:r>
-        <w:lastRenderedPageBreak/>
         <w:t>Diagrama de Despliegue</w:t>
       </w:r>
     </w:p>
@@ -828,8 +846,9 @@
       <w:r>
         <w:rPr>
           <w:noProof/>
-          <w:lang w:val="es-ES" w:eastAsia="es-ES"/>
+          <w:lang w:eastAsia="es-PE"/>
         </w:rPr>
+        <w:lastRenderedPageBreak/>
         <w:drawing>
           <wp:inline distT="0" distB="0" distL="0" distR="0" wp14:anchorId="7B8FE0CE" wp14:editId="5974F41F">
             <wp:extent cx="5716302" cy="5246295"/>
@@ -846,7 +865,7 @@
                     <pic:cNvPicPr/>
                   </pic:nvPicPr>
                   <pic:blipFill>
-                    <a:blip r:embed="rId14"/>
+                    <a:blip r:embed="rId13"/>
                     <a:stretch>
                       <a:fillRect/>
                     </a:stretch>
@@ -878,8 +897,8 @@
 </file>
 
 <file path=word/numbering.xml><?xml version="1.0" encoding="utf-8"?>
-<w:numbering xmlns:wpc="http://schemas.microsoft.com/office/word/2010/wordprocessingCanvas" xmlns:mc="http://schemas.openxmlformats.org/markup-compatibility/2006" xmlns:o="urn:schemas-microsoft-com:office:office" xmlns:r="http://schemas.openxmlformats.org/officeDocument/2006/relationships" xmlns:m="http://schemas.openxmlformats.org/officeDocument/2006/math" xmlns:v="urn:schemas-microsoft-com:vml" xmlns:wp14="http://schemas.microsoft.com/office/word/2010/wordprocessingDrawing" xmlns:wp="http://schemas.openxmlformats.org/drawingml/2006/wordprocessingDrawing" xmlns:w10="urn:schemas-microsoft-com:office:word" xmlns:w="http://schemas.openxmlformats.org/wordprocessingml/2006/main" xmlns:w14="http://schemas.microsoft.com/office/word/2010/wordml" xmlns:wpg="http://schemas.microsoft.com/office/word/2010/wordprocessingGroup" xmlns:wpi="http://schemas.microsoft.com/office/word/2010/wordprocessingInk" xmlns:wne="http://schemas.microsoft.com/office/word/2006/wordml" xmlns:wps="http://schemas.microsoft.com/office/word/2010/wordprocessingShape" mc:Ignorable="w14 wp14">
-  <w:abstractNum w:abstractNumId="0">
+<w:numbering xmlns:wpc="http://schemas.microsoft.com/office/word/2010/wordprocessingCanvas" xmlns:mc="http://schemas.openxmlformats.org/markup-compatibility/2006" xmlns:o="urn:schemas-microsoft-com:office:office" xmlns:r="http://schemas.openxmlformats.org/officeDocument/2006/relationships" xmlns:m="http://schemas.openxmlformats.org/officeDocument/2006/math" xmlns:v="urn:schemas-microsoft-com:vml" xmlns:wp14="http://schemas.microsoft.com/office/word/2010/wordprocessingDrawing" xmlns:wp="http://schemas.openxmlformats.org/drawingml/2006/wordprocessingDrawing" xmlns:w10="urn:schemas-microsoft-com:office:word" xmlns:w="http://schemas.openxmlformats.org/wordprocessingml/2006/main" xmlns:w14="http://schemas.microsoft.com/office/word/2010/wordml" xmlns:w15="http://schemas.microsoft.com/office/word/2012/wordml" xmlns:wpg="http://schemas.microsoft.com/office/word/2010/wordprocessingGroup" xmlns:wpi="http://schemas.microsoft.com/office/word/2010/wordprocessingInk" xmlns:wne="http://schemas.microsoft.com/office/word/2006/wordml" xmlns:wps="http://schemas.microsoft.com/office/word/2010/wordprocessingShape" mc:Ignorable="w14 w15 wp14">
+  <w:abstractNum w:abstractNumId="0" w15:restartNumberingAfterBreak="0">
     <w:nsid w:val="669E09F0"/>
     <w:multiLevelType w:val="multilevel"/>
     <w:tmpl w:val="0C0A001F"/>
@@ -999,7 +1018,7 @@
 </file>
 
 <file path=word/styles.xml><?xml version="1.0" encoding="utf-8"?>
-<w:styles xmlns:mc="http://schemas.openxmlformats.org/markup-compatibility/2006" xmlns:r="http://schemas.openxmlformats.org/officeDocument/2006/relationships" xmlns:w="http://schemas.openxmlformats.org/wordprocessingml/2006/main" xmlns:w14="http://schemas.microsoft.com/office/word/2010/wordml" mc:Ignorable="w14">
+<w:styles xmlns:mc="http://schemas.openxmlformats.org/markup-compatibility/2006" xmlns:r="http://schemas.openxmlformats.org/officeDocument/2006/relationships" xmlns:w="http://schemas.openxmlformats.org/wordprocessingml/2006/main" xmlns:w14="http://schemas.microsoft.com/office/word/2010/wordml" xmlns:w15="http://schemas.microsoft.com/office/word/2012/wordml" mc:Ignorable="w14 w15">
   <w:docDefaults>
     <w:rPrDefault>
       <w:rPr>
@@ -1015,401 +1034,378 @@
       </w:pPr>
     </w:pPrDefault>
   </w:docDefaults>
-  <w:latentStyles w:defLockedState="0" w:defUIPriority="99" w:defSemiHidden="1" w:defUnhideWhenUsed="1" w:defQFormat="0" w:count="267">
-    <w:lsdException w:name="Normal" w:semiHidden="0" w:uiPriority="0" w:unhideWhenUsed="0" w:qFormat="1"/>
-    <w:lsdException w:name="heading 1" w:semiHidden="0" w:uiPriority="9" w:unhideWhenUsed="0" w:qFormat="1"/>
-    <w:lsdException w:name="heading 2" w:uiPriority="9" w:qFormat="1"/>
-    <w:lsdException w:name="heading 3" w:uiPriority="9" w:qFormat="1"/>
-    <w:lsdException w:name="heading 4" w:uiPriority="9" w:qFormat="1"/>
-    <w:lsdException w:name="heading 5" w:uiPriority="9" w:qFormat="1"/>
-    <w:lsdException w:name="heading 6" w:uiPriority="9" w:qFormat="1"/>
-    <w:lsdException w:name="heading 7" w:uiPriority="9" w:qFormat="1"/>
-    <w:lsdException w:name="heading 8" w:uiPriority="9" w:qFormat="1"/>
-    <w:lsdException w:name="heading 9" w:uiPriority="9" w:qFormat="1"/>
-    <w:lsdException w:name="toc 1" w:uiPriority="39"/>
-    <w:lsdException w:name="toc 2" w:uiPriority="39"/>
-    <w:lsdException w:name="toc 3" w:uiPriority="39"/>
-    <w:lsdException w:name="toc 4" w:uiPriority="39"/>
-    <w:lsdException w:name="toc 5" w:uiPriority="39"/>
-    <w:lsdException w:name="toc 6" w:uiPriority="39"/>
-    <w:lsdException w:name="toc 7" w:uiPriority="39"/>
-    <w:lsdException w:name="toc 8" w:uiPriority="39"/>
-    <w:lsdException w:name="toc 9" w:uiPriority="39"/>
-    <w:lsdException w:name="caption" w:uiPriority="35" w:qFormat="1"/>
-    <w:lsdException w:name="Title" w:semiHidden="0" w:uiPriority="10" w:unhideWhenUsed="0" w:qFormat="1"/>
-    <w:lsdException w:name="Default Paragraph Font" w:uiPriority="1"/>
-    <w:lsdException w:name="Subtitle" w:semiHidden="0" w:uiPriority="11" w:unhideWhenUsed="0" w:qFormat="1"/>
-    <w:lsdException w:name="Strong" w:semiHidden="0" w:uiPriority="22" w:unhideWhenUsed="0" w:qFormat="1"/>
-    <w:lsdException w:name="Emphasis" w:semiHidden="0" w:uiPriority="20" w:unhideWhenUsed="0" w:qFormat="1"/>
-    <w:lsdException w:name="Table Grid" w:semiHidden="0" w:uiPriority="39" w:unhideWhenUsed="0"/>
-    <w:lsdException w:name="Placeholder Text" w:unhideWhenUsed="0"/>
-    <w:lsdException w:name="No Spacing" w:semiHidden="0" w:uiPriority="1" w:unhideWhenUsed="0" w:qFormat="1"/>
-    <w:lsdException w:name="Light Shading" w:semiHidden="0" w:uiPriority="60" w:unhideWhenUsed="0"/>
-    <w:lsdException w:name="Light List" w:semiHidden="0" w:uiPriority="61" w:unhideWhenUsed="0"/>
-    <w:lsdException w:name="Light Grid" w:semiHidden="0" w:uiPriority="62" w:unhideWhenUsed="0"/>
-    <w:lsdException w:name="Medium Shading 1" w:semiHidden="0" w:uiPriority="63" w:unhideWhenUsed="0"/>
-    <w:lsdException w:name="Medium Shading 2" w:semiHidden="0" w:uiPriority="64" w:unhideWhenUsed="0"/>
-    <w:lsdException w:name="Medium List 1" w:semiHidden="0" w:uiPriority="65" w:unhideWhenUsed="0"/>
-    <w:lsdException w:name="Medium List 2" w:semiHidden="0" w:uiPriority="66" w:unhideWhenUsed="0"/>
-    <w:lsdException w:name="Medium Grid 1" w:semiHidden="0" w:uiPriority="67" w:unhideWhenUsed="0"/>
-    <w:lsdException w:name="Medium Grid 2" w:semiHidden="0" w:uiPriority="68" w:unhideWhenUsed="0"/>
-    <w:lsdException w:name="Medium Grid 3" w:semiHidden="0" w:uiPriority="69" w:unhideWhenUsed="0"/>
-    <w:lsdException w:name="Dark List" w:semiHidden="0" w:uiPriority="70" w:unhideWhenUsed="0"/>
-    <w:lsdException w:name="Colorful Shading" w:semiHidden="0" w:uiPriority="71" w:unhideWhenUsed="0"/>
-    <w:lsdException w:name="Colorful List" w:semiHidden="0" w:uiPriority="72" w:unhideWhenUsed="0"/>
-    <w:lsdException w:name="Colorful Grid" w:semiHidden="0" w:uiPriority="73" w:unhideWhenUsed="0"/>
-    <w:lsdException w:name="Light Shading Accent 1" w:semiHidden="0" w:uiPriority="60" w:unhideWhenUsed="0"/>
-    <w:lsdException w:name="Light List Accent 1" w:semiHidden="0" w:uiPriority="61" w:unhideWhenUsed="0"/>
-    <w:lsdException w:name="Light Grid Accent 1" w:semiHidden="0" w:uiPriority="62" w:unhideWhenUsed="0"/>
-    <w:lsdException w:name="Medium Shading 1 Accent 1" w:semiHidden="0" w:uiPriority="63" w:unhideWhenUsed="0"/>
-    <w:lsdException w:name="Medium Shading 2 Accent 1" w:semiHidden="0" w:uiPriority="64" w:unhideWhenUsed="0"/>
-    <w:lsdException w:name="Medium List 1 Accent 1" w:semiHidden="0" w:uiPriority="65" w:unhideWhenUsed="0"/>
-    <w:lsdException w:name="Revision" w:unhideWhenUsed="0"/>
-    <w:lsdException w:name="List Paragraph" w:semiHidden="0" w:uiPriority="34" w:unhideWhenUsed="0" w:qFormat="1"/>
-    <w:lsdException w:name="Quote" w:semiHidden="0" w:uiPriority="29" w:unhideWhenUsed="0" w:qFormat="1"/>
-    <w:lsdException w:name="Intense Quote" w:semiHidden="0" w:uiPriority="30" w:unhideWhenUsed="0" w:qFormat="1"/>
-    <w:lsdException w:name="Medium List 2 Accent 1" w:semiHidden="0" w:uiPriority="66" w:unhideWhenUsed="0"/>
-    <w:lsdException w:name="Medium Grid 1 Accent 1" w:semiHidden="0" w:uiPriority="67" w:unhideWhenUsed="0"/>
-    <w:lsdException w:name="Medium Grid 2 Accent 1" w:semiHidden="0" w:uiPriority="68" w:unhideWhenUsed="0"/>
-    <w:lsdException w:name="Medium Grid 3 Accent 1" w:semiHidden="0" w:uiPriority="69" w:unhideWhenUsed="0"/>
-    <w:lsdException w:name="Dark List Accent 1" w:semiHidden="0" w:uiPriority="70" w:unhideWhenUsed="0"/>
-    <w:lsdException w:name="Colorful Shading Accent 1" w:semiHidden="0" w:uiPriority="71" w:unhideWhenUsed="0"/>
-    <w:lsdException w:name="Colorful List Accent 1" w:semiHidden="0" w:uiPriority="72" w:unhideWhenUsed="0"/>
-    <w:lsdException w:name="Colorful Grid Accent 1" w:semiHidden="0" w:uiPriority="73" w:unhideWhenUsed="0"/>
-    <w:lsdException w:name="Light Shading Accent 2" w:semiHidden="0" w:uiPriority="60" w:unhideWhenUsed="0"/>
-    <w:lsdException w:name="Light List Accent 2" w:semiHidden="0" w:uiPriority="61" w:unhideWhenUsed="0"/>
-    <w:lsdException w:name="Light Grid Accent 2" w:semiHidden="0" w:uiPriority="62" w:unhideWhenUsed="0"/>
-    <w:lsdException w:name="Medium Shading 1 Accent 2" w:semiHidden="0" w:uiPriority="63" w:unhideWhenUsed="0"/>
-    <w:lsdException w:name="Medium Shading 2 Accent 2" w:semiHidden="0" w:uiPriority="64" w:unhideWhenUsed="0"/>
-    <w:lsdException w:name="Medium List 1 Accent 2" w:semiHidden="0" w:uiPriority="65" w:unhideWhenUsed="0"/>
-    <w:lsdException w:name="Medium List 2 Accent 2" w:semiHidden="0" w:uiPriority="66" w:unhideWhenUsed="0"/>
-    <w:lsdException w:name="Medium Grid 1 Accent 2" w:semiHidden="0" w:uiPriority="67" w:unhideWhenUsed="0"/>
-    <w:lsdException w:name="Medium Grid 2 Accent 2" w:semiHidden="0" w:uiPriority="68" w:unhideWhenUsed="0"/>
-    <w:lsdException w:name="Medium Grid 3 Accent 2" w:semiHidden="0" w:uiPriority="69" w:unhideWhenUsed="0"/>
-    <w:lsdException w:name="Dark List Accent 2" w:semiHidden="0" w:uiPriority="70" w:unhideWhenUsed="0"/>
-    <w:lsdException w:name="Colorful Shading Accent 2" w:semiHidden="0" w:uiPriority="71" w:unhideWhenUsed="0"/>
-    <w:lsdException w:name="Colorful List Accent 2" w:semiHidden="0" w:uiPriority="72" w:unhideWhenUsed="0"/>
-    <w:lsdException w:name="Colorful Grid Accent 2" w:semiHidden="0" w:uiPriority="73" w:unhideWhenUsed="0"/>
-    <w:lsdException w:name="Light Shading Accent 3" w:semiHidden="0" w:uiPriority="60" w:unhideWhenUsed="0"/>
-    <w:lsdException w:name="Light List Accent 3" w:semiHidden="0" w:uiPriority="61" w:unhideWhenUsed="0"/>
-    <w:lsdException w:name="Light Grid Accent 3" w:semiHidden="0" w:uiPriority="62" w:unhideWhenUsed="0"/>
-    <w:lsdException w:name="Medium Shading 1 Accent 3" w:semiHidden="0" w:uiPriority="63" w:unhideWhenUsed="0"/>
-    <w:lsdException w:name="Medium Shading 2 Accent 3" w:semiHidden="0" w:uiPriority="64" w:unhideWhenUsed="0"/>
-    <w:lsdException w:name="Medium List 1 Accent 3" w:semiHidden="0" w:uiPriority="65" w:unhideWhenUsed="0"/>
-    <w:lsdException w:name="Medium List 2 Accent 3" w:semiHidden="0" w:uiPriority="66" w:unhideWhenUsed="0"/>
-    <w:lsdException w:name="Medium Grid 1 Accent 3" w:semiHidden="0" w:uiPriority="67" w:unhideWhenUsed="0"/>
-    <w:lsdException w:name="Medium Grid 2 Accent 3" w:semiHidden="0" w:uiPriority="68" w:unhideWhenUsed="0"/>
-    <w:lsdException w:name="Medium Grid 3 Accent 3" w:semiHidden="0" w:uiPriority="69" w:unhideWhenUsed="0"/>
-    <w:lsdException w:name="Dark List Accent 3" w:semiHidden="0" w:uiPriority="70" w:unhideWhenUsed="0"/>
-    <w:lsdException w:name="Colorful Shading Accent 3" w:semiHidden="0" w:uiPriority="71" w:unhideWhenUsed="0"/>
-    <w:lsdException w:name="Colorful List Accent 3" w:semiHidden="0" w:uiPriority="72" w:unhideWhenUsed="0"/>
-    <w:lsdException w:name="Colorful Grid Accent 3" w:semiHidden="0" w:uiPriority="73" w:unhideWhenUsed="0"/>
-    <w:lsdException w:name="Light Shading Accent 4" w:semiHidden="0" w:uiPriority="60" w:unhideWhenUsed="0"/>
-    <w:lsdException w:name="Light List Accent 4" w:semiHidden="0" w:uiPriority="61" w:unhideWhenUsed="0"/>
-    <w:lsdException w:name="Light Grid Accent 4" w:semiHidden="0" w:uiPriority="62" w:unhideWhenUsed="0"/>
-    <w:lsdException w:name="Medium Shading 1 Accent 4" w:semiHidden="0" w:uiPriority="63" w:unhideWhenUsed="0"/>
-    <w:lsdException w:name="Medium Shading 2 Accent 4" w:semiHidden="0" w:uiPriority="64" w:unhideWhenUsed="0"/>
-    <w:lsdException w:name="Medium List 1 Accent 4" w:semiHidden="0" w:uiPriority="65" w:unhideWhenUsed="0"/>
-    <w:lsdException w:name="Medium List 2 Accent 4" w:semiHidden="0" w:uiPriority="66" w:unhideWhenUsed="0"/>
-    <w:lsdException w:name="Medium Grid 1 Accent 4" w:semiHidden="0" w:uiPriority="67" w:unhideWhenUsed="0"/>
-    <w:lsdException w:name="Medium Grid 2 Accent 4" w:semiHidden="0" w:uiPriority="68" w:unhideWhenUsed="0"/>
-    <w:lsdException w:name="Medium Grid 3 Accent 4" w:semiHidden="0" w:uiPriority="69" w:unhideWhenUsed="0"/>
-    <w:lsdException w:name="Dark List Accent 4" w:semiHidden="0" w:uiPriority="70" w:unhideWhenUsed="0"/>
-    <w:lsdException w:name="Colorful Shading Accent 4" w:semiHidden="0" w:uiPriority="71" w:unhideWhenUsed="0"/>
-    <w:lsdException w:name="Colorful List Accent 4" w:semiHidden="0" w:uiPriority="72" w:unhideWhenUsed="0"/>
-    <w:lsdException w:name="Colorful Grid Accent 4" w:semiHidden="0" w:uiPriority="73" w:unhideWhenUsed="0"/>
-    <w:lsdException w:name="Light Shading Accent 5" w:semiHidden="0" w:uiPriority="60" w:unhideWhenUsed="0"/>
-    <w:lsdException w:name="Light List Accent 5" w:semiHidden="0" w:uiPriority="61" w:unhideWhenUsed="0"/>
-    <w:lsdException w:name="Light Grid Accent 5" w:semiHidden="0" w:uiPriority="62" w:unhideWhenUsed="0"/>
-    <w:lsdException w:name="Medium Shading 1 Accent 5" w:semiHidden="0" w:uiPriority="63" w:unhideWhenUsed="0"/>
-    <w:lsdException w:name="Medium Shading 2 Accent 5" w:semiHidden="0" w:uiPriority="64" w:unhideWhenUsed="0"/>
-    <w:lsdException w:name="Medium List 1 Accent 5" w:semiHidden="0" w:uiPriority="65" w:unhideWhenUsed="0"/>
-    <w:lsdException w:name="Medium List 2 Accent 5" w:semiHidden="0" w:uiPriority="66" w:unhideWhenUsed="0"/>
-    <w:lsdException w:name="Medium Grid 1 Accent 5" w:semiHidden="0" w:uiPriority="67" w:unhideWhenUsed="0"/>
-    <w:lsdException w:name="Medium Grid 2 Accent 5" w:semiHidden="0" w:uiPriority="68" w:unhideWhenUsed="0"/>
-    <w:lsdException w:name="Medium Grid 3 Accent 5" w:semiHidden="0" w:uiPriority="69" w:unhideWhenUsed="0"/>
-    <w:lsdException w:name="Dark List Accent 5" w:semiHidden="0" w:uiPriority="70" w:unhideWhenUsed="0"/>
-    <w:lsdException w:name="Colorful Shading Accent 5" w:semiHidden="0" w:uiPriority="71" w:unhideWhenUsed="0"/>
-    <w:lsdException w:name="Colorful List Accent 5" w:semiHidden="0" w:uiPriority="72" w:unhideWhenUsed="0"/>
-    <w:lsdException w:name="Colorful Grid Accent 5" w:semiHidden="0" w:uiPriority="73" w:unhideWhenUsed="0"/>
-    <w:lsdException w:name="Light Shading Accent 6" w:semiHidden="0" w:uiPriority="60" w:unhideWhenUsed="0"/>
-    <w:lsdException w:name="Light List Accent 6" w:semiHidden="0" w:uiPriority="61" w:unhideWhenUsed="0"/>
-    <w:lsdException w:name="Light Grid Accent 6" w:semiHidden="0" w:uiPriority="62" w:unhideWhenUsed="0"/>
-    <w:lsdException w:name="Medium Shading 1 Accent 6" w:semiHidden="0" w:uiPriority="63" w:unhideWhenUsed="0"/>
-    <w:lsdException w:name="Medium Shading 2 Accent 6" w:semiHidden="0" w:uiPriority="64" w:unhideWhenUsed="0"/>
-    <w:lsdException w:name="Medium List 1 Accent 6" w:semiHidden="0" w:uiPriority="65" w:unhideWhenUsed="0"/>
-    <w:lsdException w:name="Medium List 2 Accent 6" w:semiHidden="0" w:uiPriority="66" w:unhideWhenUsed="0"/>
-    <w:lsdException w:name="Medium Grid 1 Accent 6" w:semiHidden="0" w:uiPriority="67" w:unhideWhenUsed="0"/>
-    <w:lsdException w:name="Medium Grid 2 Accent 6" w:semiHidden="0" w:uiPriority="68" w:unhideWhenUsed="0"/>
-    <w:lsdException w:name="Medium Grid 3 Accent 6" w:semiHidden="0" w:uiPriority="69" w:unhideWhenUsed="0"/>
-    <w:lsdException w:name="Dark List Accent 6" w:semiHidden="0" w:uiPriority="70" w:unhideWhenUsed="0"/>
-    <w:lsdException w:name="Colorful Shading Accent 6" w:semiHidden="0" w:uiPriority="71" w:unhideWhenUsed="0"/>
-    <w:lsdException w:name="Colorful List Accent 6" w:semiHidden="0" w:uiPriority="72" w:unhideWhenUsed="0"/>
-    <w:lsdException w:name="Colorful Grid Accent 6" w:semiHidden="0" w:uiPriority="73" w:unhideWhenUsed="0"/>
-    <w:lsdException w:name="Subtle Emphasis" w:semiHidden="0" w:uiPriority="19" w:unhideWhenUsed="0" w:qFormat="1"/>
-    <w:lsdException w:name="Intense Emphasis" w:semiHidden="0" w:uiPriority="21" w:unhideWhenUsed="0" w:qFormat="1"/>
-    <w:lsdException w:name="Subtle Reference" w:semiHidden="0" w:uiPriority="31" w:unhideWhenUsed="0" w:qFormat="1"/>
-    <w:lsdException w:name="Intense Reference" w:semiHidden="0" w:uiPriority="32" w:unhideWhenUsed="0" w:qFormat="1"/>
-    <w:lsdException w:name="Book Title" w:semiHidden="0" w:uiPriority="33" w:unhideWhenUsed="0" w:qFormat="1"/>
-    <w:lsdException w:name="Bibliography" w:uiPriority="37"/>
-    <w:lsdException w:name="TOC Heading" w:uiPriority="39" w:qFormat="1"/>
-  </w:latentStyles>
-  <w:style w:type="paragraph" w:default="1" w:styleId="Normal">
-    <w:name w:val="Normal"/>
-    <w:qFormat/>
-  </w:style>
-  <w:style w:type="paragraph" w:styleId="Ttulo3">
-    <w:name w:val="heading 3"/>
-    <w:basedOn w:val="Normal"/>
-    <w:next w:val="Normal"/>
-    <w:link w:val="Ttulo3Car"/>
-    <w:uiPriority w:val="9"/>
-    <w:semiHidden/>
-    <w:unhideWhenUsed/>
-    <w:qFormat/>
-    <w:rsid w:val="005E2C06"/>
-    <w:pPr>
-      <w:keepNext/>
-      <w:keepLines/>
-      <w:spacing w:before="200" w:after="200" w:line="240" w:lineRule="auto"/>
-      <w:outlineLvl w:val="2"/>
-    </w:pPr>
-    <w:rPr>
-      <w:rFonts w:ascii="Times New Roman" w:eastAsiaTheme="majorEastAsia" w:hAnsi="Times New Roman" w:cstheme="majorBidi"/>
-      <w:b/>
-      <w:bCs/>
-      <w:sz w:val="24"/>
-    </w:rPr>
-  </w:style>
-  <w:style w:type="character" w:default="1" w:styleId="Fuentedeprrafopredeter">
-    <w:name w:val="Default Paragraph Font"/>
-    <w:uiPriority w:val="1"/>
-    <w:semiHidden/>
-    <w:unhideWhenUsed/>
-  </w:style>
-  <w:style w:type="table" w:default="1" w:styleId="Tablanormal">
-    <w:name w:val="Normal Table"/>
-    <w:uiPriority w:val="99"/>
-    <w:semiHidden/>
-    <w:unhideWhenUsed/>
-    <w:tblPr>
-      <w:tblInd w:w="0" w:type="dxa"/>
-      <w:tblCellMar>
-        <w:top w:w="0" w:type="dxa"/>
-        <w:left w:w="108" w:type="dxa"/>
-        <w:bottom w:w="0" w:type="dxa"/>
-        <w:right w:w="108" w:type="dxa"/>
-      </w:tblCellMar>
-    </w:tblPr>
-  </w:style>
-  <w:style w:type="numbering" w:default="1" w:styleId="Sinlista">
-    <w:name w:val="No List"/>
-    <w:uiPriority w:val="99"/>
-    <w:semiHidden/>
-    <w:unhideWhenUsed/>
-  </w:style>
-  <w:style w:type="character" w:customStyle="1" w:styleId="Ttulo3Car">
-    <w:name w:val="Título 3 Car"/>
-    <w:basedOn w:val="Fuentedeprrafopredeter"/>
-    <w:link w:val="Ttulo3"/>
-    <w:uiPriority w:val="9"/>
-    <w:semiHidden/>
-    <w:rsid w:val="005E2C06"/>
-    <w:rPr>
-      <w:rFonts w:ascii="Times New Roman" w:eastAsiaTheme="majorEastAsia" w:hAnsi="Times New Roman" w:cstheme="majorBidi"/>
-      <w:b/>
-      <w:bCs/>
-      <w:sz w:val="24"/>
-    </w:rPr>
-  </w:style>
-  <w:style w:type="paragraph" w:styleId="Textodeglobo">
-    <w:name w:val="Balloon Text"/>
-    <w:basedOn w:val="Normal"/>
-    <w:link w:val="TextodegloboCar"/>
-    <w:uiPriority w:val="99"/>
-    <w:semiHidden/>
-    <w:unhideWhenUsed/>
-    <w:rsid w:val="003326C7"/>
-    <w:pPr>
-      <w:spacing w:after="0" w:line="240" w:lineRule="auto"/>
-    </w:pPr>
-    <w:rPr>
-      <w:rFonts w:ascii="Tahoma" w:hAnsi="Tahoma" w:cs="Tahoma"/>
-      <w:sz w:val="16"/>
-      <w:szCs w:val="16"/>
-    </w:rPr>
-  </w:style>
-  <w:style w:type="character" w:customStyle="1" w:styleId="TextodegloboCar">
-    <w:name w:val="Texto de globo Car"/>
-    <w:basedOn w:val="Fuentedeprrafopredeter"/>
-    <w:link w:val="Textodeglobo"/>
-    <w:uiPriority w:val="99"/>
-    <w:semiHidden/>
-    <w:rsid w:val="003326C7"/>
-    <w:rPr>
-      <w:rFonts w:ascii="Tahoma" w:hAnsi="Tahoma" w:cs="Tahoma"/>
-      <w:sz w:val="16"/>
-      <w:szCs w:val="16"/>
-    </w:rPr>
-  </w:style>
-</w:styles>
-</file>
-
-<file path=word/stylesWithEffects.xml><?xml version="1.0" encoding="utf-8"?>
-<w:styles xmlns:wpc="http://schemas.microsoft.com/office/word/2010/wordprocessingCanvas" xmlns:mc="http://schemas.openxmlformats.org/markup-compatibility/2006" xmlns:o="urn:schemas-microsoft-com:office:office" xmlns:r="http://schemas.openxmlformats.org/officeDocument/2006/relationships" xmlns:m="http://schemas.openxmlformats.org/officeDocument/2006/math" xmlns:v="urn:schemas-microsoft-com:vml" xmlns:wp14="http://schemas.microsoft.com/office/word/2010/wordprocessingDrawing" xmlns:wp="http://schemas.openxmlformats.org/drawingml/2006/wordprocessingDrawing" xmlns:w10="urn:schemas-microsoft-com:office:word" xmlns:w="http://schemas.openxmlformats.org/wordprocessingml/2006/main" xmlns:w14="http://schemas.microsoft.com/office/word/2010/wordml" xmlns:wpg="http://schemas.microsoft.com/office/word/2010/wordprocessingGroup" xmlns:wpi="http://schemas.microsoft.com/office/word/2010/wordprocessingInk" xmlns:wne="http://schemas.microsoft.com/office/word/2006/wordml" xmlns:wps="http://schemas.microsoft.com/office/word/2010/wordprocessingShape" mc:Ignorable="w14 wp14">
-  <w:docDefaults>
-    <w:rPrDefault>
-      <w:rPr>
-        <w:rFonts w:asciiTheme="minorHAnsi" w:eastAsiaTheme="minorHAnsi" w:hAnsiTheme="minorHAnsi" w:cstheme="minorBidi"/>
-        <w:sz w:val="22"/>
-        <w:szCs w:val="22"/>
-        <w:lang w:val="es-PE" w:eastAsia="en-US" w:bidi="ar-SA"/>
-      </w:rPr>
-    </w:rPrDefault>
-    <w:pPrDefault>
-      <w:pPr>
-        <w:spacing w:after="160" w:line="259" w:lineRule="auto"/>
-      </w:pPr>
-    </w:pPrDefault>
-  </w:docDefaults>
-  <w:latentStyles w:defLockedState="0" w:defUIPriority="99" w:defSemiHidden="1" w:defUnhideWhenUsed="1" w:defQFormat="0" w:count="267">
-    <w:lsdException w:name="Normal" w:semiHidden="0" w:uiPriority="0" w:unhideWhenUsed="0" w:qFormat="1"/>
-    <w:lsdException w:name="heading 1" w:semiHidden="0" w:uiPriority="9" w:unhideWhenUsed="0" w:qFormat="1"/>
-    <w:lsdException w:name="heading 2" w:uiPriority="9" w:qFormat="1"/>
-    <w:lsdException w:name="heading 3" w:uiPriority="9" w:qFormat="1"/>
-    <w:lsdException w:name="heading 4" w:uiPriority="9" w:qFormat="1"/>
-    <w:lsdException w:name="heading 5" w:uiPriority="9" w:qFormat="1"/>
-    <w:lsdException w:name="heading 6" w:uiPriority="9" w:qFormat="1"/>
-    <w:lsdException w:name="heading 7" w:uiPriority="9" w:qFormat="1"/>
-    <w:lsdException w:name="heading 8" w:uiPriority="9" w:qFormat="1"/>
-    <w:lsdException w:name="heading 9" w:uiPriority="9" w:qFormat="1"/>
-    <w:lsdException w:name="toc 1" w:uiPriority="39"/>
-    <w:lsdException w:name="toc 2" w:uiPriority="39"/>
-    <w:lsdException w:name="toc 3" w:uiPriority="39"/>
-    <w:lsdException w:name="toc 4" w:uiPriority="39"/>
-    <w:lsdException w:name="toc 5" w:uiPriority="39"/>
-    <w:lsdException w:name="toc 6" w:uiPriority="39"/>
-    <w:lsdException w:name="toc 7" w:uiPriority="39"/>
-    <w:lsdException w:name="toc 8" w:uiPriority="39"/>
-    <w:lsdException w:name="toc 9" w:uiPriority="39"/>
-    <w:lsdException w:name="caption" w:uiPriority="35" w:qFormat="1"/>
-    <w:lsdException w:name="Title" w:semiHidden="0" w:uiPriority="10" w:unhideWhenUsed="0" w:qFormat="1"/>
-    <w:lsdException w:name="Default Paragraph Font" w:uiPriority="1"/>
-    <w:lsdException w:name="Subtitle" w:semiHidden="0" w:uiPriority="11" w:unhideWhenUsed="0" w:qFormat="1"/>
-    <w:lsdException w:name="Strong" w:semiHidden="0" w:uiPriority="22" w:unhideWhenUsed="0" w:qFormat="1"/>
-    <w:lsdException w:name="Emphasis" w:semiHidden="0" w:uiPriority="20" w:unhideWhenUsed="0" w:qFormat="1"/>
-    <w:lsdException w:name="Table Grid" w:semiHidden="0" w:uiPriority="39" w:unhideWhenUsed="0"/>
-    <w:lsdException w:name="Placeholder Text" w:unhideWhenUsed="0"/>
-    <w:lsdException w:name="No Spacing" w:semiHidden="0" w:uiPriority="1" w:unhideWhenUsed="0" w:qFormat="1"/>
-    <w:lsdException w:name="Light Shading" w:semiHidden="0" w:uiPriority="60" w:unhideWhenUsed="0"/>
-    <w:lsdException w:name="Light List" w:semiHidden="0" w:uiPriority="61" w:unhideWhenUsed="0"/>
-    <w:lsdException w:name="Light Grid" w:semiHidden="0" w:uiPriority="62" w:unhideWhenUsed="0"/>
-    <w:lsdException w:name="Medium Shading 1" w:semiHidden="0" w:uiPriority="63" w:unhideWhenUsed="0"/>
-    <w:lsdException w:name="Medium Shading 2" w:semiHidden="0" w:uiPriority="64" w:unhideWhenUsed="0"/>
-    <w:lsdException w:name="Medium List 1" w:semiHidden="0" w:uiPriority="65" w:unhideWhenUsed="0"/>
-    <w:lsdException w:name="Medium List 2" w:semiHidden="0" w:uiPriority="66" w:unhideWhenUsed="0"/>
-    <w:lsdException w:name="Medium Grid 1" w:semiHidden="0" w:uiPriority="67" w:unhideWhenUsed="0"/>
-    <w:lsdException w:name="Medium Grid 2" w:semiHidden="0" w:uiPriority="68" w:unhideWhenUsed="0"/>
-    <w:lsdException w:name="Medium Grid 3" w:semiHidden="0" w:uiPriority="69" w:unhideWhenUsed="0"/>
-    <w:lsdException w:name="Dark List" w:semiHidden="0" w:uiPriority="70" w:unhideWhenUsed="0"/>
-    <w:lsdException w:name="Colorful Shading" w:semiHidden="0" w:uiPriority="71" w:unhideWhenUsed="0"/>
-    <w:lsdException w:name="Colorful List" w:semiHidden="0" w:uiPriority="72" w:unhideWhenUsed="0"/>
-    <w:lsdException w:name="Colorful Grid" w:semiHidden="0" w:uiPriority="73" w:unhideWhenUsed="0"/>
-    <w:lsdException w:name="Light Shading Accent 1" w:semiHidden="0" w:uiPriority="60" w:unhideWhenUsed="0"/>
-    <w:lsdException w:name="Light List Accent 1" w:semiHidden="0" w:uiPriority="61" w:unhideWhenUsed="0"/>
-    <w:lsdException w:name="Light Grid Accent 1" w:semiHidden="0" w:uiPriority="62" w:unhideWhenUsed="0"/>
-    <w:lsdException w:name="Medium Shading 1 Accent 1" w:semiHidden="0" w:uiPriority="63" w:unhideWhenUsed="0"/>
-    <w:lsdException w:name="Medium Shading 2 Accent 1" w:semiHidden="0" w:uiPriority="64" w:unhideWhenUsed="0"/>
-    <w:lsdException w:name="Medium List 1 Accent 1" w:semiHidden="0" w:uiPriority="65" w:unhideWhenUsed="0"/>
-    <w:lsdException w:name="Revision" w:unhideWhenUsed="0"/>
-    <w:lsdException w:name="List Paragraph" w:semiHidden="0" w:uiPriority="34" w:unhideWhenUsed="0" w:qFormat="1"/>
-    <w:lsdException w:name="Quote" w:semiHidden="0" w:uiPriority="29" w:unhideWhenUsed="0" w:qFormat="1"/>
-    <w:lsdException w:name="Intense Quote" w:semiHidden="0" w:uiPriority="30" w:unhideWhenUsed="0" w:qFormat="1"/>
-    <w:lsdException w:name="Medium List 2 Accent 1" w:semiHidden="0" w:uiPriority="66" w:unhideWhenUsed="0"/>
-    <w:lsdException w:name="Medium Grid 1 Accent 1" w:semiHidden="0" w:uiPriority="67" w:unhideWhenUsed="0"/>
-    <w:lsdException w:name="Medium Grid 2 Accent 1" w:semiHidden="0" w:uiPriority="68" w:unhideWhenUsed="0"/>
-    <w:lsdException w:name="Medium Grid 3 Accent 1" w:semiHidden="0" w:uiPriority="69" w:unhideWhenUsed="0"/>
-    <w:lsdException w:name="Dark List Accent 1" w:semiHidden="0" w:uiPriority="70" w:unhideWhenUsed="0"/>
-    <w:lsdException w:name="Colorful Shading Accent 1" w:semiHidden="0" w:uiPriority="71" w:unhideWhenUsed="0"/>
-    <w:lsdException w:name="Colorful List Accent 1" w:semiHidden="0" w:uiPriority="72" w:unhideWhenUsed="0"/>
-    <w:lsdException w:name="Colorful Grid Accent 1" w:semiHidden="0" w:uiPriority="73" w:unhideWhenUsed="0"/>
-    <w:lsdException w:name="Light Shading Accent 2" w:semiHidden="0" w:uiPriority="60" w:unhideWhenUsed="0"/>
-    <w:lsdException w:name="Light List Accent 2" w:semiHidden="0" w:uiPriority="61" w:unhideWhenUsed="0"/>
-    <w:lsdException w:name="Light Grid Accent 2" w:semiHidden="0" w:uiPriority="62" w:unhideWhenUsed="0"/>
-    <w:lsdException w:name="Medium Shading 1 Accent 2" w:semiHidden="0" w:uiPriority="63" w:unhideWhenUsed="0"/>
-    <w:lsdException w:name="Medium Shading 2 Accent 2" w:semiHidden="0" w:uiPriority="64" w:unhideWhenUsed="0"/>
-    <w:lsdException w:name="Medium List 1 Accent 2" w:semiHidden="0" w:uiPriority="65" w:unhideWhenUsed="0"/>
-    <w:lsdException w:name="Medium List 2 Accent 2" w:semiHidden="0" w:uiPriority="66" w:unhideWhenUsed="0"/>
-    <w:lsdException w:name="Medium Grid 1 Accent 2" w:semiHidden="0" w:uiPriority="67" w:unhideWhenUsed="0"/>
-    <w:lsdException w:name="Medium Grid 2 Accent 2" w:semiHidden="0" w:uiPriority="68" w:unhideWhenUsed="0"/>
-    <w:lsdException w:name="Medium Grid 3 Accent 2" w:semiHidden="0" w:uiPriority="69" w:unhideWhenUsed="0"/>
-    <w:lsdException w:name="Dark List Accent 2" w:semiHidden="0" w:uiPriority="70" w:unhideWhenUsed="0"/>
-    <w:lsdException w:name="Colorful Shading Accent 2" w:semiHidden="0" w:uiPriority="71" w:unhideWhenUsed="0"/>
-    <w:lsdException w:name="Colorful List Accent 2" w:semiHidden="0" w:uiPriority="72" w:unhideWhenUsed="0"/>
-    <w:lsdException w:name="Colorful Grid Accent 2" w:semiHidden="0" w:uiPriority="73" w:unhideWhenUsed="0"/>
-    <w:lsdException w:name="Light Shading Accent 3" w:semiHidden="0" w:uiPriority="60" w:unhideWhenUsed="0"/>
-    <w:lsdException w:name="Light List Accent 3" w:semiHidden="0" w:uiPriority="61" w:unhideWhenUsed="0"/>
-    <w:lsdException w:name="Light Grid Accent 3" w:semiHidden="0" w:uiPriority="62" w:unhideWhenUsed="0"/>
-    <w:lsdException w:name="Medium Shading 1 Accent 3" w:semiHidden="0" w:uiPriority="63" w:unhideWhenUsed="0"/>
-    <w:lsdException w:name="Medium Shading 2 Accent 3" w:semiHidden="0" w:uiPriority="64" w:unhideWhenUsed="0"/>
-    <w:lsdException w:name="Medium List 1 Accent 3" w:semiHidden="0" w:uiPriority="65" w:unhideWhenUsed="0"/>
-    <w:lsdException w:name="Medium List 2 Accent 3" w:semiHidden="0" w:uiPriority="66" w:unhideWhenUsed="0"/>
-    <w:lsdException w:name="Medium Grid 1 Accent 3" w:semiHidden="0" w:uiPriority="67" w:unhideWhenUsed="0"/>
-    <w:lsdException w:name="Medium Grid 2 Accent 3" w:semiHidden="0" w:uiPriority="68" w:unhideWhenUsed="0"/>
-    <w:lsdException w:name="Medium Grid 3 Accent 3" w:semiHidden="0" w:uiPriority="69" w:unhideWhenUsed="0"/>
-    <w:lsdException w:name="Dark List Accent 3" w:semiHidden="0" w:uiPriority="70" w:unhideWhenUsed="0"/>
-    <w:lsdException w:name="Colorful Shading Accent 3" w:semiHidden="0" w:uiPriority="71" w:unhideWhenUsed="0"/>
-    <w:lsdException w:name="Colorful List Accent 3" w:semiHidden="0" w:uiPriority="72" w:unhideWhenUsed="0"/>
-    <w:lsdException w:name="Colorful Grid Accent 3" w:semiHidden="0" w:uiPriority="73" w:unhideWhenUsed="0"/>
-    <w:lsdException w:name="Light Shading Accent 4" w:semiHidden="0" w:uiPriority="60" w:unhideWhenUsed="0"/>
-    <w:lsdException w:name="Light List Accent 4" w:semiHidden="0" w:uiPriority="61" w:unhideWhenUsed="0"/>
-    <w:lsdException w:name="Light Grid Accent 4" w:semiHidden="0" w:uiPriority="62" w:unhideWhenUsed="0"/>
-    <w:lsdException w:name="Medium Shading 1 Accent 4" w:semiHidden="0" w:uiPriority="63" w:unhideWhenUsed="0"/>
-    <w:lsdException w:name="Medium Shading 2 Accent 4" w:semiHidden="0" w:uiPriority="64" w:unhideWhenUsed="0"/>
-    <w:lsdException w:name="Medium List 1 Accent 4" w:semiHidden="0" w:uiPriority="65" w:unhideWhenUsed="0"/>
-    <w:lsdException w:name="Medium List 2 Accent 4" w:semiHidden="0" w:uiPriority="66" w:unhideWhenUsed="0"/>
-    <w:lsdException w:name="Medium Grid 1 Accent 4" w:semiHidden="0" w:uiPriority="67" w:unhideWhenUsed="0"/>
-    <w:lsdException w:name="Medium Grid 2 Accent 4" w:semiHidden="0" w:uiPriority="68" w:unhideWhenUsed="0"/>
-    <w:lsdException w:name="Medium Grid 3 Accent 4" w:semiHidden="0" w:uiPriority="69" w:unhideWhenUsed="0"/>
-    <w:lsdException w:name="Dark List Accent 4" w:semiHidden="0" w:uiPriority="70" w:unhideWhenUsed="0"/>
-    <w:lsdException w:name="Colorful Shading Accent 4" w:semiHidden="0" w:uiPriority="71" w:unhideWhenUsed="0"/>
-    <w:lsdException w:name="Colorful List Accent 4" w:semiHidden="0" w:uiPriority="72" w:unhideWhenUsed="0"/>
-    <w:lsdException w:name="Colorful Grid Accent 4" w:semiHidden="0" w:uiPriority="73" w:unhideWhenUsed="0"/>
-    <w:lsdException w:name="Light Shading Accent 5" w:semiHidden="0" w:uiPriority="60" w:unhideWhenUsed="0"/>
-    <w:lsdException w:name="Light List Accent 5" w:semiHidden="0" w:uiPriority="61" w:unhideWhenUsed="0"/>
-    <w:lsdException w:name="Light Grid Accent 5" w:semiHidden="0" w:uiPriority="62" w:unhideWhenUsed="0"/>
-    <w:lsdException w:name="Medium Shading 1 Accent 5" w:semiHidden="0" w:uiPriority="63" w:unhideWhenUsed="0"/>
-    <w:lsdException w:name="Medium Shading 2 Accent 5" w:semiHidden="0" w:uiPriority="64" w:unhideWhenUsed="0"/>
-    <w:lsdException w:name="Medium List 1 Accent 5" w:semiHidden="0" w:uiPriority="65" w:unhideWhenUsed="0"/>
-    <w:lsdException w:name="Medium List 2 Accent 5" w:semiHidden="0" w:uiPriority="66" w:unhideWhenUsed="0"/>
-    <w:lsdException w:name="Medium Grid 1 Accent 5" w:semiHidden="0" w:uiPriority="67" w:unhideWhenUsed="0"/>
-    <w:lsdException w:name="Medium Grid 2 Accent 5" w:semiHidden="0" w:uiPriority="68" w:unhideWhenUsed="0"/>
-    <w:lsdException w:name="Medium Grid 3 Accent 5" w:semiHidden="0" w:uiPriority="69" w:unhideWhenUsed="0"/>
-    <w:lsdException w:name="Dark List Accent 5" w:semiHidden="0" w:uiPriority="70" w:unhideWhenUsed="0"/>
-    <w:lsdException w:name="Colorful Shading Accent 5" w:semiHidden="0" w:uiPriority="71" w:unhideWhenUsed="0"/>
-    <w:lsdException w:name="Colorful List Accent 5" w:semiHidden="0" w:uiPriority="72" w:unhideWhenUsed="0"/>
-    <w:lsdException w:name="Colorful Grid Accent 5" w:semiHidden="0" w:uiPriority="73" w:unhideWhenUsed="0"/>
-    <w:lsdException w:name="Light Shading Accent 6" w:semiHidden="0" w:uiPriority="60" w:unhideWhenUsed="0"/>
-    <w:lsdException w:name="Light List Accent 6" w:semiHidden="0" w:uiPriority="61" w:unhideWhenUsed="0"/>
-    <w:lsdException w:name="Light Grid Accent 6" w:semiHidden="0" w:uiPriority="62" w:unhideWhenUsed="0"/>
-    <w:lsdException w:name="Medium Shading 1 Accent 6" w:semiHidden="0" w:uiPriority="63" w:unhideWhenUsed="0"/>
-    <w:lsdException w:name="Medium Shading 2 Accent 6" w:semiHidden="0" w:uiPriority="64" w:unhideWhenUsed="0"/>
-    <w:lsdException w:name="Medium List 1 Accent 6" w:semiHidden="0" w:uiPriority="65" w:unhideWhenUsed="0"/>
-    <w:lsdException w:name="Medium List 2 Accent 6" w:semiHidden="0" w:uiPriority="66" w:unhideWhenUsed="0"/>
-    <w:lsdException w:name="Medium Grid 1 Accent 6" w:semiHidden="0" w:uiPriority="67" w:unhideWhenUsed="0"/>
-    <w:lsdException w:name="Medium Grid 2 Accent 6" w:semiHidden="0" w:uiPriority="68" w:unhideWhenUsed="0"/>
-    <w:lsdException w:name="Medium Grid 3 Accent 6" w:semiHidden="0" w:uiPriority="69" w:unhideWhenUsed="0"/>
-    <w:lsdException w:name="Dark List Accent 6" w:semiHidden="0" w:uiPriority="70" w:unhideWhenUsed="0"/>
-    <w:lsdException w:name="Colorful Shading Accent 6" w:semiHidden="0" w:uiPriority="71" w:unhideWhenUsed="0"/>
-    <w:lsdException w:name="Colorful List Accent 6" w:semiHidden="0" w:uiPriority="72" w:unhideWhenUsed="0"/>
-    <w:lsdException w:name="Colorful Grid Accent 6" w:semiHidden="0" w:uiPriority="73" w:unhideWhenUsed="0"/>
-    <w:lsdException w:name="Subtle Emphasis" w:semiHidden="0" w:uiPriority="19" w:unhideWhenUsed="0" w:qFormat="1"/>
-    <w:lsdException w:name="Intense Emphasis" w:semiHidden="0" w:uiPriority="21" w:unhideWhenUsed="0" w:qFormat="1"/>
-    <w:lsdException w:name="Subtle Reference" w:semiHidden="0" w:uiPriority="31" w:unhideWhenUsed="0" w:qFormat="1"/>
-    <w:lsdException w:name="Intense Reference" w:semiHidden="0" w:uiPriority="32" w:unhideWhenUsed="0" w:qFormat="1"/>
-    <w:lsdException w:name="Book Title" w:semiHidden="0" w:uiPriority="33" w:unhideWhenUsed="0" w:qFormat="1"/>
-    <w:lsdException w:name="Bibliography" w:uiPriority="37"/>
-    <w:lsdException w:name="TOC Heading" w:uiPriority="39" w:qFormat="1"/>
+  <w:latentStyles w:defLockedState="0" w:defUIPriority="99" w:defSemiHidden="0" w:defUnhideWhenUsed="0" w:defQFormat="0" w:count="371">
+    <w:lsdException w:name="Normal" w:uiPriority="0" w:qFormat="1"/>
+    <w:lsdException w:name="heading 1" w:uiPriority="9" w:qFormat="1"/>
+    <w:lsdException w:name="heading 2" w:semiHidden="1" w:uiPriority="9" w:unhideWhenUsed="1" w:qFormat="1"/>
+    <w:lsdException w:name="heading 3" w:semiHidden="1" w:uiPriority="9" w:unhideWhenUsed="1" w:qFormat="1"/>
+    <w:lsdException w:name="heading 4" w:semiHidden="1" w:uiPriority="9" w:unhideWhenUsed="1" w:qFormat="1"/>
+    <w:lsdException w:name="heading 5" w:semiHidden="1" w:uiPriority="9" w:unhideWhenUsed="1" w:qFormat="1"/>
+    <w:lsdException w:name="heading 6" w:semiHidden="1" w:uiPriority="9" w:unhideWhenUsed="1" w:qFormat="1"/>
+    <w:lsdException w:name="heading 7" w:semiHidden="1" w:uiPriority="9" w:unhideWhenUsed="1" w:qFormat="1"/>
+    <w:lsdException w:name="heading 8" w:semiHidden="1" w:uiPriority="9" w:unhideWhenUsed="1" w:qFormat="1"/>
+    <w:lsdException w:name="heading 9" w:semiHidden="1" w:uiPriority="9" w:unhideWhenUsed="1" w:qFormat="1"/>
+    <w:lsdException w:name="index 1" w:semiHidden="1" w:unhideWhenUsed="1"/>
+    <w:lsdException w:name="index 2" w:semiHidden="1" w:unhideWhenUsed="1"/>
+    <w:lsdException w:name="index 3" w:semiHidden="1" w:unhideWhenUsed="1"/>
+    <w:lsdException w:name="index 4" w:semiHidden="1" w:unhideWhenUsed="1"/>
+    <w:lsdException w:name="index 5" w:semiHidden="1" w:unhideWhenUsed="1"/>
+    <w:lsdException w:name="index 6" w:semiHidden="1" w:unhideWhenUsed="1"/>
+    <w:lsdException w:name="index 7" w:semiHidden="1" w:unhideWhenUsed="1"/>
+    <w:lsdException w:name="index 8" w:semiHidden="1" w:unhideWhenUsed="1"/>
+    <w:lsdException w:name="index 9" w:semiHidden="1" w:unhideWhenUsed="1"/>
+    <w:lsdException w:name="toc 1" w:semiHidden="1" w:uiPriority="39" w:unhideWhenUsed="1"/>
+    <w:lsdException w:name="toc 2" w:semiHidden="1" w:uiPriority="39" w:unhideWhenUsed="1"/>
+    <w:lsdException w:name="toc 3" w:semiHidden="1" w:uiPriority="39" w:unhideWhenUsed="1"/>
+    <w:lsdException w:name="toc 4" w:semiHidden="1" w:uiPriority="39" w:unhideWhenUsed="1"/>
+    <w:lsdException w:name="toc 5" w:semiHidden="1" w:uiPriority="39" w:unhideWhenUsed="1"/>
+    <w:lsdException w:name="toc 6" w:semiHidden="1" w:uiPriority="39" w:unhideWhenUsed="1"/>
+    <w:lsdException w:name="toc 7" w:semiHidden="1" w:uiPriority="39" w:unhideWhenUsed="1"/>
+    <w:lsdException w:name="toc 8" w:semiHidden="1" w:uiPriority="39" w:unhideWhenUsed="1"/>
+    <w:lsdException w:name="toc 9" w:semiHidden="1" w:uiPriority="39" w:unhideWhenUsed="1"/>
+    <w:lsdException w:name="Normal Indent" w:semiHidden="1" w:unhideWhenUsed="1"/>
+    <w:lsdException w:name="footnote text" w:semiHidden="1" w:unhideWhenUsed="1"/>
+    <w:lsdException w:name="annotation text" w:semiHidden="1" w:unhideWhenUsed="1"/>
+    <w:lsdException w:name="header" w:semiHidden="1" w:unhideWhenUsed="1"/>
+    <w:lsdException w:name="footer" w:semiHidden="1" w:unhideWhenUsed="1"/>
+    <w:lsdException w:name="index heading" w:semiHidden="1" w:unhideWhenUsed="1"/>
+    <w:lsdException w:name="caption" w:semiHidden="1" w:uiPriority="35" w:unhideWhenUsed="1" w:qFormat="1"/>
+    <w:lsdException w:name="table of figures" w:semiHidden="1" w:unhideWhenUsed="1"/>
+    <w:lsdException w:name="envelope address" w:semiHidden="1" w:unhideWhenUsed="1"/>
+    <w:lsdException w:name="envelope return" w:semiHidden="1" w:unhideWhenUsed="1"/>
+    <w:lsdException w:name="footnote reference" w:semiHidden="1" w:unhideWhenUsed="1"/>
+    <w:lsdException w:name="annotation reference" w:semiHidden="1" w:unhideWhenUsed="1"/>
+    <w:lsdException w:name="line number" w:semiHidden="1" w:unhideWhenUsed="1"/>
+    <w:lsdException w:name="page number" w:semiHidden="1" w:unhideWhenUsed="1"/>
+    <w:lsdException w:name="endnote reference" w:semiHidden="1" w:unhideWhenUsed="1"/>
+    <w:lsdException w:name="endnote text" w:semiHidden="1" w:unhideWhenUsed="1"/>
+    <w:lsdException w:name="table of authorities" w:semiHidden="1" w:unhideWhenUsed="1"/>
+    <w:lsdException w:name="macro" w:semiHidden="1" w:unhideWhenUsed="1"/>
+    <w:lsdException w:name="toa heading" w:semiHidden="1" w:unhideWhenUsed="1"/>
+    <w:lsdException w:name="List" w:semiHidden="1" w:unhideWhenUsed="1"/>
+    <w:lsdException w:name="List Bullet" w:semiHidden="1" w:unhideWhenUsed="1"/>
+    <w:lsdException w:name="List Number" w:semiHidden="1" w:unhideWhenUsed="1"/>
+    <w:lsdException w:name="List 2" w:semiHidden="1" w:unhideWhenUsed="1"/>
+    <w:lsdException w:name="List 3" w:semiHidden="1" w:unhideWhenUsed="1"/>
+    <w:lsdException w:name="List 4" w:semiHidden="1" w:unhideWhenUsed="1"/>
+    <w:lsdException w:name="List 5" w:semiHidden="1" w:unhideWhenUsed="1"/>
+    <w:lsdException w:name="List Bullet 2" w:semiHidden="1" w:unhideWhenUsed="1"/>
+    <w:lsdException w:name="List Bullet 3" w:semiHidden="1" w:unhideWhenUsed="1"/>
+    <w:lsdException w:name="List Bullet 4" w:semiHidden="1" w:unhideWhenUsed="1"/>
+    <w:lsdException w:name="List Bullet 5" w:semiHidden="1" w:unhideWhenUsed="1"/>
+    <w:lsdException w:name="List Number 2" w:semiHidden="1" w:unhideWhenUsed="1"/>
+    <w:lsdException w:name="List Number 3" w:semiHidden="1" w:unhideWhenUsed="1"/>
+    <w:lsdException w:name="List Number 4" w:semiHidden="1" w:unhideWhenUsed="1"/>
+    <w:lsdException w:name="List Number 5" w:semiHidden="1" w:unhideWhenUsed="1"/>
+    <w:lsdException w:name="Title" w:uiPriority="10" w:qFormat="1"/>
+    <w:lsdException w:name="Closing" w:semiHidden="1" w:unhideWhenUsed="1"/>
+    <w:lsdException w:name="Signature" w:semiHidden="1" w:unhideWhenUsed="1"/>
+    <w:lsdException w:name="Default Paragraph Font" w:semiHidden="1" w:uiPriority="1" w:unhideWhenUsed="1"/>
+    <w:lsdException w:name="Body Text" w:semiHidden="1" w:unhideWhenUsed="1"/>
+    <w:lsdException w:name="Body Text Indent" w:semiHidden="1" w:unhideWhenUsed="1"/>
+    <w:lsdException w:name="List Continue" w:semiHidden="1" w:unhideWhenUsed="1"/>
+    <w:lsdException w:name="List Continue 2" w:semiHidden="1" w:unhideWhenUsed="1"/>
+    <w:lsdException w:name="List Continue 3" w:semiHidden="1" w:unhideWhenUsed="1"/>
+    <w:lsdException w:name="List Continue 4" w:semiHidden="1" w:unhideWhenUsed="1"/>
+    <w:lsdException w:name="List Continue 5" w:semiHidden="1" w:unhideWhenUsed="1"/>
+    <w:lsdException w:name="Message Header" w:semiHidden="1" w:unhideWhenUsed="1"/>
+    <w:lsdException w:name="Subtitle" w:uiPriority="11" w:qFormat="1"/>
+    <w:lsdException w:name="Salutation" w:semiHidden="1" w:unhideWhenUsed="1"/>
+    <w:lsdException w:name="Date" w:semiHidden="1" w:unhideWhenUsed="1"/>
+    <w:lsdException w:name="Body Text First Indent" w:semiHidden="1" w:unhideWhenUsed="1"/>
+    <w:lsdException w:name="Body Text First Indent 2" w:semiHidden="1" w:unhideWhenUsed="1"/>
+    <w:lsdException w:name="Note Heading" w:semiHidden="1" w:unhideWhenUsed="1"/>
+    <w:lsdException w:name="Body Text 2" w:semiHidden="1" w:unhideWhenUsed="1"/>
+    <w:lsdException w:name="Body Text 3" w:semiHidden="1" w:unhideWhenUsed="1"/>
+    <w:lsdException w:name="Body Text Indent 2" w:semiHidden="1" w:unhideWhenUsed="1"/>
+    <w:lsdException w:name="Body Text Indent 3" w:semiHidden="1" w:unhideWhenUsed="1"/>
+    <w:lsdException w:name="Block Text" w:semiHidden="1" w:unhideWhenUsed="1"/>
+    <w:lsdException w:name="Hyperlink" w:semiHidden="1" w:unhideWhenUsed="1"/>
+    <w:lsdException w:name="FollowedHyperlink" w:semiHidden="1" w:unhideWhenUsed="1"/>
+    <w:lsdException w:name="Strong" w:uiPriority="22" w:qFormat="1"/>
+    <w:lsdException w:name="Emphasis" w:uiPriority="20" w:qFormat="1"/>
+    <w:lsdException w:name="Document Map" w:semiHidden="1" w:unhideWhenUsed="1"/>
+    <w:lsdException w:name="Plain Text" w:semiHidden="1" w:unhideWhenUsed="1"/>
+    <w:lsdException w:name="E-mail Signature" w:semiHidden="1" w:unhideWhenUsed="1"/>
+    <w:lsdException w:name="HTML Top of Form" w:semiHidden="1" w:unhideWhenUsed="1"/>
+    <w:lsdException w:name="HTML Bottom of Form" w:semiHidden="1" w:unhideWhenUsed="1"/>
+    <w:lsdException w:name="Normal (Web)" w:semiHidden="1" w:unhideWhenUsed="1"/>
+    <w:lsdException w:name="HTML Acronym" w:semiHidden="1" w:unhideWhenUsed="1"/>
+    <w:lsdException w:name="HTML Address" w:semiHidden="1" w:unhideWhenUsed="1"/>
+    <w:lsdException w:name="HTML Cite" w:semiHidden="1" w:unhideWhenUsed="1"/>
+    <w:lsdException w:name="HTML Code" w:semiHidden="1" w:unhideWhenUsed="1"/>
+    <w:lsdException w:name="HTML Definition" w:semiHidden="1" w:unhideWhenUsed="1"/>
+    <w:lsdException w:name="HTML Keyboard" w:semiHidden="1" w:unhideWhenUsed="1"/>
+    <w:lsdException w:name="HTML Preformatted" w:semiHidden="1" w:unhideWhenUsed="1"/>
+    <w:lsdException w:name="HTML Sample" w:semiHidden="1" w:unhideWhenUsed="1"/>
+    <w:lsdException w:name="HTML Typewriter" w:semiHidden="1" w:unhideWhenUsed="1"/>
+    <w:lsdException w:name="HTML Variable" w:semiHidden="1" w:unhideWhenUsed="1"/>
+    <w:lsdException w:name="Normal Table" w:semiHidden="1" w:unhideWhenUsed="1"/>
+    <w:lsdException w:name="annotation subject" w:semiHidden="1" w:unhideWhenUsed="1"/>
+    <w:lsdException w:name="No List" w:semiHidden="1" w:unhideWhenUsed="1"/>
+    <w:lsdException w:name="Outline List 1" w:semiHidden="1" w:unhideWhenUsed="1"/>
+    <w:lsdException w:name="Outline List 2" w:semiHidden="1" w:unhideWhenUsed="1"/>
+    <w:lsdException w:name="Outline List 3" w:semiHidden="1" w:unhideWhenUsed="1"/>
+    <w:lsdException w:name="Table Simple 1" w:semiHidden="1" w:unhideWhenUsed="1"/>
+    <w:lsdException w:name="Table Simple 2" w:semiHidden="1" w:unhideWhenUsed="1"/>
+    <w:lsdException w:name="Table Simple 3" w:semiHidden="1" w:unhideWhenUsed="1"/>
+    <w:lsdException w:name="Table Classic 1" w:semiHidden="1" w:unhideWhenUsed="1"/>
+    <w:lsdException w:name="Table Classic 2" w:semiHidden="1" w:unhideWhenUsed="1"/>
+    <w:lsdException w:name="Table Classic 3" w:semiHidden="1" w:unhideWhenUsed="1"/>
+    <w:lsdException w:name="Table Classic 4" w:semiHidden="1" w:unhideWhenUsed="1"/>
+    <w:lsdException w:name="Table Colorful 1" w:semiHidden="1" w:unhideWhenUsed="1"/>
+    <w:lsdException w:name="Table Colorful 2" w:semiHidden="1" w:unhideWhenUsed="1"/>
+    <w:lsdException w:name="Table Colorful 3" w:semiHidden="1" w:unhideWhenUsed="1"/>
+    <w:lsdException w:name="Table Columns 1" w:semiHidden="1" w:unhideWhenUsed="1"/>
+    <w:lsdException w:name="Table Columns 2" w:semiHidden="1" w:unhideWhenUsed="1"/>
+    <w:lsdException w:name="Table Columns 3" w:semiHidden="1" w:unhideWhenUsed="1"/>
+    <w:lsdException w:name="Table Columns 4" w:semiHidden="1" w:unhideWhenUsed="1"/>
+    <w:lsdException w:name="Table Columns 5" w:semiHidden="1" w:unhideWhenUsed="1"/>
+    <w:lsdException w:name="Table Grid 1" w:semiHidden="1" w:unhideWhenUsed="1"/>
+    <w:lsdException w:name="Table Grid 2" w:semiHidden="1" w:unhideWhenUsed="1"/>
+    <w:lsdException w:name="Table Grid 3" w:semiHidden="1" w:unhideWhenUsed="1"/>
+    <w:lsdException w:name="Table Grid 4" w:semiHidden="1" w:unhideWhenUsed="1"/>
+    <w:lsdException w:name="Table Grid 5" w:semiHidden="1" w:unhideWhenUsed="1"/>
+    <w:lsdException w:name="Table Grid 6" w:semiHidden="1" w:unhideWhenUsed="1"/>
+    <w:lsdException w:name="Table Grid 7" w:semiHidden="1" w:unhideWhenUsed="1"/>
+    <w:lsdException w:name="Table Grid 8" w:semiHidden="1" w:unhideWhenUsed="1"/>
+    <w:lsdException w:name="Table List 1" w:semiHidden="1" w:unhideWhenUsed="1"/>
+    <w:lsdException w:name="Table List 2" w:semiHidden="1" w:unhideWhenUsed="1"/>
+    <w:lsdException w:name="Table List 3" w:semiHidden="1" w:unhideWhenUsed="1"/>
+    <w:lsdException w:name="Table List 4" w:semiHidden="1" w:unhideWhenUsed="1"/>
+    <w:lsdException w:name="Table List 5" w:semiHidden="1" w:unhideWhenUsed="1"/>
+    <w:lsdException w:name="Table List 6" w:semiHidden="1" w:unhideWhenUsed="1"/>
+    <w:lsdException w:name="Table List 7" w:semiHidden="1" w:unhideWhenUsed="1"/>
+    <w:lsdException w:name="Table List 8" w:semiHidden="1" w:unhideWhenUsed="1"/>
+    <w:lsdException w:name="Table 3D effects 1" w:semiHidden="1" w:unhideWhenUsed="1"/>
+    <w:lsdException w:name="Table 3D effects 2" w:semiHidden="1" w:unhideWhenUsed="1"/>
+    <w:lsdException w:name="Table 3D effects 3" w:semiHidden="1" w:unhideWhenUsed="1"/>
+    <w:lsdException w:name="Table Contemporary" w:semiHidden="1" w:unhideWhenUsed="1"/>
+    <w:lsdException w:name="Table Elegant" w:semiHidden="1" w:unhideWhenUsed="1"/>
+    <w:lsdException w:name="Table Professional" w:semiHidden="1" w:unhideWhenUsed="1"/>
+    <w:lsdException w:name="Table Subtle 1" w:semiHidden="1" w:unhideWhenUsed="1"/>
+    <w:lsdException w:name="Table Subtle 2" w:semiHidden="1" w:unhideWhenUsed="1"/>
+    <w:lsdException w:name="Table Web 1" w:semiHidden="1" w:unhideWhenUsed="1"/>
+    <w:lsdException w:name="Table Web 2" w:semiHidden="1" w:unhideWhenUsed="1"/>
+    <w:lsdException w:name="Table Web 3" w:semiHidden="1" w:unhideWhenUsed="1"/>
+    <w:lsdException w:name="Balloon Text" w:semiHidden="1" w:unhideWhenUsed="1"/>
+    <w:lsdException w:name="Table Grid" w:uiPriority="39"/>
+    <w:lsdException w:name="Table Theme" w:semiHidden="1" w:unhideWhenUsed="1"/>
+    <w:lsdException w:name="Placeholder Text" w:semiHidden="1"/>
+    <w:lsdException w:name="No Spacing" w:uiPriority="1" w:qFormat="1"/>
+    <w:lsdException w:name="Light Shading" w:uiPriority="60"/>
+    <w:lsdException w:name="Light List" w:uiPriority="61"/>
+    <w:lsdException w:name="Light Grid" w:uiPriority="62"/>
+    <w:lsdException w:name="Medium Shading 1" w:uiPriority="63"/>
+    <w:lsdException w:name="Medium Shading 2" w:uiPriority="64"/>
+    <w:lsdException w:name="Medium List 1" w:uiPriority="65"/>
+    <w:lsdException w:name="Medium List 2" w:uiPriority="66"/>
+    <w:lsdException w:name="Medium Grid 1" w:uiPriority="67"/>
+    <w:lsdException w:name="Medium Grid 2" w:uiPriority="68"/>
+    <w:lsdException w:name="Medium Grid 3" w:uiPriority="69"/>
+    <w:lsdException w:name="Dark List" w:uiPriority="70"/>
+    <w:lsdException w:name="Colorful Shading" w:uiPriority="71"/>
+    <w:lsdException w:name="Colorful List" w:uiPriority="72"/>
+    <w:lsdException w:name="Colorful Grid" w:uiPriority="73"/>
+    <w:lsdException w:name="Light Shading Accent 1" w:uiPriority="60"/>
+    <w:lsdException w:name="Light List Accent 1" w:uiPriority="61"/>
+    <w:lsdException w:name="Light Grid Accent 1" w:uiPriority="62"/>
+    <w:lsdException w:name="Medium Shading 1 Accent 1" w:uiPriority="63"/>
+    <w:lsdException w:name="Medium Shading 2 Accent 1" w:uiPriority="64"/>
+    <w:lsdException w:name="Medium List 1 Accent 1" w:uiPriority="65"/>
+    <w:lsdException w:name="Revision" w:semiHidden="1"/>
+    <w:lsdException w:name="List Paragraph" w:uiPriority="34" w:qFormat="1"/>
+    <w:lsdException w:name="Quote" w:uiPriority="29" w:qFormat="1"/>
+    <w:lsdException w:name="Intense Quote" w:uiPriority="30" w:qFormat="1"/>
+    <w:lsdException w:name="Medium List 2 Accent 1" w:uiPriority="66"/>
+    <w:lsdException w:name="Medium Grid 1 Accent 1" w:uiPriority="67"/>
+    <w:lsdException w:name="Medium Grid 2 Accent 1" w:uiPriority="68"/>
+    <w:lsdException w:name="Medium Grid 3 Accent 1" w:uiPriority="69"/>
+    <w:lsdException w:name="Dark List Accent 1" w:uiPriority="70"/>
+    <w:lsdException w:name="Colorful Shading Accent 1" w:uiPriority="71"/>
+    <w:lsdException w:name="Colorful List Accent 1" w:uiPriority="72"/>
+    <w:lsdException w:name="Colorful Grid Accent 1" w:uiPriority="73"/>
+    <w:lsdException w:name="Light Shading Accent 2" w:uiPriority="60"/>
+    <w:lsdException w:name="Light List Accent 2" w:uiPriority="61"/>
+    <w:lsdException w:name="Light Grid Accent 2" w:uiPriority="62"/>
+    <w:lsdException w:name="Medium Shading 1 Accent 2" w:uiPriority="63"/>
+    <w:lsdException w:name="Medium Shading 2 Accent 2" w:uiPriority="64"/>
+    <w:lsdException w:name="Medium List 1 Accent 2" w:uiPriority="65"/>
+    <w:lsdException w:name="Medium List 2 Accent 2" w:uiPriority="66"/>
+    <w:lsdException w:name="Medium Grid 1 Accent 2" w:uiPriority="67"/>
+    <w:lsdException w:name="Medium Grid 2 Accent 2" w:uiPriority="68"/>
+    <w:lsdException w:name="Medium Grid 3 Accent 2" w:uiPriority="69"/>
+    <w:lsdException w:name="Dark List Accent 2" w:uiPriority="70"/>
+    <w:lsdException w:name="Colorful Shading Accent 2" w:uiPriority="71"/>
+    <w:lsdException w:name="Colorful List Accent 2" w:uiPriority="72"/>
+    <w:lsdException w:name="Colorful Grid Accent 2" w:uiPriority="73"/>
+    <w:lsdException w:name="Light Shading Accent 3" w:uiPriority="60"/>
+    <w:lsdException w:name="Light List Accent 3" w:uiPriority="61"/>
+    <w:lsdException w:name="Light Grid Accent 3" w:uiPriority="62"/>
+    <w:lsdException w:name="Medium Shading 1 Accent 3" w:uiPriority="63"/>
+    <w:lsdException w:name="Medium Shading 2 Accent 3" w:uiPriority="64"/>
+    <w:lsdException w:name="Medium List 1 Accent 3" w:uiPriority="65"/>
+    <w:lsdException w:name="Medium List 2 Accent 3" w:uiPriority="66"/>
+    <w:lsdException w:name="Medium Grid 1 Accent 3" w:uiPriority="67"/>
+    <w:lsdException w:name="Medium Grid 2 Accent 3" w:uiPriority="68"/>
+    <w:lsdException w:name="Medium Grid 3 Accent 3" w:uiPriority="69"/>
+    <w:lsdException w:name="Dark List Accent 3" w:uiPriority="70"/>
+    <w:lsdException w:name="Colorful Shading Accent 3" w:uiPriority="71"/>
+    <w:lsdException w:name="Colorful List Accent 3" w:uiPriority="72"/>
+    <w:lsdException w:name="Colorful Grid Accent 3" w:uiPriority="73"/>
+    <w:lsdException w:name="Light Shading Accent 4" w:uiPriority="60"/>
+    <w:lsdException w:name="Light List Accent 4" w:uiPriority="61"/>
+    <w:lsdException w:name="Light Grid Accent 4" w:uiPriority="62"/>
+    <w:lsdException w:name="Medium Shading 1 Accent 4" w:uiPriority="63"/>
+    <w:lsdException w:name="Medium Shading 2 Accent 4" w:uiPriority="64"/>
+    <w:lsdException w:name="Medium List 1 Accent 4" w:uiPriority="65"/>
+    <w:lsdException w:name="Medium List 2 Accent 4" w:uiPriority="66"/>
+    <w:lsdException w:name="Medium Grid 1 Accent 4" w:uiPriority="67"/>
+    <w:lsdException w:name="Medium Grid 2 Accent 4" w:uiPriority="68"/>
+    <w:lsdException w:name="Medium Grid 3 Accent 4" w:uiPriority="69"/>
+    <w:lsdException w:name="Dark List Accent 4" w:uiPriority="70"/>
+    <w:lsdException w:name="Colorful Shading Accent 4" w:uiPriority="71"/>
+    <w:lsdException w:name="Colorful List Accent 4" w:uiPriority="72"/>
+    <w:lsdException w:name="Colorful Grid Accent 4" w:uiPriority="73"/>
+    <w:lsdException w:name="Light Shading Accent 5" w:uiPriority="60"/>
+    <w:lsdException w:name="Light List Accent 5" w:uiPriority="61"/>
+    <w:lsdException w:name="Light Grid Accent 5" w:uiPriority="62"/>
+    <w:lsdException w:name="Medium Shading 1 Accent 5" w:uiPriority="63"/>
+    <w:lsdException w:name="Medium Shading 2 Accent 5" w:uiPriority="64"/>
+    <w:lsdException w:name="Medium List 1 Accent 5" w:uiPriority="65"/>
+    <w:lsdException w:name="Medium List 2 Accent 5" w:uiPriority="66"/>
+    <w:lsdException w:name="Medium Grid 1 Accent 5" w:uiPriority="67"/>
+    <w:lsdException w:name="Medium Grid 2 Accent 5" w:uiPriority="68"/>
+    <w:lsdException w:name="Medium Grid 3 Accent 5" w:uiPriority="69"/>
+    <w:lsdException w:name="Dark List Accent 5" w:uiPriority="70"/>
+    <w:lsdException w:name="Colorful Shading Accent 5" w:uiPriority="71"/>
+    <w:lsdException w:name="Colorful List Accent 5" w:uiPriority="72"/>
+    <w:lsdException w:name="Colorful Grid Accent 5" w:uiPriority="73"/>
+    <w:lsdException w:name="Light Shading Accent 6" w:uiPriority="60"/>
+    <w:lsdException w:name="Light List Accent 6" w:uiPriority="61"/>
+    <w:lsdException w:name="Light Grid Accent 6" w:uiPriority="62"/>
+    <w:lsdException w:name="Medium Shading 1 Accent 6" w:uiPriority="63"/>
+    <w:lsdException w:name="Medium Shading 2 Accent 6" w:uiPriority="64"/>
+    <w:lsdException w:name="Medium List 1 Accent 6" w:uiPriority="65"/>
+    <w:lsdException w:name="Medium List 2 Accent 6" w:uiPriority="66"/>
+    <w:lsdException w:name="Medium Grid 1 Accent 6" w:uiPriority="67"/>
+    <w:lsdException w:name="Medium Grid 2 Accent 6" w:uiPriority="68"/>
+    <w:lsdException w:name="Medium Grid 3 Accent 6" w:uiPriority="69"/>
+    <w:lsdException w:name="Dark List Accent 6" w:uiPriority="70"/>
+    <w:lsdException w:name="Colorful Shading Accent 6" w:uiPriority="71"/>
+    <w:lsdException w:name="Colorful List Accent 6" w:uiPriority="72"/>
+    <w:lsdException w:name="Colorful Grid Accent 6" w:uiPriority="73"/>
+    <w:lsdException w:name="Subtle Emphasis" w:uiPriority="19" w:qFormat="1"/>
+    <w:lsdException w:name="Intense Emphasis" w:uiPriority="21" w:qFormat="1"/>
+    <w:lsdException w:name="Subtle Reference" w:uiPriority="31" w:qFormat="1"/>
+    <w:lsdException w:name="Intense Reference" w:uiPriority="32" w:qFormat="1"/>
+    <w:lsdException w:name="Book Title" w:uiPriority="33" w:qFormat="1"/>
+    <w:lsdException w:name="Bibliography" w:semiHidden="1" w:uiPriority="37" w:unhideWhenUsed="1"/>
+    <w:lsdException w:name="TOC Heading" w:semiHidden="1" w:uiPriority="39" w:unhideWhenUsed="1" w:qFormat="1"/>
+    <w:lsdException w:name="Plain Table 1" w:uiPriority="41"/>
+    <w:lsdException w:name="Plain Table 2" w:uiPriority="42"/>
+    <w:lsdException w:name="Plain Table 3" w:uiPriority="43"/>
+    <w:lsdException w:name="Plain Table 4" w:uiPriority="44"/>
+    <w:lsdException w:name="Plain Table 5" w:uiPriority="45"/>
+    <w:lsdException w:name="Grid Table Light" w:uiPriority="40"/>
+    <w:lsdException w:name="Grid Table 1 Light" w:uiPriority="46"/>
+    <w:lsdException w:name="Grid Table 2" w:uiPriority="47"/>
+    <w:lsdException w:name="Grid Table 3" w:uiPriority="48"/>
+    <w:lsdException w:name="Grid Table 4" w:uiPriority="49"/>
+    <w:lsdException w:name="Grid Table 5 Dark" w:uiPriority="50"/>
+    <w:lsdException w:name="Grid Table 6 Colorful" w:uiPriority="51"/>
+    <w:lsdException w:name="Grid Table 7 Colorful" w:uiPriority="52"/>
+    <w:lsdException w:name="Grid Table 1 Light Accent 1" w:uiPriority="46"/>
+    <w:lsdException w:name="Grid Table 2 Accent 1" w:uiPriority="47"/>
+    <w:lsdException w:name="Grid Table 3 Accent 1" w:uiPriority="48"/>
+    <w:lsdException w:name="Grid Table 4 Accent 1" w:uiPriority="49"/>
+    <w:lsdException w:name="Grid Table 5 Dark Accent 1" w:uiPriority="50"/>
+    <w:lsdException w:name="Grid Table 6 Colorful Accent 1" w:uiPriority="51"/>
+    <w:lsdException w:name="Grid Table 7 Colorful Accent 1" w:uiPriority="52"/>
+    <w:lsdException w:name="Grid Table 1 Light Accent 2" w:uiPriority="46"/>
+    <w:lsdException w:name="Grid Table 2 Accent 2" w:uiPriority="47"/>
+    <w:lsdException w:name="Grid Table 3 Accent 2" w:uiPriority="48"/>
+    <w:lsdException w:name="Grid Table 4 Accent 2" w:uiPriority="49"/>
+    <w:lsdException w:name="Grid Table 5 Dark Accent 2" w:uiPriority="50"/>
+    <w:lsdException w:name="Grid Table 6 Colorful Accent 2" w:uiPriority="51"/>
+    <w:lsdException w:name="Grid Table 7 Colorful Accent 2" w:uiPriority="52"/>
+    <w:lsdException w:name="Grid Table 1 Light Accent 3" w:uiPriority="46"/>
+    <w:lsdException w:name="Grid Table 2 Accent 3" w:uiPriority="47"/>
+    <w:lsdException w:name="Grid Table 3 Accent 3" w:uiPriority="48"/>
+    <w:lsdException w:name="Grid Table 4 Accent 3" w:uiPriority="49"/>
+    <w:lsdException w:name="Grid Table 5 Dark Accent 3" w:uiPriority="50"/>
+    <w:lsdException w:name="Grid Table 6 Colorful Accent 3" w:uiPriority="51"/>
+    <w:lsdException w:name="Grid Table 7 Colorful Accent 3" w:uiPriority="52"/>
+    <w:lsdException w:name="Grid Table 1 Light Accent 4" w:uiPriority="46"/>
+    <w:lsdException w:name="Grid Table 2 Accent 4" w:uiPriority="47"/>
+    <w:lsdException w:name="Grid Table 3 Accent 4" w:uiPriority="48"/>
+    <w:lsdException w:name="Grid Table 4 Accent 4" w:uiPriority="49"/>
+    <w:lsdException w:name="Grid Table 5 Dark Accent 4" w:uiPriority="50"/>
+    <w:lsdException w:name="Grid Table 6 Colorful Accent 4" w:uiPriority="51"/>
+    <w:lsdException w:name="Grid Table 7 Colorful Accent 4" w:uiPriority="52"/>
+    <w:lsdException w:name="Grid Table 1 Light Accent 5" w:uiPriority="46"/>
+    <w:lsdException w:name="Grid Table 2 Accent 5" w:uiPriority="47"/>
+    <w:lsdException w:name="Grid Table 3 Accent 5" w:uiPriority="48"/>
+    <w:lsdException w:name="Grid Table 4 Accent 5" w:uiPriority="49"/>
+    <w:lsdException w:name="Grid Table 5 Dark Accent 5" w:uiPriority="50"/>
+    <w:lsdException w:name="Grid Table 6 Colorful Accent 5" w:uiPriority="51"/>
+    <w:lsdException w:name="Grid Table 7 Colorful Accent 5" w:uiPriority="52"/>
+    <w:lsdException w:name="Grid Table 1 Light Accent 6" w:uiPriority="46"/>
+    <w:lsdException w:name="Grid Table 2 Accent 6" w:uiPriority="47"/>
+    <w:lsdException w:name="Grid Table 3 Accent 6" w:uiPriority="48"/>
+    <w:lsdException w:name="Grid Table 4 Accent 6" w:uiPriority="49"/>
+    <w:lsdException w:name="Grid Table 5 Dark Accent 6" w:uiPriority="50"/>
+    <w:lsdException w:name="Grid Table 6 Colorful Accent 6" w:uiPriority="51"/>
+    <w:lsdException w:name="Grid Table 7 Colorful Accent 6" w:uiPriority="52"/>
+    <w:lsdException w:name="List Table 1 Light" w:uiPriority="46"/>
+    <w:lsdException w:name="List Table 2" w:uiPriority="47"/>
+    <w:lsdException w:name="List Table 3" w:uiPriority="48"/>
+    <w:lsdException w:name="List Table 4" w:uiPriority="49"/>
+    <w:lsdException w:name="List Table 5 Dark" w:uiPriority="50"/>
+    <w:lsdException w:name="List Table 6 Colorful" w:uiPriority="51"/>
+    <w:lsdException w:name="List Table 7 Colorful" w:uiPriority="52"/>
+    <w:lsdException w:name="List Table 1 Light Accent 1" w:uiPriority="46"/>
+    <w:lsdException w:name="List Table 2 Accent 1" w:uiPriority="47"/>
+    <w:lsdException w:name="List Table 3 Accent 1" w:uiPriority="48"/>
+    <w:lsdException w:name="List Table 4 Accent 1" w:uiPriority="49"/>
+    <w:lsdException w:name="List Table 5 Dark Accent 1" w:uiPriority="50"/>
+    <w:lsdException w:name="List Table 6 Colorful Accent 1" w:uiPriority="51"/>
+    <w:lsdException w:name="List Table 7 Colorful Accent 1" w:uiPriority="52"/>
+    <w:lsdException w:name="List Table 1 Light Accent 2" w:uiPriority="46"/>
+    <w:lsdException w:name="List Table 2 Accent 2" w:uiPriority="47"/>
+    <w:lsdException w:name="List Table 3 Accent 2" w:uiPriority="48"/>
+    <w:lsdException w:name="List Table 4 Accent 2" w:uiPriority="49"/>
+    <w:lsdException w:name="List Table 5 Dark Accent 2" w:uiPriority="50"/>
+    <w:lsdException w:name="List Table 6 Colorful Accent 2" w:uiPriority="51"/>
+    <w:lsdException w:name="List Table 7 Colorful Accent 2" w:uiPriority="52"/>
+    <w:lsdException w:name="List Table 1 Light Accent 3" w:uiPriority="46"/>
+    <w:lsdException w:name="List Table 2 Accent 3" w:uiPriority="47"/>
+    <w:lsdException w:name="List Table 3 Accent 3" w:uiPriority="48"/>
+    <w:lsdException w:name="List Table 4 Accent 3" w:uiPriority="49"/>
+    <w:lsdException w:name="List Table 5 Dark Accent 3" w:uiPriority="50"/>
+    <w:lsdException w:name="List Table 6 Colorful Accent 3" w:uiPriority="51"/>
+    <w:lsdException w:name="List Table 7 Colorful Accent 3" w:uiPriority="52"/>
+    <w:lsdException w:name="List Table 1 Light Accent 4" w:uiPriority="46"/>
+    <w:lsdException w:name="List Table 2 Accent 4" w:uiPriority="47"/>
+    <w:lsdException w:name="List Table 3 Accent 4" w:uiPriority="48"/>
+    <w:lsdException w:name="List Table 4 Accent 4" w:uiPriority="49"/>
+    <w:lsdException w:name="List Table 5 Dark Accent 4" w:uiPriority="50"/>
+    <w:lsdException w:name="List Table 6 Colorful Accent 4" w:uiPriority="51"/>
+    <w:lsdException w:name="List Table 7 Colorful Accent 4" w:uiPriority="52"/>
+    <w:lsdException w:name="List Table 1 Light Accent 5" w:uiPriority="46"/>
+    <w:lsdException w:name="List Table 2 Accent 5" w:uiPriority="47"/>
+    <w:lsdException w:name="List Table 3 Accent 5" w:uiPriority="48"/>
+    <w:lsdException w:name="List Table 4 Accent 5" w:uiPriority="49"/>
+    <w:lsdException w:name="List Table 5 Dark Accent 5" w:uiPriority="50"/>
+    <w:lsdException w:name="List Table 6 Colorful Accent 5" w:uiPriority="51"/>
+    <w:lsdException w:name="List Table 7 Colorful Accent 5" w:uiPriority="52"/>
+    <w:lsdException w:name="List Table 1 Light Accent 6" w:uiPriority="46"/>
+    <w:lsdException w:name="List Table 2 Accent 6" w:uiPriority="47"/>
+    <w:lsdException w:name="List Table 3 Accent 6" w:uiPriority="48"/>
+    <w:lsdException w:name="List Table 4 Accent 6" w:uiPriority="49"/>
+    <w:lsdException w:name="List Table 5 Dark Accent 6" w:uiPriority="50"/>
+    <w:lsdException w:name="List Table 6 Colorful Accent 6" w:uiPriority="51"/>
+    <w:lsdException w:name="List Table 7 Colorful Accent 6" w:uiPriority="52"/>
   </w:latentStyles>
   <w:style w:type="paragraph" w:default="1" w:styleId="Normal">
     <w:name w:val="Normal"/>
@@ -1767,7 +1763,7 @@
   <a:extraClrSchemeLst/>
   <a:extLst>
     <a:ext uri="{05A4C25C-085E-4340-85A3-A5531E510DB2}">
-      <thm15:themeFamily xmlns:thm15="http://schemas.microsoft.com/office/thememl/2012/main" xmlns="" name="Office Theme" id="{62F939B6-93AF-4DB8-9C6B-D6C7DFDC589F}" vid="{4A3C46E8-61CC-4603-A589-7422A47A8E4A}"/>
+      <thm15:themeFamily xmlns:thm15="http://schemas.microsoft.com/office/thememl/2012/main" name="Office Theme" id="{62F939B6-93AF-4DB8-9C6B-D6C7DFDC589F}" vid="{4A3C46E8-61CC-4603-A589-7422A47A8E4A}"/>
     </a:ext>
   </a:extLst>
 </a:theme>

</xml_diff>

<commit_message>
Ahora si falta poco para terminar la documentacion
</commit_message>
<xml_diff>
--- a/documentacion/doc.docx
+++ b/documentacion/doc.docx
@@ -1,10 +1,10 @@
 
 <file path=word/document.xml><?xml version="1.0" encoding="utf-8"?>
-<w:document xmlns:wpc="http://schemas.microsoft.com/office/word/2010/wordprocessingCanvas" xmlns:mo="http://schemas.microsoft.com/office/mac/office/2008/main" xmlns:mc="http://schemas.openxmlformats.org/markup-compatibility/2006" xmlns:mv="urn:schemas-microsoft-com:mac:vml" xmlns:o="urn:schemas-microsoft-com:office:office" xmlns:r="http://schemas.openxmlformats.org/officeDocument/2006/relationships" xmlns:m="http://schemas.openxmlformats.org/officeDocument/2006/math" xmlns:v="urn:schemas-microsoft-com:vml" xmlns:wp14="http://schemas.microsoft.com/office/word/2010/wordprocessingDrawing" xmlns:wp="http://schemas.openxmlformats.org/drawingml/2006/wordprocessingDrawing" xmlns:w10="urn:schemas-microsoft-com:office:word" xmlns:w="http://schemas.openxmlformats.org/wordprocessingml/2006/main" xmlns:w14="http://schemas.microsoft.com/office/word/2010/wordml" xmlns:wpg="http://schemas.microsoft.com/office/word/2010/wordprocessingGroup" xmlns:wpi="http://schemas.microsoft.com/office/word/2010/wordprocessingInk" xmlns:wne="http://schemas.microsoft.com/office/word/2006/wordml" xmlns:wps="http://schemas.microsoft.com/office/word/2010/wordprocessingShape" mc:Ignorable="w14 wp14">
+<w:document xmlns:wpc="http://schemas.microsoft.com/office/word/2010/wordprocessingCanvas" xmlns:mc="http://schemas.openxmlformats.org/markup-compatibility/2006" xmlns:o="urn:schemas-microsoft-com:office:office" xmlns:r="http://schemas.openxmlformats.org/officeDocument/2006/relationships" xmlns:m="http://schemas.openxmlformats.org/officeDocument/2006/math" xmlns:v="urn:schemas-microsoft-com:vml" xmlns:wp14="http://schemas.microsoft.com/office/word/2010/wordprocessingDrawing" xmlns:wp="http://schemas.openxmlformats.org/drawingml/2006/wordprocessingDrawing" xmlns:w10="urn:schemas-microsoft-com:office:word" xmlns:w="http://schemas.openxmlformats.org/wordprocessingml/2006/main" xmlns:w14="http://schemas.microsoft.com/office/word/2010/wordml" xmlns:w15="http://schemas.microsoft.com/office/word/2012/wordml" xmlns:wpg="http://schemas.microsoft.com/office/word/2010/wordprocessingGroup" xmlns:wpi="http://schemas.microsoft.com/office/word/2010/wordprocessingInk" xmlns:wne="http://schemas.microsoft.com/office/word/2006/wordml" xmlns:wps="http://schemas.microsoft.com/office/word/2010/wordprocessingShape" mc:Ignorable="w14 w15 wp14">
   <w:body>
     <w:p>
       <w:pPr>
-        <w:pStyle w:val="Heading3"/>
+        <w:pStyle w:val="Ttulo3"/>
         <w:numPr>
           <w:ilvl w:val="1"/>
           <w:numId w:val="1"/>
@@ -350,7 +350,7 @@
       <w:r>
         <w:rPr>
           <w:noProof/>
-          <w:lang w:val="en-US"/>
+          <w:lang w:eastAsia="es-PE"/>
         </w:rPr>
         <w:drawing>
           <wp:inline distT="0" distB="0" distL="0" distR="0" wp14:anchorId="23FB24B2" wp14:editId="74BB9674">
@@ -368,7 +368,7 @@
                     <pic:cNvPicPr/>
                   </pic:nvPicPr>
                   <pic:blipFill rotWithShape="1">
-                    <a:blip r:embed="rId9"/>
+                    <a:blip r:embed="rId8"/>
                     <a:srcRect l="21385" t="26147" r="33808" b="18553"/>
                     <a:stretch/>
                   </pic:blipFill>
@@ -385,7 +385,7 @@
                     </a:ln>
                     <a:extLst>
                       <a:ext uri="{53640926-AAD7-44d8-BBD7-CCE9431645EC}">
-                        <a14:shadowObscured xmlns:a14="http://schemas.microsoft.com/office/drawing/2010/main"/>
+                        <a14:shadowObscured xmlns:a14="http://schemas.microsoft.com/office/drawing/2010/main" xmlns:w="http://schemas.openxmlformats.org/wordprocessingml/2006/main" xmlns:w10="urn:schemas-microsoft-com:office:word" xmlns:v="urn:schemas-microsoft-com:vml" xmlns:o="urn:schemas-microsoft-com:office:office" xmlns:mv="urn:schemas-microsoft-com:mac:vml" xmlns:mo="http://schemas.microsoft.com/office/mac/office/2008/main" xmlns=""/>
                       </a:ext>
                     </a:extLst>
                   </pic:spPr>
@@ -409,7 +409,7 @@
       <w:r>
         <w:rPr>
           <w:noProof/>
-          <w:lang w:val="en-US"/>
+          <w:lang w:eastAsia="es-PE"/>
         </w:rPr>
         <w:drawing>
           <wp:inline distT="0" distB="0" distL="0" distR="0" wp14:anchorId="5B87DF84" wp14:editId="0696C311">
@@ -427,7 +427,7 @@
                     <pic:cNvPicPr/>
                   </pic:nvPicPr>
                   <pic:blipFill rotWithShape="1">
-                    <a:blip r:embed="rId10"/>
+                    <a:blip r:embed="rId9"/>
                     <a:srcRect l="21894" t="21326" r="27869" b="31006"/>
                     <a:stretch/>
                   </pic:blipFill>
@@ -444,7 +444,7 @@
                     </a:ln>
                     <a:extLst>
                       <a:ext uri="{53640926-AAD7-44d8-BBD7-CCE9431645EC}">
-                        <a14:shadowObscured xmlns:a14="http://schemas.microsoft.com/office/drawing/2010/main"/>
+                        <a14:shadowObscured xmlns:a14="http://schemas.microsoft.com/office/drawing/2010/main" xmlns:w="http://schemas.openxmlformats.org/wordprocessingml/2006/main" xmlns:w10="urn:schemas-microsoft-com:office:word" xmlns:v="urn:schemas-microsoft-com:vml" xmlns:o="urn:schemas-microsoft-com:office:office" xmlns:mv="urn:schemas-microsoft-com:mac:vml" xmlns:mo="http://schemas.microsoft.com/office/mac/office/2008/main" xmlns=""/>
                       </a:ext>
                     </a:extLst>
                   </pic:spPr>
@@ -464,7 +464,7 @@
       <w:r>
         <w:rPr>
           <w:noProof/>
-          <w:lang w:val="en-US"/>
+          <w:lang w:eastAsia="es-PE"/>
         </w:rPr>
         <w:lastRenderedPageBreak/>
         <w:drawing>
@@ -483,7 +483,7 @@
                     <pic:cNvPicPr/>
                   </pic:nvPicPr>
                   <pic:blipFill rotWithShape="1">
-                    <a:blip r:embed="rId11"/>
+                    <a:blip r:embed="rId10"/>
                     <a:srcRect l="20553" t="12084" r="29848" b="26586"/>
                     <a:stretch/>
                   </pic:blipFill>
@@ -500,7 +500,7 @@
                     </a:ln>
                     <a:extLst>
                       <a:ext uri="{53640926-AAD7-44d8-BBD7-CCE9431645EC}">
-                        <a14:shadowObscured xmlns:a14="http://schemas.microsoft.com/office/drawing/2010/main"/>
+                        <a14:shadowObscured xmlns:a14="http://schemas.microsoft.com/office/drawing/2010/main" xmlns:w="http://schemas.openxmlformats.org/wordprocessingml/2006/main" xmlns:w10="urn:schemas-microsoft-com:office:word" xmlns:v="urn:schemas-microsoft-com:vml" xmlns:o="urn:schemas-microsoft-com:office:office" xmlns:mv="urn:schemas-microsoft-com:mac:vml" xmlns:mo="http://schemas.microsoft.com/office/mac/office/2008/main" xmlns=""/>
                       </a:ext>
                     </a:extLst>
                   </pic:spPr>
@@ -522,7 +522,7 @@
       <w:r>
         <w:rPr>
           <w:noProof/>
-          <w:lang w:val="en-US"/>
+          <w:lang w:eastAsia="es-PE"/>
         </w:rPr>
         <w:lastRenderedPageBreak/>
         <w:drawing>
@@ -541,7 +541,7 @@
                     <pic:cNvPicPr/>
                   </pic:nvPicPr>
                   <pic:blipFill rotWithShape="1">
-                    <a:blip r:embed="rId12"/>
+                    <a:blip r:embed="rId11"/>
                     <a:srcRect l="19194" t="9970" r="30018" b="26888"/>
                     <a:stretch/>
                   </pic:blipFill>
@@ -558,7 +558,7 @@
                     </a:ln>
                     <a:extLst>
                       <a:ext uri="{53640926-AAD7-44d8-BBD7-CCE9431645EC}">
-                        <a14:shadowObscured xmlns:a14="http://schemas.microsoft.com/office/drawing/2010/main"/>
+                        <a14:shadowObscured xmlns:a14="http://schemas.microsoft.com/office/drawing/2010/main" xmlns:w="http://schemas.openxmlformats.org/wordprocessingml/2006/main" xmlns:w10="urn:schemas-microsoft-com:office:word" xmlns:v="urn:schemas-microsoft-com:vml" xmlns:o="urn:schemas-microsoft-com:office:office" xmlns:mv="urn:schemas-microsoft-com:mac:vml" xmlns:mo="http://schemas.microsoft.com/office/mac/office/2008/main" xmlns=""/>
                       </a:ext>
                     </a:extLst>
                   </pic:spPr>
@@ -589,7 +589,7 @@
       <w:r>
         <w:rPr>
           <w:noProof/>
-          <w:lang w:val="en-US"/>
+          <w:lang w:eastAsia="es-PE"/>
         </w:rPr>
         <w:drawing>
           <wp:inline distT="0" distB="0" distL="0" distR="0" wp14:anchorId="66332F23" wp14:editId="54A44E78">
@@ -607,7 +607,7 @@
                     <pic:cNvPicPr/>
                   </pic:nvPicPr>
                   <pic:blipFill rotWithShape="1">
-                    <a:blip r:embed="rId13"/>
+                    <a:blip r:embed="rId12"/>
                     <a:srcRect l="12002" t="10140" r="10256" b="13849"/>
                     <a:stretch/>
                   </pic:blipFill>
@@ -624,7 +624,7 @@
                     </a:ln>
                     <a:extLst>
                       <a:ext uri="{53640926-AAD7-44d8-BBD7-CCE9431645EC}">
-                        <a14:shadowObscured xmlns:a14="http://schemas.microsoft.com/office/drawing/2010/main"/>
+                        <a14:shadowObscured xmlns:a14="http://schemas.microsoft.com/office/drawing/2010/main" xmlns:w="http://schemas.openxmlformats.org/wordprocessingml/2006/main" xmlns:w10="urn:schemas-microsoft-com:office:word" xmlns:v="urn:schemas-microsoft-com:vml" xmlns:o="urn:schemas-microsoft-com:office:office" xmlns:mv="urn:schemas-microsoft-com:mac:vml" xmlns:mo="http://schemas.microsoft.com/office/mac/office/2008/main" xmlns=""/>
                       </a:ext>
                     </a:extLst>
                   </pic:spPr>
@@ -647,7 +647,7 @@
       <w:r>
         <w:rPr>
           <w:noProof/>
-          <w:lang w:val="en-US"/>
+          <w:lang w:eastAsia="es-PE"/>
         </w:rPr>
         <w:drawing>
           <wp:inline distT="0" distB="0" distL="0" distR="0" wp14:anchorId="3E633BFE" wp14:editId="0001566B">
@@ -665,7 +665,7 @@
                     <pic:cNvPicPr/>
                   </pic:nvPicPr>
                   <pic:blipFill rotWithShape="1">
-                    <a:blip r:embed="rId14"/>
+                    <a:blip r:embed="rId13"/>
                     <a:srcRect l="4416" t="10469" r="8447" b="15409"/>
                     <a:stretch/>
                   </pic:blipFill>
@@ -682,7 +682,7 @@
                     </a:ln>
                     <a:extLst>
                       <a:ext uri="{53640926-AAD7-44d8-BBD7-CCE9431645EC}">
-                        <a14:shadowObscured xmlns:a14="http://schemas.microsoft.com/office/drawing/2010/main"/>
+                        <a14:shadowObscured xmlns:a14="http://schemas.microsoft.com/office/drawing/2010/main" xmlns:w="http://schemas.openxmlformats.org/wordprocessingml/2006/main" xmlns:w10="urn:schemas-microsoft-com:office:word" xmlns:v="urn:schemas-microsoft-com:vml" xmlns:o="urn:schemas-microsoft-com:office:office" xmlns:mv="urn:schemas-microsoft-com:mac:vml" xmlns:mo="http://schemas.microsoft.com/office/mac/office/2008/main" xmlns=""/>
                       </a:ext>
                     </a:extLst>
                   </pic:spPr>
@@ -707,7 +707,7 @@
       <w:r>
         <w:rPr>
           <w:noProof/>
-          <w:lang w:val="en-US"/>
+          <w:lang w:eastAsia="es-PE"/>
         </w:rPr>
         <w:lastRenderedPageBreak/>
         <w:drawing>
@@ -728,7 +728,7 @@
                     </pic:cNvPicPr>
                   </pic:nvPicPr>
                   <pic:blipFill>
-                    <a:blip r:embed="rId15" cstate="print">
+                    <a:blip r:embed="rId14" cstate="print">
                       <a:extLst>
                         <a:ext uri="{28A0092B-C50C-407E-A947-70E740481C1C}">
                           <a14:useLocalDpi xmlns:a14="http://schemas.microsoft.com/office/drawing/2010/main" val="0"/>
@@ -789,7 +789,7 @@
       <w:r>
         <w:rPr>
           <w:noProof/>
-          <w:lang w:val="en-US"/>
+          <w:lang w:eastAsia="es-PE"/>
         </w:rPr>
         <w:drawing>
           <wp:inline distT="0" distB="0" distL="0" distR="0" wp14:anchorId="3BFE67BB" wp14:editId="29DE392B">
@@ -807,7 +807,7 @@
                     <pic:cNvPicPr/>
                   </pic:nvPicPr>
                   <pic:blipFill rotWithShape="1">
-                    <a:blip r:embed="rId16"/>
+                    <a:blip r:embed="rId15"/>
                     <a:srcRect l="16477" t="9970" r="24413" b="46828"/>
                     <a:stretch/>
                   </pic:blipFill>
@@ -824,7 +824,7 @@
                     </a:ln>
                     <a:extLst>
                       <a:ext uri="{53640926-AAD7-44d8-BBD7-CCE9431645EC}">
-                        <a14:shadowObscured xmlns:a14="http://schemas.microsoft.com/office/drawing/2010/main"/>
+                        <a14:shadowObscured xmlns:a14="http://schemas.microsoft.com/office/drawing/2010/main" xmlns:w="http://schemas.openxmlformats.org/wordprocessingml/2006/main" xmlns:w10="urn:schemas-microsoft-com:office:word" xmlns:v="urn:schemas-microsoft-com:vml" xmlns:o="urn:schemas-microsoft-com:office:office" xmlns:mv="urn:schemas-microsoft-com:mac:vml" xmlns:mo="http://schemas.microsoft.com/office/mac/office/2008/main" xmlns=""/>
                       </a:ext>
                     </a:extLst>
                   </pic:spPr>
@@ -857,7 +857,7 @@
       <w:r>
         <w:rPr>
           <w:noProof/>
-          <w:lang w:val="en-US"/>
+          <w:lang w:eastAsia="es-PE"/>
         </w:rPr>
         <w:drawing>
           <wp:inline distT="0" distB="0" distL="0" distR="0" wp14:anchorId="4D43DDFE" wp14:editId="3FA83C07">
@@ -875,7 +875,7 @@
                     <pic:cNvPicPr/>
                   </pic:nvPicPr>
                   <pic:blipFill>
-                    <a:blip r:embed="rId17"/>
+                    <a:blip r:embed="rId16"/>
                     <a:stretch>
                       <a:fillRect/>
                     </a:stretch>
@@ -898,7 +898,7 @@
     </w:p>
     <w:p>
       <w:pPr>
-        <w:pStyle w:val="Heading3"/>
+        <w:pStyle w:val="Ttulo3"/>
         <w:numPr>
           <w:ilvl w:val="2"/>
           <w:numId w:val="2"/>
@@ -917,7 +917,7 @@
     </w:p>
     <w:p>
       <w:pPr>
-        <w:pStyle w:val="ListParagraph"/>
+        <w:pStyle w:val="Prrafodelista"/>
         <w:numPr>
           <w:ilvl w:val="3"/>
           <w:numId w:val="2"/>
@@ -943,7 +943,7 @@
     </w:p>
     <w:p>
       <w:pPr>
-        <w:pStyle w:val="ListParagraph"/>
+        <w:pStyle w:val="Prrafodelista"/>
         <w:numPr>
           <w:ilvl w:val="0"/>
           <w:numId w:val="3"/>
@@ -1198,7 +1198,7 @@
           </w:tcPr>
           <w:p>
             <w:pPr>
-              <w:pStyle w:val="ListParagraph"/>
+              <w:pStyle w:val="Prrafodelista"/>
               <w:numPr>
                 <w:ilvl w:val="0"/>
                 <w:numId w:val="4"/>
@@ -1229,7 +1229,7 @@
           </w:tcPr>
           <w:p>
             <w:pPr>
-              <w:pStyle w:val="ListParagraph"/>
+              <w:pStyle w:val="Prrafodelista"/>
               <w:numPr>
                 <w:ilvl w:val="0"/>
                 <w:numId w:val="4"/>
@@ -1460,7 +1460,7 @@
           </w:tcPr>
           <w:p>
             <w:pPr>
-              <w:pStyle w:val="ListParagraph"/>
+              <w:pStyle w:val="Prrafodelista"/>
               <w:numPr>
                 <w:ilvl w:val="0"/>
                 <w:numId w:val="4"/>
@@ -1485,7 +1485,7 @@
           </w:p>
           <w:p>
             <w:pPr>
-              <w:pStyle w:val="ListParagraph"/>
+              <w:pStyle w:val="Prrafodelista"/>
               <w:numPr>
                 <w:ilvl w:val="0"/>
                 <w:numId w:val="4"/>
@@ -1518,7 +1518,7 @@
           </w:p>
           <w:p>
             <w:pPr>
-              <w:pStyle w:val="ListParagraph"/>
+              <w:pStyle w:val="Prrafodelista"/>
               <w:numPr>
                 <w:ilvl w:val="0"/>
                 <w:numId w:val="4"/>
@@ -1557,7 +1557,7 @@
           </w:tcPr>
           <w:p>
             <w:pPr>
-              <w:pStyle w:val="ListParagraph"/>
+              <w:pStyle w:val="Prrafodelista"/>
               <w:numPr>
                 <w:ilvl w:val="0"/>
                 <w:numId w:val="4"/>
@@ -1590,7 +1590,7 @@
           </w:p>
           <w:p>
             <w:pPr>
-              <w:pStyle w:val="ListParagraph"/>
+              <w:pStyle w:val="Prrafodelista"/>
               <w:numPr>
                 <w:ilvl w:val="0"/>
                 <w:numId w:val="4"/>
@@ -1615,7 +1615,7 @@
           </w:p>
           <w:p>
             <w:pPr>
-              <w:pStyle w:val="ListParagraph"/>
+              <w:pStyle w:val="Prrafodelista"/>
               <w:numPr>
                 <w:ilvl w:val="0"/>
                 <w:numId w:val="4"/>
@@ -1774,7 +1774,7 @@
     <w:p/>
     <w:p>
       <w:pPr>
-        <w:pStyle w:val="ListParagraph"/>
+        <w:pStyle w:val="Prrafodelista"/>
         <w:spacing w:before="240" w:after="240" w:line="360" w:lineRule="auto"/>
         <w:ind w:left="1134"/>
         <w:contextualSpacing w:val="0"/>
@@ -1794,7 +1794,7 @@
     </w:p>
     <w:p>
       <w:pPr>
-        <w:pStyle w:val="ListParagraph"/>
+        <w:pStyle w:val="Prrafodelista"/>
         <w:numPr>
           <w:ilvl w:val="0"/>
           <w:numId w:val="3"/>
@@ -2465,7 +2465,7 @@
     </w:p>
     <w:p>
       <w:pPr>
-        <w:pStyle w:val="ListParagraph"/>
+        <w:pStyle w:val="Prrafodelista"/>
         <w:numPr>
           <w:ilvl w:val="0"/>
           <w:numId w:val="3"/>
@@ -2574,7 +2574,7 @@
         <w:spacing w:before="240" w:after="240" w:line="360" w:lineRule="auto"/>
         <w:ind w:left="0"/>
         <w:rPr>
-          <w:color w:val="auto"/>
+          <w:b w:val="0"/>
         </w:rPr>
       </w:pPr>
       <w:r>
@@ -2582,24 +2582,7 @@
           <w:color w:val="auto"/>
           <w:highlight w:val="yellow"/>
         </w:rPr>
-        <w:t>Corregir al registrar las notas, cambiar de bimestre no deberia aparecer boton de registrar</w:t>
-      </w:r>
-    </w:p>
-    <w:p>
-      <w:pPr>
-        <w:pStyle w:val="Tablas"/>
-        <w:spacing w:before="240" w:after="240" w:line="360" w:lineRule="auto"/>
-        <w:ind w:left="0"/>
-        <w:rPr>
-          <w:b w:val="0"/>
-        </w:rPr>
-      </w:pPr>
-      <w:r>
-        <w:rPr>
-          <w:color w:val="auto"/>
-          <w:highlight w:val="yellow"/>
-        </w:rPr>
-        <w:t>Mostra el peso de cada nota</w:t>
+        <w:t>La cancelación de pago deja activa aún la opción de cancelar lo mismo</w:t>
       </w:r>
     </w:p>
     <w:tbl>
@@ -2777,7 +2760,7 @@
           </w:tcPr>
           <w:p>
             <w:pPr>
-              <w:pStyle w:val="ListParagraph"/>
+              <w:pStyle w:val="Prrafodelista"/>
               <w:numPr>
                 <w:ilvl w:val="0"/>
                 <w:numId w:val="5"/>
@@ -2816,7 +2799,7 @@
           </w:tcPr>
           <w:p>
             <w:pPr>
-              <w:pStyle w:val="ListParagraph"/>
+              <w:pStyle w:val="Prrafodelista"/>
               <w:numPr>
                 <w:ilvl w:val="0"/>
                 <w:numId w:val="5"/>
@@ -3047,7 +3030,7 @@
           </w:tcPr>
           <w:p>
             <w:pPr>
-              <w:pStyle w:val="ListParagraph"/>
+              <w:pStyle w:val="Prrafodelista"/>
               <w:numPr>
                 <w:ilvl w:val="0"/>
                 <w:numId w:val="5"/>
@@ -3072,7 +3055,7 @@
           </w:p>
           <w:p>
             <w:pPr>
-              <w:pStyle w:val="ListParagraph"/>
+              <w:pStyle w:val="Prrafodelista"/>
               <w:numPr>
                 <w:ilvl w:val="0"/>
                 <w:numId w:val="5"/>
@@ -3097,7 +3080,7 @@
           </w:p>
           <w:p>
             <w:pPr>
-              <w:pStyle w:val="ListParagraph"/>
+              <w:pStyle w:val="Prrafodelista"/>
               <w:numPr>
                 <w:ilvl w:val="0"/>
                 <w:numId w:val="5"/>
@@ -3136,7 +3119,7 @@
           </w:tcPr>
           <w:p>
             <w:pPr>
-              <w:pStyle w:val="ListParagraph"/>
+              <w:pStyle w:val="Prrafodelista"/>
               <w:numPr>
                 <w:ilvl w:val="0"/>
                 <w:numId w:val="5"/>
@@ -3169,7 +3152,7 @@
           </w:p>
           <w:p>
             <w:pPr>
-              <w:pStyle w:val="ListParagraph"/>
+              <w:pStyle w:val="Prrafodelista"/>
               <w:numPr>
                 <w:ilvl w:val="0"/>
                 <w:numId w:val="5"/>
@@ -3194,7 +3177,7 @@
           </w:p>
           <w:p>
             <w:pPr>
-              <w:pStyle w:val="ListParagraph"/>
+              <w:pStyle w:val="Prrafodelista"/>
               <w:numPr>
                 <w:ilvl w:val="0"/>
                 <w:numId w:val="5"/>
@@ -3363,7 +3346,7 @@
     </w:p>
     <w:p>
       <w:pPr>
-        <w:pStyle w:val="ListParagraph"/>
+        <w:pStyle w:val="Prrafodelista"/>
         <w:numPr>
           <w:ilvl w:val="0"/>
           <w:numId w:val="3"/>
@@ -3991,7 +3974,7 @@
     <w:p/>
     <w:p>
       <w:pPr>
-        <w:pStyle w:val="ListParagraph"/>
+        <w:pStyle w:val="Prrafodelista"/>
         <w:spacing w:before="240" w:after="240" w:line="360" w:lineRule="auto"/>
         <w:ind w:left="1134"/>
         <w:contextualSpacing w:val="0"/>
@@ -4011,7 +3994,7 @@
     </w:p>
     <w:p>
       <w:pPr>
-        <w:pStyle w:val="ListParagraph"/>
+        <w:pStyle w:val="Prrafodelista"/>
         <w:numPr>
           <w:ilvl w:val="0"/>
           <w:numId w:val="3"/>
@@ -4260,7 +4243,7 @@
           </w:tcPr>
           <w:p>
             <w:pPr>
-              <w:pStyle w:val="ListParagraph"/>
+              <w:pStyle w:val="Prrafodelista"/>
               <w:numPr>
                 <w:ilvl w:val="0"/>
                 <w:numId w:val="6"/>
@@ -4291,7 +4274,7 @@
           </w:tcPr>
           <w:p>
             <w:pPr>
-              <w:pStyle w:val="ListParagraph"/>
+              <w:pStyle w:val="Prrafodelista"/>
               <w:numPr>
                 <w:ilvl w:val="0"/>
                 <w:numId w:val="6"/>
@@ -4501,7 +4484,7 @@
           </w:tcPr>
           <w:p>
             <w:pPr>
-              <w:pStyle w:val="ListParagraph"/>
+              <w:pStyle w:val="Prrafodelista"/>
               <w:numPr>
                 <w:ilvl w:val="0"/>
                 <w:numId w:val="6"/>
@@ -4532,7 +4515,7 @@
           </w:tcPr>
           <w:p>
             <w:pPr>
-              <w:pStyle w:val="ListParagraph"/>
+              <w:pStyle w:val="Prrafodelista"/>
               <w:numPr>
                 <w:ilvl w:val="0"/>
                 <w:numId w:val="6"/>
@@ -4742,7 +4725,7 @@
           </w:tcPr>
           <w:p>
             <w:pPr>
-              <w:pStyle w:val="ListParagraph"/>
+              <w:pStyle w:val="Prrafodelista"/>
               <w:numPr>
                 <w:ilvl w:val="0"/>
                 <w:numId w:val="6"/>
@@ -4773,7 +4756,7 @@
           </w:tcPr>
           <w:p>
             <w:pPr>
-              <w:pStyle w:val="ListParagraph"/>
+              <w:pStyle w:val="Prrafodelista"/>
               <w:numPr>
                 <w:ilvl w:val="0"/>
                 <w:numId w:val="6"/>
@@ -4983,7 +4966,7 @@
           </w:tcPr>
           <w:p>
             <w:pPr>
-              <w:pStyle w:val="ListParagraph"/>
+              <w:pStyle w:val="Prrafodelista"/>
               <w:numPr>
                 <w:ilvl w:val="0"/>
                 <w:numId w:val="6"/>
@@ -5014,7 +4997,7 @@
           </w:tcPr>
           <w:p>
             <w:pPr>
-              <w:pStyle w:val="ListParagraph"/>
+              <w:pStyle w:val="Prrafodelista"/>
               <w:numPr>
                 <w:ilvl w:val="0"/>
                 <w:numId w:val="6"/>
@@ -5224,7 +5207,7 @@
           </w:tcPr>
           <w:p>
             <w:pPr>
-              <w:pStyle w:val="ListParagraph"/>
+              <w:pStyle w:val="Prrafodelista"/>
               <w:numPr>
                 <w:ilvl w:val="0"/>
                 <w:numId w:val="6"/>
@@ -5255,7 +5238,7 @@
           </w:tcPr>
           <w:p>
             <w:pPr>
-              <w:pStyle w:val="ListParagraph"/>
+              <w:pStyle w:val="Prrafodelista"/>
               <w:numPr>
                 <w:ilvl w:val="0"/>
                 <w:numId w:val="6"/>
@@ -5465,7 +5448,7 @@
           </w:tcPr>
           <w:p>
             <w:pPr>
-              <w:pStyle w:val="ListParagraph"/>
+              <w:pStyle w:val="Prrafodelista"/>
               <w:numPr>
                 <w:ilvl w:val="0"/>
                 <w:numId w:val="6"/>
@@ -5496,7 +5479,7 @@
           </w:tcPr>
           <w:p>
             <w:pPr>
-              <w:pStyle w:val="ListParagraph"/>
+              <w:pStyle w:val="Prrafodelista"/>
               <w:numPr>
                 <w:ilvl w:val="0"/>
                 <w:numId w:val="6"/>
@@ -5780,7 +5763,7 @@
           </w:tcPr>
           <w:p>
             <w:pPr>
-              <w:pStyle w:val="ListParagraph"/>
+              <w:pStyle w:val="Prrafodelista"/>
               <w:numPr>
                 <w:ilvl w:val="0"/>
                 <w:numId w:val="6"/>
@@ -5805,7 +5788,7 @@
           </w:p>
           <w:p>
             <w:pPr>
-              <w:pStyle w:val="ListParagraph"/>
+              <w:pStyle w:val="Prrafodelista"/>
               <w:numPr>
                 <w:ilvl w:val="0"/>
                 <w:numId w:val="6"/>
@@ -5844,7 +5827,7 @@
           </w:tcPr>
           <w:p>
             <w:pPr>
-              <w:pStyle w:val="ListParagraph"/>
+              <w:pStyle w:val="Prrafodelista"/>
               <w:numPr>
                 <w:ilvl w:val="0"/>
                 <w:numId w:val="6"/>
@@ -5877,7 +5860,7 @@
           </w:p>
           <w:p>
             <w:pPr>
-              <w:pStyle w:val="ListParagraph"/>
+              <w:pStyle w:val="Prrafodelista"/>
               <w:numPr>
                 <w:ilvl w:val="0"/>
                 <w:numId w:val="6"/>
@@ -5902,7 +5885,7 @@
           </w:p>
           <w:p>
             <w:pPr>
-              <w:pStyle w:val="ListParagraph"/>
+              <w:pStyle w:val="Prrafodelista"/>
               <w:numPr>
                 <w:ilvl w:val="0"/>
                 <w:numId w:val="6"/>
@@ -6060,7 +6043,7 @@
     </w:tbl>
     <w:p>
       <w:pPr>
-        <w:pStyle w:val="ListParagraph"/>
+        <w:pStyle w:val="Prrafodelista"/>
         <w:spacing w:before="240" w:after="240" w:line="360" w:lineRule="auto"/>
         <w:ind w:left="1134"/>
         <w:contextualSpacing w:val="0"/>
@@ -6080,7 +6063,7 @@
     </w:p>
     <w:p>
       <w:pPr>
-        <w:pStyle w:val="ListParagraph"/>
+        <w:pStyle w:val="Prrafodelista"/>
         <w:numPr>
           <w:ilvl w:val="0"/>
           <w:numId w:val="3"/>
@@ -6987,7 +6970,6 @@
                 <w:szCs w:val="18"/>
               </w:rPr>
             </w:pPr>
-            <w:bookmarkStart w:id="5" w:name="_GoBack" w:colFirst="8" w:colLast="8"/>
             <w:r>
               <w:rPr>
                 <w:b/>
@@ -7213,12 +7195,1890 @@
           </w:p>
         </w:tc>
       </w:tr>
-      <w:bookmarkEnd w:id="5"/>
+    </w:tbl>
+    <w:p/>
+    <w:p/>
+    <w:p/>
+    <w:p/>
+    <w:p/>
+    <w:p/>
+    <w:p>
+      <w:pPr>
+        <w:sectPr>
+          <w:pgSz w:w="15840" w:h="12240" w:orient="landscape"/>
+          <w:pgMar w:top="1701" w:right="1418" w:bottom="1701" w:left="1418" w:header="709" w:footer="709" w:gutter="0"/>
+          <w:cols w:space="708"/>
+          <w:docGrid w:linePitch="360"/>
+        </w:sectPr>
+      </w:pPr>
+    </w:p>
+    <w:p>
+      <w:r>
+        <w:lastRenderedPageBreak/>
+        <w:t>Especificación de CU</w:t>
+      </w:r>
+    </w:p>
+    <w:p>
+      <w:r>
+        <w:t>CU Registrar Pagos</w:t>
+      </w:r>
+    </w:p>
+    <w:tbl>
+      <w:tblPr>
+        <w:tblStyle w:val="Tablaconcuadrcula"/>
+        <w:tblW w:w="0" w:type="auto"/>
+        <w:tblLook w:val="04A0" w:firstRow="1" w:lastRow="0" w:firstColumn="1" w:lastColumn="0" w:noHBand="0" w:noVBand="1"/>
+      </w:tblPr>
+      <w:tblGrid>
+        <w:gridCol w:w="4489"/>
+        <w:gridCol w:w="4489"/>
+      </w:tblGrid>
+      <w:tr>
+        <w:tc>
+          <w:tcPr>
+            <w:tcW w:w="4489" w:type="dxa"/>
+          </w:tcPr>
+          <w:p>
+            <w:pPr>
+              <w:tabs>
+                <w:tab w:val="center" w:pos="2136"/>
+              </w:tabs>
+            </w:pPr>
+            <w:r>
+              <w:t>IDENTIFICADOR</w:t>
+            </w:r>
+            <w:r>
+              <w:tab/>
+            </w:r>
+          </w:p>
+        </w:tc>
+        <w:tc>
+          <w:tcPr>
+            <w:tcW w:w="4489" w:type="dxa"/>
+          </w:tcPr>
+          <w:p>
+            <w:r>
+              <w:t>CU01</w:t>
+            </w:r>
+          </w:p>
+        </w:tc>
+      </w:tr>
+      <w:tr>
+        <w:tc>
+          <w:tcPr>
+            <w:tcW w:w="4489" w:type="dxa"/>
+          </w:tcPr>
+          <w:p>
+            <w:r>
+              <w:t>NOMBRE</w:t>
+            </w:r>
+          </w:p>
+        </w:tc>
+        <w:tc>
+          <w:tcPr>
+            <w:tcW w:w="4489" w:type="dxa"/>
+          </w:tcPr>
+          <w:p>
+            <w:r>
+              <w:t>Registrar Pagos</w:t>
+            </w:r>
+          </w:p>
+        </w:tc>
+      </w:tr>
+      <w:tr>
+        <w:tc>
+          <w:tcPr>
+            <w:tcW w:w="4489" w:type="dxa"/>
+          </w:tcPr>
+          <w:p>
+            <w:r>
+              <w:t>CATEGORÍA</w:t>
+            </w:r>
+          </w:p>
+        </w:tc>
+        <w:tc>
+          <w:tcPr>
+            <w:tcW w:w="4489" w:type="dxa"/>
+          </w:tcPr>
+          <w:p>
+            <w:r>
+              <w:t>Administrativo</w:t>
+            </w:r>
+          </w:p>
+        </w:tc>
+      </w:tr>
+      <w:tr>
+        <w:tc>
+          <w:tcPr>
+            <w:tcW w:w="4489" w:type="dxa"/>
+          </w:tcPr>
+          <w:p>
+            <w:r>
+              <w:t>COMPLEJIDAD</w:t>
+            </w:r>
+          </w:p>
+        </w:tc>
+        <w:tc>
+          <w:tcPr>
+            <w:tcW w:w="4489" w:type="dxa"/>
+          </w:tcPr>
+          <w:p>
+            <w:r>
+              <w:t>Media</w:t>
+            </w:r>
+          </w:p>
+        </w:tc>
+      </w:tr>
+      <w:tr>
+        <w:tc>
+          <w:tcPr>
+            <w:tcW w:w="4489" w:type="dxa"/>
+          </w:tcPr>
+          <w:p>
+            <w:r>
+              <w:t>PRIORIDAD</w:t>
+            </w:r>
+          </w:p>
+        </w:tc>
+        <w:tc>
+          <w:tcPr>
+            <w:tcW w:w="4489" w:type="dxa"/>
+          </w:tcPr>
+          <w:p>
+            <w:r>
+              <w:t>Alto</w:t>
+            </w:r>
+          </w:p>
+        </w:tc>
+      </w:tr>
+      <w:tr>
+        <w:tc>
+          <w:tcPr>
+            <w:tcW w:w="8978" w:type="dxa"/>
+            <w:gridSpan w:val="2"/>
+          </w:tcPr>
+          <w:p>
+            <w:r>
+              <w:t>ACTORES</w:t>
+            </w:r>
+          </w:p>
+        </w:tc>
+      </w:tr>
+      <w:tr>
+        <w:tc>
+          <w:tcPr>
+            <w:tcW w:w="8978" w:type="dxa"/>
+            <w:gridSpan w:val="2"/>
+          </w:tcPr>
+          <w:p>
+            <w:r>
+              <w:t>Administrador</w:t>
+            </w:r>
+            <w:r>
+              <w:t>, Pagos</w:t>
+            </w:r>
+          </w:p>
+        </w:tc>
+      </w:tr>
+      <w:tr>
+        <w:tc>
+          <w:tcPr>
+            <w:tcW w:w="8978" w:type="dxa"/>
+            <w:gridSpan w:val="2"/>
+          </w:tcPr>
+          <w:p>
+            <w:r>
+              <w:t>PROPÓSITO</w:t>
+            </w:r>
+          </w:p>
+        </w:tc>
+      </w:tr>
+      <w:tr>
+        <w:tc>
+          <w:tcPr>
+            <w:tcW w:w="8978" w:type="dxa"/>
+            <w:gridSpan w:val="2"/>
+          </w:tcPr>
+          <w:p>
+            <w:r>
+              <w:t>Permite registrar los pagos de los alumnos matriculados</w:t>
+            </w:r>
+          </w:p>
+        </w:tc>
+      </w:tr>
+      <w:tr>
+        <w:tc>
+          <w:tcPr>
+            <w:tcW w:w="8978" w:type="dxa"/>
+            <w:gridSpan w:val="2"/>
+          </w:tcPr>
+          <w:p>
+            <w:pPr>
+              <w:rPr>
+                <w:lang w:val="es-PE"/>
+              </w:rPr>
+            </w:pPr>
+            <w:r>
+              <w:rPr>
+                <w:lang w:val="es-PE"/>
+              </w:rPr>
+              <w:t>PRECONDICIÓN</w:t>
+            </w:r>
+          </w:p>
+        </w:tc>
+      </w:tr>
+      <w:tr>
+        <w:tc>
+          <w:tcPr>
+            <w:tcW w:w="8978" w:type="dxa"/>
+            <w:gridSpan w:val="2"/>
+          </w:tcPr>
+          <w:p>
+            <w:r>
+              <w:t>El usuario administrador, pagos debe haber ingresado correctamente al sistema para realizar las acciones del caso de uso.</w:t>
+            </w:r>
+          </w:p>
+        </w:tc>
+      </w:tr>
+      <w:tr>
+        <w:tc>
+          <w:tcPr>
+            <w:tcW w:w="8978" w:type="dxa"/>
+            <w:gridSpan w:val="2"/>
+          </w:tcPr>
+          <w:p>
+            <w:pPr>
+              <w:rPr>
+                <w:lang w:val="es-PE"/>
+              </w:rPr>
+            </w:pPr>
+            <w:r>
+              <w:rPr>
+                <w:lang w:val="es-PE"/>
+              </w:rPr>
+              <w:t>FLUJO BÁSICO</w:t>
+            </w:r>
+          </w:p>
+        </w:tc>
+      </w:tr>
+      <w:tr>
+        <w:tc>
+          <w:tcPr>
+            <w:tcW w:w="8978" w:type="dxa"/>
+            <w:gridSpan w:val="2"/>
+          </w:tcPr>
+          <w:p>
+            <w:pPr>
+              <w:pStyle w:val="Prrafodelista"/>
+              <w:numPr>
+                <w:ilvl w:val="1"/>
+                <w:numId w:val="7"/>
+              </w:numPr>
+              <w:spacing w:after="0" w:line="240" w:lineRule="auto"/>
+            </w:pPr>
+            <w:r>
+              <w:t>El usuario ingresa a la opción de Pagos, donde aparecerá un buscador.</w:t>
+            </w:r>
+          </w:p>
+        </w:tc>
+      </w:tr>
+      <w:tr>
+        <w:tc>
+          <w:tcPr>
+            <w:tcW w:w="8978" w:type="dxa"/>
+            <w:gridSpan w:val="2"/>
+          </w:tcPr>
+          <w:p>
+            <w:pPr>
+              <w:pStyle w:val="Prrafodelista"/>
+              <w:numPr>
+                <w:ilvl w:val="1"/>
+                <w:numId w:val="7"/>
+              </w:numPr>
+              <w:spacing w:after="0" w:line="240" w:lineRule="auto"/>
+            </w:pPr>
+            <w:r>
+              <w:t>El usuario selecciona un año lectivo y luego ingresa el nombre o parte del nombre del alumno matricula del cual desea registrar el pago. Luego se hace click en Buscar</w:t>
+            </w:r>
+          </w:p>
+        </w:tc>
+      </w:tr>
+      <w:tr>
+        <w:tc>
+          <w:tcPr>
+            <w:tcW w:w="8978" w:type="dxa"/>
+            <w:gridSpan w:val="2"/>
+          </w:tcPr>
+          <w:p>
+            <w:pPr>
+              <w:pStyle w:val="Prrafodelista"/>
+              <w:numPr>
+                <w:ilvl w:val="1"/>
+                <w:numId w:val="7"/>
+              </w:numPr>
+              <w:spacing w:after="0" w:line="240" w:lineRule="auto"/>
+              <w:rPr>
+                <w:lang w:val="es-PE"/>
+              </w:rPr>
+            </w:pPr>
+            <w:r>
+              <w:rPr>
+                <w:lang w:val="es-PE"/>
+              </w:rPr>
+              <w:t>El usuario hace click en el botón “Registrar” en un alumno de la lista de coincidencias con la búsqueda realizada.</w:t>
+            </w:r>
+          </w:p>
+        </w:tc>
+      </w:tr>
+      <w:tr>
+        <w:tc>
+          <w:tcPr>
+            <w:tcW w:w="8978" w:type="dxa"/>
+            <w:gridSpan w:val="2"/>
+          </w:tcPr>
+          <w:p>
+            <w:pPr>
+              <w:pStyle w:val="Prrafodelista"/>
+              <w:numPr>
+                <w:ilvl w:val="1"/>
+                <w:numId w:val="7"/>
+              </w:numPr>
+              <w:spacing w:after="0" w:line="240" w:lineRule="auto"/>
+              <w:rPr>
+                <w:lang w:val="es-PE"/>
+              </w:rPr>
+            </w:pPr>
+            <w:r>
+              <w:rPr>
+                <w:lang w:val="es-PE"/>
+              </w:rPr>
+              <w:t>El usuario selecciona un concepto de pago del menú desplegable.</w:t>
+            </w:r>
+            <w:r>
+              <w:rPr>
+                <w:lang w:val="es-PE"/>
+              </w:rPr>
+              <w:t xml:space="preserve"> Se mostrará</w:t>
+            </w:r>
+            <w:r>
+              <w:rPr>
+                <w:lang w:val="es-PE"/>
+              </w:rPr>
+              <w:t xml:space="preserve"> el Historial de Pagos de todos los registros</w:t>
+            </w:r>
+            <w:r>
+              <w:rPr>
+                <w:lang w:val="es-PE"/>
+              </w:rPr>
+              <w:t xml:space="preserve"> realizados con respecto al concepto de pago seleccionado.</w:t>
+            </w:r>
+          </w:p>
+        </w:tc>
+      </w:tr>
+      <w:tr>
+        <w:tc>
+          <w:tcPr>
+            <w:tcW w:w="8978" w:type="dxa"/>
+            <w:gridSpan w:val="2"/>
+          </w:tcPr>
+          <w:p>
+            <w:pPr>
+              <w:pStyle w:val="Prrafodelista"/>
+              <w:numPr>
+                <w:ilvl w:val="1"/>
+                <w:numId w:val="7"/>
+              </w:numPr>
+              <w:spacing w:after="0" w:line="240" w:lineRule="auto"/>
+              <w:rPr>
+                <w:lang w:val="es-PE"/>
+              </w:rPr>
+            </w:pPr>
+            <w:r>
+              <w:rPr>
+                <w:lang w:val="es-PE"/>
+              </w:rPr>
+              <w:t>El usuario luego puede ingresar el monto a pagar, para luego hacer click en el botón “Registrar Pago”.</w:t>
+            </w:r>
+          </w:p>
+        </w:tc>
+      </w:tr>
+      <w:tr>
+        <w:tc>
+          <w:tcPr>
+            <w:tcW w:w="8978" w:type="dxa"/>
+            <w:gridSpan w:val="2"/>
+          </w:tcPr>
+          <w:p>
+            <w:r>
+              <w:t>POSCONDICIÓN</w:t>
+            </w:r>
+          </w:p>
+        </w:tc>
+      </w:tr>
+      <w:tr>
+        <w:tc>
+          <w:tcPr>
+            <w:tcW w:w="8978" w:type="dxa"/>
+            <w:gridSpan w:val="2"/>
+          </w:tcPr>
+          <w:p>
+            <w:r>
+              <w:t>Mostrar un mensaje de confirmación de la transacción</w:t>
+            </w:r>
+          </w:p>
+        </w:tc>
+      </w:tr>
+      <w:tr>
+        <w:tc>
+          <w:tcPr>
+            <w:tcW w:w="8978" w:type="dxa"/>
+            <w:gridSpan w:val="2"/>
+          </w:tcPr>
+          <w:p>
+            <w:pPr>
+              <w:rPr>
+                <w:lang w:val="es-PE"/>
+              </w:rPr>
+            </w:pPr>
+            <w:r>
+              <w:rPr>
+                <w:lang w:val="es-PE"/>
+              </w:rPr>
+              <w:t>FLUJOS ALTERNATIVOS</w:t>
+            </w:r>
+          </w:p>
+        </w:tc>
+      </w:tr>
+      <w:tr>
+        <w:tc>
+          <w:tcPr>
+            <w:tcW w:w="8978" w:type="dxa"/>
+            <w:gridSpan w:val="2"/>
+          </w:tcPr>
+          <w:p>
+            <w:pPr>
+              <w:pStyle w:val="Prrafodelista"/>
+              <w:numPr>
+                <w:ilvl w:val="0"/>
+                <w:numId w:val="7"/>
+              </w:numPr>
+              <w:spacing w:after="0" w:line="240" w:lineRule="auto"/>
+            </w:pPr>
+            <w:r>
+              <w:t>Detalle de Pagos</w:t>
+            </w:r>
+          </w:p>
+        </w:tc>
+      </w:tr>
+      <w:tr>
+        <w:tc>
+          <w:tcPr>
+            <w:tcW w:w="8978" w:type="dxa"/>
+            <w:gridSpan w:val="2"/>
+          </w:tcPr>
+          <w:p>
+            <w:pPr>
+              <w:pStyle w:val="Prrafodelista"/>
+              <w:numPr>
+                <w:ilvl w:val="1"/>
+                <w:numId w:val="7"/>
+              </w:numPr>
+              <w:spacing w:after="0" w:line="240" w:lineRule="auto"/>
+            </w:pPr>
+            <w:r>
+              <w:t>Después del paso 1.2. el usuario hace click en el botón “Detalle” en un alumno de la lista de coincidencias con la búsqueda realizada.</w:t>
+            </w:r>
+          </w:p>
+        </w:tc>
+      </w:tr>
+      <w:tr>
+        <w:tc>
+          <w:tcPr>
+            <w:tcW w:w="8978" w:type="dxa"/>
+            <w:gridSpan w:val="2"/>
+          </w:tcPr>
+          <w:p>
+            <w:pPr>
+              <w:pStyle w:val="Prrafodelista"/>
+              <w:numPr>
+                <w:ilvl w:val="1"/>
+                <w:numId w:val="7"/>
+              </w:numPr>
+              <w:spacing w:after="0" w:line="240" w:lineRule="auto"/>
+            </w:pPr>
+            <w:r>
+              <w:t>Se muestra el detalle de los pagos del alumno matriculado, luego puede hacer click en “Regresar” para ir al paso 1.1.</w:t>
+            </w:r>
+          </w:p>
+        </w:tc>
+      </w:tr>
+      <w:tr>
+        <w:tc>
+          <w:tcPr>
+            <w:tcW w:w="8978" w:type="dxa"/>
+            <w:gridSpan w:val="2"/>
+          </w:tcPr>
+          <w:p>
+            <w:pPr>
+              <w:pStyle w:val="Prrafodelista"/>
+              <w:numPr>
+                <w:ilvl w:val="0"/>
+                <w:numId w:val="7"/>
+              </w:numPr>
+              <w:spacing w:after="0" w:line="240" w:lineRule="auto"/>
+            </w:pPr>
+            <w:r>
+              <w:t>Cancelar Pago</w:t>
+            </w:r>
+          </w:p>
+        </w:tc>
+      </w:tr>
+      <w:tr>
+        <w:tc>
+          <w:tcPr>
+            <w:tcW w:w="8978" w:type="dxa"/>
+            <w:gridSpan w:val="2"/>
+          </w:tcPr>
+          <w:p>
+            <w:pPr>
+              <w:pStyle w:val="Prrafodelista"/>
+              <w:numPr>
+                <w:ilvl w:val="1"/>
+                <w:numId w:val="7"/>
+              </w:numPr>
+              <w:tabs>
+                <w:tab w:val="left" w:pos="2070"/>
+              </w:tabs>
+              <w:spacing w:after="0" w:line="240" w:lineRule="auto"/>
+            </w:pPr>
+            <w:r>
+              <w:t xml:space="preserve">Después del paso 1.4. </w:t>
+            </w:r>
+            <w:r>
+              <w:t>el usuario hace click en el botón “Cancelar” en un registro de pago del Historial de Pagos mostrado. Luego aparecerá un formulario de acceso al sistema.</w:t>
+            </w:r>
+          </w:p>
+        </w:tc>
+      </w:tr>
+      <w:tr>
+        <w:tc>
+          <w:tcPr>
+            <w:tcW w:w="8978" w:type="dxa"/>
+            <w:gridSpan w:val="2"/>
+          </w:tcPr>
+          <w:p>
+            <w:pPr>
+              <w:pStyle w:val="Prrafodelista"/>
+              <w:numPr>
+                <w:ilvl w:val="1"/>
+                <w:numId w:val="7"/>
+              </w:numPr>
+              <w:spacing w:after="0" w:line="240" w:lineRule="auto"/>
+              <w:rPr>
+                <w:lang w:val="es-PE"/>
+              </w:rPr>
+            </w:pPr>
+            <w:r>
+              <w:rPr>
+                <w:lang w:val="es-PE"/>
+              </w:rPr>
+              <w:t>Debe ser ingresado el “nombre de usuario” y “contraseña” de un usuario administrador cualquiera. Luego se hace click en “Aceptar”.</w:t>
+            </w:r>
+          </w:p>
+        </w:tc>
+      </w:tr>
+      <w:tr>
+        <w:tc>
+          <w:tcPr>
+            <w:tcW w:w="8978" w:type="dxa"/>
+            <w:gridSpan w:val="2"/>
+          </w:tcPr>
+          <w:p>
+            <w:r>
+              <w:t>REQUERIMIENTOS ESPECIALES</w:t>
+            </w:r>
+          </w:p>
+        </w:tc>
+      </w:tr>
+      <w:tr>
+        <w:tc>
+          <w:tcPr>
+            <w:tcW w:w="8978" w:type="dxa"/>
+            <w:gridSpan w:val="2"/>
+          </w:tcPr>
+          <w:p>
+            <w:pPr>
+              <w:pStyle w:val="Prrafodelista"/>
+              <w:numPr>
+                <w:ilvl w:val="0"/>
+                <w:numId w:val="8"/>
+              </w:numPr>
+              <w:spacing w:after="0" w:line="240" w:lineRule="auto"/>
+            </w:pPr>
+            <w:r>
+              <w:t>El monto a pagar debe estar validado para sólo aceptar un valor menor o igual a la deuda del concepto de pago seleccionado.</w:t>
+            </w:r>
+          </w:p>
+        </w:tc>
+      </w:tr>
+      <w:tr>
+        <w:tc>
+          <w:tcPr>
+            <w:tcW w:w="8978" w:type="dxa"/>
+            <w:gridSpan w:val="2"/>
+          </w:tcPr>
+          <w:p>
+            <w:pPr>
+              <w:pStyle w:val="Prrafodelista"/>
+              <w:numPr>
+                <w:ilvl w:val="0"/>
+                <w:numId w:val="8"/>
+              </w:numPr>
+              <w:spacing w:after="0" w:line="240" w:lineRule="auto"/>
+            </w:pPr>
+            <w:r>
+              <w:t>Mostrar un mensaje de solicitud de confirmación antes de realizar el pago.</w:t>
+            </w:r>
+          </w:p>
+        </w:tc>
+      </w:tr>
+    </w:tbl>
+    <w:p/>
+    <w:p/>
+    <w:p/>
+    <w:p>
+      <w:r>
+        <w:lastRenderedPageBreak/>
+        <w:t>CU Administrar Notas</w:t>
+      </w:r>
+    </w:p>
+    <w:tbl>
+      <w:tblPr>
+        <w:tblStyle w:val="Tablaconcuadrcula"/>
+        <w:tblW w:w="0" w:type="auto"/>
+        <w:tblLook w:val="04A0" w:firstRow="1" w:lastRow="0" w:firstColumn="1" w:lastColumn="0" w:noHBand="0" w:noVBand="1"/>
+      </w:tblPr>
+      <w:tblGrid>
+        <w:gridCol w:w="4489"/>
+        <w:gridCol w:w="4489"/>
+      </w:tblGrid>
+      <w:tr>
+        <w:tc>
+          <w:tcPr>
+            <w:tcW w:w="4489" w:type="dxa"/>
+          </w:tcPr>
+          <w:p>
+            <w:pPr>
+              <w:tabs>
+                <w:tab w:val="center" w:pos="2136"/>
+              </w:tabs>
+            </w:pPr>
+            <w:r>
+              <w:t>IDENTIFICADOR</w:t>
+            </w:r>
+            <w:r>
+              <w:tab/>
+            </w:r>
+          </w:p>
+        </w:tc>
+        <w:tc>
+          <w:tcPr>
+            <w:tcW w:w="4489" w:type="dxa"/>
+          </w:tcPr>
+          <w:p>
+            <w:r>
+              <w:t>CU02</w:t>
+            </w:r>
+          </w:p>
+        </w:tc>
+      </w:tr>
+      <w:tr>
+        <w:tc>
+          <w:tcPr>
+            <w:tcW w:w="4489" w:type="dxa"/>
+          </w:tcPr>
+          <w:p>
+            <w:r>
+              <w:t>NOMBRE</w:t>
+            </w:r>
+          </w:p>
+        </w:tc>
+        <w:tc>
+          <w:tcPr>
+            <w:tcW w:w="4489" w:type="dxa"/>
+          </w:tcPr>
+          <w:p>
+            <w:r>
+              <w:t>Administrar Notas</w:t>
+            </w:r>
+          </w:p>
+        </w:tc>
+      </w:tr>
+      <w:tr>
+        <w:tc>
+          <w:tcPr>
+            <w:tcW w:w="4489" w:type="dxa"/>
+          </w:tcPr>
+          <w:p>
+            <w:pPr>
+              <w:tabs>
+                <w:tab w:val="left" w:pos="1470"/>
+              </w:tabs>
+            </w:pPr>
+            <w:r>
+              <w:t>CATEGORÍA</w:t>
+            </w:r>
+            <w:r>
+              <w:tab/>
+            </w:r>
+          </w:p>
+        </w:tc>
+        <w:tc>
+          <w:tcPr>
+            <w:tcW w:w="4489" w:type="dxa"/>
+          </w:tcPr>
+          <w:p>
+            <w:r>
+              <w:t>Administrativo</w:t>
+            </w:r>
+          </w:p>
+        </w:tc>
+      </w:tr>
+      <w:tr>
+        <w:tc>
+          <w:tcPr>
+            <w:tcW w:w="4489" w:type="dxa"/>
+          </w:tcPr>
+          <w:p>
+            <w:r>
+              <w:t>COMPLEJIDAD</w:t>
+            </w:r>
+          </w:p>
+        </w:tc>
+        <w:tc>
+          <w:tcPr>
+            <w:tcW w:w="4489" w:type="dxa"/>
+          </w:tcPr>
+          <w:p>
+            <w:r>
+              <w:t>Alto</w:t>
+            </w:r>
+          </w:p>
+        </w:tc>
+      </w:tr>
+      <w:tr>
+        <w:tc>
+          <w:tcPr>
+            <w:tcW w:w="4489" w:type="dxa"/>
+          </w:tcPr>
+          <w:p>
+            <w:r>
+              <w:t>PRIORIDAD</w:t>
+            </w:r>
+          </w:p>
+        </w:tc>
+        <w:tc>
+          <w:tcPr>
+            <w:tcW w:w="4489" w:type="dxa"/>
+          </w:tcPr>
+          <w:p>
+            <w:r>
+              <w:t>Alto</w:t>
+            </w:r>
+          </w:p>
+        </w:tc>
+      </w:tr>
+      <w:tr>
+        <w:tc>
+          <w:tcPr>
+            <w:tcW w:w="8978" w:type="dxa"/>
+            <w:gridSpan w:val="2"/>
+          </w:tcPr>
+          <w:p>
+            <w:r>
+              <w:t>ACTORES</w:t>
+            </w:r>
+          </w:p>
+        </w:tc>
+      </w:tr>
+      <w:tr>
+        <w:tc>
+          <w:tcPr>
+            <w:tcW w:w="8978" w:type="dxa"/>
+            <w:gridSpan w:val="2"/>
+          </w:tcPr>
+          <w:p>
+            <w:r>
+              <w:t>Docentes</w:t>
+            </w:r>
+          </w:p>
+        </w:tc>
+      </w:tr>
+      <w:tr>
+        <w:tc>
+          <w:tcPr>
+            <w:tcW w:w="8978" w:type="dxa"/>
+            <w:gridSpan w:val="2"/>
+          </w:tcPr>
+          <w:p>
+            <w:r>
+              <w:t>PROPÓSITO</w:t>
+            </w:r>
+          </w:p>
+        </w:tc>
+      </w:tr>
+      <w:tr>
+        <w:tc>
+          <w:tcPr>
+            <w:tcW w:w="8978" w:type="dxa"/>
+            <w:gridSpan w:val="2"/>
+          </w:tcPr>
+          <w:p>
+            <w:pPr>
+              <w:tabs>
+                <w:tab w:val="left" w:pos="5415"/>
+              </w:tabs>
+            </w:pPr>
+            <w:r>
+              <w:t>Permite registrar las notas de los alumnos que cursan cierto curso.</w:t>
+            </w:r>
+          </w:p>
+        </w:tc>
+      </w:tr>
+      <w:tr>
+        <w:tc>
+          <w:tcPr>
+            <w:tcW w:w="8978" w:type="dxa"/>
+            <w:gridSpan w:val="2"/>
+          </w:tcPr>
+          <w:p>
+            <w:pPr>
+              <w:rPr>
+                <w:lang w:val="es-PE"/>
+              </w:rPr>
+            </w:pPr>
+            <w:r>
+              <w:rPr>
+                <w:lang w:val="es-PE"/>
+              </w:rPr>
+              <w:t>PRECONDICIÓN</w:t>
+            </w:r>
+          </w:p>
+        </w:tc>
+      </w:tr>
+      <w:tr>
+        <w:tc>
+          <w:tcPr>
+            <w:tcW w:w="8978" w:type="dxa"/>
+            <w:gridSpan w:val="2"/>
+          </w:tcPr>
+          <w:p>
+            <w:r>
+              <w:t>El usuario docente debe haber ingresado correctamente al sistema para realizar las acciones del caso de uso.</w:t>
+            </w:r>
+          </w:p>
+        </w:tc>
+      </w:tr>
+      <w:tr>
+        <w:tc>
+          <w:tcPr>
+            <w:tcW w:w="8978" w:type="dxa"/>
+            <w:gridSpan w:val="2"/>
+          </w:tcPr>
+          <w:p>
+            <w:pPr>
+              <w:rPr>
+                <w:lang w:val="es-PE"/>
+              </w:rPr>
+            </w:pPr>
+            <w:r>
+              <w:rPr>
+                <w:lang w:val="es-PE"/>
+              </w:rPr>
+              <w:t>FLUJO BÁSICO</w:t>
+            </w:r>
+          </w:p>
+        </w:tc>
+      </w:tr>
+      <w:tr>
+        <w:tc>
+          <w:tcPr>
+            <w:tcW w:w="8978" w:type="dxa"/>
+            <w:gridSpan w:val="2"/>
+          </w:tcPr>
+          <w:p>
+            <w:pPr>
+              <w:pStyle w:val="Prrafodelista"/>
+              <w:numPr>
+                <w:ilvl w:val="1"/>
+                <w:numId w:val="9"/>
+              </w:numPr>
+              <w:spacing w:after="0" w:line="240" w:lineRule="auto"/>
+            </w:pPr>
+            <w:r>
+              <w:t xml:space="preserve">El usuario ingresa a la opción de </w:t>
+            </w:r>
+            <w:r>
+              <w:t>Notas, donde aparecerá un formulario</w:t>
+            </w:r>
+            <w:r>
+              <w:t>.</w:t>
+            </w:r>
+          </w:p>
+        </w:tc>
+      </w:tr>
+      <w:tr>
+        <w:tc>
+          <w:tcPr>
+            <w:tcW w:w="8978" w:type="dxa"/>
+            <w:gridSpan w:val="2"/>
+          </w:tcPr>
+          <w:p>
+            <w:pPr>
+              <w:pStyle w:val="Prrafodelista"/>
+              <w:numPr>
+                <w:ilvl w:val="1"/>
+                <w:numId w:val="9"/>
+              </w:numPr>
+              <w:spacing w:after="0" w:line="240" w:lineRule="auto"/>
+            </w:pPr>
+            <w:r>
+              <w:t xml:space="preserve">El usuario selecciona un año </w:t>
+            </w:r>
+            <w:r>
+              <w:t>lectivo para que luego aparezca la lista de</w:t>
+            </w:r>
+            <w:r>
+              <w:t xml:space="preserve"> cursos asignados al usuario docente.</w:t>
+            </w:r>
+          </w:p>
+        </w:tc>
+      </w:tr>
+      <w:tr>
+        <w:tc>
+          <w:tcPr>
+            <w:tcW w:w="8978" w:type="dxa"/>
+            <w:gridSpan w:val="2"/>
+          </w:tcPr>
+          <w:p>
+            <w:pPr>
+              <w:pStyle w:val="Prrafodelista"/>
+              <w:numPr>
+                <w:ilvl w:val="1"/>
+                <w:numId w:val="9"/>
+              </w:numPr>
+              <w:spacing w:after="0" w:line="240" w:lineRule="auto"/>
+              <w:rPr>
+                <w:lang w:val="es-PE"/>
+              </w:rPr>
+            </w:pPr>
+            <w:r>
+              <w:rPr>
+                <w:lang w:val="es-PE"/>
+              </w:rPr>
+              <w:t xml:space="preserve">El usuario hace click en el botón “Registrar” en un </w:t>
+            </w:r>
+            <w:r>
+              <w:rPr>
+                <w:lang w:val="es-PE"/>
+              </w:rPr>
+              <w:t>curso</w:t>
+            </w:r>
+            <w:r>
+              <w:rPr>
+                <w:lang w:val="es-PE"/>
+              </w:rPr>
+              <w:t xml:space="preserve"> de la </w:t>
+            </w:r>
+            <w:r>
+              <w:rPr>
+                <w:lang w:val="es-PE"/>
+              </w:rPr>
+              <w:t>lista de cursos asignados al docente.</w:t>
+            </w:r>
+          </w:p>
+        </w:tc>
+      </w:tr>
+      <w:tr>
+        <w:tc>
+          <w:tcPr>
+            <w:tcW w:w="8978" w:type="dxa"/>
+            <w:gridSpan w:val="2"/>
+          </w:tcPr>
+          <w:p>
+            <w:pPr>
+              <w:pStyle w:val="Prrafodelista"/>
+              <w:numPr>
+                <w:ilvl w:val="1"/>
+                <w:numId w:val="9"/>
+              </w:numPr>
+              <w:spacing w:after="0" w:line="240" w:lineRule="auto"/>
+              <w:rPr>
+                <w:lang w:val="es-PE"/>
+              </w:rPr>
+            </w:pPr>
+            <w:r>
+              <w:rPr>
+                <w:lang w:val="es-PE"/>
+              </w:rPr>
+              <w:t xml:space="preserve">El usuario selecciona un </w:t>
+            </w:r>
+            <w:r>
+              <w:rPr>
+                <w:lang w:val="es-PE"/>
+              </w:rPr>
+              <w:t>bimestre</w:t>
+            </w:r>
+            <w:r>
+              <w:rPr>
+                <w:lang w:val="es-PE"/>
+              </w:rPr>
+              <w:t xml:space="preserve"> del menú desplegable.</w:t>
+            </w:r>
+            <w:r>
+              <w:rPr>
+                <w:lang w:val="es-PE"/>
+              </w:rPr>
+              <w:t xml:space="preserve"> Se mostrará</w:t>
+            </w:r>
+          </w:p>
+        </w:tc>
+      </w:tr>
+      <w:tr>
+        <w:tc>
+          <w:tcPr>
+            <w:tcW w:w="8978" w:type="dxa"/>
+            <w:gridSpan w:val="2"/>
+          </w:tcPr>
+          <w:p>
+            <w:pPr>
+              <w:pStyle w:val="Prrafodelista"/>
+              <w:numPr>
+                <w:ilvl w:val="1"/>
+                <w:numId w:val="9"/>
+              </w:numPr>
+              <w:spacing w:after="0" w:line="240" w:lineRule="auto"/>
+              <w:rPr>
+                <w:lang w:val="es-PE"/>
+              </w:rPr>
+            </w:pPr>
+            <w:r>
+              <w:rPr>
+                <w:lang w:val="es-PE"/>
+              </w:rPr>
+              <w:t>El usuario luego</w:t>
+            </w:r>
+            <w:r>
+              <w:rPr>
+                <w:lang w:val="es-PE"/>
+              </w:rPr>
+              <w:t xml:space="preserve"> puede ingresar las notas de cada alumno, al final al hacer click en “Registrar Notas”, las notas serán registradas en el sistema</w:t>
+            </w:r>
+          </w:p>
+        </w:tc>
+      </w:tr>
+      <w:tr>
+        <w:tc>
+          <w:tcPr>
+            <w:tcW w:w="8978" w:type="dxa"/>
+            <w:gridSpan w:val="2"/>
+          </w:tcPr>
+          <w:p>
+            <w:r>
+              <w:t>POSCONDICIÓN</w:t>
+            </w:r>
+          </w:p>
+        </w:tc>
+      </w:tr>
+      <w:tr>
+        <w:tc>
+          <w:tcPr>
+            <w:tcW w:w="8978" w:type="dxa"/>
+            <w:gridSpan w:val="2"/>
+          </w:tcPr>
+          <w:p>
+            <w:r>
+              <w:t>Mostrar un mensaje de confirmación de la transacción</w:t>
+            </w:r>
+          </w:p>
+        </w:tc>
+      </w:tr>
+      <w:tr>
+        <w:tc>
+          <w:tcPr>
+            <w:tcW w:w="8978" w:type="dxa"/>
+            <w:gridSpan w:val="2"/>
+          </w:tcPr>
+          <w:p>
+            <w:pPr>
+              <w:rPr>
+                <w:lang w:val="es-PE"/>
+              </w:rPr>
+            </w:pPr>
+            <w:r>
+              <w:rPr>
+                <w:lang w:val="es-PE"/>
+              </w:rPr>
+              <w:t>FLUJOS ALTERNATIVOS</w:t>
+            </w:r>
+          </w:p>
+        </w:tc>
+      </w:tr>
+      <w:tr>
+        <w:tc>
+          <w:tcPr>
+            <w:tcW w:w="8978" w:type="dxa"/>
+            <w:gridSpan w:val="2"/>
+          </w:tcPr>
+          <w:p>
+            <w:pPr>
+              <w:pStyle w:val="Prrafodelista"/>
+              <w:numPr>
+                <w:ilvl w:val="0"/>
+                <w:numId w:val="9"/>
+              </w:numPr>
+              <w:spacing w:after="0" w:line="240" w:lineRule="auto"/>
+            </w:pPr>
+            <w:r>
+              <w:t xml:space="preserve">Detalle de </w:t>
+            </w:r>
+            <w:r>
+              <w:t>Notas</w:t>
+            </w:r>
+          </w:p>
+        </w:tc>
+      </w:tr>
+      <w:tr>
+        <w:tc>
+          <w:tcPr>
+            <w:tcW w:w="8978" w:type="dxa"/>
+            <w:gridSpan w:val="2"/>
+          </w:tcPr>
+          <w:p>
+            <w:pPr>
+              <w:pStyle w:val="Prrafodelista"/>
+              <w:numPr>
+                <w:ilvl w:val="1"/>
+                <w:numId w:val="9"/>
+              </w:numPr>
+              <w:spacing w:after="0" w:line="240" w:lineRule="auto"/>
+            </w:pPr>
+            <w:r>
+              <w:t xml:space="preserve">Después del paso 1.2. el usuario hace click en el botón “Detalle” </w:t>
+            </w:r>
+            <w:r>
+              <w:rPr>
+                <w:lang w:val="es-PE"/>
+              </w:rPr>
+              <w:t>en un curso de la lista de cursos asignados al docente.</w:t>
+            </w:r>
+          </w:p>
+        </w:tc>
+      </w:tr>
+      <w:tr>
+        <w:tc>
+          <w:tcPr>
+            <w:tcW w:w="8978" w:type="dxa"/>
+            <w:gridSpan w:val="2"/>
+          </w:tcPr>
+          <w:p>
+            <w:pPr>
+              <w:pStyle w:val="Prrafodelista"/>
+              <w:numPr>
+                <w:ilvl w:val="1"/>
+                <w:numId w:val="9"/>
+              </w:numPr>
+              <w:spacing w:after="0" w:line="240" w:lineRule="auto"/>
+            </w:pPr>
+            <w:r>
+              <w:rPr>
+                <w:lang w:val="es-PE"/>
+              </w:rPr>
+              <w:t>El usuario selecciona un bimestre del menú desplegable. Se mostrará las Notas Registradas y un formulario para registrar una nueva.</w:t>
+            </w:r>
+          </w:p>
+        </w:tc>
+      </w:tr>
+      <w:tr>
+        <w:tc>
+          <w:tcPr>
+            <w:tcW w:w="8978" w:type="dxa"/>
+            <w:gridSpan w:val="2"/>
+          </w:tcPr>
+          <w:p>
+            <w:pPr>
+              <w:pStyle w:val="Prrafodelista"/>
+              <w:numPr>
+                <w:ilvl w:val="1"/>
+                <w:numId w:val="9"/>
+              </w:numPr>
+              <w:spacing w:after="0" w:line="240" w:lineRule="auto"/>
+            </w:pPr>
+            <w:r>
+              <w:t>El usuario ingresa la información de la nueva Nota. Luego se debe hacer click en “Registrar Nota”.</w:t>
+            </w:r>
+          </w:p>
+        </w:tc>
+      </w:tr>
+    </w:tbl>
+    <w:p>
+      <w:pPr>
+        <w:rPr>
+          <w:lang w:val="es-ES"/>
+        </w:rPr>
+      </w:pPr>
+    </w:p>
+    <w:p>
+      <w:r>
+        <w:t>CU Administrar Matriculas</w:t>
+      </w:r>
+    </w:p>
+    <w:tbl>
+      <w:tblPr>
+        <w:tblStyle w:val="Tablaconcuadrcula"/>
+        <w:tblW w:w="0" w:type="auto"/>
+        <w:tblLook w:val="04A0" w:firstRow="1" w:lastRow="0" w:firstColumn="1" w:lastColumn="0" w:noHBand="0" w:noVBand="1"/>
+      </w:tblPr>
+      <w:tblGrid>
+        <w:gridCol w:w="4489"/>
+        <w:gridCol w:w="4489"/>
+      </w:tblGrid>
+      <w:tr>
+        <w:tc>
+          <w:tcPr>
+            <w:tcW w:w="4489" w:type="dxa"/>
+          </w:tcPr>
+          <w:p>
+            <w:pPr>
+              <w:tabs>
+                <w:tab w:val="center" w:pos="2136"/>
+              </w:tabs>
+            </w:pPr>
+            <w:r>
+              <w:t>IDENTIFICADOR</w:t>
+            </w:r>
+            <w:r>
+              <w:tab/>
+            </w:r>
+          </w:p>
+        </w:tc>
+        <w:tc>
+          <w:tcPr>
+            <w:tcW w:w="4489" w:type="dxa"/>
+          </w:tcPr>
+          <w:p>
+            <w:r>
+              <w:t>CU03</w:t>
+            </w:r>
+          </w:p>
+        </w:tc>
+      </w:tr>
+      <w:tr>
+        <w:tc>
+          <w:tcPr>
+            <w:tcW w:w="4489" w:type="dxa"/>
+          </w:tcPr>
+          <w:p>
+            <w:r>
+              <w:t>NOMBRE</w:t>
+            </w:r>
+          </w:p>
+        </w:tc>
+        <w:tc>
+          <w:tcPr>
+            <w:tcW w:w="4489" w:type="dxa"/>
+          </w:tcPr>
+          <w:p>
+            <w:r>
+              <w:t>Administrar Matriculas</w:t>
+            </w:r>
+          </w:p>
+        </w:tc>
+      </w:tr>
+      <w:tr>
+        <w:tc>
+          <w:tcPr>
+            <w:tcW w:w="4489" w:type="dxa"/>
+          </w:tcPr>
+          <w:p>
+            <w:pPr>
+              <w:tabs>
+                <w:tab w:val="left" w:pos="1470"/>
+              </w:tabs>
+            </w:pPr>
+            <w:r>
+              <w:t>CATEGORÍA</w:t>
+            </w:r>
+            <w:r>
+              <w:tab/>
+            </w:r>
+          </w:p>
+        </w:tc>
+        <w:tc>
+          <w:tcPr>
+            <w:tcW w:w="4489" w:type="dxa"/>
+          </w:tcPr>
+          <w:p>
+            <w:r>
+              <w:t>Administrativo</w:t>
+            </w:r>
+          </w:p>
+        </w:tc>
+      </w:tr>
+      <w:tr>
+        <w:tc>
+          <w:tcPr>
+            <w:tcW w:w="4489" w:type="dxa"/>
+          </w:tcPr>
+          <w:p>
+            <w:r>
+              <w:t>COMPLEJIDAD</w:t>
+            </w:r>
+          </w:p>
+        </w:tc>
+        <w:tc>
+          <w:tcPr>
+            <w:tcW w:w="4489" w:type="dxa"/>
+          </w:tcPr>
+          <w:p>
+            <w:r>
+              <w:t>Alto</w:t>
+            </w:r>
+          </w:p>
+        </w:tc>
+      </w:tr>
+      <w:tr>
+        <w:tc>
+          <w:tcPr>
+            <w:tcW w:w="4489" w:type="dxa"/>
+          </w:tcPr>
+          <w:p>
+            <w:r>
+              <w:t>PRIORIDAD</w:t>
+            </w:r>
+          </w:p>
+        </w:tc>
+        <w:tc>
+          <w:tcPr>
+            <w:tcW w:w="4489" w:type="dxa"/>
+          </w:tcPr>
+          <w:p>
+            <w:r>
+              <w:t>Alto</w:t>
+            </w:r>
+          </w:p>
+        </w:tc>
+      </w:tr>
+      <w:tr>
+        <w:tc>
+          <w:tcPr>
+            <w:tcW w:w="8978" w:type="dxa"/>
+            <w:gridSpan w:val="2"/>
+          </w:tcPr>
+          <w:p>
+            <w:r>
+              <w:t>ACTORES</w:t>
+            </w:r>
+          </w:p>
+        </w:tc>
+      </w:tr>
+      <w:tr>
+        <w:tc>
+          <w:tcPr>
+            <w:tcW w:w="8978" w:type="dxa"/>
+            <w:gridSpan w:val="2"/>
+          </w:tcPr>
+          <w:p>
+            <w:r>
+              <w:t>Administrador</w:t>
+            </w:r>
+          </w:p>
+        </w:tc>
+      </w:tr>
+      <w:tr>
+        <w:tc>
+          <w:tcPr>
+            <w:tcW w:w="8978" w:type="dxa"/>
+            <w:gridSpan w:val="2"/>
+          </w:tcPr>
+          <w:p>
+            <w:r>
+              <w:t>PROPÓSITO</w:t>
+            </w:r>
+          </w:p>
+        </w:tc>
+      </w:tr>
+      <w:tr>
+        <w:tc>
+          <w:tcPr>
+            <w:tcW w:w="8978" w:type="dxa"/>
+            <w:gridSpan w:val="2"/>
+          </w:tcPr>
+          <w:p>
+            <w:pPr>
+              <w:tabs>
+                <w:tab w:val="left" w:pos="5415"/>
+              </w:tabs>
+            </w:pPr>
+            <w:r>
+              <w:t>Permite matricular a un alumno en un grado.</w:t>
+            </w:r>
+          </w:p>
+        </w:tc>
+      </w:tr>
+      <w:tr>
+        <w:tc>
+          <w:tcPr>
+            <w:tcW w:w="8978" w:type="dxa"/>
+            <w:gridSpan w:val="2"/>
+          </w:tcPr>
+          <w:p>
+            <w:pPr>
+              <w:rPr>
+                <w:lang w:val="es-PE"/>
+              </w:rPr>
+            </w:pPr>
+            <w:r>
+              <w:rPr>
+                <w:lang w:val="es-PE"/>
+              </w:rPr>
+              <w:t>PRECONDICIÓN</w:t>
+            </w:r>
+          </w:p>
+        </w:tc>
+      </w:tr>
+      <w:tr>
+        <w:tc>
+          <w:tcPr>
+            <w:tcW w:w="8978" w:type="dxa"/>
+            <w:gridSpan w:val="2"/>
+          </w:tcPr>
+          <w:p>
+            <w:r>
+              <w:t xml:space="preserve">El usuario administrador debe haber ingresado correctamente al sistema para realizar las </w:t>
+            </w:r>
+            <w:r>
+              <w:lastRenderedPageBreak/>
+              <w:t>acciones del caso de uso.</w:t>
+            </w:r>
+          </w:p>
+          <w:p>
+            <w:r>
+              <w:t>El alumno a ser matriculado, no debe tener una matricula activa.</w:t>
+            </w:r>
+          </w:p>
+        </w:tc>
+      </w:tr>
+      <w:tr>
+        <w:tc>
+          <w:tcPr>
+            <w:tcW w:w="8978" w:type="dxa"/>
+            <w:gridSpan w:val="2"/>
+          </w:tcPr>
+          <w:p>
+            <w:pPr>
+              <w:rPr>
+                <w:lang w:val="es-PE"/>
+              </w:rPr>
+            </w:pPr>
+            <w:r>
+              <w:rPr>
+                <w:lang w:val="es-PE"/>
+              </w:rPr>
+              <w:lastRenderedPageBreak/>
+              <w:t>FLUJO BÁSICO</w:t>
+            </w:r>
+          </w:p>
+        </w:tc>
+      </w:tr>
+      <w:tr>
+        <w:tc>
+          <w:tcPr>
+            <w:tcW w:w="8978" w:type="dxa"/>
+            <w:gridSpan w:val="2"/>
+          </w:tcPr>
+          <w:p>
+            <w:pPr>
+              <w:pStyle w:val="Prrafodelista"/>
+              <w:numPr>
+                <w:ilvl w:val="1"/>
+                <w:numId w:val="10"/>
+              </w:numPr>
+              <w:spacing w:after="0" w:line="240" w:lineRule="auto"/>
+            </w:pPr>
+            <w:r>
+              <w:t>El usuario ingresa a la opción de Matriculas, donde aparecerá un formulario.</w:t>
+            </w:r>
+          </w:p>
+        </w:tc>
+      </w:tr>
+      <w:tr>
+        <w:tc>
+          <w:tcPr>
+            <w:tcW w:w="8978" w:type="dxa"/>
+            <w:gridSpan w:val="2"/>
+          </w:tcPr>
+          <w:p>
+            <w:pPr>
+              <w:pStyle w:val="Prrafodelista"/>
+              <w:numPr>
+                <w:ilvl w:val="1"/>
+                <w:numId w:val="10"/>
+              </w:numPr>
+              <w:spacing w:after="0" w:line="240" w:lineRule="auto"/>
+            </w:pPr>
+            <w:r>
+              <w:t>El usuario hace click en el botón “Matricular Alumno”.</w:t>
+            </w:r>
+          </w:p>
+        </w:tc>
+      </w:tr>
+      <w:tr>
+        <w:tc>
+          <w:tcPr>
+            <w:tcW w:w="8978" w:type="dxa"/>
+            <w:gridSpan w:val="2"/>
+          </w:tcPr>
+          <w:p>
+            <w:pPr>
+              <w:pStyle w:val="Prrafodelista"/>
+              <w:numPr>
+                <w:ilvl w:val="1"/>
+                <w:numId w:val="10"/>
+              </w:numPr>
+              <w:spacing w:after="0" w:line="240" w:lineRule="auto"/>
+              <w:rPr>
+                <w:lang w:val="es-PE"/>
+              </w:rPr>
+            </w:pPr>
+            <w:r>
+              <w:rPr>
+                <w:lang w:val="es-PE"/>
+              </w:rPr>
+              <w:t>El usuario selecciona el año lectivo, nivel académico, grado y sección al cual será matriculado el alumno. Luego selecciona un alumno de la lista de alumnos registrados pero no matriculados. Puede agregarse información adicional además debe verificar la información relacionada a los Pagos.</w:t>
+            </w:r>
+          </w:p>
+        </w:tc>
+      </w:tr>
+      <w:tr>
+        <w:tc>
+          <w:tcPr>
+            <w:tcW w:w="8978" w:type="dxa"/>
+            <w:gridSpan w:val="2"/>
+          </w:tcPr>
+          <w:p>
+            <w:pPr>
+              <w:pStyle w:val="Prrafodelista"/>
+              <w:numPr>
+                <w:ilvl w:val="1"/>
+                <w:numId w:val="10"/>
+              </w:numPr>
+              <w:spacing w:after="0" w:line="240" w:lineRule="auto"/>
+              <w:rPr>
+                <w:lang w:val="es-PE"/>
+              </w:rPr>
+            </w:pPr>
+            <w:r>
+              <w:rPr>
+                <w:lang w:val="es-PE"/>
+              </w:rPr>
+              <w:t>El usuario hace click en “Matricular”, aparecerá una solicitud de confirmación de que está seguro de realizar esta acción, de confirmar la acción se registrará la matricula del alumno en el sistema.</w:t>
+            </w:r>
+          </w:p>
+        </w:tc>
+      </w:tr>
+      <w:tr>
+        <w:tc>
+          <w:tcPr>
+            <w:tcW w:w="8978" w:type="dxa"/>
+            <w:gridSpan w:val="2"/>
+          </w:tcPr>
+          <w:p>
+            <w:r>
+              <w:t>POSCONDICIÓN</w:t>
+            </w:r>
+          </w:p>
+        </w:tc>
+      </w:tr>
+      <w:tr>
+        <w:tc>
+          <w:tcPr>
+            <w:tcW w:w="8978" w:type="dxa"/>
+            <w:gridSpan w:val="2"/>
+          </w:tcPr>
+          <w:p>
+            <w:r>
+              <w:t>Mostrar un mensaje de confirmación de la transacción</w:t>
+            </w:r>
+          </w:p>
+        </w:tc>
+      </w:tr>
+      <w:tr>
+        <w:tc>
+          <w:tcPr>
+            <w:tcW w:w="8978" w:type="dxa"/>
+            <w:gridSpan w:val="2"/>
+          </w:tcPr>
+          <w:p>
+            <w:pPr>
+              <w:rPr>
+                <w:lang w:val="es-PE"/>
+              </w:rPr>
+            </w:pPr>
+            <w:r>
+              <w:rPr>
+                <w:lang w:val="es-PE"/>
+              </w:rPr>
+              <w:t>FLUJOS ALTERNATIVOS</w:t>
+            </w:r>
+          </w:p>
+        </w:tc>
+      </w:tr>
+      <w:tr>
+        <w:tc>
+          <w:tcPr>
+            <w:tcW w:w="8978" w:type="dxa"/>
+            <w:gridSpan w:val="2"/>
+          </w:tcPr>
+          <w:p>
+            <w:pPr>
+              <w:pStyle w:val="Prrafodelista"/>
+              <w:numPr>
+                <w:ilvl w:val="0"/>
+                <w:numId w:val="10"/>
+              </w:numPr>
+              <w:spacing w:after="0" w:line="240" w:lineRule="auto"/>
+            </w:pPr>
+            <w:r>
+              <w:t xml:space="preserve">Detalle de </w:t>
+            </w:r>
+            <w:r>
+              <w:t>Matricula</w:t>
+            </w:r>
+          </w:p>
+        </w:tc>
+      </w:tr>
+      <w:tr>
+        <w:tc>
+          <w:tcPr>
+            <w:tcW w:w="8978" w:type="dxa"/>
+            <w:gridSpan w:val="2"/>
+          </w:tcPr>
+          <w:p>
+            <w:pPr>
+              <w:pStyle w:val="Prrafodelista"/>
+              <w:numPr>
+                <w:ilvl w:val="1"/>
+                <w:numId w:val="10"/>
+              </w:numPr>
+              <w:spacing w:after="0" w:line="240" w:lineRule="auto"/>
+            </w:pPr>
+            <w:r>
+              <w:t>Después del paso 1.</w:t>
+            </w:r>
+            <w:r>
+              <w:t>1</w:t>
+            </w:r>
+            <w:r>
+              <w:t xml:space="preserve">. el usuario </w:t>
+            </w:r>
+            <w:r>
+              <w:t>selecciona el año lectivo, nivel académico, grado y sección para que se pueda mostrar la lista de los alumnos matriculados con las condiciones seleccionadas.</w:t>
+            </w:r>
+          </w:p>
+        </w:tc>
+      </w:tr>
+      <w:tr>
+        <w:tc>
+          <w:tcPr>
+            <w:tcW w:w="8978" w:type="dxa"/>
+            <w:gridSpan w:val="2"/>
+          </w:tcPr>
+          <w:p>
+            <w:pPr>
+              <w:pStyle w:val="Prrafodelista"/>
+              <w:numPr>
+                <w:ilvl w:val="1"/>
+                <w:numId w:val="10"/>
+              </w:numPr>
+              <w:spacing w:after="0" w:line="240" w:lineRule="auto"/>
+            </w:pPr>
+            <w:r>
+              <w:rPr>
+                <w:lang w:val="es-PE"/>
+              </w:rPr>
+              <w:t xml:space="preserve">El usuario selecciona </w:t>
+            </w:r>
+            <w:r>
+              <w:rPr>
+                <w:lang w:val="es-PE"/>
+              </w:rPr>
+              <w:t>la opción “Detalle”</w:t>
+            </w:r>
+            <w:r>
+              <w:rPr>
+                <w:lang w:val="es-PE"/>
+              </w:rPr>
+              <w:t>.</w:t>
+            </w:r>
+            <w:r>
+              <w:rPr>
+                <w:lang w:val="es-PE"/>
+              </w:rPr>
+              <w:t xml:space="preserve"> Se mostrará la información de la matrícula del alumno seleccionado.</w:t>
+            </w:r>
+          </w:p>
+        </w:tc>
+      </w:tr>
+      <w:tr>
+        <w:tc>
+          <w:tcPr>
+            <w:tcW w:w="8978" w:type="dxa"/>
+            <w:gridSpan w:val="2"/>
+          </w:tcPr>
+          <w:p>
+            <w:pPr>
+              <w:pStyle w:val="Prrafodelista"/>
+              <w:numPr>
+                <w:ilvl w:val="0"/>
+                <w:numId w:val="10"/>
+              </w:numPr>
+              <w:spacing w:after="0" w:line="240" w:lineRule="auto"/>
+            </w:pPr>
+            <w:r>
+              <w:t>Deshabilitar</w:t>
+            </w:r>
+          </w:p>
+        </w:tc>
+      </w:tr>
+      <w:tr>
+        <w:tc>
+          <w:tcPr>
+            <w:tcW w:w="8978" w:type="dxa"/>
+            <w:gridSpan w:val="2"/>
+          </w:tcPr>
+          <w:p>
+            <w:pPr>
+              <w:pStyle w:val="Prrafodelista"/>
+              <w:numPr>
+                <w:ilvl w:val="1"/>
+                <w:numId w:val="10"/>
+              </w:numPr>
+              <w:spacing w:after="0" w:line="240" w:lineRule="auto"/>
+            </w:pPr>
+            <w:r>
+              <w:t>Después del paso 1.1. el usuario selecciona el año lectivo, nivel académico, grado y sección para que se pueda mostrar la lista de los alumnos matriculados con las condiciones seleccionadas.</w:t>
+            </w:r>
+          </w:p>
+        </w:tc>
+      </w:tr>
+      <w:tr>
+        <w:tc>
+          <w:tcPr>
+            <w:tcW w:w="8978" w:type="dxa"/>
+            <w:gridSpan w:val="2"/>
+          </w:tcPr>
+          <w:p>
+            <w:pPr>
+              <w:pStyle w:val="Prrafodelista"/>
+              <w:numPr>
+                <w:ilvl w:val="1"/>
+                <w:numId w:val="10"/>
+              </w:numPr>
+              <w:spacing w:after="0" w:line="240" w:lineRule="auto"/>
+            </w:pPr>
+            <w:r>
+              <w:rPr>
+                <w:lang w:val="es-PE"/>
+              </w:rPr>
+              <w:t>El usuario selecciona la opción “</w:t>
+            </w:r>
+            <w:r>
+              <w:rPr>
+                <w:lang w:val="es-PE"/>
+              </w:rPr>
+              <w:t>Deshabilitar</w:t>
+            </w:r>
+            <w:r>
+              <w:rPr>
+                <w:lang w:val="es-PE"/>
+              </w:rPr>
+              <w:t xml:space="preserve">”. </w:t>
+            </w:r>
+            <w:r>
+              <w:rPr>
+                <w:lang w:val="es-PE"/>
+              </w:rPr>
+              <w:t>Se solicitará la confirmación para esta acción.</w:t>
+            </w:r>
+          </w:p>
+        </w:tc>
+      </w:tr>
+      <w:tr>
+        <w:tc>
+          <w:tcPr>
+            <w:tcW w:w="8978" w:type="dxa"/>
+            <w:gridSpan w:val="2"/>
+          </w:tcPr>
+          <w:p>
+            <w:r>
+              <w:t>REQUERIMIENTOS ESPECIALES</w:t>
+            </w:r>
+          </w:p>
+        </w:tc>
+      </w:tr>
+      <w:tr>
+        <w:tc>
+          <w:tcPr>
+            <w:tcW w:w="8978" w:type="dxa"/>
+            <w:gridSpan w:val="2"/>
+          </w:tcPr>
+          <w:p>
+            <w:pPr>
+              <w:pStyle w:val="Prrafodelista"/>
+              <w:numPr>
+                <w:ilvl w:val="0"/>
+                <w:numId w:val="11"/>
+              </w:numPr>
+              <w:spacing w:after="0" w:line="240" w:lineRule="auto"/>
+            </w:pPr>
+            <w:r>
+              <w:t>En la lista de alumnos sólo debe aparecer los alumnos sin matriculas activas.</w:t>
+            </w:r>
+            <w:bookmarkStart w:id="5" w:name="_GoBack"/>
+            <w:bookmarkEnd w:id="5"/>
+          </w:p>
+        </w:tc>
+      </w:tr>
+      <w:tr>
+        <w:tc>
+          <w:tcPr>
+            <w:tcW w:w="8978" w:type="dxa"/>
+            <w:gridSpan w:val="2"/>
+          </w:tcPr>
+          <w:p>
+            <w:pPr>
+              <w:pStyle w:val="Prrafodelista"/>
+              <w:numPr>
+                <w:ilvl w:val="0"/>
+                <w:numId w:val="11"/>
+              </w:numPr>
+              <w:spacing w:after="0" w:line="240" w:lineRule="auto"/>
+            </w:pPr>
+            <w:r>
+              <w:t xml:space="preserve">Mostrar un mensaje de solicitud de confirmación antes de </w:t>
+            </w:r>
+            <w:r>
+              <w:t>matricular al alumno</w:t>
+            </w:r>
+          </w:p>
+        </w:tc>
+      </w:tr>
     </w:tbl>
     <w:p/>
     <w:sectPr>
-      <w:pgSz w:w="15840" w:h="12240" w:orient="landscape"/>
-      <w:pgMar w:top="1701" w:right="1418" w:bottom="1701" w:left="1418" w:header="709" w:footer="709" w:gutter="0"/>
+      <w:pgSz w:w="12240" w:h="15840"/>
+      <w:pgMar w:top="1418" w:right="1701" w:bottom="1418" w:left="1701" w:header="709" w:footer="709" w:gutter="0"/>
       <w:cols w:space="708"/>
       <w:docGrid w:linePitch="360"/>
     </w:sectPr>
@@ -7227,7 +9087,7 @@
 </file>
 
 <file path=word/endnotes.xml><?xml version="1.0" encoding="utf-8"?>
-<w:endnotes xmlns:wpc="http://schemas.microsoft.com/office/word/2010/wordprocessingCanvas" xmlns:mo="http://schemas.microsoft.com/office/mac/office/2008/main" xmlns:mc="http://schemas.openxmlformats.org/markup-compatibility/2006" xmlns:mv="urn:schemas-microsoft-com:mac:vml" xmlns:o="urn:schemas-microsoft-com:office:office" xmlns:r="http://schemas.openxmlformats.org/officeDocument/2006/relationships" xmlns:m="http://schemas.openxmlformats.org/officeDocument/2006/math" xmlns:v="urn:schemas-microsoft-com:vml" xmlns:wp14="http://schemas.microsoft.com/office/word/2010/wordprocessingDrawing" xmlns:wp="http://schemas.openxmlformats.org/drawingml/2006/wordprocessingDrawing" xmlns:w10="urn:schemas-microsoft-com:office:word" xmlns:w="http://schemas.openxmlformats.org/wordprocessingml/2006/main" xmlns:w14="http://schemas.microsoft.com/office/word/2010/wordml" xmlns:wpg="http://schemas.microsoft.com/office/word/2010/wordprocessingGroup" xmlns:wpi="http://schemas.microsoft.com/office/word/2010/wordprocessingInk" xmlns:wne="http://schemas.microsoft.com/office/word/2006/wordml" xmlns:wps="http://schemas.microsoft.com/office/word/2010/wordprocessingShape" mc:Ignorable="w14 wp14">
+<w:endnotes xmlns:wpc="http://schemas.microsoft.com/office/word/2010/wordprocessingCanvas" xmlns:mc="http://schemas.openxmlformats.org/markup-compatibility/2006" xmlns:o="urn:schemas-microsoft-com:office:office" xmlns:r="http://schemas.openxmlformats.org/officeDocument/2006/relationships" xmlns:m="http://schemas.openxmlformats.org/officeDocument/2006/math" xmlns:v="urn:schemas-microsoft-com:vml" xmlns:wp14="http://schemas.microsoft.com/office/word/2010/wordprocessingDrawing" xmlns:wp="http://schemas.openxmlformats.org/drawingml/2006/wordprocessingDrawing" xmlns:w10="urn:schemas-microsoft-com:office:word" xmlns:w="http://schemas.openxmlformats.org/wordprocessingml/2006/main" xmlns:w14="http://schemas.microsoft.com/office/word/2010/wordml" xmlns:w15="http://schemas.microsoft.com/office/word/2012/wordml" xmlns:wpg="http://schemas.microsoft.com/office/word/2010/wordprocessingGroup" xmlns:wpi="http://schemas.microsoft.com/office/word/2010/wordprocessingInk" xmlns:wne="http://schemas.microsoft.com/office/word/2006/wordml" xmlns:wps="http://schemas.microsoft.com/office/word/2010/wordprocessingShape" mc:Ignorable="w14 w15 wp14">
   <w:endnote w:type="separator" w:id="-1">
     <w:p>
       <w:pPr>
@@ -7252,7 +9112,7 @@
 </file>
 
 <file path=word/footnotes.xml><?xml version="1.0" encoding="utf-8"?>
-<w:footnotes xmlns:wpc="http://schemas.microsoft.com/office/word/2010/wordprocessingCanvas" xmlns:mo="http://schemas.microsoft.com/office/mac/office/2008/main" xmlns:mc="http://schemas.openxmlformats.org/markup-compatibility/2006" xmlns:mv="urn:schemas-microsoft-com:mac:vml" xmlns:o="urn:schemas-microsoft-com:office:office" xmlns:r="http://schemas.openxmlformats.org/officeDocument/2006/relationships" xmlns:m="http://schemas.openxmlformats.org/officeDocument/2006/math" xmlns:v="urn:schemas-microsoft-com:vml" xmlns:wp14="http://schemas.microsoft.com/office/word/2010/wordprocessingDrawing" xmlns:wp="http://schemas.openxmlformats.org/drawingml/2006/wordprocessingDrawing" xmlns:w10="urn:schemas-microsoft-com:office:word" xmlns:w="http://schemas.openxmlformats.org/wordprocessingml/2006/main" xmlns:w14="http://schemas.microsoft.com/office/word/2010/wordml" xmlns:wpg="http://schemas.microsoft.com/office/word/2010/wordprocessingGroup" xmlns:wpi="http://schemas.microsoft.com/office/word/2010/wordprocessingInk" xmlns:wne="http://schemas.microsoft.com/office/word/2006/wordml" xmlns:wps="http://schemas.microsoft.com/office/word/2010/wordprocessingShape" mc:Ignorable="w14 wp14">
+<w:footnotes xmlns:wpc="http://schemas.microsoft.com/office/word/2010/wordprocessingCanvas" xmlns:mc="http://schemas.openxmlformats.org/markup-compatibility/2006" xmlns:o="urn:schemas-microsoft-com:office:office" xmlns:r="http://schemas.openxmlformats.org/officeDocument/2006/relationships" xmlns:m="http://schemas.openxmlformats.org/officeDocument/2006/math" xmlns:v="urn:schemas-microsoft-com:vml" xmlns:wp14="http://schemas.microsoft.com/office/word/2010/wordprocessingDrawing" xmlns:wp="http://schemas.openxmlformats.org/drawingml/2006/wordprocessingDrawing" xmlns:w10="urn:schemas-microsoft-com:office:word" xmlns:w="http://schemas.openxmlformats.org/wordprocessingml/2006/main" xmlns:w14="http://schemas.microsoft.com/office/word/2010/wordml" xmlns:w15="http://schemas.microsoft.com/office/word/2012/wordml" xmlns:wpg="http://schemas.microsoft.com/office/word/2010/wordprocessingGroup" xmlns:wpi="http://schemas.microsoft.com/office/word/2010/wordprocessingInk" xmlns:wne="http://schemas.microsoft.com/office/word/2006/wordml" xmlns:wps="http://schemas.microsoft.com/office/word/2010/wordprocessingShape" mc:Ignorable="w14 w15 wp14">
   <w:footnote w:type="separator" w:id="-1">
     <w:p>
       <w:pPr>
@@ -7277,8 +9137,8 @@
 </file>
 
 <file path=word/numbering.xml><?xml version="1.0" encoding="utf-8"?>
-<w:numbering xmlns:wpc="http://schemas.microsoft.com/office/word/2010/wordprocessingCanvas" xmlns:mo="http://schemas.microsoft.com/office/mac/office/2008/main" xmlns:mc="http://schemas.openxmlformats.org/markup-compatibility/2006" xmlns:mv="urn:schemas-microsoft-com:mac:vml" xmlns:o="urn:schemas-microsoft-com:office:office" xmlns:r="http://schemas.openxmlformats.org/officeDocument/2006/relationships" xmlns:m="http://schemas.openxmlformats.org/officeDocument/2006/math" xmlns:v="urn:schemas-microsoft-com:vml" xmlns:wp14="http://schemas.microsoft.com/office/word/2010/wordprocessingDrawing" xmlns:wp="http://schemas.openxmlformats.org/drawingml/2006/wordprocessingDrawing" xmlns:w10="urn:schemas-microsoft-com:office:word" xmlns:w="http://schemas.openxmlformats.org/wordprocessingml/2006/main" xmlns:w14="http://schemas.microsoft.com/office/word/2010/wordml" xmlns:wpg="http://schemas.microsoft.com/office/word/2010/wordprocessingGroup" xmlns:wpi="http://schemas.microsoft.com/office/word/2010/wordprocessingInk" xmlns:wne="http://schemas.microsoft.com/office/word/2006/wordml" xmlns:wps="http://schemas.microsoft.com/office/word/2010/wordprocessingShape" mc:Ignorable="w14 wp14">
-  <w:abstractNum w:abstractNumId="0">
+<w:numbering xmlns:wpc="http://schemas.microsoft.com/office/word/2010/wordprocessingCanvas" xmlns:mc="http://schemas.openxmlformats.org/markup-compatibility/2006" xmlns:o="urn:schemas-microsoft-com:office:office" xmlns:r="http://schemas.openxmlformats.org/officeDocument/2006/relationships" xmlns:m="http://schemas.openxmlformats.org/officeDocument/2006/math" xmlns:v="urn:schemas-microsoft-com:vml" xmlns:wp14="http://schemas.microsoft.com/office/word/2010/wordprocessingDrawing" xmlns:wp="http://schemas.openxmlformats.org/drawingml/2006/wordprocessingDrawing" xmlns:w10="urn:schemas-microsoft-com:office:word" xmlns:w="http://schemas.openxmlformats.org/wordprocessingml/2006/main" xmlns:w14="http://schemas.microsoft.com/office/word/2010/wordml" xmlns:w15="http://schemas.microsoft.com/office/word/2012/wordml" xmlns:wpg="http://schemas.microsoft.com/office/word/2010/wordprocessingGroup" xmlns:wpi="http://schemas.microsoft.com/office/word/2010/wordprocessingInk" xmlns:wne="http://schemas.microsoft.com/office/word/2006/wordml" xmlns:wps="http://schemas.microsoft.com/office/word/2010/wordprocessingShape" mc:Ignorable="w14 w15 wp14">
+  <w:abstractNum w:abstractNumId="0" w15:restartNumberingAfterBreak="0">
     <w:nsid w:val="2FF74396"/>
     <w:multiLevelType w:val="hybridMultilevel"/>
     <w:tmpl w:val="686A198A"/>
@@ -7364,7 +9224,7 @@
       </w:pPr>
     </w:lvl>
   </w:abstractNum>
-  <w:abstractNum w:abstractNumId="1">
+  <w:abstractNum w:abstractNumId="1" w15:restartNumberingAfterBreak="0">
     <w:nsid w:val="31D57555"/>
     <w:multiLevelType w:val="multilevel"/>
     <w:tmpl w:val="280A001F"/>
@@ -7450,7 +9310,435 @@
       </w:pPr>
     </w:lvl>
   </w:abstractNum>
-  <w:abstractNum w:abstractNumId="2">
+  <w:abstractNum w:abstractNumId="2" w15:restartNumberingAfterBreak="0">
+    <w:nsid w:val="349331B4"/>
+    <w:multiLevelType w:val="multilevel"/>
+    <w:tmpl w:val="E7B6E320"/>
+    <w:lvl w:ilvl="0">
+      <w:start w:val="1"/>
+      <w:numFmt w:val="decimal"/>
+      <w:lvlText w:val="%1."/>
+      <w:lvlJc w:val="left"/>
+      <w:pPr>
+        <w:ind w:left="360" w:hanging="360"/>
+      </w:pPr>
+      <w:rPr>
+        <w:rFonts w:hint="default"/>
+      </w:rPr>
+    </w:lvl>
+    <w:lvl w:ilvl="1">
+      <w:start w:val="1"/>
+      <w:numFmt w:val="decimal"/>
+      <w:lvlText w:val="%1.%2."/>
+      <w:lvlJc w:val="left"/>
+      <w:pPr>
+        <w:ind w:left="360" w:hanging="360"/>
+      </w:pPr>
+      <w:rPr>
+        <w:rFonts w:hint="default"/>
+      </w:rPr>
+    </w:lvl>
+    <w:lvl w:ilvl="2">
+      <w:start w:val="1"/>
+      <w:numFmt w:val="decimal"/>
+      <w:lvlText w:val="%1.%2.%3."/>
+      <w:lvlJc w:val="left"/>
+      <w:pPr>
+        <w:ind w:left="720" w:hanging="720"/>
+      </w:pPr>
+      <w:rPr>
+        <w:rFonts w:hint="default"/>
+      </w:rPr>
+    </w:lvl>
+    <w:lvl w:ilvl="3">
+      <w:start w:val="1"/>
+      <w:numFmt w:val="decimal"/>
+      <w:lvlText w:val="%1.%2.%3.%4."/>
+      <w:lvlJc w:val="left"/>
+      <w:pPr>
+        <w:ind w:left="720" w:hanging="720"/>
+      </w:pPr>
+      <w:rPr>
+        <w:rFonts w:hint="default"/>
+      </w:rPr>
+    </w:lvl>
+    <w:lvl w:ilvl="4">
+      <w:start w:val="1"/>
+      <w:numFmt w:val="decimal"/>
+      <w:lvlText w:val="%1.%2.%3.%4.%5."/>
+      <w:lvlJc w:val="left"/>
+      <w:pPr>
+        <w:ind w:left="1080" w:hanging="1080"/>
+      </w:pPr>
+      <w:rPr>
+        <w:rFonts w:hint="default"/>
+      </w:rPr>
+    </w:lvl>
+    <w:lvl w:ilvl="5">
+      <w:start w:val="1"/>
+      <w:numFmt w:val="decimal"/>
+      <w:lvlText w:val="%1.%2.%3.%4.%5.%6."/>
+      <w:lvlJc w:val="left"/>
+      <w:pPr>
+        <w:ind w:left="1080" w:hanging="1080"/>
+      </w:pPr>
+      <w:rPr>
+        <w:rFonts w:hint="default"/>
+      </w:rPr>
+    </w:lvl>
+    <w:lvl w:ilvl="6">
+      <w:start w:val="1"/>
+      <w:numFmt w:val="decimal"/>
+      <w:lvlText w:val="%1.%2.%3.%4.%5.%6.%7."/>
+      <w:lvlJc w:val="left"/>
+      <w:pPr>
+        <w:ind w:left="1440" w:hanging="1440"/>
+      </w:pPr>
+      <w:rPr>
+        <w:rFonts w:hint="default"/>
+      </w:rPr>
+    </w:lvl>
+    <w:lvl w:ilvl="7">
+      <w:start w:val="1"/>
+      <w:numFmt w:val="decimal"/>
+      <w:lvlText w:val="%1.%2.%3.%4.%5.%6.%7.%8."/>
+      <w:lvlJc w:val="left"/>
+      <w:pPr>
+        <w:ind w:left="1440" w:hanging="1440"/>
+      </w:pPr>
+      <w:rPr>
+        <w:rFonts w:hint="default"/>
+      </w:rPr>
+    </w:lvl>
+    <w:lvl w:ilvl="8">
+      <w:start w:val="1"/>
+      <w:numFmt w:val="decimal"/>
+      <w:lvlText w:val="%1.%2.%3.%4.%5.%6.%7.%8.%9."/>
+      <w:lvlJc w:val="left"/>
+      <w:pPr>
+        <w:ind w:left="1800" w:hanging="1800"/>
+      </w:pPr>
+      <w:rPr>
+        <w:rFonts w:hint="default"/>
+      </w:rPr>
+    </w:lvl>
+  </w:abstractNum>
+  <w:abstractNum w:abstractNumId="3" w15:restartNumberingAfterBreak="0">
+    <w:nsid w:val="35552942"/>
+    <w:multiLevelType w:val="multilevel"/>
+    <w:tmpl w:val="E7B6E320"/>
+    <w:lvl w:ilvl="0">
+      <w:start w:val="1"/>
+      <w:numFmt w:val="decimal"/>
+      <w:lvlText w:val="%1."/>
+      <w:lvlJc w:val="left"/>
+      <w:pPr>
+        <w:ind w:left="360" w:hanging="360"/>
+      </w:pPr>
+      <w:rPr>
+        <w:rFonts w:hint="default"/>
+      </w:rPr>
+    </w:lvl>
+    <w:lvl w:ilvl="1">
+      <w:start w:val="1"/>
+      <w:numFmt w:val="decimal"/>
+      <w:lvlText w:val="%1.%2."/>
+      <w:lvlJc w:val="left"/>
+      <w:pPr>
+        <w:ind w:left="360" w:hanging="360"/>
+      </w:pPr>
+      <w:rPr>
+        <w:rFonts w:hint="default"/>
+      </w:rPr>
+    </w:lvl>
+    <w:lvl w:ilvl="2">
+      <w:start w:val="1"/>
+      <w:numFmt w:val="decimal"/>
+      <w:lvlText w:val="%1.%2.%3."/>
+      <w:lvlJc w:val="left"/>
+      <w:pPr>
+        <w:ind w:left="720" w:hanging="720"/>
+      </w:pPr>
+      <w:rPr>
+        <w:rFonts w:hint="default"/>
+      </w:rPr>
+    </w:lvl>
+    <w:lvl w:ilvl="3">
+      <w:start w:val="1"/>
+      <w:numFmt w:val="decimal"/>
+      <w:lvlText w:val="%1.%2.%3.%4."/>
+      <w:lvlJc w:val="left"/>
+      <w:pPr>
+        <w:ind w:left="720" w:hanging="720"/>
+      </w:pPr>
+      <w:rPr>
+        <w:rFonts w:hint="default"/>
+      </w:rPr>
+    </w:lvl>
+    <w:lvl w:ilvl="4">
+      <w:start w:val="1"/>
+      <w:numFmt w:val="decimal"/>
+      <w:lvlText w:val="%1.%2.%3.%4.%5."/>
+      <w:lvlJc w:val="left"/>
+      <w:pPr>
+        <w:ind w:left="1080" w:hanging="1080"/>
+      </w:pPr>
+      <w:rPr>
+        <w:rFonts w:hint="default"/>
+      </w:rPr>
+    </w:lvl>
+    <w:lvl w:ilvl="5">
+      <w:start w:val="1"/>
+      <w:numFmt w:val="decimal"/>
+      <w:lvlText w:val="%1.%2.%3.%4.%5.%6."/>
+      <w:lvlJc w:val="left"/>
+      <w:pPr>
+        <w:ind w:left="1080" w:hanging="1080"/>
+      </w:pPr>
+      <w:rPr>
+        <w:rFonts w:hint="default"/>
+      </w:rPr>
+    </w:lvl>
+    <w:lvl w:ilvl="6">
+      <w:start w:val="1"/>
+      <w:numFmt w:val="decimal"/>
+      <w:lvlText w:val="%1.%2.%3.%4.%5.%6.%7."/>
+      <w:lvlJc w:val="left"/>
+      <w:pPr>
+        <w:ind w:left="1440" w:hanging="1440"/>
+      </w:pPr>
+      <w:rPr>
+        <w:rFonts w:hint="default"/>
+      </w:rPr>
+    </w:lvl>
+    <w:lvl w:ilvl="7">
+      <w:start w:val="1"/>
+      <w:numFmt w:val="decimal"/>
+      <w:lvlText w:val="%1.%2.%3.%4.%5.%6.%7.%8."/>
+      <w:lvlJc w:val="left"/>
+      <w:pPr>
+        <w:ind w:left="1440" w:hanging="1440"/>
+      </w:pPr>
+      <w:rPr>
+        <w:rFonts w:hint="default"/>
+      </w:rPr>
+    </w:lvl>
+    <w:lvl w:ilvl="8">
+      <w:start w:val="1"/>
+      <w:numFmt w:val="decimal"/>
+      <w:lvlText w:val="%1.%2.%3.%4.%5.%6.%7.%8.%9."/>
+      <w:lvlJc w:val="left"/>
+      <w:pPr>
+        <w:ind w:left="1800" w:hanging="1800"/>
+      </w:pPr>
+      <w:rPr>
+        <w:rFonts w:hint="default"/>
+      </w:rPr>
+    </w:lvl>
+  </w:abstractNum>
+  <w:abstractNum w:abstractNumId="4" w15:restartNumberingAfterBreak="0">
+    <w:nsid w:val="3B6730C0"/>
+    <w:multiLevelType w:val="hybridMultilevel"/>
+    <w:tmpl w:val="9AEE2570"/>
+    <w:lvl w:ilvl="0" w:tplc="280A000F">
+      <w:start w:val="1"/>
+      <w:numFmt w:val="decimal"/>
+      <w:lvlText w:val="%1."/>
+      <w:lvlJc w:val="left"/>
+      <w:pPr>
+        <w:ind w:left="720" w:hanging="360"/>
+      </w:pPr>
+      <w:rPr>
+        <w:rFonts w:hint="default"/>
+      </w:rPr>
+    </w:lvl>
+    <w:lvl w:ilvl="1" w:tplc="280A0019" w:tentative="1">
+      <w:start w:val="1"/>
+      <w:numFmt w:val="lowerLetter"/>
+      <w:lvlText w:val="%2."/>
+      <w:lvlJc w:val="left"/>
+      <w:pPr>
+        <w:ind w:left="1440" w:hanging="360"/>
+      </w:pPr>
+    </w:lvl>
+    <w:lvl w:ilvl="2" w:tplc="280A001B" w:tentative="1">
+      <w:start w:val="1"/>
+      <w:numFmt w:val="lowerRoman"/>
+      <w:lvlText w:val="%3."/>
+      <w:lvlJc w:val="right"/>
+      <w:pPr>
+        <w:ind w:left="2160" w:hanging="180"/>
+      </w:pPr>
+    </w:lvl>
+    <w:lvl w:ilvl="3" w:tplc="280A000F" w:tentative="1">
+      <w:start w:val="1"/>
+      <w:numFmt w:val="decimal"/>
+      <w:lvlText w:val="%4."/>
+      <w:lvlJc w:val="left"/>
+      <w:pPr>
+        <w:ind w:left="2880" w:hanging="360"/>
+      </w:pPr>
+    </w:lvl>
+    <w:lvl w:ilvl="4" w:tplc="280A0019" w:tentative="1">
+      <w:start w:val="1"/>
+      <w:numFmt w:val="lowerLetter"/>
+      <w:lvlText w:val="%5."/>
+      <w:lvlJc w:val="left"/>
+      <w:pPr>
+        <w:ind w:left="3600" w:hanging="360"/>
+      </w:pPr>
+    </w:lvl>
+    <w:lvl w:ilvl="5" w:tplc="280A001B" w:tentative="1">
+      <w:start w:val="1"/>
+      <w:numFmt w:val="lowerRoman"/>
+      <w:lvlText w:val="%6."/>
+      <w:lvlJc w:val="right"/>
+      <w:pPr>
+        <w:ind w:left="4320" w:hanging="180"/>
+      </w:pPr>
+    </w:lvl>
+    <w:lvl w:ilvl="6" w:tplc="280A000F" w:tentative="1">
+      <w:start w:val="1"/>
+      <w:numFmt w:val="decimal"/>
+      <w:lvlText w:val="%7."/>
+      <w:lvlJc w:val="left"/>
+      <w:pPr>
+        <w:ind w:left="5040" w:hanging="360"/>
+      </w:pPr>
+    </w:lvl>
+    <w:lvl w:ilvl="7" w:tplc="280A0019" w:tentative="1">
+      <w:start w:val="1"/>
+      <w:numFmt w:val="lowerLetter"/>
+      <w:lvlText w:val="%8."/>
+      <w:lvlJc w:val="left"/>
+      <w:pPr>
+        <w:ind w:left="5760" w:hanging="360"/>
+      </w:pPr>
+    </w:lvl>
+    <w:lvl w:ilvl="8" w:tplc="280A001B" w:tentative="1">
+      <w:start w:val="1"/>
+      <w:numFmt w:val="lowerRoman"/>
+      <w:lvlText w:val="%9."/>
+      <w:lvlJc w:val="right"/>
+      <w:pPr>
+        <w:ind w:left="6480" w:hanging="180"/>
+      </w:pPr>
+    </w:lvl>
+  </w:abstractNum>
+  <w:abstractNum w:abstractNumId="5" w15:restartNumberingAfterBreak="0">
+    <w:nsid w:val="3F2C29F1"/>
+    <w:multiLevelType w:val="multilevel"/>
+    <w:tmpl w:val="E7B6E320"/>
+    <w:lvl w:ilvl="0">
+      <w:start w:val="1"/>
+      <w:numFmt w:val="decimal"/>
+      <w:lvlText w:val="%1."/>
+      <w:lvlJc w:val="left"/>
+      <w:pPr>
+        <w:ind w:left="360" w:hanging="360"/>
+      </w:pPr>
+      <w:rPr>
+        <w:rFonts w:hint="default"/>
+      </w:rPr>
+    </w:lvl>
+    <w:lvl w:ilvl="1">
+      <w:start w:val="1"/>
+      <w:numFmt w:val="decimal"/>
+      <w:lvlText w:val="%1.%2."/>
+      <w:lvlJc w:val="left"/>
+      <w:pPr>
+        <w:ind w:left="360" w:hanging="360"/>
+      </w:pPr>
+      <w:rPr>
+        <w:rFonts w:hint="default"/>
+      </w:rPr>
+    </w:lvl>
+    <w:lvl w:ilvl="2">
+      <w:start w:val="1"/>
+      <w:numFmt w:val="decimal"/>
+      <w:lvlText w:val="%1.%2.%3."/>
+      <w:lvlJc w:val="left"/>
+      <w:pPr>
+        <w:ind w:left="720" w:hanging="720"/>
+      </w:pPr>
+      <w:rPr>
+        <w:rFonts w:hint="default"/>
+      </w:rPr>
+    </w:lvl>
+    <w:lvl w:ilvl="3">
+      <w:start w:val="1"/>
+      <w:numFmt w:val="decimal"/>
+      <w:lvlText w:val="%1.%2.%3.%4."/>
+      <w:lvlJc w:val="left"/>
+      <w:pPr>
+        <w:ind w:left="720" w:hanging="720"/>
+      </w:pPr>
+      <w:rPr>
+        <w:rFonts w:hint="default"/>
+      </w:rPr>
+    </w:lvl>
+    <w:lvl w:ilvl="4">
+      <w:start w:val="1"/>
+      <w:numFmt w:val="decimal"/>
+      <w:lvlText w:val="%1.%2.%3.%4.%5."/>
+      <w:lvlJc w:val="left"/>
+      <w:pPr>
+        <w:ind w:left="1080" w:hanging="1080"/>
+      </w:pPr>
+      <w:rPr>
+        <w:rFonts w:hint="default"/>
+      </w:rPr>
+    </w:lvl>
+    <w:lvl w:ilvl="5">
+      <w:start w:val="1"/>
+      <w:numFmt w:val="decimal"/>
+      <w:lvlText w:val="%1.%2.%3.%4.%5.%6."/>
+      <w:lvlJc w:val="left"/>
+      <w:pPr>
+        <w:ind w:left="1080" w:hanging="1080"/>
+      </w:pPr>
+      <w:rPr>
+        <w:rFonts w:hint="default"/>
+      </w:rPr>
+    </w:lvl>
+    <w:lvl w:ilvl="6">
+      <w:start w:val="1"/>
+      <w:numFmt w:val="decimal"/>
+      <w:lvlText w:val="%1.%2.%3.%4.%5.%6.%7."/>
+      <w:lvlJc w:val="left"/>
+      <w:pPr>
+        <w:ind w:left="1440" w:hanging="1440"/>
+      </w:pPr>
+      <w:rPr>
+        <w:rFonts w:hint="default"/>
+      </w:rPr>
+    </w:lvl>
+    <w:lvl w:ilvl="7">
+      <w:start w:val="1"/>
+      <w:numFmt w:val="decimal"/>
+      <w:lvlText w:val="%1.%2.%3.%4.%5.%6.%7.%8."/>
+      <w:lvlJc w:val="left"/>
+      <w:pPr>
+        <w:ind w:left="1440" w:hanging="1440"/>
+      </w:pPr>
+      <w:rPr>
+        <w:rFonts w:hint="default"/>
+      </w:rPr>
+    </w:lvl>
+    <w:lvl w:ilvl="8">
+      <w:start w:val="1"/>
+      <w:numFmt w:val="decimal"/>
+      <w:lvlText w:val="%1.%2.%3.%4.%5.%6.%7.%8.%9."/>
+      <w:lvlJc w:val="left"/>
+      <w:pPr>
+        <w:ind w:left="1800" w:hanging="1800"/>
+      </w:pPr>
+      <w:rPr>
+        <w:rFonts w:hint="default"/>
+      </w:rPr>
+    </w:lvl>
+  </w:abstractNum>
+  <w:abstractNum w:abstractNumId="6" w15:restartNumberingAfterBreak="0">
     <w:nsid w:val="47944C04"/>
     <w:multiLevelType w:val="hybridMultilevel"/>
     <w:tmpl w:val="0DC0E67A"/>
@@ -7536,7 +9824,7 @@
       </w:pPr>
     </w:lvl>
   </w:abstractNum>
-  <w:abstractNum w:abstractNumId="3">
+  <w:abstractNum w:abstractNumId="7" w15:restartNumberingAfterBreak="0">
     <w:nsid w:val="4F1C3AD9"/>
     <w:multiLevelType w:val="hybridMultilevel"/>
     <w:tmpl w:val="686A198A"/>
@@ -7622,7 +9910,96 @@
       </w:pPr>
     </w:lvl>
   </w:abstractNum>
-  <w:abstractNum w:abstractNumId="4">
+  <w:abstractNum w:abstractNumId="8" w15:restartNumberingAfterBreak="0">
+    <w:nsid w:val="544D66C1"/>
+    <w:multiLevelType w:val="hybridMultilevel"/>
+    <w:tmpl w:val="9AEE2570"/>
+    <w:lvl w:ilvl="0" w:tplc="280A000F">
+      <w:start w:val="1"/>
+      <w:numFmt w:val="decimal"/>
+      <w:lvlText w:val="%1."/>
+      <w:lvlJc w:val="left"/>
+      <w:pPr>
+        <w:ind w:left="720" w:hanging="360"/>
+      </w:pPr>
+      <w:rPr>
+        <w:rFonts w:hint="default"/>
+      </w:rPr>
+    </w:lvl>
+    <w:lvl w:ilvl="1" w:tplc="280A0019" w:tentative="1">
+      <w:start w:val="1"/>
+      <w:numFmt w:val="lowerLetter"/>
+      <w:lvlText w:val="%2."/>
+      <w:lvlJc w:val="left"/>
+      <w:pPr>
+        <w:ind w:left="1440" w:hanging="360"/>
+      </w:pPr>
+    </w:lvl>
+    <w:lvl w:ilvl="2" w:tplc="280A001B" w:tentative="1">
+      <w:start w:val="1"/>
+      <w:numFmt w:val="lowerRoman"/>
+      <w:lvlText w:val="%3."/>
+      <w:lvlJc w:val="right"/>
+      <w:pPr>
+        <w:ind w:left="2160" w:hanging="180"/>
+      </w:pPr>
+    </w:lvl>
+    <w:lvl w:ilvl="3" w:tplc="280A000F" w:tentative="1">
+      <w:start w:val="1"/>
+      <w:numFmt w:val="decimal"/>
+      <w:lvlText w:val="%4."/>
+      <w:lvlJc w:val="left"/>
+      <w:pPr>
+        <w:ind w:left="2880" w:hanging="360"/>
+      </w:pPr>
+    </w:lvl>
+    <w:lvl w:ilvl="4" w:tplc="280A0019" w:tentative="1">
+      <w:start w:val="1"/>
+      <w:numFmt w:val="lowerLetter"/>
+      <w:lvlText w:val="%5."/>
+      <w:lvlJc w:val="left"/>
+      <w:pPr>
+        <w:ind w:left="3600" w:hanging="360"/>
+      </w:pPr>
+    </w:lvl>
+    <w:lvl w:ilvl="5" w:tplc="280A001B" w:tentative="1">
+      <w:start w:val="1"/>
+      <w:numFmt w:val="lowerRoman"/>
+      <w:lvlText w:val="%6."/>
+      <w:lvlJc w:val="right"/>
+      <w:pPr>
+        <w:ind w:left="4320" w:hanging="180"/>
+      </w:pPr>
+    </w:lvl>
+    <w:lvl w:ilvl="6" w:tplc="280A000F" w:tentative="1">
+      <w:start w:val="1"/>
+      <w:numFmt w:val="decimal"/>
+      <w:lvlText w:val="%7."/>
+      <w:lvlJc w:val="left"/>
+      <w:pPr>
+        <w:ind w:left="5040" w:hanging="360"/>
+      </w:pPr>
+    </w:lvl>
+    <w:lvl w:ilvl="7" w:tplc="280A0019" w:tentative="1">
+      <w:start w:val="1"/>
+      <w:numFmt w:val="lowerLetter"/>
+      <w:lvlText w:val="%8."/>
+      <w:lvlJc w:val="left"/>
+      <w:pPr>
+        <w:ind w:left="5760" w:hanging="360"/>
+      </w:pPr>
+    </w:lvl>
+    <w:lvl w:ilvl="8" w:tplc="280A001B" w:tentative="1">
+      <w:start w:val="1"/>
+      <w:numFmt w:val="lowerRoman"/>
+      <w:lvlText w:val="%9."/>
+      <w:lvlJc w:val="right"/>
+      <w:pPr>
+        <w:ind w:left="6480" w:hanging="180"/>
+      </w:pPr>
+    </w:lvl>
+  </w:abstractNum>
+  <w:abstractNum w:abstractNumId="9" w15:restartNumberingAfterBreak="0">
     <w:nsid w:val="60782DC2"/>
     <w:multiLevelType w:val="hybridMultilevel"/>
     <w:tmpl w:val="39303D4E"/>
@@ -7735,7 +10112,7 @@
       </w:rPr>
     </w:lvl>
   </w:abstractNum>
-  <w:abstractNum w:abstractNumId="5">
+  <w:abstractNum w:abstractNumId="10" w15:restartNumberingAfterBreak="0">
     <w:nsid w:val="669E09F0"/>
     <w:multiLevelType w:val="multilevel"/>
     <w:tmpl w:val="0C0A001F"/>
@@ -7822,7 +10199,7 @@
     </w:lvl>
   </w:abstractNum>
   <w:num w:numId="1">
-    <w:abstractNumId w:val="5"/>
+    <w:abstractNumId w:val="10"/>
     <w:lvlOverride w:ilvl="0">
       <w:startOverride w:val="1"/>
     </w:lvlOverride>
@@ -7855,22 +10232,37 @@
     <w:abstractNumId w:val="1"/>
   </w:num>
   <w:num w:numId="3">
-    <w:abstractNumId w:val="4"/>
+    <w:abstractNumId w:val="9"/>
   </w:num>
   <w:num w:numId="4">
-    <w:abstractNumId w:val="3"/>
+    <w:abstractNumId w:val="7"/>
   </w:num>
   <w:num w:numId="5">
     <w:abstractNumId w:val="0"/>
   </w:num>
   <w:num w:numId="6">
+    <w:abstractNumId w:val="6"/>
+  </w:num>
+  <w:num w:numId="7">
+    <w:abstractNumId w:val="3"/>
+  </w:num>
+  <w:num w:numId="8">
+    <w:abstractNumId w:val="4"/>
+  </w:num>
+  <w:num w:numId="9">
+    <w:abstractNumId w:val="5"/>
+  </w:num>
+  <w:num w:numId="10">
     <w:abstractNumId w:val="2"/>
+  </w:num>
+  <w:num w:numId="11">
+    <w:abstractNumId w:val="8"/>
   </w:num>
 </w:numbering>
 </file>
 
 <file path=word/styles.xml><?xml version="1.0" encoding="utf-8"?>
-<w:styles xmlns:mc="http://schemas.openxmlformats.org/markup-compatibility/2006" xmlns:r="http://schemas.openxmlformats.org/officeDocument/2006/relationships" xmlns:w="http://schemas.openxmlformats.org/wordprocessingml/2006/main" xmlns:w14="http://schemas.microsoft.com/office/word/2010/wordml" mc:Ignorable="w14">
+<w:styles xmlns:mc="http://schemas.openxmlformats.org/markup-compatibility/2006" xmlns:r="http://schemas.openxmlformats.org/officeDocument/2006/relationships" xmlns:w="http://schemas.openxmlformats.org/wordprocessingml/2006/main" xmlns:w14="http://schemas.microsoft.com/office/word/2010/wordml" xmlns:w15="http://schemas.microsoft.com/office/word/2012/wordml" mc:Ignorable="w14 w15">
   <w:docDefaults>
     <w:rPrDefault>
       <w:rPr>
@@ -7886,164 +10278,380 @@
       </w:pPr>
     </w:pPrDefault>
   </w:docDefaults>
-  <w:latentStyles w:defLockedState="0" w:defUIPriority="99" w:defSemiHidden="1" w:defUnhideWhenUsed="1" w:defQFormat="0" w:count="276">
-    <w:lsdException w:name="Normal" w:semiHidden="0" w:uiPriority="0" w:unhideWhenUsed="0" w:qFormat="1"/>
-    <w:lsdException w:name="heading 1" w:semiHidden="0" w:uiPriority="9" w:unhideWhenUsed="0" w:qFormat="1"/>
-    <w:lsdException w:name="heading 2" w:uiPriority="9" w:qFormat="1"/>
-    <w:lsdException w:name="heading 3" w:uiPriority="9" w:qFormat="1"/>
-    <w:lsdException w:name="heading 4" w:uiPriority="9" w:qFormat="1"/>
-    <w:lsdException w:name="heading 5" w:uiPriority="9" w:qFormat="1"/>
-    <w:lsdException w:name="heading 6" w:uiPriority="9" w:qFormat="1"/>
-    <w:lsdException w:name="heading 7" w:uiPriority="9" w:qFormat="1"/>
-    <w:lsdException w:name="heading 8" w:uiPriority="9" w:qFormat="1"/>
-    <w:lsdException w:name="heading 9" w:uiPriority="9" w:qFormat="1"/>
-    <w:lsdException w:name="toc 1" w:uiPriority="39"/>
-    <w:lsdException w:name="toc 2" w:uiPriority="39"/>
-    <w:lsdException w:name="toc 3" w:uiPriority="39"/>
-    <w:lsdException w:name="toc 4" w:uiPriority="39"/>
-    <w:lsdException w:name="toc 5" w:uiPriority="39"/>
-    <w:lsdException w:name="toc 6" w:uiPriority="39"/>
-    <w:lsdException w:name="toc 7" w:uiPriority="39"/>
-    <w:lsdException w:name="toc 8" w:uiPriority="39"/>
-    <w:lsdException w:name="toc 9" w:uiPriority="39"/>
-    <w:lsdException w:name="caption" w:uiPriority="35" w:qFormat="1"/>
-    <w:lsdException w:name="Title" w:semiHidden="0" w:uiPriority="10" w:unhideWhenUsed="0" w:qFormat="1"/>
-    <w:lsdException w:name="Default Paragraph Font" w:uiPriority="1"/>
-    <w:lsdException w:name="Subtitle" w:semiHidden="0" w:uiPriority="11" w:unhideWhenUsed="0" w:qFormat="1"/>
-    <w:lsdException w:name="Strong" w:semiHidden="0" w:uiPriority="22" w:unhideWhenUsed="0" w:qFormat="1"/>
-    <w:lsdException w:name="Emphasis" w:semiHidden="0" w:uiPriority="20" w:unhideWhenUsed="0" w:qFormat="1"/>
-    <w:lsdException w:name="Table Grid" w:semiHidden="0" w:uiPriority="39" w:unhideWhenUsed="0"/>
-    <w:lsdException w:name="Note Level 1" w:semiHidden="0" w:unhideWhenUsed="0"/>
-    <w:lsdException w:name="Note Level 2" w:semiHidden="0" w:unhideWhenUsed="0"/>
-    <w:lsdException w:name="Note Level 3" w:semiHidden="0" w:unhideWhenUsed="0"/>
-    <w:lsdException w:name="Note Level 4" w:semiHidden="0" w:unhideWhenUsed="0"/>
-    <w:lsdException w:name="Note Level 5" w:semiHidden="0" w:unhideWhenUsed="0"/>
-    <w:lsdException w:name="Note Level 6" w:semiHidden="0" w:unhideWhenUsed="0"/>
-    <w:lsdException w:name="Note Level 7" w:semiHidden="0" w:unhideWhenUsed="0"/>
-    <w:lsdException w:name="Note Level 8" w:semiHidden="0" w:unhideWhenUsed="0"/>
-    <w:lsdException w:name="Note Level 9" w:semiHidden="0" w:unhideWhenUsed="0"/>
-    <w:lsdException w:name="Placeholder Text" w:unhideWhenUsed="0"/>
-    <w:lsdException w:name="No Spacing" w:semiHidden="0" w:uiPriority="1" w:unhideWhenUsed="0" w:qFormat="1"/>
-    <w:lsdException w:name="Light Shading" w:semiHidden="0" w:uiPriority="60" w:unhideWhenUsed="0"/>
-    <w:lsdException w:name="Light List" w:semiHidden="0" w:uiPriority="61" w:unhideWhenUsed="0"/>
-    <w:lsdException w:name="Light Grid" w:semiHidden="0" w:uiPriority="62" w:unhideWhenUsed="0"/>
-    <w:lsdException w:name="Medium Shading 1" w:semiHidden="0" w:uiPriority="63" w:unhideWhenUsed="0"/>
-    <w:lsdException w:name="Medium Shading 2" w:semiHidden="0" w:uiPriority="64" w:unhideWhenUsed="0"/>
-    <w:lsdException w:name="Medium List 1" w:semiHidden="0" w:uiPriority="65" w:unhideWhenUsed="0"/>
-    <w:lsdException w:name="Medium List 2" w:semiHidden="0" w:uiPriority="66" w:unhideWhenUsed="0"/>
-    <w:lsdException w:name="Medium Grid 1" w:semiHidden="0" w:uiPriority="67" w:unhideWhenUsed="0"/>
-    <w:lsdException w:name="Medium Grid 2" w:semiHidden="0" w:uiPriority="68" w:unhideWhenUsed="0"/>
-    <w:lsdException w:name="Medium Grid 3" w:semiHidden="0" w:uiPriority="69" w:unhideWhenUsed="0"/>
-    <w:lsdException w:name="Dark List" w:semiHidden="0" w:uiPriority="70" w:unhideWhenUsed="0"/>
-    <w:lsdException w:name="Colorful Shading" w:semiHidden="0" w:uiPriority="71" w:unhideWhenUsed="0"/>
-    <w:lsdException w:name="Colorful List" w:semiHidden="0" w:uiPriority="72" w:unhideWhenUsed="0"/>
-    <w:lsdException w:name="Colorful Grid" w:semiHidden="0" w:uiPriority="73" w:unhideWhenUsed="0"/>
-    <w:lsdException w:name="Light Shading Accent 1" w:semiHidden="0" w:uiPriority="60" w:unhideWhenUsed="0"/>
-    <w:lsdException w:name="Light List Accent 1" w:semiHidden="0" w:uiPriority="61" w:unhideWhenUsed="0"/>
-    <w:lsdException w:name="Light Grid Accent 1" w:semiHidden="0" w:uiPriority="62" w:unhideWhenUsed="0"/>
-    <w:lsdException w:name="Medium Shading 1 Accent 1" w:semiHidden="0" w:uiPriority="63" w:unhideWhenUsed="0"/>
-    <w:lsdException w:name="Medium Shading 2 Accent 1" w:semiHidden="0" w:uiPriority="64" w:unhideWhenUsed="0"/>
-    <w:lsdException w:name="Medium List 1 Accent 1" w:semiHidden="0" w:uiPriority="65" w:unhideWhenUsed="0"/>
-    <w:lsdException w:name="Revision" w:unhideWhenUsed="0"/>
-    <w:lsdException w:name="List Paragraph" w:semiHidden="0" w:uiPriority="34" w:unhideWhenUsed="0" w:qFormat="1"/>
-    <w:lsdException w:name="Quote" w:semiHidden="0" w:uiPriority="29" w:unhideWhenUsed="0" w:qFormat="1"/>
-    <w:lsdException w:name="Intense Quote" w:semiHidden="0" w:uiPriority="30" w:unhideWhenUsed="0" w:qFormat="1"/>
-    <w:lsdException w:name="Medium List 2 Accent 1" w:semiHidden="0" w:uiPriority="66" w:unhideWhenUsed="0"/>
-    <w:lsdException w:name="Medium Grid 1 Accent 1" w:semiHidden="0" w:uiPriority="67" w:unhideWhenUsed="0"/>
-    <w:lsdException w:name="Medium Grid 2 Accent 1" w:semiHidden="0" w:uiPriority="68" w:unhideWhenUsed="0"/>
-    <w:lsdException w:name="Medium Grid 3 Accent 1" w:semiHidden="0" w:uiPriority="69" w:unhideWhenUsed="0"/>
-    <w:lsdException w:name="Dark List Accent 1" w:semiHidden="0" w:uiPriority="70" w:unhideWhenUsed="0"/>
-    <w:lsdException w:name="Colorful Shading Accent 1" w:semiHidden="0" w:uiPriority="71" w:unhideWhenUsed="0"/>
-    <w:lsdException w:name="Colorful List Accent 1" w:semiHidden="0" w:uiPriority="72" w:unhideWhenUsed="0"/>
-    <w:lsdException w:name="Colorful Grid Accent 1" w:semiHidden="0" w:uiPriority="73" w:unhideWhenUsed="0"/>
-    <w:lsdException w:name="Light Shading Accent 2" w:semiHidden="0" w:uiPriority="60" w:unhideWhenUsed="0"/>
-    <w:lsdException w:name="Light List Accent 2" w:semiHidden="0" w:uiPriority="61" w:unhideWhenUsed="0"/>
-    <w:lsdException w:name="Light Grid Accent 2" w:semiHidden="0" w:uiPriority="62" w:unhideWhenUsed="0"/>
-    <w:lsdException w:name="Medium Shading 1 Accent 2" w:semiHidden="0" w:uiPriority="63" w:unhideWhenUsed="0"/>
-    <w:lsdException w:name="Medium Shading 2 Accent 2" w:semiHidden="0" w:uiPriority="64" w:unhideWhenUsed="0"/>
-    <w:lsdException w:name="Medium List 1 Accent 2" w:semiHidden="0" w:uiPriority="65" w:unhideWhenUsed="0"/>
-    <w:lsdException w:name="Medium List 2 Accent 2" w:semiHidden="0" w:uiPriority="66" w:unhideWhenUsed="0"/>
-    <w:lsdException w:name="Medium Grid 1 Accent 2" w:semiHidden="0" w:uiPriority="67" w:unhideWhenUsed="0"/>
-    <w:lsdException w:name="Medium Grid 2 Accent 2" w:semiHidden="0" w:uiPriority="68" w:unhideWhenUsed="0"/>
-    <w:lsdException w:name="Medium Grid 3 Accent 2" w:semiHidden="0" w:uiPriority="69" w:unhideWhenUsed="0"/>
-    <w:lsdException w:name="Dark List Accent 2" w:semiHidden="0" w:uiPriority="70" w:unhideWhenUsed="0"/>
-    <w:lsdException w:name="Colorful Shading Accent 2" w:semiHidden="0" w:uiPriority="71" w:unhideWhenUsed="0"/>
-    <w:lsdException w:name="Colorful List Accent 2" w:semiHidden="0" w:uiPriority="72" w:unhideWhenUsed="0"/>
-    <w:lsdException w:name="Colorful Grid Accent 2" w:semiHidden="0" w:uiPriority="73" w:unhideWhenUsed="0"/>
-    <w:lsdException w:name="Light Shading Accent 3" w:semiHidden="0" w:uiPriority="60" w:unhideWhenUsed="0"/>
-    <w:lsdException w:name="Light List Accent 3" w:semiHidden="0" w:uiPriority="61" w:unhideWhenUsed="0"/>
-    <w:lsdException w:name="Light Grid Accent 3" w:semiHidden="0" w:uiPriority="62" w:unhideWhenUsed="0"/>
-    <w:lsdException w:name="Medium Shading 1 Accent 3" w:semiHidden="0" w:uiPriority="63" w:unhideWhenUsed="0"/>
-    <w:lsdException w:name="Medium Shading 2 Accent 3" w:semiHidden="0" w:uiPriority="64" w:unhideWhenUsed="0"/>
-    <w:lsdException w:name="Medium List 1 Accent 3" w:semiHidden="0" w:uiPriority="65" w:unhideWhenUsed="0"/>
-    <w:lsdException w:name="Medium List 2 Accent 3" w:semiHidden="0" w:uiPriority="66" w:unhideWhenUsed="0"/>
-    <w:lsdException w:name="Medium Grid 1 Accent 3" w:semiHidden="0" w:uiPriority="67" w:unhideWhenUsed="0"/>
-    <w:lsdException w:name="Medium Grid 2 Accent 3" w:semiHidden="0" w:uiPriority="68" w:unhideWhenUsed="0"/>
-    <w:lsdException w:name="Medium Grid 3 Accent 3" w:semiHidden="0" w:uiPriority="69" w:unhideWhenUsed="0"/>
-    <w:lsdException w:name="Dark List Accent 3" w:semiHidden="0" w:uiPriority="70" w:unhideWhenUsed="0"/>
-    <w:lsdException w:name="Colorful Shading Accent 3" w:semiHidden="0" w:uiPriority="71" w:unhideWhenUsed="0"/>
-    <w:lsdException w:name="Colorful List Accent 3" w:semiHidden="0" w:uiPriority="72" w:unhideWhenUsed="0"/>
-    <w:lsdException w:name="Colorful Grid Accent 3" w:semiHidden="0" w:uiPriority="73" w:unhideWhenUsed="0"/>
-    <w:lsdException w:name="Light Shading Accent 4" w:semiHidden="0" w:uiPriority="60" w:unhideWhenUsed="0"/>
-    <w:lsdException w:name="Light List Accent 4" w:semiHidden="0" w:uiPriority="61" w:unhideWhenUsed="0"/>
-    <w:lsdException w:name="Light Grid Accent 4" w:semiHidden="0" w:uiPriority="62" w:unhideWhenUsed="0"/>
-    <w:lsdException w:name="Medium Shading 1 Accent 4" w:semiHidden="0" w:uiPriority="63" w:unhideWhenUsed="0"/>
-    <w:lsdException w:name="Medium Shading 2 Accent 4" w:semiHidden="0" w:uiPriority="64" w:unhideWhenUsed="0"/>
-    <w:lsdException w:name="Medium List 1 Accent 4" w:semiHidden="0" w:uiPriority="65" w:unhideWhenUsed="0"/>
-    <w:lsdException w:name="Medium List 2 Accent 4" w:semiHidden="0" w:uiPriority="66" w:unhideWhenUsed="0"/>
-    <w:lsdException w:name="Medium Grid 1 Accent 4" w:semiHidden="0" w:uiPriority="67" w:unhideWhenUsed="0"/>
-    <w:lsdException w:name="Medium Grid 2 Accent 4" w:semiHidden="0" w:uiPriority="68" w:unhideWhenUsed="0"/>
-    <w:lsdException w:name="Medium Grid 3 Accent 4" w:semiHidden="0" w:uiPriority="69" w:unhideWhenUsed="0"/>
-    <w:lsdException w:name="Dark List Accent 4" w:semiHidden="0" w:uiPriority="70" w:unhideWhenUsed="0"/>
-    <w:lsdException w:name="Colorful Shading Accent 4" w:semiHidden="0" w:uiPriority="71" w:unhideWhenUsed="0"/>
-    <w:lsdException w:name="Colorful List Accent 4" w:semiHidden="0" w:uiPriority="72" w:unhideWhenUsed="0"/>
-    <w:lsdException w:name="Colorful Grid Accent 4" w:semiHidden="0" w:uiPriority="73" w:unhideWhenUsed="0"/>
-    <w:lsdException w:name="Light Shading Accent 5" w:semiHidden="0" w:uiPriority="60" w:unhideWhenUsed="0"/>
-    <w:lsdException w:name="Light List Accent 5" w:semiHidden="0" w:uiPriority="61" w:unhideWhenUsed="0"/>
-    <w:lsdException w:name="Light Grid Accent 5" w:semiHidden="0" w:uiPriority="62" w:unhideWhenUsed="0"/>
-    <w:lsdException w:name="Medium Shading 1 Accent 5" w:semiHidden="0" w:uiPriority="63" w:unhideWhenUsed="0"/>
-    <w:lsdException w:name="Medium Shading 2 Accent 5" w:semiHidden="0" w:uiPriority="64" w:unhideWhenUsed="0"/>
-    <w:lsdException w:name="Medium List 1 Accent 5" w:semiHidden="0" w:uiPriority="65" w:unhideWhenUsed="0"/>
-    <w:lsdException w:name="Medium List 2 Accent 5" w:semiHidden="0" w:uiPriority="66" w:unhideWhenUsed="0"/>
-    <w:lsdException w:name="Medium Grid 1 Accent 5" w:semiHidden="0" w:uiPriority="67" w:unhideWhenUsed="0"/>
-    <w:lsdException w:name="Medium Grid 2 Accent 5" w:semiHidden="0" w:uiPriority="68" w:unhideWhenUsed="0"/>
-    <w:lsdException w:name="Medium Grid 3 Accent 5" w:semiHidden="0" w:uiPriority="69" w:unhideWhenUsed="0"/>
-    <w:lsdException w:name="Dark List Accent 5" w:semiHidden="0" w:uiPriority="70" w:unhideWhenUsed="0"/>
-    <w:lsdException w:name="Colorful Shading Accent 5" w:semiHidden="0" w:uiPriority="71" w:unhideWhenUsed="0"/>
-    <w:lsdException w:name="Colorful List Accent 5" w:semiHidden="0" w:uiPriority="72" w:unhideWhenUsed="0"/>
-    <w:lsdException w:name="Colorful Grid Accent 5" w:semiHidden="0" w:uiPriority="73" w:unhideWhenUsed="0"/>
-    <w:lsdException w:name="Light Shading Accent 6" w:semiHidden="0" w:uiPriority="60" w:unhideWhenUsed="0"/>
-    <w:lsdException w:name="Light List Accent 6" w:semiHidden="0" w:uiPriority="61" w:unhideWhenUsed="0"/>
-    <w:lsdException w:name="Light Grid Accent 6" w:semiHidden="0" w:uiPriority="62" w:unhideWhenUsed="0"/>
-    <w:lsdException w:name="Medium Shading 1 Accent 6" w:semiHidden="0" w:uiPriority="63" w:unhideWhenUsed="0"/>
-    <w:lsdException w:name="Medium Shading 2 Accent 6" w:semiHidden="0" w:uiPriority="64" w:unhideWhenUsed="0"/>
-    <w:lsdException w:name="Medium List 1 Accent 6" w:semiHidden="0" w:uiPriority="65" w:unhideWhenUsed="0"/>
-    <w:lsdException w:name="Medium List 2 Accent 6" w:semiHidden="0" w:uiPriority="66" w:unhideWhenUsed="0"/>
-    <w:lsdException w:name="Medium Grid 1 Accent 6" w:semiHidden="0" w:uiPriority="67" w:unhideWhenUsed="0"/>
-    <w:lsdException w:name="Medium Grid 2 Accent 6" w:semiHidden="0" w:uiPriority="68" w:unhideWhenUsed="0"/>
-    <w:lsdException w:name="Medium Grid 3 Accent 6" w:semiHidden="0" w:uiPriority="69" w:unhideWhenUsed="0"/>
-    <w:lsdException w:name="Dark List Accent 6" w:semiHidden="0" w:uiPriority="70" w:unhideWhenUsed="0"/>
-    <w:lsdException w:name="Colorful Shading Accent 6" w:semiHidden="0" w:uiPriority="71" w:unhideWhenUsed="0"/>
-    <w:lsdException w:name="Colorful List Accent 6" w:semiHidden="0" w:uiPriority="72" w:unhideWhenUsed="0"/>
-    <w:lsdException w:name="Colorful Grid Accent 6" w:semiHidden="0" w:uiPriority="73" w:unhideWhenUsed="0"/>
-    <w:lsdException w:name="Subtle Emphasis" w:semiHidden="0" w:uiPriority="19" w:unhideWhenUsed="0" w:qFormat="1"/>
-    <w:lsdException w:name="Intense Emphasis" w:semiHidden="0" w:uiPriority="21" w:unhideWhenUsed="0" w:qFormat="1"/>
-    <w:lsdException w:name="Subtle Reference" w:semiHidden="0" w:uiPriority="31" w:unhideWhenUsed="0" w:qFormat="1"/>
-    <w:lsdException w:name="Intense Reference" w:semiHidden="0" w:uiPriority="32" w:unhideWhenUsed="0" w:qFormat="1"/>
-    <w:lsdException w:name="Book Title" w:semiHidden="0" w:uiPriority="33" w:unhideWhenUsed="0" w:qFormat="1"/>
-    <w:lsdException w:name="Bibliography" w:uiPriority="37"/>
-    <w:lsdException w:name="TOC Heading" w:uiPriority="39" w:qFormat="1"/>
+  <w:latentStyles w:defLockedState="0" w:defUIPriority="99" w:defSemiHidden="0" w:defUnhideWhenUsed="0" w:defQFormat="0" w:count="371">
+    <w:lsdException w:name="Normal" w:uiPriority="0" w:qFormat="1"/>
+    <w:lsdException w:name="heading 1" w:uiPriority="9" w:qFormat="1"/>
+    <w:lsdException w:name="heading 2" w:semiHidden="1" w:uiPriority="9" w:unhideWhenUsed="1" w:qFormat="1"/>
+    <w:lsdException w:name="heading 3" w:semiHidden="1" w:uiPriority="9" w:unhideWhenUsed="1" w:qFormat="1"/>
+    <w:lsdException w:name="heading 4" w:semiHidden="1" w:uiPriority="9" w:unhideWhenUsed="1" w:qFormat="1"/>
+    <w:lsdException w:name="heading 5" w:semiHidden="1" w:uiPriority="9" w:unhideWhenUsed="1" w:qFormat="1"/>
+    <w:lsdException w:name="heading 6" w:semiHidden="1" w:uiPriority="9" w:unhideWhenUsed="1" w:qFormat="1"/>
+    <w:lsdException w:name="heading 7" w:semiHidden="1" w:uiPriority="9" w:unhideWhenUsed="1" w:qFormat="1"/>
+    <w:lsdException w:name="heading 8" w:semiHidden="1" w:uiPriority="9" w:unhideWhenUsed="1" w:qFormat="1"/>
+    <w:lsdException w:name="heading 9" w:semiHidden="1" w:uiPriority="9" w:unhideWhenUsed="1" w:qFormat="1"/>
+    <w:lsdException w:name="index 1" w:semiHidden="1" w:unhideWhenUsed="1"/>
+    <w:lsdException w:name="index 2" w:semiHidden="1" w:unhideWhenUsed="1"/>
+    <w:lsdException w:name="index 3" w:semiHidden="1" w:unhideWhenUsed="1"/>
+    <w:lsdException w:name="index 4" w:semiHidden="1" w:unhideWhenUsed="1"/>
+    <w:lsdException w:name="index 5" w:semiHidden="1" w:unhideWhenUsed="1"/>
+    <w:lsdException w:name="index 6" w:semiHidden="1" w:unhideWhenUsed="1"/>
+    <w:lsdException w:name="index 7" w:semiHidden="1" w:unhideWhenUsed="1"/>
+    <w:lsdException w:name="index 8" w:semiHidden="1" w:unhideWhenUsed="1"/>
+    <w:lsdException w:name="index 9" w:semiHidden="1" w:unhideWhenUsed="1"/>
+    <w:lsdException w:name="toc 1" w:semiHidden="1" w:uiPriority="39" w:unhideWhenUsed="1"/>
+    <w:lsdException w:name="toc 2" w:semiHidden="1" w:uiPriority="39" w:unhideWhenUsed="1"/>
+    <w:lsdException w:name="toc 3" w:semiHidden="1" w:uiPriority="39" w:unhideWhenUsed="1"/>
+    <w:lsdException w:name="toc 4" w:semiHidden="1" w:uiPriority="39" w:unhideWhenUsed="1"/>
+    <w:lsdException w:name="toc 5" w:semiHidden="1" w:uiPriority="39" w:unhideWhenUsed="1"/>
+    <w:lsdException w:name="toc 6" w:semiHidden="1" w:uiPriority="39" w:unhideWhenUsed="1"/>
+    <w:lsdException w:name="toc 7" w:semiHidden="1" w:uiPriority="39" w:unhideWhenUsed="1"/>
+    <w:lsdException w:name="toc 8" w:semiHidden="1" w:uiPriority="39" w:unhideWhenUsed="1"/>
+    <w:lsdException w:name="toc 9" w:semiHidden="1" w:uiPriority="39" w:unhideWhenUsed="1"/>
+    <w:lsdException w:name="Normal Indent" w:semiHidden="1" w:unhideWhenUsed="1"/>
+    <w:lsdException w:name="footnote text" w:semiHidden="1" w:unhideWhenUsed="1"/>
+    <w:lsdException w:name="annotation text" w:semiHidden="1" w:unhideWhenUsed="1"/>
+    <w:lsdException w:name="header" w:semiHidden="1" w:unhideWhenUsed="1"/>
+    <w:lsdException w:name="footer" w:semiHidden="1" w:unhideWhenUsed="1"/>
+    <w:lsdException w:name="index heading" w:semiHidden="1" w:unhideWhenUsed="1"/>
+    <w:lsdException w:name="caption" w:semiHidden="1" w:uiPriority="35" w:unhideWhenUsed="1" w:qFormat="1"/>
+    <w:lsdException w:name="table of figures" w:semiHidden="1" w:unhideWhenUsed="1"/>
+    <w:lsdException w:name="envelope address" w:semiHidden="1" w:unhideWhenUsed="1"/>
+    <w:lsdException w:name="envelope return" w:semiHidden="1" w:unhideWhenUsed="1"/>
+    <w:lsdException w:name="footnote reference" w:semiHidden="1" w:unhideWhenUsed="1"/>
+    <w:lsdException w:name="annotation reference" w:semiHidden="1" w:unhideWhenUsed="1"/>
+    <w:lsdException w:name="line number" w:semiHidden="1" w:unhideWhenUsed="1"/>
+    <w:lsdException w:name="page number" w:semiHidden="1" w:unhideWhenUsed="1"/>
+    <w:lsdException w:name="endnote reference" w:semiHidden="1" w:unhideWhenUsed="1"/>
+    <w:lsdException w:name="endnote text" w:semiHidden="1" w:unhideWhenUsed="1"/>
+    <w:lsdException w:name="table of authorities" w:semiHidden="1" w:unhideWhenUsed="1"/>
+    <w:lsdException w:name="macro" w:semiHidden="1" w:unhideWhenUsed="1"/>
+    <w:lsdException w:name="toa heading" w:semiHidden="1" w:unhideWhenUsed="1"/>
+    <w:lsdException w:name="List" w:semiHidden="1" w:unhideWhenUsed="1"/>
+    <w:lsdException w:name="List Bullet" w:semiHidden="1" w:unhideWhenUsed="1"/>
+    <w:lsdException w:name="List Number" w:semiHidden="1" w:unhideWhenUsed="1"/>
+    <w:lsdException w:name="List 2" w:semiHidden="1" w:unhideWhenUsed="1"/>
+    <w:lsdException w:name="List 3" w:semiHidden="1" w:unhideWhenUsed="1"/>
+    <w:lsdException w:name="List 4" w:semiHidden="1" w:unhideWhenUsed="1"/>
+    <w:lsdException w:name="List 5" w:semiHidden="1" w:unhideWhenUsed="1"/>
+    <w:lsdException w:name="List Bullet 2" w:semiHidden="1" w:unhideWhenUsed="1"/>
+    <w:lsdException w:name="List Bullet 3" w:semiHidden="1" w:unhideWhenUsed="1"/>
+    <w:lsdException w:name="List Bullet 4" w:semiHidden="1" w:unhideWhenUsed="1"/>
+    <w:lsdException w:name="List Bullet 5" w:semiHidden="1" w:unhideWhenUsed="1"/>
+    <w:lsdException w:name="List Number 2" w:semiHidden="1" w:unhideWhenUsed="1"/>
+    <w:lsdException w:name="List Number 3" w:semiHidden="1" w:unhideWhenUsed="1"/>
+    <w:lsdException w:name="List Number 4" w:semiHidden="1" w:unhideWhenUsed="1"/>
+    <w:lsdException w:name="List Number 5" w:semiHidden="1" w:unhideWhenUsed="1"/>
+    <w:lsdException w:name="Title" w:uiPriority="10" w:qFormat="1"/>
+    <w:lsdException w:name="Closing" w:semiHidden="1" w:unhideWhenUsed="1"/>
+    <w:lsdException w:name="Signature" w:semiHidden="1" w:unhideWhenUsed="1"/>
+    <w:lsdException w:name="Default Paragraph Font" w:semiHidden="1" w:uiPriority="1" w:unhideWhenUsed="1"/>
+    <w:lsdException w:name="Body Text" w:semiHidden="1" w:unhideWhenUsed="1"/>
+    <w:lsdException w:name="Body Text Indent" w:semiHidden="1" w:unhideWhenUsed="1"/>
+    <w:lsdException w:name="List Continue" w:semiHidden="1" w:unhideWhenUsed="1"/>
+    <w:lsdException w:name="List Continue 2" w:semiHidden="1" w:unhideWhenUsed="1"/>
+    <w:lsdException w:name="List Continue 3" w:semiHidden="1" w:unhideWhenUsed="1"/>
+    <w:lsdException w:name="List Continue 4" w:semiHidden="1" w:unhideWhenUsed="1"/>
+    <w:lsdException w:name="List Continue 5" w:semiHidden="1" w:unhideWhenUsed="1"/>
+    <w:lsdException w:name="Message Header" w:semiHidden="1" w:unhideWhenUsed="1"/>
+    <w:lsdException w:name="Subtitle" w:uiPriority="11" w:qFormat="1"/>
+    <w:lsdException w:name="Salutation" w:semiHidden="1" w:unhideWhenUsed="1"/>
+    <w:lsdException w:name="Date" w:semiHidden="1" w:unhideWhenUsed="1"/>
+    <w:lsdException w:name="Body Text First Indent" w:semiHidden="1" w:unhideWhenUsed="1"/>
+    <w:lsdException w:name="Body Text First Indent 2" w:semiHidden="1" w:unhideWhenUsed="1"/>
+    <w:lsdException w:name="Note Heading" w:semiHidden="1" w:unhideWhenUsed="1"/>
+    <w:lsdException w:name="Body Text 2" w:semiHidden="1" w:unhideWhenUsed="1"/>
+    <w:lsdException w:name="Body Text 3" w:semiHidden="1" w:unhideWhenUsed="1"/>
+    <w:lsdException w:name="Body Text Indent 2" w:semiHidden="1" w:unhideWhenUsed="1"/>
+    <w:lsdException w:name="Body Text Indent 3" w:semiHidden="1" w:unhideWhenUsed="1"/>
+    <w:lsdException w:name="Block Text" w:semiHidden="1" w:unhideWhenUsed="1"/>
+    <w:lsdException w:name="Hyperlink" w:semiHidden="1" w:unhideWhenUsed="1"/>
+    <w:lsdException w:name="FollowedHyperlink" w:semiHidden="1" w:unhideWhenUsed="1"/>
+    <w:lsdException w:name="Strong" w:uiPriority="22" w:qFormat="1"/>
+    <w:lsdException w:name="Emphasis" w:uiPriority="20" w:qFormat="1"/>
+    <w:lsdException w:name="Document Map" w:semiHidden="1" w:unhideWhenUsed="1"/>
+    <w:lsdException w:name="Plain Text" w:semiHidden="1" w:unhideWhenUsed="1"/>
+    <w:lsdException w:name="E-mail Signature" w:semiHidden="1" w:unhideWhenUsed="1"/>
+    <w:lsdException w:name="HTML Top of Form" w:semiHidden="1" w:unhideWhenUsed="1"/>
+    <w:lsdException w:name="HTML Bottom of Form" w:semiHidden="1" w:unhideWhenUsed="1"/>
+    <w:lsdException w:name="Normal (Web)" w:semiHidden="1" w:unhideWhenUsed="1"/>
+    <w:lsdException w:name="HTML Acronym" w:semiHidden="1" w:unhideWhenUsed="1"/>
+    <w:lsdException w:name="HTML Address" w:semiHidden="1" w:unhideWhenUsed="1"/>
+    <w:lsdException w:name="HTML Cite" w:semiHidden="1" w:unhideWhenUsed="1"/>
+    <w:lsdException w:name="HTML Code" w:semiHidden="1" w:unhideWhenUsed="1"/>
+    <w:lsdException w:name="HTML Definition" w:semiHidden="1" w:unhideWhenUsed="1"/>
+    <w:lsdException w:name="HTML Keyboard" w:semiHidden="1" w:unhideWhenUsed="1"/>
+    <w:lsdException w:name="HTML Preformatted" w:semiHidden="1" w:unhideWhenUsed="1"/>
+    <w:lsdException w:name="HTML Sample" w:semiHidden="1" w:unhideWhenUsed="1"/>
+    <w:lsdException w:name="HTML Typewriter" w:semiHidden="1" w:unhideWhenUsed="1"/>
+    <w:lsdException w:name="HTML Variable" w:semiHidden="1" w:unhideWhenUsed="1"/>
+    <w:lsdException w:name="Normal Table" w:semiHidden="1" w:unhideWhenUsed="1"/>
+    <w:lsdException w:name="annotation subject" w:semiHidden="1" w:unhideWhenUsed="1"/>
+    <w:lsdException w:name="No List" w:semiHidden="1" w:unhideWhenUsed="1"/>
+    <w:lsdException w:name="Outline List 1" w:semiHidden="1" w:unhideWhenUsed="1"/>
+    <w:lsdException w:name="Outline List 2" w:semiHidden="1" w:unhideWhenUsed="1"/>
+    <w:lsdException w:name="Outline List 3" w:semiHidden="1" w:unhideWhenUsed="1"/>
+    <w:lsdException w:name="Table Simple 1" w:semiHidden="1" w:unhideWhenUsed="1"/>
+    <w:lsdException w:name="Table Simple 2" w:semiHidden="1" w:unhideWhenUsed="1"/>
+    <w:lsdException w:name="Table Simple 3" w:semiHidden="1" w:unhideWhenUsed="1"/>
+    <w:lsdException w:name="Table Classic 1" w:semiHidden="1" w:unhideWhenUsed="1"/>
+    <w:lsdException w:name="Table Classic 2" w:semiHidden="1" w:unhideWhenUsed="1"/>
+    <w:lsdException w:name="Table Classic 3" w:semiHidden="1" w:unhideWhenUsed="1"/>
+    <w:lsdException w:name="Table Classic 4" w:semiHidden="1" w:unhideWhenUsed="1"/>
+    <w:lsdException w:name="Table Colorful 1" w:semiHidden="1" w:unhideWhenUsed="1"/>
+    <w:lsdException w:name="Table Colorful 2" w:semiHidden="1" w:unhideWhenUsed="1"/>
+    <w:lsdException w:name="Table Colorful 3" w:semiHidden="1" w:unhideWhenUsed="1"/>
+    <w:lsdException w:name="Table Columns 1" w:semiHidden="1" w:unhideWhenUsed="1"/>
+    <w:lsdException w:name="Table Columns 2" w:semiHidden="1" w:unhideWhenUsed="1"/>
+    <w:lsdException w:name="Table Columns 3" w:semiHidden="1" w:unhideWhenUsed="1"/>
+    <w:lsdException w:name="Table Columns 4" w:semiHidden="1" w:unhideWhenUsed="1"/>
+    <w:lsdException w:name="Table Columns 5" w:semiHidden="1" w:unhideWhenUsed="1"/>
+    <w:lsdException w:name="Table Grid 1" w:semiHidden="1" w:unhideWhenUsed="1"/>
+    <w:lsdException w:name="Table Grid 2" w:semiHidden="1" w:unhideWhenUsed="1"/>
+    <w:lsdException w:name="Table Grid 3" w:semiHidden="1" w:unhideWhenUsed="1"/>
+    <w:lsdException w:name="Table Grid 4" w:semiHidden="1" w:unhideWhenUsed="1"/>
+    <w:lsdException w:name="Table Grid 5" w:semiHidden="1" w:unhideWhenUsed="1"/>
+    <w:lsdException w:name="Table Grid 6" w:semiHidden="1" w:unhideWhenUsed="1"/>
+    <w:lsdException w:name="Table Grid 7" w:semiHidden="1" w:unhideWhenUsed="1"/>
+    <w:lsdException w:name="Table Grid 8" w:semiHidden="1" w:unhideWhenUsed="1"/>
+    <w:lsdException w:name="Table List 1" w:semiHidden="1" w:unhideWhenUsed="1"/>
+    <w:lsdException w:name="Table List 2" w:semiHidden="1" w:unhideWhenUsed="1"/>
+    <w:lsdException w:name="Table List 3" w:semiHidden="1" w:unhideWhenUsed="1"/>
+    <w:lsdException w:name="Table List 4" w:semiHidden="1" w:unhideWhenUsed="1"/>
+    <w:lsdException w:name="Table List 5" w:semiHidden="1" w:unhideWhenUsed="1"/>
+    <w:lsdException w:name="Table List 6" w:semiHidden="1" w:unhideWhenUsed="1"/>
+    <w:lsdException w:name="Table List 7" w:semiHidden="1" w:unhideWhenUsed="1"/>
+    <w:lsdException w:name="Table List 8" w:semiHidden="1" w:unhideWhenUsed="1"/>
+    <w:lsdException w:name="Table 3D effects 1" w:semiHidden="1" w:unhideWhenUsed="1"/>
+    <w:lsdException w:name="Table 3D effects 2" w:semiHidden="1" w:unhideWhenUsed="1"/>
+    <w:lsdException w:name="Table 3D effects 3" w:semiHidden="1" w:unhideWhenUsed="1"/>
+    <w:lsdException w:name="Table Contemporary" w:semiHidden="1" w:unhideWhenUsed="1"/>
+    <w:lsdException w:name="Table Elegant" w:semiHidden="1" w:unhideWhenUsed="1"/>
+    <w:lsdException w:name="Table Professional" w:semiHidden="1" w:unhideWhenUsed="1"/>
+    <w:lsdException w:name="Table Subtle 1" w:semiHidden="1" w:unhideWhenUsed="1"/>
+    <w:lsdException w:name="Table Subtle 2" w:semiHidden="1" w:unhideWhenUsed="1"/>
+    <w:lsdException w:name="Table Web 1" w:semiHidden="1" w:unhideWhenUsed="1"/>
+    <w:lsdException w:name="Table Web 2" w:semiHidden="1" w:unhideWhenUsed="1"/>
+    <w:lsdException w:name="Table Web 3" w:semiHidden="1" w:unhideWhenUsed="1"/>
+    <w:lsdException w:name="Balloon Text" w:semiHidden="1" w:unhideWhenUsed="1"/>
+    <w:lsdException w:name="Table Grid" w:uiPriority="59"/>
+    <w:lsdException w:name="Table Theme" w:semiHidden="1" w:unhideWhenUsed="1"/>
+    <w:lsdException w:name="Placeholder Text" w:semiHidden="1"/>
+    <w:lsdException w:name="No Spacing" w:uiPriority="1" w:qFormat="1"/>
+    <w:lsdException w:name="Light Shading" w:uiPriority="60"/>
+    <w:lsdException w:name="Light List" w:uiPriority="61"/>
+    <w:lsdException w:name="Light Grid" w:uiPriority="62"/>
+    <w:lsdException w:name="Medium Shading 1" w:uiPriority="63"/>
+    <w:lsdException w:name="Medium Shading 2" w:uiPriority="64"/>
+    <w:lsdException w:name="Medium List 1" w:uiPriority="65"/>
+    <w:lsdException w:name="Medium List 2" w:uiPriority="66"/>
+    <w:lsdException w:name="Medium Grid 1" w:uiPriority="67"/>
+    <w:lsdException w:name="Medium Grid 2" w:uiPriority="68"/>
+    <w:lsdException w:name="Medium Grid 3" w:uiPriority="69"/>
+    <w:lsdException w:name="Dark List" w:uiPriority="70"/>
+    <w:lsdException w:name="Colorful Shading" w:uiPriority="71"/>
+    <w:lsdException w:name="Colorful List" w:uiPriority="72"/>
+    <w:lsdException w:name="Colorful Grid" w:uiPriority="73"/>
+    <w:lsdException w:name="Light Shading Accent 1" w:uiPriority="60"/>
+    <w:lsdException w:name="Light List Accent 1" w:uiPriority="61"/>
+    <w:lsdException w:name="Light Grid Accent 1" w:uiPriority="62"/>
+    <w:lsdException w:name="Medium Shading 1 Accent 1" w:uiPriority="63"/>
+    <w:lsdException w:name="Medium Shading 2 Accent 1" w:uiPriority="64"/>
+    <w:lsdException w:name="Medium List 1 Accent 1" w:uiPriority="65"/>
+    <w:lsdException w:name="Revision" w:semiHidden="1"/>
+    <w:lsdException w:name="List Paragraph" w:uiPriority="34" w:qFormat="1"/>
+    <w:lsdException w:name="Quote" w:uiPriority="29" w:qFormat="1"/>
+    <w:lsdException w:name="Intense Quote" w:uiPriority="30" w:qFormat="1"/>
+    <w:lsdException w:name="Medium List 2 Accent 1" w:uiPriority="66"/>
+    <w:lsdException w:name="Medium Grid 1 Accent 1" w:uiPriority="67"/>
+    <w:lsdException w:name="Medium Grid 2 Accent 1" w:uiPriority="68"/>
+    <w:lsdException w:name="Medium Grid 3 Accent 1" w:uiPriority="69"/>
+    <w:lsdException w:name="Dark List Accent 1" w:uiPriority="70"/>
+    <w:lsdException w:name="Colorful Shading Accent 1" w:uiPriority="71"/>
+    <w:lsdException w:name="Colorful List Accent 1" w:uiPriority="72"/>
+    <w:lsdException w:name="Colorful Grid Accent 1" w:uiPriority="73"/>
+    <w:lsdException w:name="Light Shading Accent 2" w:uiPriority="60"/>
+    <w:lsdException w:name="Light List Accent 2" w:uiPriority="61"/>
+    <w:lsdException w:name="Light Grid Accent 2" w:uiPriority="62"/>
+    <w:lsdException w:name="Medium Shading 1 Accent 2" w:uiPriority="63"/>
+    <w:lsdException w:name="Medium Shading 2 Accent 2" w:uiPriority="64"/>
+    <w:lsdException w:name="Medium List 1 Accent 2" w:uiPriority="65"/>
+    <w:lsdException w:name="Medium List 2 Accent 2" w:uiPriority="66"/>
+    <w:lsdException w:name="Medium Grid 1 Accent 2" w:uiPriority="67"/>
+    <w:lsdException w:name="Medium Grid 2 Accent 2" w:uiPriority="68"/>
+    <w:lsdException w:name="Medium Grid 3 Accent 2" w:uiPriority="69"/>
+    <w:lsdException w:name="Dark List Accent 2" w:uiPriority="70"/>
+    <w:lsdException w:name="Colorful Shading Accent 2" w:uiPriority="71"/>
+    <w:lsdException w:name="Colorful List Accent 2" w:uiPriority="72"/>
+    <w:lsdException w:name="Colorful Grid Accent 2" w:uiPriority="73"/>
+    <w:lsdException w:name="Light Shading Accent 3" w:uiPriority="60"/>
+    <w:lsdException w:name="Light List Accent 3" w:uiPriority="61"/>
+    <w:lsdException w:name="Light Grid Accent 3" w:uiPriority="62"/>
+    <w:lsdException w:name="Medium Shading 1 Accent 3" w:uiPriority="63"/>
+    <w:lsdException w:name="Medium Shading 2 Accent 3" w:uiPriority="64"/>
+    <w:lsdException w:name="Medium List 1 Accent 3" w:uiPriority="65"/>
+    <w:lsdException w:name="Medium List 2 Accent 3" w:uiPriority="66"/>
+    <w:lsdException w:name="Medium Grid 1 Accent 3" w:uiPriority="67"/>
+    <w:lsdException w:name="Medium Grid 2 Accent 3" w:uiPriority="68"/>
+    <w:lsdException w:name="Medium Grid 3 Accent 3" w:uiPriority="69"/>
+    <w:lsdException w:name="Dark List Accent 3" w:uiPriority="70"/>
+    <w:lsdException w:name="Colorful Shading Accent 3" w:uiPriority="71"/>
+    <w:lsdException w:name="Colorful List Accent 3" w:uiPriority="72"/>
+    <w:lsdException w:name="Colorful Grid Accent 3" w:uiPriority="73"/>
+    <w:lsdException w:name="Light Shading Accent 4" w:uiPriority="60"/>
+    <w:lsdException w:name="Light List Accent 4" w:uiPriority="61"/>
+    <w:lsdException w:name="Light Grid Accent 4" w:uiPriority="62"/>
+    <w:lsdException w:name="Medium Shading 1 Accent 4" w:uiPriority="63"/>
+    <w:lsdException w:name="Medium Shading 2 Accent 4" w:uiPriority="64"/>
+    <w:lsdException w:name="Medium List 1 Accent 4" w:uiPriority="65"/>
+    <w:lsdException w:name="Medium List 2 Accent 4" w:uiPriority="66"/>
+    <w:lsdException w:name="Medium Grid 1 Accent 4" w:uiPriority="67"/>
+    <w:lsdException w:name="Medium Grid 2 Accent 4" w:uiPriority="68"/>
+    <w:lsdException w:name="Medium Grid 3 Accent 4" w:uiPriority="69"/>
+    <w:lsdException w:name="Dark List Accent 4" w:uiPriority="70"/>
+    <w:lsdException w:name="Colorful Shading Accent 4" w:uiPriority="71"/>
+    <w:lsdException w:name="Colorful List Accent 4" w:uiPriority="72"/>
+    <w:lsdException w:name="Colorful Grid Accent 4" w:uiPriority="73"/>
+    <w:lsdException w:name="Light Shading Accent 5" w:uiPriority="60"/>
+    <w:lsdException w:name="Light List Accent 5" w:uiPriority="61"/>
+    <w:lsdException w:name="Light Grid Accent 5" w:uiPriority="62"/>
+    <w:lsdException w:name="Medium Shading 1 Accent 5" w:uiPriority="63"/>
+    <w:lsdException w:name="Medium Shading 2 Accent 5" w:uiPriority="64"/>
+    <w:lsdException w:name="Medium List 1 Accent 5" w:uiPriority="65"/>
+    <w:lsdException w:name="Medium List 2 Accent 5" w:uiPriority="66"/>
+    <w:lsdException w:name="Medium Grid 1 Accent 5" w:uiPriority="67"/>
+    <w:lsdException w:name="Medium Grid 2 Accent 5" w:uiPriority="68"/>
+    <w:lsdException w:name="Medium Grid 3 Accent 5" w:uiPriority="69"/>
+    <w:lsdException w:name="Dark List Accent 5" w:uiPriority="70"/>
+    <w:lsdException w:name="Colorful Shading Accent 5" w:uiPriority="71"/>
+    <w:lsdException w:name="Colorful List Accent 5" w:uiPriority="72"/>
+    <w:lsdException w:name="Colorful Grid Accent 5" w:uiPriority="73"/>
+    <w:lsdException w:name="Light Shading Accent 6" w:uiPriority="60"/>
+    <w:lsdException w:name="Light List Accent 6" w:uiPriority="61"/>
+    <w:lsdException w:name="Light Grid Accent 6" w:uiPriority="62"/>
+    <w:lsdException w:name="Medium Shading 1 Accent 6" w:uiPriority="63"/>
+    <w:lsdException w:name="Medium Shading 2 Accent 6" w:uiPriority="64"/>
+    <w:lsdException w:name="Medium List 1 Accent 6" w:uiPriority="65"/>
+    <w:lsdException w:name="Medium List 2 Accent 6" w:uiPriority="66"/>
+    <w:lsdException w:name="Medium Grid 1 Accent 6" w:uiPriority="67"/>
+    <w:lsdException w:name="Medium Grid 2 Accent 6" w:uiPriority="68"/>
+    <w:lsdException w:name="Medium Grid 3 Accent 6" w:uiPriority="69"/>
+    <w:lsdException w:name="Dark List Accent 6" w:uiPriority="70"/>
+    <w:lsdException w:name="Colorful Shading Accent 6" w:uiPriority="71"/>
+    <w:lsdException w:name="Colorful List Accent 6" w:uiPriority="72"/>
+    <w:lsdException w:name="Colorful Grid Accent 6" w:uiPriority="73"/>
+    <w:lsdException w:name="Subtle Emphasis" w:uiPriority="19" w:qFormat="1"/>
+    <w:lsdException w:name="Intense Emphasis" w:uiPriority="21" w:qFormat="1"/>
+    <w:lsdException w:name="Subtle Reference" w:uiPriority="31" w:qFormat="1"/>
+    <w:lsdException w:name="Intense Reference" w:uiPriority="32" w:qFormat="1"/>
+    <w:lsdException w:name="Book Title" w:uiPriority="33" w:qFormat="1"/>
+    <w:lsdException w:name="Bibliography" w:semiHidden="1" w:uiPriority="37" w:unhideWhenUsed="1"/>
+    <w:lsdException w:name="TOC Heading" w:semiHidden="1" w:uiPriority="39" w:unhideWhenUsed="1" w:qFormat="1"/>
+    <w:lsdException w:name="Grid Table 4" w:uiPriority="49"/>
+    <w:lsdException w:name="Grid Table 5 Dark" w:uiPriority="50"/>
+    <w:lsdException w:name="Grid Table 6 Colorful" w:uiPriority="51"/>
+    <w:lsdException w:name="Grid Table 7 Colorful" w:uiPriority="52"/>
+    <w:lsdException w:name="Grid Table 1 Light Accent 1" w:uiPriority="46"/>
+    <w:lsdException w:name="Grid Table 2 Accent 1" w:uiPriority="47"/>
+    <w:lsdException w:name="Grid Table 3 Accent 1" w:uiPriority="48"/>
+    <w:lsdException w:name="Grid Table 4 Accent 1" w:uiPriority="49"/>
+    <w:lsdException w:name="Grid Table 5 Dark Accent 1" w:uiPriority="50"/>
+    <w:lsdException w:name="Grid Table 6 Colorful Accent 1" w:uiPriority="51"/>
+    <w:lsdException w:name="Grid Table 7 Colorful Accent 1" w:uiPriority="52"/>
+    <w:lsdException w:name="Grid Table 1 Light Accent 2" w:uiPriority="46"/>
+    <w:lsdException w:name="Grid Table 2 Accent 2" w:uiPriority="47"/>
+    <w:lsdException w:name="Grid Table 3 Accent 2" w:uiPriority="48"/>
+    <w:lsdException w:name="Grid Table 4 Accent 2" w:uiPriority="49"/>
+    <w:lsdException w:name="Grid Table 5 Dark Accent 2" w:uiPriority="50"/>
+    <w:lsdException w:name="Grid Table 6 Colorful Accent 2" w:uiPriority="51"/>
+    <w:lsdException w:name="Grid Table 7 Colorful Accent 2" w:uiPriority="52"/>
+    <w:lsdException w:name="Grid Table 1 Light Accent 3" w:uiPriority="46"/>
+    <w:lsdException w:name="Grid Table 2 Accent 3" w:uiPriority="47"/>
+    <w:lsdException w:name="Grid Table 3 Accent 3" w:uiPriority="48"/>
+    <w:lsdException w:name="Grid Table 4 Accent 3" w:uiPriority="49"/>
+    <w:lsdException w:name="Grid Table 5 Dark Accent 3" w:uiPriority="50"/>
+    <w:lsdException w:name="Grid Table 6 Colorful Accent 3" w:uiPriority="51"/>
+    <w:lsdException w:name="Grid Table 7 Colorful Accent 3" w:uiPriority="52"/>
+    <w:lsdException w:name="Grid Table 1 Light Accent 4" w:uiPriority="46"/>
+    <w:lsdException w:name="Grid Table 2 Accent 4" w:uiPriority="47"/>
+    <w:lsdException w:name="Grid Table 3 Accent 4" w:uiPriority="48"/>
+    <w:lsdException w:name="Grid Table 4 Accent 4" w:uiPriority="49"/>
+    <w:lsdException w:name="Grid Table 5 Dark Accent 4" w:uiPriority="50"/>
+    <w:lsdException w:name="Grid Table 6 Colorful Accent 4" w:uiPriority="51"/>
+    <w:lsdException w:name="Grid Table 7 Colorful Accent 4" w:uiPriority="52"/>
+    <w:lsdException w:name="Grid Table 1 Light Accent 5" w:uiPriority="46"/>
+    <w:lsdException w:name="Grid Table 2 Accent 5" w:uiPriority="47"/>
+    <w:lsdException w:name="Grid Table 3 Accent 5" w:uiPriority="48"/>
+    <w:lsdException w:name="Grid Table 4 Accent 5" w:uiPriority="49"/>
+    <w:lsdException w:name="Grid Table 5 Dark Accent 5" w:uiPriority="50"/>
+    <w:lsdException w:name="Grid Table 6 Colorful Accent 5" w:uiPriority="51"/>
+    <w:lsdException w:name="Grid Table 7 Colorful Accent 5" w:uiPriority="52"/>
+    <w:lsdException w:name="Grid Table 1 Light Accent 6" w:uiPriority="46"/>
+    <w:lsdException w:name="Grid Table 2 Accent 6" w:uiPriority="47"/>
+    <w:lsdException w:name="Grid Table 3 Accent 6" w:uiPriority="48"/>
+    <w:lsdException w:name="Grid Table 4 Accent 6" w:uiPriority="49"/>
+    <w:lsdException w:name="Grid Table 5 Dark Accent 6" w:uiPriority="50"/>
+    <w:lsdException w:name="Grid Table 6 Colorful Accent 6" w:uiPriority="51"/>
+    <w:lsdException w:name="Grid Table 7 Colorful Accent 6" w:uiPriority="52"/>
+    <w:lsdException w:name="List Table 1 Light" w:uiPriority="46"/>
+    <w:lsdException w:name="List Table 2" w:uiPriority="47"/>
+    <w:lsdException w:name="List Table 3" w:uiPriority="48"/>
+    <w:lsdException w:name="List Table 4" w:uiPriority="49"/>
+    <w:lsdException w:name="List Table 5 Dark" w:uiPriority="50"/>
+    <w:lsdException w:name="List Table 6 Colorful" w:uiPriority="51"/>
+    <w:lsdException w:name="List Table 7 Colorful" w:uiPriority="52"/>
+    <w:lsdException w:name="List Table 1 Light Accent 1" w:uiPriority="46"/>
+    <w:lsdException w:name="List Table 2 Accent 1" w:uiPriority="47"/>
+    <w:lsdException w:name="List Table 3 Accent 1" w:uiPriority="48"/>
+    <w:lsdException w:name="List Table 4 Accent 1" w:uiPriority="49"/>
+    <w:lsdException w:name="List Table 5 Dark Accent 1" w:uiPriority="50"/>
+    <w:lsdException w:name="List Table 6 Colorful Accent 1" w:uiPriority="51"/>
+    <w:lsdException w:name="List Table 7 Colorful Accent 1" w:uiPriority="52"/>
+    <w:lsdException w:name="List Table 1 Light Accent 2" w:uiPriority="46"/>
+    <w:lsdException w:name="List Table 2 Accent 2" w:uiPriority="47"/>
+    <w:lsdException w:name="List Table 3 Accent 2" w:uiPriority="48"/>
+    <w:lsdException w:name="List Table 4 Accent 2" w:uiPriority="49"/>
+    <w:lsdException w:name="List Table 5 Dark Accent 2" w:uiPriority="50"/>
+    <w:lsdException w:name="List Table 6 Colorful Accent 2" w:uiPriority="51"/>
+    <w:lsdException w:name="List Table 7 Colorful Accent 2" w:uiPriority="52"/>
+    <w:lsdException w:name="List Table 1 Light Accent 3" w:uiPriority="46"/>
+    <w:lsdException w:name="List Table 2 Accent 3" w:uiPriority="47"/>
+    <w:lsdException w:name="List Table 3 Accent 3" w:uiPriority="48"/>
+    <w:lsdException w:name="List Table 4 Accent 3" w:uiPriority="49"/>
+    <w:lsdException w:name="List Table 5 Dark Accent 3" w:uiPriority="50"/>
+    <w:lsdException w:name="List Table 6 Colorful Accent 3" w:uiPriority="51"/>
+    <w:lsdException w:name="List Table 7 Colorful Accent 3" w:uiPriority="52"/>
+    <w:lsdException w:name="List Table 1 Light Accent 4" w:uiPriority="46"/>
+    <w:lsdException w:name="List Table 2 Accent 4" w:uiPriority="47"/>
+    <w:lsdException w:name="List Table 3 Accent 4" w:uiPriority="48"/>
+    <w:lsdException w:name="List Table 4 Accent 4" w:uiPriority="49"/>
+    <w:lsdException w:name="List Table 5 Dark Accent 4" w:uiPriority="50"/>
+    <w:lsdException w:name="List Table 6 Colorful Accent 4" w:uiPriority="51"/>
+    <w:lsdException w:name="List Table 7 Colorful Accent 4" w:uiPriority="52"/>
+    <w:lsdException w:name="List Table 1 Light Accent 5" w:uiPriority="46"/>
+    <w:lsdException w:name="List Table 2 Accent 5" w:uiPriority="47"/>
+    <w:lsdException w:name="List Table 3 Accent 5" w:uiPriority="48"/>
+    <w:lsdException w:name="List Table 4 Accent 5" w:uiPriority="49"/>
+    <w:lsdException w:name="List Table 5 Dark Accent 5" w:uiPriority="50"/>
+    <w:lsdException w:name="List Table 6 Colorful Accent 5" w:uiPriority="51"/>
+    <w:lsdException w:name="List Table 7 Colorful Accent 5" w:uiPriority="52"/>
+    <w:lsdException w:name="List Table 1 Light Accent 6" w:uiPriority="46"/>
+    <w:lsdException w:name="List Table 2 Accent 6" w:uiPriority="47"/>
+    <w:lsdException w:name="List Table 3 Accent 6" w:uiPriority="48"/>
+    <w:lsdException w:name="List Table 4 Accent 6" w:uiPriority="49"/>
+    <w:lsdException w:name="List Table 5 Dark Accent 6" w:uiPriority="50"/>
+    <w:lsdException w:name="List Table 6 Colorful Accent 6" w:uiPriority="51"/>
+    <w:lsdException w:name="List Table 7 Colorful Accent 6" w:uiPriority="52"/>
   </w:latentStyles>
   <w:style w:type="paragraph" w:default="1" w:styleId="Normal">
     <w:name w:val="Normal"/>
     <w:qFormat/>
     <w:rsid w:val="00DE605D"/>
   </w:style>
-  <w:style w:type="paragraph" w:styleId="Heading3">
+  <w:style w:type="paragraph" w:styleId="Ttulo3">
     <w:name w:val="heading 3"/>
     <w:basedOn w:val="Normal"/>
     <w:next w:val="Normal"/>
-    <w:link w:val="Heading3Char"/>
+    <w:link w:val="Ttulo3Car"/>
     <w:uiPriority w:val="9"/>
     <w:unhideWhenUsed/>
     <w:qFormat/>
@@ -8061,13 +10669,13 @@
       <w:sz w:val="24"/>
     </w:rPr>
   </w:style>
-  <w:style w:type="character" w:default="1" w:styleId="DefaultParagraphFont">
+  <w:style w:type="character" w:default="1" w:styleId="Fuentedeprrafopredeter">
     <w:name w:val="Default Paragraph Font"/>
     <w:uiPriority w:val="1"/>
     <w:semiHidden/>
     <w:unhideWhenUsed/>
   </w:style>
-  <w:style w:type="table" w:default="1" w:styleId="TableNormal">
+  <w:style w:type="table" w:default="1" w:styleId="Tablanormal">
     <w:name w:val="Normal Table"/>
     <w:uiPriority w:val="99"/>
     <w:semiHidden/>
@@ -8082,16 +10690,16 @@
       </w:tblCellMar>
     </w:tblPr>
   </w:style>
-  <w:style w:type="numbering" w:default="1" w:styleId="NoList">
+  <w:style w:type="numbering" w:default="1" w:styleId="Sinlista">
     <w:name w:val="No List"/>
     <w:uiPriority w:val="99"/>
     <w:semiHidden/>
     <w:unhideWhenUsed/>
   </w:style>
-  <w:style w:type="character" w:customStyle="1" w:styleId="Heading3Char">
-    <w:name w:val="Heading 3 Char"/>
-    <w:basedOn w:val="DefaultParagraphFont"/>
-    <w:link w:val="Heading3"/>
+  <w:style w:type="character" w:customStyle="1" w:styleId="Ttulo3Car">
+    <w:name w:val="Título 3 Car"/>
+    <w:basedOn w:val="Fuentedeprrafopredeter"/>
+    <w:link w:val="Ttulo3"/>
     <w:uiPriority w:val="9"/>
     <w:rsid w:val="005E2C06"/>
     <w:rPr>
@@ -8101,10 +10709,10 @@
       <w:sz w:val="24"/>
     </w:rPr>
   </w:style>
-  <w:style w:type="paragraph" w:styleId="BalloonText">
+  <w:style w:type="paragraph" w:styleId="Textodeglobo">
     <w:name w:val="Balloon Text"/>
     <w:basedOn w:val="Normal"/>
-    <w:link w:val="BalloonTextChar"/>
+    <w:link w:val="TextodegloboCar"/>
     <w:uiPriority w:val="99"/>
     <w:semiHidden/>
     <w:unhideWhenUsed/>
@@ -8118,10 +10726,10 @@
       <w:szCs w:val="16"/>
     </w:rPr>
   </w:style>
-  <w:style w:type="character" w:customStyle="1" w:styleId="BalloonTextChar">
-    <w:name w:val="Balloon Text Char"/>
-    <w:basedOn w:val="DefaultParagraphFont"/>
-    <w:link w:val="BalloonText"/>
+  <w:style w:type="character" w:customStyle="1" w:styleId="TextodegloboCar">
+    <w:name w:val="Texto de globo Car"/>
+    <w:basedOn w:val="Fuentedeprrafopredeter"/>
+    <w:link w:val="Textodeglobo"/>
     <w:uiPriority w:val="99"/>
     <w:semiHidden/>
     <w:rsid w:val="003326C7"/>
@@ -8131,10 +10739,10 @@
       <w:szCs w:val="16"/>
     </w:rPr>
   </w:style>
-  <w:style w:type="paragraph" w:styleId="ListParagraph">
+  <w:style w:type="paragraph" w:styleId="Prrafodelista">
     <w:name w:val="List Paragraph"/>
     <w:basedOn w:val="Normal"/>
-    <w:link w:val="ListParagraphChar1"/>
+    <w:link w:val="PrrafodelistaCar"/>
     <w:uiPriority w:val="34"/>
     <w:qFormat/>
     <w:rsid w:val="00123949"/>
@@ -8144,10 +10752,10 @@
       <w:contextualSpacing/>
     </w:pPr>
   </w:style>
-  <w:style w:type="character" w:customStyle="1" w:styleId="ListParagraphChar1">
-    <w:name w:val="List Paragraph Char1"/>
-    <w:basedOn w:val="DefaultParagraphFont"/>
-    <w:link w:val="ListParagraph"/>
+  <w:style w:type="character" w:customStyle="1" w:styleId="PrrafodelistaCar">
+    <w:name w:val="Párrafo de lista Car"/>
+    <w:basedOn w:val="Fuentedeprrafopredeter"/>
+    <w:link w:val="Prrafodelista"/>
     <w:uiPriority w:val="34"/>
     <w:locked/>
     <w:rsid w:val="00123949"/>
@@ -8182,7 +10790,7 @@
   </w:style>
   <w:style w:type="paragraph" w:customStyle="1" w:styleId="Tablas">
     <w:name w:val="Tablas"/>
-    <w:basedOn w:val="Caption"/>
+    <w:basedOn w:val="Descripcin"/>
     <w:link w:val="TablasCar"/>
     <w:qFormat/>
     <w:rsid w:val="00123949"/>
@@ -8199,7 +10807,7 @@
   </w:style>
   <w:style w:type="character" w:customStyle="1" w:styleId="TablasCar">
     <w:name w:val="Tablas Car"/>
-    <w:basedOn w:val="DefaultParagraphFont"/>
+    <w:basedOn w:val="Fuentedeprrafopredeter"/>
     <w:link w:val="Tablas"/>
     <w:rsid w:val="00123949"/>
     <w:rPr>
@@ -8211,7 +10819,7 @@
       <w:szCs w:val="24"/>
     </w:rPr>
   </w:style>
-  <w:style w:type="paragraph" w:styleId="Caption">
+  <w:style w:type="paragraph" w:styleId="Descripcin">
     <w:name w:val="caption"/>
     <w:basedOn w:val="Normal"/>
     <w:next w:val="Normal"/>
@@ -8231,10 +10839,10 @@
       <w:szCs w:val="18"/>
     </w:rPr>
   </w:style>
-  <w:style w:type="paragraph" w:styleId="Header">
+  <w:style w:type="paragraph" w:styleId="Encabezado">
     <w:name w:val="header"/>
     <w:basedOn w:val="Normal"/>
-    <w:link w:val="HeaderChar"/>
+    <w:link w:val="EncabezadoCar"/>
     <w:uiPriority w:val="99"/>
     <w:unhideWhenUsed/>
     <w:rsid w:val="00B410C3"/>
@@ -8246,17 +10854,17 @@
       <w:spacing w:after="0" w:line="240" w:lineRule="auto"/>
     </w:pPr>
   </w:style>
-  <w:style w:type="character" w:customStyle="1" w:styleId="HeaderChar">
-    <w:name w:val="Header Char"/>
-    <w:basedOn w:val="DefaultParagraphFont"/>
-    <w:link w:val="Header"/>
+  <w:style w:type="character" w:customStyle="1" w:styleId="EncabezadoCar">
+    <w:name w:val="Encabezado Car"/>
+    <w:basedOn w:val="Fuentedeprrafopredeter"/>
+    <w:link w:val="Encabezado"/>
     <w:uiPriority w:val="99"/>
     <w:rsid w:val="00B410C3"/>
   </w:style>
-  <w:style w:type="paragraph" w:styleId="Footer">
+  <w:style w:type="paragraph" w:styleId="Piedepgina">
     <w:name w:val="footer"/>
     <w:basedOn w:val="Normal"/>
-    <w:link w:val="FooterChar"/>
+    <w:link w:val="PiedepginaCar"/>
     <w:uiPriority w:val="99"/>
     <w:unhideWhenUsed/>
     <w:rsid w:val="00B410C3"/>
@@ -8268,421 +10876,35 @@
       <w:spacing w:after="0" w:line="240" w:lineRule="auto"/>
     </w:pPr>
   </w:style>
-  <w:style w:type="character" w:customStyle="1" w:styleId="FooterChar">
-    <w:name w:val="Footer Char"/>
-    <w:basedOn w:val="DefaultParagraphFont"/>
-    <w:link w:val="Footer"/>
+  <w:style w:type="character" w:customStyle="1" w:styleId="PiedepginaCar">
+    <w:name w:val="Pie de página Car"/>
+    <w:basedOn w:val="Fuentedeprrafopredeter"/>
+    <w:link w:val="Piedepgina"/>
     <w:uiPriority w:val="99"/>
     <w:rsid w:val="00B410C3"/>
   </w:style>
-</w:styles>
-</file>
-
-<file path=word/stylesWithEffects.xml><?xml version="1.0" encoding="utf-8"?>
-<w:styles xmlns:wpc="http://schemas.microsoft.com/office/word/2010/wordprocessingCanvas" xmlns:mo="http://schemas.microsoft.com/office/mac/office/2008/main" xmlns:mc="http://schemas.openxmlformats.org/markup-compatibility/2006" xmlns:mv="urn:schemas-microsoft-com:mac:vml" xmlns:o="urn:schemas-microsoft-com:office:office" xmlns:r="http://schemas.openxmlformats.org/officeDocument/2006/relationships" xmlns:m="http://schemas.openxmlformats.org/officeDocument/2006/math" xmlns:v="urn:schemas-microsoft-com:vml" xmlns:wp14="http://schemas.microsoft.com/office/word/2010/wordprocessingDrawing" xmlns:wp="http://schemas.openxmlformats.org/drawingml/2006/wordprocessingDrawing" xmlns:w10="urn:schemas-microsoft-com:office:word" xmlns:w="http://schemas.openxmlformats.org/wordprocessingml/2006/main" xmlns:w14="http://schemas.microsoft.com/office/word/2010/wordml" xmlns:wpg="http://schemas.microsoft.com/office/word/2010/wordprocessingGroup" xmlns:wpi="http://schemas.microsoft.com/office/word/2010/wordprocessingInk" xmlns:wne="http://schemas.microsoft.com/office/word/2006/wordml" xmlns:wps="http://schemas.microsoft.com/office/word/2010/wordprocessingShape" mc:Ignorable="w14 wp14">
-  <w:docDefaults>
-    <w:rPrDefault>
-      <w:rPr>
-        <w:rFonts w:asciiTheme="minorHAnsi" w:eastAsiaTheme="minorHAnsi" w:hAnsiTheme="minorHAnsi" w:cstheme="minorBidi"/>
-        <w:sz w:val="22"/>
-        <w:szCs w:val="22"/>
-        <w:lang w:val="es-PE" w:eastAsia="en-US" w:bidi="ar-SA"/>
-      </w:rPr>
-    </w:rPrDefault>
-    <w:pPrDefault>
-      <w:pPr>
-        <w:spacing w:after="160" w:line="259" w:lineRule="auto"/>
-      </w:pPr>
-    </w:pPrDefault>
-  </w:docDefaults>
-  <w:latentStyles w:defLockedState="0" w:defUIPriority="99" w:defSemiHidden="1" w:defUnhideWhenUsed="1" w:defQFormat="0" w:count="276">
-    <w:lsdException w:name="Normal" w:semiHidden="0" w:uiPriority="0" w:unhideWhenUsed="0" w:qFormat="1"/>
-    <w:lsdException w:name="heading 1" w:semiHidden="0" w:uiPriority="9" w:unhideWhenUsed="0" w:qFormat="1"/>
-    <w:lsdException w:name="heading 2" w:uiPriority="9" w:qFormat="1"/>
-    <w:lsdException w:name="heading 3" w:uiPriority="9" w:qFormat="1"/>
-    <w:lsdException w:name="heading 4" w:uiPriority="9" w:qFormat="1"/>
-    <w:lsdException w:name="heading 5" w:uiPriority="9" w:qFormat="1"/>
-    <w:lsdException w:name="heading 6" w:uiPriority="9" w:qFormat="1"/>
-    <w:lsdException w:name="heading 7" w:uiPriority="9" w:qFormat="1"/>
-    <w:lsdException w:name="heading 8" w:uiPriority="9" w:qFormat="1"/>
-    <w:lsdException w:name="heading 9" w:uiPriority="9" w:qFormat="1"/>
-    <w:lsdException w:name="toc 1" w:uiPriority="39"/>
-    <w:lsdException w:name="toc 2" w:uiPriority="39"/>
-    <w:lsdException w:name="toc 3" w:uiPriority="39"/>
-    <w:lsdException w:name="toc 4" w:uiPriority="39"/>
-    <w:lsdException w:name="toc 5" w:uiPriority="39"/>
-    <w:lsdException w:name="toc 6" w:uiPriority="39"/>
-    <w:lsdException w:name="toc 7" w:uiPriority="39"/>
-    <w:lsdException w:name="toc 8" w:uiPriority="39"/>
-    <w:lsdException w:name="toc 9" w:uiPriority="39"/>
-    <w:lsdException w:name="caption" w:uiPriority="35" w:qFormat="1"/>
-    <w:lsdException w:name="Title" w:semiHidden="0" w:uiPriority="10" w:unhideWhenUsed="0" w:qFormat="1"/>
-    <w:lsdException w:name="Default Paragraph Font" w:uiPriority="1"/>
-    <w:lsdException w:name="Subtitle" w:semiHidden="0" w:uiPriority="11" w:unhideWhenUsed="0" w:qFormat="1"/>
-    <w:lsdException w:name="Strong" w:semiHidden="0" w:uiPriority="22" w:unhideWhenUsed="0" w:qFormat="1"/>
-    <w:lsdException w:name="Emphasis" w:semiHidden="0" w:uiPriority="20" w:unhideWhenUsed="0" w:qFormat="1"/>
-    <w:lsdException w:name="Table Grid" w:semiHidden="0" w:uiPriority="39" w:unhideWhenUsed="0"/>
-    <w:lsdException w:name="Note Level 1" w:semiHidden="0" w:unhideWhenUsed="0"/>
-    <w:lsdException w:name="Note Level 2" w:semiHidden="0" w:unhideWhenUsed="0"/>
-    <w:lsdException w:name="Note Level 3" w:semiHidden="0" w:unhideWhenUsed="0"/>
-    <w:lsdException w:name="Note Level 4" w:semiHidden="0" w:unhideWhenUsed="0"/>
-    <w:lsdException w:name="Note Level 5" w:semiHidden="0" w:unhideWhenUsed="0"/>
-    <w:lsdException w:name="Note Level 6" w:semiHidden="0" w:unhideWhenUsed="0"/>
-    <w:lsdException w:name="Note Level 7" w:semiHidden="0" w:unhideWhenUsed="0"/>
-    <w:lsdException w:name="Note Level 8" w:semiHidden="0" w:unhideWhenUsed="0"/>
-    <w:lsdException w:name="Note Level 9" w:semiHidden="0" w:unhideWhenUsed="0"/>
-    <w:lsdException w:name="Placeholder Text" w:unhideWhenUsed="0"/>
-    <w:lsdException w:name="No Spacing" w:semiHidden="0" w:uiPriority="1" w:unhideWhenUsed="0" w:qFormat="1"/>
-    <w:lsdException w:name="Light Shading" w:semiHidden="0" w:uiPriority="60" w:unhideWhenUsed="0"/>
-    <w:lsdException w:name="Light List" w:semiHidden="0" w:uiPriority="61" w:unhideWhenUsed="0"/>
-    <w:lsdException w:name="Light Grid" w:semiHidden="0" w:uiPriority="62" w:unhideWhenUsed="0"/>
-    <w:lsdException w:name="Medium Shading 1" w:semiHidden="0" w:uiPriority="63" w:unhideWhenUsed="0"/>
-    <w:lsdException w:name="Medium Shading 2" w:semiHidden="0" w:uiPriority="64" w:unhideWhenUsed="0"/>
-    <w:lsdException w:name="Medium List 1" w:semiHidden="0" w:uiPriority="65" w:unhideWhenUsed="0"/>
-    <w:lsdException w:name="Medium List 2" w:semiHidden="0" w:uiPriority="66" w:unhideWhenUsed="0"/>
-    <w:lsdException w:name="Medium Grid 1" w:semiHidden="0" w:uiPriority="67" w:unhideWhenUsed="0"/>
-    <w:lsdException w:name="Medium Grid 2" w:semiHidden="0" w:uiPriority="68" w:unhideWhenUsed="0"/>
-    <w:lsdException w:name="Medium Grid 3" w:semiHidden="0" w:uiPriority="69" w:unhideWhenUsed="0"/>
-    <w:lsdException w:name="Dark List" w:semiHidden="0" w:uiPriority="70" w:unhideWhenUsed="0"/>
-    <w:lsdException w:name="Colorful Shading" w:semiHidden="0" w:uiPriority="71" w:unhideWhenUsed="0"/>
-    <w:lsdException w:name="Colorful List" w:semiHidden="0" w:uiPriority="72" w:unhideWhenUsed="0"/>
-    <w:lsdException w:name="Colorful Grid" w:semiHidden="0" w:uiPriority="73" w:unhideWhenUsed="0"/>
-    <w:lsdException w:name="Light Shading Accent 1" w:semiHidden="0" w:uiPriority="60" w:unhideWhenUsed="0"/>
-    <w:lsdException w:name="Light List Accent 1" w:semiHidden="0" w:uiPriority="61" w:unhideWhenUsed="0"/>
-    <w:lsdException w:name="Light Grid Accent 1" w:semiHidden="0" w:uiPriority="62" w:unhideWhenUsed="0"/>
-    <w:lsdException w:name="Medium Shading 1 Accent 1" w:semiHidden="0" w:uiPriority="63" w:unhideWhenUsed="0"/>
-    <w:lsdException w:name="Medium Shading 2 Accent 1" w:semiHidden="0" w:uiPriority="64" w:unhideWhenUsed="0"/>
-    <w:lsdException w:name="Medium List 1 Accent 1" w:semiHidden="0" w:uiPriority="65" w:unhideWhenUsed="0"/>
-    <w:lsdException w:name="Revision" w:unhideWhenUsed="0"/>
-    <w:lsdException w:name="List Paragraph" w:semiHidden="0" w:uiPriority="34" w:unhideWhenUsed="0" w:qFormat="1"/>
-    <w:lsdException w:name="Quote" w:semiHidden="0" w:uiPriority="29" w:unhideWhenUsed="0" w:qFormat="1"/>
-    <w:lsdException w:name="Intense Quote" w:semiHidden="0" w:uiPriority="30" w:unhideWhenUsed="0" w:qFormat="1"/>
-    <w:lsdException w:name="Medium List 2 Accent 1" w:semiHidden="0" w:uiPriority="66" w:unhideWhenUsed="0"/>
-    <w:lsdException w:name="Medium Grid 1 Accent 1" w:semiHidden="0" w:uiPriority="67" w:unhideWhenUsed="0"/>
-    <w:lsdException w:name="Medium Grid 2 Accent 1" w:semiHidden="0" w:uiPriority="68" w:unhideWhenUsed="0"/>
-    <w:lsdException w:name="Medium Grid 3 Accent 1" w:semiHidden="0" w:uiPriority="69" w:unhideWhenUsed="0"/>
-    <w:lsdException w:name="Dark List Accent 1" w:semiHidden="0" w:uiPriority="70" w:unhideWhenUsed="0"/>
-    <w:lsdException w:name="Colorful Shading Accent 1" w:semiHidden="0" w:uiPriority="71" w:unhideWhenUsed="0"/>
-    <w:lsdException w:name="Colorful List Accent 1" w:semiHidden="0" w:uiPriority="72" w:unhideWhenUsed="0"/>
-    <w:lsdException w:name="Colorful Grid Accent 1" w:semiHidden="0" w:uiPriority="73" w:unhideWhenUsed="0"/>
-    <w:lsdException w:name="Light Shading Accent 2" w:semiHidden="0" w:uiPriority="60" w:unhideWhenUsed="0"/>
-    <w:lsdException w:name="Light List Accent 2" w:semiHidden="0" w:uiPriority="61" w:unhideWhenUsed="0"/>
-    <w:lsdException w:name="Light Grid Accent 2" w:semiHidden="0" w:uiPriority="62" w:unhideWhenUsed="0"/>
-    <w:lsdException w:name="Medium Shading 1 Accent 2" w:semiHidden="0" w:uiPriority="63" w:unhideWhenUsed="0"/>
-    <w:lsdException w:name="Medium Shading 2 Accent 2" w:semiHidden="0" w:uiPriority="64" w:unhideWhenUsed="0"/>
-    <w:lsdException w:name="Medium List 1 Accent 2" w:semiHidden="0" w:uiPriority="65" w:unhideWhenUsed="0"/>
-    <w:lsdException w:name="Medium List 2 Accent 2" w:semiHidden="0" w:uiPriority="66" w:unhideWhenUsed="0"/>
-    <w:lsdException w:name="Medium Grid 1 Accent 2" w:semiHidden="0" w:uiPriority="67" w:unhideWhenUsed="0"/>
-    <w:lsdException w:name="Medium Grid 2 Accent 2" w:semiHidden="0" w:uiPriority="68" w:unhideWhenUsed="0"/>
-    <w:lsdException w:name="Medium Grid 3 Accent 2" w:semiHidden="0" w:uiPriority="69" w:unhideWhenUsed="0"/>
-    <w:lsdException w:name="Dark List Accent 2" w:semiHidden="0" w:uiPriority="70" w:unhideWhenUsed="0"/>
-    <w:lsdException w:name="Colorful Shading Accent 2" w:semiHidden="0" w:uiPriority="71" w:unhideWhenUsed="0"/>
-    <w:lsdException w:name="Colorful List Accent 2" w:semiHidden="0" w:uiPriority="72" w:unhideWhenUsed="0"/>
-    <w:lsdException w:name="Colorful Grid Accent 2" w:semiHidden="0" w:uiPriority="73" w:unhideWhenUsed="0"/>
-    <w:lsdException w:name="Light Shading Accent 3" w:semiHidden="0" w:uiPriority="60" w:unhideWhenUsed="0"/>
-    <w:lsdException w:name="Light List Accent 3" w:semiHidden="0" w:uiPriority="61" w:unhideWhenUsed="0"/>
-    <w:lsdException w:name="Light Grid Accent 3" w:semiHidden="0" w:uiPriority="62" w:unhideWhenUsed="0"/>
-    <w:lsdException w:name="Medium Shading 1 Accent 3" w:semiHidden="0" w:uiPriority="63" w:unhideWhenUsed="0"/>
-    <w:lsdException w:name="Medium Shading 2 Accent 3" w:semiHidden="0" w:uiPriority="64" w:unhideWhenUsed="0"/>
-    <w:lsdException w:name="Medium List 1 Accent 3" w:semiHidden="0" w:uiPriority="65" w:unhideWhenUsed="0"/>
-    <w:lsdException w:name="Medium List 2 Accent 3" w:semiHidden="0" w:uiPriority="66" w:unhideWhenUsed="0"/>
-    <w:lsdException w:name="Medium Grid 1 Accent 3" w:semiHidden="0" w:uiPriority="67" w:unhideWhenUsed="0"/>
-    <w:lsdException w:name="Medium Grid 2 Accent 3" w:semiHidden="0" w:uiPriority="68" w:unhideWhenUsed="0"/>
-    <w:lsdException w:name="Medium Grid 3 Accent 3" w:semiHidden="0" w:uiPriority="69" w:unhideWhenUsed="0"/>
-    <w:lsdException w:name="Dark List Accent 3" w:semiHidden="0" w:uiPriority="70" w:unhideWhenUsed="0"/>
-    <w:lsdException w:name="Colorful Shading Accent 3" w:semiHidden="0" w:uiPriority="71" w:unhideWhenUsed="0"/>
-    <w:lsdException w:name="Colorful List Accent 3" w:semiHidden="0" w:uiPriority="72" w:unhideWhenUsed="0"/>
-    <w:lsdException w:name="Colorful Grid Accent 3" w:semiHidden="0" w:uiPriority="73" w:unhideWhenUsed="0"/>
-    <w:lsdException w:name="Light Shading Accent 4" w:semiHidden="0" w:uiPriority="60" w:unhideWhenUsed="0"/>
-    <w:lsdException w:name="Light List Accent 4" w:semiHidden="0" w:uiPriority="61" w:unhideWhenUsed="0"/>
-    <w:lsdException w:name="Light Grid Accent 4" w:semiHidden="0" w:uiPriority="62" w:unhideWhenUsed="0"/>
-    <w:lsdException w:name="Medium Shading 1 Accent 4" w:semiHidden="0" w:uiPriority="63" w:unhideWhenUsed="0"/>
-    <w:lsdException w:name="Medium Shading 2 Accent 4" w:semiHidden="0" w:uiPriority="64" w:unhideWhenUsed="0"/>
-    <w:lsdException w:name="Medium List 1 Accent 4" w:semiHidden="0" w:uiPriority="65" w:unhideWhenUsed="0"/>
-    <w:lsdException w:name="Medium List 2 Accent 4" w:semiHidden="0" w:uiPriority="66" w:unhideWhenUsed="0"/>
-    <w:lsdException w:name="Medium Grid 1 Accent 4" w:semiHidden="0" w:uiPriority="67" w:unhideWhenUsed="0"/>
-    <w:lsdException w:name="Medium Grid 2 Accent 4" w:semiHidden="0" w:uiPriority="68" w:unhideWhenUsed="0"/>
-    <w:lsdException w:name="Medium Grid 3 Accent 4" w:semiHidden="0" w:uiPriority="69" w:unhideWhenUsed="0"/>
-    <w:lsdException w:name="Dark List Accent 4" w:semiHidden="0" w:uiPriority="70" w:unhideWhenUsed="0"/>
-    <w:lsdException w:name="Colorful Shading Accent 4" w:semiHidden="0" w:uiPriority="71" w:unhideWhenUsed="0"/>
-    <w:lsdException w:name="Colorful List Accent 4" w:semiHidden="0" w:uiPriority="72" w:unhideWhenUsed="0"/>
-    <w:lsdException w:name="Colorful Grid Accent 4" w:semiHidden="0" w:uiPriority="73" w:unhideWhenUsed="0"/>
-    <w:lsdException w:name="Light Shading Accent 5" w:semiHidden="0" w:uiPriority="60" w:unhideWhenUsed="0"/>
-    <w:lsdException w:name="Light List Accent 5" w:semiHidden="0" w:uiPriority="61" w:unhideWhenUsed="0"/>
-    <w:lsdException w:name="Light Grid Accent 5" w:semiHidden="0" w:uiPriority="62" w:unhideWhenUsed="0"/>
-    <w:lsdException w:name="Medium Shading 1 Accent 5" w:semiHidden="0" w:uiPriority="63" w:unhideWhenUsed="0"/>
-    <w:lsdException w:name="Medium Shading 2 Accent 5" w:semiHidden="0" w:uiPriority="64" w:unhideWhenUsed="0"/>
-    <w:lsdException w:name="Medium List 1 Accent 5" w:semiHidden="0" w:uiPriority="65" w:unhideWhenUsed="0"/>
-    <w:lsdException w:name="Medium List 2 Accent 5" w:semiHidden="0" w:uiPriority="66" w:unhideWhenUsed="0"/>
-    <w:lsdException w:name="Medium Grid 1 Accent 5" w:semiHidden="0" w:uiPriority="67" w:unhideWhenUsed="0"/>
-    <w:lsdException w:name="Medium Grid 2 Accent 5" w:semiHidden="0" w:uiPriority="68" w:unhideWhenUsed="0"/>
-    <w:lsdException w:name="Medium Grid 3 Accent 5" w:semiHidden="0" w:uiPriority="69" w:unhideWhenUsed="0"/>
-    <w:lsdException w:name="Dark List Accent 5" w:semiHidden="0" w:uiPriority="70" w:unhideWhenUsed="0"/>
-    <w:lsdException w:name="Colorful Shading Accent 5" w:semiHidden="0" w:uiPriority="71" w:unhideWhenUsed="0"/>
-    <w:lsdException w:name="Colorful List Accent 5" w:semiHidden="0" w:uiPriority="72" w:unhideWhenUsed="0"/>
-    <w:lsdException w:name="Colorful Grid Accent 5" w:semiHidden="0" w:uiPriority="73" w:unhideWhenUsed="0"/>
-    <w:lsdException w:name="Light Shading Accent 6" w:semiHidden="0" w:uiPriority="60" w:unhideWhenUsed="0"/>
-    <w:lsdException w:name="Light List Accent 6" w:semiHidden="0" w:uiPriority="61" w:unhideWhenUsed="0"/>
-    <w:lsdException w:name="Light Grid Accent 6" w:semiHidden="0" w:uiPriority="62" w:unhideWhenUsed="0"/>
-    <w:lsdException w:name="Medium Shading 1 Accent 6" w:semiHidden="0" w:uiPriority="63" w:unhideWhenUsed="0"/>
-    <w:lsdException w:name="Medium Shading 2 Accent 6" w:semiHidden="0" w:uiPriority="64" w:unhideWhenUsed="0"/>
-    <w:lsdException w:name="Medium List 1 Accent 6" w:semiHidden="0" w:uiPriority="65" w:unhideWhenUsed="0"/>
-    <w:lsdException w:name="Medium List 2 Accent 6" w:semiHidden="0" w:uiPriority="66" w:unhideWhenUsed="0"/>
-    <w:lsdException w:name="Medium Grid 1 Accent 6" w:semiHidden="0" w:uiPriority="67" w:unhideWhenUsed="0"/>
-    <w:lsdException w:name="Medium Grid 2 Accent 6" w:semiHidden="0" w:uiPriority="68" w:unhideWhenUsed="0"/>
-    <w:lsdException w:name="Medium Grid 3 Accent 6" w:semiHidden="0" w:uiPriority="69" w:unhideWhenUsed="0"/>
-    <w:lsdException w:name="Dark List Accent 6" w:semiHidden="0" w:uiPriority="70" w:unhideWhenUsed="0"/>
-    <w:lsdException w:name="Colorful Shading Accent 6" w:semiHidden="0" w:uiPriority="71" w:unhideWhenUsed="0"/>
-    <w:lsdException w:name="Colorful List Accent 6" w:semiHidden="0" w:uiPriority="72" w:unhideWhenUsed="0"/>
-    <w:lsdException w:name="Colorful Grid Accent 6" w:semiHidden="0" w:uiPriority="73" w:unhideWhenUsed="0"/>
-    <w:lsdException w:name="Subtle Emphasis" w:semiHidden="0" w:uiPriority="19" w:unhideWhenUsed="0" w:qFormat="1"/>
-    <w:lsdException w:name="Intense Emphasis" w:semiHidden="0" w:uiPriority="21" w:unhideWhenUsed="0" w:qFormat="1"/>
-    <w:lsdException w:name="Subtle Reference" w:semiHidden="0" w:uiPriority="31" w:unhideWhenUsed="0" w:qFormat="1"/>
-    <w:lsdException w:name="Intense Reference" w:semiHidden="0" w:uiPriority="32" w:unhideWhenUsed="0" w:qFormat="1"/>
-    <w:lsdException w:name="Book Title" w:semiHidden="0" w:uiPriority="33" w:unhideWhenUsed="0" w:qFormat="1"/>
-    <w:lsdException w:name="Bibliography" w:uiPriority="37"/>
-    <w:lsdException w:name="TOC Heading" w:uiPriority="39" w:qFormat="1"/>
-  </w:latentStyles>
-  <w:style w:type="paragraph" w:default="1" w:styleId="Normal">
-    <w:name w:val="Normal"/>
-    <w:qFormat/>
-    <w:rsid w:val="00DE605D"/>
-  </w:style>
-  <w:style w:type="paragraph" w:styleId="Heading3">
-    <w:name w:val="heading 3"/>
-    <w:basedOn w:val="Normal"/>
-    <w:next w:val="Normal"/>
-    <w:link w:val="Heading3Char"/>
-    <w:uiPriority w:val="9"/>
-    <w:unhideWhenUsed/>
-    <w:qFormat/>
-    <w:rsid w:val="005E2C06"/>
-    <w:pPr>
-      <w:keepNext/>
-      <w:keepLines/>
-      <w:spacing w:before="200" w:after="200" w:line="240" w:lineRule="auto"/>
-      <w:outlineLvl w:val="2"/>
-    </w:pPr>
-    <w:rPr>
-      <w:rFonts w:ascii="Times New Roman" w:eastAsiaTheme="majorEastAsia" w:hAnsi="Times New Roman" w:cstheme="majorBidi"/>
-      <w:b/>
-      <w:bCs/>
-      <w:sz w:val="24"/>
-    </w:rPr>
-  </w:style>
-  <w:style w:type="character" w:default="1" w:styleId="DefaultParagraphFont">
-    <w:name w:val="Default Paragraph Font"/>
-    <w:uiPriority w:val="1"/>
-    <w:semiHidden/>
-    <w:unhideWhenUsed/>
-  </w:style>
-  <w:style w:type="table" w:default="1" w:styleId="TableNormal">
-    <w:name w:val="Normal Table"/>
-    <w:uiPriority w:val="99"/>
-    <w:semiHidden/>
-    <w:unhideWhenUsed/>
-    <w:tblPr>
-      <w:tblInd w:w="0" w:type="dxa"/>
-      <w:tblCellMar>
-        <w:top w:w="0" w:type="dxa"/>
-        <w:left w:w="108" w:type="dxa"/>
-        <w:bottom w:w="0" w:type="dxa"/>
-        <w:right w:w="108" w:type="dxa"/>
-      </w:tblCellMar>
-    </w:tblPr>
-  </w:style>
-  <w:style w:type="numbering" w:default="1" w:styleId="NoList">
-    <w:name w:val="No List"/>
-    <w:uiPriority w:val="99"/>
-    <w:semiHidden/>
-    <w:unhideWhenUsed/>
-  </w:style>
-  <w:style w:type="character" w:customStyle="1" w:styleId="Heading3Char">
-    <w:name w:val="Heading 3 Char"/>
-    <w:basedOn w:val="DefaultParagraphFont"/>
-    <w:link w:val="Heading3"/>
-    <w:uiPriority w:val="9"/>
-    <w:rsid w:val="005E2C06"/>
-    <w:rPr>
-      <w:rFonts w:ascii="Times New Roman" w:eastAsiaTheme="majorEastAsia" w:hAnsi="Times New Roman" w:cstheme="majorBidi"/>
-      <w:b/>
-      <w:bCs/>
-      <w:sz w:val="24"/>
-    </w:rPr>
-  </w:style>
-  <w:style w:type="paragraph" w:styleId="BalloonText">
-    <w:name w:val="Balloon Text"/>
-    <w:basedOn w:val="Normal"/>
-    <w:link w:val="BalloonTextChar"/>
-    <w:uiPriority w:val="99"/>
-    <w:semiHidden/>
-    <w:unhideWhenUsed/>
-    <w:rsid w:val="003326C7"/>
+  <w:style w:type="table" w:styleId="Tablaconcuadrcula">
+    <w:name w:val="Table Grid"/>
+    <w:basedOn w:val="Tablanormal"/>
+    <w:uiPriority w:val="59"/>
+    <w:rsid w:val="00981A0E"/>
     <w:pPr>
       <w:spacing w:after="0" w:line="240" w:lineRule="auto"/>
     </w:pPr>
     <w:rPr>
-      <w:rFonts w:ascii="Tahoma" w:hAnsi="Tahoma" w:cs="Tahoma"/>
-      <w:sz w:val="16"/>
-      <w:szCs w:val="16"/>
+      <w:rFonts w:ascii="Calibri" w:eastAsia="Calibri" w:hAnsi="Calibri" w:cs="Times New Roman"/>
+      <w:lang w:val="es-ES"/>
     </w:rPr>
-  </w:style>
-  <w:style w:type="character" w:customStyle="1" w:styleId="BalloonTextChar">
-    <w:name w:val="Balloon Text Char"/>
-    <w:basedOn w:val="DefaultParagraphFont"/>
-    <w:link w:val="BalloonText"/>
-    <w:uiPriority w:val="99"/>
-    <w:semiHidden/>
-    <w:rsid w:val="003326C7"/>
-    <w:rPr>
-      <w:rFonts w:ascii="Tahoma" w:hAnsi="Tahoma" w:cs="Tahoma"/>
-      <w:sz w:val="16"/>
-      <w:szCs w:val="16"/>
-    </w:rPr>
-  </w:style>
-  <w:style w:type="paragraph" w:styleId="ListParagraph">
-    <w:name w:val="List Paragraph"/>
-    <w:basedOn w:val="Normal"/>
-    <w:link w:val="ListParagraphChar1"/>
-    <w:uiPriority w:val="34"/>
-    <w:qFormat/>
-    <w:rsid w:val="00123949"/>
-    <w:pPr>
-      <w:spacing w:after="200" w:line="276" w:lineRule="auto"/>
-      <w:ind w:left="720"/>
-      <w:contextualSpacing/>
-    </w:pPr>
-  </w:style>
-  <w:style w:type="character" w:customStyle="1" w:styleId="ListParagraphChar1">
-    <w:name w:val="List Paragraph Char1"/>
-    <w:basedOn w:val="DefaultParagraphFont"/>
-    <w:link w:val="ListParagraph"/>
-    <w:uiPriority w:val="34"/>
-    <w:locked/>
-    <w:rsid w:val="00123949"/>
-  </w:style>
-  <w:style w:type="paragraph" w:customStyle="1" w:styleId="Prrafodelista1">
-    <w:name w:val="Párrafo de lista1"/>
-    <w:basedOn w:val="Normal"/>
-    <w:link w:val="ListParagraphChar"/>
-    <w:qFormat/>
-    <w:rsid w:val="00123949"/>
-    <w:pPr>
-      <w:suppressAutoHyphens/>
-      <w:spacing w:after="200" w:line="276" w:lineRule="auto"/>
-      <w:ind w:left="720"/>
-    </w:pPr>
-    <w:rPr>
-      <w:rFonts w:ascii="Calibri" w:eastAsia="SimSun" w:hAnsi="Calibri" w:cs="Calibri"/>
-      <w:kern w:val="1"/>
-      <w:lang w:eastAsia="ar-SA"/>
-    </w:rPr>
-  </w:style>
-  <w:style w:type="character" w:customStyle="1" w:styleId="ListParagraphChar">
-    <w:name w:val="List Paragraph Char"/>
-    <w:link w:val="Prrafodelista1"/>
-    <w:locked/>
-    <w:rsid w:val="00123949"/>
-    <w:rPr>
-      <w:rFonts w:ascii="Calibri" w:eastAsia="SimSun" w:hAnsi="Calibri" w:cs="Calibri"/>
-      <w:kern w:val="1"/>
-      <w:lang w:eastAsia="ar-SA"/>
-    </w:rPr>
-  </w:style>
-  <w:style w:type="paragraph" w:customStyle="1" w:styleId="Tablas">
-    <w:name w:val="Tablas"/>
-    <w:basedOn w:val="Caption"/>
-    <w:link w:val="TablasCar"/>
-    <w:qFormat/>
-    <w:rsid w:val="00123949"/>
-    <w:pPr>
-      <w:spacing w:before="200"/>
-      <w:ind w:left="357"/>
-      <w:jc w:val="center"/>
-    </w:pPr>
-    <w:rPr>
-      <w:rFonts w:ascii="Times New Roman" w:eastAsia="Calibri" w:hAnsi="Times New Roman" w:cs="Times New Roman"/>
-      <w:sz w:val="24"/>
-      <w:szCs w:val="24"/>
-    </w:rPr>
-  </w:style>
-  <w:style w:type="character" w:customStyle="1" w:styleId="TablasCar">
-    <w:name w:val="Tablas Car"/>
-    <w:basedOn w:val="DefaultParagraphFont"/>
-    <w:link w:val="Tablas"/>
-    <w:rsid w:val="00123949"/>
-    <w:rPr>
-      <w:rFonts w:ascii="Times New Roman" w:eastAsia="Calibri" w:hAnsi="Times New Roman" w:cs="Times New Roman"/>
-      <w:b/>
-      <w:bCs/>
-      <w:color w:val="5B9BD5" w:themeColor="accent1"/>
-      <w:sz w:val="24"/>
-      <w:szCs w:val="24"/>
-    </w:rPr>
-  </w:style>
-  <w:style w:type="paragraph" w:styleId="Caption">
-    <w:name w:val="caption"/>
-    <w:basedOn w:val="Normal"/>
-    <w:next w:val="Normal"/>
-    <w:uiPriority w:val="35"/>
-    <w:semiHidden/>
-    <w:unhideWhenUsed/>
-    <w:qFormat/>
-    <w:rsid w:val="00123949"/>
-    <w:pPr>
-      <w:spacing w:after="200" w:line="240" w:lineRule="auto"/>
-    </w:pPr>
-    <w:rPr>
-      <w:b/>
-      <w:bCs/>
-      <w:color w:val="5B9BD5" w:themeColor="accent1"/>
-      <w:sz w:val="18"/>
-      <w:szCs w:val="18"/>
-    </w:rPr>
-  </w:style>
-  <w:style w:type="paragraph" w:styleId="Header">
-    <w:name w:val="header"/>
-    <w:basedOn w:val="Normal"/>
-    <w:link w:val="HeaderChar"/>
-    <w:uiPriority w:val="99"/>
-    <w:unhideWhenUsed/>
-    <w:rsid w:val="00B410C3"/>
-    <w:pPr>
-      <w:tabs>
-        <w:tab w:val="center" w:pos="4153"/>
-        <w:tab w:val="right" w:pos="8306"/>
-      </w:tabs>
-      <w:spacing w:after="0" w:line="240" w:lineRule="auto"/>
-    </w:pPr>
-  </w:style>
-  <w:style w:type="character" w:customStyle="1" w:styleId="HeaderChar">
-    <w:name w:val="Header Char"/>
-    <w:basedOn w:val="DefaultParagraphFont"/>
-    <w:link w:val="Header"/>
-    <w:uiPriority w:val="99"/>
-    <w:rsid w:val="00B410C3"/>
-  </w:style>
-  <w:style w:type="paragraph" w:styleId="Footer">
-    <w:name w:val="footer"/>
-    <w:basedOn w:val="Normal"/>
-    <w:link w:val="FooterChar"/>
-    <w:uiPriority w:val="99"/>
-    <w:unhideWhenUsed/>
-    <w:rsid w:val="00B410C3"/>
-    <w:pPr>
-      <w:tabs>
-        <w:tab w:val="center" w:pos="4153"/>
-        <w:tab w:val="right" w:pos="8306"/>
-      </w:tabs>
-      <w:spacing w:after="0" w:line="240" w:lineRule="auto"/>
-    </w:pPr>
-  </w:style>
-  <w:style w:type="character" w:customStyle="1" w:styleId="FooterChar">
-    <w:name w:val="Footer Char"/>
-    <w:basedOn w:val="DefaultParagraphFont"/>
-    <w:link w:val="Footer"/>
-    <w:uiPriority w:val="99"/>
-    <w:rsid w:val="00B410C3"/>
+    <w:tblPr>
+      <w:tblBorders>
+        <w:top w:val="single" w:sz="4" w:space="0" w:color="auto"/>
+        <w:left w:val="single" w:sz="4" w:space="0" w:color="auto"/>
+        <w:bottom w:val="single" w:sz="4" w:space="0" w:color="auto"/>
+        <w:right w:val="single" w:sz="4" w:space="0" w:color="auto"/>
+        <w:insideH w:val="single" w:sz="4" w:space="0" w:color="auto"/>
+        <w:insideV w:val="single" w:sz="4" w:space="0" w:color="auto"/>
+      </w:tblBorders>
+    </w:tblPr>
   </w:style>
 </w:styles>
 </file>
@@ -8942,7 +11164,7 @@
   <a:extraClrSchemeLst/>
   <a:extLst>
     <a:ext uri="{05A4C25C-085E-4340-85A3-A5531E510DB2}">
-      <thm15:themeFamily xmlns:thm15="http://schemas.microsoft.com/office/thememl/2012/main" xmlns="" name="Office Theme" id="{62F939B6-93AF-4DB8-9C6B-D6C7DFDC589F}" vid="{4A3C46E8-61CC-4603-A589-7422A47A8E4A}"/>
+      <thm15:themeFamily xmlns:thm15="http://schemas.microsoft.com/office/thememl/2012/main" name="Office Theme" id="{62F939B6-93AF-4DB8-9C6B-D6C7DFDC589F}" vid="{4A3C46E8-61CC-4603-A589-7422A47A8E4A}"/>
     </a:ext>
   </a:extLst>
 </a:theme>
@@ -8953,7 +11175,7 @@
 </file>
 
 <file path=customXml/itemProps1.xml><?xml version="1.0" encoding="utf-8"?>
-<ds:datastoreItem xmlns:ds="http://schemas.openxmlformats.org/officeDocument/2006/customXml" ds:itemID="{590BFDE9-2C56-3E41-A5D4-B0C28C28D1CC}">
+<ds:datastoreItem xmlns:ds="http://schemas.openxmlformats.org/officeDocument/2006/customXml" ds:itemID="{B398686E-A6B8-490A-AE49-CEFDB5724B97}">
   <ds:schemaRefs>
     <ds:schemaRef ds:uri="http://schemas.openxmlformats.org/officeDocument/2006/bibliography"/>
   </ds:schemaRefs>

</xml_diff>

<commit_message>
Estooy en las pruebas de cajas
</commit_message>
<xml_diff>
--- a/documentacion/doc.docx
+++ b/documentacion/doc.docx
@@ -1,6 +1,6 @@
 
 <file path=word/document.xml><?xml version="1.0" encoding="utf-8"?>
-<w:document xmlns:wpc="http://schemas.microsoft.com/office/word/2010/wordprocessingCanvas" xmlns:mc="http://schemas.openxmlformats.org/markup-compatibility/2006" xmlns:o="urn:schemas-microsoft-com:office:office" xmlns:r="http://schemas.openxmlformats.org/officeDocument/2006/relationships" xmlns:m="http://schemas.openxmlformats.org/officeDocument/2006/math" xmlns:v="urn:schemas-microsoft-com:vml" xmlns:wp14="http://schemas.microsoft.com/office/word/2010/wordprocessingDrawing" xmlns:wp="http://schemas.openxmlformats.org/drawingml/2006/wordprocessingDrawing" xmlns:w10="urn:schemas-microsoft-com:office:word" xmlns:w="http://schemas.openxmlformats.org/wordprocessingml/2006/main" xmlns:w14="http://schemas.microsoft.com/office/word/2010/wordml" xmlns:w15="http://schemas.microsoft.com/office/word/2012/wordml" xmlns:wpg="http://schemas.microsoft.com/office/word/2010/wordprocessingGroup" xmlns:wpi="http://schemas.microsoft.com/office/word/2010/wordprocessingInk" xmlns:wne="http://schemas.microsoft.com/office/word/2006/wordml" xmlns:wps="http://schemas.microsoft.com/office/word/2010/wordprocessingShape" mc:Ignorable="w14 w15 wp14">
+<w:document xmlns:wpc="http://schemas.microsoft.com/office/word/2010/wordprocessingCanvas" xmlns:mc="http://schemas.openxmlformats.org/markup-compatibility/2006" xmlns:o="urn:schemas-microsoft-com:office:office" xmlns:r="http://schemas.openxmlformats.org/officeDocument/2006/relationships" xmlns:m="http://schemas.openxmlformats.org/officeDocument/2006/math" xmlns:v="urn:schemas-microsoft-com:vml" xmlns:wp14="http://schemas.microsoft.com/office/word/2010/wordprocessingDrawing" xmlns:wp="http://schemas.openxmlformats.org/drawingml/2006/wordprocessingDrawing" xmlns:w10="urn:schemas-microsoft-com:office:word" xmlns:w="http://schemas.openxmlformats.org/wordprocessingml/2006/main" xmlns:w14="http://schemas.microsoft.com/office/word/2010/wordml" xmlns:wpg="http://schemas.microsoft.com/office/word/2010/wordprocessingGroup" xmlns:wpi="http://schemas.microsoft.com/office/word/2010/wordprocessingInk" xmlns:wne="http://schemas.microsoft.com/office/word/2006/wordml" xmlns:wps="http://schemas.microsoft.com/office/word/2010/wordprocessingShape" mc:Ignorable="w14 wp14">
   <w:body>
     <w:p>
       <w:pPr>
@@ -350,7 +350,7 @@
       <w:r>
         <w:rPr>
           <w:noProof/>
-          <w:lang w:eastAsia="es-PE"/>
+          <w:lang w:val="es-ES" w:eastAsia="es-ES"/>
         </w:rPr>
         <w:drawing>
           <wp:inline distT="0" distB="0" distL="0" distR="0" wp14:anchorId="23FB24B2" wp14:editId="74BB9674">
@@ -368,7 +368,7 @@
                     <pic:cNvPicPr/>
                   </pic:nvPicPr>
                   <pic:blipFill rotWithShape="1">
-                    <a:blip r:embed="rId8"/>
+                    <a:blip r:embed="rId9"/>
                     <a:srcRect l="21385" t="26147" r="33808" b="18553"/>
                     <a:stretch/>
                   </pic:blipFill>
@@ -384,8 +384,8 @@
                       <a:noFill/>
                     </a:ln>
                     <a:extLst>
-                      <a:ext uri="{53640926-AAD7-44d8-BBD7-CCE9431645EC}">
-                        <a14:shadowObscured xmlns:a14="http://schemas.microsoft.com/office/drawing/2010/main" xmlns:w="http://schemas.openxmlformats.org/wordprocessingml/2006/main" xmlns:w10="urn:schemas-microsoft-com:office:word" xmlns:v="urn:schemas-microsoft-com:vml" xmlns:o="urn:schemas-microsoft-com:office:office" xmlns:mv="urn:schemas-microsoft-com:mac:vml" xmlns:mo="http://schemas.microsoft.com/office/mac/office/2008/main" xmlns=""/>
+                      <a:ext uri="{53640926-AAD7-44D8-BBD7-CCE9431645EC}">
+                        <a14:shadowObscured xmlns:a14="http://schemas.microsoft.com/office/drawing/2010/main"/>
                       </a:ext>
                     </a:extLst>
                   </pic:spPr>
@@ -409,7 +409,7 @@
       <w:r>
         <w:rPr>
           <w:noProof/>
-          <w:lang w:eastAsia="es-PE"/>
+          <w:lang w:val="es-ES" w:eastAsia="es-ES"/>
         </w:rPr>
         <w:drawing>
           <wp:inline distT="0" distB="0" distL="0" distR="0" wp14:anchorId="5B87DF84" wp14:editId="0696C311">
@@ -427,7 +427,7 @@
                     <pic:cNvPicPr/>
                   </pic:nvPicPr>
                   <pic:blipFill rotWithShape="1">
-                    <a:blip r:embed="rId9"/>
+                    <a:blip r:embed="rId10"/>
                     <a:srcRect l="21894" t="21326" r="27869" b="31006"/>
                     <a:stretch/>
                   </pic:blipFill>
@@ -443,8 +443,8 @@
                       <a:noFill/>
                     </a:ln>
                     <a:extLst>
-                      <a:ext uri="{53640926-AAD7-44d8-BBD7-CCE9431645EC}">
-                        <a14:shadowObscured xmlns:a14="http://schemas.microsoft.com/office/drawing/2010/main" xmlns:w="http://schemas.openxmlformats.org/wordprocessingml/2006/main" xmlns:w10="urn:schemas-microsoft-com:office:word" xmlns:v="urn:schemas-microsoft-com:vml" xmlns:o="urn:schemas-microsoft-com:office:office" xmlns:mv="urn:schemas-microsoft-com:mac:vml" xmlns:mo="http://schemas.microsoft.com/office/mac/office/2008/main" xmlns=""/>
+                      <a:ext uri="{53640926-AAD7-44D8-BBD7-CCE9431645EC}">
+                        <a14:shadowObscured xmlns:a14="http://schemas.microsoft.com/office/drawing/2010/main"/>
                       </a:ext>
                     </a:extLst>
                   </pic:spPr>
@@ -464,7 +464,7 @@
       <w:r>
         <w:rPr>
           <w:noProof/>
-          <w:lang w:eastAsia="es-PE"/>
+          <w:lang w:val="es-ES" w:eastAsia="es-ES"/>
         </w:rPr>
         <w:lastRenderedPageBreak/>
         <w:drawing>
@@ -483,7 +483,7 @@
                     <pic:cNvPicPr/>
                   </pic:nvPicPr>
                   <pic:blipFill rotWithShape="1">
-                    <a:blip r:embed="rId10"/>
+                    <a:blip r:embed="rId11"/>
                     <a:srcRect l="20553" t="12084" r="29848" b="26586"/>
                     <a:stretch/>
                   </pic:blipFill>
@@ -499,8 +499,8 @@
                       <a:noFill/>
                     </a:ln>
                     <a:extLst>
-                      <a:ext uri="{53640926-AAD7-44d8-BBD7-CCE9431645EC}">
-                        <a14:shadowObscured xmlns:a14="http://schemas.microsoft.com/office/drawing/2010/main" xmlns:w="http://schemas.openxmlformats.org/wordprocessingml/2006/main" xmlns:w10="urn:schemas-microsoft-com:office:word" xmlns:v="urn:schemas-microsoft-com:vml" xmlns:o="urn:schemas-microsoft-com:office:office" xmlns:mv="urn:schemas-microsoft-com:mac:vml" xmlns:mo="http://schemas.microsoft.com/office/mac/office/2008/main" xmlns=""/>
+                      <a:ext uri="{53640926-AAD7-44D8-BBD7-CCE9431645EC}">
+                        <a14:shadowObscured xmlns:a14="http://schemas.microsoft.com/office/drawing/2010/main"/>
                       </a:ext>
                     </a:extLst>
                   </pic:spPr>
@@ -522,7 +522,7 @@
       <w:r>
         <w:rPr>
           <w:noProof/>
-          <w:lang w:eastAsia="es-PE"/>
+          <w:lang w:val="es-ES" w:eastAsia="es-ES"/>
         </w:rPr>
         <w:lastRenderedPageBreak/>
         <w:drawing>
@@ -541,7 +541,7 @@
                     <pic:cNvPicPr/>
                   </pic:nvPicPr>
                   <pic:blipFill rotWithShape="1">
-                    <a:blip r:embed="rId11"/>
+                    <a:blip r:embed="rId12"/>
                     <a:srcRect l="19194" t="9970" r="30018" b="26888"/>
                     <a:stretch/>
                   </pic:blipFill>
@@ -557,8 +557,8 @@
                       <a:noFill/>
                     </a:ln>
                     <a:extLst>
-                      <a:ext uri="{53640926-AAD7-44d8-BBD7-CCE9431645EC}">
-                        <a14:shadowObscured xmlns:a14="http://schemas.microsoft.com/office/drawing/2010/main" xmlns:w="http://schemas.openxmlformats.org/wordprocessingml/2006/main" xmlns:w10="urn:schemas-microsoft-com:office:word" xmlns:v="urn:schemas-microsoft-com:vml" xmlns:o="urn:schemas-microsoft-com:office:office" xmlns:mv="urn:schemas-microsoft-com:mac:vml" xmlns:mo="http://schemas.microsoft.com/office/mac/office/2008/main" xmlns=""/>
+                      <a:ext uri="{53640926-AAD7-44D8-BBD7-CCE9431645EC}">
+                        <a14:shadowObscured xmlns:a14="http://schemas.microsoft.com/office/drawing/2010/main"/>
                       </a:ext>
                     </a:extLst>
                   </pic:spPr>
@@ -589,7 +589,7 @@
       <w:r>
         <w:rPr>
           <w:noProof/>
-          <w:lang w:eastAsia="es-PE"/>
+          <w:lang w:val="es-ES" w:eastAsia="es-ES"/>
         </w:rPr>
         <w:drawing>
           <wp:inline distT="0" distB="0" distL="0" distR="0" wp14:anchorId="66332F23" wp14:editId="54A44E78">
@@ -607,7 +607,7 @@
                     <pic:cNvPicPr/>
                   </pic:nvPicPr>
                   <pic:blipFill rotWithShape="1">
-                    <a:blip r:embed="rId12"/>
+                    <a:blip r:embed="rId13"/>
                     <a:srcRect l="12002" t="10140" r="10256" b="13849"/>
                     <a:stretch/>
                   </pic:blipFill>
@@ -623,8 +623,8 @@
                       <a:noFill/>
                     </a:ln>
                     <a:extLst>
-                      <a:ext uri="{53640926-AAD7-44d8-BBD7-CCE9431645EC}">
-                        <a14:shadowObscured xmlns:a14="http://schemas.microsoft.com/office/drawing/2010/main" xmlns:w="http://schemas.openxmlformats.org/wordprocessingml/2006/main" xmlns:w10="urn:schemas-microsoft-com:office:word" xmlns:v="urn:schemas-microsoft-com:vml" xmlns:o="urn:schemas-microsoft-com:office:office" xmlns:mv="urn:schemas-microsoft-com:mac:vml" xmlns:mo="http://schemas.microsoft.com/office/mac/office/2008/main" xmlns=""/>
+                      <a:ext uri="{53640926-AAD7-44D8-BBD7-CCE9431645EC}">
+                        <a14:shadowObscured xmlns:a14="http://schemas.microsoft.com/office/drawing/2010/main"/>
                       </a:ext>
                     </a:extLst>
                   </pic:spPr>
@@ -647,7 +647,7 @@
       <w:r>
         <w:rPr>
           <w:noProof/>
-          <w:lang w:eastAsia="es-PE"/>
+          <w:lang w:val="es-ES" w:eastAsia="es-ES"/>
         </w:rPr>
         <w:drawing>
           <wp:inline distT="0" distB="0" distL="0" distR="0" wp14:anchorId="3E633BFE" wp14:editId="0001566B">
@@ -665,7 +665,7 @@
                     <pic:cNvPicPr/>
                   </pic:nvPicPr>
                   <pic:blipFill rotWithShape="1">
-                    <a:blip r:embed="rId13"/>
+                    <a:blip r:embed="rId14"/>
                     <a:srcRect l="4416" t="10469" r="8447" b="15409"/>
                     <a:stretch/>
                   </pic:blipFill>
@@ -681,8 +681,8 @@
                       <a:noFill/>
                     </a:ln>
                     <a:extLst>
-                      <a:ext uri="{53640926-AAD7-44d8-BBD7-CCE9431645EC}">
-                        <a14:shadowObscured xmlns:a14="http://schemas.microsoft.com/office/drawing/2010/main" xmlns:w="http://schemas.openxmlformats.org/wordprocessingml/2006/main" xmlns:w10="urn:schemas-microsoft-com:office:word" xmlns:v="urn:schemas-microsoft-com:vml" xmlns:o="urn:schemas-microsoft-com:office:office" xmlns:mv="urn:schemas-microsoft-com:mac:vml" xmlns:mo="http://schemas.microsoft.com/office/mac/office/2008/main" xmlns=""/>
+                      <a:ext uri="{53640926-AAD7-44D8-BBD7-CCE9431645EC}">
+                        <a14:shadowObscured xmlns:a14="http://schemas.microsoft.com/office/drawing/2010/main"/>
                       </a:ext>
                     </a:extLst>
                   </pic:spPr>
@@ -707,7 +707,7 @@
       <w:r>
         <w:rPr>
           <w:noProof/>
-          <w:lang w:eastAsia="es-PE"/>
+          <w:lang w:val="es-ES" w:eastAsia="es-ES"/>
         </w:rPr>
         <w:lastRenderedPageBreak/>
         <w:drawing>
@@ -728,7 +728,7 @@
                     </pic:cNvPicPr>
                   </pic:nvPicPr>
                   <pic:blipFill>
-                    <a:blip r:embed="rId14" cstate="print">
+                    <a:blip r:embed="rId15" cstate="print">
                       <a:extLst>
                         <a:ext uri="{28A0092B-C50C-407E-A947-70E740481C1C}">
                           <a14:useLocalDpi xmlns:a14="http://schemas.microsoft.com/office/drawing/2010/main" val="0"/>
@@ -789,7 +789,7 @@
       <w:r>
         <w:rPr>
           <w:noProof/>
-          <w:lang w:eastAsia="es-PE"/>
+          <w:lang w:val="es-ES" w:eastAsia="es-ES"/>
         </w:rPr>
         <w:drawing>
           <wp:inline distT="0" distB="0" distL="0" distR="0" wp14:anchorId="3BFE67BB" wp14:editId="29DE392B">
@@ -807,7 +807,7 @@
                     <pic:cNvPicPr/>
                   </pic:nvPicPr>
                   <pic:blipFill rotWithShape="1">
-                    <a:blip r:embed="rId15"/>
+                    <a:blip r:embed="rId16"/>
                     <a:srcRect l="16477" t="9970" r="24413" b="46828"/>
                     <a:stretch/>
                   </pic:blipFill>
@@ -823,8 +823,8 @@
                       <a:noFill/>
                     </a:ln>
                     <a:extLst>
-                      <a:ext uri="{53640926-AAD7-44d8-BBD7-CCE9431645EC}">
-                        <a14:shadowObscured xmlns:a14="http://schemas.microsoft.com/office/drawing/2010/main" xmlns:w="http://schemas.openxmlformats.org/wordprocessingml/2006/main" xmlns:w10="urn:schemas-microsoft-com:office:word" xmlns:v="urn:schemas-microsoft-com:vml" xmlns:o="urn:schemas-microsoft-com:office:office" xmlns:mv="urn:schemas-microsoft-com:mac:vml" xmlns:mo="http://schemas.microsoft.com/office/mac/office/2008/main" xmlns=""/>
+                      <a:ext uri="{53640926-AAD7-44D8-BBD7-CCE9431645EC}">
+                        <a14:shadowObscured xmlns:a14="http://schemas.microsoft.com/office/drawing/2010/main"/>
                       </a:ext>
                     </a:extLst>
                   </pic:spPr>
@@ -857,7 +857,7 @@
       <w:r>
         <w:rPr>
           <w:noProof/>
-          <w:lang w:eastAsia="es-PE"/>
+          <w:lang w:val="es-ES" w:eastAsia="es-ES"/>
         </w:rPr>
         <w:drawing>
           <wp:inline distT="0" distB="0" distL="0" distR="0" wp14:anchorId="4D43DDFE" wp14:editId="3FA83C07">
@@ -875,7 +875,7 @@
                     <pic:cNvPicPr/>
                   </pic:nvPicPr>
                   <pic:blipFill>
-                    <a:blip r:embed="rId16"/>
+                    <a:blip r:embed="rId17"/>
                     <a:stretch>
                       <a:fillRect/>
                     </a:stretch>
@@ -1012,8 +1012,16 @@
         <w:rPr>
           <w:color w:val="auto"/>
         </w:rPr>
-        <w:t>Cuadro x.x</w:t>
+        <w:t xml:space="preserve">Cuadro </w:t>
       </w:r>
+      <w:proofErr w:type="spellStart"/>
+      <w:r>
+        <w:rPr>
+          <w:color w:val="auto"/>
+        </w:rPr>
+        <w:t>x.x</w:t>
+      </w:r>
+      <w:proofErr w:type="spellEnd"/>
       <w:r>
         <w:rPr>
           <w:color w:val="auto"/>
@@ -1185,8 +1193,13 @@
                 <w:b/>
               </w:rPr>
             </w:pPr>
-            <w:r>
-              <w:t>Conepto de Pago</w:t>
+            <w:proofErr w:type="spellStart"/>
+            <w:r>
+              <w:t>Conepto</w:t>
+            </w:r>
+            <w:proofErr w:type="spellEnd"/>
+            <w:r>
+              <w:t xml:space="preserve"> de Pago</w:t>
             </w:r>
           </w:p>
         </w:tc>
@@ -1315,9 +1328,11 @@
             <w:pPr>
               <w:spacing w:before="40" w:after="40"/>
             </w:pPr>
+            <w:proofErr w:type="spellStart"/>
             <w:r>
               <w:t>idPago</w:t>
             </w:r>
+            <w:proofErr w:type="spellEnd"/>
           </w:p>
         </w:tc>
         <w:tc>
@@ -1835,8 +1850,17 @@
           <w:b/>
           <w:bCs/>
         </w:rPr>
-        <w:t>Cuadro x.c</w:t>
+        <w:t xml:space="preserve">Cuadro </w:t>
       </w:r>
+      <w:proofErr w:type="spellStart"/>
+      <w:r>
+        <w:rPr>
+          <w:b/>
+          <w:bCs/>
+        </w:rPr>
+        <w:t>x.c</w:t>
+      </w:r>
+      <w:proofErr w:type="spellEnd"/>
       <w:r>
         <w:rPr>
           <w:b/>
@@ -2553,8 +2577,16 @@
         <w:rPr>
           <w:color w:val="auto"/>
         </w:rPr>
-        <w:t>Cuadro x.x</w:t>
+        <w:t xml:space="preserve">Cuadro </w:t>
       </w:r>
+      <w:proofErr w:type="spellStart"/>
+      <w:r>
+        <w:rPr>
+          <w:color w:val="auto"/>
+        </w:rPr>
+        <w:t>x.x</w:t>
+      </w:r>
+      <w:proofErr w:type="spellEnd"/>
       <w:r>
         <w:rPr>
           <w:color w:val="auto"/>
@@ -2885,9 +2917,11 @@
             <w:pPr>
               <w:spacing w:before="40" w:after="40"/>
             </w:pPr>
+            <w:proofErr w:type="spellStart"/>
             <w:r>
               <w:t>idbimestre</w:t>
             </w:r>
+            <w:proofErr w:type="spellEnd"/>
           </w:p>
         </w:tc>
         <w:tc>
@@ -3387,8 +3421,17 @@
           <w:b/>
           <w:bCs/>
         </w:rPr>
-        <w:t>Cuadro x.c</w:t>
+        <w:t xml:space="preserve">Cuadro </w:t>
       </w:r>
+      <w:proofErr w:type="spellStart"/>
+      <w:r>
+        <w:rPr>
+          <w:b/>
+          <w:bCs/>
+        </w:rPr>
+        <w:t>x.c</w:t>
+      </w:r>
+      <w:proofErr w:type="spellEnd"/>
       <w:r>
         <w:rPr>
           <w:b/>
@@ -4053,8 +4096,16 @@
         <w:rPr>
           <w:color w:val="auto"/>
         </w:rPr>
-        <w:t>Cuadro x.x</w:t>
+        <w:t xml:space="preserve">Cuadro </w:t>
       </w:r>
+      <w:proofErr w:type="spellStart"/>
+      <w:r>
+        <w:rPr>
+          <w:color w:val="auto"/>
+        </w:rPr>
+        <w:t>x.x</w:t>
+      </w:r>
+      <w:proofErr w:type="spellEnd"/>
       <w:r>
         <w:rPr>
           <w:color w:val="auto"/>
@@ -4336,9 +4387,11 @@
             <w:pPr>
               <w:spacing w:before="40" w:after="40"/>
             </w:pPr>
+            <w:proofErr w:type="spellStart"/>
             <w:r>
               <w:t>idAniolectivo</w:t>
             </w:r>
+            <w:proofErr w:type="spellEnd"/>
           </w:p>
         </w:tc>
         <w:tc>
@@ -4577,9 +4630,11 @@
             <w:pPr>
               <w:spacing w:before="40" w:after="40"/>
             </w:pPr>
+            <w:proofErr w:type="spellStart"/>
             <w:r>
               <w:t>idNivel</w:t>
             </w:r>
+            <w:proofErr w:type="spellEnd"/>
           </w:p>
         </w:tc>
         <w:tc>
@@ -4818,9 +4873,11 @@
             <w:pPr>
               <w:spacing w:before="40" w:after="40"/>
             </w:pPr>
+            <w:proofErr w:type="spellStart"/>
             <w:r>
               <w:t>idGrado</w:t>
             </w:r>
+            <w:proofErr w:type="spellEnd"/>
           </w:p>
         </w:tc>
         <w:tc>
@@ -5059,9 +5116,11 @@
             <w:pPr>
               <w:spacing w:before="40" w:after="40"/>
             </w:pPr>
+            <w:proofErr w:type="spellStart"/>
             <w:r>
               <w:t>idSeccion</w:t>
             </w:r>
+            <w:proofErr w:type="spellEnd"/>
           </w:p>
         </w:tc>
         <w:tc>
@@ -5300,9 +5359,11 @@
             <w:pPr>
               <w:spacing w:before="40" w:after="40"/>
             </w:pPr>
+            <w:proofErr w:type="spellStart"/>
             <w:r>
               <w:t>idAlumno</w:t>
             </w:r>
+            <w:proofErr w:type="spellEnd"/>
           </w:p>
         </w:tc>
         <w:tc>
@@ -5551,9 +5612,11 @@
             <w:pPr>
               <w:spacing w:before="40" w:after="40"/>
             </w:pPr>
+            <w:proofErr w:type="spellStart"/>
             <w:r>
               <w:t>observacion</w:t>
             </w:r>
+            <w:proofErr w:type="spellEnd"/>
           </w:p>
         </w:tc>
         <w:tc>
@@ -6104,8 +6167,17 @@
           <w:b/>
           <w:bCs/>
         </w:rPr>
-        <w:t>Cuadro x.c</w:t>
+        <w:t xml:space="preserve">Cuadro </w:t>
       </w:r>
+      <w:proofErr w:type="spellStart"/>
+      <w:r>
+        <w:rPr>
+          <w:b/>
+          <w:bCs/>
+        </w:rPr>
+        <w:t>x.c</w:t>
+      </w:r>
+      <w:proofErr w:type="spellEnd"/>
       <w:r>
         <w:rPr>
           <w:b/>
@@ -6656,8 +6728,17 @@
                 <w:sz w:val="18"/>
                 <w:szCs w:val="18"/>
               </w:rPr>
-              <w:t>Julio Herrera Dominguez</w:t>
-            </w:r>
+              <w:t xml:space="preserve">Julio Herrera </w:t>
+            </w:r>
+            <w:proofErr w:type="spellStart"/>
+            <w:r>
+              <w:rPr>
+                <w:sz w:val="18"/>
+                <w:szCs w:val="18"/>
+              </w:rPr>
+              <w:t>Dominguez</w:t>
+            </w:r>
+            <w:proofErr w:type="spellEnd"/>
           </w:p>
         </w:tc>
         <w:tc>
@@ -7498,7 +7579,15 @@
               <w:spacing w:after="0" w:line="240" w:lineRule="auto"/>
             </w:pPr>
             <w:r>
-              <w:t>El usuario selecciona un año lectivo y luego ingresa el nombre o parte del nombre del alumno matricula del cual desea registrar el pago. Luego se hace click en Buscar</w:t>
+              <w:t xml:space="preserve">El usuario selecciona un año lectivo y luego ingresa el nombre o parte del nombre del alumno matricula del cual desea registrar el pago. Luego se hace </w:t>
+            </w:r>
+            <w:proofErr w:type="spellStart"/>
+            <w:r>
+              <w:t>click</w:t>
+            </w:r>
+            <w:proofErr w:type="spellEnd"/>
+            <w:r>
+              <w:t xml:space="preserve"> en Buscar</w:t>
             </w:r>
           </w:p>
         </w:tc>
@@ -7525,7 +7614,21 @@
               <w:rPr>
                 <w:lang w:val="es-PE"/>
               </w:rPr>
-              <w:t>El usuario hace click en el botón “Registrar” en un alumno de la lista de coincidencias con la búsqueda realizada.</w:t>
+              <w:t xml:space="preserve">El usuario hace </w:t>
+            </w:r>
+            <w:proofErr w:type="spellStart"/>
+            <w:r>
+              <w:rPr>
+                <w:lang w:val="es-PE"/>
+              </w:rPr>
+              <w:t>click</w:t>
+            </w:r>
+            <w:proofErr w:type="spellEnd"/>
+            <w:r>
+              <w:rPr>
+                <w:lang w:val="es-PE"/>
+              </w:rPr>
+              <w:t xml:space="preserve"> en el botón “Registrar” en un alumno de la lista de coincidencias con la búsqueda realizada.</w:t>
             </w:r>
           </w:p>
         </w:tc>
@@ -7597,7 +7700,21 @@
               <w:rPr>
                 <w:lang w:val="es-PE"/>
               </w:rPr>
-              <w:t>El usuario luego puede ingresar el monto a pagar, para luego hacer click en el botón “Registrar Pago”.</w:t>
+              <w:t xml:space="preserve">El usuario luego puede ingresar el monto a pagar, para luego hacer </w:t>
+            </w:r>
+            <w:proofErr w:type="spellStart"/>
+            <w:r>
+              <w:rPr>
+                <w:lang w:val="es-PE"/>
+              </w:rPr>
+              <w:t>click</w:t>
+            </w:r>
+            <w:proofErr w:type="spellEnd"/>
+            <w:r>
+              <w:rPr>
+                <w:lang w:val="es-PE"/>
+              </w:rPr>
+              <w:t xml:space="preserve"> en el botón “Registrar Pago”.</w:t>
             </w:r>
           </w:p>
         </w:tc>
@@ -7686,7 +7803,15 @@
               <w:spacing w:after="0" w:line="240" w:lineRule="auto"/>
             </w:pPr>
             <w:r>
-              <w:t>Después del paso 1.2. el usuario hace click en el botón “Detalle” en un alumno de la lista de coincidencias con la búsqueda realizada.</w:t>
+              <w:t xml:space="preserve">Después del paso 1.2. el usuario hace </w:t>
+            </w:r>
+            <w:proofErr w:type="spellStart"/>
+            <w:r>
+              <w:t>click</w:t>
+            </w:r>
+            <w:proofErr w:type="spellEnd"/>
+            <w:r>
+              <w:t xml:space="preserve"> en el botón “Detalle” en un alumno de la lista de coincidencias con la búsqueda realizada.</w:t>
             </w:r>
           </w:p>
         </w:tc>
@@ -7707,7 +7832,15 @@
               <w:spacing w:after="0" w:line="240" w:lineRule="auto"/>
             </w:pPr>
             <w:r>
-              <w:t>Se muestra el detalle de los pagos del alumno matriculado, luego puede hacer click en “Regresar” para ir al paso 1.1.</w:t>
+              <w:t xml:space="preserve">Se muestra el detalle de los pagos del alumno matriculado, luego puede hacer </w:t>
+            </w:r>
+            <w:proofErr w:type="spellStart"/>
+            <w:r>
+              <w:t>click</w:t>
+            </w:r>
+            <w:proofErr w:type="spellEnd"/>
+            <w:r>
+              <w:t xml:space="preserve"> en “Regresar” para ir al paso 1.1.</w:t>
             </w:r>
           </w:p>
         </w:tc>
@@ -7755,7 +7888,15 @@
               <w:t xml:space="preserve">Después del paso 1.4. </w:t>
             </w:r>
             <w:r>
-              <w:t>el usuario hace click en el botón “Cancelar” en un registro de pago del Historial de Pagos mostrado. Luego aparecerá un formulario de acceso al sistema.</w:t>
+              <w:t xml:space="preserve">el usuario hace </w:t>
+            </w:r>
+            <w:proofErr w:type="spellStart"/>
+            <w:r>
+              <w:t>click</w:t>
+            </w:r>
+            <w:proofErr w:type="spellEnd"/>
+            <w:r>
+              <w:t xml:space="preserve"> en el botón “Cancelar” en un registro de pago del Historial de Pagos mostrado. Luego aparecerá un formulario de acceso al sistema.</w:t>
             </w:r>
           </w:p>
         </w:tc>
@@ -7782,7 +7923,21 @@
               <w:rPr>
                 <w:lang w:val="es-PE"/>
               </w:rPr>
-              <w:t>Debe ser ingresado el “nombre de usuario” y “contraseña” de un usuario administrador cualquiera. Luego se hace click en “Aceptar”.</w:t>
+              <w:t xml:space="preserve">Debe ser ingresado el “nombre de usuario” y “contraseña” de un usuario administrador cualquiera. Luego se hace </w:t>
+            </w:r>
+            <w:proofErr w:type="spellStart"/>
+            <w:r>
+              <w:rPr>
+                <w:lang w:val="es-PE"/>
+              </w:rPr>
+              <w:t>click</w:t>
+            </w:r>
+            <w:proofErr w:type="spellEnd"/>
+            <w:r>
+              <w:rPr>
+                <w:lang w:val="es-PE"/>
+              </w:rPr>
+              <w:t xml:space="preserve"> en “Aceptar”.</w:t>
             </w:r>
           </w:p>
         </w:tc>
@@ -8176,7 +8331,21 @@
               <w:rPr>
                 <w:lang w:val="es-PE"/>
               </w:rPr>
-              <w:t xml:space="preserve">El usuario hace click en el botón “Registrar” en un </w:t>
+              <w:t xml:space="preserve">El usuario hace </w:t>
+            </w:r>
+            <w:proofErr w:type="spellStart"/>
+            <w:r>
+              <w:rPr>
+                <w:lang w:val="es-PE"/>
+              </w:rPr>
+              <w:t>click</w:t>
+            </w:r>
+            <w:proofErr w:type="spellEnd"/>
+            <w:r>
+              <w:rPr>
+                <w:lang w:val="es-PE"/>
+              </w:rPr>
+              <w:t xml:space="preserve"> en el botón “Registrar” en un </w:t>
             </w:r>
             <w:r>
               <w:rPr>
@@ -8272,7 +8441,21 @@
               <w:rPr>
                 <w:lang w:val="es-PE"/>
               </w:rPr>
-              <w:t xml:space="preserve"> puede ingresar las notas de cada alumno, al final al hacer click en “Registrar Notas”, las notas serán registradas en el sistema</w:t>
+              <w:t xml:space="preserve"> puede ingresar las notas de cada alumno, al final al hacer </w:t>
+            </w:r>
+            <w:proofErr w:type="spellStart"/>
+            <w:r>
+              <w:rPr>
+                <w:lang w:val="es-PE"/>
+              </w:rPr>
+              <w:t>click</w:t>
+            </w:r>
+            <w:proofErr w:type="spellEnd"/>
+            <w:r>
+              <w:rPr>
+                <w:lang w:val="es-PE"/>
+              </w:rPr>
+              <w:t xml:space="preserve"> en “Registrar Notas”, las notas serán registradas en el sistema</w:t>
             </w:r>
           </w:p>
         </w:tc>
@@ -8364,7 +8547,15 @@
               <w:spacing w:after="0" w:line="240" w:lineRule="auto"/>
             </w:pPr>
             <w:r>
-              <w:t xml:space="preserve">Después del paso 1.2. el usuario hace click en el botón “Detalle” </w:t>
+              <w:t xml:space="preserve">Después del paso 1.2. el usuario hace </w:t>
+            </w:r>
+            <w:proofErr w:type="spellStart"/>
+            <w:r>
+              <w:t>click</w:t>
+            </w:r>
+            <w:proofErr w:type="spellEnd"/>
+            <w:r>
+              <w:t xml:space="preserve"> en el botón “Detalle” </w:t>
             </w:r>
             <w:r>
               <w:rPr>
@@ -8415,7 +8606,15 @@
               <w:spacing w:after="0" w:line="240" w:lineRule="auto"/>
             </w:pPr>
             <w:r>
-              <w:t>El usuario ingresa la información de la nueva Nota. Luego se debe hacer click en “Registrar Nota”.</w:t>
+              <w:t xml:space="preserve">El usuario ingresa la información de la nueva Nota. Luego se debe hacer </w:t>
+            </w:r>
+            <w:proofErr w:type="spellStart"/>
+            <w:r>
+              <w:t>click</w:t>
+            </w:r>
+            <w:proofErr w:type="spellEnd"/>
+            <w:r>
+              <w:t xml:space="preserve"> en “Registrar Nota”.</w:t>
             </w:r>
           </w:p>
         </w:tc>
@@ -8664,7 +8863,15 @@
           </w:p>
           <w:p>
             <w:r>
-              <w:t>El alumno a ser matriculado, no debe tener una matricula activa.</w:t>
+              <w:t xml:space="preserve">El alumno a ser matriculado, no debe tener una </w:t>
+            </w:r>
+            <w:proofErr w:type="spellStart"/>
+            <w:r>
+              <w:t>matricula</w:t>
+            </w:r>
+            <w:proofErr w:type="spellEnd"/>
+            <w:r>
+              <w:t xml:space="preserve"> activa.</w:t>
             </w:r>
           </w:p>
         </w:tc>
@@ -8728,7 +8935,15 @@
               <w:spacing w:after="0" w:line="240" w:lineRule="auto"/>
             </w:pPr>
             <w:r>
-              <w:t>El usuario hace click en el botón “Matricular Alumno”.</w:t>
+              <w:t xml:space="preserve">El usuario hace </w:t>
+            </w:r>
+            <w:proofErr w:type="spellStart"/>
+            <w:r>
+              <w:t>click</w:t>
+            </w:r>
+            <w:proofErr w:type="spellEnd"/>
+            <w:r>
+              <w:t xml:space="preserve"> en el botón “Matricular Alumno”.</w:t>
             </w:r>
           </w:p>
         </w:tc>
@@ -8782,7 +8997,21 @@
               <w:rPr>
                 <w:lang w:val="es-PE"/>
               </w:rPr>
-              <w:t>El usuario hace click en “Matricular”, aparecerá una solicitud de confirmación de que está seguro de realizar esta acción, de confirmar la acción se registrará la matricula del alumno en el sistema.</w:t>
+              <w:t xml:space="preserve">El usuario hace </w:t>
+            </w:r>
+            <w:proofErr w:type="spellStart"/>
+            <w:r>
+              <w:rPr>
+                <w:lang w:val="es-PE"/>
+              </w:rPr>
+              <w:t>click</w:t>
+            </w:r>
+            <w:proofErr w:type="spellEnd"/>
+            <w:r>
+              <w:rPr>
+                <w:lang w:val="es-PE"/>
+              </w:rPr>
+              <w:t xml:space="preserve"> en “Matricular”, aparecerá una solicitud de confirmación de que está seguro de realizar esta acción, de confirmar la acción se registrará la matricula del alumno en el sistema.</w:t>
             </w:r>
           </w:p>
         </w:tc>
@@ -8991,25 +9220,7 @@
               <w:rPr>
                 <w:lang w:val="es-PE"/>
               </w:rPr>
-              <w:t>El usuario selecciona la opción “</w:t>
-            </w:r>
-            <w:r>
-              <w:rPr>
-                <w:lang w:val="es-PE"/>
-              </w:rPr>
-              <w:t>Deshabilitar</w:t>
-            </w:r>
-            <w:r>
-              <w:rPr>
-                <w:lang w:val="es-PE"/>
-              </w:rPr>
-              <w:t xml:space="preserve">”. </w:t>
-            </w:r>
-            <w:r>
-              <w:rPr>
-                <w:lang w:val="es-PE"/>
-              </w:rPr>
-              <w:t>Se solicitará la confirmación para esta acción.</w:t>
+              <w:t>El usuario selecciona la opción “Deshabilitar”. Se solicitará la confirmación para esta acción.</w:t>
             </w:r>
           </w:p>
         </w:tc>
@@ -9045,8 +9256,6 @@
             <w:r>
               <w:t>En la lista de alumnos sólo debe aparecer los alumnos sin matriculas activas.</w:t>
             </w:r>
-            <w:bookmarkStart w:id="5" w:name="_GoBack"/>
-            <w:bookmarkEnd w:id="5"/>
           </w:p>
         </w:tc>
       </w:tr>
@@ -9066,16 +9275,249 @@
               <w:spacing w:after="0" w:line="240" w:lineRule="auto"/>
             </w:pPr>
             <w:r>
-              <w:t xml:space="preserve">Mostrar un mensaje de solicitud de confirmación antes de </w:t>
-            </w:r>
-            <w:r>
-              <w:t>matricular al alumno</w:t>
+              <w:t>Mostrar un mensaje de solicitud de confirmación antes de matricular al alumno</w:t>
             </w:r>
           </w:p>
         </w:tc>
       </w:tr>
     </w:tbl>
     <w:p/>
+    <w:p>
+      <w:r>
+        <w:t>Diagrama de CU por grupos</w:t>
+      </w:r>
+    </w:p>
+    <w:p>
+      <w:r>
+        <w:t>Apertura de Año Lectivo</w:t>
+      </w:r>
+    </w:p>
+    <w:p>
+      <w:r>
+        <w:rPr>
+          <w:noProof/>
+          <w:lang w:val="es-ES" w:eastAsia="es-ES"/>
+        </w:rPr>
+        <w:lastRenderedPageBreak/>
+        <w:drawing>
+          <wp:inline distT="0" distB="0" distL="0" distR="0" wp14:anchorId="050EA83B" wp14:editId="77155215">
+            <wp:extent cx="5565407" cy="5139559"/>
+            <wp:effectExtent l="0" t="0" r="0" b="4445"/>
+            <wp:docPr id="9" name="Imagen 9"/>
+            <wp:cNvGraphicFramePr>
+              <a:graphicFrameLocks xmlns:a="http://schemas.openxmlformats.org/drawingml/2006/main" noChangeAspect="1"/>
+            </wp:cNvGraphicFramePr>
+            <a:graphic xmlns:a="http://schemas.openxmlformats.org/drawingml/2006/main">
+              <a:graphicData uri="http://schemas.openxmlformats.org/drawingml/2006/picture">
+                <pic:pic xmlns:pic="http://schemas.openxmlformats.org/drawingml/2006/picture">
+                  <pic:nvPicPr>
+                    <pic:cNvPr id="0" name=""/>
+                    <pic:cNvPicPr/>
+                  </pic:nvPicPr>
+                  <pic:blipFill rotWithShape="1">
+                    <a:blip r:embed="rId18"/>
+                    <a:srcRect l="16299" t="26920" r="19355" b="17328"/>
+                    <a:stretch/>
+                  </pic:blipFill>
+                  <pic:spPr bwMode="auto">
+                    <a:xfrm>
+                      <a:off x="0" y="0"/>
+                      <a:ext cx="5574979" cy="5148398"/>
+                    </a:xfrm>
+                    <a:prstGeom prst="rect">
+                      <a:avLst/>
+                    </a:prstGeom>
+                    <a:ln>
+                      <a:noFill/>
+                    </a:ln>
+                    <a:extLst>
+                      <a:ext uri="{53640926-AAD7-44D8-BBD7-CCE9431645EC}">
+                        <a14:shadowObscured xmlns:a14="http://schemas.microsoft.com/office/drawing/2010/main"/>
+                      </a:ext>
+                    </a:extLst>
+                  </pic:spPr>
+                </pic:pic>
+              </a:graphicData>
+            </a:graphic>
+          </wp:inline>
+        </w:drawing>
+      </w:r>
+    </w:p>
+    <w:p>
+      <w:r>
+        <w:t>Pagos y Notas</w:t>
+      </w:r>
+    </w:p>
+    <w:p>
+      <w:r>
+        <w:rPr>
+          <w:noProof/>
+          <w:lang w:val="es-ES" w:eastAsia="es-ES"/>
+        </w:rPr>
+        <w:lastRenderedPageBreak/>
+        <w:drawing>
+          <wp:inline distT="0" distB="0" distL="0" distR="0" wp14:anchorId="6443193C" wp14:editId="13924EB0">
+            <wp:extent cx="5569527" cy="4688632"/>
+            <wp:effectExtent l="0" t="0" r="0" b="0"/>
+            <wp:docPr id="13" name="Imagen 13"/>
+            <wp:cNvGraphicFramePr>
+              <a:graphicFrameLocks xmlns:a="http://schemas.openxmlformats.org/drawingml/2006/main" noChangeAspect="1"/>
+            </wp:cNvGraphicFramePr>
+            <a:graphic xmlns:a="http://schemas.openxmlformats.org/drawingml/2006/main">
+              <a:graphicData uri="http://schemas.openxmlformats.org/drawingml/2006/picture">
+                <pic:pic xmlns:pic="http://schemas.openxmlformats.org/drawingml/2006/picture">
+                  <pic:nvPicPr>
+                    <pic:cNvPr id="0" name=""/>
+                    <pic:cNvPicPr/>
+                  </pic:nvPicPr>
+                  <pic:blipFill rotWithShape="1">
+                    <a:blip r:embed="rId19"/>
+                    <a:srcRect l="28178" t="17492" r="30297" b="16912"/>
+                    <a:stretch/>
+                  </pic:blipFill>
+                  <pic:spPr bwMode="auto">
+                    <a:xfrm>
+                      <a:off x="0" y="0"/>
+                      <a:ext cx="5576459" cy="4694468"/>
+                    </a:xfrm>
+                    <a:prstGeom prst="rect">
+                      <a:avLst/>
+                    </a:prstGeom>
+                    <a:ln>
+                      <a:noFill/>
+                    </a:ln>
+                    <a:extLst>
+                      <a:ext uri="{53640926-AAD7-44D8-BBD7-CCE9431645EC}">
+                        <a14:shadowObscured xmlns:a14="http://schemas.microsoft.com/office/drawing/2010/main"/>
+                      </a:ext>
+                    </a:extLst>
+                  </pic:spPr>
+                </pic:pic>
+              </a:graphicData>
+            </a:graphic>
+          </wp:inline>
+        </w:drawing>
+      </w:r>
+    </w:p>
+    <w:p>
+      <w:r>
+        <w:t>Gestión de Información</w:t>
+      </w:r>
+    </w:p>
+    <w:p>
+      <w:r>
+        <w:rPr>
+          <w:noProof/>
+          <w:lang w:val="es-ES" w:eastAsia="es-ES"/>
+        </w:rPr>
+        <w:lastRenderedPageBreak/>
+        <w:drawing>
+          <wp:inline distT="0" distB="0" distL="0" distR="0" wp14:anchorId="01B54A13" wp14:editId="417E9D42">
+            <wp:extent cx="5569527" cy="4660214"/>
+            <wp:effectExtent l="0" t="0" r="0" b="7620"/>
+            <wp:docPr id="14" name="Imagen 14"/>
+            <wp:cNvGraphicFramePr>
+              <a:graphicFrameLocks xmlns:a="http://schemas.openxmlformats.org/drawingml/2006/main" noChangeAspect="1"/>
+            </wp:cNvGraphicFramePr>
+            <a:graphic xmlns:a="http://schemas.openxmlformats.org/drawingml/2006/main">
+              <a:graphicData uri="http://schemas.openxmlformats.org/drawingml/2006/picture">
+                <pic:pic xmlns:pic="http://schemas.openxmlformats.org/drawingml/2006/picture">
+                  <pic:nvPicPr>
+                    <pic:cNvPr id="0" name=""/>
+                    <pic:cNvPicPr/>
+                  </pic:nvPicPr>
+                  <pic:blipFill rotWithShape="1">
+                    <a:blip r:embed="rId20"/>
+                    <a:srcRect l="5721" t="10733" r="42373" b="7768"/>
+                    <a:stretch/>
+                  </pic:blipFill>
+                  <pic:spPr bwMode="auto">
+                    <a:xfrm>
+                      <a:off x="0" y="0"/>
+                      <a:ext cx="5569529" cy="4660216"/>
+                    </a:xfrm>
+                    <a:prstGeom prst="rect">
+                      <a:avLst/>
+                    </a:prstGeom>
+                    <a:ln>
+                      <a:noFill/>
+                    </a:ln>
+                    <a:extLst>
+                      <a:ext uri="{53640926-AAD7-44D8-BBD7-CCE9431645EC}">
+                        <a14:shadowObscured xmlns:a14="http://schemas.microsoft.com/office/drawing/2010/main"/>
+                      </a:ext>
+                    </a:extLst>
+                  </pic:spPr>
+                </pic:pic>
+              </a:graphicData>
+            </a:graphic>
+          </wp:inline>
+        </w:drawing>
+      </w:r>
+    </w:p>
+    <w:p>
+      <w:r>
+        <w:t>Reportes</w:t>
+      </w:r>
+    </w:p>
+    <w:p>
+      <w:r>
+        <w:rPr>
+          <w:noProof/>
+          <w:lang w:val="es-ES" w:eastAsia="es-ES"/>
+        </w:rPr>
+        <w:lastRenderedPageBreak/>
+        <w:drawing>
+          <wp:inline distT="0" distB="0" distL="0" distR="0" wp14:anchorId="157C5B97" wp14:editId="67B9AB0D">
+            <wp:extent cx="5510150" cy="4271026"/>
+            <wp:effectExtent l="0" t="0" r="0" b="0"/>
+            <wp:docPr id="15" name="Imagen 15"/>
+            <wp:cNvGraphicFramePr>
+              <a:graphicFrameLocks xmlns:a="http://schemas.openxmlformats.org/drawingml/2006/main" noChangeAspect="1"/>
+            </wp:cNvGraphicFramePr>
+            <a:graphic xmlns:a="http://schemas.openxmlformats.org/drawingml/2006/main">
+              <a:graphicData uri="http://schemas.openxmlformats.org/drawingml/2006/picture">
+                <pic:pic xmlns:pic="http://schemas.openxmlformats.org/drawingml/2006/picture">
+                  <pic:nvPicPr>
+                    <pic:cNvPr id="0" name=""/>
+                    <pic:cNvPicPr/>
+                  </pic:nvPicPr>
+                  <pic:blipFill rotWithShape="1">
+                    <a:blip r:embed="rId21"/>
+                    <a:srcRect l="20128" t="12324" r="35593" b="23273"/>
+                    <a:stretch/>
+                  </pic:blipFill>
+                  <pic:spPr bwMode="auto">
+                    <a:xfrm>
+                      <a:off x="0" y="0"/>
+                      <a:ext cx="5517012" cy="4276345"/>
+                    </a:xfrm>
+                    <a:prstGeom prst="rect">
+                      <a:avLst/>
+                    </a:prstGeom>
+                    <a:ln>
+                      <a:noFill/>
+                    </a:ln>
+                    <a:extLst>
+                      <a:ext uri="{53640926-AAD7-44D8-BBD7-CCE9431645EC}">
+                        <a14:shadowObscured xmlns:a14="http://schemas.microsoft.com/office/drawing/2010/main"/>
+                      </a:ext>
+                    </a:extLst>
+                  </pic:spPr>
+                </pic:pic>
+              </a:graphicData>
+            </a:graphic>
+          </wp:inline>
+        </w:drawing>
+      </w:r>
+    </w:p>
+    <w:p>
+      <w:r>
+        <w:t>Diagramas de Robustez</w:t>
+      </w:r>
+      <w:bookmarkStart w:id="5" w:name="_GoBack"/>
+      <w:bookmarkEnd w:id="5"/>
+    </w:p>
     <w:sectPr>
       <w:pgSz w:w="12240" w:h="15840"/>
       <w:pgMar w:top="1418" w:right="1701" w:bottom="1418" w:left="1701" w:header="709" w:footer="709" w:gutter="0"/>
@@ -9087,7 +9529,7 @@
 </file>
 
 <file path=word/endnotes.xml><?xml version="1.0" encoding="utf-8"?>
-<w:endnotes xmlns:wpc="http://schemas.microsoft.com/office/word/2010/wordprocessingCanvas" xmlns:mc="http://schemas.openxmlformats.org/markup-compatibility/2006" xmlns:o="urn:schemas-microsoft-com:office:office" xmlns:r="http://schemas.openxmlformats.org/officeDocument/2006/relationships" xmlns:m="http://schemas.openxmlformats.org/officeDocument/2006/math" xmlns:v="urn:schemas-microsoft-com:vml" xmlns:wp14="http://schemas.microsoft.com/office/word/2010/wordprocessingDrawing" xmlns:wp="http://schemas.openxmlformats.org/drawingml/2006/wordprocessingDrawing" xmlns:w10="urn:schemas-microsoft-com:office:word" xmlns:w="http://schemas.openxmlformats.org/wordprocessingml/2006/main" xmlns:w14="http://schemas.microsoft.com/office/word/2010/wordml" xmlns:w15="http://schemas.microsoft.com/office/word/2012/wordml" xmlns:wpg="http://schemas.microsoft.com/office/word/2010/wordprocessingGroup" xmlns:wpi="http://schemas.microsoft.com/office/word/2010/wordprocessingInk" xmlns:wne="http://schemas.microsoft.com/office/word/2006/wordml" xmlns:wps="http://schemas.microsoft.com/office/word/2010/wordprocessingShape" mc:Ignorable="w14 w15 wp14">
+<w:endnotes xmlns:wpc="http://schemas.microsoft.com/office/word/2010/wordprocessingCanvas" xmlns:mc="http://schemas.openxmlformats.org/markup-compatibility/2006" xmlns:o="urn:schemas-microsoft-com:office:office" xmlns:r="http://schemas.openxmlformats.org/officeDocument/2006/relationships" xmlns:m="http://schemas.openxmlformats.org/officeDocument/2006/math" xmlns:v="urn:schemas-microsoft-com:vml" xmlns:wp14="http://schemas.microsoft.com/office/word/2010/wordprocessingDrawing" xmlns:wp="http://schemas.openxmlformats.org/drawingml/2006/wordprocessingDrawing" xmlns:w10="urn:schemas-microsoft-com:office:word" xmlns:w="http://schemas.openxmlformats.org/wordprocessingml/2006/main" xmlns:w14="http://schemas.microsoft.com/office/word/2010/wordml" xmlns:wpg="http://schemas.microsoft.com/office/word/2010/wordprocessingGroup" xmlns:wpi="http://schemas.microsoft.com/office/word/2010/wordprocessingInk" xmlns:wne="http://schemas.microsoft.com/office/word/2006/wordml" xmlns:wps="http://schemas.microsoft.com/office/word/2010/wordprocessingShape" mc:Ignorable="w14 wp14">
   <w:endnote w:type="separator" w:id="-1">
     <w:p>
       <w:pPr>
@@ -9112,7 +9554,7 @@
 </file>
 
 <file path=word/footnotes.xml><?xml version="1.0" encoding="utf-8"?>
-<w:footnotes xmlns:wpc="http://schemas.microsoft.com/office/word/2010/wordprocessingCanvas" xmlns:mc="http://schemas.openxmlformats.org/markup-compatibility/2006" xmlns:o="urn:schemas-microsoft-com:office:office" xmlns:r="http://schemas.openxmlformats.org/officeDocument/2006/relationships" xmlns:m="http://schemas.openxmlformats.org/officeDocument/2006/math" xmlns:v="urn:schemas-microsoft-com:vml" xmlns:wp14="http://schemas.microsoft.com/office/word/2010/wordprocessingDrawing" xmlns:wp="http://schemas.openxmlformats.org/drawingml/2006/wordprocessingDrawing" xmlns:w10="urn:schemas-microsoft-com:office:word" xmlns:w="http://schemas.openxmlformats.org/wordprocessingml/2006/main" xmlns:w14="http://schemas.microsoft.com/office/word/2010/wordml" xmlns:w15="http://schemas.microsoft.com/office/word/2012/wordml" xmlns:wpg="http://schemas.microsoft.com/office/word/2010/wordprocessingGroup" xmlns:wpi="http://schemas.microsoft.com/office/word/2010/wordprocessingInk" xmlns:wne="http://schemas.microsoft.com/office/word/2006/wordml" xmlns:wps="http://schemas.microsoft.com/office/word/2010/wordprocessingShape" mc:Ignorable="w14 w15 wp14">
+<w:footnotes xmlns:wpc="http://schemas.microsoft.com/office/word/2010/wordprocessingCanvas" xmlns:mc="http://schemas.openxmlformats.org/markup-compatibility/2006" xmlns:o="urn:schemas-microsoft-com:office:office" xmlns:r="http://schemas.openxmlformats.org/officeDocument/2006/relationships" xmlns:m="http://schemas.openxmlformats.org/officeDocument/2006/math" xmlns:v="urn:schemas-microsoft-com:vml" xmlns:wp14="http://schemas.microsoft.com/office/word/2010/wordprocessingDrawing" xmlns:wp="http://schemas.openxmlformats.org/drawingml/2006/wordprocessingDrawing" xmlns:w10="urn:schemas-microsoft-com:office:word" xmlns:w="http://schemas.openxmlformats.org/wordprocessingml/2006/main" xmlns:w14="http://schemas.microsoft.com/office/word/2010/wordml" xmlns:wpg="http://schemas.microsoft.com/office/word/2010/wordprocessingGroup" xmlns:wpi="http://schemas.microsoft.com/office/word/2010/wordprocessingInk" xmlns:wne="http://schemas.microsoft.com/office/word/2006/wordml" xmlns:wps="http://schemas.microsoft.com/office/word/2010/wordprocessingShape" mc:Ignorable="w14 wp14">
   <w:footnote w:type="separator" w:id="-1">
     <w:p>
       <w:pPr>
@@ -9137,8 +9579,8 @@
 </file>
 
 <file path=word/numbering.xml><?xml version="1.0" encoding="utf-8"?>
-<w:numbering xmlns:wpc="http://schemas.microsoft.com/office/word/2010/wordprocessingCanvas" xmlns:mc="http://schemas.openxmlformats.org/markup-compatibility/2006" xmlns:o="urn:schemas-microsoft-com:office:office" xmlns:r="http://schemas.openxmlformats.org/officeDocument/2006/relationships" xmlns:m="http://schemas.openxmlformats.org/officeDocument/2006/math" xmlns:v="urn:schemas-microsoft-com:vml" xmlns:wp14="http://schemas.microsoft.com/office/word/2010/wordprocessingDrawing" xmlns:wp="http://schemas.openxmlformats.org/drawingml/2006/wordprocessingDrawing" xmlns:w10="urn:schemas-microsoft-com:office:word" xmlns:w="http://schemas.openxmlformats.org/wordprocessingml/2006/main" xmlns:w14="http://schemas.microsoft.com/office/word/2010/wordml" xmlns:w15="http://schemas.microsoft.com/office/word/2012/wordml" xmlns:wpg="http://schemas.microsoft.com/office/word/2010/wordprocessingGroup" xmlns:wpi="http://schemas.microsoft.com/office/word/2010/wordprocessingInk" xmlns:wne="http://schemas.microsoft.com/office/word/2006/wordml" xmlns:wps="http://schemas.microsoft.com/office/word/2010/wordprocessingShape" mc:Ignorable="w14 w15 wp14">
-  <w:abstractNum w:abstractNumId="0" w15:restartNumberingAfterBreak="0">
+<w:numbering xmlns:wpc="http://schemas.microsoft.com/office/word/2010/wordprocessingCanvas" xmlns:mc="http://schemas.openxmlformats.org/markup-compatibility/2006" xmlns:o="urn:schemas-microsoft-com:office:office" xmlns:r="http://schemas.openxmlformats.org/officeDocument/2006/relationships" xmlns:m="http://schemas.openxmlformats.org/officeDocument/2006/math" xmlns:v="urn:schemas-microsoft-com:vml" xmlns:wp14="http://schemas.microsoft.com/office/word/2010/wordprocessingDrawing" xmlns:wp="http://schemas.openxmlformats.org/drawingml/2006/wordprocessingDrawing" xmlns:w10="urn:schemas-microsoft-com:office:word" xmlns:w="http://schemas.openxmlformats.org/wordprocessingml/2006/main" xmlns:w14="http://schemas.microsoft.com/office/word/2010/wordml" xmlns:wpg="http://schemas.microsoft.com/office/word/2010/wordprocessingGroup" xmlns:wpi="http://schemas.microsoft.com/office/word/2010/wordprocessingInk" xmlns:wne="http://schemas.microsoft.com/office/word/2006/wordml" xmlns:wps="http://schemas.microsoft.com/office/word/2010/wordprocessingShape" mc:Ignorable="w14 wp14">
+  <w:abstractNum w:abstractNumId="0">
     <w:nsid w:val="2FF74396"/>
     <w:multiLevelType w:val="hybridMultilevel"/>
     <w:tmpl w:val="686A198A"/>
@@ -9224,7 +9666,7 @@
       </w:pPr>
     </w:lvl>
   </w:abstractNum>
-  <w:abstractNum w:abstractNumId="1" w15:restartNumberingAfterBreak="0">
+  <w:abstractNum w:abstractNumId="1">
     <w:nsid w:val="31D57555"/>
     <w:multiLevelType w:val="multilevel"/>
     <w:tmpl w:val="280A001F"/>
@@ -9310,7 +9752,7 @@
       </w:pPr>
     </w:lvl>
   </w:abstractNum>
-  <w:abstractNum w:abstractNumId="2" w15:restartNumberingAfterBreak="0">
+  <w:abstractNum w:abstractNumId="2">
     <w:nsid w:val="349331B4"/>
     <w:multiLevelType w:val="multilevel"/>
     <w:tmpl w:val="E7B6E320"/>
@@ -9423,7 +9865,7 @@
       </w:rPr>
     </w:lvl>
   </w:abstractNum>
-  <w:abstractNum w:abstractNumId="3" w15:restartNumberingAfterBreak="0">
+  <w:abstractNum w:abstractNumId="3">
     <w:nsid w:val="35552942"/>
     <w:multiLevelType w:val="multilevel"/>
     <w:tmpl w:val="E7B6E320"/>
@@ -9536,7 +9978,7 @@
       </w:rPr>
     </w:lvl>
   </w:abstractNum>
-  <w:abstractNum w:abstractNumId="4" w15:restartNumberingAfterBreak="0">
+  <w:abstractNum w:abstractNumId="4">
     <w:nsid w:val="3B6730C0"/>
     <w:multiLevelType w:val="hybridMultilevel"/>
     <w:tmpl w:val="9AEE2570"/>
@@ -9625,7 +10067,7 @@
       </w:pPr>
     </w:lvl>
   </w:abstractNum>
-  <w:abstractNum w:abstractNumId="5" w15:restartNumberingAfterBreak="0">
+  <w:abstractNum w:abstractNumId="5">
     <w:nsid w:val="3F2C29F1"/>
     <w:multiLevelType w:val="multilevel"/>
     <w:tmpl w:val="E7B6E320"/>
@@ -9738,7 +10180,7 @@
       </w:rPr>
     </w:lvl>
   </w:abstractNum>
-  <w:abstractNum w:abstractNumId="6" w15:restartNumberingAfterBreak="0">
+  <w:abstractNum w:abstractNumId="6">
     <w:nsid w:val="47944C04"/>
     <w:multiLevelType w:val="hybridMultilevel"/>
     <w:tmpl w:val="0DC0E67A"/>
@@ -9824,7 +10266,7 @@
       </w:pPr>
     </w:lvl>
   </w:abstractNum>
-  <w:abstractNum w:abstractNumId="7" w15:restartNumberingAfterBreak="0">
+  <w:abstractNum w:abstractNumId="7">
     <w:nsid w:val="4F1C3AD9"/>
     <w:multiLevelType w:val="hybridMultilevel"/>
     <w:tmpl w:val="686A198A"/>
@@ -9910,7 +10352,7 @@
       </w:pPr>
     </w:lvl>
   </w:abstractNum>
-  <w:abstractNum w:abstractNumId="8" w15:restartNumberingAfterBreak="0">
+  <w:abstractNum w:abstractNumId="8">
     <w:nsid w:val="544D66C1"/>
     <w:multiLevelType w:val="hybridMultilevel"/>
     <w:tmpl w:val="9AEE2570"/>
@@ -9999,7 +10441,7 @@
       </w:pPr>
     </w:lvl>
   </w:abstractNum>
-  <w:abstractNum w:abstractNumId="9" w15:restartNumberingAfterBreak="0">
+  <w:abstractNum w:abstractNumId="9">
     <w:nsid w:val="60782DC2"/>
     <w:multiLevelType w:val="hybridMultilevel"/>
     <w:tmpl w:val="39303D4E"/>
@@ -10112,7 +10554,7 @@
       </w:rPr>
     </w:lvl>
   </w:abstractNum>
-  <w:abstractNum w:abstractNumId="10" w15:restartNumberingAfterBreak="0">
+  <w:abstractNum w:abstractNumId="10">
     <w:nsid w:val="669E09F0"/>
     <w:multiLevelType w:val="multilevel"/>
     <w:tmpl w:val="0C0A001F"/>
@@ -10262,7 +10704,7 @@
 </file>
 
 <file path=word/styles.xml><?xml version="1.0" encoding="utf-8"?>
-<w:styles xmlns:mc="http://schemas.openxmlformats.org/markup-compatibility/2006" xmlns:r="http://schemas.openxmlformats.org/officeDocument/2006/relationships" xmlns:w="http://schemas.openxmlformats.org/wordprocessingml/2006/main" xmlns:w14="http://schemas.microsoft.com/office/word/2010/wordml" xmlns:w15="http://schemas.microsoft.com/office/word/2012/wordml" mc:Ignorable="w14 w15">
+<w:styles xmlns:mc="http://schemas.openxmlformats.org/markup-compatibility/2006" xmlns:r="http://schemas.openxmlformats.org/officeDocument/2006/relationships" xmlns:w="http://schemas.openxmlformats.org/wordprocessingml/2006/main" xmlns:w14="http://schemas.microsoft.com/office/word/2010/wordml" mc:Ignorable="w14">
   <w:docDefaults>
     <w:rPrDefault>
       <w:rPr>
@@ -10278,369 +10720,144 @@
       </w:pPr>
     </w:pPrDefault>
   </w:docDefaults>
-  <w:latentStyles w:defLockedState="0" w:defUIPriority="99" w:defSemiHidden="0" w:defUnhideWhenUsed="0" w:defQFormat="0" w:count="371">
-    <w:lsdException w:name="Normal" w:uiPriority="0" w:qFormat="1"/>
-    <w:lsdException w:name="heading 1" w:uiPriority="9" w:qFormat="1"/>
-    <w:lsdException w:name="heading 2" w:semiHidden="1" w:uiPriority="9" w:unhideWhenUsed="1" w:qFormat="1"/>
-    <w:lsdException w:name="heading 3" w:semiHidden="1" w:uiPriority="9" w:unhideWhenUsed="1" w:qFormat="1"/>
-    <w:lsdException w:name="heading 4" w:semiHidden="1" w:uiPriority="9" w:unhideWhenUsed="1" w:qFormat="1"/>
-    <w:lsdException w:name="heading 5" w:semiHidden="1" w:uiPriority="9" w:unhideWhenUsed="1" w:qFormat="1"/>
-    <w:lsdException w:name="heading 6" w:semiHidden="1" w:uiPriority="9" w:unhideWhenUsed="1" w:qFormat="1"/>
-    <w:lsdException w:name="heading 7" w:semiHidden="1" w:uiPriority="9" w:unhideWhenUsed="1" w:qFormat="1"/>
-    <w:lsdException w:name="heading 8" w:semiHidden="1" w:uiPriority="9" w:unhideWhenUsed="1" w:qFormat="1"/>
-    <w:lsdException w:name="heading 9" w:semiHidden="1" w:uiPriority="9" w:unhideWhenUsed="1" w:qFormat="1"/>
-    <w:lsdException w:name="index 1" w:semiHidden="1" w:unhideWhenUsed="1"/>
-    <w:lsdException w:name="index 2" w:semiHidden="1" w:unhideWhenUsed="1"/>
-    <w:lsdException w:name="index 3" w:semiHidden="1" w:unhideWhenUsed="1"/>
-    <w:lsdException w:name="index 4" w:semiHidden="1" w:unhideWhenUsed="1"/>
-    <w:lsdException w:name="index 5" w:semiHidden="1" w:unhideWhenUsed="1"/>
-    <w:lsdException w:name="index 6" w:semiHidden="1" w:unhideWhenUsed="1"/>
-    <w:lsdException w:name="index 7" w:semiHidden="1" w:unhideWhenUsed="1"/>
-    <w:lsdException w:name="index 8" w:semiHidden="1" w:unhideWhenUsed="1"/>
-    <w:lsdException w:name="index 9" w:semiHidden="1" w:unhideWhenUsed="1"/>
-    <w:lsdException w:name="toc 1" w:semiHidden="1" w:uiPriority="39" w:unhideWhenUsed="1"/>
-    <w:lsdException w:name="toc 2" w:semiHidden="1" w:uiPriority="39" w:unhideWhenUsed="1"/>
-    <w:lsdException w:name="toc 3" w:semiHidden="1" w:uiPriority="39" w:unhideWhenUsed="1"/>
-    <w:lsdException w:name="toc 4" w:semiHidden="1" w:uiPriority="39" w:unhideWhenUsed="1"/>
-    <w:lsdException w:name="toc 5" w:semiHidden="1" w:uiPriority="39" w:unhideWhenUsed="1"/>
-    <w:lsdException w:name="toc 6" w:semiHidden="1" w:uiPriority="39" w:unhideWhenUsed="1"/>
-    <w:lsdException w:name="toc 7" w:semiHidden="1" w:uiPriority="39" w:unhideWhenUsed="1"/>
-    <w:lsdException w:name="toc 8" w:semiHidden="1" w:uiPriority="39" w:unhideWhenUsed="1"/>
-    <w:lsdException w:name="toc 9" w:semiHidden="1" w:uiPriority="39" w:unhideWhenUsed="1"/>
-    <w:lsdException w:name="Normal Indent" w:semiHidden="1" w:unhideWhenUsed="1"/>
-    <w:lsdException w:name="footnote text" w:semiHidden="1" w:unhideWhenUsed="1"/>
-    <w:lsdException w:name="annotation text" w:semiHidden="1" w:unhideWhenUsed="1"/>
-    <w:lsdException w:name="header" w:semiHidden="1" w:unhideWhenUsed="1"/>
-    <w:lsdException w:name="footer" w:semiHidden="1" w:unhideWhenUsed="1"/>
-    <w:lsdException w:name="index heading" w:semiHidden="1" w:unhideWhenUsed="1"/>
-    <w:lsdException w:name="caption" w:semiHidden="1" w:uiPriority="35" w:unhideWhenUsed="1" w:qFormat="1"/>
-    <w:lsdException w:name="table of figures" w:semiHidden="1" w:unhideWhenUsed="1"/>
-    <w:lsdException w:name="envelope address" w:semiHidden="1" w:unhideWhenUsed="1"/>
-    <w:lsdException w:name="envelope return" w:semiHidden="1" w:unhideWhenUsed="1"/>
-    <w:lsdException w:name="footnote reference" w:semiHidden="1" w:unhideWhenUsed="1"/>
-    <w:lsdException w:name="annotation reference" w:semiHidden="1" w:unhideWhenUsed="1"/>
-    <w:lsdException w:name="line number" w:semiHidden="1" w:unhideWhenUsed="1"/>
-    <w:lsdException w:name="page number" w:semiHidden="1" w:unhideWhenUsed="1"/>
-    <w:lsdException w:name="endnote reference" w:semiHidden="1" w:unhideWhenUsed="1"/>
-    <w:lsdException w:name="endnote text" w:semiHidden="1" w:unhideWhenUsed="1"/>
-    <w:lsdException w:name="table of authorities" w:semiHidden="1" w:unhideWhenUsed="1"/>
-    <w:lsdException w:name="macro" w:semiHidden="1" w:unhideWhenUsed="1"/>
-    <w:lsdException w:name="toa heading" w:semiHidden="1" w:unhideWhenUsed="1"/>
-    <w:lsdException w:name="List" w:semiHidden="1" w:unhideWhenUsed="1"/>
-    <w:lsdException w:name="List Bullet" w:semiHidden="1" w:unhideWhenUsed="1"/>
-    <w:lsdException w:name="List Number" w:semiHidden="1" w:unhideWhenUsed="1"/>
-    <w:lsdException w:name="List 2" w:semiHidden="1" w:unhideWhenUsed="1"/>
-    <w:lsdException w:name="List 3" w:semiHidden="1" w:unhideWhenUsed="1"/>
-    <w:lsdException w:name="List 4" w:semiHidden="1" w:unhideWhenUsed="1"/>
-    <w:lsdException w:name="List 5" w:semiHidden="1" w:unhideWhenUsed="1"/>
-    <w:lsdException w:name="List Bullet 2" w:semiHidden="1" w:unhideWhenUsed="1"/>
-    <w:lsdException w:name="List Bullet 3" w:semiHidden="1" w:unhideWhenUsed="1"/>
-    <w:lsdException w:name="List Bullet 4" w:semiHidden="1" w:unhideWhenUsed="1"/>
-    <w:lsdException w:name="List Bullet 5" w:semiHidden="1" w:unhideWhenUsed="1"/>
-    <w:lsdException w:name="List Number 2" w:semiHidden="1" w:unhideWhenUsed="1"/>
-    <w:lsdException w:name="List Number 3" w:semiHidden="1" w:unhideWhenUsed="1"/>
-    <w:lsdException w:name="List Number 4" w:semiHidden="1" w:unhideWhenUsed="1"/>
-    <w:lsdException w:name="List Number 5" w:semiHidden="1" w:unhideWhenUsed="1"/>
-    <w:lsdException w:name="Title" w:uiPriority="10" w:qFormat="1"/>
-    <w:lsdException w:name="Closing" w:semiHidden="1" w:unhideWhenUsed="1"/>
-    <w:lsdException w:name="Signature" w:semiHidden="1" w:unhideWhenUsed="1"/>
-    <w:lsdException w:name="Default Paragraph Font" w:semiHidden="1" w:uiPriority="1" w:unhideWhenUsed="1"/>
-    <w:lsdException w:name="Body Text" w:semiHidden="1" w:unhideWhenUsed="1"/>
-    <w:lsdException w:name="Body Text Indent" w:semiHidden="1" w:unhideWhenUsed="1"/>
-    <w:lsdException w:name="List Continue" w:semiHidden="1" w:unhideWhenUsed="1"/>
-    <w:lsdException w:name="List Continue 2" w:semiHidden="1" w:unhideWhenUsed="1"/>
-    <w:lsdException w:name="List Continue 3" w:semiHidden="1" w:unhideWhenUsed="1"/>
-    <w:lsdException w:name="List Continue 4" w:semiHidden="1" w:unhideWhenUsed="1"/>
-    <w:lsdException w:name="List Continue 5" w:semiHidden="1" w:unhideWhenUsed="1"/>
-    <w:lsdException w:name="Message Header" w:semiHidden="1" w:unhideWhenUsed="1"/>
-    <w:lsdException w:name="Subtitle" w:uiPriority="11" w:qFormat="1"/>
-    <w:lsdException w:name="Salutation" w:semiHidden="1" w:unhideWhenUsed="1"/>
-    <w:lsdException w:name="Date" w:semiHidden="1" w:unhideWhenUsed="1"/>
-    <w:lsdException w:name="Body Text First Indent" w:semiHidden="1" w:unhideWhenUsed="1"/>
-    <w:lsdException w:name="Body Text First Indent 2" w:semiHidden="1" w:unhideWhenUsed="1"/>
-    <w:lsdException w:name="Note Heading" w:semiHidden="1" w:unhideWhenUsed="1"/>
-    <w:lsdException w:name="Body Text 2" w:semiHidden="1" w:unhideWhenUsed="1"/>
-    <w:lsdException w:name="Body Text 3" w:semiHidden="1" w:unhideWhenUsed="1"/>
-    <w:lsdException w:name="Body Text Indent 2" w:semiHidden="1" w:unhideWhenUsed="1"/>
-    <w:lsdException w:name="Body Text Indent 3" w:semiHidden="1" w:unhideWhenUsed="1"/>
-    <w:lsdException w:name="Block Text" w:semiHidden="1" w:unhideWhenUsed="1"/>
-    <w:lsdException w:name="Hyperlink" w:semiHidden="1" w:unhideWhenUsed="1"/>
-    <w:lsdException w:name="FollowedHyperlink" w:semiHidden="1" w:unhideWhenUsed="1"/>
-    <w:lsdException w:name="Strong" w:uiPriority="22" w:qFormat="1"/>
-    <w:lsdException w:name="Emphasis" w:uiPriority="20" w:qFormat="1"/>
-    <w:lsdException w:name="Document Map" w:semiHidden="1" w:unhideWhenUsed="1"/>
-    <w:lsdException w:name="Plain Text" w:semiHidden="1" w:unhideWhenUsed="1"/>
-    <w:lsdException w:name="E-mail Signature" w:semiHidden="1" w:unhideWhenUsed="1"/>
-    <w:lsdException w:name="HTML Top of Form" w:semiHidden="1" w:unhideWhenUsed="1"/>
-    <w:lsdException w:name="HTML Bottom of Form" w:semiHidden="1" w:unhideWhenUsed="1"/>
-    <w:lsdException w:name="Normal (Web)" w:semiHidden="1" w:unhideWhenUsed="1"/>
-    <w:lsdException w:name="HTML Acronym" w:semiHidden="1" w:unhideWhenUsed="1"/>
-    <w:lsdException w:name="HTML Address" w:semiHidden="1" w:unhideWhenUsed="1"/>
-    <w:lsdException w:name="HTML Cite" w:semiHidden="1" w:unhideWhenUsed="1"/>
-    <w:lsdException w:name="HTML Code" w:semiHidden="1" w:unhideWhenUsed="1"/>
-    <w:lsdException w:name="HTML Definition" w:semiHidden="1" w:unhideWhenUsed="1"/>
-    <w:lsdException w:name="HTML Keyboard" w:semiHidden="1" w:unhideWhenUsed="1"/>
-    <w:lsdException w:name="HTML Preformatted" w:semiHidden="1" w:unhideWhenUsed="1"/>
-    <w:lsdException w:name="HTML Sample" w:semiHidden="1" w:unhideWhenUsed="1"/>
-    <w:lsdException w:name="HTML Typewriter" w:semiHidden="1" w:unhideWhenUsed="1"/>
-    <w:lsdException w:name="HTML Variable" w:semiHidden="1" w:unhideWhenUsed="1"/>
-    <w:lsdException w:name="Normal Table" w:semiHidden="1" w:unhideWhenUsed="1"/>
-    <w:lsdException w:name="annotation subject" w:semiHidden="1" w:unhideWhenUsed="1"/>
-    <w:lsdException w:name="No List" w:semiHidden="1" w:unhideWhenUsed="1"/>
-    <w:lsdException w:name="Outline List 1" w:semiHidden="1" w:unhideWhenUsed="1"/>
-    <w:lsdException w:name="Outline List 2" w:semiHidden="1" w:unhideWhenUsed="1"/>
-    <w:lsdException w:name="Outline List 3" w:semiHidden="1" w:unhideWhenUsed="1"/>
-    <w:lsdException w:name="Table Simple 1" w:semiHidden="1" w:unhideWhenUsed="1"/>
-    <w:lsdException w:name="Table Simple 2" w:semiHidden="1" w:unhideWhenUsed="1"/>
-    <w:lsdException w:name="Table Simple 3" w:semiHidden="1" w:unhideWhenUsed="1"/>
-    <w:lsdException w:name="Table Classic 1" w:semiHidden="1" w:unhideWhenUsed="1"/>
-    <w:lsdException w:name="Table Classic 2" w:semiHidden="1" w:unhideWhenUsed="1"/>
-    <w:lsdException w:name="Table Classic 3" w:semiHidden="1" w:unhideWhenUsed="1"/>
-    <w:lsdException w:name="Table Classic 4" w:semiHidden="1" w:unhideWhenUsed="1"/>
-    <w:lsdException w:name="Table Colorful 1" w:semiHidden="1" w:unhideWhenUsed="1"/>
-    <w:lsdException w:name="Table Colorful 2" w:semiHidden="1" w:unhideWhenUsed="1"/>
-    <w:lsdException w:name="Table Colorful 3" w:semiHidden="1" w:unhideWhenUsed="1"/>
-    <w:lsdException w:name="Table Columns 1" w:semiHidden="1" w:unhideWhenUsed="1"/>
-    <w:lsdException w:name="Table Columns 2" w:semiHidden="1" w:unhideWhenUsed="1"/>
-    <w:lsdException w:name="Table Columns 3" w:semiHidden="1" w:unhideWhenUsed="1"/>
-    <w:lsdException w:name="Table Columns 4" w:semiHidden="1" w:unhideWhenUsed="1"/>
-    <w:lsdException w:name="Table Columns 5" w:semiHidden="1" w:unhideWhenUsed="1"/>
-    <w:lsdException w:name="Table Grid 1" w:semiHidden="1" w:unhideWhenUsed="1"/>
-    <w:lsdException w:name="Table Grid 2" w:semiHidden="1" w:unhideWhenUsed="1"/>
-    <w:lsdException w:name="Table Grid 3" w:semiHidden="1" w:unhideWhenUsed="1"/>
-    <w:lsdException w:name="Table Grid 4" w:semiHidden="1" w:unhideWhenUsed="1"/>
-    <w:lsdException w:name="Table Grid 5" w:semiHidden="1" w:unhideWhenUsed="1"/>
-    <w:lsdException w:name="Table Grid 6" w:semiHidden="1" w:unhideWhenUsed="1"/>
-    <w:lsdException w:name="Table Grid 7" w:semiHidden="1" w:unhideWhenUsed="1"/>
-    <w:lsdException w:name="Table Grid 8" w:semiHidden="1" w:unhideWhenUsed="1"/>
-    <w:lsdException w:name="Table List 1" w:semiHidden="1" w:unhideWhenUsed="1"/>
-    <w:lsdException w:name="Table List 2" w:semiHidden="1" w:unhideWhenUsed="1"/>
-    <w:lsdException w:name="Table List 3" w:semiHidden="1" w:unhideWhenUsed="1"/>
-    <w:lsdException w:name="Table List 4" w:semiHidden="1" w:unhideWhenUsed="1"/>
-    <w:lsdException w:name="Table List 5" w:semiHidden="1" w:unhideWhenUsed="1"/>
-    <w:lsdException w:name="Table List 6" w:semiHidden="1" w:unhideWhenUsed="1"/>
-    <w:lsdException w:name="Table List 7" w:semiHidden="1" w:unhideWhenUsed="1"/>
-    <w:lsdException w:name="Table List 8" w:semiHidden="1" w:unhideWhenUsed="1"/>
-    <w:lsdException w:name="Table 3D effects 1" w:semiHidden="1" w:unhideWhenUsed="1"/>
-    <w:lsdException w:name="Table 3D effects 2" w:semiHidden="1" w:unhideWhenUsed="1"/>
-    <w:lsdException w:name="Table 3D effects 3" w:semiHidden="1" w:unhideWhenUsed="1"/>
-    <w:lsdException w:name="Table Contemporary" w:semiHidden="1" w:unhideWhenUsed="1"/>
-    <w:lsdException w:name="Table Elegant" w:semiHidden="1" w:unhideWhenUsed="1"/>
-    <w:lsdException w:name="Table Professional" w:semiHidden="1" w:unhideWhenUsed="1"/>
-    <w:lsdException w:name="Table Subtle 1" w:semiHidden="1" w:unhideWhenUsed="1"/>
-    <w:lsdException w:name="Table Subtle 2" w:semiHidden="1" w:unhideWhenUsed="1"/>
-    <w:lsdException w:name="Table Web 1" w:semiHidden="1" w:unhideWhenUsed="1"/>
-    <w:lsdException w:name="Table Web 2" w:semiHidden="1" w:unhideWhenUsed="1"/>
-    <w:lsdException w:name="Table Web 3" w:semiHidden="1" w:unhideWhenUsed="1"/>
-    <w:lsdException w:name="Balloon Text" w:semiHidden="1" w:unhideWhenUsed="1"/>
-    <w:lsdException w:name="Table Grid" w:uiPriority="59"/>
-    <w:lsdException w:name="Table Theme" w:semiHidden="1" w:unhideWhenUsed="1"/>
-    <w:lsdException w:name="Placeholder Text" w:semiHidden="1"/>
-    <w:lsdException w:name="No Spacing" w:uiPriority="1" w:qFormat="1"/>
-    <w:lsdException w:name="Light Shading" w:uiPriority="60"/>
-    <w:lsdException w:name="Light List" w:uiPriority="61"/>
-    <w:lsdException w:name="Light Grid" w:uiPriority="62"/>
-    <w:lsdException w:name="Medium Shading 1" w:uiPriority="63"/>
-    <w:lsdException w:name="Medium Shading 2" w:uiPriority="64"/>
-    <w:lsdException w:name="Medium List 1" w:uiPriority="65"/>
-    <w:lsdException w:name="Medium List 2" w:uiPriority="66"/>
-    <w:lsdException w:name="Medium Grid 1" w:uiPriority="67"/>
-    <w:lsdException w:name="Medium Grid 2" w:uiPriority="68"/>
-    <w:lsdException w:name="Medium Grid 3" w:uiPriority="69"/>
-    <w:lsdException w:name="Dark List" w:uiPriority="70"/>
-    <w:lsdException w:name="Colorful Shading" w:uiPriority="71"/>
-    <w:lsdException w:name="Colorful List" w:uiPriority="72"/>
-    <w:lsdException w:name="Colorful Grid" w:uiPriority="73"/>
-    <w:lsdException w:name="Light Shading Accent 1" w:uiPriority="60"/>
-    <w:lsdException w:name="Light List Accent 1" w:uiPriority="61"/>
-    <w:lsdException w:name="Light Grid Accent 1" w:uiPriority="62"/>
-    <w:lsdException w:name="Medium Shading 1 Accent 1" w:uiPriority="63"/>
-    <w:lsdException w:name="Medium Shading 2 Accent 1" w:uiPriority="64"/>
-    <w:lsdException w:name="Medium List 1 Accent 1" w:uiPriority="65"/>
-    <w:lsdException w:name="Revision" w:semiHidden="1"/>
-    <w:lsdException w:name="List Paragraph" w:uiPriority="34" w:qFormat="1"/>
-    <w:lsdException w:name="Quote" w:uiPriority="29" w:qFormat="1"/>
-    <w:lsdException w:name="Intense Quote" w:uiPriority="30" w:qFormat="1"/>
-    <w:lsdException w:name="Medium List 2 Accent 1" w:uiPriority="66"/>
-    <w:lsdException w:name="Medium Grid 1 Accent 1" w:uiPriority="67"/>
-    <w:lsdException w:name="Medium Grid 2 Accent 1" w:uiPriority="68"/>
-    <w:lsdException w:name="Medium Grid 3 Accent 1" w:uiPriority="69"/>
-    <w:lsdException w:name="Dark List Accent 1" w:uiPriority="70"/>
-    <w:lsdException w:name="Colorful Shading Accent 1" w:uiPriority="71"/>
-    <w:lsdException w:name="Colorful List Accent 1" w:uiPriority="72"/>
-    <w:lsdException w:name="Colorful Grid Accent 1" w:uiPriority="73"/>
-    <w:lsdException w:name="Light Shading Accent 2" w:uiPriority="60"/>
-    <w:lsdException w:name="Light List Accent 2" w:uiPriority="61"/>
-    <w:lsdException w:name="Light Grid Accent 2" w:uiPriority="62"/>
-    <w:lsdException w:name="Medium Shading 1 Accent 2" w:uiPriority="63"/>
-    <w:lsdException w:name="Medium Shading 2 Accent 2" w:uiPriority="64"/>
-    <w:lsdException w:name="Medium List 1 Accent 2" w:uiPriority="65"/>
-    <w:lsdException w:name="Medium List 2 Accent 2" w:uiPriority="66"/>
-    <w:lsdException w:name="Medium Grid 1 Accent 2" w:uiPriority="67"/>
-    <w:lsdException w:name="Medium Grid 2 Accent 2" w:uiPriority="68"/>
-    <w:lsdException w:name="Medium Grid 3 Accent 2" w:uiPriority="69"/>
-    <w:lsdException w:name="Dark List Accent 2" w:uiPriority="70"/>
-    <w:lsdException w:name="Colorful Shading Accent 2" w:uiPriority="71"/>
-    <w:lsdException w:name="Colorful List Accent 2" w:uiPriority="72"/>
-    <w:lsdException w:name="Colorful Grid Accent 2" w:uiPriority="73"/>
-    <w:lsdException w:name="Light Shading Accent 3" w:uiPriority="60"/>
-    <w:lsdException w:name="Light List Accent 3" w:uiPriority="61"/>
-    <w:lsdException w:name="Light Grid Accent 3" w:uiPriority="62"/>
-    <w:lsdException w:name="Medium Shading 1 Accent 3" w:uiPriority="63"/>
-    <w:lsdException w:name="Medium Shading 2 Accent 3" w:uiPriority="64"/>
-    <w:lsdException w:name="Medium List 1 Accent 3" w:uiPriority="65"/>
-    <w:lsdException w:name="Medium List 2 Accent 3" w:uiPriority="66"/>
-    <w:lsdException w:name="Medium Grid 1 Accent 3" w:uiPriority="67"/>
-    <w:lsdException w:name="Medium Grid 2 Accent 3" w:uiPriority="68"/>
-    <w:lsdException w:name="Medium Grid 3 Accent 3" w:uiPriority="69"/>
-    <w:lsdException w:name="Dark List Accent 3" w:uiPriority="70"/>
-    <w:lsdException w:name="Colorful Shading Accent 3" w:uiPriority="71"/>
-    <w:lsdException w:name="Colorful List Accent 3" w:uiPriority="72"/>
-    <w:lsdException w:name="Colorful Grid Accent 3" w:uiPriority="73"/>
-    <w:lsdException w:name="Light Shading Accent 4" w:uiPriority="60"/>
-    <w:lsdException w:name="Light List Accent 4" w:uiPriority="61"/>
-    <w:lsdException w:name="Light Grid Accent 4" w:uiPriority="62"/>
-    <w:lsdException w:name="Medium Shading 1 Accent 4" w:uiPriority="63"/>
-    <w:lsdException w:name="Medium Shading 2 Accent 4" w:uiPriority="64"/>
-    <w:lsdException w:name="Medium List 1 Accent 4" w:uiPriority="65"/>
-    <w:lsdException w:name="Medium List 2 Accent 4" w:uiPriority="66"/>
-    <w:lsdException w:name="Medium Grid 1 Accent 4" w:uiPriority="67"/>
-    <w:lsdException w:name="Medium Grid 2 Accent 4" w:uiPriority="68"/>
-    <w:lsdException w:name="Medium Grid 3 Accent 4" w:uiPriority="69"/>
-    <w:lsdException w:name="Dark List Accent 4" w:uiPriority="70"/>
-    <w:lsdException w:name="Colorful Shading Accent 4" w:uiPriority="71"/>
-    <w:lsdException w:name="Colorful List Accent 4" w:uiPriority="72"/>
-    <w:lsdException w:name="Colorful Grid Accent 4" w:uiPriority="73"/>
-    <w:lsdException w:name="Light Shading Accent 5" w:uiPriority="60"/>
-    <w:lsdException w:name="Light List Accent 5" w:uiPriority="61"/>
-    <w:lsdException w:name="Light Grid Accent 5" w:uiPriority="62"/>
-    <w:lsdException w:name="Medium Shading 1 Accent 5" w:uiPriority="63"/>
-    <w:lsdException w:name="Medium Shading 2 Accent 5" w:uiPriority="64"/>
-    <w:lsdException w:name="Medium List 1 Accent 5" w:uiPriority="65"/>
-    <w:lsdException w:name="Medium List 2 Accent 5" w:uiPriority="66"/>
-    <w:lsdException w:name="Medium Grid 1 Accent 5" w:uiPriority="67"/>
-    <w:lsdException w:name="Medium Grid 2 Accent 5" w:uiPriority="68"/>
-    <w:lsdException w:name="Medium Grid 3 Accent 5" w:uiPriority="69"/>
-    <w:lsdException w:name="Dark List Accent 5" w:uiPriority="70"/>
-    <w:lsdException w:name="Colorful Shading Accent 5" w:uiPriority="71"/>
-    <w:lsdException w:name="Colorful List Accent 5" w:uiPriority="72"/>
-    <w:lsdException w:name="Colorful Grid Accent 5" w:uiPriority="73"/>
-    <w:lsdException w:name="Light Shading Accent 6" w:uiPriority="60"/>
-    <w:lsdException w:name="Light List Accent 6" w:uiPriority="61"/>
-    <w:lsdException w:name="Light Grid Accent 6" w:uiPriority="62"/>
-    <w:lsdException w:name="Medium Shading 1 Accent 6" w:uiPriority="63"/>
-    <w:lsdException w:name="Medium Shading 2 Accent 6" w:uiPriority="64"/>
-    <w:lsdException w:name="Medium List 1 Accent 6" w:uiPriority="65"/>
-    <w:lsdException w:name="Medium List 2 Accent 6" w:uiPriority="66"/>
-    <w:lsdException w:name="Medium Grid 1 Accent 6" w:uiPriority="67"/>
-    <w:lsdException w:name="Medium Grid 2 Accent 6" w:uiPriority="68"/>
-    <w:lsdException w:name="Medium Grid 3 Accent 6" w:uiPriority="69"/>
-    <w:lsdException w:name="Dark List Accent 6" w:uiPriority="70"/>
-    <w:lsdException w:name="Colorful Shading Accent 6" w:uiPriority="71"/>
-    <w:lsdException w:name="Colorful List Accent 6" w:uiPriority="72"/>
-    <w:lsdException w:name="Colorful Grid Accent 6" w:uiPriority="73"/>
-    <w:lsdException w:name="Subtle Emphasis" w:uiPriority="19" w:qFormat="1"/>
-    <w:lsdException w:name="Intense Emphasis" w:uiPriority="21" w:qFormat="1"/>
-    <w:lsdException w:name="Subtle Reference" w:uiPriority="31" w:qFormat="1"/>
-    <w:lsdException w:name="Intense Reference" w:uiPriority="32" w:qFormat="1"/>
-    <w:lsdException w:name="Book Title" w:uiPriority="33" w:qFormat="1"/>
-    <w:lsdException w:name="Bibliography" w:semiHidden="1" w:uiPriority="37" w:unhideWhenUsed="1"/>
-    <w:lsdException w:name="TOC Heading" w:semiHidden="1" w:uiPriority="39" w:unhideWhenUsed="1" w:qFormat="1"/>
-    <w:lsdException w:name="Grid Table 4" w:uiPriority="49"/>
-    <w:lsdException w:name="Grid Table 5 Dark" w:uiPriority="50"/>
-    <w:lsdException w:name="Grid Table 6 Colorful" w:uiPriority="51"/>
-    <w:lsdException w:name="Grid Table 7 Colorful" w:uiPriority="52"/>
-    <w:lsdException w:name="Grid Table 1 Light Accent 1" w:uiPriority="46"/>
-    <w:lsdException w:name="Grid Table 2 Accent 1" w:uiPriority="47"/>
-    <w:lsdException w:name="Grid Table 3 Accent 1" w:uiPriority="48"/>
-    <w:lsdException w:name="Grid Table 4 Accent 1" w:uiPriority="49"/>
-    <w:lsdException w:name="Grid Table 5 Dark Accent 1" w:uiPriority="50"/>
-    <w:lsdException w:name="Grid Table 6 Colorful Accent 1" w:uiPriority="51"/>
-    <w:lsdException w:name="Grid Table 7 Colorful Accent 1" w:uiPriority="52"/>
-    <w:lsdException w:name="Grid Table 1 Light Accent 2" w:uiPriority="46"/>
-    <w:lsdException w:name="Grid Table 2 Accent 2" w:uiPriority="47"/>
-    <w:lsdException w:name="Grid Table 3 Accent 2" w:uiPriority="48"/>
-    <w:lsdException w:name="Grid Table 4 Accent 2" w:uiPriority="49"/>
-    <w:lsdException w:name="Grid Table 5 Dark Accent 2" w:uiPriority="50"/>
-    <w:lsdException w:name="Grid Table 6 Colorful Accent 2" w:uiPriority="51"/>
-    <w:lsdException w:name="Grid Table 7 Colorful Accent 2" w:uiPriority="52"/>
-    <w:lsdException w:name="Grid Table 1 Light Accent 3" w:uiPriority="46"/>
-    <w:lsdException w:name="Grid Table 2 Accent 3" w:uiPriority="47"/>
-    <w:lsdException w:name="Grid Table 3 Accent 3" w:uiPriority="48"/>
-    <w:lsdException w:name="Grid Table 4 Accent 3" w:uiPriority="49"/>
-    <w:lsdException w:name="Grid Table 5 Dark Accent 3" w:uiPriority="50"/>
-    <w:lsdException w:name="Grid Table 6 Colorful Accent 3" w:uiPriority="51"/>
-    <w:lsdException w:name="Grid Table 7 Colorful Accent 3" w:uiPriority="52"/>
-    <w:lsdException w:name="Grid Table 1 Light Accent 4" w:uiPriority="46"/>
-    <w:lsdException w:name="Grid Table 2 Accent 4" w:uiPriority="47"/>
-    <w:lsdException w:name="Grid Table 3 Accent 4" w:uiPriority="48"/>
-    <w:lsdException w:name="Grid Table 4 Accent 4" w:uiPriority="49"/>
-    <w:lsdException w:name="Grid Table 5 Dark Accent 4" w:uiPriority="50"/>
-    <w:lsdException w:name="Grid Table 6 Colorful Accent 4" w:uiPriority="51"/>
-    <w:lsdException w:name="Grid Table 7 Colorful Accent 4" w:uiPriority="52"/>
-    <w:lsdException w:name="Grid Table 1 Light Accent 5" w:uiPriority="46"/>
-    <w:lsdException w:name="Grid Table 2 Accent 5" w:uiPriority="47"/>
-    <w:lsdException w:name="Grid Table 3 Accent 5" w:uiPriority="48"/>
-    <w:lsdException w:name="Grid Table 4 Accent 5" w:uiPriority="49"/>
-    <w:lsdException w:name="Grid Table 5 Dark Accent 5" w:uiPriority="50"/>
-    <w:lsdException w:name="Grid Table 6 Colorful Accent 5" w:uiPriority="51"/>
-    <w:lsdException w:name="Grid Table 7 Colorful Accent 5" w:uiPriority="52"/>
-    <w:lsdException w:name="Grid Table 1 Light Accent 6" w:uiPriority="46"/>
-    <w:lsdException w:name="Grid Table 2 Accent 6" w:uiPriority="47"/>
-    <w:lsdException w:name="Grid Table 3 Accent 6" w:uiPriority="48"/>
-    <w:lsdException w:name="Grid Table 4 Accent 6" w:uiPriority="49"/>
-    <w:lsdException w:name="Grid Table 5 Dark Accent 6" w:uiPriority="50"/>
-    <w:lsdException w:name="Grid Table 6 Colorful Accent 6" w:uiPriority="51"/>
-    <w:lsdException w:name="Grid Table 7 Colorful Accent 6" w:uiPriority="52"/>
-    <w:lsdException w:name="List Table 1 Light" w:uiPriority="46"/>
-    <w:lsdException w:name="List Table 2" w:uiPriority="47"/>
-    <w:lsdException w:name="List Table 3" w:uiPriority="48"/>
-    <w:lsdException w:name="List Table 4" w:uiPriority="49"/>
-    <w:lsdException w:name="List Table 5 Dark" w:uiPriority="50"/>
-    <w:lsdException w:name="List Table 6 Colorful" w:uiPriority="51"/>
-    <w:lsdException w:name="List Table 7 Colorful" w:uiPriority="52"/>
-    <w:lsdException w:name="List Table 1 Light Accent 1" w:uiPriority="46"/>
-    <w:lsdException w:name="List Table 2 Accent 1" w:uiPriority="47"/>
-    <w:lsdException w:name="List Table 3 Accent 1" w:uiPriority="48"/>
-    <w:lsdException w:name="List Table 4 Accent 1" w:uiPriority="49"/>
-    <w:lsdException w:name="List Table 5 Dark Accent 1" w:uiPriority="50"/>
-    <w:lsdException w:name="List Table 6 Colorful Accent 1" w:uiPriority="51"/>
-    <w:lsdException w:name="List Table 7 Colorful Accent 1" w:uiPriority="52"/>
-    <w:lsdException w:name="List Table 1 Light Accent 2" w:uiPriority="46"/>
-    <w:lsdException w:name="List Table 2 Accent 2" w:uiPriority="47"/>
-    <w:lsdException w:name="List Table 3 Accent 2" w:uiPriority="48"/>
-    <w:lsdException w:name="List Table 4 Accent 2" w:uiPriority="49"/>
-    <w:lsdException w:name="List Table 5 Dark Accent 2" w:uiPriority="50"/>
-    <w:lsdException w:name="List Table 6 Colorful Accent 2" w:uiPriority="51"/>
-    <w:lsdException w:name="List Table 7 Colorful Accent 2" w:uiPriority="52"/>
-    <w:lsdException w:name="List Table 1 Light Accent 3" w:uiPriority="46"/>
-    <w:lsdException w:name="List Table 2 Accent 3" w:uiPriority="47"/>
-    <w:lsdException w:name="List Table 3 Accent 3" w:uiPriority="48"/>
-    <w:lsdException w:name="List Table 4 Accent 3" w:uiPriority="49"/>
-    <w:lsdException w:name="List Table 5 Dark Accent 3" w:uiPriority="50"/>
-    <w:lsdException w:name="List Table 6 Colorful Accent 3" w:uiPriority="51"/>
-    <w:lsdException w:name="List Table 7 Colorful Accent 3" w:uiPriority="52"/>
-    <w:lsdException w:name="List Table 1 Light Accent 4" w:uiPriority="46"/>
-    <w:lsdException w:name="List Table 2 Accent 4" w:uiPriority="47"/>
-    <w:lsdException w:name="List Table 3 Accent 4" w:uiPriority="48"/>
-    <w:lsdException w:name="List Table 4 Accent 4" w:uiPriority="49"/>
-    <w:lsdException w:name="List Table 5 Dark Accent 4" w:uiPriority="50"/>
-    <w:lsdException w:name="List Table 6 Colorful Accent 4" w:uiPriority="51"/>
-    <w:lsdException w:name="List Table 7 Colorful Accent 4" w:uiPriority="52"/>
-    <w:lsdException w:name="List Table 1 Light Accent 5" w:uiPriority="46"/>
-    <w:lsdException w:name="List Table 2 Accent 5" w:uiPriority="47"/>
-    <w:lsdException w:name="List Table 3 Accent 5" w:uiPriority="48"/>
-    <w:lsdException w:name="List Table 4 Accent 5" w:uiPriority="49"/>
-    <w:lsdException w:name="List Table 5 Dark Accent 5" w:uiPriority="50"/>
-    <w:lsdException w:name="List Table 6 Colorful Accent 5" w:uiPriority="51"/>
-    <w:lsdException w:name="List Table 7 Colorful Accent 5" w:uiPriority="52"/>
-    <w:lsdException w:name="List Table 1 Light Accent 6" w:uiPriority="46"/>
-    <w:lsdException w:name="List Table 2 Accent 6" w:uiPriority="47"/>
-    <w:lsdException w:name="List Table 3 Accent 6" w:uiPriority="48"/>
-    <w:lsdException w:name="List Table 4 Accent 6" w:uiPriority="49"/>
-    <w:lsdException w:name="List Table 5 Dark Accent 6" w:uiPriority="50"/>
-    <w:lsdException w:name="List Table 6 Colorful Accent 6" w:uiPriority="51"/>
-    <w:lsdException w:name="List Table 7 Colorful Accent 6" w:uiPriority="52"/>
+  <w:latentStyles w:defLockedState="0" w:defUIPriority="99" w:defSemiHidden="1" w:defUnhideWhenUsed="1" w:defQFormat="0" w:count="267">
+    <w:lsdException w:name="Normal" w:semiHidden="0" w:uiPriority="0" w:unhideWhenUsed="0" w:qFormat="1"/>
+    <w:lsdException w:name="heading 1" w:semiHidden="0" w:uiPriority="9" w:unhideWhenUsed="0" w:qFormat="1"/>
+    <w:lsdException w:name="heading 2" w:uiPriority="9" w:qFormat="1"/>
+    <w:lsdException w:name="heading 3" w:uiPriority="9" w:qFormat="1"/>
+    <w:lsdException w:name="heading 4" w:uiPriority="9" w:qFormat="1"/>
+    <w:lsdException w:name="heading 5" w:uiPriority="9" w:qFormat="1"/>
+    <w:lsdException w:name="heading 6" w:uiPriority="9" w:qFormat="1"/>
+    <w:lsdException w:name="heading 7" w:uiPriority="9" w:qFormat="1"/>
+    <w:lsdException w:name="heading 8" w:uiPriority="9" w:qFormat="1"/>
+    <w:lsdException w:name="heading 9" w:uiPriority="9" w:qFormat="1"/>
+    <w:lsdException w:name="toc 1" w:uiPriority="39"/>
+    <w:lsdException w:name="toc 2" w:uiPriority="39"/>
+    <w:lsdException w:name="toc 3" w:uiPriority="39"/>
+    <w:lsdException w:name="toc 4" w:uiPriority="39"/>
+    <w:lsdException w:name="toc 5" w:uiPriority="39"/>
+    <w:lsdException w:name="toc 6" w:uiPriority="39"/>
+    <w:lsdException w:name="toc 7" w:uiPriority="39"/>
+    <w:lsdException w:name="toc 8" w:uiPriority="39"/>
+    <w:lsdException w:name="toc 9" w:uiPriority="39"/>
+    <w:lsdException w:name="caption" w:uiPriority="35" w:qFormat="1"/>
+    <w:lsdException w:name="Title" w:semiHidden="0" w:uiPriority="10" w:unhideWhenUsed="0" w:qFormat="1"/>
+    <w:lsdException w:name="Default Paragraph Font" w:uiPriority="1"/>
+    <w:lsdException w:name="Subtitle" w:semiHidden="0" w:uiPriority="11" w:unhideWhenUsed="0" w:qFormat="1"/>
+    <w:lsdException w:name="Strong" w:semiHidden="0" w:uiPriority="22" w:unhideWhenUsed="0" w:qFormat="1"/>
+    <w:lsdException w:name="Emphasis" w:semiHidden="0" w:uiPriority="20" w:unhideWhenUsed="0" w:qFormat="1"/>
+    <w:lsdException w:name="Table Grid" w:semiHidden="0" w:uiPriority="59" w:unhideWhenUsed="0"/>
+    <w:lsdException w:name="Placeholder Text" w:unhideWhenUsed="0"/>
+    <w:lsdException w:name="No Spacing" w:semiHidden="0" w:uiPriority="1" w:unhideWhenUsed="0" w:qFormat="1"/>
+    <w:lsdException w:name="Light Shading" w:semiHidden="0" w:uiPriority="60" w:unhideWhenUsed="0"/>
+    <w:lsdException w:name="Light List" w:semiHidden="0" w:uiPriority="61" w:unhideWhenUsed="0"/>
+    <w:lsdException w:name="Light Grid" w:semiHidden="0" w:uiPriority="62" w:unhideWhenUsed="0"/>
+    <w:lsdException w:name="Medium Shading 1" w:semiHidden="0" w:uiPriority="63" w:unhideWhenUsed="0"/>
+    <w:lsdException w:name="Medium Shading 2" w:semiHidden="0" w:uiPriority="64" w:unhideWhenUsed="0"/>
+    <w:lsdException w:name="Medium List 1" w:semiHidden="0" w:uiPriority="65" w:unhideWhenUsed="0"/>
+    <w:lsdException w:name="Medium List 2" w:semiHidden="0" w:uiPriority="66" w:unhideWhenUsed="0"/>
+    <w:lsdException w:name="Medium Grid 1" w:semiHidden="0" w:uiPriority="67" w:unhideWhenUsed="0"/>
+    <w:lsdException w:name="Medium Grid 2" w:semiHidden="0" w:uiPriority="68" w:unhideWhenUsed="0"/>
+    <w:lsdException w:name="Medium Grid 3" w:semiHidden="0" w:uiPriority="69" w:unhideWhenUsed="0"/>
+    <w:lsdException w:name="Dark List" w:semiHidden="0" w:uiPriority="70" w:unhideWhenUsed="0"/>
+    <w:lsdException w:name="Colorful Shading" w:semiHidden="0" w:uiPriority="71" w:unhideWhenUsed="0"/>
+    <w:lsdException w:name="Colorful List" w:semiHidden="0" w:uiPriority="72" w:unhideWhenUsed="0"/>
+    <w:lsdException w:name="Colorful Grid" w:semiHidden="0" w:uiPriority="73" w:unhideWhenUsed="0"/>
+    <w:lsdException w:name="Light Shading Accent 1" w:semiHidden="0" w:uiPriority="60" w:unhideWhenUsed="0"/>
+    <w:lsdException w:name="Light List Accent 1" w:semiHidden="0" w:uiPriority="61" w:unhideWhenUsed="0"/>
+    <w:lsdException w:name="Light Grid Accent 1" w:semiHidden="0" w:uiPriority="62" w:unhideWhenUsed="0"/>
+    <w:lsdException w:name="Medium Shading 1 Accent 1" w:semiHidden="0" w:uiPriority="63" w:unhideWhenUsed="0"/>
+    <w:lsdException w:name="Medium Shading 2 Accent 1" w:semiHidden="0" w:uiPriority="64" w:unhideWhenUsed="0"/>
+    <w:lsdException w:name="Medium List 1 Accent 1" w:semiHidden="0" w:uiPriority="65" w:unhideWhenUsed="0"/>
+    <w:lsdException w:name="Revision" w:unhideWhenUsed="0"/>
+    <w:lsdException w:name="List Paragraph" w:semiHidden="0" w:uiPriority="34" w:unhideWhenUsed="0" w:qFormat="1"/>
+    <w:lsdException w:name="Quote" w:semiHidden="0" w:uiPriority="29" w:unhideWhenUsed="0" w:qFormat="1"/>
+    <w:lsdException w:name="Intense Quote" w:semiHidden="0" w:uiPriority="30" w:unhideWhenUsed="0" w:qFormat="1"/>
+    <w:lsdException w:name="Medium List 2 Accent 1" w:semiHidden="0" w:uiPriority="66" w:unhideWhenUsed="0"/>
+    <w:lsdException w:name="Medium Grid 1 Accent 1" w:semiHidden="0" w:uiPriority="67" w:unhideWhenUsed="0"/>
+    <w:lsdException w:name="Medium Grid 2 Accent 1" w:semiHidden="0" w:uiPriority="68" w:unhideWhenUsed="0"/>
+    <w:lsdException w:name="Medium Grid 3 Accent 1" w:semiHidden="0" w:uiPriority="69" w:unhideWhenUsed="0"/>
+    <w:lsdException w:name="Dark List Accent 1" w:semiHidden="0" w:uiPriority="70" w:unhideWhenUsed="0"/>
+    <w:lsdException w:name="Colorful Shading Accent 1" w:semiHidden="0" w:uiPriority="71" w:unhideWhenUsed="0"/>
+    <w:lsdException w:name="Colorful List Accent 1" w:semiHidden="0" w:uiPriority="72" w:unhideWhenUsed="0"/>
+    <w:lsdException w:name="Colorful Grid Accent 1" w:semiHidden="0" w:uiPriority="73" w:unhideWhenUsed="0"/>
+    <w:lsdException w:name="Light Shading Accent 2" w:semiHidden="0" w:uiPriority="60" w:unhideWhenUsed="0"/>
+    <w:lsdException w:name="Light List Accent 2" w:semiHidden="0" w:uiPriority="61" w:unhideWhenUsed="0"/>
+    <w:lsdException w:name="Light Grid Accent 2" w:semiHidden="0" w:uiPriority="62" w:unhideWhenUsed="0"/>
+    <w:lsdException w:name="Medium Shading 1 Accent 2" w:semiHidden="0" w:uiPriority="63" w:unhideWhenUsed="0"/>
+    <w:lsdException w:name="Medium Shading 2 Accent 2" w:semiHidden="0" w:uiPriority="64" w:unhideWhenUsed="0"/>
+    <w:lsdException w:name="Medium List 1 Accent 2" w:semiHidden="0" w:uiPriority="65" w:unhideWhenUsed="0"/>
+    <w:lsdException w:name="Medium List 2 Accent 2" w:semiHidden="0" w:uiPriority="66" w:unhideWhenUsed="0"/>
+    <w:lsdException w:name="Medium Grid 1 Accent 2" w:semiHidden="0" w:uiPriority="67" w:unhideWhenUsed="0"/>
+    <w:lsdException w:name="Medium Grid 2 Accent 2" w:semiHidden="0" w:uiPriority="68" w:unhideWhenUsed="0"/>
+    <w:lsdException w:name="Medium Grid 3 Accent 2" w:semiHidden="0" w:uiPriority="69" w:unhideWhenUsed="0"/>
+    <w:lsdException w:name="Dark List Accent 2" w:semiHidden="0" w:uiPriority="70" w:unhideWhenUsed="0"/>
+    <w:lsdException w:name="Colorful Shading Accent 2" w:semiHidden="0" w:uiPriority="71" w:unhideWhenUsed="0"/>
+    <w:lsdException w:name="Colorful List Accent 2" w:semiHidden="0" w:uiPriority="72" w:unhideWhenUsed="0"/>
+    <w:lsdException w:name="Colorful Grid Accent 2" w:semiHidden="0" w:uiPriority="73" w:unhideWhenUsed="0"/>
+    <w:lsdException w:name="Light Shading Accent 3" w:semiHidden="0" w:uiPriority="60" w:unhideWhenUsed="0"/>
+    <w:lsdException w:name="Light List Accent 3" w:semiHidden="0" w:uiPriority="61" w:unhideWhenUsed="0"/>
+    <w:lsdException w:name="Light Grid Accent 3" w:semiHidden="0" w:uiPriority="62" w:unhideWhenUsed="0"/>
+    <w:lsdException w:name="Medium Shading 1 Accent 3" w:semiHidden="0" w:uiPriority="63" w:unhideWhenUsed="0"/>
+    <w:lsdException w:name="Medium Shading 2 Accent 3" w:semiHidden="0" w:uiPriority="64" w:unhideWhenUsed="0"/>
+    <w:lsdException w:name="Medium List 1 Accent 3" w:semiHidden="0" w:uiPriority="65" w:unhideWhenUsed="0"/>
+    <w:lsdException w:name="Medium List 2 Accent 3" w:semiHidden="0" w:uiPriority="66" w:unhideWhenUsed="0"/>
+    <w:lsdException w:name="Medium Grid 1 Accent 3" w:semiHidden="0" w:uiPriority="67" w:unhideWhenUsed="0"/>
+    <w:lsdException w:name="Medium Grid 2 Accent 3" w:semiHidden="0" w:uiPriority="68" w:unhideWhenUsed="0"/>
+    <w:lsdException w:name="Medium Grid 3 Accent 3" w:semiHidden="0" w:uiPriority="69" w:unhideWhenUsed="0"/>
+    <w:lsdException w:name="Dark List Accent 3" w:semiHidden="0" w:uiPriority="70" w:unhideWhenUsed="0"/>
+    <w:lsdException w:name="Colorful Shading Accent 3" w:semiHidden="0" w:uiPriority="71" w:unhideWhenUsed="0"/>
+    <w:lsdException w:name="Colorful List Accent 3" w:semiHidden="0" w:uiPriority="72" w:unhideWhenUsed="0"/>
+    <w:lsdException w:name="Colorful Grid Accent 3" w:semiHidden="0" w:uiPriority="73" w:unhideWhenUsed="0"/>
+    <w:lsdException w:name="Light Shading Accent 4" w:semiHidden="0" w:uiPriority="60" w:unhideWhenUsed="0"/>
+    <w:lsdException w:name="Light List Accent 4" w:semiHidden="0" w:uiPriority="61" w:unhideWhenUsed="0"/>
+    <w:lsdException w:name="Light Grid Accent 4" w:semiHidden="0" w:uiPriority="62" w:unhideWhenUsed="0"/>
+    <w:lsdException w:name="Medium Shading 1 Accent 4" w:semiHidden="0" w:uiPriority="63" w:unhideWhenUsed="0"/>
+    <w:lsdException w:name="Medium Shading 2 Accent 4" w:semiHidden="0" w:uiPriority="64" w:unhideWhenUsed="0"/>
+    <w:lsdException w:name="Medium List 1 Accent 4" w:semiHidden="0" w:uiPriority="65" w:unhideWhenUsed="0"/>
+    <w:lsdException w:name="Medium List 2 Accent 4" w:semiHidden="0" w:uiPriority="66" w:unhideWhenUsed="0"/>
+    <w:lsdException w:name="Medium Grid 1 Accent 4" w:semiHidden="0" w:uiPriority="67" w:unhideWhenUsed="0"/>
+    <w:lsdException w:name="Medium Grid 2 Accent 4" w:semiHidden="0" w:uiPriority="68" w:unhideWhenUsed="0"/>
+    <w:lsdException w:name="Medium Grid 3 Accent 4" w:semiHidden="0" w:uiPriority="69" w:unhideWhenUsed="0"/>
+    <w:lsdException w:name="Dark List Accent 4" w:semiHidden="0" w:uiPriority="70" w:unhideWhenUsed="0"/>
+    <w:lsdException w:name="Colorful Shading Accent 4" w:semiHidden="0" w:uiPriority="71" w:unhideWhenUsed="0"/>
+    <w:lsdException w:name="Colorful List Accent 4" w:semiHidden="0" w:uiPriority="72" w:unhideWhenUsed="0"/>
+    <w:lsdException w:name="Colorful Grid Accent 4" w:semiHidden="0" w:uiPriority="73" w:unhideWhenUsed="0"/>
+    <w:lsdException w:name="Light Shading Accent 5" w:semiHidden="0" w:uiPriority="60" w:unhideWhenUsed="0"/>
+    <w:lsdException w:name="Light List Accent 5" w:semiHidden="0" w:uiPriority="61" w:unhideWhenUsed="0"/>
+    <w:lsdException w:name="Light Grid Accent 5" w:semiHidden="0" w:uiPriority="62" w:unhideWhenUsed="0"/>
+    <w:lsdException w:name="Medium Shading 1 Accent 5" w:semiHidden="0" w:uiPriority="63" w:unhideWhenUsed="0"/>
+    <w:lsdException w:name="Medium Shading 2 Accent 5" w:semiHidden="0" w:uiPriority="64" w:unhideWhenUsed="0"/>
+    <w:lsdException w:name="Medium List 1 Accent 5" w:semiHidden="0" w:uiPriority="65" w:unhideWhenUsed="0"/>
+    <w:lsdException w:name="Medium List 2 Accent 5" w:semiHidden="0" w:uiPriority="66" w:unhideWhenUsed="0"/>
+    <w:lsdException w:name="Medium Grid 1 Accent 5" w:semiHidden="0" w:uiPriority="67" w:unhideWhenUsed="0"/>
+    <w:lsdException w:name="Medium Grid 2 Accent 5" w:semiHidden="0" w:uiPriority="68" w:unhideWhenUsed="0"/>
+    <w:lsdException w:name="Medium Grid 3 Accent 5" w:semiHidden="0" w:uiPriority="69" w:unhideWhenUsed="0"/>
+    <w:lsdException w:name="Dark List Accent 5" w:semiHidden="0" w:uiPriority="70" w:unhideWhenUsed="0"/>
+    <w:lsdException w:name="Colorful Shading Accent 5" w:semiHidden="0" w:uiPriority="71" w:unhideWhenUsed="0"/>
+    <w:lsdException w:name="Colorful List Accent 5" w:semiHidden="0" w:uiPriority="72" w:unhideWhenUsed="0"/>
+    <w:lsdException w:name="Colorful Grid Accent 5" w:semiHidden="0" w:uiPriority="73" w:unhideWhenUsed="0"/>
+    <w:lsdException w:name="Light Shading Accent 6" w:semiHidden="0" w:uiPriority="60" w:unhideWhenUsed="0"/>
+    <w:lsdException w:name="Light List Accent 6" w:semiHidden="0" w:uiPriority="61" w:unhideWhenUsed="0"/>
+    <w:lsdException w:name="Light Grid Accent 6" w:semiHidden="0" w:uiPriority="62" w:unhideWhenUsed="0"/>
+    <w:lsdException w:name="Medium Shading 1 Accent 6" w:semiHidden="0" w:uiPriority="63" w:unhideWhenUsed="0"/>
+    <w:lsdException w:name="Medium Shading 2 Accent 6" w:semiHidden="0" w:uiPriority="64" w:unhideWhenUsed="0"/>
+    <w:lsdException w:name="Medium List 1 Accent 6" w:semiHidden="0" w:uiPriority="65" w:unhideWhenUsed="0"/>
+    <w:lsdException w:name="Medium List 2 Accent 6" w:semiHidden="0" w:uiPriority="66" w:unhideWhenUsed="0"/>
+    <w:lsdException w:name="Medium Grid 1 Accent 6" w:semiHidden="0" w:uiPriority="67" w:unhideWhenUsed="0"/>
+    <w:lsdException w:name="Medium Grid 2 Accent 6" w:semiHidden="0" w:uiPriority="68" w:unhideWhenUsed="0"/>
+    <w:lsdException w:name="Medium Grid 3 Accent 6" w:semiHidden="0" w:uiPriority="69" w:unhideWhenUsed="0"/>
+    <w:lsdException w:name="Dark List Accent 6" w:semiHidden="0" w:uiPriority="70" w:unhideWhenUsed="0"/>
+    <w:lsdException w:name="Colorful Shading Accent 6" w:semiHidden="0" w:uiPriority="71" w:unhideWhenUsed="0"/>
+    <w:lsdException w:name="Colorful List Accent 6" w:semiHidden="0" w:uiPriority="72" w:unhideWhenUsed="0"/>
+    <w:lsdException w:name="Colorful Grid Accent 6" w:semiHidden="0" w:uiPriority="73" w:unhideWhenUsed="0"/>
+    <w:lsdException w:name="Subtle Emphasis" w:semiHidden="0" w:uiPriority="19" w:unhideWhenUsed="0" w:qFormat="1"/>
+    <w:lsdException w:name="Intense Emphasis" w:semiHidden="0" w:uiPriority="21" w:unhideWhenUsed="0" w:qFormat="1"/>
+    <w:lsdException w:name="Subtle Reference" w:semiHidden="0" w:uiPriority="31" w:unhideWhenUsed="0" w:qFormat="1"/>
+    <w:lsdException w:name="Intense Reference" w:semiHidden="0" w:uiPriority="32" w:unhideWhenUsed="0" w:qFormat="1"/>
+    <w:lsdException w:name="Book Title" w:semiHidden="0" w:uiPriority="33" w:unhideWhenUsed="0" w:qFormat="1"/>
+    <w:lsdException w:name="Bibliography" w:uiPriority="37"/>
+    <w:lsdException w:name="TOC Heading" w:uiPriority="39" w:qFormat="1"/>
   </w:latentStyles>
   <w:style w:type="paragraph" w:default="1" w:styleId="Normal">
     <w:name w:val="Normal"/>
@@ -10790,7 +11007,7 @@
   </w:style>
   <w:style w:type="paragraph" w:customStyle="1" w:styleId="Tablas">
     <w:name w:val="Tablas"/>
-    <w:basedOn w:val="Descripcin"/>
+    <w:basedOn w:val="Epgrafe"/>
     <w:link w:val="TablasCar"/>
     <w:qFormat/>
     <w:rsid w:val="00123949"/>
@@ -10819,7 +11036,430 @@
       <w:szCs w:val="24"/>
     </w:rPr>
   </w:style>
-  <w:style w:type="paragraph" w:styleId="Descripcin">
+  <w:style w:type="paragraph" w:styleId="Epgrafe">
+    <w:name w:val="caption"/>
+    <w:basedOn w:val="Normal"/>
+    <w:next w:val="Normal"/>
+    <w:uiPriority w:val="35"/>
+    <w:semiHidden/>
+    <w:unhideWhenUsed/>
+    <w:qFormat/>
+    <w:rsid w:val="00123949"/>
+    <w:pPr>
+      <w:spacing w:after="200" w:line="240" w:lineRule="auto"/>
+    </w:pPr>
+    <w:rPr>
+      <w:b/>
+      <w:bCs/>
+      <w:color w:val="5B9BD5" w:themeColor="accent1"/>
+      <w:sz w:val="18"/>
+      <w:szCs w:val="18"/>
+    </w:rPr>
+  </w:style>
+  <w:style w:type="paragraph" w:styleId="Encabezado">
+    <w:name w:val="header"/>
+    <w:basedOn w:val="Normal"/>
+    <w:link w:val="EncabezadoCar"/>
+    <w:uiPriority w:val="99"/>
+    <w:unhideWhenUsed/>
+    <w:rsid w:val="00B410C3"/>
+    <w:pPr>
+      <w:tabs>
+        <w:tab w:val="center" w:pos="4153"/>
+        <w:tab w:val="right" w:pos="8306"/>
+      </w:tabs>
+      <w:spacing w:after="0" w:line="240" w:lineRule="auto"/>
+    </w:pPr>
+  </w:style>
+  <w:style w:type="character" w:customStyle="1" w:styleId="EncabezadoCar">
+    <w:name w:val="Encabezado Car"/>
+    <w:basedOn w:val="Fuentedeprrafopredeter"/>
+    <w:link w:val="Encabezado"/>
+    <w:uiPriority w:val="99"/>
+    <w:rsid w:val="00B410C3"/>
+  </w:style>
+  <w:style w:type="paragraph" w:styleId="Piedepgina">
+    <w:name w:val="footer"/>
+    <w:basedOn w:val="Normal"/>
+    <w:link w:val="PiedepginaCar"/>
+    <w:uiPriority w:val="99"/>
+    <w:unhideWhenUsed/>
+    <w:rsid w:val="00B410C3"/>
+    <w:pPr>
+      <w:tabs>
+        <w:tab w:val="center" w:pos="4153"/>
+        <w:tab w:val="right" w:pos="8306"/>
+      </w:tabs>
+      <w:spacing w:after="0" w:line="240" w:lineRule="auto"/>
+    </w:pPr>
+  </w:style>
+  <w:style w:type="character" w:customStyle="1" w:styleId="PiedepginaCar">
+    <w:name w:val="Pie de página Car"/>
+    <w:basedOn w:val="Fuentedeprrafopredeter"/>
+    <w:link w:val="Piedepgina"/>
+    <w:uiPriority w:val="99"/>
+    <w:rsid w:val="00B410C3"/>
+  </w:style>
+  <w:style w:type="table" w:styleId="Tablaconcuadrcula">
+    <w:name w:val="Table Grid"/>
+    <w:basedOn w:val="Tablanormal"/>
+    <w:uiPriority w:val="59"/>
+    <w:rsid w:val="00981A0E"/>
+    <w:pPr>
+      <w:spacing w:after="0" w:line="240" w:lineRule="auto"/>
+    </w:pPr>
+    <w:rPr>
+      <w:rFonts w:ascii="Calibri" w:eastAsia="Calibri" w:hAnsi="Calibri" w:cs="Times New Roman"/>
+      <w:lang w:val="es-ES"/>
+    </w:rPr>
+    <w:tblPr>
+      <w:tblBorders>
+        <w:top w:val="single" w:sz="4" w:space="0" w:color="auto"/>
+        <w:left w:val="single" w:sz="4" w:space="0" w:color="auto"/>
+        <w:bottom w:val="single" w:sz="4" w:space="0" w:color="auto"/>
+        <w:right w:val="single" w:sz="4" w:space="0" w:color="auto"/>
+        <w:insideH w:val="single" w:sz="4" w:space="0" w:color="auto"/>
+        <w:insideV w:val="single" w:sz="4" w:space="0" w:color="auto"/>
+      </w:tblBorders>
+    </w:tblPr>
+  </w:style>
+</w:styles>
+</file>
+
+<file path=word/stylesWithEffects.xml><?xml version="1.0" encoding="utf-8"?>
+<w:styles xmlns:wpc="http://schemas.microsoft.com/office/word/2010/wordprocessingCanvas" xmlns:mc="http://schemas.openxmlformats.org/markup-compatibility/2006" xmlns:o="urn:schemas-microsoft-com:office:office" xmlns:r="http://schemas.openxmlformats.org/officeDocument/2006/relationships" xmlns:m="http://schemas.openxmlformats.org/officeDocument/2006/math" xmlns:v="urn:schemas-microsoft-com:vml" xmlns:wp14="http://schemas.microsoft.com/office/word/2010/wordprocessingDrawing" xmlns:wp="http://schemas.openxmlformats.org/drawingml/2006/wordprocessingDrawing" xmlns:w10="urn:schemas-microsoft-com:office:word" xmlns:w="http://schemas.openxmlformats.org/wordprocessingml/2006/main" xmlns:w14="http://schemas.microsoft.com/office/word/2010/wordml" xmlns:wpg="http://schemas.microsoft.com/office/word/2010/wordprocessingGroup" xmlns:wpi="http://schemas.microsoft.com/office/word/2010/wordprocessingInk" xmlns:wne="http://schemas.microsoft.com/office/word/2006/wordml" xmlns:wps="http://schemas.microsoft.com/office/word/2010/wordprocessingShape" mc:Ignorable="w14 wp14">
+  <w:docDefaults>
+    <w:rPrDefault>
+      <w:rPr>
+        <w:rFonts w:asciiTheme="minorHAnsi" w:eastAsiaTheme="minorHAnsi" w:hAnsiTheme="minorHAnsi" w:cstheme="minorBidi"/>
+        <w:sz w:val="22"/>
+        <w:szCs w:val="22"/>
+        <w:lang w:val="es-PE" w:eastAsia="en-US" w:bidi="ar-SA"/>
+      </w:rPr>
+    </w:rPrDefault>
+    <w:pPrDefault>
+      <w:pPr>
+        <w:spacing w:after="160" w:line="259" w:lineRule="auto"/>
+      </w:pPr>
+    </w:pPrDefault>
+  </w:docDefaults>
+  <w:latentStyles w:defLockedState="0" w:defUIPriority="99" w:defSemiHidden="1" w:defUnhideWhenUsed="1" w:defQFormat="0" w:count="267">
+    <w:lsdException w:name="Normal" w:semiHidden="0" w:uiPriority="0" w:unhideWhenUsed="0" w:qFormat="1"/>
+    <w:lsdException w:name="heading 1" w:semiHidden="0" w:uiPriority="9" w:unhideWhenUsed="0" w:qFormat="1"/>
+    <w:lsdException w:name="heading 2" w:uiPriority="9" w:qFormat="1"/>
+    <w:lsdException w:name="heading 3" w:uiPriority="9" w:qFormat="1"/>
+    <w:lsdException w:name="heading 4" w:uiPriority="9" w:qFormat="1"/>
+    <w:lsdException w:name="heading 5" w:uiPriority="9" w:qFormat="1"/>
+    <w:lsdException w:name="heading 6" w:uiPriority="9" w:qFormat="1"/>
+    <w:lsdException w:name="heading 7" w:uiPriority="9" w:qFormat="1"/>
+    <w:lsdException w:name="heading 8" w:uiPriority="9" w:qFormat="1"/>
+    <w:lsdException w:name="heading 9" w:uiPriority="9" w:qFormat="1"/>
+    <w:lsdException w:name="toc 1" w:uiPriority="39"/>
+    <w:lsdException w:name="toc 2" w:uiPriority="39"/>
+    <w:lsdException w:name="toc 3" w:uiPriority="39"/>
+    <w:lsdException w:name="toc 4" w:uiPriority="39"/>
+    <w:lsdException w:name="toc 5" w:uiPriority="39"/>
+    <w:lsdException w:name="toc 6" w:uiPriority="39"/>
+    <w:lsdException w:name="toc 7" w:uiPriority="39"/>
+    <w:lsdException w:name="toc 8" w:uiPriority="39"/>
+    <w:lsdException w:name="toc 9" w:uiPriority="39"/>
+    <w:lsdException w:name="caption" w:uiPriority="35" w:qFormat="1"/>
+    <w:lsdException w:name="Title" w:semiHidden="0" w:uiPriority="10" w:unhideWhenUsed="0" w:qFormat="1"/>
+    <w:lsdException w:name="Default Paragraph Font" w:uiPriority="1"/>
+    <w:lsdException w:name="Subtitle" w:semiHidden="0" w:uiPriority="11" w:unhideWhenUsed="0" w:qFormat="1"/>
+    <w:lsdException w:name="Strong" w:semiHidden="0" w:uiPriority="22" w:unhideWhenUsed="0" w:qFormat="1"/>
+    <w:lsdException w:name="Emphasis" w:semiHidden="0" w:uiPriority="20" w:unhideWhenUsed="0" w:qFormat="1"/>
+    <w:lsdException w:name="Table Grid" w:semiHidden="0" w:uiPriority="59" w:unhideWhenUsed="0"/>
+    <w:lsdException w:name="Placeholder Text" w:unhideWhenUsed="0"/>
+    <w:lsdException w:name="No Spacing" w:semiHidden="0" w:uiPriority="1" w:unhideWhenUsed="0" w:qFormat="1"/>
+    <w:lsdException w:name="Light Shading" w:semiHidden="0" w:uiPriority="60" w:unhideWhenUsed="0"/>
+    <w:lsdException w:name="Light List" w:semiHidden="0" w:uiPriority="61" w:unhideWhenUsed="0"/>
+    <w:lsdException w:name="Light Grid" w:semiHidden="0" w:uiPriority="62" w:unhideWhenUsed="0"/>
+    <w:lsdException w:name="Medium Shading 1" w:semiHidden="0" w:uiPriority="63" w:unhideWhenUsed="0"/>
+    <w:lsdException w:name="Medium Shading 2" w:semiHidden="0" w:uiPriority="64" w:unhideWhenUsed="0"/>
+    <w:lsdException w:name="Medium List 1" w:semiHidden="0" w:uiPriority="65" w:unhideWhenUsed="0"/>
+    <w:lsdException w:name="Medium List 2" w:semiHidden="0" w:uiPriority="66" w:unhideWhenUsed="0"/>
+    <w:lsdException w:name="Medium Grid 1" w:semiHidden="0" w:uiPriority="67" w:unhideWhenUsed="0"/>
+    <w:lsdException w:name="Medium Grid 2" w:semiHidden="0" w:uiPriority="68" w:unhideWhenUsed="0"/>
+    <w:lsdException w:name="Medium Grid 3" w:semiHidden="0" w:uiPriority="69" w:unhideWhenUsed="0"/>
+    <w:lsdException w:name="Dark List" w:semiHidden="0" w:uiPriority="70" w:unhideWhenUsed="0"/>
+    <w:lsdException w:name="Colorful Shading" w:semiHidden="0" w:uiPriority="71" w:unhideWhenUsed="0"/>
+    <w:lsdException w:name="Colorful List" w:semiHidden="0" w:uiPriority="72" w:unhideWhenUsed="0"/>
+    <w:lsdException w:name="Colorful Grid" w:semiHidden="0" w:uiPriority="73" w:unhideWhenUsed="0"/>
+    <w:lsdException w:name="Light Shading Accent 1" w:semiHidden="0" w:uiPriority="60" w:unhideWhenUsed="0"/>
+    <w:lsdException w:name="Light List Accent 1" w:semiHidden="0" w:uiPriority="61" w:unhideWhenUsed="0"/>
+    <w:lsdException w:name="Light Grid Accent 1" w:semiHidden="0" w:uiPriority="62" w:unhideWhenUsed="0"/>
+    <w:lsdException w:name="Medium Shading 1 Accent 1" w:semiHidden="0" w:uiPriority="63" w:unhideWhenUsed="0"/>
+    <w:lsdException w:name="Medium Shading 2 Accent 1" w:semiHidden="0" w:uiPriority="64" w:unhideWhenUsed="0"/>
+    <w:lsdException w:name="Medium List 1 Accent 1" w:semiHidden="0" w:uiPriority="65" w:unhideWhenUsed="0"/>
+    <w:lsdException w:name="Revision" w:unhideWhenUsed="0"/>
+    <w:lsdException w:name="List Paragraph" w:semiHidden="0" w:uiPriority="34" w:unhideWhenUsed="0" w:qFormat="1"/>
+    <w:lsdException w:name="Quote" w:semiHidden="0" w:uiPriority="29" w:unhideWhenUsed="0" w:qFormat="1"/>
+    <w:lsdException w:name="Intense Quote" w:semiHidden="0" w:uiPriority="30" w:unhideWhenUsed="0" w:qFormat="1"/>
+    <w:lsdException w:name="Medium List 2 Accent 1" w:semiHidden="0" w:uiPriority="66" w:unhideWhenUsed="0"/>
+    <w:lsdException w:name="Medium Grid 1 Accent 1" w:semiHidden="0" w:uiPriority="67" w:unhideWhenUsed="0"/>
+    <w:lsdException w:name="Medium Grid 2 Accent 1" w:semiHidden="0" w:uiPriority="68" w:unhideWhenUsed="0"/>
+    <w:lsdException w:name="Medium Grid 3 Accent 1" w:semiHidden="0" w:uiPriority="69" w:unhideWhenUsed="0"/>
+    <w:lsdException w:name="Dark List Accent 1" w:semiHidden="0" w:uiPriority="70" w:unhideWhenUsed="0"/>
+    <w:lsdException w:name="Colorful Shading Accent 1" w:semiHidden="0" w:uiPriority="71" w:unhideWhenUsed="0"/>
+    <w:lsdException w:name="Colorful List Accent 1" w:semiHidden="0" w:uiPriority="72" w:unhideWhenUsed="0"/>
+    <w:lsdException w:name="Colorful Grid Accent 1" w:semiHidden="0" w:uiPriority="73" w:unhideWhenUsed="0"/>
+    <w:lsdException w:name="Light Shading Accent 2" w:semiHidden="0" w:uiPriority="60" w:unhideWhenUsed="0"/>
+    <w:lsdException w:name="Light List Accent 2" w:semiHidden="0" w:uiPriority="61" w:unhideWhenUsed="0"/>
+    <w:lsdException w:name="Light Grid Accent 2" w:semiHidden="0" w:uiPriority="62" w:unhideWhenUsed="0"/>
+    <w:lsdException w:name="Medium Shading 1 Accent 2" w:semiHidden="0" w:uiPriority="63" w:unhideWhenUsed="0"/>
+    <w:lsdException w:name="Medium Shading 2 Accent 2" w:semiHidden="0" w:uiPriority="64" w:unhideWhenUsed="0"/>
+    <w:lsdException w:name="Medium List 1 Accent 2" w:semiHidden="0" w:uiPriority="65" w:unhideWhenUsed="0"/>
+    <w:lsdException w:name="Medium List 2 Accent 2" w:semiHidden="0" w:uiPriority="66" w:unhideWhenUsed="0"/>
+    <w:lsdException w:name="Medium Grid 1 Accent 2" w:semiHidden="0" w:uiPriority="67" w:unhideWhenUsed="0"/>
+    <w:lsdException w:name="Medium Grid 2 Accent 2" w:semiHidden="0" w:uiPriority="68" w:unhideWhenUsed="0"/>
+    <w:lsdException w:name="Medium Grid 3 Accent 2" w:semiHidden="0" w:uiPriority="69" w:unhideWhenUsed="0"/>
+    <w:lsdException w:name="Dark List Accent 2" w:semiHidden="0" w:uiPriority="70" w:unhideWhenUsed="0"/>
+    <w:lsdException w:name="Colorful Shading Accent 2" w:semiHidden="0" w:uiPriority="71" w:unhideWhenUsed="0"/>
+    <w:lsdException w:name="Colorful List Accent 2" w:semiHidden="0" w:uiPriority="72" w:unhideWhenUsed="0"/>
+    <w:lsdException w:name="Colorful Grid Accent 2" w:semiHidden="0" w:uiPriority="73" w:unhideWhenUsed="0"/>
+    <w:lsdException w:name="Light Shading Accent 3" w:semiHidden="0" w:uiPriority="60" w:unhideWhenUsed="0"/>
+    <w:lsdException w:name="Light List Accent 3" w:semiHidden="0" w:uiPriority="61" w:unhideWhenUsed="0"/>
+    <w:lsdException w:name="Light Grid Accent 3" w:semiHidden="0" w:uiPriority="62" w:unhideWhenUsed="0"/>
+    <w:lsdException w:name="Medium Shading 1 Accent 3" w:semiHidden="0" w:uiPriority="63" w:unhideWhenUsed="0"/>
+    <w:lsdException w:name="Medium Shading 2 Accent 3" w:semiHidden="0" w:uiPriority="64" w:unhideWhenUsed="0"/>
+    <w:lsdException w:name="Medium List 1 Accent 3" w:semiHidden="0" w:uiPriority="65" w:unhideWhenUsed="0"/>
+    <w:lsdException w:name="Medium List 2 Accent 3" w:semiHidden="0" w:uiPriority="66" w:unhideWhenUsed="0"/>
+    <w:lsdException w:name="Medium Grid 1 Accent 3" w:semiHidden="0" w:uiPriority="67" w:unhideWhenUsed="0"/>
+    <w:lsdException w:name="Medium Grid 2 Accent 3" w:semiHidden="0" w:uiPriority="68" w:unhideWhenUsed="0"/>
+    <w:lsdException w:name="Medium Grid 3 Accent 3" w:semiHidden="0" w:uiPriority="69" w:unhideWhenUsed="0"/>
+    <w:lsdException w:name="Dark List Accent 3" w:semiHidden="0" w:uiPriority="70" w:unhideWhenUsed="0"/>
+    <w:lsdException w:name="Colorful Shading Accent 3" w:semiHidden="0" w:uiPriority="71" w:unhideWhenUsed="0"/>
+    <w:lsdException w:name="Colorful List Accent 3" w:semiHidden="0" w:uiPriority="72" w:unhideWhenUsed="0"/>
+    <w:lsdException w:name="Colorful Grid Accent 3" w:semiHidden="0" w:uiPriority="73" w:unhideWhenUsed="0"/>
+    <w:lsdException w:name="Light Shading Accent 4" w:semiHidden="0" w:uiPriority="60" w:unhideWhenUsed="0"/>
+    <w:lsdException w:name="Light List Accent 4" w:semiHidden="0" w:uiPriority="61" w:unhideWhenUsed="0"/>
+    <w:lsdException w:name="Light Grid Accent 4" w:semiHidden="0" w:uiPriority="62" w:unhideWhenUsed="0"/>
+    <w:lsdException w:name="Medium Shading 1 Accent 4" w:semiHidden="0" w:uiPriority="63" w:unhideWhenUsed="0"/>
+    <w:lsdException w:name="Medium Shading 2 Accent 4" w:semiHidden="0" w:uiPriority="64" w:unhideWhenUsed="0"/>
+    <w:lsdException w:name="Medium List 1 Accent 4" w:semiHidden="0" w:uiPriority="65" w:unhideWhenUsed="0"/>
+    <w:lsdException w:name="Medium List 2 Accent 4" w:semiHidden="0" w:uiPriority="66" w:unhideWhenUsed="0"/>
+    <w:lsdException w:name="Medium Grid 1 Accent 4" w:semiHidden="0" w:uiPriority="67" w:unhideWhenUsed="0"/>
+    <w:lsdException w:name="Medium Grid 2 Accent 4" w:semiHidden="0" w:uiPriority="68" w:unhideWhenUsed="0"/>
+    <w:lsdException w:name="Medium Grid 3 Accent 4" w:semiHidden="0" w:uiPriority="69" w:unhideWhenUsed="0"/>
+    <w:lsdException w:name="Dark List Accent 4" w:semiHidden="0" w:uiPriority="70" w:unhideWhenUsed="0"/>
+    <w:lsdException w:name="Colorful Shading Accent 4" w:semiHidden="0" w:uiPriority="71" w:unhideWhenUsed="0"/>
+    <w:lsdException w:name="Colorful List Accent 4" w:semiHidden="0" w:uiPriority="72" w:unhideWhenUsed="0"/>
+    <w:lsdException w:name="Colorful Grid Accent 4" w:semiHidden="0" w:uiPriority="73" w:unhideWhenUsed="0"/>
+    <w:lsdException w:name="Light Shading Accent 5" w:semiHidden="0" w:uiPriority="60" w:unhideWhenUsed="0"/>
+    <w:lsdException w:name="Light List Accent 5" w:semiHidden="0" w:uiPriority="61" w:unhideWhenUsed="0"/>
+    <w:lsdException w:name="Light Grid Accent 5" w:semiHidden="0" w:uiPriority="62" w:unhideWhenUsed="0"/>
+    <w:lsdException w:name="Medium Shading 1 Accent 5" w:semiHidden="0" w:uiPriority="63" w:unhideWhenUsed="0"/>
+    <w:lsdException w:name="Medium Shading 2 Accent 5" w:semiHidden="0" w:uiPriority="64" w:unhideWhenUsed="0"/>
+    <w:lsdException w:name="Medium List 1 Accent 5" w:semiHidden="0" w:uiPriority="65" w:unhideWhenUsed="0"/>
+    <w:lsdException w:name="Medium List 2 Accent 5" w:semiHidden="0" w:uiPriority="66" w:unhideWhenUsed="0"/>
+    <w:lsdException w:name="Medium Grid 1 Accent 5" w:semiHidden="0" w:uiPriority="67" w:unhideWhenUsed="0"/>
+    <w:lsdException w:name="Medium Grid 2 Accent 5" w:semiHidden="0" w:uiPriority="68" w:unhideWhenUsed="0"/>
+    <w:lsdException w:name="Medium Grid 3 Accent 5" w:semiHidden="0" w:uiPriority="69" w:unhideWhenUsed="0"/>
+    <w:lsdException w:name="Dark List Accent 5" w:semiHidden="0" w:uiPriority="70" w:unhideWhenUsed="0"/>
+    <w:lsdException w:name="Colorful Shading Accent 5" w:semiHidden="0" w:uiPriority="71" w:unhideWhenUsed="0"/>
+    <w:lsdException w:name="Colorful List Accent 5" w:semiHidden="0" w:uiPriority="72" w:unhideWhenUsed="0"/>
+    <w:lsdException w:name="Colorful Grid Accent 5" w:semiHidden="0" w:uiPriority="73" w:unhideWhenUsed="0"/>
+    <w:lsdException w:name="Light Shading Accent 6" w:semiHidden="0" w:uiPriority="60" w:unhideWhenUsed="0"/>
+    <w:lsdException w:name="Light List Accent 6" w:semiHidden="0" w:uiPriority="61" w:unhideWhenUsed="0"/>
+    <w:lsdException w:name="Light Grid Accent 6" w:semiHidden="0" w:uiPriority="62" w:unhideWhenUsed="0"/>
+    <w:lsdException w:name="Medium Shading 1 Accent 6" w:semiHidden="0" w:uiPriority="63" w:unhideWhenUsed="0"/>
+    <w:lsdException w:name="Medium Shading 2 Accent 6" w:semiHidden="0" w:uiPriority="64" w:unhideWhenUsed="0"/>
+    <w:lsdException w:name="Medium List 1 Accent 6" w:semiHidden="0" w:uiPriority="65" w:unhideWhenUsed="0"/>
+    <w:lsdException w:name="Medium List 2 Accent 6" w:semiHidden="0" w:uiPriority="66" w:unhideWhenUsed="0"/>
+    <w:lsdException w:name="Medium Grid 1 Accent 6" w:semiHidden="0" w:uiPriority="67" w:unhideWhenUsed="0"/>
+    <w:lsdException w:name="Medium Grid 2 Accent 6" w:semiHidden="0" w:uiPriority="68" w:unhideWhenUsed="0"/>
+    <w:lsdException w:name="Medium Grid 3 Accent 6" w:semiHidden="0" w:uiPriority="69" w:unhideWhenUsed="0"/>
+    <w:lsdException w:name="Dark List Accent 6" w:semiHidden="0" w:uiPriority="70" w:unhideWhenUsed="0"/>
+    <w:lsdException w:name="Colorful Shading Accent 6" w:semiHidden="0" w:uiPriority="71" w:unhideWhenUsed="0"/>
+    <w:lsdException w:name="Colorful List Accent 6" w:semiHidden="0" w:uiPriority="72" w:unhideWhenUsed="0"/>
+    <w:lsdException w:name="Colorful Grid Accent 6" w:semiHidden="0" w:uiPriority="73" w:unhideWhenUsed="0"/>
+    <w:lsdException w:name="Subtle Emphasis" w:semiHidden="0" w:uiPriority="19" w:unhideWhenUsed="0" w:qFormat="1"/>
+    <w:lsdException w:name="Intense Emphasis" w:semiHidden="0" w:uiPriority="21" w:unhideWhenUsed="0" w:qFormat="1"/>
+    <w:lsdException w:name="Subtle Reference" w:semiHidden="0" w:uiPriority="31" w:unhideWhenUsed="0" w:qFormat="1"/>
+    <w:lsdException w:name="Intense Reference" w:semiHidden="0" w:uiPriority="32" w:unhideWhenUsed="0" w:qFormat="1"/>
+    <w:lsdException w:name="Book Title" w:semiHidden="0" w:uiPriority="33" w:unhideWhenUsed="0" w:qFormat="1"/>
+    <w:lsdException w:name="Bibliography" w:uiPriority="37"/>
+    <w:lsdException w:name="TOC Heading" w:uiPriority="39" w:qFormat="1"/>
+  </w:latentStyles>
+  <w:style w:type="paragraph" w:default="1" w:styleId="Normal">
+    <w:name w:val="Normal"/>
+    <w:qFormat/>
+    <w:rsid w:val="00DE605D"/>
+  </w:style>
+  <w:style w:type="paragraph" w:styleId="Ttulo3">
+    <w:name w:val="heading 3"/>
+    <w:basedOn w:val="Normal"/>
+    <w:next w:val="Normal"/>
+    <w:link w:val="Ttulo3Car"/>
+    <w:uiPriority w:val="9"/>
+    <w:unhideWhenUsed/>
+    <w:qFormat/>
+    <w:rsid w:val="005E2C06"/>
+    <w:pPr>
+      <w:keepNext/>
+      <w:keepLines/>
+      <w:spacing w:before="200" w:after="200" w:line="240" w:lineRule="auto"/>
+      <w:outlineLvl w:val="2"/>
+    </w:pPr>
+    <w:rPr>
+      <w:rFonts w:ascii="Times New Roman" w:eastAsiaTheme="majorEastAsia" w:hAnsi="Times New Roman" w:cstheme="majorBidi"/>
+      <w:b/>
+      <w:bCs/>
+      <w:sz w:val="24"/>
+    </w:rPr>
+  </w:style>
+  <w:style w:type="character" w:default="1" w:styleId="Fuentedeprrafopredeter">
+    <w:name w:val="Default Paragraph Font"/>
+    <w:uiPriority w:val="1"/>
+    <w:semiHidden/>
+    <w:unhideWhenUsed/>
+  </w:style>
+  <w:style w:type="table" w:default="1" w:styleId="Tablanormal">
+    <w:name w:val="Normal Table"/>
+    <w:uiPriority w:val="99"/>
+    <w:semiHidden/>
+    <w:unhideWhenUsed/>
+    <w:tblPr>
+      <w:tblInd w:w="0" w:type="dxa"/>
+      <w:tblCellMar>
+        <w:top w:w="0" w:type="dxa"/>
+        <w:left w:w="108" w:type="dxa"/>
+        <w:bottom w:w="0" w:type="dxa"/>
+        <w:right w:w="108" w:type="dxa"/>
+      </w:tblCellMar>
+    </w:tblPr>
+  </w:style>
+  <w:style w:type="numbering" w:default="1" w:styleId="Sinlista">
+    <w:name w:val="No List"/>
+    <w:uiPriority w:val="99"/>
+    <w:semiHidden/>
+    <w:unhideWhenUsed/>
+  </w:style>
+  <w:style w:type="character" w:customStyle="1" w:styleId="Ttulo3Car">
+    <w:name w:val="Título 3 Car"/>
+    <w:basedOn w:val="Fuentedeprrafopredeter"/>
+    <w:link w:val="Ttulo3"/>
+    <w:uiPriority w:val="9"/>
+    <w:rsid w:val="005E2C06"/>
+    <w:rPr>
+      <w:rFonts w:ascii="Times New Roman" w:eastAsiaTheme="majorEastAsia" w:hAnsi="Times New Roman" w:cstheme="majorBidi"/>
+      <w:b/>
+      <w:bCs/>
+      <w:sz w:val="24"/>
+    </w:rPr>
+  </w:style>
+  <w:style w:type="paragraph" w:styleId="Textodeglobo">
+    <w:name w:val="Balloon Text"/>
+    <w:basedOn w:val="Normal"/>
+    <w:link w:val="TextodegloboCar"/>
+    <w:uiPriority w:val="99"/>
+    <w:semiHidden/>
+    <w:unhideWhenUsed/>
+    <w:rsid w:val="003326C7"/>
+    <w:pPr>
+      <w:spacing w:after="0" w:line="240" w:lineRule="auto"/>
+    </w:pPr>
+    <w:rPr>
+      <w:rFonts w:ascii="Tahoma" w:hAnsi="Tahoma" w:cs="Tahoma"/>
+      <w:sz w:val="16"/>
+      <w:szCs w:val="16"/>
+    </w:rPr>
+  </w:style>
+  <w:style w:type="character" w:customStyle="1" w:styleId="TextodegloboCar">
+    <w:name w:val="Texto de globo Car"/>
+    <w:basedOn w:val="Fuentedeprrafopredeter"/>
+    <w:link w:val="Textodeglobo"/>
+    <w:uiPriority w:val="99"/>
+    <w:semiHidden/>
+    <w:rsid w:val="003326C7"/>
+    <w:rPr>
+      <w:rFonts w:ascii="Tahoma" w:hAnsi="Tahoma" w:cs="Tahoma"/>
+      <w:sz w:val="16"/>
+      <w:szCs w:val="16"/>
+    </w:rPr>
+  </w:style>
+  <w:style w:type="paragraph" w:styleId="Prrafodelista">
+    <w:name w:val="List Paragraph"/>
+    <w:basedOn w:val="Normal"/>
+    <w:link w:val="PrrafodelistaCar"/>
+    <w:uiPriority w:val="34"/>
+    <w:qFormat/>
+    <w:rsid w:val="00123949"/>
+    <w:pPr>
+      <w:spacing w:after="200" w:line="276" w:lineRule="auto"/>
+      <w:ind w:left="720"/>
+      <w:contextualSpacing/>
+    </w:pPr>
+  </w:style>
+  <w:style w:type="character" w:customStyle="1" w:styleId="PrrafodelistaCar">
+    <w:name w:val="Párrafo de lista Car"/>
+    <w:basedOn w:val="Fuentedeprrafopredeter"/>
+    <w:link w:val="Prrafodelista"/>
+    <w:uiPriority w:val="34"/>
+    <w:locked/>
+    <w:rsid w:val="00123949"/>
+  </w:style>
+  <w:style w:type="paragraph" w:customStyle="1" w:styleId="Prrafodelista1">
+    <w:name w:val="Párrafo de lista1"/>
+    <w:basedOn w:val="Normal"/>
+    <w:link w:val="ListParagraphChar"/>
+    <w:qFormat/>
+    <w:rsid w:val="00123949"/>
+    <w:pPr>
+      <w:suppressAutoHyphens/>
+      <w:spacing w:after="200" w:line="276" w:lineRule="auto"/>
+      <w:ind w:left="720"/>
+    </w:pPr>
+    <w:rPr>
+      <w:rFonts w:ascii="Calibri" w:eastAsia="SimSun" w:hAnsi="Calibri" w:cs="Calibri"/>
+      <w:kern w:val="1"/>
+      <w:lang w:eastAsia="ar-SA"/>
+    </w:rPr>
+  </w:style>
+  <w:style w:type="character" w:customStyle="1" w:styleId="ListParagraphChar">
+    <w:name w:val="List Paragraph Char"/>
+    <w:link w:val="Prrafodelista1"/>
+    <w:locked/>
+    <w:rsid w:val="00123949"/>
+    <w:rPr>
+      <w:rFonts w:ascii="Calibri" w:eastAsia="SimSun" w:hAnsi="Calibri" w:cs="Calibri"/>
+      <w:kern w:val="1"/>
+      <w:lang w:eastAsia="ar-SA"/>
+    </w:rPr>
+  </w:style>
+  <w:style w:type="paragraph" w:customStyle="1" w:styleId="Tablas">
+    <w:name w:val="Tablas"/>
+    <w:basedOn w:val="Epgrafe"/>
+    <w:link w:val="TablasCar"/>
+    <w:qFormat/>
+    <w:rsid w:val="00123949"/>
+    <w:pPr>
+      <w:spacing w:before="200"/>
+      <w:ind w:left="357"/>
+      <w:jc w:val="center"/>
+    </w:pPr>
+    <w:rPr>
+      <w:rFonts w:ascii="Times New Roman" w:eastAsia="Calibri" w:hAnsi="Times New Roman" w:cs="Times New Roman"/>
+      <w:sz w:val="24"/>
+      <w:szCs w:val="24"/>
+    </w:rPr>
+  </w:style>
+  <w:style w:type="character" w:customStyle="1" w:styleId="TablasCar">
+    <w:name w:val="Tablas Car"/>
+    <w:basedOn w:val="Fuentedeprrafopredeter"/>
+    <w:link w:val="Tablas"/>
+    <w:rsid w:val="00123949"/>
+    <w:rPr>
+      <w:rFonts w:ascii="Times New Roman" w:eastAsia="Calibri" w:hAnsi="Times New Roman" w:cs="Times New Roman"/>
+      <w:b/>
+      <w:bCs/>
+      <w:color w:val="5B9BD5" w:themeColor="accent1"/>
+      <w:sz w:val="24"/>
+      <w:szCs w:val="24"/>
+    </w:rPr>
+  </w:style>
+  <w:style w:type="paragraph" w:styleId="Epgrafe">
     <w:name w:val="caption"/>
     <w:basedOn w:val="Normal"/>
     <w:next w:val="Normal"/>
@@ -11164,7 +11804,7 @@
   <a:extraClrSchemeLst/>
   <a:extLst>
     <a:ext uri="{05A4C25C-085E-4340-85A3-A5531E510DB2}">
-      <thm15:themeFamily xmlns:thm15="http://schemas.microsoft.com/office/thememl/2012/main" name="Office Theme" id="{62F939B6-93AF-4DB8-9C6B-D6C7DFDC589F}" vid="{4A3C46E8-61CC-4603-A589-7422A47A8E4A}"/>
+      <thm15:themeFamily xmlns:thm15="http://schemas.microsoft.com/office/thememl/2012/main" xmlns="" name="Office Theme" id="{62F939B6-93AF-4DB8-9C6B-D6C7DFDC589F}" vid="{4A3C46E8-61CC-4603-A589-7422A47A8E4A}"/>
     </a:ext>
   </a:extLst>
 </a:theme>
@@ -11175,7 +11815,7 @@
 </file>
 
 <file path=customXml/itemProps1.xml><?xml version="1.0" encoding="utf-8"?>
-<ds:datastoreItem xmlns:ds="http://schemas.openxmlformats.org/officeDocument/2006/customXml" ds:itemID="{B398686E-A6B8-490A-AE49-CEFDB5724B97}">
+<ds:datastoreItem xmlns:ds="http://schemas.openxmlformats.org/officeDocument/2006/customXml" ds:itemID="{68DD6085-B7D7-44F7-AD6C-49D13675D6E9}">
   <ds:schemaRefs>
     <ds:schemaRef ds:uri="http://schemas.openxmlformats.org/officeDocument/2006/bibliography"/>
   </ds:schemaRefs>

</xml_diff>

<commit_message>
Hecho los cambios del sistema, ahora a seguir con la doc
</commit_message>
<xml_diff>
--- a/documentacion/doc.docx
+++ b/documentacion/doc.docx
@@ -9515,6 +9515,8 @@
       <w:r>
         <w:t>Diagramas de Robustez</w:t>
       </w:r>
+    </w:p>
+    <w:p>
       <w:bookmarkStart w:id="5" w:name="_GoBack"/>
       <w:bookmarkEnd w:id="5"/>
     </w:p>
@@ -11804,7 +11806,7 @@
   <a:extraClrSchemeLst/>
   <a:extLst>
     <a:ext uri="{05A4C25C-085E-4340-85A3-A5531E510DB2}">
-      <thm15:themeFamily xmlns:thm15="http://schemas.microsoft.com/office/thememl/2012/main" xmlns="" name="Office Theme" id="{62F939B6-93AF-4DB8-9C6B-D6C7DFDC589F}" vid="{4A3C46E8-61CC-4603-A589-7422A47A8E4A}"/>
+      <thm15:themeFamily xmlns="" xmlns:thm15="http://schemas.microsoft.com/office/thememl/2012/main" name="Office Theme" id="{62F939B6-93AF-4DB8-9C6B-D6C7DFDC589F}" vid="{4A3C46E8-61CC-4603-A589-7422A47A8E4A}"/>
     </a:ext>
   </a:extLst>
 </a:theme>
@@ -11815,7 +11817,7 @@
 </file>
 
 <file path=customXml/itemProps1.xml><?xml version="1.0" encoding="utf-8"?>
-<ds:datastoreItem xmlns:ds="http://schemas.openxmlformats.org/officeDocument/2006/customXml" ds:itemID="{68DD6085-B7D7-44F7-AD6C-49D13675D6E9}">
+<ds:datastoreItem xmlns:ds="http://schemas.openxmlformats.org/officeDocument/2006/customXml" ds:itemID="{DD4DB622-51C5-4E6C-8F34-97066F78D093}">
   <ds:schemaRefs>
     <ds:schemaRef ds:uri="http://schemas.openxmlformats.org/officeDocument/2006/bibliography"/>
   </ds:schemaRefs>

</xml_diff>

<commit_message>
Me falta prototipos, pruebas de caja blanca y diagramas de secuencia
</commit_message>
<xml_diff>
--- a/documentacion/doc.docx
+++ b/documentacion/doc.docx
@@ -9517,8 +9517,193 @@
       </w:r>
     </w:p>
     <w:p>
+      <w:r>
+        <w:t>Cu – Registrar Pagos</w:t>
+      </w:r>
+    </w:p>
+    <w:p>
+      <w:r>
+        <w:rPr>
+          <w:noProof/>
+          <w:lang w:val="es-ES" w:eastAsia="es-ES"/>
+        </w:rPr>
+        <w:drawing>
+          <wp:inline distT="0" distB="0" distL="0" distR="0" wp14:anchorId="10B107A9" wp14:editId="66BB38C7">
+            <wp:extent cx="5612130" cy="3119682"/>
+            <wp:effectExtent l="0" t="0" r="7620" b="5080"/>
+            <wp:docPr id="6" name="Imagen 6" descr="D:\Documentos\Desktop\cu01.png"/>
+            <wp:cNvGraphicFramePr>
+              <a:graphicFrameLocks xmlns:a="http://schemas.openxmlformats.org/drawingml/2006/main" noChangeAspect="1"/>
+            </wp:cNvGraphicFramePr>
+            <a:graphic xmlns:a="http://schemas.openxmlformats.org/drawingml/2006/main">
+              <a:graphicData uri="http://schemas.openxmlformats.org/drawingml/2006/picture">
+                <pic:pic xmlns:pic="http://schemas.openxmlformats.org/drawingml/2006/picture">
+                  <pic:nvPicPr>
+                    <pic:cNvPr id="0" name="Picture 1" descr="D:\Documentos\Desktop\cu01.png"/>
+                    <pic:cNvPicPr>
+                      <a:picLocks noChangeAspect="1" noChangeArrowheads="1"/>
+                    </pic:cNvPicPr>
+                  </pic:nvPicPr>
+                  <pic:blipFill>
+                    <a:blip r:embed="rId22">
+                      <a:extLst>
+                        <a:ext uri="{28A0092B-C50C-407E-A947-70E740481C1C}">
+                          <a14:useLocalDpi xmlns:a14="http://schemas.microsoft.com/office/drawing/2010/main" val="0"/>
+                        </a:ext>
+                      </a:extLst>
+                    </a:blip>
+                    <a:srcRect/>
+                    <a:stretch>
+                      <a:fillRect/>
+                    </a:stretch>
+                  </pic:blipFill>
+                  <pic:spPr bwMode="auto">
+                    <a:xfrm>
+                      <a:off x="0" y="0"/>
+                      <a:ext cx="5612130" cy="3119682"/>
+                    </a:xfrm>
+                    <a:prstGeom prst="rect">
+                      <a:avLst/>
+                    </a:prstGeom>
+                    <a:noFill/>
+                    <a:ln>
+                      <a:noFill/>
+                    </a:ln>
+                  </pic:spPr>
+                </pic:pic>
+              </a:graphicData>
+            </a:graphic>
+          </wp:inline>
+        </w:drawing>
+      </w:r>
+    </w:p>
+    <w:p>
+      <w:r>
+        <w:lastRenderedPageBreak/>
+        <w:t>CU – Registrar Notas</w:t>
+      </w:r>
+    </w:p>
+    <w:p>
+      <w:r>
+        <w:rPr>
+          <w:noProof/>
+          <w:lang w:val="es-ES" w:eastAsia="es-ES"/>
+        </w:rPr>
+        <w:drawing>
+          <wp:inline distT="0" distB="0" distL="0" distR="0" wp14:anchorId="04F2005A" wp14:editId="6830F539">
+            <wp:extent cx="5605153" cy="2719450"/>
+            <wp:effectExtent l="0" t="0" r="0" b="5080"/>
+            <wp:docPr id="11" name="Imagen 11" descr="D:\Documentos\Desktop\cu02.png"/>
+            <wp:cNvGraphicFramePr>
+              <a:graphicFrameLocks xmlns:a="http://schemas.openxmlformats.org/drawingml/2006/main" noChangeAspect="1"/>
+            </wp:cNvGraphicFramePr>
+            <a:graphic xmlns:a="http://schemas.openxmlformats.org/drawingml/2006/main">
+              <a:graphicData uri="http://schemas.openxmlformats.org/drawingml/2006/picture">
+                <pic:pic xmlns:pic="http://schemas.openxmlformats.org/drawingml/2006/picture">
+                  <pic:nvPicPr>
+                    <pic:cNvPr id="0" name="Picture 2" descr="D:\Documentos\Desktop\cu02.png"/>
+                    <pic:cNvPicPr>
+                      <a:picLocks noChangeAspect="1" noChangeArrowheads="1"/>
+                    </pic:cNvPicPr>
+                  </pic:nvPicPr>
+                  <pic:blipFill rotWithShape="1">
+                    <a:blip r:embed="rId23">
+                      <a:extLst>
+                        <a:ext uri="{28A0092B-C50C-407E-A947-70E740481C1C}">
+                          <a14:useLocalDpi xmlns:a14="http://schemas.microsoft.com/office/drawing/2010/main" val="0"/>
+                        </a:ext>
+                      </a:extLst>
+                    </a:blip>
+                    <a:srcRect b="2279"/>
+                    <a:stretch/>
+                  </pic:blipFill>
+                  <pic:spPr bwMode="auto">
+                    <a:xfrm>
+                      <a:off x="0" y="0"/>
+                      <a:ext cx="5612130" cy="2722835"/>
+                    </a:xfrm>
+                    <a:prstGeom prst="rect">
+                      <a:avLst/>
+                    </a:prstGeom>
+                    <a:noFill/>
+                    <a:ln>
+                      <a:noFill/>
+                    </a:ln>
+                    <a:extLst>
+                      <a:ext uri="{53640926-AAD7-44D8-BBD7-CCE9431645EC}">
+                        <a14:shadowObscured xmlns:a14="http://schemas.microsoft.com/office/drawing/2010/main"/>
+                      </a:ext>
+                    </a:extLst>
+                  </pic:spPr>
+                </pic:pic>
+              </a:graphicData>
+            </a:graphic>
+          </wp:inline>
+        </w:drawing>
+      </w:r>
       <w:bookmarkStart w:id="5" w:name="_GoBack"/>
       <w:bookmarkEnd w:id="5"/>
+    </w:p>
+    <w:p>
+      <w:r>
+        <w:t>CU – Administrar Matricula</w:t>
+      </w:r>
+    </w:p>
+    <w:p>
+      <w:r>
+        <w:rPr>
+          <w:noProof/>
+          <w:lang w:val="es-ES" w:eastAsia="es-ES"/>
+        </w:rPr>
+        <w:drawing>
+          <wp:inline distT="0" distB="0" distL="0" distR="0" wp14:anchorId="4455645E" wp14:editId="37B54CB0">
+            <wp:extent cx="5612130" cy="3153704"/>
+            <wp:effectExtent l="0" t="0" r="7620" b="8890"/>
+            <wp:docPr id="16" name="Imagen 16" descr="D:\Documentos\Desktop\CU03.png"/>
+            <wp:cNvGraphicFramePr>
+              <a:graphicFrameLocks xmlns:a="http://schemas.openxmlformats.org/drawingml/2006/main" noChangeAspect="1"/>
+            </wp:cNvGraphicFramePr>
+            <a:graphic xmlns:a="http://schemas.openxmlformats.org/drawingml/2006/main">
+              <a:graphicData uri="http://schemas.openxmlformats.org/drawingml/2006/picture">
+                <pic:pic xmlns:pic="http://schemas.openxmlformats.org/drawingml/2006/picture">
+                  <pic:nvPicPr>
+                    <pic:cNvPr id="0" name="Picture 3" descr="D:\Documentos\Desktop\CU03.png"/>
+                    <pic:cNvPicPr>
+                      <a:picLocks noChangeAspect="1" noChangeArrowheads="1"/>
+                    </pic:cNvPicPr>
+                  </pic:nvPicPr>
+                  <pic:blipFill>
+                    <a:blip r:embed="rId24">
+                      <a:extLst>
+                        <a:ext uri="{28A0092B-C50C-407E-A947-70E740481C1C}">
+                          <a14:useLocalDpi xmlns:a14="http://schemas.microsoft.com/office/drawing/2010/main" val="0"/>
+                        </a:ext>
+                      </a:extLst>
+                    </a:blip>
+                    <a:srcRect/>
+                    <a:stretch>
+                      <a:fillRect/>
+                    </a:stretch>
+                  </pic:blipFill>
+                  <pic:spPr bwMode="auto">
+                    <a:xfrm>
+                      <a:off x="0" y="0"/>
+                      <a:ext cx="5612130" cy="3153704"/>
+                    </a:xfrm>
+                    <a:prstGeom prst="rect">
+                      <a:avLst/>
+                    </a:prstGeom>
+                    <a:noFill/>
+                    <a:ln>
+                      <a:noFill/>
+                    </a:ln>
+                  </pic:spPr>
+                </pic:pic>
+              </a:graphicData>
+            </a:graphic>
+          </wp:inline>
+        </w:drawing>
+      </w:r>
     </w:p>
     <w:sectPr>
       <w:pgSz w:w="12240" w:h="15840"/>
@@ -11806,7 +11991,7 @@
   <a:extraClrSchemeLst/>
   <a:extLst>
     <a:ext uri="{05A4C25C-085E-4340-85A3-A5531E510DB2}">
-      <thm15:themeFamily xmlns="" xmlns:thm15="http://schemas.microsoft.com/office/thememl/2012/main" name="Office Theme" id="{62F939B6-93AF-4DB8-9C6B-D6C7DFDC589F}" vid="{4A3C46E8-61CC-4603-A589-7422A47A8E4A}"/>
+      <thm15:themeFamily xmlns:thm15="http://schemas.microsoft.com/office/thememl/2012/main" xmlns="" name="Office Theme" id="{62F939B6-93AF-4DB8-9C6B-D6C7DFDC589F}" vid="{4A3C46E8-61CC-4603-A589-7422A47A8E4A}"/>
     </a:ext>
   </a:extLst>
 </a:theme>
@@ -11817,7 +12002,7 @@
 </file>
 
 <file path=customXml/itemProps1.xml><?xml version="1.0" encoding="utf-8"?>
-<ds:datastoreItem xmlns:ds="http://schemas.openxmlformats.org/officeDocument/2006/customXml" ds:itemID="{DD4DB622-51C5-4E6C-8F34-97066F78D093}">
+<ds:datastoreItem xmlns:ds="http://schemas.openxmlformats.org/officeDocument/2006/customXml" ds:itemID="{E14A9A1C-5054-4876-87B4-0BFF27A7AE67}">
   <ds:schemaRefs>
     <ds:schemaRef ds:uri="http://schemas.openxmlformats.org/officeDocument/2006/bibliography"/>
   </ds:schemaRefs>

</xml_diff>

<commit_message>
Ahora falta prototipos y diagramas de secuencias
</commit_message>
<xml_diff>
--- a/documentacion/doc.docx
+++ b/documentacion/doc.docx
@@ -348,14 +348,10 @@
     </w:p>
     <w:p>
       <w:r>
-        <w:rPr>
-          <w:noProof/>
-          <w:lang w:eastAsia="es-PE"/>
-        </w:rPr>
         <w:drawing>
-          <wp:inline distT="0" distB="0" distL="0" distR="0" wp14:anchorId="23FB24B2" wp14:editId="74BB9674">
-            <wp:extent cx="5543550" cy="3863686"/>
-            <wp:effectExtent l="0" t="0" r="0" b="3810"/>
+          <wp:inline distT="0" distB="0" distL="0" distR="0" wp14:anchorId="1FC297B6" wp14:editId="0742D26C">
+            <wp:extent cx="5578589" cy="3890897"/>
+            <wp:effectExtent l="0" t="0" r="3175" b="0"/>
             <wp:docPr id="1" name="Imagen 1"/>
             <wp:cNvGraphicFramePr>
               <a:graphicFrameLocks xmlns:a="http://schemas.openxmlformats.org/drawingml/2006/main" noChangeAspect="1"/>
@@ -367,27 +363,20 @@
                     <pic:cNvPr id="1" name=""/>
                     <pic:cNvPicPr/>
                   </pic:nvPicPr>
-                  <pic:blipFill rotWithShape="1">
+                  <pic:blipFill>
                     <a:blip r:embed="rId8"/>
-                    <a:srcRect l="21385" t="26147" r="33808" b="18553"/>
-                    <a:stretch/>
+                    <a:stretch>
+                      <a:fillRect/>
+                    </a:stretch>
                   </pic:blipFill>
-                  <pic:spPr bwMode="auto">
+                  <pic:spPr>
                     <a:xfrm>
                       <a:off x="0" y="0"/>
-                      <a:ext cx="5552012" cy="3869584"/>
+                      <a:ext cx="5578589" cy="3890897"/>
                     </a:xfrm>
                     <a:prstGeom prst="rect">
                       <a:avLst/>
                     </a:prstGeom>
-                    <a:ln>
-                      <a:noFill/>
-                    </a:ln>
-                    <a:extLst>
-                      <a:ext uri="{53640926-AAD7-44D8-BBD7-CCE9431645EC}">
-                        <a14:shadowObscured xmlns:a14="http://schemas.microsoft.com/office/drawing/2010/main"/>
-                      </a:ext>
-                    </a:extLst>
                   </pic:spPr>
                 </pic:pic>
               </a:graphicData>
@@ -7396,7 +7385,7 @@
           </mc:Choice>
           <mc:Fallback>
             <w:pict>
-              <v:shapetype w14:anchorId="625D9663" id="_x0000_t87" coordsize="21600,21600" o:spt="87" adj="1800,10800" path="m21600,qx10800@0l10800@2qy0@11,10800@3l10800@1qy21600,21600e" filled="f">
+              <v:shapetype w14:anchorId="6D3DE961" id="_x0000_t87" coordsize="21600,21600" o:spt="87" adj="1800,10800" path="m21600,qx10800@0l10800@2qy0@11,10800@3l10800@1qy21600,21600e" filled="f">
                 <v:formulas>
                   <v:f eqn="val #0"/>
                   <v:f eqn="sum 21600 0 #0"/>
@@ -7432,7 +7421,7 @@
         <mc:AlternateContent>
           <mc:Choice Requires="wps">
             <w:drawing>
-              <wp:anchor distT="0" distB="0" distL="114300" distR="114300" simplePos="0" relativeHeight="251649024" behindDoc="0" locked="0" layoutInCell="1" allowOverlap="1" wp14:anchorId="2F27C5CF" wp14:editId="151D2B7B">
+              <wp:anchor distT="0" distB="0" distL="114300" distR="114300" simplePos="0" relativeHeight="251649024" behindDoc="0" locked="0" layoutInCell="1" allowOverlap="1" wp14:anchorId="2F27C5CF" wp14:editId="57987638">
                 <wp:simplePos x="0" y="0"/>
                 <wp:positionH relativeFrom="column">
                   <wp:posOffset>-686730</wp:posOffset>
@@ -7490,7 +7479,7 @@
           </mc:Choice>
           <mc:Fallback>
             <w:pict>
-              <v:shapetype w14:anchorId="3B32A284" id="_x0000_t32" coordsize="21600,21600" o:spt="32" o:oned="t" path="m,l21600,21600e" filled="f">
+              <v:shapetype w14:anchorId="6778EE6F" id="_x0000_t32" coordsize="21600,21600" o:spt="32" o:oned="t" path="m,l21600,21600e" filled="f">
                 <v:path arrowok="t" fillok="f" o:connecttype="none"/>
                 <o:lock v:ext="edit" shapetype="t"/>
               </v:shapetype>
@@ -7509,7 +7498,7 @@
         <mc:AlternateContent>
           <mc:Choice Requires="wps">
             <w:drawing>
-              <wp:anchor distT="0" distB="0" distL="114300" distR="114300" simplePos="0" relativeHeight="251654144" behindDoc="0" locked="0" layoutInCell="1" allowOverlap="1" wp14:anchorId="5764A81A" wp14:editId="1B19C163">
+              <wp:anchor distT="0" distB="0" distL="114300" distR="114300" simplePos="0" relativeHeight="251655168" behindDoc="0" locked="0" layoutInCell="1" allowOverlap="1" wp14:anchorId="5764A81A" wp14:editId="0EFC3669">
                 <wp:simplePos x="0" y="0"/>
                 <wp:positionH relativeFrom="column">
                   <wp:posOffset>-431549</wp:posOffset>
@@ -7567,7 +7556,7 @@
           </mc:Choice>
           <mc:Fallback>
             <w:pict>
-              <v:shape w14:anchorId="01D7B590" id="145 Conector recto de flecha" o:spid="_x0000_s1026" type="#_x0000_t32" style="position:absolute;margin-left:-34pt;margin-top:189.65pt;width:87.85pt;height:3.6pt;flip:y;z-index:251654144;visibility:visible;mso-wrap-style:square;mso-width-percent:0;mso-height-percent:0;mso-wrap-distance-left:9pt;mso-wrap-distance-top:0;mso-wrap-distance-right:9pt;mso-wrap-distance-bottom:0;mso-position-horizontal:absolute;mso-position-horizontal-relative:text;mso-position-vertical:absolute;mso-position-vertical-relative:text;mso-width-percent:0;mso-height-percent:0;mso-width-relative:margin;mso-height-relative:margin" o:gfxdata="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" strokecolor="black [3200]" strokeweight="1pt">
+              <v:shape w14:anchorId="5BD86726" id="145 Conector recto de flecha" o:spid="_x0000_s1026" type="#_x0000_t32" style="position:absolute;margin-left:-34pt;margin-top:189.65pt;width:87.85pt;height:3.6pt;flip:y;z-index:251655168;visibility:visible;mso-wrap-style:square;mso-width-percent:0;mso-height-percent:0;mso-wrap-distance-left:9pt;mso-wrap-distance-top:0;mso-wrap-distance-right:9pt;mso-wrap-distance-bottom:0;mso-position-horizontal:absolute;mso-position-horizontal-relative:text;mso-position-vertical:absolute;mso-position-vertical-relative:text;mso-width-percent:0;mso-height-percent:0;mso-width-relative:margin;mso-height-relative:margin" o:gfxdata="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" strokecolor="black [3200]" strokeweight="1pt">
                 <v:stroke endarrow="open" joinstyle="miter"/>
               </v:shape>
             </w:pict>
@@ -7585,7 +7574,7 @@
         <mc:AlternateContent>
           <mc:Choice Requires="wps">
             <w:drawing>
-              <wp:anchor distT="0" distB="0" distL="114300" distR="114300" simplePos="0" relativeHeight="251657216" behindDoc="0" locked="0" layoutInCell="1" allowOverlap="1" wp14:anchorId="33D33EF7" wp14:editId="461CB32E">
+              <wp:anchor distT="0" distB="0" distL="114300" distR="114300" simplePos="0" relativeHeight="251659264" behindDoc="0" locked="0" layoutInCell="1" allowOverlap="1" wp14:anchorId="33D33EF7" wp14:editId="55124484">
                 <wp:simplePos x="0" y="0"/>
                 <wp:positionH relativeFrom="column">
                   <wp:posOffset>-130544</wp:posOffset>
@@ -7665,7 +7654,7 @@
           </mc:Choice>
           <mc:Fallback>
             <w:pict>
-              <v:oval w14:anchorId="33D33EF7" id="Elipse 40" o:spid="_x0000_s1027" style="position:absolute;margin-left:-10.3pt;margin-top:200.8pt;width:28.45pt;height:30.1pt;z-index:251657216;visibility:visible;mso-wrap-style:square;mso-width-percent:0;mso-height-percent:0;mso-wrap-distance-left:9pt;mso-wrap-distance-top:0;mso-wrap-distance-right:9pt;mso-wrap-distance-bottom:0;mso-position-horizontal:absolute;mso-position-horizontal-relative:text;mso-position-vertical:absolute;mso-position-vertical-relative:text;mso-width-percent:0;mso-height-percent:0;mso-width-relative:margin;mso-height-relative:margin;v-text-anchor:middle" o:gfxdata="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" fillcolor="#a5a5a5 [3206]" strokecolor="white [3201]" strokeweight="1.5pt">
+              <v:oval w14:anchorId="33D33EF7" id="Elipse 40" o:spid="_x0000_s1027" style="position:absolute;margin-left:-10.3pt;margin-top:200.8pt;width:28.45pt;height:30.1pt;z-index:251659264;visibility:visible;mso-wrap-style:square;mso-width-percent:0;mso-height-percent:0;mso-wrap-distance-left:9pt;mso-wrap-distance-top:0;mso-wrap-distance-right:9pt;mso-wrap-distance-bottom:0;mso-position-horizontal:absolute;mso-position-horizontal-relative:text;mso-position-vertical:absolute;mso-position-vertical-relative:text;mso-width-percent:0;mso-height-percent:0;mso-width-relative:margin;mso-height-relative:margin;v-text-anchor:middle" o:gfxdata="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" fillcolor="#a5a5a5 [3206]" strokecolor="white [3201]" strokeweight="1.5pt">
                 <v:stroke joinstyle="miter"/>
                 <v:textbox>
                   <w:txbxContent>
@@ -7700,7 +7689,7 @@
         <mc:AlternateContent>
           <mc:Choice Requires="wps">
             <w:drawing>
-              <wp:anchor distT="0" distB="0" distL="114300" distR="114300" simplePos="0" relativeHeight="251655168" behindDoc="0" locked="0" layoutInCell="1" allowOverlap="1" wp14:anchorId="4BAC9E54" wp14:editId="5612B8BC">
+              <wp:anchor distT="0" distB="0" distL="114300" distR="114300" simplePos="0" relativeHeight="251656192" behindDoc="0" locked="0" layoutInCell="1" allowOverlap="1" wp14:anchorId="4BAC9E54" wp14:editId="38DB629C">
                 <wp:simplePos x="0" y="0"/>
                 <wp:positionH relativeFrom="column">
                   <wp:posOffset>255064</wp:posOffset>
@@ -7763,7 +7752,7 @@
           </mc:Choice>
           <mc:Fallback>
             <w:pict>
-              <v:shape w14:anchorId="31344FEC" id="148 Abrir llave" o:spid="_x0000_s1026" type="#_x0000_t87" style="position:absolute;margin-left:20.1pt;margin-top:197.15pt;width:46.85pt;height:36.8pt;z-index:251655168;visibility:visible;mso-wrap-style:square;mso-width-percent:0;mso-height-percent:0;mso-wrap-distance-left:9pt;mso-wrap-distance-top:0;mso-wrap-distance-right:9pt;mso-wrap-distance-bottom:0;mso-position-horizontal:absolute;mso-position-horizontal-relative:text;mso-position-vertical:absolute;mso-position-vertical-relative:text;mso-width-percent:0;mso-height-percent:0;mso-width-relative:margin;mso-height-relative:margin;v-text-anchor:middle" o:gfxdata="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" adj="0" strokecolor="black [3200]" strokeweight="1pt">
+              <v:shape w14:anchorId="707F0D43" id="148 Abrir llave" o:spid="_x0000_s1026" type="#_x0000_t87" style="position:absolute;margin-left:20.1pt;margin-top:197.15pt;width:46.85pt;height:36.8pt;z-index:251656192;visibility:visible;mso-wrap-style:square;mso-width-percent:0;mso-height-percent:0;mso-wrap-distance-left:9pt;mso-wrap-distance-top:0;mso-wrap-distance-right:9pt;mso-wrap-distance-bottom:0;mso-position-horizontal:absolute;mso-position-horizontal-relative:text;mso-position-vertical:absolute;mso-position-vertical-relative:text;mso-width-percent:0;mso-height-percent:0;mso-width-relative:margin;mso-height-relative:margin;v-text-anchor:middle" o:gfxdata="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" adj="0" strokecolor="black [3200]" strokeweight="1pt">
                 <v:stroke joinstyle="miter"/>
               </v:shape>
             </w:pict>
@@ -7778,7 +7767,7 @@
         <mc:AlternateContent>
           <mc:Choice Requires="wps">
             <w:drawing>
-              <wp:anchor distT="0" distB="0" distL="114300" distR="114300" simplePos="0" relativeHeight="251656192" behindDoc="0" locked="0" layoutInCell="1" allowOverlap="1" wp14:anchorId="7A39CF4B" wp14:editId="2745FA03">
+              <wp:anchor distT="0" distB="0" distL="114300" distR="114300" simplePos="0" relativeHeight="251657216" behindDoc="0" locked="0" layoutInCell="1" allowOverlap="1" wp14:anchorId="7A39CF4B" wp14:editId="5362BF4E">
                 <wp:simplePos x="0" y="0"/>
                 <wp:positionH relativeFrom="column">
                   <wp:posOffset>-516609</wp:posOffset>
@@ -7836,7 +7825,7 @@
           </mc:Choice>
           <mc:Fallback>
             <w:pict>
-              <v:shape w14:anchorId="09C6385E" id="145 Conector recto de flecha" o:spid="_x0000_s1026" type="#_x0000_t32" style="position:absolute;margin-left:-40.7pt;margin-top:270.05pt;width:78.4pt;height:5pt;flip:y;z-index:251656192;visibility:visible;mso-wrap-style:square;mso-width-percent:0;mso-height-percent:0;mso-wrap-distance-left:9pt;mso-wrap-distance-top:0;mso-wrap-distance-right:9pt;mso-wrap-distance-bottom:0;mso-position-horizontal:absolute;mso-position-horizontal-relative:text;mso-position-vertical:absolute;mso-position-vertical-relative:text;mso-width-percent:0;mso-height-percent:0;mso-width-relative:margin;mso-height-relative:margin" o:gfxdata="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" strokecolor="black [3200]" strokeweight="1pt">
+              <v:shape w14:anchorId="1E0385AE" id="145 Conector recto de flecha" o:spid="_x0000_s1026" type="#_x0000_t32" style="position:absolute;margin-left:-40.7pt;margin-top:270.05pt;width:78.4pt;height:5pt;flip:y;z-index:251657216;visibility:visible;mso-wrap-style:square;mso-width-percent:0;mso-height-percent:0;mso-wrap-distance-left:9pt;mso-wrap-distance-top:0;mso-wrap-distance-right:9pt;mso-wrap-distance-bottom:0;mso-position-horizontal:absolute;mso-position-horizontal-relative:text;mso-position-vertical:absolute;mso-position-vertical-relative:text;mso-width-percent:0;mso-height-percent:0;mso-width-relative:margin;mso-height-relative:margin" o:gfxdata="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" strokecolor="black [3200]" strokeweight="1pt">
                 <v:stroke endarrow="open" joinstyle="miter"/>
               </v:shape>
             </w:pict>
@@ -7854,7 +7843,7 @@
         <mc:AlternateContent>
           <mc:Choice Requires="wps">
             <w:drawing>
-              <wp:anchor distT="0" distB="0" distL="114300" distR="114300" simplePos="0" relativeHeight="251646976" behindDoc="0" locked="0" layoutInCell="1" allowOverlap="1" wp14:anchorId="1FA15B03" wp14:editId="42950647">
+              <wp:anchor distT="0" distB="0" distL="114300" distR="114300" simplePos="0" relativeHeight="251646976" behindDoc="0" locked="0" layoutInCell="1" allowOverlap="1" wp14:anchorId="1FA15B03" wp14:editId="0E51FBDD">
                 <wp:simplePos x="0" y="0"/>
                 <wp:positionH relativeFrom="column">
                   <wp:posOffset>-1054735</wp:posOffset>
@@ -7972,7 +7961,7 @@
         <mc:AlternateContent>
           <mc:Choice Requires="wps">
             <w:drawing>
-              <wp:anchor distT="0" distB="0" distL="114300" distR="114300" simplePos="0" relativeHeight="251650048" behindDoc="0" locked="0" layoutInCell="1" allowOverlap="1" wp14:anchorId="413B4182" wp14:editId="6A1EACAE">
+              <wp:anchor distT="0" distB="0" distL="114300" distR="114300" simplePos="0" relativeHeight="251651072" behindDoc="0" locked="0" layoutInCell="1" allowOverlap="1" wp14:anchorId="413B4182" wp14:editId="7A380FAB">
                 <wp:simplePos x="0" y="0"/>
                 <wp:positionH relativeFrom="column">
                   <wp:posOffset>-287655</wp:posOffset>
@@ -8052,7 +8041,7 @@
           </mc:Choice>
           <mc:Fallback>
             <w:pict>
-              <v:oval w14:anchorId="413B4182" id="Elipse 31" o:spid="_x0000_s1029" style="position:absolute;margin-left:-22.65pt;margin-top:156.4pt;width:28.45pt;height:30.1pt;z-index:251650048;visibility:visible;mso-wrap-style:square;mso-width-percent:0;mso-height-percent:0;mso-wrap-distance-left:9pt;mso-wrap-distance-top:0;mso-wrap-distance-right:9pt;mso-wrap-distance-bottom:0;mso-position-horizontal:absolute;mso-position-horizontal-relative:text;mso-position-vertical:absolute;mso-position-vertical-relative:text;mso-width-percent:0;mso-height-percent:0;mso-width-relative:margin;mso-height-relative:margin;v-text-anchor:middle" o:gfxdata="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" fillcolor="#a5a5a5 [3206]" strokecolor="white [3201]" strokeweight="1.5pt">
+              <v:oval w14:anchorId="413B4182" id="Elipse 31" o:spid="_x0000_s1029" style="position:absolute;margin-left:-22.65pt;margin-top:156.4pt;width:28.45pt;height:30.1pt;z-index:251651072;visibility:visible;mso-wrap-style:square;mso-width-percent:0;mso-height-percent:0;mso-wrap-distance-left:9pt;mso-wrap-distance-top:0;mso-wrap-distance-right:9pt;mso-wrap-distance-bottom:0;mso-position-horizontal:absolute;mso-position-horizontal-relative:text;mso-position-vertical:absolute;mso-position-vertical-relative:text;mso-width-percent:0;mso-height-percent:0;mso-width-relative:margin;mso-height-relative:margin;v-text-anchor:middle" o:gfxdata="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" fillcolor="#a5a5a5 [3206]" strokecolor="white [3201]" strokeweight="1.5pt">
                 <v:stroke joinstyle="miter"/>
                 <v:textbox>
                   <w:txbxContent>
@@ -8087,7 +8076,7 @@
         <mc:AlternateContent>
           <mc:Choice Requires="wps">
             <w:drawing>
-              <wp:anchor distT="0" distB="0" distL="114300" distR="114300" simplePos="0" relativeHeight="251652096" behindDoc="0" locked="0" layoutInCell="1" allowOverlap="1" wp14:anchorId="3579C42C" wp14:editId="35D375B7">
+              <wp:anchor distT="0" distB="0" distL="114300" distR="114300" simplePos="0" relativeHeight="251653120" behindDoc="0" locked="0" layoutInCell="1" allowOverlap="1" wp14:anchorId="3579C42C" wp14:editId="53BE10C6">
                 <wp:simplePos x="0" y="0"/>
                 <wp:positionH relativeFrom="column">
                   <wp:posOffset>88265</wp:posOffset>
@@ -8150,7 +8139,7 @@
           </mc:Choice>
           <mc:Fallback>
             <w:pict>
-              <v:shape w14:anchorId="5DA1D5C5" id="148 Abrir llave" o:spid="_x0000_s1026" type="#_x0000_t87" style="position:absolute;margin-left:6.95pt;margin-top:153.65pt;width:46.85pt;height:30.1pt;z-index:251652096;visibility:visible;mso-wrap-style:square;mso-width-percent:0;mso-height-percent:0;mso-wrap-distance-left:9pt;mso-wrap-distance-top:0;mso-wrap-distance-right:9pt;mso-wrap-distance-bottom:0;mso-position-horizontal:absolute;mso-position-horizontal-relative:text;mso-position-vertical:absolute;mso-position-vertical-relative:text;mso-width-percent:0;mso-height-percent:0;mso-width-relative:margin;mso-height-relative:margin;v-text-anchor:middle" o:gfxdata="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" adj="0" strokecolor="black [3200]" strokeweight="1pt">
+              <v:shape w14:anchorId="6AC9FD90" id="148 Abrir llave" o:spid="_x0000_s1026" type="#_x0000_t87" style="position:absolute;margin-left:6.95pt;margin-top:153.65pt;width:46.85pt;height:30.1pt;z-index:251653120;visibility:visible;mso-wrap-style:square;mso-width-percent:0;mso-height-percent:0;mso-wrap-distance-left:9pt;mso-wrap-distance-top:0;mso-wrap-distance-right:9pt;mso-wrap-distance-bottom:0;mso-position-horizontal:absolute;mso-position-horizontal-relative:text;mso-position-vertical:absolute;mso-position-vertical-relative:text;mso-width-percent:0;mso-height-percent:0;mso-width-relative:margin;mso-height-relative:margin;v-text-anchor:middle" o:gfxdata="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" adj="0" strokecolor="black [3200]" strokeweight="1pt">
                 <v:stroke joinstyle="miter"/>
               </v:shape>
             </w:pict>
@@ -8168,7 +8157,7 @@
         <mc:AlternateContent>
           <mc:Choice Requires="wps">
             <w:drawing>
-              <wp:anchor distT="0" distB="0" distL="114300" distR="114300" simplePos="0" relativeHeight="251651072" behindDoc="0" locked="0" layoutInCell="1" allowOverlap="1" wp14:anchorId="6F85A186" wp14:editId="0C57B38B">
+              <wp:anchor distT="0" distB="0" distL="114300" distR="114300" simplePos="0" relativeHeight="251652096" behindDoc="0" locked="0" layoutInCell="1" allowOverlap="1" wp14:anchorId="6F85A186" wp14:editId="3D966D4C">
                 <wp:simplePos x="0" y="0"/>
                 <wp:positionH relativeFrom="column">
                   <wp:posOffset>-798195</wp:posOffset>
@@ -8248,7 +8237,7 @@
           </mc:Choice>
           <mc:Fallback>
             <w:pict>
-              <v:oval w14:anchorId="6F85A186" id="Elipse 33" o:spid="_x0000_s1030" style="position:absolute;margin-left:-62.85pt;margin-top:177.7pt;width:28.45pt;height:30.1pt;z-index:251651072;visibility:visible;mso-wrap-style:square;mso-width-percent:0;mso-height-percent:0;mso-wrap-distance-left:9pt;mso-wrap-distance-top:0;mso-wrap-distance-right:9pt;mso-wrap-distance-bottom:0;mso-position-horizontal:absolute;mso-position-horizontal-relative:text;mso-position-vertical:absolute;mso-position-vertical-relative:text;mso-width-percent:0;mso-height-percent:0;mso-width-relative:margin;mso-height-relative:margin;v-text-anchor:middle" o:gfxdata="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" fillcolor="#a5a5a5 [3206]" strokecolor="white [3201]" strokeweight="1.5pt">
+              <v:oval w14:anchorId="6F85A186" id="Elipse 33" o:spid="_x0000_s1030" style="position:absolute;margin-left:-62.85pt;margin-top:177.7pt;width:28.45pt;height:30.1pt;z-index:251652096;visibility:visible;mso-wrap-style:square;mso-width-percent:0;mso-height-percent:0;mso-wrap-distance-left:9pt;mso-wrap-distance-top:0;mso-wrap-distance-right:9pt;mso-wrap-distance-bottom:0;mso-position-horizontal:absolute;mso-position-horizontal-relative:text;mso-position-vertical:absolute;mso-position-vertical-relative:text;mso-width-percent:0;mso-height-percent:0;mso-width-relative:margin;mso-height-relative:margin;v-text-anchor:middle" o:gfxdata="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" fillcolor="#a5a5a5 [3206]" strokecolor="white [3201]" strokeweight="1.5pt">
                 <v:stroke joinstyle="miter"/>
                 <v:textbox>
                   <w:txbxContent>
@@ -8286,7 +8275,7 @@
         <mc:AlternateContent>
           <mc:Choice Requires="wps">
             <w:drawing>
-              <wp:anchor distT="0" distB="0" distL="114300" distR="114300" simplePos="0" relativeHeight="251659264" behindDoc="0" locked="0" layoutInCell="1" allowOverlap="1" wp14:anchorId="346F4E3C" wp14:editId="1B8F889B">
+              <wp:anchor distT="0" distB="0" distL="114300" distR="114300" simplePos="0" relativeHeight="251660288" behindDoc="0" locked="0" layoutInCell="1" allowOverlap="1" wp14:anchorId="346F4E3C" wp14:editId="4EEBCFA1">
                 <wp:simplePos x="0" y="0"/>
                 <wp:positionH relativeFrom="column">
                   <wp:posOffset>-895630</wp:posOffset>
@@ -8366,7 +8355,7 @@
           </mc:Choice>
           <mc:Fallback>
             <w:pict>
-              <v:oval w14:anchorId="346F4E3C" id="Elipse 41" o:spid="_x0000_s1031" style="position:absolute;margin-left:-70.5pt;margin-top:259.35pt;width:28.45pt;height:30.1pt;z-index:251659264;visibility:visible;mso-wrap-style:square;mso-width-percent:0;mso-height-percent:0;mso-wrap-distance-left:9pt;mso-wrap-distance-top:0;mso-wrap-distance-right:9pt;mso-wrap-distance-bottom:0;mso-position-horizontal:absolute;mso-position-horizontal-relative:text;mso-position-vertical:absolute;mso-position-vertical-relative:text;mso-width-percent:0;mso-height-percent:0;mso-width-relative:margin;mso-height-relative:margin;v-text-anchor:middle" o:gfxdata="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" fillcolor="#a5a5a5 [3206]" strokecolor="white [3201]" strokeweight="1.5pt">
+              <v:oval w14:anchorId="346F4E3C" id="Elipse 41" o:spid="_x0000_s1031" style="position:absolute;margin-left:-70.5pt;margin-top:259.35pt;width:28.45pt;height:30.1pt;z-index:251660288;visibility:visible;mso-wrap-style:square;mso-width-percent:0;mso-height-percent:0;mso-wrap-distance-left:9pt;mso-wrap-distance-top:0;mso-wrap-distance-right:9pt;mso-wrap-distance-bottom:0;mso-position-horizontal:absolute;mso-position-horizontal-relative:text;mso-position-vertical:absolute;mso-position-vertical-relative:text;mso-width-percent:0;mso-height-percent:0;mso-width-relative:margin;mso-height-relative:margin;v-text-anchor:middle" o:gfxdata="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" fillcolor="#a5a5a5 [3206]" strokecolor="white [3201]" strokeweight="1.5pt">
                 <v:stroke joinstyle="miter"/>
                 <v:textbox>
                   <w:txbxContent>
@@ -8399,7 +8388,7 @@
           <w:lang w:eastAsia="es-PE"/>
         </w:rPr>
         <w:drawing>
-          <wp:inline distT="0" distB="0" distL="0" distR="0" wp14:anchorId="370D3983" wp14:editId="6C78631F">
+          <wp:inline distT="0" distB="0" distL="0" distR="0" wp14:anchorId="370D3983" wp14:editId="47893738">
             <wp:extent cx="5921273" cy="3955312"/>
             <wp:effectExtent l="0" t="0" r="3810" b="7620"/>
             <wp:docPr id="42" name="Imagen 42"/>
@@ -8450,7 +8439,7 @@
           <w:lang w:eastAsia="es-PE"/>
         </w:rPr>
         <w:drawing>
-          <wp:inline distT="0" distB="0" distL="0" distR="0" wp14:anchorId="4B2A0310" wp14:editId="617F7AAB">
+          <wp:inline distT="0" distB="0" distL="0" distR="0" wp14:anchorId="4B2A0310" wp14:editId="7618301D">
             <wp:extent cx="2050267" cy="2435294"/>
             <wp:effectExtent l="0" t="0" r="7620" b="3175"/>
             <wp:docPr id="46" name="Imagen 46"/>
@@ -8818,28 +8807,7 @@
           </w:tcPr>
           <w:p>
             <w:r>
-              <w:t>Los datos del formulario son recuperados</w:t>
-            </w:r>
-            <w:r>
-              <w:t xml:space="preserve">, </w:t>
-            </w:r>
-            <w:r>
-              <w:t>se intentar registrar el detalle de pago en la base de datos validando la integridad de la información</w:t>
-            </w:r>
-            <w:r>
-              <w:t xml:space="preserve">, </w:t>
-            </w:r>
-            <w:r>
-              <w:t>el registro de pago es recuperado para su posterior modificación</w:t>
-            </w:r>
-            <w:r>
-              <w:t xml:space="preserve">. </w:t>
-            </w:r>
-            <w:r>
-              <w:t>Se intenta modificar el campo “deuda” del registro de pago validando la integridad de la información</w:t>
-            </w:r>
-            <w:r>
-              <w:t>. En caso de no ser posible la modificación se muestra un mensaje de error.</w:t>
+              <w:t>Los datos del formulario son recuperados, se intentar registrar el detalle de pago en la base de datos validando la integridad de la información, el registro de pago es recuperado para su posterior modificación. Se intenta modificar el campo “deuda” del registro de pago validando la integridad de la información. En caso de no ser posible la modificación se muestra un mensaje de error.</w:t>
             </w:r>
           </w:p>
         </w:tc>
@@ -8853,10 +8821,7 @@
     <w:p>
       <w:r>
         <w:lastRenderedPageBreak/>
-        <w:t xml:space="preserve">Prueba unitaria Registrar </w:t>
-      </w:r>
-      <w:r>
-        <w:t>Notas</w:t>
+        <w:t>Prueba unitaria Registrar Notas</w:t>
       </w:r>
     </w:p>
     <w:p>
@@ -8871,7 +8836,7 @@
         <mc:AlternateContent>
           <mc:Choice Requires="wps">
             <w:drawing>
-              <wp:anchor distT="0" distB="0" distL="114300" distR="114300" simplePos="0" relativeHeight="251669504" behindDoc="0" locked="0" layoutInCell="1" allowOverlap="1" wp14:anchorId="15DE46C8" wp14:editId="7291ED3A">
+              <wp:anchor distT="0" distB="0" distL="114300" distR="114300" simplePos="0" relativeHeight="251664384" behindDoc="0" locked="0" layoutInCell="1" allowOverlap="1" wp14:anchorId="15DE46C8" wp14:editId="18FAC166">
                 <wp:simplePos x="0" y="0"/>
                 <wp:positionH relativeFrom="column">
                   <wp:posOffset>-789305</wp:posOffset>
@@ -8951,7 +8916,7 @@
           </mc:Choice>
           <mc:Fallback>
             <w:pict>
-              <v:oval w14:anchorId="15DE46C8" id="Elipse 53" o:spid="_x0000_s1032" style="position:absolute;margin-left:-62.15pt;margin-top:198.2pt;width:28.45pt;height:30.1pt;z-index:251669504;visibility:visible;mso-wrap-style:square;mso-width-percent:0;mso-height-percent:0;mso-wrap-distance-left:9pt;mso-wrap-distance-top:0;mso-wrap-distance-right:9pt;mso-wrap-distance-bottom:0;mso-position-horizontal:absolute;mso-position-horizontal-relative:text;mso-position-vertical:absolute;mso-position-vertical-relative:text;mso-width-percent:0;mso-height-percent:0;mso-width-relative:margin;mso-height-relative:margin;v-text-anchor:middle" o:gfxdata="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" fillcolor="#a5a5a5 [3206]" strokecolor="white [3201]" strokeweight="1.5pt">
+              <v:oval w14:anchorId="15DE46C8" id="Elipse 53" o:spid="_x0000_s1032" style="position:absolute;margin-left:-62.15pt;margin-top:198.2pt;width:28.45pt;height:30.1pt;z-index:251664384;visibility:visible;mso-wrap-style:square;mso-width-percent:0;mso-height-percent:0;mso-wrap-distance-left:9pt;mso-wrap-distance-top:0;mso-wrap-distance-right:9pt;mso-wrap-distance-bottom:0;mso-position-horizontal:absolute;mso-position-horizontal-relative:text;mso-position-vertical:absolute;mso-position-vertical-relative:text;mso-width-percent:0;mso-height-percent:0;mso-width-relative:margin;mso-height-relative:margin;v-text-anchor:middle" o:gfxdata="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" fillcolor="#a5a5a5 [3206]" strokecolor="white [3201]" strokeweight="1.5pt">
                 <v:stroke joinstyle="miter"/>
                 <v:textbox>
                   <w:txbxContent>
@@ -8986,7 +8951,7 @@
         <mc:AlternateContent>
           <mc:Choice Requires="wps">
             <w:drawing>
-              <wp:anchor distT="0" distB="0" distL="114300" distR="114300" simplePos="0" relativeHeight="251672576" behindDoc="0" locked="0" layoutInCell="1" allowOverlap="1" wp14:anchorId="08D0B7CE" wp14:editId="6346B49E">
+              <wp:anchor distT="0" distB="0" distL="114300" distR="114300" simplePos="0" relativeHeight="251665408" behindDoc="0" locked="0" layoutInCell="1" allowOverlap="1" wp14:anchorId="08D0B7CE" wp14:editId="66DA1914">
                 <wp:simplePos x="0" y="0"/>
                 <wp:positionH relativeFrom="column">
                   <wp:posOffset>-399652</wp:posOffset>
@@ -9044,7 +9009,7 @@
           </mc:Choice>
           <mc:Fallback>
             <w:pict>
-              <v:shape w14:anchorId="5A0C99FE" id="145 Conector recto de flecha" o:spid="_x0000_s1026" type="#_x0000_t32" style="position:absolute;margin-left:-31.45pt;margin-top:208.85pt;width:72.75pt;height:3.6pt;flip:y;z-index:251672576;visibility:visible;mso-wrap-style:square;mso-width-percent:0;mso-height-percent:0;mso-wrap-distance-left:9pt;mso-wrap-distance-top:0;mso-wrap-distance-right:9pt;mso-wrap-distance-bottom:0;mso-position-horizontal:absolute;mso-position-horizontal-relative:text;mso-position-vertical:absolute;mso-position-vertical-relative:text;mso-width-percent:0;mso-height-percent:0;mso-width-relative:margin;mso-height-relative:margin" o:gfxdata="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" strokecolor="black [3200]" strokeweight="1pt">
+              <v:shape w14:anchorId="5145EF77" id="145 Conector recto de flecha" o:spid="_x0000_s1026" type="#_x0000_t32" style="position:absolute;margin-left:-31.45pt;margin-top:208.85pt;width:72.75pt;height:3.6pt;flip:y;z-index:251665408;visibility:visible;mso-wrap-style:square;mso-width-percent:0;mso-height-percent:0;mso-wrap-distance-left:9pt;mso-wrap-distance-top:0;mso-wrap-distance-right:9pt;mso-wrap-distance-bottom:0;mso-position-horizontal:absolute;mso-position-horizontal-relative:text;mso-position-vertical:absolute;mso-position-vertical-relative:text;mso-width-percent:0;mso-height-percent:0;mso-width-relative:margin;mso-height-relative:margin" o:gfxdata="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" strokecolor="black [3200]" strokeweight="1pt">
                 <v:stroke endarrow="open" joinstyle="miter"/>
               </v:shape>
             </w:pict>
@@ -9062,7 +9027,7 @@
         <mc:AlternateContent>
           <mc:Choice Requires="wps">
             <w:drawing>
-              <wp:anchor distT="0" distB="0" distL="114300" distR="114300" simplePos="0" relativeHeight="251664384" behindDoc="0" locked="0" layoutInCell="1" allowOverlap="1" wp14:anchorId="600B98D7" wp14:editId="2A8BF6A1">
+              <wp:anchor distT="0" distB="0" distL="114300" distR="114300" simplePos="0" relativeHeight="251663360" behindDoc="0" locked="0" layoutInCell="1" allowOverlap="1" wp14:anchorId="600B98D7" wp14:editId="580108DA">
                 <wp:simplePos x="0" y="0"/>
                 <wp:positionH relativeFrom="column">
                   <wp:posOffset>-161925</wp:posOffset>
@@ -9142,7 +9107,7 @@
           </mc:Choice>
           <mc:Fallback>
             <w:pict>
-              <v:oval w14:anchorId="600B98D7" id="Elipse 52" o:spid="_x0000_s1033" style="position:absolute;margin-left:-12.75pt;margin-top:158.85pt;width:28.45pt;height:30.1pt;z-index:251664384;visibility:visible;mso-wrap-style:square;mso-width-percent:0;mso-height-percent:0;mso-wrap-distance-left:9pt;mso-wrap-distance-top:0;mso-wrap-distance-right:9pt;mso-wrap-distance-bottom:0;mso-position-horizontal:absolute;mso-position-horizontal-relative:text;mso-position-vertical:absolute;mso-position-vertical-relative:text;mso-width-percent:0;mso-height-percent:0;mso-width-relative:margin;mso-height-relative:margin;v-text-anchor:middle" o:gfxdata="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" fillcolor="#a5a5a5 [3206]" strokecolor="white [3201]" strokeweight="1.5pt">
+              <v:oval w14:anchorId="600B98D7" id="Elipse 52" o:spid="_x0000_s1033" style="position:absolute;margin-left:-12.75pt;margin-top:158.85pt;width:28.45pt;height:30.1pt;z-index:251663360;visibility:visible;mso-wrap-style:square;mso-width-percent:0;mso-height-percent:0;mso-wrap-distance-left:9pt;mso-wrap-distance-top:0;mso-wrap-distance-right:9pt;mso-wrap-distance-bottom:0;mso-position-horizontal:absolute;mso-position-horizontal-relative:text;mso-position-vertical:absolute;mso-position-vertical-relative:text;mso-width-percent:0;mso-height-percent:0;mso-width-relative:margin;mso-height-relative:margin;v-text-anchor:middle" o:gfxdata="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" fillcolor="#a5a5a5 [3206]" strokecolor="white [3201]" strokeweight="1.5pt">
                 <v:stroke joinstyle="miter"/>
                 <v:textbox>
                   <w:txbxContent>
@@ -9177,7 +9142,7 @@
         <mc:AlternateContent>
           <mc:Choice Requires="wps">
             <w:drawing>
-              <wp:anchor distT="0" distB="0" distL="114300" distR="114300" simplePos="0" relativeHeight="251661312" behindDoc="0" locked="0" layoutInCell="1" allowOverlap="1" wp14:anchorId="1E1D142D" wp14:editId="5681412C">
+              <wp:anchor distT="0" distB="0" distL="114300" distR="114300" simplePos="0" relativeHeight="251662336" behindDoc="0" locked="0" layoutInCell="1" allowOverlap="1" wp14:anchorId="1E1D142D" wp14:editId="3ABD8550">
                 <wp:simplePos x="0" y="0"/>
                 <wp:positionH relativeFrom="column">
                   <wp:posOffset>248935</wp:posOffset>
@@ -9240,7 +9205,7 @@
           </mc:Choice>
           <mc:Fallback>
             <w:pict>
-              <v:shape w14:anchorId="2A26B2A3" id="148 Abrir llave" o:spid="_x0000_s1026" type="#_x0000_t87" style="position:absolute;margin-left:19.6pt;margin-top:155.25pt;width:40.15pt;height:36pt;z-index:251661312;visibility:visible;mso-wrap-style:square;mso-width-percent:0;mso-height-percent:0;mso-wrap-distance-left:9pt;mso-wrap-distance-top:0;mso-wrap-distance-right:9pt;mso-wrap-distance-bottom:0;mso-position-horizontal:absolute;mso-position-horizontal-relative:text;mso-position-vertical:absolute;mso-position-vertical-relative:text;mso-width-percent:0;mso-height-percent:0;mso-width-relative:margin;mso-height-relative:margin;v-text-anchor:middle" o:gfxdata="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" adj="0" strokecolor="black [3200]" strokeweight="1pt">
+              <v:shape w14:anchorId="3DADF37A" id="148 Abrir llave" o:spid="_x0000_s1026" type="#_x0000_t87" style="position:absolute;margin-left:19.6pt;margin-top:155.25pt;width:40.15pt;height:36pt;z-index:251662336;visibility:visible;mso-wrap-style:square;mso-width-percent:0;mso-height-percent:0;mso-wrap-distance-left:9pt;mso-wrap-distance-top:0;mso-wrap-distance-right:9pt;mso-wrap-distance-bottom:0;mso-position-horizontal:absolute;mso-position-horizontal-relative:text;mso-position-vertical:absolute;mso-position-vertical-relative:text;mso-width-percent:0;mso-height-percent:0;mso-width-relative:margin;mso-height-relative:margin;v-text-anchor:middle" o:gfxdata="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" adj="0" strokecolor="black [3200]" strokeweight="1pt">
                 <v:stroke joinstyle="miter"/>
               </v:shape>
             </w:pict>
@@ -9255,7 +9220,7 @@
         <mc:AlternateContent>
           <mc:Choice Requires="wps">
             <w:drawing>
-              <wp:anchor distT="0" distB="0" distL="114300" distR="114300" simplePos="0" relativeHeight="251659264" behindDoc="0" locked="0" layoutInCell="1" allowOverlap="1" wp14:anchorId="4AA6EE6A" wp14:editId="37AE2826">
+              <wp:anchor distT="0" distB="0" distL="114300" distR="114300" simplePos="0" relativeHeight="251661312" behindDoc="0" locked="0" layoutInCell="1" allowOverlap="1" wp14:anchorId="4AA6EE6A" wp14:editId="13B01A0B">
                 <wp:simplePos x="0" y="0"/>
                 <wp:positionH relativeFrom="column">
                   <wp:posOffset>-410476</wp:posOffset>
@@ -9313,7 +9278,7 @@
           </mc:Choice>
           <mc:Fallback>
             <w:pict>
-              <v:shape w14:anchorId="26E322F6" id="145 Conector recto de flecha" o:spid="_x0000_s1026" type="#_x0000_t32" style="position:absolute;margin-left:-32.3pt;margin-top:146.25pt;width:73.65pt;height:3.6pt;flip:y;z-index:251659264;visibility:visible;mso-wrap-style:square;mso-width-percent:0;mso-height-percent:0;mso-wrap-distance-left:9pt;mso-wrap-distance-top:0;mso-wrap-distance-right:9pt;mso-wrap-distance-bottom:0;mso-position-horizontal:absolute;mso-position-horizontal-relative:text;mso-position-vertical:absolute;mso-position-vertical-relative:text;mso-width-percent:0;mso-height-percent:0;mso-width-relative:margin;mso-height-relative:margin" o:gfxdata="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" strokecolor="black [3200]" strokeweight="1pt">
+              <v:shape w14:anchorId="11650915" id="145 Conector recto de flecha" o:spid="_x0000_s1026" type="#_x0000_t32" style="position:absolute;margin-left:-32.3pt;margin-top:146.25pt;width:73.65pt;height:3.6pt;flip:y;z-index:251661312;visibility:visible;mso-wrap-style:square;mso-width-percent:0;mso-height-percent:0;mso-wrap-distance-left:9pt;mso-wrap-distance-top:0;mso-wrap-distance-right:9pt;mso-wrap-distance-bottom:0;mso-position-horizontal:absolute;mso-position-horizontal-relative:text;mso-position-vertical:absolute;mso-position-vertical-relative:text;mso-width-percent:0;mso-height-percent:0;mso-width-relative:margin;mso-height-relative:margin" o:gfxdata="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" strokecolor="black [3200]" strokeweight="1pt">
                 <v:stroke endarrow="open" joinstyle="miter"/>
               </v:shape>
             </w:pict>
@@ -9331,7 +9296,7 @@
         <mc:AlternateContent>
           <mc:Choice Requires="wps">
             <w:drawing>
-              <wp:anchor distT="0" distB="0" distL="114300" distR="114300" simplePos="0" relativeHeight="251652096" behindDoc="0" locked="0" layoutInCell="1" allowOverlap="1" wp14:anchorId="2FA341FB" wp14:editId="2F471A9D">
+              <wp:anchor distT="0" distB="0" distL="114300" distR="114300" simplePos="0" relativeHeight="251654144" behindDoc="0" locked="0" layoutInCell="1" allowOverlap="1" wp14:anchorId="2FA341FB" wp14:editId="65E3D283">
                 <wp:simplePos x="0" y="0"/>
                 <wp:positionH relativeFrom="column">
                   <wp:posOffset>-776177</wp:posOffset>
@@ -9411,7 +9376,7 @@
           </mc:Choice>
           <mc:Fallback>
             <w:pict>
-              <v:oval w14:anchorId="2FA341FB" id="Elipse 49" o:spid="_x0000_s1034" style="position:absolute;margin-left:-61.1pt;margin-top:135.7pt;width:28.45pt;height:30.1pt;z-index:251652096;visibility:visible;mso-wrap-style:square;mso-width-percent:0;mso-height-percent:0;mso-wrap-distance-left:9pt;mso-wrap-distance-top:0;mso-wrap-distance-right:9pt;mso-wrap-distance-bottom:0;mso-position-horizontal:absolute;mso-position-horizontal-relative:text;mso-position-vertical:absolute;mso-position-vertical-relative:text;mso-width-percent:0;mso-height-percent:0;mso-width-relative:margin;mso-height-relative:margin;v-text-anchor:middle" o:gfxdata="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" fillcolor="#a5a5a5 [3206]" strokecolor="white [3201]" strokeweight="1.5pt">
+              <v:oval w14:anchorId="2FA341FB" id="Elipse 49" o:spid="_x0000_s1034" style="position:absolute;margin-left:-61.1pt;margin-top:135.7pt;width:28.45pt;height:30.1pt;z-index:251654144;visibility:visible;mso-wrap-style:square;mso-width-percent:0;mso-height-percent:0;mso-wrap-distance-left:9pt;mso-wrap-distance-top:0;mso-wrap-distance-right:9pt;mso-wrap-distance-bottom:0;mso-position-horizontal:absolute;mso-position-horizontal-relative:text;mso-position-vertical:absolute;mso-position-vertical-relative:text;mso-width-percent:0;mso-height-percent:0;mso-width-relative:margin;mso-height-relative:margin;v-text-anchor:middle" o:gfxdata="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" fillcolor="#a5a5a5 [3206]" strokecolor="white [3201]" strokeweight="1.5pt">
                 <v:stroke joinstyle="miter"/>
                 <v:textbox>
                   <w:txbxContent>
@@ -9449,7 +9414,7 @@
         <mc:AlternateContent>
           <mc:Choice Requires="wps">
             <w:drawing>
-              <wp:anchor distT="0" distB="0" distL="114300" distR="114300" simplePos="0" relativeHeight="251642880" behindDoc="0" locked="0" layoutInCell="1" allowOverlap="1" wp14:anchorId="71E0E282" wp14:editId="55D4C696">
+              <wp:anchor distT="0" distB="0" distL="114300" distR="114300" simplePos="0" relativeHeight="251643904" behindDoc="0" locked="0" layoutInCell="1" allowOverlap="1" wp14:anchorId="71E0E282" wp14:editId="700FE678">
                 <wp:simplePos x="0" y="0"/>
                 <wp:positionH relativeFrom="column">
                   <wp:posOffset>-775335</wp:posOffset>
@@ -9529,7 +9494,7 @@
           </mc:Choice>
           <mc:Fallback>
             <w:pict>
-              <v:oval w14:anchorId="71E0E282" id="Elipse 45" o:spid="_x0000_s1035" style="position:absolute;margin-left:-61.05pt;margin-top:75.3pt;width:28.45pt;height:30.1pt;z-index:251642880;visibility:visible;mso-wrap-style:square;mso-width-percent:0;mso-height-percent:0;mso-wrap-distance-left:9pt;mso-wrap-distance-top:0;mso-wrap-distance-right:9pt;mso-wrap-distance-bottom:0;mso-position-horizontal:absolute;mso-position-horizontal-relative:text;mso-position-vertical:absolute;mso-position-vertical-relative:text;mso-width-percent:0;mso-height-percent:0;mso-width-relative:margin;mso-height-relative:margin;v-text-anchor:middle" o:gfxdata="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" fillcolor="#a5a5a5 [3206]" strokecolor="white [3201]" strokeweight="1.5pt">
+              <v:oval w14:anchorId="71E0E282" id="Elipse 45" o:spid="_x0000_s1035" style="position:absolute;margin-left:-61.05pt;margin-top:75.3pt;width:28.45pt;height:30.1pt;z-index:251643904;visibility:visible;mso-wrap-style:square;mso-width-percent:0;mso-height-percent:0;mso-wrap-distance-left:9pt;mso-wrap-distance-top:0;mso-wrap-distance-right:9pt;mso-wrap-distance-bottom:0;mso-position-horizontal:absolute;mso-position-horizontal-relative:text;mso-position-vertical:absolute;mso-position-vertical-relative:text;mso-width-percent:0;mso-height-percent:0;mso-width-relative:margin;mso-height-relative:margin;v-text-anchor:middle" o:gfxdata="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" fillcolor="#a5a5a5 [3206]" strokecolor="white [3201]" strokeweight="1.5pt">
                 <v:stroke joinstyle="miter"/>
                 <v:textbox>
                   <w:txbxContent>
@@ -9564,7 +9529,7 @@
         <mc:AlternateContent>
           <mc:Choice Requires="wps">
             <w:drawing>
-              <wp:anchor distT="0" distB="0" distL="114300" distR="114300" simplePos="0" relativeHeight="251649024" behindDoc="0" locked="0" layoutInCell="1" allowOverlap="1" wp14:anchorId="346E54F4" wp14:editId="5ED34241">
+              <wp:anchor distT="0" distB="0" distL="114300" distR="114300" simplePos="0" relativeHeight="251650048" behindDoc="0" locked="0" layoutInCell="1" allowOverlap="1" wp14:anchorId="346E54F4" wp14:editId="2D09859A">
                 <wp:simplePos x="0" y="0"/>
                 <wp:positionH relativeFrom="column">
                   <wp:posOffset>-356781</wp:posOffset>
@@ -9627,7 +9592,7 @@
           </mc:Choice>
           <mc:Fallback>
             <w:pict>
-              <v:shape w14:anchorId="561480E2" id="148 Abrir llave" o:spid="_x0000_s1026" type="#_x0000_t87" style="position:absolute;margin-left:-28.1pt;margin-top:41.35pt;width:68.65pt;height:97.95pt;z-index:251649024;visibility:visible;mso-wrap-style:square;mso-width-percent:0;mso-height-percent:0;mso-wrap-distance-left:9pt;mso-wrap-distance-top:0;mso-wrap-distance-right:9pt;mso-wrap-distance-bottom:0;mso-position-horizontal:absolute;mso-position-horizontal-relative:text;mso-position-vertical:absolute;mso-position-vertical-relative:text;mso-width-percent:0;mso-height-percent:0;mso-width-relative:margin;mso-height-relative:margin;v-text-anchor:middle" o:gfxdata="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" adj="0" strokecolor="black [3200]" strokeweight="1pt">
+              <v:shape w14:anchorId="6D18AAC5" id="148 Abrir llave" o:spid="_x0000_s1026" type="#_x0000_t87" style="position:absolute;margin-left:-28.1pt;margin-top:41.35pt;width:68.65pt;height:97.95pt;z-index:251650048;visibility:visible;mso-wrap-style:square;mso-width-percent:0;mso-height-percent:0;mso-wrap-distance-left:9pt;mso-wrap-distance-top:0;mso-wrap-distance-right:9pt;mso-wrap-distance-bottom:0;mso-position-horizontal:absolute;mso-position-horizontal-relative:text;mso-position-vertical:absolute;mso-position-vertical-relative:text;mso-width-percent:0;mso-height-percent:0;mso-width-relative:margin;mso-height-relative:margin;v-text-anchor:middle" o:gfxdata="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" adj="0" strokecolor="black [3200]" strokeweight="1pt">
                 <v:stroke joinstyle="miter"/>
               </v:shape>
             </w:pict>
@@ -9647,7 +9612,7 @@
           <w:lang w:eastAsia="es-PE"/>
         </w:rPr>
         <w:drawing>
-          <wp:inline distT="0" distB="0" distL="0" distR="0" wp14:anchorId="4453434C" wp14:editId="69A1A8AE">
+          <wp:inline distT="0" distB="0" distL="0" distR="0" wp14:anchorId="4453434C" wp14:editId="61573019">
             <wp:extent cx="6116441" cy="2881423"/>
             <wp:effectExtent l="0" t="0" r="0" b="0"/>
             <wp:docPr id="48" name="Imagen 48"/>
@@ -9698,7 +9663,7 @@
           <w:lang w:eastAsia="es-PE"/>
         </w:rPr>
         <w:drawing>
-          <wp:inline distT="0" distB="0" distL="0" distR="0" wp14:anchorId="7A6DBADC" wp14:editId="79D0F8B8">
+          <wp:inline distT="0" distB="0" distL="0" distR="0" wp14:anchorId="7A6DBADC" wp14:editId="68DD1009">
             <wp:extent cx="1845945" cy="1734185"/>
             <wp:effectExtent l="0" t="0" r="1905" b="0"/>
             <wp:docPr id="56" name="Imagen 56" descr="D:\Documentos\Escritorio\imagen grafo 2.fw.png"/>
@@ -10053,10 +10018,7 @@
           </w:tcPr>
           <w:p>
             <w:r>
-              <w:t>Se inicializa la transacción y se elimina todos los registros de notas. Se intenta registrar las notas recuperadas del formulario validando la información ingresada.</w:t>
-            </w:r>
-            <w:r>
-              <w:t xml:space="preserve"> En caso de un problema de validación se mostrará un mensaje de error.</w:t>
+              <w:t>Se inicializa la transacción y se elimina todos los registros de notas. Se intenta registrar las notas recuperadas del formulario validando la información ingresada. En caso de un problema de validación se mostrará un mensaje de error.</w:t>
             </w:r>
           </w:p>
         </w:tc>
@@ -10065,10 +10027,86 @@
     <w:p/>
     <w:p>
       <w:r>
-        <w:t>Prueba unitaria Registrar Notas</w:t>
+        <w:t xml:space="preserve">Prueba unitaria </w:t>
+      </w:r>
+      <w:r>
+        <w:t>Administrar Matrículas</w:t>
       </w:r>
     </w:p>
     <w:p>
+      <w:r>
+        <w:rPr>
+          <w:noProof/>
+          <w:lang w:eastAsia="es-PE"/>
+        </w:rPr>
+        <mc:AlternateContent>
+          <mc:Choice Requires="wps">
+            <w:drawing>
+              <wp:anchor distT="0" distB="0" distL="114300" distR="114300" simplePos="0" relativeHeight="251666432" behindDoc="0" locked="0" layoutInCell="1" allowOverlap="1" wp14:anchorId="19101573" wp14:editId="03BD2B20">
+                <wp:simplePos x="0" y="0"/>
+                <wp:positionH relativeFrom="column">
+                  <wp:posOffset>-329637</wp:posOffset>
+                </wp:positionH>
+                <wp:positionV relativeFrom="paragraph">
+                  <wp:posOffset>3595898</wp:posOffset>
+                </wp:positionV>
+                <wp:extent cx="569763" cy="45719"/>
+                <wp:effectExtent l="0" t="38100" r="40005" b="107315"/>
+                <wp:wrapNone/>
+                <wp:docPr id="32" name="145 Conector recto de flecha"/>
+                <wp:cNvGraphicFramePr/>
+                <a:graphic xmlns:a="http://schemas.openxmlformats.org/drawingml/2006/main">
+                  <a:graphicData uri="http://schemas.microsoft.com/office/word/2010/wordprocessingShape">
+                    <wps:wsp>
+                      <wps:cNvCnPr/>
+                      <wps:spPr>
+                        <a:xfrm>
+                          <a:off x="0" y="0"/>
+                          <a:ext cx="569763" cy="45719"/>
+                        </a:xfrm>
+                        <a:prstGeom prst="straightConnector1">
+                          <a:avLst/>
+                        </a:prstGeom>
+                        <a:ln>
+                          <a:tailEnd type="arrow"/>
+                        </a:ln>
+                      </wps:spPr>
+                      <wps:style>
+                        <a:lnRef idx="2">
+                          <a:schemeClr val="dk1"/>
+                        </a:lnRef>
+                        <a:fillRef idx="0">
+                          <a:schemeClr val="dk1"/>
+                        </a:fillRef>
+                        <a:effectRef idx="1">
+                          <a:schemeClr val="dk1"/>
+                        </a:effectRef>
+                        <a:fontRef idx="minor">
+                          <a:schemeClr val="tx1"/>
+                        </a:fontRef>
+                      </wps:style>
+                      <wps:bodyPr/>
+                    </wps:wsp>
+                  </a:graphicData>
+                </a:graphic>
+                <wp14:sizeRelH relativeFrom="margin">
+                  <wp14:pctWidth>0</wp14:pctWidth>
+                </wp14:sizeRelH>
+                <wp14:sizeRelV relativeFrom="margin">
+                  <wp14:pctHeight>0</wp14:pctHeight>
+                </wp14:sizeRelV>
+              </wp:anchor>
+            </w:drawing>
+          </mc:Choice>
+          <mc:Fallback>
+            <w:pict>
+              <v:shape w14:anchorId="255E5187" id="145 Conector recto de flecha" o:spid="_x0000_s1026" type="#_x0000_t32" style="position:absolute;margin-left:-25.95pt;margin-top:283.15pt;width:44.85pt;height:3.6pt;z-index:251666432;visibility:visible;mso-wrap-style:square;mso-width-percent:0;mso-height-percent:0;mso-wrap-distance-left:9pt;mso-wrap-distance-top:0;mso-wrap-distance-right:9pt;mso-wrap-distance-bottom:0;mso-position-horizontal:absolute;mso-position-horizontal-relative:text;mso-position-vertical:absolute;mso-position-vertical-relative:text;mso-width-percent:0;mso-height-percent:0;mso-width-relative:margin;mso-height-relative:margin" o:gfxdata="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" strokecolor="black [3200]" strokeweight="1pt">
+                <v:stroke endarrow="open" joinstyle="miter"/>
+              </v:shape>
+            </w:pict>
+          </mc:Fallback>
+        </mc:AlternateContent>
+      </w:r>
       <w:r>
         <w:rPr>
           <w:rFonts w:ascii="Times New Roman" w:hAnsi="Times New Roman" w:cs="Times New Roman"/>
@@ -10080,13 +10118,905 @@
         <mc:AlternateContent>
           <mc:Choice Requires="wps">
             <w:drawing>
-              <wp:anchor distT="0" distB="0" distL="114300" distR="114300" simplePos="0" relativeHeight="251669504" behindDoc="0" locked="0" layoutInCell="1" allowOverlap="1" wp14:anchorId="06E1C08F" wp14:editId="60E29F0E">
+              <wp:anchor distT="0" distB="0" distL="114300" distR="114300" simplePos="0" relativeHeight="251723776" behindDoc="0" locked="0" layoutInCell="1" allowOverlap="1" wp14:anchorId="7EBCF5D4" wp14:editId="354B5E52">
                 <wp:simplePos x="0" y="0"/>
                 <wp:positionH relativeFrom="column">
-                  <wp:posOffset>-789305</wp:posOffset>
+                  <wp:posOffset>-702550</wp:posOffset>
                 </wp:positionH>
                 <wp:positionV relativeFrom="paragraph">
-                  <wp:posOffset>2517126</wp:posOffset>
+                  <wp:posOffset>3404810</wp:posOffset>
+                </wp:positionV>
+                <wp:extent cx="361315" cy="382270"/>
+                <wp:effectExtent l="0" t="0" r="19685" b="17780"/>
+                <wp:wrapNone/>
+                <wp:docPr id="22" name="Elipse 22"/>
+                <wp:cNvGraphicFramePr/>
+                <a:graphic xmlns:a="http://schemas.openxmlformats.org/drawingml/2006/main">
+                  <a:graphicData uri="http://schemas.microsoft.com/office/word/2010/wordprocessingShape">
+                    <wps:wsp>
+                      <wps:cNvSpPr/>
+                      <wps:spPr>
+                        <a:xfrm>
+                          <a:off x="0" y="0"/>
+                          <a:ext cx="361315" cy="382270"/>
+                        </a:xfrm>
+                        <a:prstGeom prst="ellipse">
+                          <a:avLst/>
+                        </a:prstGeom>
+                      </wps:spPr>
+                      <wps:style>
+                        <a:lnRef idx="3">
+                          <a:schemeClr val="lt1"/>
+                        </a:lnRef>
+                        <a:fillRef idx="1">
+                          <a:schemeClr val="accent3"/>
+                        </a:fillRef>
+                        <a:effectRef idx="1">
+                          <a:schemeClr val="accent3"/>
+                        </a:effectRef>
+                        <a:fontRef idx="minor">
+                          <a:schemeClr val="lt1"/>
+                        </a:fontRef>
+                      </wps:style>
+                      <wps:txbx>
+                        <w:txbxContent>
+                          <w:p>
+                            <w:pPr>
+                              <w:spacing w:after="0" w:line="240" w:lineRule="auto"/>
+                              <w:rPr>
+                                <w:b/>
+                                <w:color w:val="FFFFFF" w:themeColor="background1"/>
+                              </w:rPr>
+                            </w:pPr>
+                            <w:r>
+                              <w:rPr>
+                                <w:b/>
+                                <w:color w:val="FFFFFF" w:themeColor="background1"/>
+                              </w:rPr>
+                              <w:t>9</w:t>
+                            </w:r>
+                          </w:p>
+                        </w:txbxContent>
+                      </wps:txbx>
+                      <wps:bodyPr rot="0" spcFirstLastPara="0" vertOverflow="overflow" horzOverflow="overflow" vert="horz" wrap="square" lIns="91440" tIns="45720" rIns="91440" bIns="45720" numCol="1" spcCol="0" rtlCol="0" fromWordArt="0" anchor="ctr" anchorCtr="0" forceAA="0" compatLnSpc="1">
+                        <a:prstTxWarp prst="textNoShape">
+                          <a:avLst/>
+                        </a:prstTxWarp>
+                        <a:noAutofit/>
+                      </wps:bodyPr>
+                    </wps:wsp>
+                  </a:graphicData>
+                </a:graphic>
+                <wp14:sizeRelH relativeFrom="margin">
+                  <wp14:pctWidth>0</wp14:pctWidth>
+                </wp14:sizeRelH>
+                <wp14:sizeRelV relativeFrom="margin">
+                  <wp14:pctHeight>0</wp14:pctHeight>
+                </wp14:sizeRelV>
+              </wp:anchor>
+            </w:drawing>
+          </mc:Choice>
+          <mc:Fallback>
+            <w:pict>
+              <v:oval w14:anchorId="7EBCF5D4" id="Elipse 22" o:spid="_x0000_s1036" style="position:absolute;margin-left:-55.3pt;margin-top:268.1pt;width:28.45pt;height:30.1pt;z-index:251723776;visibility:visible;mso-wrap-style:square;mso-width-percent:0;mso-height-percent:0;mso-wrap-distance-left:9pt;mso-wrap-distance-top:0;mso-wrap-distance-right:9pt;mso-wrap-distance-bottom:0;mso-position-horizontal:absolute;mso-position-horizontal-relative:text;mso-position-vertical:absolute;mso-position-vertical-relative:text;mso-width-percent:0;mso-height-percent:0;mso-width-relative:margin;mso-height-relative:margin;v-text-anchor:middle" o:gfxdata="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" fillcolor="#a5a5a5 [3206]" strokecolor="white [3201]" strokeweight="1.5pt">
+                <v:stroke joinstyle="miter"/>
+                <v:textbox>
+                  <w:txbxContent>
+                    <w:p>
+                      <w:pPr>
+                        <w:spacing w:after="0" w:line="240" w:lineRule="auto"/>
+                        <w:rPr>
+                          <w:b/>
+                          <w:color w:val="FFFFFF" w:themeColor="background1"/>
+                        </w:rPr>
+                      </w:pPr>
+                      <w:r>
+                        <w:rPr>
+                          <w:b/>
+                          <w:color w:val="FFFFFF" w:themeColor="background1"/>
+                        </w:rPr>
+                        <w:t>9</w:t>
+                      </w:r>
+                    </w:p>
+                  </w:txbxContent>
+                </v:textbox>
+              </v:oval>
+            </w:pict>
+          </mc:Fallback>
+        </mc:AlternateContent>
+      </w:r>
+      <w:r>
+        <w:rPr>
+          <w:rFonts w:ascii="Times New Roman" w:hAnsi="Times New Roman" w:cs="Times New Roman"/>
+          <w:noProof/>
+          <w:sz w:val="24"/>
+          <w:szCs w:val="24"/>
+          <w:lang w:eastAsia="es-PE"/>
+        </w:rPr>
+        <mc:AlternateContent>
+          <mc:Choice Requires="wps">
+            <w:drawing>
+              <wp:anchor distT="0" distB="0" distL="114300" distR="114300" simplePos="0" relativeHeight="251695104" behindDoc="0" locked="0" layoutInCell="1" allowOverlap="1" wp14:anchorId="2EB7233E" wp14:editId="276E3387">
+                <wp:simplePos x="0" y="0"/>
+                <wp:positionH relativeFrom="column">
+                  <wp:posOffset>-383073</wp:posOffset>
+                </wp:positionH>
+                <wp:positionV relativeFrom="paragraph">
+                  <wp:posOffset>2950031</wp:posOffset>
+                </wp:positionV>
+                <wp:extent cx="361315" cy="382270"/>
+                <wp:effectExtent l="0" t="0" r="19685" b="17780"/>
+                <wp:wrapNone/>
+                <wp:docPr id="20" name="Elipse 20"/>
+                <wp:cNvGraphicFramePr/>
+                <a:graphic xmlns:a="http://schemas.openxmlformats.org/drawingml/2006/main">
+                  <a:graphicData uri="http://schemas.microsoft.com/office/word/2010/wordprocessingShape">
+                    <wps:wsp>
+                      <wps:cNvSpPr/>
+                      <wps:spPr>
+                        <a:xfrm>
+                          <a:off x="0" y="0"/>
+                          <a:ext cx="361315" cy="382270"/>
+                        </a:xfrm>
+                        <a:prstGeom prst="ellipse">
+                          <a:avLst/>
+                        </a:prstGeom>
+                      </wps:spPr>
+                      <wps:style>
+                        <a:lnRef idx="3">
+                          <a:schemeClr val="lt1"/>
+                        </a:lnRef>
+                        <a:fillRef idx="1">
+                          <a:schemeClr val="accent3"/>
+                        </a:fillRef>
+                        <a:effectRef idx="1">
+                          <a:schemeClr val="accent3"/>
+                        </a:effectRef>
+                        <a:fontRef idx="minor">
+                          <a:schemeClr val="lt1"/>
+                        </a:fontRef>
+                      </wps:style>
+                      <wps:txbx>
+                        <w:txbxContent>
+                          <w:p>
+                            <w:pPr>
+                              <w:spacing w:after="0" w:line="240" w:lineRule="auto"/>
+                              <w:rPr>
+                                <w:b/>
+                                <w:color w:val="FFFFFF" w:themeColor="background1"/>
+                              </w:rPr>
+                            </w:pPr>
+                            <w:r>
+                              <w:rPr>
+                                <w:b/>
+                                <w:color w:val="FFFFFF" w:themeColor="background1"/>
+                              </w:rPr>
+                              <w:t>8</w:t>
+                            </w:r>
+                          </w:p>
+                        </w:txbxContent>
+                      </wps:txbx>
+                      <wps:bodyPr rot="0" spcFirstLastPara="0" vertOverflow="overflow" horzOverflow="overflow" vert="horz" wrap="square" lIns="91440" tIns="45720" rIns="91440" bIns="45720" numCol="1" spcCol="0" rtlCol="0" fromWordArt="0" anchor="ctr" anchorCtr="0" forceAA="0" compatLnSpc="1">
+                        <a:prstTxWarp prst="textNoShape">
+                          <a:avLst/>
+                        </a:prstTxWarp>
+                        <a:noAutofit/>
+                      </wps:bodyPr>
+                    </wps:wsp>
+                  </a:graphicData>
+                </a:graphic>
+                <wp14:sizeRelH relativeFrom="margin">
+                  <wp14:pctWidth>0</wp14:pctWidth>
+                </wp14:sizeRelH>
+                <wp14:sizeRelV relativeFrom="margin">
+                  <wp14:pctHeight>0</wp14:pctHeight>
+                </wp14:sizeRelV>
+              </wp:anchor>
+            </w:drawing>
+          </mc:Choice>
+          <mc:Fallback>
+            <w:pict>
+              <v:oval w14:anchorId="2EB7233E" id="Elipse 20" o:spid="_x0000_s1037" style="position:absolute;margin-left:-30.15pt;margin-top:232.3pt;width:28.45pt;height:30.1pt;z-index:251695104;visibility:visible;mso-wrap-style:square;mso-width-percent:0;mso-height-percent:0;mso-wrap-distance-left:9pt;mso-wrap-distance-top:0;mso-wrap-distance-right:9pt;mso-wrap-distance-bottom:0;mso-position-horizontal:absolute;mso-position-horizontal-relative:text;mso-position-vertical:absolute;mso-position-vertical-relative:text;mso-width-percent:0;mso-height-percent:0;mso-width-relative:margin;mso-height-relative:margin;v-text-anchor:middle" o:gfxdata="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" fillcolor="#a5a5a5 [3206]" strokecolor="white [3201]" strokeweight="1.5pt">
+                <v:stroke joinstyle="miter"/>
+                <v:textbox>
+                  <w:txbxContent>
+                    <w:p>
+                      <w:pPr>
+                        <w:spacing w:after="0" w:line="240" w:lineRule="auto"/>
+                        <w:rPr>
+                          <w:b/>
+                          <w:color w:val="FFFFFF" w:themeColor="background1"/>
+                        </w:rPr>
+                      </w:pPr>
+                      <w:r>
+                        <w:rPr>
+                          <w:b/>
+                          <w:color w:val="FFFFFF" w:themeColor="background1"/>
+                        </w:rPr>
+                        <w:t>8</w:t>
+                      </w:r>
+                    </w:p>
+                  </w:txbxContent>
+                </v:textbox>
+              </v:oval>
+            </w:pict>
+          </mc:Fallback>
+        </mc:AlternateContent>
+      </w:r>
+      <w:r>
+        <w:rPr>
+          <w:noProof/>
+          <w:lang w:eastAsia="es-PE"/>
+        </w:rPr>
+        <mc:AlternateContent>
+          <mc:Choice Requires="wps">
+            <w:drawing>
+              <wp:anchor distT="0" distB="0" distL="114300" distR="114300" simplePos="0" relativeHeight="251751424" behindDoc="0" locked="0" layoutInCell="1" allowOverlap="1" wp14:anchorId="1ABC9605" wp14:editId="49BB7D50">
+                <wp:simplePos x="0" y="0"/>
+                <wp:positionH relativeFrom="column">
+                  <wp:posOffset>32673</wp:posOffset>
+                </wp:positionH>
+                <wp:positionV relativeFrom="paragraph">
+                  <wp:posOffset>2925625</wp:posOffset>
+                </wp:positionV>
+                <wp:extent cx="621101" cy="370936"/>
+                <wp:effectExtent l="38100" t="0" r="26670" b="10160"/>
+                <wp:wrapNone/>
+                <wp:docPr id="26" name="148 Abrir llave"/>
+                <wp:cNvGraphicFramePr/>
+                <a:graphic xmlns:a="http://schemas.openxmlformats.org/drawingml/2006/main">
+                  <a:graphicData uri="http://schemas.microsoft.com/office/word/2010/wordprocessingShape">
+                    <wps:wsp>
+                      <wps:cNvSpPr/>
+                      <wps:spPr>
+                        <a:xfrm>
+                          <a:off x="0" y="0"/>
+                          <a:ext cx="621101" cy="370936"/>
+                        </a:xfrm>
+                        <a:prstGeom prst="leftBrace">
+                          <a:avLst>
+                            <a:gd name="adj1" fmla="val 0"/>
+                            <a:gd name="adj2" fmla="val 50000"/>
+                          </a:avLst>
+                        </a:prstGeom>
+                      </wps:spPr>
+                      <wps:style>
+                        <a:lnRef idx="2">
+                          <a:schemeClr val="dk1"/>
+                        </a:lnRef>
+                        <a:fillRef idx="0">
+                          <a:schemeClr val="dk1"/>
+                        </a:fillRef>
+                        <a:effectRef idx="1">
+                          <a:schemeClr val="dk1"/>
+                        </a:effectRef>
+                        <a:fontRef idx="minor">
+                          <a:schemeClr val="tx1"/>
+                        </a:fontRef>
+                      </wps:style>
+                      <wps:bodyPr rot="0" spcFirstLastPara="0" vertOverflow="overflow" horzOverflow="overflow" vert="horz" wrap="square" lIns="91440" tIns="45720" rIns="91440" bIns="45720" numCol="1" spcCol="0" rtlCol="0" fromWordArt="0" anchor="ctr" anchorCtr="0" forceAA="0" compatLnSpc="1">
+                        <a:prstTxWarp prst="textNoShape">
+                          <a:avLst/>
+                        </a:prstTxWarp>
+                        <a:noAutofit/>
+                      </wps:bodyPr>
+                    </wps:wsp>
+                  </a:graphicData>
+                </a:graphic>
+                <wp14:sizeRelH relativeFrom="margin">
+                  <wp14:pctWidth>0</wp14:pctWidth>
+                </wp14:sizeRelH>
+                <wp14:sizeRelV relativeFrom="margin">
+                  <wp14:pctHeight>0</wp14:pctHeight>
+                </wp14:sizeRelV>
+              </wp:anchor>
+            </w:drawing>
+          </mc:Choice>
+          <mc:Fallback>
+            <w:pict>
+              <v:shape w14:anchorId="1CB1F7ED" id="148 Abrir llave" o:spid="_x0000_s1026" type="#_x0000_t87" style="position:absolute;margin-left:2.55pt;margin-top:230.35pt;width:48.9pt;height:29.2pt;z-index:251751424;visibility:visible;mso-wrap-style:square;mso-width-percent:0;mso-height-percent:0;mso-wrap-distance-left:9pt;mso-wrap-distance-top:0;mso-wrap-distance-right:9pt;mso-wrap-distance-bottom:0;mso-position-horizontal:absolute;mso-position-horizontal-relative:text;mso-position-vertical:absolute;mso-position-vertical-relative:text;mso-width-percent:0;mso-height-percent:0;mso-width-relative:margin;mso-height-relative:margin;v-text-anchor:middle" o:gfxdata="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" adj="0" strokecolor="black [3200]" strokeweight="1pt">
+                <v:stroke joinstyle="miter"/>
+              </v:shape>
+            </w:pict>
+          </mc:Fallback>
+        </mc:AlternateContent>
+      </w:r>
+      <w:r>
+        <w:rPr>
+          <w:noProof/>
+          <w:lang w:eastAsia="es-PE"/>
+        </w:rPr>
+        <mc:AlternateContent>
+          <mc:Choice Requires="wps">
+            <w:drawing>
+              <wp:anchor distT="0" distB="0" distL="114300" distR="114300" simplePos="0" relativeHeight="251748352" behindDoc="0" locked="0" layoutInCell="1" allowOverlap="1" wp14:anchorId="10749472" wp14:editId="38C3338A">
+                <wp:simplePos x="0" y="0"/>
+                <wp:positionH relativeFrom="column">
+                  <wp:posOffset>-484911</wp:posOffset>
+                </wp:positionH>
+                <wp:positionV relativeFrom="paragraph">
+                  <wp:posOffset>2839361</wp:posOffset>
+                </wp:positionV>
+                <wp:extent cx="949564" cy="77637"/>
+                <wp:effectExtent l="0" t="76200" r="0" b="36830"/>
+                <wp:wrapNone/>
+                <wp:docPr id="25" name="145 Conector recto de flecha"/>
+                <wp:cNvGraphicFramePr/>
+                <a:graphic xmlns:a="http://schemas.openxmlformats.org/drawingml/2006/main">
+                  <a:graphicData uri="http://schemas.microsoft.com/office/word/2010/wordprocessingShape">
+                    <wps:wsp>
+                      <wps:cNvCnPr/>
+                      <wps:spPr>
+                        <a:xfrm flipV="1">
+                          <a:off x="0" y="0"/>
+                          <a:ext cx="949564" cy="77637"/>
+                        </a:xfrm>
+                        <a:prstGeom prst="straightConnector1">
+                          <a:avLst/>
+                        </a:prstGeom>
+                        <a:ln>
+                          <a:tailEnd type="arrow"/>
+                        </a:ln>
+                      </wps:spPr>
+                      <wps:style>
+                        <a:lnRef idx="2">
+                          <a:schemeClr val="dk1"/>
+                        </a:lnRef>
+                        <a:fillRef idx="0">
+                          <a:schemeClr val="dk1"/>
+                        </a:fillRef>
+                        <a:effectRef idx="1">
+                          <a:schemeClr val="dk1"/>
+                        </a:effectRef>
+                        <a:fontRef idx="minor">
+                          <a:schemeClr val="tx1"/>
+                        </a:fontRef>
+                      </wps:style>
+                      <wps:bodyPr/>
+                    </wps:wsp>
+                  </a:graphicData>
+                </a:graphic>
+                <wp14:sizeRelH relativeFrom="margin">
+                  <wp14:pctWidth>0</wp14:pctWidth>
+                </wp14:sizeRelH>
+                <wp14:sizeRelV relativeFrom="margin">
+                  <wp14:pctHeight>0</wp14:pctHeight>
+                </wp14:sizeRelV>
+              </wp:anchor>
+            </w:drawing>
+          </mc:Choice>
+          <mc:Fallback>
+            <w:pict>
+              <v:shape w14:anchorId="41A0ACA4" id="145 Conector recto de flecha" o:spid="_x0000_s1026" type="#_x0000_t32" style="position:absolute;margin-left:-38.2pt;margin-top:223.55pt;width:74.75pt;height:6.1pt;flip:y;z-index:251748352;visibility:visible;mso-wrap-style:square;mso-width-percent:0;mso-height-percent:0;mso-wrap-distance-left:9pt;mso-wrap-distance-top:0;mso-wrap-distance-right:9pt;mso-wrap-distance-bottom:0;mso-position-horizontal:absolute;mso-position-horizontal-relative:text;mso-position-vertical:absolute;mso-position-vertical-relative:text;mso-width-percent:0;mso-height-percent:0;mso-width-relative:margin;mso-height-relative:margin" o:gfxdata="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" strokecolor="black [3200]" strokeweight="1pt">
+                <v:stroke endarrow="open" joinstyle="miter"/>
+              </v:shape>
+            </w:pict>
+          </mc:Fallback>
+        </mc:AlternateContent>
+      </w:r>
+      <w:r>
+        <w:rPr>
+          <w:rFonts w:ascii="Times New Roman" w:hAnsi="Times New Roman" w:cs="Times New Roman"/>
+          <w:noProof/>
+          <w:sz w:val="24"/>
+          <w:szCs w:val="24"/>
+          <w:lang w:eastAsia="es-PE"/>
+        </w:rPr>
+        <mc:AlternateContent>
+          <mc:Choice Requires="wps">
+            <w:drawing>
+              <wp:anchor distT="0" distB="0" distL="114300" distR="114300" simplePos="0" relativeHeight="251708416" behindDoc="0" locked="0" layoutInCell="1" allowOverlap="1" wp14:anchorId="3B1A9B49" wp14:editId="339D07EE">
+                <wp:simplePos x="0" y="0"/>
+                <wp:positionH relativeFrom="column">
+                  <wp:posOffset>-861527</wp:posOffset>
+                </wp:positionH>
+                <wp:positionV relativeFrom="paragraph">
+                  <wp:posOffset>2749562</wp:posOffset>
+                </wp:positionV>
+                <wp:extent cx="361315" cy="382270"/>
+                <wp:effectExtent l="0" t="0" r="19685" b="17780"/>
+                <wp:wrapNone/>
+                <wp:docPr id="21" name="Elipse 21"/>
+                <wp:cNvGraphicFramePr/>
+                <a:graphic xmlns:a="http://schemas.openxmlformats.org/drawingml/2006/main">
+                  <a:graphicData uri="http://schemas.microsoft.com/office/word/2010/wordprocessingShape">
+                    <wps:wsp>
+                      <wps:cNvSpPr/>
+                      <wps:spPr>
+                        <a:xfrm>
+                          <a:off x="0" y="0"/>
+                          <a:ext cx="361315" cy="382270"/>
+                        </a:xfrm>
+                        <a:prstGeom prst="ellipse">
+                          <a:avLst/>
+                        </a:prstGeom>
+                      </wps:spPr>
+                      <wps:style>
+                        <a:lnRef idx="3">
+                          <a:schemeClr val="lt1"/>
+                        </a:lnRef>
+                        <a:fillRef idx="1">
+                          <a:schemeClr val="accent3"/>
+                        </a:fillRef>
+                        <a:effectRef idx="1">
+                          <a:schemeClr val="accent3"/>
+                        </a:effectRef>
+                        <a:fontRef idx="minor">
+                          <a:schemeClr val="lt1"/>
+                        </a:fontRef>
+                      </wps:style>
+                      <wps:txbx>
+                        <w:txbxContent>
+                          <w:p>
+                            <w:pPr>
+                              <w:spacing w:after="0" w:line="240" w:lineRule="auto"/>
+                              <w:rPr>
+                                <w:b/>
+                                <w:color w:val="FFFFFF" w:themeColor="background1"/>
+                              </w:rPr>
+                            </w:pPr>
+                            <w:r>
+                              <w:rPr>
+                                <w:b/>
+                                <w:color w:val="FFFFFF" w:themeColor="background1"/>
+                              </w:rPr>
+                              <w:t>7</w:t>
+                            </w:r>
+                          </w:p>
+                        </w:txbxContent>
+                      </wps:txbx>
+                      <wps:bodyPr rot="0" spcFirstLastPara="0" vertOverflow="overflow" horzOverflow="overflow" vert="horz" wrap="square" lIns="91440" tIns="45720" rIns="91440" bIns="45720" numCol="1" spcCol="0" rtlCol="0" fromWordArt="0" anchor="ctr" anchorCtr="0" forceAA="0" compatLnSpc="1">
+                        <a:prstTxWarp prst="textNoShape">
+                          <a:avLst/>
+                        </a:prstTxWarp>
+                        <a:noAutofit/>
+                      </wps:bodyPr>
+                    </wps:wsp>
+                  </a:graphicData>
+                </a:graphic>
+                <wp14:sizeRelH relativeFrom="margin">
+                  <wp14:pctWidth>0</wp14:pctWidth>
+                </wp14:sizeRelH>
+                <wp14:sizeRelV relativeFrom="margin">
+                  <wp14:pctHeight>0</wp14:pctHeight>
+                </wp14:sizeRelV>
+              </wp:anchor>
+            </w:drawing>
+          </mc:Choice>
+          <mc:Fallback>
+            <w:pict>
+              <v:oval w14:anchorId="3B1A9B49" id="Elipse 21" o:spid="_x0000_s1038" style="position:absolute;margin-left:-67.85pt;margin-top:216.5pt;width:28.45pt;height:30.1pt;z-index:251708416;visibility:visible;mso-wrap-style:square;mso-width-percent:0;mso-height-percent:0;mso-wrap-distance-left:9pt;mso-wrap-distance-top:0;mso-wrap-distance-right:9pt;mso-wrap-distance-bottom:0;mso-position-horizontal:absolute;mso-position-horizontal-relative:text;mso-position-vertical:absolute;mso-position-vertical-relative:text;mso-width-percent:0;mso-height-percent:0;mso-width-relative:margin;mso-height-relative:margin;v-text-anchor:middle" o:gfxdata="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" fillcolor="#a5a5a5 [3206]" strokecolor="white [3201]" strokeweight="1.5pt">
+                <v:stroke joinstyle="miter"/>
+                <v:textbox>
+                  <w:txbxContent>
+                    <w:p>
+                      <w:pPr>
+                        <w:spacing w:after="0" w:line="240" w:lineRule="auto"/>
+                        <w:rPr>
+                          <w:b/>
+                          <w:color w:val="FFFFFF" w:themeColor="background1"/>
+                        </w:rPr>
+                      </w:pPr>
+                      <w:r>
+                        <w:rPr>
+                          <w:b/>
+                          <w:color w:val="FFFFFF" w:themeColor="background1"/>
+                        </w:rPr>
+                        <w:t>7</w:t>
+                      </w:r>
+                    </w:p>
+                  </w:txbxContent>
+                </v:textbox>
+              </v:oval>
+            </w:pict>
+          </mc:Fallback>
+        </mc:AlternateContent>
+      </w:r>
+      <w:r>
+        <w:rPr>
+          <w:noProof/>
+          <w:lang w:eastAsia="es-PE"/>
+        </w:rPr>
+        <mc:AlternateContent>
+          <mc:Choice Requires="wps">
+            <w:drawing>
+              <wp:anchor distT="0" distB="0" distL="114300" distR="114300" simplePos="0" relativeHeight="251744256" behindDoc="0" locked="0" layoutInCell="1" allowOverlap="1" wp14:anchorId="3F8383EC" wp14:editId="2A46044A">
+                <wp:simplePos x="0" y="0"/>
+                <wp:positionH relativeFrom="column">
+                  <wp:posOffset>-174361</wp:posOffset>
+                </wp:positionH>
+                <wp:positionV relativeFrom="paragraph">
+                  <wp:posOffset>2175127</wp:posOffset>
+                </wp:positionV>
+                <wp:extent cx="638354" cy="577969"/>
+                <wp:effectExtent l="38100" t="0" r="28575" b="12700"/>
+                <wp:wrapNone/>
+                <wp:docPr id="24" name="148 Abrir llave"/>
+                <wp:cNvGraphicFramePr/>
+                <a:graphic xmlns:a="http://schemas.openxmlformats.org/drawingml/2006/main">
+                  <a:graphicData uri="http://schemas.microsoft.com/office/word/2010/wordprocessingShape">
+                    <wps:wsp>
+                      <wps:cNvSpPr/>
+                      <wps:spPr>
+                        <a:xfrm>
+                          <a:off x="0" y="0"/>
+                          <a:ext cx="638354" cy="577969"/>
+                        </a:xfrm>
+                        <a:prstGeom prst="leftBrace">
+                          <a:avLst>
+                            <a:gd name="adj1" fmla="val 0"/>
+                            <a:gd name="adj2" fmla="val 50000"/>
+                          </a:avLst>
+                        </a:prstGeom>
+                      </wps:spPr>
+                      <wps:style>
+                        <a:lnRef idx="2">
+                          <a:schemeClr val="dk1"/>
+                        </a:lnRef>
+                        <a:fillRef idx="0">
+                          <a:schemeClr val="dk1"/>
+                        </a:fillRef>
+                        <a:effectRef idx="1">
+                          <a:schemeClr val="dk1"/>
+                        </a:effectRef>
+                        <a:fontRef idx="minor">
+                          <a:schemeClr val="tx1"/>
+                        </a:fontRef>
+                      </wps:style>
+                      <wps:bodyPr rot="0" spcFirstLastPara="0" vertOverflow="overflow" horzOverflow="overflow" vert="horz" wrap="square" lIns="91440" tIns="45720" rIns="91440" bIns="45720" numCol="1" spcCol="0" rtlCol="0" fromWordArt="0" anchor="ctr" anchorCtr="0" forceAA="0" compatLnSpc="1">
+                        <a:prstTxWarp prst="textNoShape">
+                          <a:avLst/>
+                        </a:prstTxWarp>
+                        <a:noAutofit/>
+                      </wps:bodyPr>
+                    </wps:wsp>
+                  </a:graphicData>
+                </a:graphic>
+                <wp14:sizeRelH relativeFrom="margin">
+                  <wp14:pctWidth>0</wp14:pctWidth>
+                </wp14:sizeRelH>
+                <wp14:sizeRelV relativeFrom="margin">
+                  <wp14:pctHeight>0</wp14:pctHeight>
+                </wp14:sizeRelV>
+              </wp:anchor>
+            </w:drawing>
+          </mc:Choice>
+          <mc:Fallback>
+            <w:pict>
+              <v:shape w14:anchorId="0777AF6B" id="148 Abrir llave" o:spid="_x0000_s1026" type="#_x0000_t87" style="position:absolute;margin-left:-13.75pt;margin-top:171.25pt;width:50.25pt;height:45.5pt;z-index:251744256;visibility:visible;mso-wrap-style:square;mso-width-percent:0;mso-height-percent:0;mso-wrap-distance-left:9pt;mso-wrap-distance-top:0;mso-wrap-distance-right:9pt;mso-wrap-distance-bottom:0;mso-position-horizontal:absolute;mso-position-horizontal-relative:text;mso-position-vertical:absolute;mso-position-vertical-relative:text;mso-width-percent:0;mso-height-percent:0;mso-width-relative:margin;mso-height-relative:margin;v-text-anchor:middle" o:gfxdata="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" adj="0" strokecolor="black [3200]" strokeweight="1pt">
+                <v:stroke joinstyle="miter"/>
+              </v:shape>
+            </w:pict>
+          </mc:Fallback>
+        </mc:AlternateContent>
+      </w:r>
+      <w:r>
+        <w:rPr>
+          <w:rFonts w:ascii="Times New Roman" w:hAnsi="Times New Roman" w:cs="Times New Roman"/>
+          <w:noProof/>
+          <w:sz w:val="24"/>
+          <w:szCs w:val="24"/>
+          <w:lang w:eastAsia="es-PE"/>
+        </w:rPr>
+        <mc:AlternateContent>
+          <mc:Choice Requires="wps">
+            <w:drawing>
+              <wp:anchor distT="0" distB="0" distL="114300" distR="114300" simplePos="0" relativeHeight="251737088" behindDoc="0" locked="0" layoutInCell="1" allowOverlap="1" wp14:anchorId="15B8BD9D" wp14:editId="5B1F41A7">
+                <wp:simplePos x="0" y="0"/>
+                <wp:positionH relativeFrom="column">
+                  <wp:posOffset>-572842</wp:posOffset>
+                </wp:positionH>
+                <wp:positionV relativeFrom="paragraph">
+                  <wp:posOffset>2326580</wp:posOffset>
+                </wp:positionV>
+                <wp:extent cx="361315" cy="382270"/>
+                <wp:effectExtent l="0" t="0" r="19685" b="17780"/>
+                <wp:wrapNone/>
+                <wp:docPr id="23" name="Elipse 23"/>
+                <wp:cNvGraphicFramePr/>
+                <a:graphic xmlns:a="http://schemas.openxmlformats.org/drawingml/2006/main">
+                  <a:graphicData uri="http://schemas.microsoft.com/office/word/2010/wordprocessingShape">
+                    <wps:wsp>
+                      <wps:cNvSpPr/>
+                      <wps:spPr>
+                        <a:xfrm>
+                          <a:off x="0" y="0"/>
+                          <a:ext cx="361315" cy="382270"/>
+                        </a:xfrm>
+                        <a:prstGeom prst="ellipse">
+                          <a:avLst/>
+                        </a:prstGeom>
+                      </wps:spPr>
+                      <wps:style>
+                        <a:lnRef idx="3">
+                          <a:schemeClr val="lt1"/>
+                        </a:lnRef>
+                        <a:fillRef idx="1">
+                          <a:schemeClr val="accent3"/>
+                        </a:fillRef>
+                        <a:effectRef idx="1">
+                          <a:schemeClr val="accent3"/>
+                        </a:effectRef>
+                        <a:fontRef idx="minor">
+                          <a:schemeClr val="lt1"/>
+                        </a:fontRef>
+                      </wps:style>
+                      <wps:txbx>
+                        <w:txbxContent>
+                          <w:p>
+                            <w:pPr>
+                              <w:spacing w:after="0" w:line="240" w:lineRule="auto"/>
+                              <w:rPr>
+                                <w:b/>
+                                <w:color w:val="FFFFFF" w:themeColor="background1"/>
+                              </w:rPr>
+                            </w:pPr>
+                            <w:r>
+                              <w:rPr>
+                                <w:b/>
+                                <w:color w:val="FFFFFF" w:themeColor="background1"/>
+                              </w:rPr>
+                              <w:t>6</w:t>
+                            </w:r>
+                          </w:p>
+                        </w:txbxContent>
+                      </wps:txbx>
+                      <wps:bodyPr rot="0" spcFirstLastPara="0" vertOverflow="overflow" horzOverflow="overflow" vert="horz" wrap="square" lIns="91440" tIns="45720" rIns="91440" bIns="45720" numCol="1" spcCol="0" rtlCol="0" fromWordArt="0" anchor="ctr" anchorCtr="0" forceAA="0" compatLnSpc="1">
+                        <a:prstTxWarp prst="textNoShape">
+                          <a:avLst/>
+                        </a:prstTxWarp>
+                        <a:noAutofit/>
+                      </wps:bodyPr>
+                    </wps:wsp>
+                  </a:graphicData>
+                </a:graphic>
+                <wp14:sizeRelH relativeFrom="margin">
+                  <wp14:pctWidth>0</wp14:pctWidth>
+                </wp14:sizeRelH>
+                <wp14:sizeRelV relativeFrom="margin">
+                  <wp14:pctHeight>0</wp14:pctHeight>
+                </wp14:sizeRelV>
+              </wp:anchor>
+            </w:drawing>
+          </mc:Choice>
+          <mc:Fallback>
+            <w:pict>
+              <v:oval w14:anchorId="15B8BD9D" id="Elipse 23" o:spid="_x0000_s1039" style="position:absolute;margin-left:-45.1pt;margin-top:183.2pt;width:28.45pt;height:30.1pt;z-index:251737088;visibility:visible;mso-wrap-style:square;mso-width-percent:0;mso-height-percent:0;mso-wrap-distance-left:9pt;mso-wrap-distance-top:0;mso-wrap-distance-right:9pt;mso-wrap-distance-bottom:0;mso-position-horizontal:absolute;mso-position-horizontal-relative:text;mso-position-vertical:absolute;mso-position-vertical-relative:text;mso-width-percent:0;mso-height-percent:0;mso-width-relative:margin;mso-height-relative:margin;v-text-anchor:middle" o:gfxdata="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" fillcolor="#a5a5a5 [3206]" strokecolor="white [3201]" strokeweight="1.5pt">
+                <v:stroke joinstyle="miter"/>
+                <v:textbox>
+                  <w:txbxContent>
+                    <w:p>
+                      <w:pPr>
+                        <w:spacing w:after="0" w:line="240" w:lineRule="auto"/>
+                        <w:rPr>
+                          <w:b/>
+                          <w:color w:val="FFFFFF" w:themeColor="background1"/>
+                        </w:rPr>
+                      </w:pPr>
+                      <w:r>
+                        <w:rPr>
+                          <w:b/>
+                          <w:color w:val="FFFFFF" w:themeColor="background1"/>
+                        </w:rPr>
+                        <w:t>6</w:t>
+                      </w:r>
+                    </w:p>
+                  </w:txbxContent>
+                </v:textbox>
+              </v:oval>
+            </w:pict>
+          </mc:Fallback>
+        </mc:AlternateContent>
+      </w:r>
+      <w:r>
+        <w:rPr>
+          <w:noProof/>
+          <w:lang w:eastAsia="es-PE"/>
+        </w:rPr>
+        <mc:AlternateContent>
+          <mc:Choice Requires="wps">
+            <w:drawing>
+              <wp:anchor distT="0" distB="0" distL="114300" distR="114300" simplePos="0" relativeHeight="251670528" behindDoc="0" locked="0" layoutInCell="1" allowOverlap="1" wp14:anchorId="59210780" wp14:editId="59269B67">
+                <wp:simplePos x="0" y="0"/>
+                <wp:positionH relativeFrom="column">
+                  <wp:posOffset>-433154</wp:posOffset>
+                </wp:positionH>
+                <wp:positionV relativeFrom="paragraph">
+                  <wp:posOffset>2071609</wp:posOffset>
+                </wp:positionV>
+                <wp:extent cx="708265" cy="77637"/>
+                <wp:effectExtent l="0" t="76200" r="0" b="36830"/>
+                <wp:wrapNone/>
+                <wp:docPr id="58" name="145 Conector recto de flecha"/>
+                <wp:cNvGraphicFramePr/>
+                <a:graphic xmlns:a="http://schemas.openxmlformats.org/drawingml/2006/main">
+                  <a:graphicData uri="http://schemas.microsoft.com/office/word/2010/wordprocessingShape">
+                    <wps:wsp>
+                      <wps:cNvCnPr/>
+                      <wps:spPr>
+                        <a:xfrm flipV="1">
+                          <a:off x="0" y="0"/>
+                          <a:ext cx="708265" cy="77637"/>
+                        </a:xfrm>
+                        <a:prstGeom prst="straightConnector1">
+                          <a:avLst/>
+                        </a:prstGeom>
+                        <a:ln>
+                          <a:tailEnd type="arrow"/>
+                        </a:ln>
+                      </wps:spPr>
+                      <wps:style>
+                        <a:lnRef idx="2">
+                          <a:schemeClr val="dk1"/>
+                        </a:lnRef>
+                        <a:fillRef idx="0">
+                          <a:schemeClr val="dk1"/>
+                        </a:fillRef>
+                        <a:effectRef idx="1">
+                          <a:schemeClr val="dk1"/>
+                        </a:effectRef>
+                        <a:fontRef idx="minor">
+                          <a:schemeClr val="tx1"/>
+                        </a:fontRef>
+                      </wps:style>
+                      <wps:bodyPr/>
+                    </wps:wsp>
+                  </a:graphicData>
+                </a:graphic>
+                <wp14:sizeRelH relativeFrom="margin">
+                  <wp14:pctWidth>0</wp14:pctWidth>
+                </wp14:sizeRelH>
+                <wp14:sizeRelV relativeFrom="margin">
+                  <wp14:pctHeight>0</wp14:pctHeight>
+                </wp14:sizeRelV>
+              </wp:anchor>
+            </w:drawing>
+          </mc:Choice>
+          <mc:Fallback>
+            <w:pict>
+              <v:shape w14:anchorId="030F180D" id="145 Conector recto de flecha" o:spid="_x0000_s1026" type="#_x0000_t32" style="position:absolute;margin-left:-34.1pt;margin-top:163.1pt;width:55.75pt;height:6.1pt;flip:y;z-index:251670528;visibility:visible;mso-wrap-style:square;mso-width-percent:0;mso-height-percent:0;mso-wrap-distance-left:9pt;mso-wrap-distance-top:0;mso-wrap-distance-right:9pt;mso-wrap-distance-bottom:0;mso-position-horizontal:absolute;mso-position-horizontal-relative:text;mso-position-vertical:absolute;mso-position-vertical-relative:text;mso-width-percent:0;mso-height-percent:0;mso-width-relative:margin;mso-height-relative:margin" o:gfxdata="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" strokecolor="black [3200]" strokeweight="1pt">
+                <v:stroke endarrow="open" joinstyle="miter"/>
+              </v:shape>
+            </w:pict>
+          </mc:Fallback>
+        </mc:AlternateContent>
+      </w:r>
+      <w:r>
+        <w:rPr>
+          <w:rFonts w:ascii="Times New Roman" w:hAnsi="Times New Roman" w:cs="Times New Roman"/>
+          <w:noProof/>
+          <w:sz w:val="24"/>
+          <w:szCs w:val="24"/>
+          <w:lang w:eastAsia="es-PE"/>
+        </w:rPr>
+        <mc:AlternateContent>
+          <mc:Choice Requires="wps">
+            <w:drawing>
+              <wp:anchor distT="0" distB="0" distL="114300" distR="114300" simplePos="0" relativeHeight="251681792" behindDoc="0" locked="0" layoutInCell="1" allowOverlap="1" wp14:anchorId="536201AC" wp14:editId="3924A24C">
+                <wp:simplePos x="0" y="0"/>
+                <wp:positionH relativeFrom="column">
+                  <wp:posOffset>-772304</wp:posOffset>
+                </wp:positionH>
+                <wp:positionV relativeFrom="paragraph">
+                  <wp:posOffset>2016316</wp:posOffset>
+                </wp:positionV>
+                <wp:extent cx="361315" cy="382270"/>
+                <wp:effectExtent l="0" t="0" r="19685" b="17780"/>
+                <wp:wrapNone/>
+                <wp:docPr id="19" name="Elipse 19"/>
+                <wp:cNvGraphicFramePr/>
+                <a:graphic xmlns:a="http://schemas.openxmlformats.org/drawingml/2006/main">
+                  <a:graphicData uri="http://schemas.microsoft.com/office/word/2010/wordprocessingShape">
+                    <wps:wsp>
+                      <wps:cNvSpPr/>
+                      <wps:spPr>
+                        <a:xfrm>
+                          <a:off x="0" y="0"/>
+                          <a:ext cx="361315" cy="382270"/>
+                        </a:xfrm>
+                        <a:prstGeom prst="ellipse">
+                          <a:avLst/>
+                        </a:prstGeom>
+                      </wps:spPr>
+                      <wps:style>
+                        <a:lnRef idx="3">
+                          <a:schemeClr val="lt1"/>
+                        </a:lnRef>
+                        <a:fillRef idx="1">
+                          <a:schemeClr val="accent3"/>
+                        </a:fillRef>
+                        <a:effectRef idx="1">
+                          <a:schemeClr val="accent3"/>
+                        </a:effectRef>
+                        <a:fontRef idx="minor">
+                          <a:schemeClr val="lt1"/>
+                        </a:fontRef>
+                      </wps:style>
+                      <wps:txbx>
+                        <w:txbxContent>
+                          <w:p>
+                            <w:pPr>
+                              <w:spacing w:after="0" w:line="240" w:lineRule="auto"/>
+                              <w:rPr>
+                                <w:b/>
+                                <w:color w:val="FFFFFF" w:themeColor="background1"/>
+                              </w:rPr>
+                            </w:pPr>
+                            <w:r>
+                              <w:rPr>
+                                <w:b/>
+                                <w:color w:val="FFFFFF" w:themeColor="background1"/>
+                              </w:rPr>
+                              <w:t>5</w:t>
+                            </w:r>
+                          </w:p>
+                        </w:txbxContent>
+                      </wps:txbx>
+                      <wps:bodyPr rot="0" spcFirstLastPara="0" vertOverflow="overflow" horzOverflow="overflow" vert="horz" wrap="square" lIns="91440" tIns="45720" rIns="91440" bIns="45720" numCol="1" spcCol="0" rtlCol="0" fromWordArt="0" anchor="ctr" anchorCtr="0" forceAA="0" compatLnSpc="1">
+                        <a:prstTxWarp prst="textNoShape">
+                          <a:avLst/>
+                        </a:prstTxWarp>
+                        <a:noAutofit/>
+                      </wps:bodyPr>
+                    </wps:wsp>
+                  </a:graphicData>
+                </a:graphic>
+                <wp14:sizeRelH relativeFrom="margin">
+                  <wp14:pctWidth>0</wp14:pctWidth>
+                </wp14:sizeRelH>
+                <wp14:sizeRelV relativeFrom="margin">
+                  <wp14:pctHeight>0</wp14:pctHeight>
+                </wp14:sizeRelV>
+              </wp:anchor>
+            </w:drawing>
+          </mc:Choice>
+          <mc:Fallback>
+            <w:pict>
+              <v:oval w14:anchorId="536201AC" id="Elipse 19" o:spid="_x0000_s1040" style="position:absolute;margin-left:-60.8pt;margin-top:158.75pt;width:28.45pt;height:30.1pt;z-index:251681792;visibility:visible;mso-wrap-style:square;mso-width-percent:0;mso-height-percent:0;mso-wrap-distance-left:9pt;mso-wrap-distance-top:0;mso-wrap-distance-right:9pt;mso-wrap-distance-bottom:0;mso-position-horizontal:absolute;mso-position-horizontal-relative:text;mso-position-vertical:absolute;mso-position-vertical-relative:text;mso-width-percent:0;mso-height-percent:0;mso-width-relative:margin;mso-height-relative:margin;v-text-anchor:middle" o:gfxdata="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" fillcolor="#a5a5a5 [3206]" strokecolor="white [3201]" strokeweight="1.5pt">
+                <v:stroke joinstyle="miter"/>
+                <v:textbox>
+                  <w:txbxContent>
+                    <w:p>
+                      <w:pPr>
+                        <w:spacing w:after="0" w:line="240" w:lineRule="auto"/>
+                        <w:rPr>
+                          <w:b/>
+                          <w:color w:val="FFFFFF" w:themeColor="background1"/>
+                        </w:rPr>
+                      </w:pPr>
+                      <w:r>
+                        <w:rPr>
+                          <w:b/>
+                          <w:color w:val="FFFFFF" w:themeColor="background1"/>
+                        </w:rPr>
+                        <w:t>5</w:t>
+                      </w:r>
+                    </w:p>
+                  </w:txbxContent>
+                </v:textbox>
+              </v:oval>
+            </w:pict>
+          </mc:Fallback>
+        </mc:AlternateContent>
+      </w:r>
+      <w:r>
+        <w:rPr>
+          <w:rFonts w:ascii="Times New Roman" w:hAnsi="Times New Roman" w:cs="Times New Roman"/>
+          <w:noProof/>
+          <w:sz w:val="24"/>
+          <w:szCs w:val="24"/>
+          <w:lang w:eastAsia="es-PE"/>
+        </w:rPr>
+        <mc:AlternateContent>
+          <mc:Choice Requires="wps">
+            <w:drawing>
+              <wp:anchor distT="0" distB="0" distL="114300" distR="114300" simplePos="0" relativeHeight="251657216" behindDoc="0" locked="0" layoutInCell="1" allowOverlap="1" wp14:anchorId="06E1C08F" wp14:editId="4D731C51">
+                <wp:simplePos x="0" y="0"/>
+                <wp:positionH relativeFrom="column">
+                  <wp:posOffset>-703041</wp:posOffset>
+                </wp:positionH>
+                <wp:positionV relativeFrom="paragraph">
+                  <wp:posOffset>1610732</wp:posOffset>
                 </wp:positionV>
                 <wp:extent cx="361315" cy="382270"/>
                 <wp:effectExtent l="0" t="0" r="19685" b="17780"/>
@@ -10160,7 +11090,7 @@
           </mc:Choice>
           <mc:Fallback>
             <w:pict>
-              <v:oval w14:anchorId="06E1C08F" id="Elipse 57" o:spid="_x0000_s1036" style="position:absolute;margin-left:-62.15pt;margin-top:198.2pt;width:28.45pt;height:30.1pt;z-index:251669504;visibility:visible;mso-wrap-style:square;mso-width-percent:0;mso-height-percent:0;mso-wrap-distance-left:9pt;mso-wrap-distance-top:0;mso-wrap-distance-right:9pt;mso-wrap-distance-bottom:0;mso-position-horizontal:absolute;mso-position-horizontal-relative:text;mso-position-vertical:absolute;mso-position-vertical-relative:text;mso-width-percent:0;mso-height-percent:0;mso-width-relative:margin;mso-height-relative:margin;v-text-anchor:middle" o:gfxdata="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" fillcolor="#a5a5a5 [3206]" strokecolor="white [3201]" strokeweight="1.5pt">
+              <v:oval w14:anchorId="06E1C08F" id="Elipse 57" o:spid="_x0000_s1041" style="position:absolute;margin-left:-55.35pt;margin-top:126.85pt;width:28.45pt;height:30.1pt;z-index:251657216;visibility:visible;mso-wrap-style:square;mso-width-percent:0;mso-height-percent:0;mso-wrap-distance-left:9pt;mso-wrap-distance-top:0;mso-wrap-distance-right:9pt;mso-wrap-distance-bottom:0;mso-position-horizontal:absolute;mso-position-horizontal-relative:text;mso-position-vertical:absolute;mso-position-vertical-relative:text;mso-width-percent:0;mso-height-percent:0;mso-width-relative:margin;mso-height-relative:margin;v-text-anchor:middle" o:gfxdata="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" fillcolor="#a5a5a5 [3206]" strokecolor="white [3201]" strokeweight="1.5pt">
                 <v:stroke joinstyle="miter"/>
                 <v:textbox>
                   <w:txbxContent>
@@ -10195,34 +11125,34 @@
         <mc:AlternateContent>
           <mc:Choice Requires="wps">
             <w:drawing>
-              <wp:anchor distT="0" distB="0" distL="114300" distR="114300" simplePos="0" relativeHeight="251670528" behindDoc="0" locked="0" layoutInCell="1" allowOverlap="1" wp14:anchorId="59210780" wp14:editId="70FCD1CC">
+              <wp:anchor distT="0" distB="0" distL="114300" distR="114300" simplePos="0" relativeHeight="251673600" behindDoc="0" locked="0" layoutInCell="1" allowOverlap="1" wp14:anchorId="57CD152E" wp14:editId="5412400B">
                 <wp:simplePos x="0" y="0"/>
                 <wp:positionH relativeFrom="column">
-                  <wp:posOffset>-399652</wp:posOffset>
+                  <wp:posOffset>-329146</wp:posOffset>
                 </wp:positionH>
                 <wp:positionV relativeFrom="paragraph">
-                  <wp:posOffset>2652172</wp:posOffset>
+                  <wp:posOffset>1631578</wp:posOffset>
                 </wp:positionV>
-                <wp:extent cx="924087" cy="45719"/>
-                <wp:effectExtent l="0" t="76200" r="9525" b="69215"/>
+                <wp:extent cx="629704" cy="336430"/>
+                <wp:effectExtent l="38100" t="0" r="18415" b="26035"/>
                 <wp:wrapNone/>
-                <wp:docPr id="58" name="145 Conector recto de flecha"/>
+                <wp:docPr id="18" name="148 Abrir llave"/>
                 <wp:cNvGraphicFramePr/>
                 <a:graphic xmlns:a="http://schemas.openxmlformats.org/drawingml/2006/main">
                   <a:graphicData uri="http://schemas.microsoft.com/office/word/2010/wordprocessingShape">
                     <wps:wsp>
-                      <wps:cNvCnPr/>
+                      <wps:cNvSpPr/>
                       <wps:spPr>
-                        <a:xfrm flipV="1">
+                        <a:xfrm>
                           <a:off x="0" y="0"/>
-                          <a:ext cx="924087" cy="45719"/>
+                          <a:ext cx="629704" cy="336430"/>
                         </a:xfrm>
-                        <a:prstGeom prst="straightConnector1">
-                          <a:avLst/>
+                        <a:prstGeom prst="leftBrace">
+                          <a:avLst>
+                            <a:gd name="adj1" fmla="val 0"/>
+                            <a:gd name="adj2" fmla="val 50000"/>
+                          </a:avLst>
                         </a:prstGeom>
-                        <a:ln>
-                          <a:tailEnd type="arrow"/>
-                        </a:ln>
                       </wps:spPr>
                       <wps:style>
                         <a:lnRef idx="2">
@@ -10238,7 +11168,12 @@
                           <a:schemeClr val="tx1"/>
                         </a:fontRef>
                       </wps:style>
-                      <wps:bodyPr/>
+                      <wps:bodyPr rot="0" spcFirstLastPara="0" vertOverflow="overflow" horzOverflow="overflow" vert="horz" wrap="square" lIns="91440" tIns="45720" rIns="91440" bIns="45720" numCol="1" spcCol="0" rtlCol="0" fromWordArt="0" anchor="ctr" anchorCtr="0" forceAA="0" compatLnSpc="1">
+                        <a:prstTxWarp prst="textNoShape">
+                          <a:avLst/>
+                        </a:prstTxWarp>
+                        <a:noAutofit/>
+                      </wps:bodyPr>
                     </wps:wsp>
                   </a:graphicData>
                 </a:graphic>
@@ -10253,8 +11188,8 @@
           </mc:Choice>
           <mc:Fallback>
             <w:pict>
-              <v:shape w14:anchorId="7683B571" id="145 Conector recto de flecha" o:spid="_x0000_s1026" type="#_x0000_t32" style="position:absolute;margin-left:-31.45pt;margin-top:208.85pt;width:72.75pt;height:3.6pt;flip:y;z-index:251670528;visibility:visible;mso-wrap-style:square;mso-width-percent:0;mso-height-percent:0;mso-wrap-distance-left:9pt;mso-wrap-distance-top:0;mso-wrap-distance-right:9pt;mso-wrap-distance-bottom:0;mso-position-horizontal:absolute;mso-position-horizontal-relative:text;mso-position-vertical:absolute;mso-position-vertical-relative:text;mso-width-percent:0;mso-height-percent:0;mso-width-relative:margin;mso-height-relative:margin" o:gfxdata="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" strokecolor="black [3200]" strokeweight="1pt">
-                <v:stroke endarrow="open" joinstyle="miter"/>
+              <v:shape w14:anchorId="293B6EAE" id="148 Abrir llave" o:spid="_x0000_s1026" type="#_x0000_t87" style="position:absolute;margin-left:-25.9pt;margin-top:128.45pt;width:49.6pt;height:26.5pt;z-index:251673600;visibility:visible;mso-wrap-style:square;mso-width-percent:0;mso-height-percent:0;mso-wrap-distance-left:9pt;mso-wrap-distance-top:0;mso-wrap-distance-right:9pt;mso-wrap-distance-bottom:0;mso-position-horizontal:absolute;mso-position-horizontal-relative:text;mso-position-vertical:absolute;mso-position-vertical-relative:text;mso-width-percent:0;mso-height-percent:0;mso-width-relative:margin;mso-height-relative:margin;v-text-anchor:middle" o:gfxdata="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" adj="0" strokecolor="black [3200]" strokeweight="1pt">
+                <v:stroke joinstyle="miter"/>
               </v:shape>
             </w:pict>
           </mc:Fallback>
@@ -10271,13 +11206,13 @@
         <mc:AlternateContent>
           <mc:Choice Requires="wps">
             <w:drawing>
-              <wp:anchor distT="0" distB="0" distL="114300" distR="114300" simplePos="0" relativeHeight="251668480" behindDoc="0" locked="0" layoutInCell="1" allowOverlap="1" wp14:anchorId="50E5F5A9" wp14:editId="2E0966A9">
+              <wp:anchor distT="0" distB="0" distL="114300" distR="114300" simplePos="0" relativeHeight="251646976" behindDoc="0" locked="0" layoutInCell="1" allowOverlap="1" wp14:anchorId="50E5F5A9" wp14:editId="5B2FC00F">
                 <wp:simplePos x="0" y="0"/>
                 <wp:positionH relativeFrom="column">
-                  <wp:posOffset>-161925</wp:posOffset>
+                  <wp:posOffset>-533543</wp:posOffset>
                 </wp:positionH>
                 <wp:positionV relativeFrom="paragraph">
-                  <wp:posOffset>2017188</wp:posOffset>
+                  <wp:posOffset>1153579</wp:posOffset>
                 </wp:positionV>
                 <wp:extent cx="361315" cy="382270"/>
                 <wp:effectExtent l="0" t="0" r="19685" b="17780"/>
@@ -10351,7 +11286,7 @@
           </mc:Choice>
           <mc:Fallback>
             <w:pict>
-              <v:oval w14:anchorId="50E5F5A9" id="Elipse 59" o:spid="_x0000_s1037" style="position:absolute;margin-left:-12.75pt;margin-top:158.85pt;width:28.45pt;height:30.1pt;z-index:251668480;visibility:visible;mso-wrap-style:square;mso-width-percent:0;mso-height-percent:0;mso-wrap-distance-left:9pt;mso-wrap-distance-top:0;mso-wrap-distance-right:9pt;mso-wrap-distance-bottom:0;mso-position-horizontal:absolute;mso-position-horizontal-relative:text;mso-position-vertical:absolute;mso-position-vertical-relative:text;mso-width-percent:0;mso-height-percent:0;mso-width-relative:margin;mso-height-relative:margin;v-text-anchor:middle" o:gfxdata="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" fillcolor="#a5a5a5 [3206]" strokecolor="white [3201]" strokeweight="1.5pt">
+              <v:oval w14:anchorId="50E5F5A9" id="Elipse 59" o:spid="_x0000_s1042" style="position:absolute;margin-left:-42pt;margin-top:90.85pt;width:28.45pt;height:30.1pt;z-index:251646976;visibility:visible;mso-wrap-style:square;mso-width-percent:0;mso-height-percent:0;mso-wrap-distance-left:9pt;mso-wrap-distance-top:0;mso-wrap-distance-right:9pt;mso-wrap-distance-bottom:0;mso-position-horizontal:absolute;mso-position-horizontal-relative:text;mso-position-vertical:absolute;mso-position-vertical-relative:text;mso-width-percent:0;mso-height-percent:0;mso-width-relative:margin;mso-height-relative:margin;v-text-anchor:middle" o:gfxdata="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" fillcolor="#a5a5a5 [3206]" strokecolor="white [3201]" strokeweight="1.5pt">
                 <v:stroke joinstyle="miter"/>
                 <v:textbox>
                   <w:txbxContent>
@@ -10386,16 +11321,16 @@
         <mc:AlternateContent>
           <mc:Choice Requires="wps">
             <w:drawing>
-              <wp:anchor distT="0" distB="0" distL="114300" distR="114300" simplePos="0" relativeHeight="251666432" behindDoc="0" locked="0" layoutInCell="1" allowOverlap="1" wp14:anchorId="37A62A41" wp14:editId="39B43C6F">
+              <wp:anchor distT="0" distB="0" distL="114300" distR="114300" simplePos="0" relativeHeight="251634688" behindDoc="0" locked="0" layoutInCell="1" allowOverlap="1" wp14:anchorId="37A62A41" wp14:editId="51E7E606">
                 <wp:simplePos x="0" y="0"/>
                 <wp:positionH relativeFrom="column">
-                  <wp:posOffset>248935</wp:posOffset>
+                  <wp:posOffset>-148315</wp:posOffset>
                 </wp:positionH>
                 <wp:positionV relativeFrom="paragraph">
-                  <wp:posOffset>1971690</wp:posOffset>
+                  <wp:posOffset>1217451</wp:posOffset>
                 </wp:positionV>
-                <wp:extent cx="509816" cy="457200"/>
-                <wp:effectExtent l="38100" t="0" r="24130" b="19050"/>
+                <wp:extent cx="543440" cy="232721"/>
+                <wp:effectExtent l="38100" t="0" r="28575" b="15240"/>
                 <wp:wrapNone/>
                 <wp:docPr id="60" name="148 Abrir llave"/>
                 <wp:cNvGraphicFramePr/>
@@ -10406,7 +11341,7 @@
                       <wps:spPr>
                         <a:xfrm>
                           <a:off x="0" y="0"/>
-                          <a:ext cx="509816" cy="457200"/>
+                          <a:ext cx="543440" cy="232721"/>
                         </a:xfrm>
                         <a:prstGeom prst="leftBrace">
                           <a:avLst>
@@ -10449,7 +11384,7 @@
           </mc:Choice>
           <mc:Fallback>
             <w:pict>
-              <v:shape w14:anchorId="0BFED194" id="148 Abrir llave" o:spid="_x0000_s1026" type="#_x0000_t87" style="position:absolute;margin-left:19.6pt;margin-top:155.25pt;width:40.15pt;height:36pt;z-index:251666432;visibility:visible;mso-wrap-style:square;mso-width-percent:0;mso-height-percent:0;mso-wrap-distance-left:9pt;mso-wrap-distance-top:0;mso-wrap-distance-right:9pt;mso-wrap-distance-bottom:0;mso-position-horizontal:absolute;mso-position-horizontal-relative:text;mso-position-vertical:absolute;mso-position-vertical-relative:text;mso-width-percent:0;mso-height-percent:0;mso-width-relative:margin;mso-height-relative:margin;v-text-anchor:middle" o:gfxdata="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" adj="0" strokecolor="black [3200]" strokeweight="1pt">
+              <v:shape w14:anchorId="09883F59" id="148 Abrir llave" o:spid="_x0000_s1026" type="#_x0000_t87" style="position:absolute;margin-left:-11.7pt;margin-top:95.85pt;width:42.8pt;height:18.3pt;z-index:251634688;visibility:visible;mso-wrap-style:square;mso-width-percent:0;mso-height-percent:0;mso-wrap-distance-left:9pt;mso-wrap-distance-top:0;mso-wrap-distance-right:9pt;mso-wrap-distance-bottom:0;mso-position-horizontal:absolute;mso-position-horizontal-relative:text;mso-position-vertical:absolute;mso-position-vertical-relative:text;mso-width-percent:0;mso-height-percent:0;mso-width-relative:margin;mso-height-relative:margin;v-text-anchor:middle" o:gfxdata="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" adj="0" strokecolor="black [3200]" strokeweight="1pt">
                 <v:stroke joinstyle="miter"/>
               </v:shape>
             </w:pict>
@@ -10464,16 +11399,16 @@
         <mc:AlternateContent>
           <mc:Choice Requires="wps">
             <w:drawing>
-              <wp:anchor distT="0" distB="0" distL="114300" distR="114300" simplePos="0" relativeHeight="251665408" behindDoc="0" locked="0" layoutInCell="1" allowOverlap="1" wp14:anchorId="00FF6B46" wp14:editId="527F3C66">
+              <wp:anchor distT="0" distB="0" distL="114300" distR="114300" simplePos="0" relativeHeight="251622400" behindDoc="0" locked="0" layoutInCell="1" allowOverlap="1" wp14:anchorId="00FF6B46" wp14:editId="48706792">
                 <wp:simplePos x="0" y="0"/>
                 <wp:positionH relativeFrom="column">
-                  <wp:posOffset>-410476</wp:posOffset>
+                  <wp:posOffset>-502165</wp:posOffset>
                 </wp:positionH>
                 <wp:positionV relativeFrom="paragraph">
-                  <wp:posOffset>1857286</wp:posOffset>
+                  <wp:posOffset>1079573</wp:posOffset>
                 </wp:positionV>
-                <wp:extent cx="935326" cy="45719"/>
-                <wp:effectExtent l="0" t="76200" r="17780" b="69215"/>
+                <wp:extent cx="745610" cy="62338"/>
+                <wp:effectExtent l="0" t="38100" r="35560" b="109220"/>
                 <wp:wrapNone/>
                 <wp:docPr id="61" name="145 Conector recto de flecha"/>
                 <wp:cNvGraphicFramePr/>
@@ -10482,9 +11417,9 @@
                     <wps:wsp>
                       <wps:cNvCnPr/>
                       <wps:spPr>
-                        <a:xfrm flipV="1">
+                        <a:xfrm>
                           <a:off x="0" y="0"/>
-                          <a:ext cx="935326" cy="45719"/>
+                          <a:ext cx="745610" cy="62338"/>
                         </a:xfrm>
                         <a:prstGeom prst="straightConnector1">
                           <a:avLst/>
@@ -10522,7 +11457,7 @@
           </mc:Choice>
           <mc:Fallback>
             <w:pict>
-              <v:shape w14:anchorId="5BCC12C2" id="145 Conector recto de flecha" o:spid="_x0000_s1026" type="#_x0000_t32" style="position:absolute;margin-left:-32.3pt;margin-top:146.25pt;width:73.65pt;height:3.6pt;flip:y;z-index:251665408;visibility:visible;mso-wrap-style:square;mso-width-percent:0;mso-height-percent:0;mso-wrap-distance-left:9pt;mso-wrap-distance-top:0;mso-wrap-distance-right:9pt;mso-wrap-distance-bottom:0;mso-position-horizontal:absolute;mso-position-horizontal-relative:text;mso-position-vertical:absolute;mso-position-vertical-relative:text;mso-width-percent:0;mso-height-percent:0;mso-width-relative:margin;mso-height-relative:margin" o:gfxdata="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" strokecolor="black [3200]" strokeweight="1pt">
+              <v:shape w14:anchorId="22C73460" id="145 Conector recto de flecha" o:spid="_x0000_s1026" type="#_x0000_t32" style="position:absolute;margin-left:-39.55pt;margin-top:85pt;width:58.7pt;height:4.9pt;z-index:251622400;visibility:visible;mso-wrap-style:square;mso-width-percent:0;mso-height-percent:0;mso-wrap-distance-left:9pt;mso-wrap-distance-top:0;mso-wrap-distance-right:9pt;mso-wrap-distance-bottom:0;mso-position-horizontal:absolute;mso-position-horizontal-relative:text;mso-position-vertical:absolute;mso-position-vertical-relative:text;mso-width-percent:0;mso-height-percent:0;mso-width-relative:margin;mso-height-relative:margin" o:gfxdata="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" strokecolor="black [3200]" strokeweight="1pt">
                 <v:stroke endarrow="open" joinstyle="miter"/>
               </v:shape>
             </w:pict>
@@ -10540,13 +11475,13 @@
         <mc:AlternateContent>
           <mc:Choice Requires="wps">
             <w:drawing>
-              <wp:anchor distT="0" distB="0" distL="114300" distR="114300" simplePos="0" relativeHeight="251664384" behindDoc="0" locked="0" layoutInCell="1" allowOverlap="1" wp14:anchorId="137406E3" wp14:editId="763CF93B">
+              <wp:anchor distT="0" distB="0" distL="114300" distR="114300" simplePos="0" relativeHeight="251606016" behindDoc="0" locked="0" layoutInCell="1" allowOverlap="1" wp14:anchorId="137406E3" wp14:editId="1B421B64">
                 <wp:simplePos x="0" y="0"/>
                 <wp:positionH relativeFrom="column">
-                  <wp:posOffset>-776177</wp:posOffset>
+                  <wp:posOffset>-903042</wp:posOffset>
                 </wp:positionH>
                 <wp:positionV relativeFrom="paragraph">
-                  <wp:posOffset>1723169</wp:posOffset>
+                  <wp:posOffset>885717</wp:posOffset>
                 </wp:positionV>
                 <wp:extent cx="361315" cy="382270"/>
                 <wp:effectExtent l="0" t="0" r="19685" b="17780"/>
@@ -10620,7 +11555,7 @@
           </mc:Choice>
           <mc:Fallback>
             <w:pict>
-              <v:oval w14:anchorId="137406E3" id="Elipse 62" o:spid="_x0000_s1038" style="position:absolute;margin-left:-61.1pt;margin-top:135.7pt;width:28.45pt;height:30.1pt;z-index:251664384;visibility:visible;mso-wrap-style:square;mso-width-percent:0;mso-height-percent:0;mso-wrap-distance-left:9pt;mso-wrap-distance-top:0;mso-wrap-distance-right:9pt;mso-wrap-distance-bottom:0;mso-position-horizontal:absolute;mso-position-horizontal-relative:text;mso-position-vertical:absolute;mso-position-vertical-relative:text;mso-width-percent:0;mso-height-percent:0;mso-width-relative:margin;mso-height-relative:margin;v-text-anchor:middle" o:gfxdata="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" fillcolor="#a5a5a5 [3206]" strokecolor="white [3201]" strokeweight="1.5pt">
+              <v:oval w14:anchorId="137406E3" id="Elipse 62" o:spid="_x0000_s1043" style="position:absolute;margin-left:-71.1pt;margin-top:69.75pt;width:28.45pt;height:30.1pt;z-index:251606016;visibility:visible;mso-wrap-style:square;mso-width-percent:0;mso-height-percent:0;mso-wrap-distance-left:9pt;mso-wrap-distance-top:0;mso-wrap-distance-right:9pt;mso-wrap-distance-bottom:0;mso-position-horizontal:absolute;mso-position-horizontal-relative:text;mso-position-vertical:absolute;mso-position-vertical-relative:text;mso-width-percent:0;mso-height-percent:0;mso-width-relative:margin;mso-height-relative:margin;v-text-anchor:middle" o:gfxdata="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" fillcolor="#a5a5a5 [3206]" strokecolor="white [3201]" strokeweight="1.5pt">
                 <v:stroke joinstyle="miter"/>
                 <v:textbox>
                   <w:txbxContent>
@@ -10658,13 +11593,13 @@
         <mc:AlternateContent>
           <mc:Choice Requires="wps">
             <w:drawing>
-              <wp:anchor distT="0" distB="0" distL="114300" distR="114300" simplePos="0" relativeHeight="251661312" behindDoc="0" locked="0" layoutInCell="1" allowOverlap="1" wp14:anchorId="561E9A96" wp14:editId="1C324705">
+              <wp:anchor distT="0" distB="0" distL="114300" distR="114300" simplePos="0" relativeHeight="251577344" behindDoc="0" locked="0" layoutInCell="1" allowOverlap="1" wp14:anchorId="561E9A96" wp14:editId="52218C84">
                 <wp:simplePos x="0" y="0"/>
                 <wp:positionH relativeFrom="column">
-                  <wp:posOffset>-775335</wp:posOffset>
+                  <wp:posOffset>-728992</wp:posOffset>
                 </wp:positionH>
                 <wp:positionV relativeFrom="paragraph">
-                  <wp:posOffset>956605</wp:posOffset>
+                  <wp:posOffset>481055</wp:posOffset>
                 </wp:positionV>
                 <wp:extent cx="361315" cy="382270"/>
                 <wp:effectExtent l="0" t="0" r="19685" b="17780"/>
@@ -10738,7 +11673,7 @@
           </mc:Choice>
           <mc:Fallback>
             <w:pict>
-              <v:oval w14:anchorId="561E9A96" id="Elipse 63" o:spid="_x0000_s1039" style="position:absolute;margin-left:-61.05pt;margin-top:75.3pt;width:28.45pt;height:30.1pt;z-index:251661312;visibility:visible;mso-wrap-style:square;mso-width-percent:0;mso-height-percent:0;mso-wrap-distance-left:9pt;mso-wrap-distance-top:0;mso-wrap-distance-right:9pt;mso-wrap-distance-bottom:0;mso-position-horizontal:absolute;mso-position-horizontal-relative:text;mso-position-vertical:absolute;mso-position-vertical-relative:text;mso-width-percent:0;mso-height-percent:0;mso-width-relative:margin;mso-height-relative:margin;v-text-anchor:middle" o:gfxdata="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" fillcolor="#a5a5a5 [3206]" strokecolor="white [3201]" strokeweight="1.5pt">
+              <v:oval w14:anchorId="561E9A96" id="Elipse 63" o:spid="_x0000_s1044" style="position:absolute;margin-left:-57.4pt;margin-top:37.9pt;width:28.45pt;height:30.1pt;z-index:251577344;visibility:visible;mso-wrap-style:square;mso-width-percent:0;mso-height-percent:0;mso-wrap-distance-left:9pt;mso-wrap-distance-top:0;mso-wrap-distance-right:9pt;mso-wrap-distance-bottom:0;mso-position-horizontal:absolute;mso-position-horizontal-relative:text;mso-position-vertical:absolute;mso-position-vertical-relative:text;mso-width-percent:0;mso-height-percent:0;mso-width-relative:margin;mso-height-relative:margin;v-text-anchor:middle" o:gfxdata="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" fillcolor="#a5a5a5 [3206]" strokecolor="white [3201]" strokeweight="1.5pt">
                 <v:stroke joinstyle="miter"/>
                 <v:textbox>
                   <w:txbxContent>
@@ -10773,16 +11708,16 @@
         <mc:AlternateContent>
           <mc:Choice Requires="wps">
             <w:drawing>
-              <wp:anchor distT="0" distB="0" distL="114300" distR="114300" simplePos="0" relativeHeight="251663360" behindDoc="0" locked="0" layoutInCell="1" allowOverlap="1" wp14:anchorId="55502C50" wp14:editId="4FDB4496">
+              <wp:anchor distT="0" distB="0" distL="114300" distR="114300" simplePos="0" relativeHeight="251589632" behindDoc="0" locked="0" layoutInCell="1" allowOverlap="1" wp14:anchorId="55502C50" wp14:editId="6C187ED7">
                 <wp:simplePos x="0" y="0"/>
                 <wp:positionH relativeFrom="column">
-                  <wp:posOffset>-356781</wp:posOffset>
+                  <wp:posOffset>-364143</wp:posOffset>
                 </wp:positionH>
                 <wp:positionV relativeFrom="paragraph">
-                  <wp:posOffset>525145</wp:posOffset>
+                  <wp:posOffset>423964</wp:posOffset>
                 </wp:positionV>
-                <wp:extent cx="871870" cy="1244009"/>
-                <wp:effectExtent l="38100" t="0" r="23495" b="13335"/>
+                <wp:extent cx="664234" cy="638355"/>
+                <wp:effectExtent l="38100" t="0" r="21590" b="28575"/>
                 <wp:wrapNone/>
                 <wp:docPr id="64" name="148 Abrir llave"/>
                 <wp:cNvGraphicFramePr/>
@@ -10793,7 +11728,7 @@
                       <wps:spPr>
                         <a:xfrm>
                           <a:off x="0" y="0"/>
-                          <a:ext cx="871870" cy="1244009"/>
+                          <a:ext cx="664234" cy="638355"/>
                         </a:xfrm>
                         <a:prstGeom prst="leftBrace">
                           <a:avLst>
@@ -10836,7 +11771,7 @@
           </mc:Choice>
           <mc:Fallback>
             <w:pict>
-              <v:shape w14:anchorId="2803BCAE" id="148 Abrir llave" o:spid="_x0000_s1026" type="#_x0000_t87" style="position:absolute;margin-left:-28.1pt;margin-top:41.35pt;width:68.65pt;height:97.95pt;z-index:251663360;visibility:visible;mso-wrap-style:square;mso-width-percent:0;mso-height-percent:0;mso-wrap-distance-left:9pt;mso-wrap-distance-top:0;mso-wrap-distance-right:9pt;mso-wrap-distance-bottom:0;mso-position-horizontal:absolute;mso-position-horizontal-relative:text;mso-position-vertical:absolute;mso-position-vertical-relative:text;mso-width-percent:0;mso-height-percent:0;mso-width-relative:margin;mso-height-relative:margin;v-text-anchor:middle" o:gfxdata="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" adj="0" strokecolor="black [3200]" strokeweight="1pt">
+              <v:shape w14:anchorId="4A803602" id="148 Abrir llave" o:spid="_x0000_s1026" type="#_x0000_t87" style="position:absolute;margin-left:-28.65pt;margin-top:33.4pt;width:52.3pt;height:50.25pt;z-index:251589632;visibility:visible;mso-wrap-style:square;mso-width-percent:0;mso-height-percent:0;mso-wrap-distance-left:9pt;mso-wrap-distance-top:0;mso-wrap-distance-right:9pt;mso-wrap-distance-bottom:0;mso-position-horizontal:absolute;mso-position-horizontal-relative:text;mso-position-vertical:absolute;mso-position-vertical-relative:text;mso-width-percent:0;mso-height-percent:0;mso-width-relative:margin;mso-height-relative:margin;v-text-anchor:middle" o:gfxdata="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" adj="0" strokecolor="black [3200]" strokeweight="1pt">
                 <v:stroke joinstyle="miter"/>
               </v:shape>
             </w:pict>
@@ -10856,10 +11791,10 @@
           <w:lang w:eastAsia="es-PE"/>
         </w:rPr>
         <w:drawing>
-          <wp:inline distT="0" distB="0" distL="0" distR="0" wp14:anchorId="22F4BEC4" wp14:editId="224723C5">
-            <wp:extent cx="6116441" cy="2881423"/>
-            <wp:effectExtent l="0" t="0" r="0" b="0"/>
-            <wp:docPr id="65" name="Imagen 65"/>
+          <wp:inline distT="0" distB="0" distL="0" distR="0" wp14:anchorId="239B406F" wp14:editId="7911D2D2">
+            <wp:extent cx="6142007" cy="3636172"/>
+            <wp:effectExtent l="0" t="0" r="0" b="2540"/>
+            <wp:docPr id="17" name="Imagen 17"/>
             <wp:cNvGraphicFramePr>
               <a:graphicFrameLocks xmlns:a="http://schemas.openxmlformats.org/drawingml/2006/main" noChangeAspect="1"/>
             </wp:cNvGraphicFramePr>
@@ -10870,20 +11805,27 @@
                     <pic:cNvPr id="1" name=""/>
                     <pic:cNvPicPr/>
                   </pic:nvPicPr>
-                  <pic:blipFill>
-                    <a:blip r:embed="rId19"/>
-                    <a:stretch>
-                      <a:fillRect/>
-                    </a:stretch>
+                  <pic:blipFill rotWithShape="1">
+                    <a:blip r:embed="rId21"/>
+                    <a:srcRect l="4077"/>
+                    <a:stretch/>
                   </pic:blipFill>
-                  <pic:spPr>
+                  <pic:spPr bwMode="auto">
                     <a:xfrm>
                       <a:off x="0" y="0"/>
-                      <a:ext cx="6160279" cy="2902075"/>
+                      <a:ext cx="6167452" cy="3651236"/>
                     </a:xfrm>
                     <a:prstGeom prst="rect">
                       <a:avLst/>
                     </a:prstGeom>
+                    <a:ln>
+                      <a:noFill/>
+                    </a:ln>
+                    <a:extLst>
+                      <a:ext uri="{53640926-AAD7-44D8-BBD7-CCE9431645EC}">
+                        <a14:shadowObscured xmlns:a14="http://schemas.microsoft.com/office/drawing/2010/main"/>
+                      </a:ext>
+                    </a:extLst>
                   </pic:spPr>
                 </pic:pic>
               </a:graphicData>
@@ -10902,16 +11844,12 @@
         <w:jc w:val="center"/>
       </w:pPr>
       <w:r>
-        <w:rPr>
-          <w:noProof/>
-          <w:lang w:eastAsia="es-PE"/>
-        </w:rPr>
         <w:lastRenderedPageBreak/>
         <w:drawing>
-          <wp:inline distT="0" distB="0" distL="0" distR="0" wp14:anchorId="1E3409BF" wp14:editId="4D669B4F">
-            <wp:extent cx="1845945" cy="1734185"/>
-            <wp:effectExtent l="0" t="0" r="1905" b="0"/>
-            <wp:docPr id="66" name="Imagen 66" descr="D:\Documentos\Escritorio\imagen grafo 2.fw.png"/>
+          <wp:inline distT="0" distB="0" distL="0" distR="0" wp14:anchorId="78F35EC5" wp14:editId="2B87A481">
+            <wp:extent cx="3137968" cy="2810695"/>
+            <wp:effectExtent l="0" t="0" r="5715" b="8890"/>
+            <wp:docPr id="35" name="Imagen 35"/>
             <wp:cNvGraphicFramePr>
               <a:graphicFrameLocks xmlns:a="http://schemas.openxmlformats.org/drawingml/2006/main" noChangeAspect="1"/>
             </wp:cNvGraphicFramePr>
@@ -10919,36 +11857,23 @@
               <a:graphicData uri="http://schemas.openxmlformats.org/drawingml/2006/picture">
                 <pic:pic xmlns:pic="http://schemas.openxmlformats.org/drawingml/2006/picture">
                   <pic:nvPicPr>
-                    <pic:cNvPr id="0" name="Picture 2" descr="D:\Documentos\Escritorio\imagen grafo 2.fw.png"/>
-                    <pic:cNvPicPr>
-                      <a:picLocks noChangeAspect="1" noChangeArrowheads="1"/>
-                    </pic:cNvPicPr>
+                    <pic:cNvPr id="1" name=""/>
+                    <pic:cNvPicPr/>
                   </pic:nvPicPr>
                   <pic:blipFill>
-                    <a:blip r:embed="rId20">
-                      <a:extLst>
-                        <a:ext uri="{28A0092B-C50C-407E-A947-70E740481C1C}">
-                          <a14:useLocalDpi xmlns:a14="http://schemas.microsoft.com/office/drawing/2010/main" val="0"/>
-                        </a:ext>
-                      </a:extLst>
-                    </a:blip>
-                    <a:srcRect/>
+                    <a:blip r:embed="rId22"/>
                     <a:stretch>
                       <a:fillRect/>
                     </a:stretch>
                   </pic:blipFill>
-                  <pic:spPr bwMode="auto">
+                  <pic:spPr>
                     <a:xfrm>
                       <a:off x="0" y="0"/>
-                      <a:ext cx="1845945" cy="1734185"/>
+                      <a:ext cx="3137968" cy="2810695"/>
                     </a:xfrm>
                     <a:prstGeom prst="rect">
                       <a:avLst/>
                     </a:prstGeom>
-                    <a:noFill/>
-                    <a:ln>
-                      <a:noFill/>
-                    </a:ln>
                   </pic:spPr>
                 </pic:pic>
               </a:graphicData>
@@ -11011,7 +11936,7 @@
           </w:tcPr>
           <w:p>
             <w:r>
-              <w:t>Inicializa la transacción y elimina los registros de notas almacenados anteriormente.</w:t>
+              <w:t>Recupera la cantidad de matrículas registradas en la sección seleccionada y la capacidad máxima de alumnos del grado seleccionado.</w:t>
             </w:r>
           </w:p>
         </w:tc>
@@ -11038,7 +11963,10 @@
               </w:tabs>
             </w:pPr>
             <w:r>
-              <w:t>Verifica si se registra la información del detalle de notas en la base de datos.</w:t>
+              <w:t xml:space="preserve">Verifica si </w:t>
+            </w:r>
+            <w:r>
+              <w:t>la cantidad de matriculados es igual al límite.</w:t>
             </w:r>
           </w:p>
         </w:tc>
@@ -11060,7 +11988,7 @@
           </w:tcPr>
           <w:p>
             <w:r>
-              <w:t>Envía la transacción realizada y muestra un mensaje de confirmación</w:t>
+              <w:t>En caso de ser iguales, no se registra la matrícula y se muestra un mensaje de error.</w:t>
             </w:r>
           </w:p>
         </w:tc>
@@ -11082,7 +12010,120 @@
           </w:tcPr>
           <w:p>
             <w:r>
-              <w:t>Muestra mensaje de error.</w:t>
+              <w:t>Se inicializa la transacción</w:t>
+            </w:r>
+            <w:r>
+              <w:t>.</w:t>
+            </w:r>
+          </w:p>
+        </w:tc>
+      </w:tr>
+      <w:tr>
+        <w:tc>
+          <w:tcPr>
+            <w:tcW w:w="706" w:type="dxa"/>
+          </w:tcPr>
+          <w:p>
+            <w:r>
+              <w:t>5</w:t>
+            </w:r>
+          </w:p>
+        </w:tc>
+        <w:tc>
+          <w:tcPr>
+            <w:tcW w:w="8122" w:type="dxa"/>
+          </w:tcPr>
+          <w:p>
+            <w:r>
+              <w:t>Se intenta registrar la matrícula con la información recuperada del formulario validando la integridad de los datos.</w:t>
+            </w:r>
+          </w:p>
+        </w:tc>
+      </w:tr>
+      <w:tr>
+        <w:tc>
+          <w:tcPr>
+            <w:tcW w:w="706" w:type="dxa"/>
+          </w:tcPr>
+          <w:p>
+            <w:r>
+              <w:t>6</w:t>
+            </w:r>
+          </w:p>
+        </w:tc>
+        <w:tc>
+          <w:tcPr>
+            <w:tcW w:w="8122" w:type="dxa"/>
+          </w:tcPr>
+          <w:p>
+            <w:r>
+              <w:t>En caso de lograr el registro de matrícula, se crea la información necesaria con respecto a los pagos del alumno matriculado.</w:t>
+            </w:r>
+          </w:p>
+        </w:tc>
+      </w:tr>
+      <w:tr>
+        <w:tc>
+          <w:tcPr>
+            <w:tcW w:w="706" w:type="dxa"/>
+          </w:tcPr>
+          <w:p>
+            <w:r>
+              <w:t>7</w:t>
+            </w:r>
+          </w:p>
+        </w:tc>
+        <w:tc>
+          <w:tcPr>
+            <w:tcW w:w="8122" w:type="dxa"/>
+          </w:tcPr>
+          <w:p>
+            <w:r>
+              <w:t>Se intenta registrar la información relacionada a los pagos validando la integridad de los datos.</w:t>
+            </w:r>
+          </w:p>
+        </w:tc>
+      </w:tr>
+      <w:tr>
+        <w:tc>
+          <w:tcPr>
+            <w:tcW w:w="706" w:type="dxa"/>
+          </w:tcPr>
+          <w:p>
+            <w:r>
+              <w:t>8</w:t>
+            </w:r>
+          </w:p>
+        </w:tc>
+        <w:tc>
+          <w:tcPr>
+            <w:tcW w:w="8122" w:type="dxa"/>
+          </w:tcPr>
+          <w:p>
+            <w:r>
+              <w:t>En caso de no haber error en el registro, se envía la transacción, se almacena la información en la base de datos y se muestra un mensaje de confirmación.</w:t>
+            </w:r>
+          </w:p>
+        </w:tc>
+      </w:tr>
+      <w:tr>
+        <w:tc>
+          <w:tcPr>
+            <w:tcW w:w="706" w:type="dxa"/>
+          </w:tcPr>
+          <w:p>
+            <w:r>
+              <w:t>9</w:t>
+            </w:r>
+          </w:p>
+        </w:tc>
+        <w:tc>
+          <w:tcPr>
+            <w:tcW w:w="8122" w:type="dxa"/>
+          </w:tcPr>
+          <w:p>
+            <w:r>
+              <w:t>Se muestra un mensaje de error.</w:t>
             </w:r>
           </w:p>
         </w:tc>
@@ -11096,12 +12137,15 @@
     </w:p>
     <w:p>
       <w:r>
-        <w:t>V(G) = a – n + 2 = 4 – 4 + 2 = 2</w:t>
+        <w:t xml:space="preserve">V(G) = a – n + 2 = </w:t>
+      </w:r>
+      <w:r>
+        <w:t>11 – 9 + 2 = 4</w:t>
       </w:r>
     </w:p>
     <w:p>
       <w:r>
-        <w:t>V(G) = r = 2</w:t>
+        <w:t>V(G) = r = 3</w:t>
       </w:r>
     </w:p>
     <w:p>
@@ -11111,17 +12155,34 @@
     </w:p>
     <w:p>
       <w:r>
-        <w:t>Camino 1: 1 – 2 – 3</w:t>
+        <w:t>Camino 1: 1 – 2 – 3 - 1</w:t>
       </w:r>
     </w:p>
     <w:p>
       <w:r>
-        <w:t>Camino 2: 1 – 2 – 4 – 1</w:t>
+        <w:t xml:space="preserve">Camino 2: 1 – 2 – 4 – </w:t>
+      </w:r>
+      <w:r>
+        <w:t>5 – 6 – 7 – 8</w:t>
       </w:r>
     </w:p>
     <w:p>
       <w:r>
-        <w:t>Descripción del Caso de Uso Registrar Notas</w:t>
+        <w:t>Camino 3: 1 – 2 – 4 – 5 – 9 – 1</w:t>
+      </w:r>
+    </w:p>
+    <w:p>
+      <w:r>
+        <w:lastRenderedPageBreak/>
+        <w:t>Camino 4: 1 – 2 – 4 – 5 – 6 – 7 – 9 - 1</w:t>
+      </w:r>
+    </w:p>
+    <w:p>
+      <w:r>
+        <w:t xml:space="preserve">Descripción del Caso de Uso </w:t>
+      </w:r>
+      <w:r>
+        <w:t>Administrar Matrícula</w:t>
       </w:r>
     </w:p>
     <w:tbl>
@@ -11183,7 +12244,7 @@
           </w:tcPr>
           <w:p>
             <w:r>
-              <w:t>Camino 1</w:t>
+              <w:t>Camino 2</w:t>
             </w:r>
           </w:p>
         </w:tc>
@@ -11203,7 +12264,7 @@
           </w:tcPr>
           <w:p>
             <w:r>
-              <w:t>Se inicializa la transacción y se elimina todos los registros de notas. Se intenta registrar las notas recuperadas del formulario validando la información ingresada. En caso de no haber error, se muestre un mensaje de confirmación.</w:t>
+              <w:t>Se Recupera la cantidad de matrículas registradas en la sección seleccionada y la capacidad máxima de alumnos del grado seleccionado. Se verifica que la cantidad de matrículas registradas en la sección es igual al límite por grado. En caso de que no sean iguales, se inicializa la transacción. Se intenta registrar la matrícula con la información recuperada del formulario. En caso de lograr el registro de matrícula, se crea la información necesaria con respecto a los pagos del alumno matriculado. Se intenta registrar la información relacionada a los pagos. En caso de no haber registro, se envía la transacción al servidor y se almacena en la base de datos, luego se muestra un mensaje de error.</w:t>
             </w:r>
           </w:p>
         </w:tc>
@@ -11215,7 +12276,7 @@
           </w:tcPr>
           <w:p>
             <w:r>
-              <w:t>Camino 2</w:t>
+              <w:t>Camino 3</w:t>
             </w:r>
           </w:p>
         </w:tc>
@@ -11235,23 +12296,20 @@
           </w:tcPr>
           <w:p>
             <w:r>
-              <w:t>Se inicializa la transacción y se elimina todos los registros de notas. Se intenta registrar las notas recuperadas del formulario validando la información ingresada. En caso de un problema de validación se mostrará un mensaje de error.</w:t>
+              <w:t>Se Recupera la cantidad de matrículas registradas en la sección seleccionada y la capacidad máxima de alumnos del grado seleccionado. Se verifica que la cantidad de matrículas registradas en la sección es igual al límite por grado. En caso de que no sean iguales, se inicializa la transacción. Se intenta registrar la matrícula con la información recuperada del formulario.</w:t>
+            </w:r>
+            <w:r>
+              <w:t xml:space="preserve"> En caso de ocurrir un error, se muestra un mensaje.</w:t>
             </w:r>
           </w:p>
         </w:tc>
       </w:tr>
     </w:tbl>
+    <w:p/>
     <w:p>
-      <w:r>
-        <w:t>k</w:t>
-      </w:r>
       <w:bookmarkStart w:id="5" w:name="_GoBack"/>
       <w:bookmarkEnd w:id="5"/>
-    </w:p>
-    <w:p/>
-    <w:p>
       <w:r>
-        <w:lastRenderedPageBreak/>
         <w:t>Especificación de CU</w:t>
       </w:r>
     </w:p>
@@ -11472,6 +12530,7 @@
           </w:tcPr>
           <w:p>
             <w:r>
+              <w:lastRenderedPageBreak/>
               <w:t>El usuario administrador, pagos debe haber ingresado correctamente al sistema para realizar las acciones del caso de uso.</w:t>
             </w:r>
           </w:p>
@@ -11885,7 +12944,6 @@
     <w:p/>
     <w:p>
       <w:r>
-        <w:lastRenderedPageBreak/>
         <w:t>CU Administrar Notas</w:t>
       </w:r>
     </w:p>
@@ -12111,7 +13169,11 @@
           </w:tcPr>
           <w:p>
             <w:r>
-              <w:t>El usuario docente debe haber ingresado correctamente al sistema para realizar las acciones del caso de uso.</w:t>
+              <w:t xml:space="preserve">El usuario docente debe haber ingresado correctamente al sistema para realizar las acciones del </w:t>
+            </w:r>
+            <w:r>
+              <w:lastRenderedPageBreak/>
+              <w:t>caso de uso.</w:t>
             </w:r>
           </w:p>
         </w:tc>
@@ -12132,6 +13194,7 @@
               <w:rPr>
                 <w:lang w:val="es-PE"/>
               </w:rPr>
+              <w:lastRenderedPageBreak/>
               <w:t>FLUJO BÁSICO</w:t>
             </w:r>
           </w:p>
@@ -12692,11 +13755,7 @@
           </w:tcPr>
           <w:p>
             <w:r>
-              <w:t xml:space="preserve">El usuario administrador debe haber ingresado correctamente al sistema para realizar las </w:t>
-            </w:r>
-            <w:r>
-              <w:lastRenderedPageBreak/>
-              <w:t>acciones del caso de uso.</w:t>
+              <w:t>El usuario administrador debe haber ingresado correctamente al sistema para realizar las acciones del caso de uso.</w:t>
             </w:r>
           </w:p>
           <w:p>
@@ -12722,7 +13781,6 @@
               <w:rPr>
                 <w:lang w:val="es-PE"/>
               </w:rPr>
-              <w:lastRenderedPageBreak/>
               <w:t>FLUJO BÁSICO</w:t>
             </w:r>
           </w:p>
@@ -12832,6 +13890,7 @@
           </w:tcPr>
           <w:p>
             <w:r>
+              <w:lastRenderedPageBreak/>
               <w:t>POSCONDICIÓN</w:t>
             </w:r>
           </w:p>
@@ -13123,7 +14182,7 @@
                     <pic:cNvPicPr/>
                   </pic:nvPicPr>
                   <pic:blipFill rotWithShape="1">
-                    <a:blip r:embed="rId21"/>
+                    <a:blip r:embed="rId23"/>
                     <a:srcRect l="16299" t="26920" r="19355" b="17328"/>
                     <a:stretch/>
                   </pic:blipFill>
@@ -13179,7 +14238,7 @@
                     <pic:cNvPicPr/>
                   </pic:nvPicPr>
                   <pic:blipFill rotWithShape="1">
-                    <a:blip r:embed="rId22"/>
+                    <a:blip r:embed="rId24"/>
                     <a:srcRect l="28178" t="17492" r="30297" b="16912"/>
                     <a:stretch/>
                   </pic:blipFill>
@@ -13235,7 +14294,7 @@
                     <pic:cNvPicPr/>
                   </pic:nvPicPr>
                   <pic:blipFill rotWithShape="1">
-                    <a:blip r:embed="rId23"/>
+                    <a:blip r:embed="rId25"/>
                     <a:srcRect l="5721" t="10733" r="42373" b="7768"/>
                     <a:stretch/>
                   </pic:blipFill>
@@ -13291,7 +14350,7 @@
                     <pic:cNvPicPr/>
                   </pic:nvPicPr>
                   <pic:blipFill rotWithShape="1">
-                    <a:blip r:embed="rId24"/>
+                    <a:blip r:embed="rId26"/>
                     <a:srcRect l="20128" t="12324" r="35593" b="23273"/>
                     <a:stretch/>
                   </pic:blipFill>
@@ -13353,7 +14412,7 @@
                     </pic:cNvPicPr>
                   </pic:nvPicPr>
                   <pic:blipFill>
-                    <a:blip r:embed="rId25">
+                    <a:blip r:embed="rId27">
                       <a:extLst>
                         <a:ext uri="{28A0092B-C50C-407E-A947-70E740481C1C}">
                           <a14:useLocalDpi xmlns:a14="http://schemas.microsoft.com/office/drawing/2010/main" val="0"/>
@@ -13415,7 +14474,7 @@
                     </pic:cNvPicPr>
                   </pic:nvPicPr>
                   <pic:blipFill rotWithShape="1">
-                    <a:blip r:embed="rId26">
+                    <a:blip r:embed="rId28">
                       <a:extLst>
                         <a:ext uri="{28A0092B-C50C-407E-A947-70E740481C1C}">
                           <a14:useLocalDpi xmlns:a14="http://schemas.microsoft.com/office/drawing/2010/main" val="0"/>
@@ -13479,7 +14538,7 @@
                     </pic:cNvPicPr>
                   </pic:nvPicPr>
                   <pic:blipFill>
-                    <a:blip r:embed="rId27">
+                    <a:blip r:embed="rId29">
                       <a:extLst>
                         <a:ext uri="{28A0092B-C50C-407E-A947-70E740481C1C}">
                           <a14:useLocalDpi xmlns:a14="http://schemas.microsoft.com/office/drawing/2010/main" val="0"/>
@@ -15625,7 +16684,7 @@
 </file>
 
 <file path=customXml/itemProps1.xml><?xml version="1.0" encoding="utf-8"?>
-<ds:datastoreItem xmlns:ds="http://schemas.openxmlformats.org/officeDocument/2006/customXml" ds:itemID="{CF74DA29-61BE-4EA6-9D31-7D5A41729B65}">
+<ds:datastoreItem xmlns:ds="http://schemas.openxmlformats.org/officeDocument/2006/customXml" ds:itemID="{E3F73657-674C-4A8C-A23D-3190A273CEAF}">
   <ds:schemaRefs>
     <ds:schemaRef ds:uri="http://schemas.openxmlformats.org/officeDocument/2006/bibliography"/>
   </ds:schemaRefs>

</xml_diff>

<commit_message>
Me falta pegar las imagenes de los diagramas de secuancia y los prototipos
</commit_message>
<xml_diff>
--- a/documentacion/doc.docx
+++ b/documentacion/doc.docx
@@ -1,6 +1,6 @@
 
 <file path=word/document.xml><?xml version="1.0" encoding="utf-8"?>
-<w:document xmlns:wpc="http://schemas.microsoft.com/office/word/2010/wordprocessingCanvas" xmlns:mc="http://schemas.openxmlformats.org/markup-compatibility/2006" xmlns:o="urn:schemas-microsoft-com:office:office" xmlns:r="http://schemas.openxmlformats.org/officeDocument/2006/relationships" xmlns:m="http://schemas.openxmlformats.org/officeDocument/2006/math" xmlns:v="urn:schemas-microsoft-com:vml" xmlns:wp14="http://schemas.microsoft.com/office/word/2010/wordprocessingDrawing" xmlns:wp="http://schemas.openxmlformats.org/drawingml/2006/wordprocessingDrawing" xmlns:w10="urn:schemas-microsoft-com:office:word" xmlns:w="http://schemas.openxmlformats.org/wordprocessingml/2006/main" xmlns:w14="http://schemas.microsoft.com/office/word/2010/wordml" xmlns:w15="http://schemas.microsoft.com/office/word/2012/wordml" xmlns:wpg="http://schemas.microsoft.com/office/word/2010/wordprocessingGroup" xmlns:wpi="http://schemas.microsoft.com/office/word/2010/wordprocessingInk" xmlns:wne="http://schemas.microsoft.com/office/word/2006/wordml" xmlns:wps="http://schemas.microsoft.com/office/word/2010/wordprocessingShape" mc:Ignorable="w14 w15 wp14">
+<w:document xmlns:wpc="http://schemas.microsoft.com/office/word/2010/wordprocessingCanvas" xmlns:mc="http://schemas.openxmlformats.org/markup-compatibility/2006" xmlns:o="urn:schemas-microsoft-com:office:office" xmlns:r="http://schemas.openxmlformats.org/officeDocument/2006/relationships" xmlns:m="http://schemas.openxmlformats.org/officeDocument/2006/math" xmlns:v="urn:schemas-microsoft-com:vml" xmlns:wp14="http://schemas.microsoft.com/office/word/2010/wordprocessingDrawing" xmlns:wp="http://schemas.openxmlformats.org/drawingml/2006/wordprocessingDrawing" xmlns:w10="urn:schemas-microsoft-com:office:word" xmlns:w="http://schemas.openxmlformats.org/wordprocessingml/2006/main" xmlns:w14="http://schemas.microsoft.com/office/word/2010/wordml" xmlns:wpg="http://schemas.microsoft.com/office/word/2010/wordprocessingGroup" xmlns:wpi="http://schemas.microsoft.com/office/word/2010/wordprocessingInk" xmlns:wne="http://schemas.microsoft.com/office/word/2006/wordml" xmlns:wps="http://schemas.microsoft.com/office/word/2010/wordprocessingShape" mc:Ignorable="w14 wp14">
   <w:body>
     <w:p>
       <w:pPr>
@@ -348,6 +348,10 @@
     </w:p>
     <w:p>
       <w:r>
+        <w:rPr>
+          <w:noProof/>
+          <w:lang w:val="es-ES" w:eastAsia="es-ES"/>
+        </w:rPr>
         <w:drawing>
           <wp:inline distT="0" distB="0" distL="0" distR="0" wp14:anchorId="1FC297B6" wp14:editId="0742D26C">
             <wp:extent cx="5578589" cy="3890897"/>
@@ -364,7 +368,7 @@
                     <pic:cNvPicPr/>
                   </pic:nvPicPr>
                   <pic:blipFill>
-                    <a:blip r:embed="rId8"/>
+                    <a:blip r:embed="rId9"/>
                     <a:stretch>
                       <a:fillRect/>
                     </a:stretch>
@@ -398,7 +402,7 @@
       <w:r>
         <w:rPr>
           <w:noProof/>
-          <w:lang w:eastAsia="es-PE"/>
+          <w:lang w:val="es-ES" w:eastAsia="es-ES"/>
         </w:rPr>
         <w:drawing>
           <wp:inline distT="0" distB="0" distL="0" distR="0" wp14:anchorId="5B87DF84" wp14:editId="0696C311">
@@ -416,7 +420,7 @@
                     <pic:cNvPicPr/>
                   </pic:nvPicPr>
                   <pic:blipFill rotWithShape="1">
-                    <a:blip r:embed="rId9"/>
+                    <a:blip r:embed="rId10"/>
                     <a:srcRect l="21894" t="21326" r="27869" b="31006"/>
                     <a:stretch/>
                   </pic:blipFill>
@@ -453,7 +457,7 @@
       <w:r>
         <w:rPr>
           <w:noProof/>
-          <w:lang w:eastAsia="es-PE"/>
+          <w:lang w:val="es-ES" w:eastAsia="es-ES"/>
         </w:rPr>
         <w:lastRenderedPageBreak/>
         <w:drawing>
@@ -472,7 +476,7 @@
                     <pic:cNvPicPr/>
                   </pic:nvPicPr>
                   <pic:blipFill rotWithShape="1">
-                    <a:blip r:embed="rId10"/>
+                    <a:blip r:embed="rId11"/>
                     <a:srcRect l="20553" t="12084" r="29848" b="26586"/>
                     <a:stretch/>
                   </pic:blipFill>
@@ -511,7 +515,7 @@
       <w:r>
         <w:rPr>
           <w:noProof/>
-          <w:lang w:eastAsia="es-PE"/>
+          <w:lang w:val="es-ES" w:eastAsia="es-ES"/>
         </w:rPr>
         <w:lastRenderedPageBreak/>
         <w:drawing>
@@ -530,7 +534,7 @@
                     <pic:cNvPicPr/>
                   </pic:nvPicPr>
                   <pic:blipFill rotWithShape="1">
-                    <a:blip r:embed="rId11"/>
+                    <a:blip r:embed="rId12"/>
                     <a:srcRect l="19194" t="9970" r="30018" b="26888"/>
                     <a:stretch/>
                   </pic:blipFill>
@@ -578,7 +582,7 @@
       <w:r>
         <w:rPr>
           <w:noProof/>
-          <w:lang w:eastAsia="es-PE"/>
+          <w:lang w:val="es-ES" w:eastAsia="es-ES"/>
         </w:rPr>
         <w:drawing>
           <wp:inline distT="0" distB="0" distL="0" distR="0" wp14:anchorId="66332F23" wp14:editId="54A44E78">
@@ -596,7 +600,7 @@
                     <pic:cNvPicPr/>
                   </pic:nvPicPr>
                   <pic:blipFill rotWithShape="1">
-                    <a:blip r:embed="rId12"/>
+                    <a:blip r:embed="rId13"/>
                     <a:srcRect l="12002" t="10140" r="10256" b="13849"/>
                     <a:stretch/>
                   </pic:blipFill>
@@ -636,7 +640,7 @@
       <w:r>
         <w:rPr>
           <w:noProof/>
-          <w:lang w:eastAsia="es-PE"/>
+          <w:lang w:val="es-ES" w:eastAsia="es-ES"/>
         </w:rPr>
         <w:drawing>
           <wp:inline distT="0" distB="0" distL="0" distR="0" wp14:anchorId="3E633BFE" wp14:editId="0001566B">
@@ -654,7 +658,7 @@
                     <pic:cNvPicPr/>
                   </pic:nvPicPr>
                   <pic:blipFill rotWithShape="1">
-                    <a:blip r:embed="rId13"/>
+                    <a:blip r:embed="rId14"/>
                     <a:srcRect l="4416" t="10469" r="8447" b="15409"/>
                     <a:stretch/>
                   </pic:blipFill>
@@ -696,7 +700,7 @@
       <w:r>
         <w:rPr>
           <w:noProof/>
-          <w:lang w:eastAsia="es-PE"/>
+          <w:lang w:val="es-ES" w:eastAsia="es-ES"/>
         </w:rPr>
         <w:lastRenderedPageBreak/>
         <w:drawing>
@@ -717,7 +721,7 @@
                     </pic:cNvPicPr>
                   </pic:nvPicPr>
                   <pic:blipFill>
-                    <a:blip r:embed="rId14" cstate="print">
+                    <a:blip r:embed="rId15" cstate="print">
                       <a:extLst>
                         <a:ext uri="{28A0092B-C50C-407E-A947-70E740481C1C}">
                           <a14:useLocalDpi xmlns:a14="http://schemas.microsoft.com/office/drawing/2010/main" val="0"/>
@@ -778,7 +782,7 @@
       <w:r>
         <w:rPr>
           <w:noProof/>
-          <w:lang w:eastAsia="es-PE"/>
+          <w:lang w:val="es-ES" w:eastAsia="es-ES"/>
         </w:rPr>
         <w:drawing>
           <wp:inline distT="0" distB="0" distL="0" distR="0" wp14:anchorId="3BFE67BB" wp14:editId="29DE392B">
@@ -796,7 +800,7 @@
                     <pic:cNvPicPr/>
                   </pic:nvPicPr>
                   <pic:blipFill rotWithShape="1">
-                    <a:blip r:embed="rId15"/>
+                    <a:blip r:embed="rId16"/>
                     <a:srcRect l="16477" t="9970" r="24413" b="46828"/>
                     <a:stretch/>
                   </pic:blipFill>
@@ -846,7 +850,7 @@
       <w:r>
         <w:rPr>
           <w:noProof/>
-          <w:lang w:eastAsia="es-PE"/>
+          <w:lang w:val="es-ES" w:eastAsia="es-ES"/>
         </w:rPr>
         <w:drawing>
           <wp:inline distT="0" distB="0" distL="0" distR="0" wp14:anchorId="4D43DDFE" wp14:editId="3FA83C07">
@@ -864,7 +868,7 @@
                     <pic:cNvPicPr/>
                   </pic:nvPicPr>
                   <pic:blipFill>
-                    <a:blip r:embed="rId16"/>
+                    <a:blip r:embed="rId17"/>
                     <a:stretch>
                       <a:fillRect/>
                     </a:stretch>
@@ -1001,8 +1005,16 @@
         <w:rPr>
           <w:color w:val="auto"/>
         </w:rPr>
-        <w:t>Cuadro x.x</w:t>
-      </w:r>
+        <w:t xml:space="preserve">Cuadro </w:t>
+      </w:r>
+      <w:proofErr w:type="spellStart"/>
+      <w:r>
+        <w:rPr>
+          <w:color w:val="auto"/>
+        </w:rPr>
+        <w:t>x.x</w:t>
+      </w:r>
+      <w:proofErr w:type="spellEnd"/>
       <w:r>
         <w:rPr>
           <w:color w:val="auto"/>
@@ -1174,8 +1186,13 @@
                 <w:b/>
               </w:rPr>
             </w:pPr>
-            <w:r>
-              <w:t>Conepto de Pago</w:t>
+            <w:proofErr w:type="spellStart"/>
+            <w:r>
+              <w:t>Conepto</w:t>
+            </w:r>
+            <w:proofErr w:type="spellEnd"/>
+            <w:r>
+              <w:t xml:space="preserve"> de Pago</w:t>
             </w:r>
           </w:p>
         </w:tc>
@@ -1304,9 +1321,11 @@
             <w:pPr>
               <w:spacing w:before="40" w:after="40"/>
             </w:pPr>
+            <w:proofErr w:type="spellStart"/>
             <w:r>
               <w:t>idPago</w:t>
             </w:r>
+            <w:proofErr w:type="spellEnd"/>
           </w:p>
         </w:tc>
         <w:tc>
@@ -1824,8 +1843,17 @@
           <w:b/>
           <w:bCs/>
         </w:rPr>
-        <w:t>Cuadro x.c</w:t>
-      </w:r>
+        <w:t xml:space="preserve">Cuadro </w:t>
+      </w:r>
+      <w:proofErr w:type="spellStart"/>
+      <w:r>
+        <w:rPr>
+          <w:b/>
+          <w:bCs/>
+        </w:rPr>
+        <w:t>x.c</w:t>
+      </w:r>
+      <w:proofErr w:type="spellEnd"/>
       <w:r>
         <w:rPr>
           <w:b/>
@@ -2542,8 +2570,16 @@
         <w:rPr>
           <w:color w:val="auto"/>
         </w:rPr>
-        <w:t>Cuadro x.x</w:t>
-      </w:r>
+        <w:t xml:space="preserve">Cuadro </w:t>
+      </w:r>
+      <w:proofErr w:type="spellStart"/>
+      <w:r>
+        <w:rPr>
+          <w:color w:val="auto"/>
+        </w:rPr>
+        <w:t>x.x</w:t>
+      </w:r>
+      <w:proofErr w:type="spellEnd"/>
       <w:r>
         <w:rPr>
           <w:color w:val="auto"/>
@@ -2857,9 +2893,11 @@
             <w:pPr>
               <w:spacing w:before="40" w:after="40"/>
             </w:pPr>
+            <w:proofErr w:type="spellStart"/>
             <w:r>
               <w:t>idbimestre</w:t>
             </w:r>
+            <w:proofErr w:type="spellEnd"/>
           </w:p>
         </w:tc>
         <w:tc>
@@ -3359,8 +3397,17 @@
           <w:b/>
           <w:bCs/>
         </w:rPr>
-        <w:t>Cuadro x.c</w:t>
-      </w:r>
+        <w:t xml:space="preserve">Cuadro </w:t>
+      </w:r>
+      <w:proofErr w:type="spellStart"/>
+      <w:r>
+        <w:rPr>
+          <w:b/>
+          <w:bCs/>
+        </w:rPr>
+        <w:t>x.c</w:t>
+      </w:r>
+      <w:proofErr w:type="spellEnd"/>
       <w:r>
         <w:rPr>
           <w:b/>
@@ -4025,8 +4072,16 @@
         <w:rPr>
           <w:color w:val="auto"/>
         </w:rPr>
-        <w:t>Cuadro x.x</w:t>
-      </w:r>
+        <w:t xml:space="preserve">Cuadro </w:t>
+      </w:r>
+      <w:proofErr w:type="spellStart"/>
+      <w:r>
+        <w:rPr>
+          <w:color w:val="auto"/>
+        </w:rPr>
+        <w:t>x.x</w:t>
+      </w:r>
+      <w:proofErr w:type="spellEnd"/>
       <w:r>
         <w:rPr>
           <w:color w:val="auto"/>
@@ -4308,9 +4363,11 @@
             <w:pPr>
               <w:spacing w:before="40" w:after="40"/>
             </w:pPr>
+            <w:proofErr w:type="spellStart"/>
             <w:r>
               <w:t>idAniolectivo</w:t>
             </w:r>
+            <w:proofErr w:type="spellEnd"/>
           </w:p>
         </w:tc>
         <w:tc>
@@ -4549,9 +4606,11 @@
             <w:pPr>
               <w:spacing w:before="40" w:after="40"/>
             </w:pPr>
+            <w:proofErr w:type="spellStart"/>
             <w:r>
               <w:t>idNivel</w:t>
             </w:r>
+            <w:proofErr w:type="spellEnd"/>
           </w:p>
         </w:tc>
         <w:tc>
@@ -4790,9 +4849,11 @@
             <w:pPr>
               <w:spacing w:before="40" w:after="40"/>
             </w:pPr>
+            <w:proofErr w:type="spellStart"/>
             <w:r>
               <w:t>idGrado</w:t>
             </w:r>
+            <w:proofErr w:type="spellEnd"/>
           </w:p>
         </w:tc>
         <w:tc>
@@ -5031,9 +5092,11 @@
             <w:pPr>
               <w:spacing w:before="40" w:after="40"/>
             </w:pPr>
+            <w:proofErr w:type="spellStart"/>
             <w:r>
               <w:t>idSeccion</w:t>
             </w:r>
+            <w:proofErr w:type="spellEnd"/>
           </w:p>
         </w:tc>
         <w:tc>
@@ -5272,9 +5335,11 @@
             <w:pPr>
               <w:spacing w:before="40" w:after="40"/>
             </w:pPr>
+            <w:proofErr w:type="spellStart"/>
             <w:r>
               <w:t>idAlumno</w:t>
             </w:r>
+            <w:proofErr w:type="spellEnd"/>
           </w:p>
         </w:tc>
         <w:tc>
@@ -5523,9 +5588,11 @@
             <w:pPr>
               <w:spacing w:before="40" w:after="40"/>
             </w:pPr>
+            <w:proofErr w:type="spellStart"/>
             <w:r>
               <w:t>observacion</w:t>
             </w:r>
+            <w:proofErr w:type="spellEnd"/>
           </w:p>
         </w:tc>
         <w:tc>
@@ -6076,8 +6143,17 @@
           <w:b/>
           <w:bCs/>
         </w:rPr>
-        <w:t>Cuadro x.c</w:t>
-      </w:r>
+        <w:t xml:space="preserve">Cuadro </w:t>
+      </w:r>
+      <w:proofErr w:type="spellStart"/>
+      <w:r>
+        <w:rPr>
+          <w:b/>
+          <w:bCs/>
+        </w:rPr>
+        <w:t>x.c</w:t>
+      </w:r>
+      <w:proofErr w:type="spellEnd"/>
       <w:r>
         <w:rPr>
           <w:b/>
@@ -6628,8 +6704,17 @@
                 <w:sz w:val="18"/>
                 <w:szCs w:val="18"/>
               </w:rPr>
-              <w:t>Julio Herrera Dominguez</w:t>
-            </w:r>
+              <w:t xml:space="preserve">Julio Herrera </w:t>
+            </w:r>
+            <w:proofErr w:type="spellStart"/>
+            <w:r>
+              <w:rPr>
+                <w:sz w:val="18"/>
+                <w:szCs w:val="18"/>
+              </w:rPr>
+              <w:t>Dominguez</w:t>
+            </w:r>
+            <w:proofErr w:type="spellEnd"/>
           </w:p>
         </w:tc>
         <w:tc>
@@ -7202,7 +7287,7 @@
           <w:noProof/>
           <w:sz w:val="24"/>
           <w:szCs w:val="24"/>
-          <w:lang w:eastAsia="es-PE"/>
+          <w:lang w:val="es-ES" w:eastAsia="es-ES"/>
         </w:rPr>
         <mc:AlternateContent>
           <mc:Choice Requires="wps">
@@ -7287,7 +7372,7 @@
           </mc:Choice>
           <mc:Fallback>
             <w:pict>
-              <v:oval w14:anchorId="6A5FDC28" id="Elipse 27" o:spid="_x0000_s1026" style="position:absolute;margin-left:-45.4pt;margin-top:63.45pt;width:28.45pt;height:30.1pt;z-index:251644928;visibility:visible;mso-wrap-style:square;mso-width-percent:0;mso-height-percent:0;mso-wrap-distance-left:9pt;mso-wrap-distance-top:0;mso-wrap-distance-right:9pt;mso-wrap-distance-bottom:0;mso-position-horizontal:absolute;mso-position-horizontal-relative:text;mso-position-vertical:absolute;mso-position-vertical-relative:text;mso-width-percent:0;mso-height-percent:0;mso-width-relative:margin;mso-height-relative:margin;v-text-anchor:middle" o:gfxdata="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" fillcolor="#a5a5a5 [3206]" strokecolor="white [3201]" strokeweight="1.5pt">
+              <v:oval id="Elipse 27" o:spid="_x0000_s1026" style="position:absolute;margin-left:-45.4pt;margin-top:63.45pt;width:28.45pt;height:30.1pt;z-index:251644928;visibility:visible;mso-wrap-style:square;mso-width-percent:0;mso-height-percent:0;mso-wrap-distance-left:9pt;mso-wrap-distance-top:0;mso-wrap-distance-right:9pt;mso-wrap-distance-bottom:0;mso-position-horizontal:absolute;mso-position-horizontal-relative:text;mso-position-vertical:absolute;mso-position-vertical-relative:text;mso-width-percent:0;mso-height-percent:0;mso-width-relative:margin;mso-height-relative:margin;v-text-anchor:middle" o:gfxdata="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" fillcolor="#a5a5a5 [3206]" strokecolor="white [3201]" strokeweight="1.5pt">
                 <v:stroke joinstyle="miter"/>
                 <v:textbox>
                   <w:txbxContent>
@@ -7317,7 +7402,7 @@
       <w:r>
         <w:rPr>
           <w:noProof/>
-          <w:lang w:eastAsia="es-PE"/>
+          <w:lang w:val="es-ES" w:eastAsia="es-ES"/>
         </w:rPr>
         <mc:AlternateContent>
           <mc:Choice Requires="wps">
@@ -7383,7 +7468,7 @@
               </wp:anchor>
             </w:drawing>
           </mc:Choice>
-          <mc:Fallback>
+          <mc:Fallback xmlns:w15="http://schemas.microsoft.com/office/word/2012/wordml">
             <w:pict>
               <v:shapetype w14:anchorId="6D3DE961" id="_x0000_t87" coordsize="21600,21600" o:spt="87" adj="1800,10800" path="m21600,qx10800@0l10800@2qy0@11,10800@3l10800@1qy21600,21600e" filled="f">
                 <v:formulas>
@@ -7416,7 +7501,7 @@
       <w:r>
         <w:rPr>
           <w:noProof/>
-          <w:lang w:eastAsia="es-PE"/>
+          <w:lang w:val="es-ES" w:eastAsia="es-ES"/>
         </w:rPr>
         <mc:AlternateContent>
           <mc:Choice Requires="wps">
@@ -7477,7 +7562,7 @@
               </wp:anchor>
             </w:drawing>
           </mc:Choice>
-          <mc:Fallback>
+          <mc:Fallback xmlns:w15="http://schemas.microsoft.com/office/word/2012/wordml">
             <w:pict>
               <v:shapetype w14:anchorId="6778EE6F" id="_x0000_t32" coordsize="21600,21600" o:spt="32" o:oned="t" path="m,l21600,21600e" filled="f">
                 <v:path arrowok="t" fillok="f" o:connecttype="none"/>
@@ -7493,7 +7578,7 @@
       <w:r>
         <w:rPr>
           <w:noProof/>
-          <w:lang w:eastAsia="es-PE"/>
+          <w:lang w:val="es-ES" w:eastAsia="es-ES"/>
         </w:rPr>
         <mc:AlternateContent>
           <mc:Choice Requires="wps">
@@ -7554,7 +7639,7 @@
               </wp:anchor>
             </w:drawing>
           </mc:Choice>
-          <mc:Fallback>
+          <mc:Fallback xmlns:w15="http://schemas.microsoft.com/office/word/2012/wordml">
             <w:pict>
               <v:shape w14:anchorId="5BD86726" id="145 Conector recto de flecha" o:spid="_x0000_s1026" type="#_x0000_t32" style="position:absolute;margin-left:-34pt;margin-top:189.65pt;width:87.85pt;height:3.6pt;flip:y;z-index:251655168;visibility:visible;mso-wrap-style:square;mso-width-percent:0;mso-height-percent:0;mso-wrap-distance-left:9pt;mso-wrap-distance-top:0;mso-wrap-distance-right:9pt;mso-wrap-distance-bottom:0;mso-position-horizontal:absolute;mso-position-horizontal-relative:text;mso-position-vertical:absolute;mso-position-vertical-relative:text;mso-width-percent:0;mso-height-percent:0;mso-width-relative:margin;mso-height-relative:margin" o:gfxdata="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" strokecolor="black [3200]" strokeweight="1pt">
                 <v:stroke endarrow="open" joinstyle="miter"/>
@@ -7569,7 +7654,7 @@
           <w:noProof/>
           <w:sz w:val="24"/>
           <w:szCs w:val="24"/>
-          <w:lang w:eastAsia="es-PE"/>
+          <w:lang w:val="es-ES" w:eastAsia="es-ES"/>
         </w:rPr>
         <mc:AlternateContent>
           <mc:Choice Requires="wps">
@@ -7654,7 +7739,7 @@
           </mc:Choice>
           <mc:Fallback>
             <w:pict>
-              <v:oval w14:anchorId="33D33EF7" id="Elipse 40" o:spid="_x0000_s1027" style="position:absolute;margin-left:-10.3pt;margin-top:200.8pt;width:28.45pt;height:30.1pt;z-index:251659264;visibility:visible;mso-wrap-style:square;mso-width-percent:0;mso-height-percent:0;mso-wrap-distance-left:9pt;mso-wrap-distance-top:0;mso-wrap-distance-right:9pt;mso-wrap-distance-bottom:0;mso-position-horizontal:absolute;mso-position-horizontal-relative:text;mso-position-vertical:absolute;mso-position-vertical-relative:text;mso-width-percent:0;mso-height-percent:0;mso-width-relative:margin;mso-height-relative:margin;v-text-anchor:middle" o:gfxdata="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" fillcolor="#a5a5a5 [3206]" strokecolor="white [3201]" strokeweight="1.5pt">
+              <v:oval id="Elipse 40" o:spid="_x0000_s1027" style="position:absolute;margin-left:-10.3pt;margin-top:200.8pt;width:28.45pt;height:30.1pt;z-index:251659264;visibility:visible;mso-wrap-style:square;mso-width-percent:0;mso-height-percent:0;mso-wrap-distance-left:9pt;mso-wrap-distance-top:0;mso-wrap-distance-right:9pt;mso-wrap-distance-bottom:0;mso-position-horizontal:absolute;mso-position-horizontal-relative:text;mso-position-vertical:absolute;mso-position-vertical-relative:text;mso-width-percent:0;mso-height-percent:0;mso-width-relative:margin;mso-height-relative:margin;v-text-anchor:middle" o:gfxdata="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" fillcolor="#a5a5a5 [3206]" strokecolor="white [3201]" strokeweight="1.5pt">
                 <v:stroke joinstyle="miter"/>
                 <v:textbox>
                   <w:txbxContent>
@@ -7684,7 +7769,7 @@
       <w:r>
         <w:rPr>
           <w:noProof/>
-          <w:lang w:eastAsia="es-PE"/>
+          <w:lang w:val="es-ES" w:eastAsia="es-ES"/>
         </w:rPr>
         <mc:AlternateContent>
           <mc:Choice Requires="wps">
@@ -7750,7 +7835,7 @@
               </wp:anchor>
             </w:drawing>
           </mc:Choice>
-          <mc:Fallback>
+          <mc:Fallback xmlns:w15="http://schemas.microsoft.com/office/word/2012/wordml">
             <w:pict>
               <v:shape w14:anchorId="707F0D43" id="148 Abrir llave" o:spid="_x0000_s1026" type="#_x0000_t87" style="position:absolute;margin-left:20.1pt;margin-top:197.15pt;width:46.85pt;height:36.8pt;z-index:251656192;visibility:visible;mso-wrap-style:square;mso-width-percent:0;mso-height-percent:0;mso-wrap-distance-left:9pt;mso-wrap-distance-top:0;mso-wrap-distance-right:9pt;mso-wrap-distance-bottom:0;mso-position-horizontal:absolute;mso-position-horizontal-relative:text;mso-position-vertical:absolute;mso-position-vertical-relative:text;mso-width-percent:0;mso-height-percent:0;mso-width-relative:margin;mso-height-relative:margin;v-text-anchor:middle" o:gfxdata="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" adj="0" strokecolor="black [3200]" strokeweight="1pt">
                 <v:stroke joinstyle="miter"/>
@@ -7762,7 +7847,7 @@
       <w:r>
         <w:rPr>
           <w:noProof/>
-          <w:lang w:eastAsia="es-PE"/>
+          <w:lang w:val="es-ES" w:eastAsia="es-ES"/>
         </w:rPr>
         <mc:AlternateContent>
           <mc:Choice Requires="wps">
@@ -7823,7 +7908,7 @@
               </wp:anchor>
             </w:drawing>
           </mc:Choice>
-          <mc:Fallback>
+          <mc:Fallback xmlns:w15="http://schemas.microsoft.com/office/word/2012/wordml">
             <w:pict>
               <v:shape w14:anchorId="1E0385AE" id="145 Conector recto de flecha" o:spid="_x0000_s1026" type="#_x0000_t32" style="position:absolute;margin-left:-40.7pt;margin-top:270.05pt;width:78.4pt;height:5pt;flip:y;z-index:251657216;visibility:visible;mso-wrap-style:square;mso-width-percent:0;mso-height-percent:0;mso-wrap-distance-left:9pt;mso-wrap-distance-top:0;mso-wrap-distance-right:9pt;mso-wrap-distance-bottom:0;mso-position-horizontal:absolute;mso-position-horizontal-relative:text;mso-position-vertical:absolute;mso-position-vertical-relative:text;mso-width-percent:0;mso-height-percent:0;mso-width-relative:margin;mso-height-relative:margin" o:gfxdata="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" strokecolor="black [3200]" strokeweight="1pt">
                 <v:stroke endarrow="open" joinstyle="miter"/>
@@ -7838,7 +7923,7 @@
           <w:noProof/>
           <w:sz w:val="24"/>
           <w:szCs w:val="24"/>
-          <w:lang w:eastAsia="es-PE"/>
+          <w:lang w:val="es-ES" w:eastAsia="es-ES"/>
         </w:rPr>
         <mc:AlternateContent>
           <mc:Choice Requires="wps">
@@ -7923,7 +8008,7 @@
           </mc:Choice>
           <mc:Fallback>
             <w:pict>
-              <v:oval w14:anchorId="1FA15B03" id="Elipse 29" o:spid="_x0000_s1028" style="position:absolute;margin-left:-83.05pt;margin-top:128.75pt;width:28.45pt;height:30.1pt;z-index:251646976;visibility:visible;mso-wrap-style:square;mso-width-percent:0;mso-height-percent:0;mso-wrap-distance-left:9pt;mso-wrap-distance-top:0;mso-wrap-distance-right:9pt;mso-wrap-distance-bottom:0;mso-position-horizontal:absolute;mso-position-horizontal-relative:text;mso-position-vertical:absolute;mso-position-vertical-relative:text;mso-width-percent:0;mso-height-percent:0;mso-width-relative:margin;mso-height-relative:margin;v-text-anchor:middle" o:gfxdata="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" fillcolor="#a5a5a5 [3206]" strokecolor="white [3201]" strokeweight="1.5pt">
+              <v:oval id="Elipse 29" o:spid="_x0000_s1028" style="position:absolute;margin-left:-83.05pt;margin-top:128.75pt;width:28.45pt;height:30.1pt;z-index:251646976;visibility:visible;mso-wrap-style:square;mso-width-percent:0;mso-height-percent:0;mso-wrap-distance-left:9pt;mso-wrap-distance-top:0;mso-wrap-distance-right:9pt;mso-wrap-distance-bottom:0;mso-position-horizontal:absolute;mso-position-horizontal-relative:text;mso-position-vertical:absolute;mso-position-vertical-relative:text;mso-width-percent:0;mso-height-percent:0;mso-width-relative:margin;mso-height-relative:margin;v-text-anchor:middle" o:gfxdata="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" fillcolor="#a5a5a5 [3206]" strokecolor="white [3201]" strokeweight="1.5pt">
                 <v:stroke joinstyle="miter"/>
                 <v:textbox>
                   <w:txbxContent>
@@ -7956,7 +8041,7 @@
           <w:noProof/>
           <w:sz w:val="24"/>
           <w:szCs w:val="24"/>
-          <w:lang w:eastAsia="es-PE"/>
+          <w:lang w:val="es-ES" w:eastAsia="es-ES"/>
         </w:rPr>
         <mc:AlternateContent>
           <mc:Choice Requires="wps">
@@ -8041,7 +8126,7 @@
           </mc:Choice>
           <mc:Fallback>
             <w:pict>
-              <v:oval w14:anchorId="413B4182" id="Elipse 31" o:spid="_x0000_s1029" style="position:absolute;margin-left:-22.65pt;margin-top:156.4pt;width:28.45pt;height:30.1pt;z-index:251651072;visibility:visible;mso-wrap-style:square;mso-width-percent:0;mso-height-percent:0;mso-wrap-distance-left:9pt;mso-wrap-distance-top:0;mso-wrap-distance-right:9pt;mso-wrap-distance-bottom:0;mso-position-horizontal:absolute;mso-position-horizontal-relative:text;mso-position-vertical:absolute;mso-position-vertical-relative:text;mso-width-percent:0;mso-height-percent:0;mso-width-relative:margin;mso-height-relative:margin;v-text-anchor:middle" o:gfxdata="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" fillcolor="#a5a5a5 [3206]" strokecolor="white [3201]" strokeweight="1.5pt">
+              <v:oval id="Elipse 31" o:spid="_x0000_s1029" style="position:absolute;margin-left:-22.65pt;margin-top:156.4pt;width:28.45pt;height:30.1pt;z-index:251651072;visibility:visible;mso-wrap-style:square;mso-width-percent:0;mso-height-percent:0;mso-wrap-distance-left:9pt;mso-wrap-distance-top:0;mso-wrap-distance-right:9pt;mso-wrap-distance-bottom:0;mso-position-horizontal:absolute;mso-position-horizontal-relative:text;mso-position-vertical:absolute;mso-position-vertical-relative:text;mso-width-percent:0;mso-height-percent:0;mso-width-relative:margin;mso-height-relative:margin;v-text-anchor:middle" o:gfxdata="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" fillcolor="#a5a5a5 [3206]" strokecolor="white [3201]" strokeweight="1.5pt">
                 <v:stroke joinstyle="miter"/>
                 <v:textbox>
                   <w:txbxContent>
@@ -8071,7 +8156,7 @@
       <w:r>
         <w:rPr>
           <w:noProof/>
-          <w:lang w:eastAsia="es-PE"/>
+          <w:lang w:val="es-ES" w:eastAsia="es-ES"/>
         </w:rPr>
         <mc:AlternateContent>
           <mc:Choice Requires="wps">
@@ -8137,7 +8222,7 @@
               </wp:anchor>
             </w:drawing>
           </mc:Choice>
-          <mc:Fallback>
+          <mc:Fallback xmlns:w15="http://schemas.microsoft.com/office/word/2012/wordml">
             <w:pict>
               <v:shape w14:anchorId="6AC9FD90" id="148 Abrir llave" o:spid="_x0000_s1026" type="#_x0000_t87" style="position:absolute;margin-left:6.95pt;margin-top:153.65pt;width:46.85pt;height:30.1pt;z-index:251653120;visibility:visible;mso-wrap-style:square;mso-width-percent:0;mso-height-percent:0;mso-wrap-distance-left:9pt;mso-wrap-distance-top:0;mso-wrap-distance-right:9pt;mso-wrap-distance-bottom:0;mso-position-horizontal:absolute;mso-position-horizontal-relative:text;mso-position-vertical:absolute;mso-position-vertical-relative:text;mso-width-percent:0;mso-height-percent:0;mso-width-relative:margin;mso-height-relative:margin;v-text-anchor:middle" o:gfxdata="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" adj="0" strokecolor="black [3200]" strokeweight="1pt">
                 <v:stroke joinstyle="miter"/>
@@ -8152,7 +8237,7 @@
           <w:noProof/>
           <w:sz w:val="24"/>
           <w:szCs w:val="24"/>
-          <w:lang w:eastAsia="es-PE"/>
+          <w:lang w:val="es-ES" w:eastAsia="es-ES"/>
         </w:rPr>
         <mc:AlternateContent>
           <mc:Choice Requires="wps">
@@ -8237,7 +8322,7 @@
           </mc:Choice>
           <mc:Fallback>
             <w:pict>
-              <v:oval w14:anchorId="6F85A186" id="Elipse 33" o:spid="_x0000_s1030" style="position:absolute;margin-left:-62.85pt;margin-top:177.7pt;width:28.45pt;height:30.1pt;z-index:251652096;visibility:visible;mso-wrap-style:square;mso-width-percent:0;mso-height-percent:0;mso-wrap-distance-left:9pt;mso-wrap-distance-top:0;mso-wrap-distance-right:9pt;mso-wrap-distance-bottom:0;mso-position-horizontal:absolute;mso-position-horizontal-relative:text;mso-position-vertical:absolute;mso-position-vertical-relative:text;mso-width-percent:0;mso-height-percent:0;mso-width-relative:margin;mso-height-relative:margin;v-text-anchor:middle" o:gfxdata="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" fillcolor="#a5a5a5 [3206]" strokecolor="white [3201]" strokeweight="1.5pt">
+              <v:oval id="Elipse 33" o:spid="_x0000_s1030" style="position:absolute;margin-left:-62.85pt;margin-top:177.7pt;width:28.45pt;height:30.1pt;z-index:251652096;visibility:visible;mso-wrap-style:square;mso-width-percent:0;mso-height-percent:0;mso-wrap-distance-left:9pt;mso-wrap-distance-top:0;mso-wrap-distance-right:9pt;mso-wrap-distance-bottom:0;mso-position-horizontal:absolute;mso-position-horizontal-relative:text;mso-position-vertical:absolute;mso-position-vertical-relative:text;mso-width-percent:0;mso-height-percent:0;mso-width-relative:margin;mso-height-relative:margin;v-text-anchor:middle" o:gfxdata="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" fillcolor="#a5a5a5 [3206]" strokecolor="white [3201]" strokeweight="1.5pt">
                 <v:stroke joinstyle="miter"/>
                 <v:textbox>
                   <w:txbxContent>
@@ -8270,7 +8355,7 @@
           <w:noProof/>
           <w:sz w:val="24"/>
           <w:szCs w:val="24"/>
-          <w:lang w:eastAsia="es-PE"/>
+          <w:lang w:val="es-ES" w:eastAsia="es-ES"/>
         </w:rPr>
         <mc:AlternateContent>
           <mc:Choice Requires="wps">
@@ -8355,7 +8440,7 @@
           </mc:Choice>
           <mc:Fallback>
             <w:pict>
-              <v:oval w14:anchorId="346F4E3C" id="Elipse 41" o:spid="_x0000_s1031" style="position:absolute;margin-left:-70.5pt;margin-top:259.35pt;width:28.45pt;height:30.1pt;z-index:251660288;visibility:visible;mso-wrap-style:square;mso-width-percent:0;mso-height-percent:0;mso-wrap-distance-left:9pt;mso-wrap-distance-top:0;mso-wrap-distance-right:9pt;mso-wrap-distance-bottom:0;mso-position-horizontal:absolute;mso-position-horizontal-relative:text;mso-position-vertical:absolute;mso-position-vertical-relative:text;mso-width-percent:0;mso-height-percent:0;mso-width-relative:margin;mso-height-relative:margin;v-text-anchor:middle" o:gfxdata="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" fillcolor="#a5a5a5 [3206]" strokecolor="white [3201]" strokeweight="1.5pt">
+              <v:oval id="Elipse 41" o:spid="_x0000_s1031" style="position:absolute;margin-left:-70.5pt;margin-top:259.35pt;width:28.45pt;height:30.1pt;z-index:251660288;visibility:visible;mso-wrap-style:square;mso-width-percent:0;mso-height-percent:0;mso-wrap-distance-left:9pt;mso-wrap-distance-top:0;mso-wrap-distance-right:9pt;mso-wrap-distance-bottom:0;mso-position-horizontal:absolute;mso-position-horizontal-relative:text;mso-position-vertical:absolute;mso-position-vertical-relative:text;mso-width-percent:0;mso-height-percent:0;mso-width-relative:margin;mso-height-relative:margin;v-text-anchor:middle" o:gfxdata="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" fillcolor="#a5a5a5 [3206]" strokecolor="white [3201]" strokeweight="1.5pt">
                 <v:stroke joinstyle="miter"/>
                 <v:textbox>
                   <w:txbxContent>
@@ -8385,64 +8470,13 @@
       <w:r>
         <w:rPr>
           <w:noProof/>
-          <w:lang w:eastAsia="es-PE"/>
+          <w:lang w:val="es-ES" w:eastAsia="es-ES"/>
         </w:rPr>
         <w:drawing>
           <wp:inline distT="0" distB="0" distL="0" distR="0" wp14:anchorId="370D3983" wp14:editId="47893738">
             <wp:extent cx="5921273" cy="3955312"/>
             <wp:effectExtent l="0" t="0" r="3810" b="7620"/>
             <wp:docPr id="42" name="Imagen 42"/>
-            <wp:cNvGraphicFramePr>
-              <a:graphicFrameLocks xmlns:a="http://schemas.openxmlformats.org/drawingml/2006/main" noChangeAspect="1"/>
-            </wp:cNvGraphicFramePr>
-            <a:graphic xmlns:a="http://schemas.openxmlformats.org/drawingml/2006/main">
-              <a:graphicData uri="http://schemas.openxmlformats.org/drawingml/2006/picture">
-                <pic:pic xmlns:pic="http://schemas.openxmlformats.org/drawingml/2006/picture">
-                  <pic:nvPicPr>
-                    <pic:cNvPr id="1" name=""/>
-                    <pic:cNvPicPr/>
-                  </pic:nvPicPr>
-                  <pic:blipFill>
-                    <a:blip r:embed="rId17"/>
-                    <a:stretch>
-                      <a:fillRect/>
-                    </a:stretch>
-                  </pic:blipFill>
-                  <pic:spPr>
-                    <a:xfrm>
-                      <a:off x="0" y="0"/>
-                      <a:ext cx="5943859" cy="3970399"/>
-                    </a:xfrm>
-                    <a:prstGeom prst="rect">
-                      <a:avLst/>
-                    </a:prstGeom>
-                  </pic:spPr>
-                </pic:pic>
-              </a:graphicData>
-            </a:graphic>
-          </wp:inline>
-        </w:drawing>
-      </w:r>
-    </w:p>
-    <w:p>
-      <w:r>
-        <w:t>Grafo de Flujo</w:t>
-      </w:r>
-    </w:p>
-    <w:p>
-      <w:pPr>
-        <w:jc w:val="center"/>
-      </w:pPr>
-      <w:r>
-        <w:rPr>
-          <w:noProof/>
-          <w:lang w:eastAsia="es-PE"/>
-        </w:rPr>
-        <w:drawing>
-          <wp:inline distT="0" distB="0" distL="0" distR="0" wp14:anchorId="4B2A0310" wp14:editId="7618301D">
-            <wp:extent cx="2050267" cy="2435294"/>
-            <wp:effectExtent l="0" t="0" r="7620" b="3175"/>
-            <wp:docPr id="46" name="Imagen 46"/>
             <wp:cNvGraphicFramePr>
               <a:graphicFrameLocks xmlns:a="http://schemas.openxmlformats.org/drawingml/2006/main" noChangeAspect="1"/>
             </wp:cNvGraphicFramePr>
@@ -8462,6 +8496,57 @@
                   <pic:spPr>
                     <a:xfrm>
                       <a:off x="0" y="0"/>
+                      <a:ext cx="5943859" cy="3970399"/>
+                    </a:xfrm>
+                    <a:prstGeom prst="rect">
+                      <a:avLst/>
+                    </a:prstGeom>
+                  </pic:spPr>
+                </pic:pic>
+              </a:graphicData>
+            </a:graphic>
+          </wp:inline>
+        </w:drawing>
+      </w:r>
+    </w:p>
+    <w:p>
+      <w:r>
+        <w:t>Grafo de Flujo</w:t>
+      </w:r>
+    </w:p>
+    <w:p>
+      <w:pPr>
+        <w:jc w:val="center"/>
+      </w:pPr>
+      <w:r>
+        <w:rPr>
+          <w:noProof/>
+          <w:lang w:val="es-ES" w:eastAsia="es-ES"/>
+        </w:rPr>
+        <w:drawing>
+          <wp:inline distT="0" distB="0" distL="0" distR="0" wp14:anchorId="4B2A0310" wp14:editId="7618301D">
+            <wp:extent cx="2050267" cy="2435294"/>
+            <wp:effectExtent l="0" t="0" r="7620" b="3175"/>
+            <wp:docPr id="46" name="Imagen 46"/>
+            <wp:cNvGraphicFramePr>
+              <a:graphicFrameLocks xmlns:a="http://schemas.openxmlformats.org/drawingml/2006/main" noChangeAspect="1"/>
+            </wp:cNvGraphicFramePr>
+            <a:graphic xmlns:a="http://schemas.openxmlformats.org/drawingml/2006/main">
+              <a:graphicData uri="http://schemas.openxmlformats.org/drawingml/2006/picture">
+                <pic:pic xmlns:pic="http://schemas.openxmlformats.org/drawingml/2006/picture">
+                  <pic:nvPicPr>
+                    <pic:cNvPr id="1" name=""/>
+                    <pic:cNvPicPr/>
+                  </pic:nvPicPr>
+                  <pic:blipFill>
+                    <a:blip r:embed="rId19"/>
+                    <a:stretch>
+                      <a:fillRect/>
+                    </a:stretch>
+                  </pic:blipFill>
+                  <pic:spPr>
+                    <a:xfrm>
+                      <a:off x="0" y="0"/>
                       <a:ext cx="2050267" cy="2435294"/>
                     </a:xfrm>
                     <a:prstGeom prst="rect">
@@ -8658,17 +8743,35 @@
     <w:p/>
     <w:p>
       <w:r>
-        <w:t>Calcular la complejidad ciclomática:</w:t>
+        <w:t xml:space="preserve">Calcular la complejidad </w:t>
+      </w:r>
+      <w:proofErr w:type="spellStart"/>
+      <w:r>
+        <w:t>ciclomática</w:t>
+      </w:r>
+      <w:proofErr w:type="spellEnd"/>
+      <w:r>
+        <w:t>:</w:t>
       </w:r>
     </w:p>
     <w:p>
-      <w:r>
-        <w:t>V(G) = a – n + 2 = 7 – 6 + 2 = 3</w:t>
+      <w:proofErr w:type="gramStart"/>
+      <w:r>
+        <w:t>V(</w:t>
+      </w:r>
+      <w:proofErr w:type="gramEnd"/>
+      <w:r>
+        <w:t>G) = a – n + 2 = 7 – 6 + 2 = 3</w:t>
       </w:r>
     </w:p>
     <w:p>
-      <w:r>
-        <w:t>V(G) = r = 3</w:t>
+      <w:proofErr w:type="gramStart"/>
+      <w:r>
+        <w:t>V(</w:t>
+      </w:r>
+      <w:proofErr w:type="gramEnd"/>
+      <w:r>
+        <w:t>G) = r = 3</w:t>
       </w:r>
     </w:p>
     <w:p>
@@ -8831,7 +8934,7 @@
           <w:noProof/>
           <w:sz w:val="24"/>
           <w:szCs w:val="24"/>
-          <w:lang w:eastAsia="es-PE"/>
+          <w:lang w:val="es-ES" w:eastAsia="es-ES"/>
         </w:rPr>
         <mc:AlternateContent>
           <mc:Choice Requires="wps">
@@ -8916,7 +9019,7 @@
           </mc:Choice>
           <mc:Fallback>
             <w:pict>
-              <v:oval w14:anchorId="15DE46C8" id="Elipse 53" o:spid="_x0000_s1032" style="position:absolute;margin-left:-62.15pt;margin-top:198.2pt;width:28.45pt;height:30.1pt;z-index:251664384;visibility:visible;mso-wrap-style:square;mso-width-percent:0;mso-height-percent:0;mso-wrap-distance-left:9pt;mso-wrap-distance-top:0;mso-wrap-distance-right:9pt;mso-wrap-distance-bottom:0;mso-position-horizontal:absolute;mso-position-horizontal-relative:text;mso-position-vertical:absolute;mso-position-vertical-relative:text;mso-width-percent:0;mso-height-percent:0;mso-width-relative:margin;mso-height-relative:margin;v-text-anchor:middle" o:gfxdata="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" fillcolor="#a5a5a5 [3206]" strokecolor="white [3201]" strokeweight="1.5pt">
+              <v:oval id="Elipse 53" o:spid="_x0000_s1032" style="position:absolute;margin-left:-62.15pt;margin-top:198.2pt;width:28.45pt;height:30.1pt;z-index:251664384;visibility:visible;mso-wrap-style:square;mso-width-percent:0;mso-height-percent:0;mso-wrap-distance-left:9pt;mso-wrap-distance-top:0;mso-wrap-distance-right:9pt;mso-wrap-distance-bottom:0;mso-position-horizontal:absolute;mso-position-horizontal-relative:text;mso-position-vertical:absolute;mso-position-vertical-relative:text;mso-width-percent:0;mso-height-percent:0;mso-width-relative:margin;mso-height-relative:margin;v-text-anchor:middle" o:gfxdata="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" fillcolor="#a5a5a5 [3206]" strokecolor="white [3201]" strokeweight="1.5pt">
                 <v:stroke joinstyle="miter"/>
                 <v:textbox>
                   <w:txbxContent>
@@ -8946,7 +9049,7 @@
       <w:r>
         <w:rPr>
           <w:noProof/>
-          <w:lang w:eastAsia="es-PE"/>
+          <w:lang w:val="es-ES" w:eastAsia="es-ES"/>
         </w:rPr>
         <mc:AlternateContent>
           <mc:Choice Requires="wps">
@@ -9007,7 +9110,7 @@
               </wp:anchor>
             </w:drawing>
           </mc:Choice>
-          <mc:Fallback>
+          <mc:Fallback xmlns:w15="http://schemas.microsoft.com/office/word/2012/wordml">
             <w:pict>
               <v:shape w14:anchorId="5145EF77" id="145 Conector recto de flecha" o:spid="_x0000_s1026" type="#_x0000_t32" style="position:absolute;margin-left:-31.45pt;margin-top:208.85pt;width:72.75pt;height:3.6pt;flip:y;z-index:251665408;visibility:visible;mso-wrap-style:square;mso-width-percent:0;mso-height-percent:0;mso-wrap-distance-left:9pt;mso-wrap-distance-top:0;mso-wrap-distance-right:9pt;mso-wrap-distance-bottom:0;mso-position-horizontal:absolute;mso-position-horizontal-relative:text;mso-position-vertical:absolute;mso-position-vertical-relative:text;mso-width-percent:0;mso-height-percent:0;mso-width-relative:margin;mso-height-relative:margin" o:gfxdata="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" strokecolor="black [3200]" strokeweight="1pt">
                 <v:stroke endarrow="open" joinstyle="miter"/>
@@ -9022,7 +9125,7 @@
           <w:noProof/>
           <w:sz w:val="24"/>
           <w:szCs w:val="24"/>
-          <w:lang w:eastAsia="es-PE"/>
+          <w:lang w:val="es-ES" w:eastAsia="es-ES"/>
         </w:rPr>
         <mc:AlternateContent>
           <mc:Choice Requires="wps">
@@ -9107,7 +9210,7 @@
           </mc:Choice>
           <mc:Fallback>
             <w:pict>
-              <v:oval w14:anchorId="600B98D7" id="Elipse 52" o:spid="_x0000_s1033" style="position:absolute;margin-left:-12.75pt;margin-top:158.85pt;width:28.45pt;height:30.1pt;z-index:251663360;visibility:visible;mso-wrap-style:square;mso-width-percent:0;mso-height-percent:0;mso-wrap-distance-left:9pt;mso-wrap-distance-top:0;mso-wrap-distance-right:9pt;mso-wrap-distance-bottom:0;mso-position-horizontal:absolute;mso-position-horizontal-relative:text;mso-position-vertical:absolute;mso-position-vertical-relative:text;mso-width-percent:0;mso-height-percent:0;mso-width-relative:margin;mso-height-relative:margin;v-text-anchor:middle" o:gfxdata="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" fillcolor="#a5a5a5 [3206]" strokecolor="white [3201]" strokeweight="1.5pt">
+              <v:oval id="Elipse 52" o:spid="_x0000_s1033" style="position:absolute;margin-left:-12.75pt;margin-top:158.85pt;width:28.45pt;height:30.1pt;z-index:251663360;visibility:visible;mso-wrap-style:square;mso-width-percent:0;mso-height-percent:0;mso-wrap-distance-left:9pt;mso-wrap-distance-top:0;mso-wrap-distance-right:9pt;mso-wrap-distance-bottom:0;mso-position-horizontal:absolute;mso-position-horizontal-relative:text;mso-position-vertical:absolute;mso-position-vertical-relative:text;mso-width-percent:0;mso-height-percent:0;mso-width-relative:margin;mso-height-relative:margin;v-text-anchor:middle" o:gfxdata="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" fillcolor="#a5a5a5 [3206]" strokecolor="white [3201]" strokeweight="1.5pt">
                 <v:stroke joinstyle="miter"/>
                 <v:textbox>
                   <w:txbxContent>
@@ -9137,7 +9240,7 @@
       <w:r>
         <w:rPr>
           <w:noProof/>
-          <w:lang w:eastAsia="es-PE"/>
+          <w:lang w:val="es-ES" w:eastAsia="es-ES"/>
         </w:rPr>
         <mc:AlternateContent>
           <mc:Choice Requires="wps">
@@ -9203,7 +9306,7 @@
               </wp:anchor>
             </w:drawing>
           </mc:Choice>
-          <mc:Fallback>
+          <mc:Fallback xmlns:w15="http://schemas.microsoft.com/office/word/2012/wordml">
             <w:pict>
               <v:shape w14:anchorId="3DADF37A" id="148 Abrir llave" o:spid="_x0000_s1026" type="#_x0000_t87" style="position:absolute;margin-left:19.6pt;margin-top:155.25pt;width:40.15pt;height:36pt;z-index:251662336;visibility:visible;mso-wrap-style:square;mso-width-percent:0;mso-height-percent:0;mso-wrap-distance-left:9pt;mso-wrap-distance-top:0;mso-wrap-distance-right:9pt;mso-wrap-distance-bottom:0;mso-position-horizontal:absolute;mso-position-horizontal-relative:text;mso-position-vertical:absolute;mso-position-vertical-relative:text;mso-width-percent:0;mso-height-percent:0;mso-width-relative:margin;mso-height-relative:margin;v-text-anchor:middle" o:gfxdata="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" adj="0" strokecolor="black [3200]" strokeweight="1pt">
                 <v:stroke joinstyle="miter"/>
@@ -9215,7 +9318,7 @@
       <w:r>
         <w:rPr>
           <w:noProof/>
-          <w:lang w:eastAsia="es-PE"/>
+          <w:lang w:val="es-ES" w:eastAsia="es-ES"/>
         </w:rPr>
         <mc:AlternateContent>
           <mc:Choice Requires="wps">
@@ -9276,7 +9379,7 @@
               </wp:anchor>
             </w:drawing>
           </mc:Choice>
-          <mc:Fallback>
+          <mc:Fallback xmlns:w15="http://schemas.microsoft.com/office/word/2012/wordml">
             <w:pict>
               <v:shape w14:anchorId="11650915" id="145 Conector recto de flecha" o:spid="_x0000_s1026" type="#_x0000_t32" style="position:absolute;margin-left:-32.3pt;margin-top:146.25pt;width:73.65pt;height:3.6pt;flip:y;z-index:251661312;visibility:visible;mso-wrap-style:square;mso-width-percent:0;mso-height-percent:0;mso-wrap-distance-left:9pt;mso-wrap-distance-top:0;mso-wrap-distance-right:9pt;mso-wrap-distance-bottom:0;mso-position-horizontal:absolute;mso-position-horizontal-relative:text;mso-position-vertical:absolute;mso-position-vertical-relative:text;mso-width-percent:0;mso-height-percent:0;mso-width-relative:margin;mso-height-relative:margin" o:gfxdata="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" strokecolor="black [3200]" strokeweight="1pt">
                 <v:stroke endarrow="open" joinstyle="miter"/>
@@ -9291,7 +9394,7 @@
           <w:noProof/>
           <w:sz w:val="24"/>
           <w:szCs w:val="24"/>
-          <w:lang w:eastAsia="es-PE"/>
+          <w:lang w:val="es-ES" w:eastAsia="es-ES"/>
         </w:rPr>
         <mc:AlternateContent>
           <mc:Choice Requires="wps">
@@ -9376,7 +9479,7 @@
           </mc:Choice>
           <mc:Fallback>
             <w:pict>
-              <v:oval w14:anchorId="2FA341FB" id="Elipse 49" o:spid="_x0000_s1034" style="position:absolute;margin-left:-61.1pt;margin-top:135.7pt;width:28.45pt;height:30.1pt;z-index:251654144;visibility:visible;mso-wrap-style:square;mso-width-percent:0;mso-height-percent:0;mso-wrap-distance-left:9pt;mso-wrap-distance-top:0;mso-wrap-distance-right:9pt;mso-wrap-distance-bottom:0;mso-position-horizontal:absolute;mso-position-horizontal-relative:text;mso-position-vertical:absolute;mso-position-vertical-relative:text;mso-width-percent:0;mso-height-percent:0;mso-width-relative:margin;mso-height-relative:margin;v-text-anchor:middle" o:gfxdata="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" fillcolor="#a5a5a5 [3206]" strokecolor="white [3201]" strokeweight="1.5pt">
+              <v:oval id="Elipse 49" o:spid="_x0000_s1034" style="position:absolute;margin-left:-61.1pt;margin-top:135.7pt;width:28.45pt;height:30.1pt;z-index:251654144;visibility:visible;mso-wrap-style:square;mso-width-percent:0;mso-height-percent:0;mso-wrap-distance-left:9pt;mso-wrap-distance-top:0;mso-wrap-distance-right:9pt;mso-wrap-distance-bottom:0;mso-position-horizontal:absolute;mso-position-horizontal-relative:text;mso-position-vertical:absolute;mso-position-vertical-relative:text;mso-width-percent:0;mso-height-percent:0;mso-width-relative:margin;mso-height-relative:margin;v-text-anchor:middle" o:gfxdata="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" fillcolor="#a5a5a5 [3206]" strokecolor="white [3201]" strokeweight="1.5pt">
                 <v:stroke joinstyle="miter"/>
                 <v:textbox>
                   <w:txbxContent>
@@ -9409,7 +9512,7 @@
           <w:noProof/>
           <w:sz w:val="24"/>
           <w:szCs w:val="24"/>
-          <w:lang w:eastAsia="es-PE"/>
+          <w:lang w:val="es-ES" w:eastAsia="es-ES"/>
         </w:rPr>
         <mc:AlternateContent>
           <mc:Choice Requires="wps">
@@ -9494,7 +9597,7 @@
           </mc:Choice>
           <mc:Fallback>
             <w:pict>
-              <v:oval w14:anchorId="71E0E282" id="Elipse 45" o:spid="_x0000_s1035" style="position:absolute;margin-left:-61.05pt;margin-top:75.3pt;width:28.45pt;height:30.1pt;z-index:251643904;visibility:visible;mso-wrap-style:square;mso-width-percent:0;mso-height-percent:0;mso-wrap-distance-left:9pt;mso-wrap-distance-top:0;mso-wrap-distance-right:9pt;mso-wrap-distance-bottom:0;mso-position-horizontal:absolute;mso-position-horizontal-relative:text;mso-position-vertical:absolute;mso-position-vertical-relative:text;mso-width-percent:0;mso-height-percent:0;mso-width-relative:margin;mso-height-relative:margin;v-text-anchor:middle" o:gfxdata="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" fillcolor="#a5a5a5 [3206]" strokecolor="white [3201]" strokeweight="1.5pt">
+              <v:oval id="Elipse 45" o:spid="_x0000_s1035" style="position:absolute;margin-left:-61.05pt;margin-top:75.3pt;width:28.45pt;height:30.1pt;z-index:251643904;visibility:visible;mso-wrap-style:square;mso-width-percent:0;mso-height-percent:0;mso-wrap-distance-left:9pt;mso-wrap-distance-top:0;mso-wrap-distance-right:9pt;mso-wrap-distance-bottom:0;mso-position-horizontal:absolute;mso-position-horizontal-relative:text;mso-position-vertical:absolute;mso-position-vertical-relative:text;mso-width-percent:0;mso-height-percent:0;mso-width-relative:margin;mso-height-relative:margin;v-text-anchor:middle" o:gfxdata="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" fillcolor="#a5a5a5 [3206]" strokecolor="white [3201]" strokeweight="1.5pt">
                 <v:stroke joinstyle="miter"/>
                 <v:textbox>
                   <w:txbxContent>
@@ -9524,7 +9627,7 @@
       <w:r>
         <w:rPr>
           <w:noProof/>
-          <w:lang w:eastAsia="es-PE"/>
+          <w:lang w:val="es-ES" w:eastAsia="es-ES"/>
         </w:rPr>
         <mc:AlternateContent>
           <mc:Choice Requires="wps">
@@ -9590,7 +9693,7 @@
               </wp:anchor>
             </w:drawing>
           </mc:Choice>
-          <mc:Fallback>
+          <mc:Fallback xmlns:w15="http://schemas.microsoft.com/office/word/2012/wordml">
             <w:pict>
               <v:shape w14:anchorId="6D18AAC5" id="148 Abrir llave" o:spid="_x0000_s1026" type="#_x0000_t87" style="position:absolute;margin-left:-28.1pt;margin-top:41.35pt;width:68.65pt;height:97.95pt;z-index:251650048;visibility:visible;mso-wrap-style:square;mso-width-percent:0;mso-height-percent:0;mso-wrap-distance-left:9pt;mso-wrap-distance-top:0;mso-wrap-distance-right:9pt;mso-wrap-distance-bottom:0;mso-position-horizontal:absolute;mso-position-horizontal-relative:text;mso-position-vertical:absolute;mso-position-vertical-relative:text;mso-width-percent:0;mso-height-percent:0;mso-width-relative:margin;mso-height-relative:margin;v-text-anchor:middle" o:gfxdata="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" adj="0" strokecolor="black [3200]" strokeweight="1pt">
                 <v:stroke joinstyle="miter"/>
@@ -9609,7 +9712,7 @@
       <w:r>
         <w:rPr>
           <w:noProof/>
-          <w:lang w:eastAsia="es-PE"/>
+          <w:lang w:val="es-ES" w:eastAsia="es-ES"/>
         </w:rPr>
         <w:drawing>
           <wp:inline distT="0" distB="0" distL="0" distR="0" wp14:anchorId="4453434C" wp14:editId="61573019">
@@ -9627,7 +9730,7 @@
                     <pic:cNvPicPr/>
                   </pic:nvPicPr>
                   <pic:blipFill>
-                    <a:blip r:embed="rId19"/>
+                    <a:blip r:embed="rId20"/>
                     <a:stretch>
                       <a:fillRect/>
                     </a:stretch>
@@ -9660,7 +9763,7 @@
       <w:r>
         <w:rPr>
           <w:noProof/>
-          <w:lang w:eastAsia="es-PE"/>
+          <w:lang w:val="es-ES" w:eastAsia="es-ES"/>
         </w:rPr>
         <w:drawing>
           <wp:inline distT="0" distB="0" distL="0" distR="0" wp14:anchorId="7A6DBADC" wp14:editId="68DD1009">
@@ -9680,7 +9783,7 @@
                     </pic:cNvPicPr>
                   </pic:nvPicPr>
                   <pic:blipFill>
-                    <a:blip r:embed="rId20">
+                    <a:blip r:embed="rId21">
                       <a:extLst>
                         <a:ext uri="{28A0092B-C50C-407E-A947-70E740481C1C}">
                           <a14:useLocalDpi xmlns:a14="http://schemas.microsoft.com/office/drawing/2010/main" val="0"/>
@@ -9861,17 +9964,35 @@
     <w:p/>
     <w:p>
       <w:r>
-        <w:t>Calcular la complejidad ciclomática:</w:t>
+        <w:t xml:space="preserve">Calcular la complejidad </w:t>
+      </w:r>
+      <w:proofErr w:type="spellStart"/>
+      <w:r>
+        <w:t>ciclomática</w:t>
+      </w:r>
+      <w:proofErr w:type="spellEnd"/>
+      <w:r>
+        <w:t>:</w:t>
       </w:r>
     </w:p>
     <w:p>
-      <w:r>
-        <w:t>V(G) = a – n + 2 = 4 – 4 + 2 = 2</w:t>
+      <w:proofErr w:type="gramStart"/>
+      <w:r>
+        <w:t>V(</w:t>
+      </w:r>
+      <w:proofErr w:type="gramEnd"/>
+      <w:r>
+        <w:t>G) = a – n + 2 = 4 – 4 + 2 = 2</w:t>
       </w:r>
     </w:p>
     <w:p>
-      <w:r>
-        <w:t>V(G) = r = 2</w:t>
+      <w:proofErr w:type="gramStart"/>
+      <w:r>
+        <w:t>V(</w:t>
+      </w:r>
+      <w:proofErr w:type="gramEnd"/>
+      <w:r>
+        <w:t>G) = r = 2</w:t>
       </w:r>
     </w:p>
     <w:p>
@@ -10037,7 +10158,7 @@
       <w:r>
         <w:rPr>
           <w:noProof/>
-          <w:lang w:eastAsia="es-PE"/>
+          <w:lang w:val="es-ES" w:eastAsia="es-ES"/>
         </w:rPr>
         <mc:AlternateContent>
           <mc:Choice Requires="wps">
@@ -10098,7 +10219,7 @@
               </wp:anchor>
             </w:drawing>
           </mc:Choice>
-          <mc:Fallback>
+          <mc:Fallback xmlns:w15="http://schemas.microsoft.com/office/word/2012/wordml">
             <w:pict>
               <v:shape w14:anchorId="255E5187" id="145 Conector recto de flecha" o:spid="_x0000_s1026" type="#_x0000_t32" style="position:absolute;margin-left:-25.95pt;margin-top:283.15pt;width:44.85pt;height:3.6pt;z-index:251666432;visibility:visible;mso-wrap-style:square;mso-width-percent:0;mso-height-percent:0;mso-wrap-distance-left:9pt;mso-wrap-distance-top:0;mso-wrap-distance-right:9pt;mso-wrap-distance-bottom:0;mso-position-horizontal:absolute;mso-position-horizontal-relative:text;mso-position-vertical:absolute;mso-position-vertical-relative:text;mso-width-percent:0;mso-height-percent:0;mso-width-relative:margin;mso-height-relative:margin" o:gfxdata="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" strokecolor="black [3200]" strokeweight="1pt">
                 <v:stroke endarrow="open" joinstyle="miter"/>
@@ -10113,12 +10234,12 @@
           <w:noProof/>
           <w:sz w:val="24"/>
           <w:szCs w:val="24"/>
-          <w:lang w:eastAsia="es-PE"/>
+          <w:lang w:val="es-ES" w:eastAsia="es-ES"/>
         </w:rPr>
         <mc:AlternateContent>
           <mc:Choice Requires="wps">
             <w:drawing>
-              <wp:anchor distT="0" distB="0" distL="114300" distR="114300" simplePos="0" relativeHeight="251723776" behindDoc="0" locked="0" layoutInCell="1" allowOverlap="1" wp14:anchorId="7EBCF5D4" wp14:editId="354B5E52">
+              <wp:anchor distT="0" distB="0" distL="114300" distR="114300" simplePos="0" relativeHeight="251672576" behindDoc="0" locked="0" layoutInCell="1" allowOverlap="1" wp14:anchorId="7EBCF5D4" wp14:editId="354B5E52">
                 <wp:simplePos x="0" y="0"/>
                 <wp:positionH relativeFrom="column">
                   <wp:posOffset>-702550</wp:posOffset>
@@ -10198,7 +10319,7 @@
           </mc:Choice>
           <mc:Fallback>
             <w:pict>
-              <v:oval w14:anchorId="7EBCF5D4" id="Elipse 22" o:spid="_x0000_s1036" style="position:absolute;margin-left:-55.3pt;margin-top:268.1pt;width:28.45pt;height:30.1pt;z-index:251723776;visibility:visible;mso-wrap-style:square;mso-width-percent:0;mso-height-percent:0;mso-wrap-distance-left:9pt;mso-wrap-distance-top:0;mso-wrap-distance-right:9pt;mso-wrap-distance-bottom:0;mso-position-horizontal:absolute;mso-position-horizontal-relative:text;mso-position-vertical:absolute;mso-position-vertical-relative:text;mso-width-percent:0;mso-height-percent:0;mso-width-relative:margin;mso-height-relative:margin;v-text-anchor:middle" o:gfxdata="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" fillcolor="#a5a5a5 [3206]" strokecolor="white [3201]" strokeweight="1.5pt">
+              <v:oval id="Elipse 22" o:spid="_x0000_s1036" style="position:absolute;margin-left:-55.3pt;margin-top:268.1pt;width:28.45pt;height:30.1pt;z-index:251672576;visibility:visible;mso-wrap-style:square;mso-width-percent:0;mso-height-percent:0;mso-wrap-distance-left:9pt;mso-wrap-distance-top:0;mso-wrap-distance-right:9pt;mso-wrap-distance-bottom:0;mso-position-horizontal:absolute;mso-position-horizontal-relative:text;mso-position-vertical:absolute;mso-position-vertical-relative:text;mso-width-percent:0;mso-height-percent:0;mso-width-relative:margin;mso-height-relative:margin;v-text-anchor:middle" o:gfxdata="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" fillcolor="#a5a5a5 [3206]" strokecolor="white [3201]" strokeweight="1.5pt">
                 <v:stroke joinstyle="miter"/>
                 <v:textbox>
                   <w:txbxContent>
@@ -10231,12 +10352,12 @@
           <w:noProof/>
           <w:sz w:val="24"/>
           <w:szCs w:val="24"/>
-          <w:lang w:eastAsia="es-PE"/>
+          <w:lang w:val="es-ES" w:eastAsia="es-ES"/>
         </w:rPr>
         <mc:AlternateContent>
           <mc:Choice Requires="wps">
             <w:drawing>
-              <wp:anchor distT="0" distB="0" distL="114300" distR="114300" simplePos="0" relativeHeight="251695104" behindDoc="0" locked="0" layoutInCell="1" allowOverlap="1" wp14:anchorId="2EB7233E" wp14:editId="276E3387">
+              <wp:anchor distT="0" distB="0" distL="114300" distR="114300" simplePos="0" relativeHeight="251670528" behindDoc="0" locked="0" layoutInCell="1" allowOverlap="1" wp14:anchorId="2EB7233E" wp14:editId="276E3387">
                 <wp:simplePos x="0" y="0"/>
                 <wp:positionH relativeFrom="column">
                   <wp:posOffset>-383073</wp:posOffset>
@@ -10316,7 +10437,7 @@
           </mc:Choice>
           <mc:Fallback>
             <w:pict>
-              <v:oval w14:anchorId="2EB7233E" id="Elipse 20" o:spid="_x0000_s1037" style="position:absolute;margin-left:-30.15pt;margin-top:232.3pt;width:28.45pt;height:30.1pt;z-index:251695104;visibility:visible;mso-wrap-style:square;mso-width-percent:0;mso-height-percent:0;mso-wrap-distance-left:9pt;mso-wrap-distance-top:0;mso-wrap-distance-right:9pt;mso-wrap-distance-bottom:0;mso-position-horizontal:absolute;mso-position-horizontal-relative:text;mso-position-vertical:absolute;mso-position-vertical-relative:text;mso-width-percent:0;mso-height-percent:0;mso-width-relative:margin;mso-height-relative:margin;v-text-anchor:middle" o:gfxdata="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" fillcolor="#a5a5a5 [3206]" strokecolor="white [3201]" strokeweight="1.5pt">
+              <v:oval id="Elipse 20" o:spid="_x0000_s1037" style="position:absolute;margin-left:-30.15pt;margin-top:232.3pt;width:28.45pt;height:30.1pt;z-index:251670528;visibility:visible;mso-wrap-style:square;mso-width-percent:0;mso-height-percent:0;mso-wrap-distance-left:9pt;mso-wrap-distance-top:0;mso-wrap-distance-right:9pt;mso-wrap-distance-bottom:0;mso-position-horizontal:absolute;mso-position-horizontal-relative:text;mso-position-vertical:absolute;mso-position-vertical-relative:text;mso-width-percent:0;mso-height-percent:0;mso-width-relative:margin;mso-height-relative:margin;v-text-anchor:middle" o:gfxdata="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" fillcolor="#a5a5a5 [3206]" strokecolor="white [3201]" strokeweight="1.5pt">
                 <v:stroke joinstyle="miter"/>
                 <v:textbox>
                   <w:txbxContent>
@@ -10346,12 +10467,12 @@
       <w:r>
         <w:rPr>
           <w:noProof/>
-          <w:lang w:eastAsia="es-PE"/>
+          <w:lang w:val="es-ES" w:eastAsia="es-ES"/>
         </w:rPr>
         <mc:AlternateContent>
           <mc:Choice Requires="wps">
             <w:drawing>
-              <wp:anchor distT="0" distB="0" distL="114300" distR="114300" simplePos="0" relativeHeight="251751424" behindDoc="0" locked="0" layoutInCell="1" allowOverlap="1" wp14:anchorId="1ABC9605" wp14:editId="49BB7D50">
+              <wp:anchor distT="0" distB="0" distL="114300" distR="114300" simplePos="0" relativeHeight="251676672" behindDoc="0" locked="0" layoutInCell="1" allowOverlap="1" wp14:anchorId="1ABC9605" wp14:editId="49BB7D50">
                 <wp:simplePos x="0" y="0"/>
                 <wp:positionH relativeFrom="column">
                   <wp:posOffset>32673</wp:posOffset>
@@ -10412,7 +10533,7 @@
               </wp:anchor>
             </w:drawing>
           </mc:Choice>
-          <mc:Fallback>
+          <mc:Fallback xmlns:w15="http://schemas.microsoft.com/office/word/2012/wordml">
             <w:pict>
               <v:shape w14:anchorId="1CB1F7ED" id="148 Abrir llave" o:spid="_x0000_s1026" type="#_x0000_t87" style="position:absolute;margin-left:2.55pt;margin-top:230.35pt;width:48.9pt;height:29.2pt;z-index:251751424;visibility:visible;mso-wrap-style:square;mso-width-percent:0;mso-height-percent:0;mso-wrap-distance-left:9pt;mso-wrap-distance-top:0;mso-wrap-distance-right:9pt;mso-wrap-distance-bottom:0;mso-position-horizontal:absolute;mso-position-horizontal-relative:text;mso-position-vertical:absolute;mso-position-vertical-relative:text;mso-width-percent:0;mso-height-percent:0;mso-width-relative:margin;mso-height-relative:margin;v-text-anchor:middle" o:gfxdata="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" adj="0" strokecolor="black [3200]" strokeweight="1pt">
                 <v:stroke joinstyle="miter"/>
@@ -10424,12 +10545,12 @@
       <w:r>
         <w:rPr>
           <w:noProof/>
-          <w:lang w:eastAsia="es-PE"/>
+          <w:lang w:val="es-ES" w:eastAsia="es-ES"/>
         </w:rPr>
         <mc:AlternateContent>
           <mc:Choice Requires="wps">
             <w:drawing>
-              <wp:anchor distT="0" distB="0" distL="114300" distR="114300" simplePos="0" relativeHeight="251748352" behindDoc="0" locked="0" layoutInCell="1" allowOverlap="1" wp14:anchorId="10749472" wp14:editId="38C3338A">
+              <wp:anchor distT="0" distB="0" distL="114300" distR="114300" simplePos="0" relativeHeight="251675648" behindDoc="0" locked="0" layoutInCell="1" allowOverlap="1" wp14:anchorId="10749472" wp14:editId="38C3338A">
                 <wp:simplePos x="0" y="0"/>
                 <wp:positionH relativeFrom="column">
                   <wp:posOffset>-484911</wp:posOffset>
@@ -10485,7 +10606,7 @@
               </wp:anchor>
             </w:drawing>
           </mc:Choice>
-          <mc:Fallback>
+          <mc:Fallback xmlns:w15="http://schemas.microsoft.com/office/word/2012/wordml">
             <w:pict>
               <v:shape w14:anchorId="41A0ACA4" id="145 Conector recto de flecha" o:spid="_x0000_s1026" type="#_x0000_t32" style="position:absolute;margin-left:-38.2pt;margin-top:223.55pt;width:74.75pt;height:6.1pt;flip:y;z-index:251748352;visibility:visible;mso-wrap-style:square;mso-width-percent:0;mso-height-percent:0;mso-wrap-distance-left:9pt;mso-wrap-distance-top:0;mso-wrap-distance-right:9pt;mso-wrap-distance-bottom:0;mso-position-horizontal:absolute;mso-position-horizontal-relative:text;mso-position-vertical:absolute;mso-position-vertical-relative:text;mso-width-percent:0;mso-height-percent:0;mso-width-relative:margin;mso-height-relative:margin" o:gfxdata="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" strokecolor="black [3200]" strokeweight="1pt">
                 <v:stroke endarrow="open" joinstyle="miter"/>
@@ -10500,12 +10621,12 @@
           <w:noProof/>
           <w:sz w:val="24"/>
           <w:szCs w:val="24"/>
-          <w:lang w:eastAsia="es-PE"/>
+          <w:lang w:val="es-ES" w:eastAsia="es-ES"/>
         </w:rPr>
         <mc:AlternateContent>
           <mc:Choice Requires="wps">
             <w:drawing>
-              <wp:anchor distT="0" distB="0" distL="114300" distR="114300" simplePos="0" relativeHeight="251708416" behindDoc="0" locked="0" layoutInCell="1" allowOverlap="1" wp14:anchorId="3B1A9B49" wp14:editId="339D07EE">
+              <wp:anchor distT="0" distB="0" distL="114300" distR="114300" simplePos="0" relativeHeight="251671552" behindDoc="0" locked="0" layoutInCell="1" allowOverlap="1" wp14:anchorId="3B1A9B49" wp14:editId="339D07EE">
                 <wp:simplePos x="0" y="0"/>
                 <wp:positionH relativeFrom="column">
                   <wp:posOffset>-861527</wp:posOffset>
@@ -10585,7 +10706,7 @@
           </mc:Choice>
           <mc:Fallback>
             <w:pict>
-              <v:oval w14:anchorId="3B1A9B49" id="Elipse 21" o:spid="_x0000_s1038" style="position:absolute;margin-left:-67.85pt;margin-top:216.5pt;width:28.45pt;height:30.1pt;z-index:251708416;visibility:visible;mso-wrap-style:square;mso-width-percent:0;mso-height-percent:0;mso-wrap-distance-left:9pt;mso-wrap-distance-top:0;mso-wrap-distance-right:9pt;mso-wrap-distance-bottom:0;mso-position-horizontal:absolute;mso-position-horizontal-relative:text;mso-position-vertical:absolute;mso-position-vertical-relative:text;mso-width-percent:0;mso-height-percent:0;mso-width-relative:margin;mso-height-relative:margin;v-text-anchor:middle" o:gfxdata="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" fillcolor="#a5a5a5 [3206]" strokecolor="white [3201]" strokeweight="1.5pt">
+              <v:oval id="Elipse 21" o:spid="_x0000_s1038" style="position:absolute;margin-left:-67.85pt;margin-top:216.5pt;width:28.45pt;height:30.1pt;z-index:251671552;visibility:visible;mso-wrap-style:square;mso-width-percent:0;mso-height-percent:0;mso-wrap-distance-left:9pt;mso-wrap-distance-top:0;mso-wrap-distance-right:9pt;mso-wrap-distance-bottom:0;mso-position-horizontal:absolute;mso-position-horizontal-relative:text;mso-position-vertical:absolute;mso-position-vertical-relative:text;mso-width-percent:0;mso-height-percent:0;mso-width-relative:margin;mso-height-relative:margin;v-text-anchor:middle" o:gfxdata="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" fillcolor="#a5a5a5 [3206]" strokecolor="white [3201]" strokeweight="1.5pt">
                 <v:stroke joinstyle="miter"/>
                 <v:textbox>
                   <w:txbxContent>
@@ -10615,12 +10736,12 @@
       <w:r>
         <w:rPr>
           <w:noProof/>
-          <w:lang w:eastAsia="es-PE"/>
+          <w:lang w:val="es-ES" w:eastAsia="es-ES"/>
         </w:rPr>
         <mc:AlternateContent>
           <mc:Choice Requires="wps">
             <w:drawing>
-              <wp:anchor distT="0" distB="0" distL="114300" distR="114300" simplePos="0" relativeHeight="251744256" behindDoc="0" locked="0" layoutInCell="1" allowOverlap="1" wp14:anchorId="3F8383EC" wp14:editId="2A46044A">
+              <wp:anchor distT="0" distB="0" distL="114300" distR="114300" simplePos="0" relativeHeight="251674624" behindDoc="0" locked="0" layoutInCell="1" allowOverlap="1" wp14:anchorId="3F8383EC" wp14:editId="2A46044A">
                 <wp:simplePos x="0" y="0"/>
                 <wp:positionH relativeFrom="column">
                   <wp:posOffset>-174361</wp:posOffset>
@@ -10681,7 +10802,7 @@
               </wp:anchor>
             </w:drawing>
           </mc:Choice>
-          <mc:Fallback>
+          <mc:Fallback xmlns:w15="http://schemas.microsoft.com/office/word/2012/wordml">
             <w:pict>
               <v:shape w14:anchorId="0777AF6B" id="148 Abrir llave" o:spid="_x0000_s1026" type="#_x0000_t87" style="position:absolute;margin-left:-13.75pt;margin-top:171.25pt;width:50.25pt;height:45.5pt;z-index:251744256;visibility:visible;mso-wrap-style:square;mso-width-percent:0;mso-height-percent:0;mso-wrap-distance-left:9pt;mso-wrap-distance-top:0;mso-wrap-distance-right:9pt;mso-wrap-distance-bottom:0;mso-position-horizontal:absolute;mso-position-horizontal-relative:text;mso-position-vertical:absolute;mso-position-vertical-relative:text;mso-width-percent:0;mso-height-percent:0;mso-width-relative:margin;mso-height-relative:margin;v-text-anchor:middle" o:gfxdata="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" adj="0" strokecolor="black [3200]" strokeweight="1pt">
                 <v:stroke joinstyle="miter"/>
@@ -10696,12 +10817,12 @@
           <w:noProof/>
           <w:sz w:val="24"/>
           <w:szCs w:val="24"/>
-          <w:lang w:eastAsia="es-PE"/>
+          <w:lang w:val="es-ES" w:eastAsia="es-ES"/>
         </w:rPr>
         <mc:AlternateContent>
           <mc:Choice Requires="wps">
             <w:drawing>
-              <wp:anchor distT="0" distB="0" distL="114300" distR="114300" simplePos="0" relativeHeight="251737088" behindDoc="0" locked="0" layoutInCell="1" allowOverlap="1" wp14:anchorId="15B8BD9D" wp14:editId="5B1F41A7">
+              <wp:anchor distT="0" distB="0" distL="114300" distR="114300" simplePos="0" relativeHeight="251673600" behindDoc="0" locked="0" layoutInCell="1" allowOverlap="1" wp14:anchorId="15B8BD9D" wp14:editId="5B1F41A7">
                 <wp:simplePos x="0" y="0"/>
                 <wp:positionH relativeFrom="column">
                   <wp:posOffset>-572842</wp:posOffset>
@@ -10781,7 +10902,7 @@
           </mc:Choice>
           <mc:Fallback>
             <w:pict>
-              <v:oval w14:anchorId="15B8BD9D" id="Elipse 23" o:spid="_x0000_s1039" style="position:absolute;margin-left:-45.1pt;margin-top:183.2pt;width:28.45pt;height:30.1pt;z-index:251737088;visibility:visible;mso-wrap-style:square;mso-width-percent:0;mso-height-percent:0;mso-wrap-distance-left:9pt;mso-wrap-distance-top:0;mso-wrap-distance-right:9pt;mso-wrap-distance-bottom:0;mso-position-horizontal:absolute;mso-position-horizontal-relative:text;mso-position-vertical:absolute;mso-position-vertical-relative:text;mso-width-percent:0;mso-height-percent:0;mso-width-relative:margin;mso-height-relative:margin;v-text-anchor:middle" o:gfxdata="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" fillcolor="#a5a5a5 [3206]" strokecolor="white [3201]" strokeweight="1.5pt">
+              <v:oval id="Elipse 23" o:spid="_x0000_s1039" style="position:absolute;margin-left:-45.1pt;margin-top:183.2pt;width:28.45pt;height:30.1pt;z-index:251673600;visibility:visible;mso-wrap-style:square;mso-width-percent:0;mso-height-percent:0;mso-wrap-distance-left:9pt;mso-wrap-distance-top:0;mso-wrap-distance-right:9pt;mso-wrap-distance-bottom:0;mso-position-horizontal:absolute;mso-position-horizontal-relative:text;mso-position-vertical:absolute;mso-position-vertical-relative:text;mso-width-percent:0;mso-height-percent:0;mso-width-relative:margin;mso-height-relative:margin;v-text-anchor:middle" o:gfxdata="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" fillcolor="#a5a5a5 [3206]" strokecolor="white [3201]" strokeweight="1.5pt">
                 <v:stroke joinstyle="miter"/>
                 <v:textbox>
                   <w:txbxContent>
@@ -10811,12 +10932,12 @@
       <w:r>
         <w:rPr>
           <w:noProof/>
-          <w:lang w:eastAsia="es-PE"/>
+          <w:lang w:val="es-ES" w:eastAsia="es-ES"/>
         </w:rPr>
         <mc:AlternateContent>
           <mc:Choice Requires="wps">
             <w:drawing>
-              <wp:anchor distT="0" distB="0" distL="114300" distR="114300" simplePos="0" relativeHeight="251670528" behindDoc="0" locked="0" layoutInCell="1" allowOverlap="1" wp14:anchorId="59210780" wp14:editId="59269B67">
+              <wp:anchor distT="0" distB="0" distL="114300" distR="114300" simplePos="0" relativeHeight="251667456" behindDoc="0" locked="0" layoutInCell="1" allowOverlap="1" wp14:anchorId="59210780" wp14:editId="59269B67">
                 <wp:simplePos x="0" y="0"/>
                 <wp:positionH relativeFrom="column">
                   <wp:posOffset>-433154</wp:posOffset>
@@ -10872,7 +10993,7 @@
               </wp:anchor>
             </w:drawing>
           </mc:Choice>
-          <mc:Fallback>
+          <mc:Fallback xmlns:w15="http://schemas.microsoft.com/office/word/2012/wordml">
             <w:pict>
               <v:shape w14:anchorId="030F180D" id="145 Conector recto de flecha" o:spid="_x0000_s1026" type="#_x0000_t32" style="position:absolute;margin-left:-34.1pt;margin-top:163.1pt;width:55.75pt;height:6.1pt;flip:y;z-index:251670528;visibility:visible;mso-wrap-style:square;mso-width-percent:0;mso-height-percent:0;mso-wrap-distance-left:9pt;mso-wrap-distance-top:0;mso-wrap-distance-right:9pt;mso-wrap-distance-bottom:0;mso-position-horizontal:absolute;mso-position-horizontal-relative:text;mso-position-vertical:absolute;mso-position-vertical-relative:text;mso-width-percent:0;mso-height-percent:0;mso-width-relative:margin;mso-height-relative:margin" o:gfxdata="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" strokecolor="black [3200]" strokeweight="1pt">
                 <v:stroke endarrow="open" joinstyle="miter"/>
@@ -10887,12 +11008,12 @@
           <w:noProof/>
           <w:sz w:val="24"/>
           <w:szCs w:val="24"/>
-          <w:lang w:eastAsia="es-PE"/>
+          <w:lang w:val="es-ES" w:eastAsia="es-ES"/>
         </w:rPr>
         <mc:AlternateContent>
           <mc:Choice Requires="wps">
             <w:drawing>
-              <wp:anchor distT="0" distB="0" distL="114300" distR="114300" simplePos="0" relativeHeight="251681792" behindDoc="0" locked="0" layoutInCell="1" allowOverlap="1" wp14:anchorId="536201AC" wp14:editId="3924A24C">
+              <wp:anchor distT="0" distB="0" distL="114300" distR="114300" simplePos="0" relativeHeight="251669504" behindDoc="0" locked="0" layoutInCell="1" allowOverlap="1" wp14:anchorId="536201AC" wp14:editId="3924A24C">
                 <wp:simplePos x="0" y="0"/>
                 <wp:positionH relativeFrom="column">
                   <wp:posOffset>-772304</wp:posOffset>
@@ -10972,7 +11093,7 @@
           </mc:Choice>
           <mc:Fallback>
             <w:pict>
-              <v:oval w14:anchorId="536201AC" id="Elipse 19" o:spid="_x0000_s1040" style="position:absolute;margin-left:-60.8pt;margin-top:158.75pt;width:28.45pt;height:30.1pt;z-index:251681792;visibility:visible;mso-wrap-style:square;mso-width-percent:0;mso-height-percent:0;mso-wrap-distance-left:9pt;mso-wrap-distance-top:0;mso-wrap-distance-right:9pt;mso-wrap-distance-bottom:0;mso-position-horizontal:absolute;mso-position-horizontal-relative:text;mso-position-vertical:absolute;mso-position-vertical-relative:text;mso-width-percent:0;mso-height-percent:0;mso-width-relative:margin;mso-height-relative:margin;v-text-anchor:middle" o:gfxdata="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" fillcolor="#a5a5a5 [3206]" strokecolor="white [3201]" strokeweight="1.5pt">
+              <v:oval id="Elipse 19" o:spid="_x0000_s1040" style="position:absolute;margin-left:-60.8pt;margin-top:158.75pt;width:28.45pt;height:30.1pt;z-index:251669504;visibility:visible;mso-wrap-style:square;mso-width-percent:0;mso-height-percent:0;mso-wrap-distance-left:9pt;mso-wrap-distance-top:0;mso-wrap-distance-right:9pt;mso-wrap-distance-bottom:0;mso-position-horizontal:absolute;mso-position-horizontal-relative:text;mso-position-vertical:absolute;mso-position-vertical-relative:text;mso-width-percent:0;mso-height-percent:0;mso-width-relative:margin;mso-height-relative:margin;v-text-anchor:middle" o:gfxdata="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" fillcolor="#a5a5a5 [3206]" strokecolor="white [3201]" strokeweight="1.5pt">
                 <v:stroke joinstyle="miter"/>
                 <v:textbox>
                   <w:txbxContent>
@@ -11005,12 +11126,12 @@
           <w:noProof/>
           <w:sz w:val="24"/>
           <w:szCs w:val="24"/>
-          <w:lang w:eastAsia="es-PE"/>
+          <w:lang w:val="es-ES" w:eastAsia="es-ES"/>
         </w:rPr>
         <mc:AlternateContent>
           <mc:Choice Requires="wps">
             <w:drawing>
-              <wp:anchor distT="0" distB="0" distL="114300" distR="114300" simplePos="0" relativeHeight="251657216" behindDoc="0" locked="0" layoutInCell="1" allowOverlap="1" wp14:anchorId="06E1C08F" wp14:editId="4D731C51">
+              <wp:anchor distT="0" distB="0" distL="114300" distR="114300" simplePos="0" relativeHeight="251658240" behindDoc="0" locked="0" layoutInCell="1" allowOverlap="1" wp14:anchorId="06E1C08F" wp14:editId="4D731C51">
                 <wp:simplePos x="0" y="0"/>
                 <wp:positionH relativeFrom="column">
                   <wp:posOffset>-703041</wp:posOffset>
@@ -11090,7 +11211,7 @@
           </mc:Choice>
           <mc:Fallback>
             <w:pict>
-              <v:oval w14:anchorId="06E1C08F" id="Elipse 57" o:spid="_x0000_s1041" style="position:absolute;margin-left:-55.35pt;margin-top:126.85pt;width:28.45pt;height:30.1pt;z-index:251657216;visibility:visible;mso-wrap-style:square;mso-width-percent:0;mso-height-percent:0;mso-wrap-distance-left:9pt;mso-wrap-distance-top:0;mso-wrap-distance-right:9pt;mso-wrap-distance-bottom:0;mso-position-horizontal:absolute;mso-position-horizontal-relative:text;mso-position-vertical:absolute;mso-position-vertical-relative:text;mso-width-percent:0;mso-height-percent:0;mso-width-relative:margin;mso-height-relative:margin;v-text-anchor:middle" o:gfxdata="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" fillcolor="#a5a5a5 [3206]" strokecolor="white [3201]" strokeweight="1.5pt">
+              <v:oval id="Elipse 57" o:spid="_x0000_s1041" style="position:absolute;margin-left:-55.35pt;margin-top:126.85pt;width:28.45pt;height:30.1pt;z-index:251658240;visibility:visible;mso-wrap-style:square;mso-width-percent:0;mso-height-percent:0;mso-wrap-distance-left:9pt;mso-wrap-distance-top:0;mso-wrap-distance-right:9pt;mso-wrap-distance-bottom:0;mso-position-horizontal:absolute;mso-position-horizontal-relative:text;mso-position-vertical:absolute;mso-position-vertical-relative:text;mso-width-percent:0;mso-height-percent:0;mso-width-relative:margin;mso-height-relative:margin;v-text-anchor:middle" o:gfxdata="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" fillcolor="#a5a5a5 [3206]" strokecolor="white [3201]" strokeweight="1.5pt">
                 <v:stroke joinstyle="miter"/>
                 <v:textbox>
                   <w:txbxContent>
@@ -11120,12 +11241,12 @@
       <w:r>
         <w:rPr>
           <w:noProof/>
-          <w:lang w:eastAsia="es-PE"/>
+          <w:lang w:val="es-ES" w:eastAsia="es-ES"/>
         </w:rPr>
         <mc:AlternateContent>
           <mc:Choice Requires="wps">
             <w:drawing>
-              <wp:anchor distT="0" distB="0" distL="114300" distR="114300" simplePos="0" relativeHeight="251673600" behindDoc="0" locked="0" layoutInCell="1" allowOverlap="1" wp14:anchorId="57CD152E" wp14:editId="5412400B">
+              <wp:anchor distT="0" distB="0" distL="114300" distR="114300" simplePos="0" relativeHeight="251668480" behindDoc="0" locked="0" layoutInCell="1" allowOverlap="1" wp14:anchorId="57CD152E" wp14:editId="5412400B">
                 <wp:simplePos x="0" y="0"/>
                 <wp:positionH relativeFrom="column">
                   <wp:posOffset>-329146</wp:posOffset>
@@ -11186,7 +11307,7 @@
               </wp:anchor>
             </w:drawing>
           </mc:Choice>
-          <mc:Fallback>
+          <mc:Fallback xmlns:w15="http://schemas.microsoft.com/office/word/2012/wordml">
             <w:pict>
               <v:shape w14:anchorId="293B6EAE" id="148 Abrir llave" o:spid="_x0000_s1026" type="#_x0000_t87" style="position:absolute;margin-left:-25.9pt;margin-top:128.45pt;width:49.6pt;height:26.5pt;z-index:251673600;visibility:visible;mso-wrap-style:square;mso-width-percent:0;mso-height-percent:0;mso-wrap-distance-left:9pt;mso-wrap-distance-top:0;mso-wrap-distance-right:9pt;mso-wrap-distance-bottom:0;mso-position-horizontal:absolute;mso-position-horizontal-relative:text;mso-position-vertical:absolute;mso-position-vertical-relative:text;mso-width-percent:0;mso-height-percent:0;mso-width-relative:margin;mso-height-relative:margin;v-text-anchor:middle" o:gfxdata="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" adj="0" strokecolor="black [3200]" strokeweight="1pt">
                 <v:stroke joinstyle="miter"/>
@@ -11201,12 +11322,12 @@
           <w:noProof/>
           <w:sz w:val="24"/>
           <w:szCs w:val="24"/>
-          <w:lang w:eastAsia="es-PE"/>
+          <w:lang w:val="es-ES" w:eastAsia="es-ES"/>
         </w:rPr>
         <mc:AlternateContent>
           <mc:Choice Requires="wps">
             <w:drawing>
-              <wp:anchor distT="0" distB="0" distL="114300" distR="114300" simplePos="0" relativeHeight="251646976" behindDoc="0" locked="0" layoutInCell="1" allowOverlap="1" wp14:anchorId="50E5F5A9" wp14:editId="5B2FC00F">
+              <wp:anchor distT="0" distB="0" distL="114300" distR="114300" simplePos="0" relativeHeight="251648000" behindDoc="0" locked="0" layoutInCell="1" allowOverlap="1" wp14:anchorId="50E5F5A9" wp14:editId="5B2FC00F">
                 <wp:simplePos x="0" y="0"/>
                 <wp:positionH relativeFrom="column">
                   <wp:posOffset>-533543</wp:posOffset>
@@ -11286,7 +11407,7 @@
           </mc:Choice>
           <mc:Fallback>
             <w:pict>
-              <v:oval w14:anchorId="50E5F5A9" id="Elipse 59" o:spid="_x0000_s1042" style="position:absolute;margin-left:-42pt;margin-top:90.85pt;width:28.45pt;height:30.1pt;z-index:251646976;visibility:visible;mso-wrap-style:square;mso-width-percent:0;mso-height-percent:0;mso-wrap-distance-left:9pt;mso-wrap-distance-top:0;mso-wrap-distance-right:9pt;mso-wrap-distance-bottom:0;mso-position-horizontal:absolute;mso-position-horizontal-relative:text;mso-position-vertical:absolute;mso-position-vertical-relative:text;mso-width-percent:0;mso-height-percent:0;mso-width-relative:margin;mso-height-relative:margin;v-text-anchor:middle" o:gfxdata="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" fillcolor="#a5a5a5 [3206]" strokecolor="white [3201]" strokeweight="1.5pt">
+              <v:oval id="Elipse 59" o:spid="_x0000_s1042" style="position:absolute;margin-left:-42pt;margin-top:90.85pt;width:28.45pt;height:30.1pt;z-index:251648000;visibility:visible;mso-wrap-style:square;mso-width-percent:0;mso-height-percent:0;mso-wrap-distance-left:9pt;mso-wrap-distance-top:0;mso-wrap-distance-right:9pt;mso-wrap-distance-bottom:0;mso-position-horizontal:absolute;mso-position-horizontal-relative:text;mso-position-vertical:absolute;mso-position-vertical-relative:text;mso-width-percent:0;mso-height-percent:0;mso-width-relative:margin;mso-height-relative:margin;v-text-anchor:middle" o:gfxdata="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" fillcolor="#a5a5a5 [3206]" strokecolor="white [3201]" strokeweight="1.5pt">
                 <v:stroke joinstyle="miter"/>
                 <v:textbox>
                   <w:txbxContent>
@@ -11316,12 +11437,12 @@
       <w:r>
         <w:rPr>
           <w:noProof/>
-          <w:lang w:eastAsia="es-PE"/>
+          <w:lang w:val="es-ES" w:eastAsia="es-ES"/>
         </w:rPr>
         <mc:AlternateContent>
           <mc:Choice Requires="wps">
             <w:drawing>
-              <wp:anchor distT="0" distB="0" distL="114300" distR="114300" simplePos="0" relativeHeight="251634688" behindDoc="0" locked="0" layoutInCell="1" allowOverlap="1" wp14:anchorId="37A62A41" wp14:editId="51E7E606">
+              <wp:anchor distT="0" distB="0" distL="114300" distR="114300" simplePos="0" relativeHeight="251642880" behindDoc="0" locked="0" layoutInCell="1" allowOverlap="1" wp14:anchorId="37A62A41" wp14:editId="51E7E606">
                 <wp:simplePos x="0" y="0"/>
                 <wp:positionH relativeFrom="column">
                   <wp:posOffset>-148315</wp:posOffset>
@@ -11382,7 +11503,7 @@
               </wp:anchor>
             </w:drawing>
           </mc:Choice>
-          <mc:Fallback>
+          <mc:Fallback xmlns:w15="http://schemas.microsoft.com/office/word/2012/wordml">
             <w:pict>
               <v:shape w14:anchorId="09883F59" id="148 Abrir llave" o:spid="_x0000_s1026" type="#_x0000_t87" style="position:absolute;margin-left:-11.7pt;margin-top:95.85pt;width:42.8pt;height:18.3pt;z-index:251634688;visibility:visible;mso-wrap-style:square;mso-width-percent:0;mso-height-percent:0;mso-wrap-distance-left:9pt;mso-wrap-distance-top:0;mso-wrap-distance-right:9pt;mso-wrap-distance-bottom:0;mso-position-horizontal:absolute;mso-position-horizontal-relative:text;mso-position-vertical:absolute;mso-position-vertical-relative:text;mso-width-percent:0;mso-height-percent:0;mso-width-relative:margin;mso-height-relative:margin;v-text-anchor:middle" o:gfxdata="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" adj="0" strokecolor="black [3200]" strokeweight="1pt">
                 <v:stroke joinstyle="miter"/>
@@ -11394,12 +11515,12 @@
       <w:r>
         <w:rPr>
           <w:noProof/>
-          <w:lang w:eastAsia="es-PE"/>
+          <w:lang w:val="es-ES" w:eastAsia="es-ES"/>
         </w:rPr>
         <mc:AlternateContent>
           <mc:Choice Requires="wps">
             <w:drawing>
-              <wp:anchor distT="0" distB="0" distL="114300" distR="114300" simplePos="0" relativeHeight="251622400" behindDoc="0" locked="0" layoutInCell="1" allowOverlap="1" wp14:anchorId="00FF6B46" wp14:editId="48706792">
+              <wp:anchor distT="0" distB="0" distL="114300" distR="114300" simplePos="0" relativeHeight="251641856" behindDoc="0" locked="0" layoutInCell="1" allowOverlap="1" wp14:anchorId="00FF6B46" wp14:editId="48706792">
                 <wp:simplePos x="0" y="0"/>
                 <wp:positionH relativeFrom="column">
                   <wp:posOffset>-502165</wp:posOffset>
@@ -11455,7 +11576,7 @@
               </wp:anchor>
             </w:drawing>
           </mc:Choice>
-          <mc:Fallback>
+          <mc:Fallback xmlns:w15="http://schemas.microsoft.com/office/word/2012/wordml">
             <w:pict>
               <v:shape w14:anchorId="22C73460" id="145 Conector recto de flecha" o:spid="_x0000_s1026" type="#_x0000_t32" style="position:absolute;margin-left:-39.55pt;margin-top:85pt;width:58.7pt;height:4.9pt;z-index:251622400;visibility:visible;mso-wrap-style:square;mso-width-percent:0;mso-height-percent:0;mso-wrap-distance-left:9pt;mso-wrap-distance-top:0;mso-wrap-distance-right:9pt;mso-wrap-distance-bottom:0;mso-position-horizontal:absolute;mso-position-horizontal-relative:text;mso-position-vertical:absolute;mso-position-vertical-relative:text;mso-width-percent:0;mso-height-percent:0;mso-width-relative:margin;mso-height-relative:margin" o:gfxdata="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" strokecolor="black [3200]" strokeweight="1pt">
                 <v:stroke endarrow="open" joinstyle="miter"/>
@@ -11470,12 +11591,12 @@
           <w:noProof/>
           <w:sz w:val="24"/>
           <w:szCs w:val="24"/>
-          <w:lang w:eastAsia="es-PE"/>
+          <w:lang w:val="es-ES" w:eastAsia="es-ES"/>
         </w:rPr>
         <mc:AlternateContent>
           <mc:Choice Requires="wps">
             <w:drawing>
-              <wp:anchor distT="0" distB="0" distL="114300" distR="114300" simplePos="0" relativeHeight="251606016" behindDoc="0" locked="0" layoutInCell="1" allowOverlap="1" wp14:anchorId="137406E3" wp14:editId="1B421B64">
+              <wp:anchor distT="0" distB="0" distL="114300" distR="114300" simplePos="0" relativeHeight="251640832" behindDoc="0" locked="0" layoutInCell="1" allowOverlap="1" wp14:anchorId="137406E3" wp14:editId="1B421B64">
                 <wp:simplePos x="0" y="0"/>
                 <wp:positionH relativeFrom="column">
                   <wp:posOffset>-903042</wp:posOffset>
@@ -11555,7 +11676,7 @@
           </mc:Choice>
           <mc:Fallback>
             <w:pict>
-              <v:oval w14:anchorId="137406E3" id="Elipse 62" o:spid="_x0000_s1043" style="position:absolute;margin-left:-71.1pt;margin-top:69.75pt;width:28.45pt;height:30.1pt;z-index:251606016;visibility:visible;mso-wrap-style:square;mso-width-percent:0;mso-height-percent:0;mso-wrap-distance-left:9pt;mso-wrap-distance-top:0;mso-wrap-distance-right:9pt;mso-wrap-distance-bottom:0;mso-position-horizontal:absolute;mso-position-horizontal-relative:text;mso-position-vertical:absolute;mso-position-vertical-relative:text;mso-width-percent:0;mso-height-percent:0;mso-width-relative:margin;mso-height-relative:margin;v-text-anchor:middle" o:gfxdata="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" fillcolor="#a5a5a5 [3206]" strokecolor="white [3201]" strokeweight="1.5pt">
+              <v:oval id="Elipse 62" o:spid="_x0000_s1043" style="position:absolute;margin-left:-71.1pt;margin-top:69.75pt;width:28.45pt;height:30.1pt;z-index:251640832;visibility:visible;mso-wrap-style:square;mso-width-percent:0;mso-height-percent:0;mso-wrap-distance-left:9pt;mso-wrap-distance-top:0;mso-wrap-distance-right:9pt;mso-wrap-distance-bottom:0;mso-position-horizontal:absolute;mso-position-horizontal-relative:text;mso-position-vertical:absolute;mso-position-vertical-relative:text;mso-width-percent:0;mso-height-percent:0;mso-width-relative:margin;mso-height-relative:margin;v-text-anchor:middle" o:gfxdata="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" fillcolor="#a5a5a5 [3206]" strokecolor="white [3201]" strokeweight="1.5pt">
                 <v:stroke joinstyle="miter"/>
                 <v:textbox>
                   <w:txbxContent>
@@ -11588,12 +11709,12 @@
           <w:noProof/>
           <w:sz w:val="24"/>
           <w:szCs w:val="24"/>
-          <w:lang w:eastAsia="es-PE"/>
+          <w:lang w:val="es-ES" w:eastAsia="es-ES"/>
         </w:rPr>
         <mc:AlternateContent>
           <mc:Choice Requires="wps">
             <w:drawing>
-              <wp:anchor distT="0" distB="0" distL="114300" distR="114300" simplePos="0" relativeHeight="251577344" behindDoc="0" locked="0" layoutInCell="1" allowOverlap="1" wp14:anchorId="561E9A96" wp14:editId="52218C84">
+              <wp:anchor distT="0" distB="0" distL="114300" distR="114300" simplePos="0" relativeHeight="251638784" behindDoc="0" locked="0" layoutInCell="1" allowOverlap="1" wp14:anchorId="561E9A96" wp14:editId="52218C84">
                 <wp:simplePos x="0" y="0"/>
                 <wp:positionH relativeFrom="column">
                   <wp:posOffset>-728992</wp:posOffset>
@@ -11673,7 +11794,7 @@
           </mc:Choice>
           <mc:Fallback>
             <w:pict>
-              <v:oval w14:anchorId="561E9A96" id="Elipse 63" o:spid="_x0000_s1044" style="position:absolute;margin-left:-57.4pt;margin-top:37.9pt;width:28.45pt;height:30.1pt;z-index:251577344;visibility:visible;mso-wrap-style:square;mso-width-percent:0;mso-height-percent:0;mso-wrap-distance-left:9pt;mso-wrap-distance-top:0;mso-wrap-distance-right:9pt;mso-wrap-distance-bottom:0;mso-position-horizontal:absolute;mso-position-horizontal-relative:text;mso-position-vertical:absolute;mso-position-vertical-relative:text;mso-width-percent:0;mso-height-percent:0;mso-width-relative:margin;mso-height-relative:margin;v-text-anchor:middle" o:gfxdata="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" fillcolor="#a5a5a5 [3206]" strokecolor="white [3201]" strokeweight="1.5pt">
+              <v:oval id="Elipse 63" o:spid="_x0000_s1044" style="position:absolute;margin-left:-57.4pt;margin-top:37.9pt;width:28.45pt;height:30.1pt;z-index:251638784;visibility:visible;mso-wrap-style:square;mso-width-percent:0;mso-height-percent:0;mso-wrap-distance-left:9pt;mso-wrap-distance-top:0;mso-wrap-distance-right:9pt;mso-wrap-distance-bottom:0;mso-position-horizontal:absolute;mso-position-horizontal-relative:text;mso-position-vertical:absolute;mso-position-vertical-relative:text;mso-width-percent:0;mso-height-percent:0;mso-width-relative:margin;mso-height-relative:margin;v-text-anchor:middle" o:gfxdata="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" fillcolor="#a5a5a5 [3206]" strokecolor="white [3201]" strokeweight="1.5pt">
                 <v:stroke joinstyle="miter"/>
                 <v:textbox>
                   <w:txbxContent>
@@ -11703,12 +11824,12 @@
       <w:r>
         <w:rPr>
           <w:noProof/>
-          <w:lang w:eastAsia="es-PE"/>
+          <w:lang w:val="es-ES" w:eastAsia="es-ES"/>
         </w:rPr>
         <mc:AlternateContent>
           <mc:Choice Requires="wps">
             <w:drawing>
-              <wp:anchor distT="0" distB="0" distL="114300" distR="114300" simplePos="0" relativeHeight="251589632" behindDoc="0" locked="0" layoutInCell="1" allowOverlap="1" wp14:anchorId="55502C50" wp14:editId="6C187ED7">
+              <wp:anchor distT="0" distB="0" distL="114300" distR="114300" simplePos="0" relativeHeight="251639808" behindDoc="0" locked="0" layoutInCell="1" allowOverlap="1" wp14:anchorId="55502C50" wp14:editId="6C187ED7">
                 <wp:simplePos x="0" y="0"/>
                 <wp:positionH relativeFrom="column">
                   <wp:posOffset>-364143</wp:posOffset>
@@ -11769,7 +11890,7 @@
               </wp:anchor>
             </w:drawing>
           </mc:Choice>
-          <mc:Fallback>
+          <mc:Fallback xmlns:w15="http://schemas.microsoft.com/office/word/2012/wordml">
             <w:pict>
               <v:shape w14:anchorId="4A803602" id="148 Abrir llave" o:spid="_x0000_s1026" type="#_x0000_t87" style="position:absolute;margin-left:-28.65pt;margin-top:33.4pt;width:52.3pt;height:50.25pt;z-index:251589632;visibility:visible;mso-wrap-style:square;mso-width-percent:0;mso-height-percent:0;mso-wrap-distance-left:9pt;mso-wrap-distance-top:0;mso-wrap-distance-right:9pt;mso-wrap-distance-bottom:0;mso-position-horizontal:absolute;mso-position-horizontal-relative:text;mso-position-vertical:absolute;mso-position-vertical-relative:text;mso-width-percent:0;mso-height-percent:0;mso-width-relative:margin;mso-height-relative:margin;v-text-anchor:middle" o:gfxdata="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" adj="0" strokecolor="black [3200]" strokeweight="1pt">
                 <v:stroke joinstyle="miter"/>
@@ -11788,7 +11909,7 @@
       <w:r>
         <w:rPr>
           <w:noProof/>
-          <w:lang w:eastAsia="es-PE"/>
+          <w:lang w:val="es-ES" w:eastAsia="es-ES"/>
         </w:rPr>
         <w:drawing>
           <wp:inline distT="0" distB="0" distL="0" distR="0" wp14:anchorId="239B406F" wp14:editId="7911D2D2">
@@ -11806,7 +11927,7 @@
                     <pic:cNvPicPr/>
                   </pic:nvPicPr>
                   <pic:blipFill rotWithShape="1">
-                    <a:blip r:embed="rId21"/>
+                    <a:blip r:embed="rId22"/>
                     <a:srcRect l="4077"/>
                     <a:stretch/>
                   </pic:blipFill>
@@ -11844,6 +11965,10 @@
         <w:jc w:val="center"/>
       </w:pPr>
       <w:r>
+        <w:rPr>
+          <w:noProof/>
+          <w:lang w:val="es-ES" w:eastAsia="es-ES"/>
+        </w:rPr>
         <w:lastRenderedPageBreak/>
         <w:drawing>
           <wp:inline distT="0" distB="0" distL="0" distR="0" wp14:anchorId="78F35EC5" wp14:editId="2B87A481">
@@ -11861,7 +11986,7 @@
                     <pic:cNvPicPr/>
                   </pic:nvPicPr>
                   <pic:blipFill>
-                    <a:blip r:embed="rId22"/>
+                    <a:blip r:embed="rId23"/>
                     <a:stretch>
                       <a:fillRect/>
                     </a:stretch>
@@ -12132,20 +12257,38 @@
     <w:p/>
     <w:p>
       <w:r>
-        <w:t>Calcular la complejidad ciclomática:</w:t>
+        <w:t xml:space="preserve">Calcular la complejidad </w:t>
+      </w:r>
+      <w:proofErr w:type="spellStart"/>
+      <w:r>
+        <w:t>ciclomática</w:t>
+      </w:r>
+      <w:proofErr w:type="spellEnd"/>
+      <w:r>
+        <w:t>:</w:t>
       </w:r>
     </w:p>
     <w:p>
-      <w:r>
-        <w:t xml:space="preserve">V(G) = a – n + 2 = </w:t>
+      <w:proofErr w:type="gramStart"/>
+      <w:r>
+        <w:t>V(</w:t>
+      </w:r>
+      <w:proofErr w:type="gramEnd"/>
+      <w:r>
+        <w:t xml:space="preserve">G) = a – n + 2 = </w:t>
       </w:r>
       <w:r>
         <w:t>11 – 9 + 2 = 4</w:t>
       </w:r>
     </w:p>
     <w:p>
-      <w:r>
-        <w:t>V(G) = r = 3</w:t>
+      <w:proofErr w:type="gramStart"/>
+      <w:r>
+        <w:t>V(</w:t>
+      </w:r>
+      <w:proofErr w:type="gramEnd"/>
+      <w:r>
+        <w:t>G) = r = 3</w:t>
       </w:r>
     </w:p>
     <w:p>
@@ -12296,10 +12439,7 @@
           </w:tcPr>
           <w:p>
             <w:r>
-              <w:t>Se Recupera la cantidad de matrículas registradas en la sección seleccionada y la capacidad máxima de alumnos del grado seleccionado. Se verifica que la cantidad de matrículas registradas en la sección es igual al límite por grado. En caso de que no sean iguales, se inicializa la transacción. Se intenta registrar la matrícula con la información recuperada del formulario.</w:t>
-            </w:r>
-            <w:r>
-              <w:t xml:space="preserve"> En caso de ocurrir un error, se muestra un mensaje.</w:t>
+              <w:t>Se Recupera la cantidad de matrículas registradas en la sección seleccionada y la capacidad máxima de alumnos del grado seleccionado. Se verifica que la cantidad de matrículas registradas en la sección es igual al límite por grado. En caso de que no sean iguales, se inicializa la transacción. Se intenta registrar la matrícula con la información recuperada del formulario. En caso de ocurrir un error, se muestra un mensaje.</w:t>
             </w:r>
           </w:p>
         </w:tc>
@@ -12307,8 +12447,6 @@
     </w:tbl>
     <w:p/>
     <w:p>
-      <w:bookmarkStart w:id="5" w:name="_GoBack"/>
-      <w:bookmarkEnd w:id="5"/>
       <w:r>
         <w:t>Especificación de CU</w:t>
       </w:r>
@@ -12594,7 +12732,15 @@
               <w:spacing w:after="0" w:line="240" w:lineRule="auto"/>
             </w:pPr>
             <w:r>
-              <w:t>El usuario selecciona un año lectivo y luego ingresa el nombre o parte del nombre del alumno matricula del cual desea registrar el pago. Luego se hace click en Buscar</w:t>
+              <w:t xml:space="preserve">El usuario selecciona un año lectivo y luego ingresa el nombre o parte del nombre del alumno matricula del cual desea registrar el pago. Luego se hace </w:t>
+            </w:r>
+            <w:proofErr w:type="spellStart"/>
+            <w:r>
+              <w:t>click</w:t>
+            </w:r>
+            <w:proofErr w:type="spellEnd"/>
+            <w:r>
+              <w:t xml:space="preserve"> en Buscar</w:t>
             </w:r>
           </w:p>
         </w:tc>
@@ -12621,7 +12767,21 @@
               <w:rPr>
                 <w:lang w:val="es-PE"/>
               </w:rPr>
-              <w:t>El usuario hace click en el botón “Registrar” en un alumno de la lista de coincidencias con la búsqueda realizada.</w:t>
+              <w:t xml:space="preserve">El usuario hace </w:t>
+            </w:r>
+            <w:proofErr w:type="spellStart"/>
+            <w:r>
+              <w:rPr>
+                <w:lang w:val="es-PE"/>
+              </w:rPr>
+              <w:t>click</w:t>
+            </w:r>
+            <w:proofErr w:type="spellEnd"/>
+            <w:r>
+              <w:rPr>
+                <w:lang w:val="es-PE"/>
+              </w:rPr>
+              <w:t xml:space="preserve"> en el botón “Registrar” en un alumno de la lista de coincidencias con la búsqueda realizada.</w:t>
             </w:r>
           </w:p>
         </w:tc>
@@ -12693,7 +12853,21 @@
               <w:rPr>
                 <w:lang w:val="es-PE"/>
               </w:rPr>
-              <w:t>El usuario luego puede ingresar el monto a pagar, para luego hacer click en el botón “Registrar Pago”.</w:t>
+              <w:t xml:space="preserve">El usuario luego puede ingresar el monto a pagar, para luego hacer </w:t>
+            </w:r>
+            <w:proofErr w:type="spellStart"/>
+            <w:r>
+              <w:rPr>
+                <w:lang w:val="es-PE"/>
+              </w:rPr>
+              <w:t>click</w:t>
+            </w:r>
+            <w:proofErr w:type="spellEnd"/>
+            <w:r>
+              <w:rPr>
+                <w:lang w:val="es-PE"/>
+              </w:rPr>
+              <w:t xml:space="preserve"> en el botón “Registrar Pago”.</w:t>
             </w:r>
           </w:p>
         </w:tc>
@@ -12782,7 +12956,15 @@
               <w:spacing w:after="0" w:line="240" w:lineRule="auto"/>
             </w:pPr>
             <w:r>
-              <w:t>Después del paso 1.2. el usuario hace click en el botón “Detalle” en un alumno de la lista de coincidencias con la búsqueda realizada.</w:t>
+              <w:t xml:space="preserve">Después del paso 1.2. el usuario hace </w:t>
+            </w:r>
+            <w:proofErr w:type="spellStart"/>
+            <w:r>
+              <w:t>click</w:t>
+            </w:r>
+            <w:proofErr w:type="spellEnd"/>
+            <w:r>
+              <w:t xml:space="preserve"> en el botón “Detalle” en un alumno de la lista de coincidencias con la búsqueda realizada.</w:t>
             </w:r>
           </w:p>
         </w:tc>
@@ -12803,7 +12985,15 @@
               <w:spacing w:after="0" w:line="240" w:lineRule="auto"/>
             </w:pPr>
             <w:r>
-              <w:t>Se muestra el detalle de los pagos del alumno matriculado, luego puede hacer click en “Regresar” para ir al paso 1.1.</w:t>
+              <w:t xml:space="preserve">Se muestra el detalle de los pagos del alumno matriculado, luego puede hacer </w:t>
+            </w:r>
+            <w:proofErr w:type="spellStart"/>
+            <w:r>
+              <w:t>click</w:t>
+            </w:r>
+            <w:proofErr w:type="spellEnd"/>
+            <w:r>
+              <w:t xml:space="preserve"> en “Regresar” para ir al paso 1.1.</w:t>
             </w:r>
           </w:p>
         </w:tc>
@@ -12851,7 +13041,15 @@
               <w:t xml:space="preserve">Después del paso 1.4. </w:t>
             </w:r>
             <w:r>
-              <w:t>el usuario hace click en el botón “Cancelar” en un registro de pago del Historial de Pagos mostrado. Luego aparecerá un formulario de acceso al sistema.</w:t>
+              <w:t xml:space="preserve">el usuario hace </w:t>
+            </w:r>
+            <w:proofErr w:type="spellStart"/>
+            <w:r>
+              <w:t>click</w:t>
+            </w:r>
+            <w:proofErr w:type="spellEnd"/>
+            <w:r>
+              <w:t xml:space="preserve"> en el botón “Cancelar” en un registro de pago del Historial de Pagos mostrado. Luego aparecerá un formulario de acceso al sistema.</w:t>
             </w:r>
           </w:p>
         </w:tc>
@@ -12878,7 +13076,21 @@
               <w:rPr>
                 <w:lang w:val="es-PE"/>
               </w:rPr>
-              <w:t>Debe ser ingresado el “nombre de usuario” y “contraseña” de un usuario administrador cualquiera. Luego se hace click en “Aceptar”.</w:t>
+              <w:t xml:space="preserve">Debe ser ingresado el “nombre de usuario” y “contraseña” de un usuario administrador cualquiera. Luego se hace </w:t>
+            </w:r>
+            <w:proofErr w:type="spellStart"/>
+            <w:r>
+              <w:rPr>
+                <w:lang w:val="es-PE"/>
+              </w:rPr>
+              <w:t>click</w:t>
+            </w:r>
+            <w:proofErr w:type="spellEnd"/>
+            <w:r>
+              <w:rPr>
+                <w:lang w:val="es-PE"/>
+              </w:rPr>
+              <w:t xml:space="preserve"> en “Aceptar”.</w:t>
             </w:r>
           </w:p>
         </w:tc>
@@ -13276,7 +13488,21 @@
               <w:rPr>
                 <w:lang w:val="es-PE"/>
               </w:rPr>
-              <w:t xml:space="preserve">El usuario hace click en el botón “Registrar” en un </w:t>
+              <w:t xml:space="preserve">El usuario hace </w:t>
+            </w:r>
+            <w:proofErr w:type="spellStart"/>
+            <w:r>
+              <w:rPr>
+                <w:lang w:val="es-PE"/>
+              </w:rPr>
+              <w:t>click</w:t>
+            </w:r>
+            <w:proofErr w:type="spellEnd"/>
+            <w:r>
+              <w:rPr>
+                <w:lang w:val="es-PE"/>
+              </w:rPr>
+              <w:t xml:space="preserve"> en el botón “Registrar” en un </w:t>
             </w:r>
             <w:r>
               <w:rPr>
@@ -13372,7 +13598,21 @@
               <w:rPr>
                 <w:lang w:val="es-PE"/>
               </w:rPr>
-              <w:t xml:space="preserve"> puede ingresar las notas de cada alumno, al final al hacer click en “Registrar Notas”, las notas serán registradas en el sistema</w:t>
+              <w:t xml:space="preserve"> puede ingresar las notas de cada alumno, al final al hacer </w:t>
+            </w:r>
+            <w:proofErr w:type="spellStart"/>
+            <w:r>
+              <w:rPr>
+                <w:lang w:val="es-PE"/>
+              </w:rPr>
+              <w:t>click</w:t>
+            </w:r>
+            <w:proofErr w:type="spellEnd"/>
+            <w:r>
+              <w:rPr>
+                <w:lang w:val="es-PE"/>
+              </w:rPr>
+              <w:t xml:space="preserve"> en “Registrar Notas”, las notas serán registradas en el sistema</w:t>
             </w:r>
           </w:p>
         </w:tc>
@@ -13464,7 +13704,15 @@
               <w:spacing w:after="0" w:line="240" w:lineRule="auto"/>
             </w:pPr>
             <w:r>
-              <w:t xml:space="preserve">Después del paso 1.2. el usuario hace click en el botón “Detalle” </w:t>
+              <w:t xml:space="preserve">Después del paso 1.2. el usuario hace </w:t>
+            </w:r>
+            <w:proofErr w:type="spellStart"/>
+            <w:r>
+              <w:t>click</w:t>
+            </w:r>
+            <w:proofErr w:type="spellEnd"/>
+            <w:r>
+              <w:t xml:space="preserve"> en el botón “Detalle” </w:t>
             </w:r>
             <w:r>
               <w:rPr>
@@ -13515,7 +13763,15 @@
               <w:spacing w:after="0" w:line="240" w:lineRule="auto"/>
             </w:pPr>
             <w:r>
-              <w:t>El usuario ingresa la información de la nueva Nota. Luego se debe hacer click en “Registrar Nota”.</w:t>
+              <w:t xml:space="preserve">El usuario ingresa la información de la nueva Nota. Luego se debe hacer </w:t>
+            </w:r>
+            <w:proofErr w:type="spellStart"/>
+            <w:r>
+              <w:t>click</w:t>
+            </w:r>
+            <w:proofErr w:type="spellEnd"/>
+            <w:r>
+              <w:t xml:space="preserve"> en “Registrar Nota”.</w:t>
             </w:r>
           </w:p>
         </w:tc>
@@ -13760,7 +14016,15 @@
           </w:p>
           <w:p>
             <w:r>
-              <w:t>El alumno a ser matriculado, no debe tener una matricula activa.</w:t>
+              <w:t xml:space="preserve">El alumno a ser matriculado, no debe tener una </w:t>
+            </w:r>
+            <w:proofErr w:type="spellStart"/>
+            <w:r>
+              <w:t>matricula</w:t>
+            </w:r>
+            <w:proofErr w:type="spellEnd"/>
+            <w:r>
+              <w:t xml:space="preserve"> activa.</w:t>
             </w:r>
           </w:p>
         </w:tc>
@@ -13823,7 +14087,15 @@
               <w:spacing w:after="0" w:line="240" w:lineRule="auto"/>
             </w:pPr>
             <w:r>
-              <w:t>El usuario hace click en el botón “Matricular Alumno”.</w:t>
+              <w:t xml:space="preserve">El usuario hace </w:t>
+            </w:r>
+            <w:proofErr w:type="spellStart"/>
+            <w:r>
+              <w:t>click</w:t>
+            </w:r>
+            <w:proofErr w:type="spellEnd"/>
+            <w:r>
+              <w:t xml:space="preserve"> en el botón “Matricular Alumno”.</w:t>
             </w:r>
           </w:p>
         </w:tc>
@@ -13877,7 +14149,21 @@
               <w:rPr>
                 <w:lang w:val="es-PE"/>
               </w:rPr>
-              <w:t>El usuario hace click en “Matricular”, aparecerá una solicitud de confirmación de que está seguro de realizar esta acción, de confirmar la acción se registrará la matricula del alumno en el sistema.</w:t>
+              <w:t xml:space="preserve">El usuario hace </w:t>
+            </w:r>
+            <w:proofErr w:type="spellStart"/>
+            <w:r>
+              <w:rPr>
+                <w:lang w:val="es-PE"/>
+              </w:rPr>
+              <w:t>click</w:t>
+            </w:r>
+            <w:proofErr w:type="spellEnd"/>
+            <w:r>
+              <w:rPr>
+                <w:lang w:val="es-PE"/>
+              </w:rPr>
+              <w:t xml:space="preserve"> en “Matricular”, aparecerá una solicitud de confirmación de que está seguro de realizar esta acción, de confirmar la acción se registrará la matricula del alumno en el sistema.</w:t>
             </w:r>
           </w:p>
         </w:tc>
@@ -14163,7 +14449,7 @@
       <w:r>
         <w:rPr>
           <w:noProof/>
-          <w:lang w:eastAsia="es-PE"/>
+          <w:lang w:val="es-ES" w:eastAsia="es-ES"/>
         </w:rPr>
         <w:lastRenderedPageBreak/>
         <w:drawing>
@@ -14182,7 +14468,7 @@
                     <pic:cNvPicPr/>
                   </pic:nvPicPr>
                   <pic:blipFill rotWithShape="1">
-                    <a:blip r:embed="rId23"/>
+                    <a:blip r:embed="rId24"/>
                     <a:srcRect l="16299" t="26920" r="19355" b="17328"/>
                     <a:stretch/>
                   </pic:blipFill>
@@ -14219,7 +14505,7 @@
       <w:r>
         <w:rPr>
           <w:noProof/>
-          <w:lang w:eastAsia="es-PE"/>
+          <w:lang w:val="es-ES" w:eastAsia="es-ES"/>
         </w:rPr>
         <w:lastRenderedPageBreak/>
         <w:drawing>
@@ -14238,7 +14524,7 @@
                     <pic:cNvPicPr/>
                   </pic:nvPicPr>
                   <pic:blipFill rotWithShape="1">
-                    <a:blip r:embed="rId24"/>
+                    <a:blip r:embed="rId25"/>
                     <a:srcRect l="28178" t="17492" r="30297" b="16912"/>
                     <a:stretch/>
                   </pic:blipFill>
@@ -14275,7 +14561,7 @@
       <w:r>
         <w:rPr>
           <w:noProof/>
-          <w:lang w:eastAsia="es-PE"/>
+          <w:lang w:val="es-ES" w:eastAsia="es-ES"/>
         </w:rPr>
         <w:lastRenderedPageBreak/>
         <w:drawing>
@@ -14294,7 +14580,7 @@
                     <pic:cNvPicPr/>
                   </pic:nvPicPr>
                   <pic:blipFill rotWithShape="1">
-                    <a:blip r:embed="rId25"/>
+                    <a:blip r:embed="rId26"/>
                     <a:srcRect l="5721" t="10733" r="42373" b="7768"/>
                     <a:stretch/>
                   </pic:blipFill>
@@ -14331,7 +14617,7 @@
       <w:r>
         <w:rPr>
           <w:noProof/>
-          <w:lang w:eastAsia="es-PE"/>
+          <w:lang w:val="es-ES" w:eastAsia="es-ES"/>
         </w:rPr>
         <w:lastRenderedPageBreak/>
         <w:drawing>
@@ -14350,7 +14636,7 @@
                     <pic:cNvPicPr/>
                   </pic:nvPicPr>
                   <pic:blipFill rotWithShape="1">
-                    <a:blip r:embed="rId26"/>
+                    <a:blip r:embed="rId27"/>
                     <a:srcRect l="20128" t="12324" r="35593" b="23273"/>
                     <a:stretch/>
                   </pic:blipFill>
@@ -14390,15 +14676,11 @@
     </w:p>
     <w:p>
       <w:r>
-        <w:rPr>
-          <w:noProof/>
-          <w:lang w:eastAsia="es-PE"/>
-        </w:rPr>
         <w:drawing>
-          <wp:inline distT="0" distB="0" distL="0" distR="0" wp14:anchorId="10B107A9" wp14:editId="66BB38C7">
-            <wp:extent cx="5612130" cy="3119682"/>
-            <wp:effectExtent l="0" t="0" r="7620" b="5080"/>
-            <wp:docPr id="6" name="Imagen 6" descr="D:\Documentos\Desktop\cu01.png"/>
+          <wp:inline distT="0" distB="0" distL="0" distR="0" wp14:anchorId="3E5A5D9F" wp14:editId="0917B1D5">
+            <wp:extent cx="5612130" cy="2964815"/>
+            <wp:effectExtent l="0" t="0" r="7620" b="6985"/>
+            <wp:docPr id="55" name="Imagen 55"/>
             <wp:cNvGraphicFramePr>
               <a:graphicFrameLocks xmlns:a="http://schemas.openxmlformats.org/drawingml/2006/main" noChangeAspect="1"/>
             </wp:cNvGraphicFramePr>
@@ -14406,36 +14688,23 @@
               <a:graphicData uri="http://schemas.openxmlformats.org/drawingml/2006/picture">
                 <pic:pic xmlns:pic="http://schemas.openxmlformats.org/drawingml/2006/picture">
                   <pic:nvPicPr>
-                    <pic:cNvPr id="0" name="Picture 1" descr="D:\Documentos\Desktop\cu01.png"/>
-                    <pic:cNvPicPr>
-                      <a:picLocks noChangeAspect="1" noChangeArrowheads="1"/>
-                    </pic:cNvPicPr>
+                    <pic:cNvPr id="0" name=""/>
+                    <pic:cNvPicPr/>
                   </pic:nvPicPr>
                   <pic:blipFill>
-                    <a:blip r:embed="rId27">
-                      <a:extLst>
-                        <a:ext uri="{28A0092B-C50C-407E-A947-70E740481C1C}">
-                          <a14:useLocalDpi xmlns:a14="http://schemas.microsoft.com/office/drawing/2010/main" val="0"/>
-                        </a:ext>
-                      </a:extLst>
-                    </a:blip>
-                    <a:srcRect/>
+                    <a:blip r:embed="rId28"/>
                     <a:stretch>
                       <a:fillRect/>
                     </a:stretch>
                   </pic:blipFill>
-                  <pic:spPr bwMode="auto">
+                  <pic:spPr>
                     <a:xfrm>
                       <a:off x="0" y="0"/>
-                      <a:ext cx="5612130" cy="3119682"/>
+                      <a:ext cx="5612130" cy="2964815"/>
                     </a:xfrm>
                     <a:prstGeom prst="rect">
                       <a:avLst/>
                     </a:prstGeom>
-                    <a:noFill/>
-                    <a:ln>
-                      <a:noFill/>
-                    </a:ln>
                   </pic:spPr>
                 </pic:pic>
               </a:graphicData>
@@ -14446,7 +14715,6 @@
     </w:p>
     <w:p>
       <w:r>
-        <w:lastRenderedPageBreak/>
         <w:t>CU – Registrar Notas</w:t>
       </w:r>
     </w:p>
@@ -14454,8 +14722,9 @@
       <w:r>
         <w:rPr>
           <w:noProof/>
-          <w:lang w:eastAsia="es-PE"/>
+          <w:lang w:val="es-ES" w:eastAsia="es-ES"/>
         </w:rPr>
+        <w:lastRenderedPageBreak/>
         <w:drawing>
           <wp:inline distT="0" distB="0" distL="0" distR="0" wp14:anchorId="04F2005A" wp14:editId="6830F539">
             <wp:extent cx="5605153" cy="2719450"/>
@@ -14474,7 +14743,7 @@
                     </pic:cNvPicPr>
                   </pic:nvPicPr>
                   <pic:blipFill rotWithShape="1">
-                    <a:blip r:embed="rId28">
+                    <a:blip r:embed="rId29">
                       <a:extLst>
                         <a:ext uri="{28A0092B-C50C-407E-A947-70E740481C1C}">
                           <a14:useLocalDpi xmlns:a14="http://schemas.microsoft.com/office/drawing/2010/main" val="0"/>
@@ -14513,18 +14782,16 @@
       <w:r>
         <w:t>CU – Administrar Matricula</w:t>
       </w:r>
+      <w:bookmarkStart w:id="5" w:name="_GoBack"/>
+      <w:bookmarkEnd w:id="5"/>
     </w:p>
     <w:p>
       <w:r>
-        <w:rPr>
-          <w:noProof/>
-          <w:lang w:eastAsia="es-PE"/>
-        </w:rPr>
         <w:drawing>
-          <wp:inline distT="0" distB="0" distL="0" distR="0" wp14:anchorId="4455645E" wp14:editId="37B54CB0">
-            <wp:extent cx="5612130" cy="3153704"/>
-            <wp:effectExtent l="0" t="0" r="7620" b="8890"/>
-            <wp:docPr id="16" name="Imagen 16" descr="D:\Documentos\Desktop\CU03.png"/>
+          <wp:inline distT="0" distB="0" distL="0" distR="0" wp14:anchorId="309176D8" wp14:editId="674575C7">
+            <wp:extent cx="5612130" cy="2936875"/>
+            <wp:effectExtent l="0" t="0" r="7620" b="0"/>
+            <wp:docPr id="65" name="Imagen 65"/>
             <wp:cNvGraphicFramePr>
               <a:graphicFrameLocks xmlns:a="http://schemas.openxmlformats.org/drawingml/2006/main" noChangeAspect="1"/>
             </wp:cNvGraphicFramePr>
@@ -14532,36 +14799,23 @@
               <a:graphicData uri="http://schemas.openxmlformats.org/drawingml/2006/picture">
                 <pic:pic xmlns:pic="http://schemas.openxmlformats.org/drawingml/2006/picture">
                   <pic:nvPicPr>
-                    <pic:cNvPr id="0" name="Picture 3" descr="D:\Documentos\Desktop\CU03.png"/>
-                    <pic:cNvPicPr>
-                      <a:picLocks noChangeAspect="1" noChangeArrowheads="1"/>
-                    </pic:cNvPicPr>
+                    <pic:cNvPr id="0" name=""/>
+                    <pic:cNvPicPr/>
                   </pic:nvPicPr>
                   <pic:blipFill>
-                    <a:blip r:embed="rId29">
-                      <a:extLst>
-                        <a:ext uri="{28A0092B-C50C-407E-A947-70E740481C1C}">
-                          <a14:useLocalDpi xmlns:a14="http://schemas.microsoft.com/office/drawing/2010/main" val="0"/>
-                        </a:ext>
-                      </a:extLst>
-                    </a:blip>
-                    <a:srcRect/>
+                    <a:blip r:embed="rId30"/>
                     <a:stretch>
                       <a:fillRect/>
                     </a:stretch>
                   </pic:blipFill>
-                  <pic:spPr bwMode="auto">
+                  <pic:spPr>
                     <a:xfrm>
                       <a:off x="0" y="0"/>
-                      <a:ext cx="5612130" cy="3153704"/>
+                      <a:ext cx="5612130" cy="2936875"/>
                     </a:xfrm>
                     <a:prstGeom prst="rect">
                       <a:avLst/>
                     </a:prstGeom>
-                    <a:noFill/>
-                    <a:ln>
-                      <a:noFill/>
-                    </a:ln>
                   </pic:spPr>
                 </pic:pic>
               </a:graphicData>
@@ -14587,7 +14841,7 @@
 </file>
 
 <file path=word/endnotes.xml><?xml version="1.0" encoding="utf-8"?>
-<w:endnotes xmlns:wpc="http://schemas.microsoft.com/office/word/2010/wordprocessingCanvas" xmlns:mc="http://schemas.openxmlformats.org/markup-compatibility/2006" xmlns:o="urn:schemas-microsoft-com:office:office" xmlns:r="http://schemas.openxmlformats.org/officeDocument/2006/relationships" xmlns:m="http://schemas.openxmlformats.org/officeDocument/2006/math" xmlns:v="urn:schemas-microsoft-com:vml" xmlns:wp14="http://schemas.microsoft.com/office/word/2010/wordprocessingDrawing" xmlns:wp="http://schemas.openxmlformats.org/drawingml/2006/wordprocessingDrawing" xmlns:w10="urn:schemas-microsoft-com:office:word" xmlns:w="http://schemas.openxmlformats.org/wordprocessingml/2006/main" xmlns:w14="http://schemas.microsoft.com/office/word/2010/wordml" xmlns:w15="http://schemas.microsoft.com/office/word/2012/wordml" xmlns:wpg="http://schemas.microsoft.com/office/word/2010/wordprocessingGroup" xmlns:wpi="http://schemas.microsoft.com/office/word/2010/wordprocessingInk" xmlns:wne="http://schemas.microsoft.com/office/word/2006/wordml" xmlns:wps="http://schemas.microsoft.com/office/word/2010/wordprocessingShape" mc:Ignorable="w14 w15 wp14">
+<w:endnotes xmlns:wpc="http://schemas.microsoft.com/office/word/2010/wordprocessingCanvas" xmlns:mc="http://schemas.openxmlformats.org/markup-compatibility/2006" xmlns:o="urn:schemas-microsoft-com:office:office" xmlns:r="http://schemas.openxmlformats.org/officeDocument/2006/relationships" xmlns:m="http://schemas.openxmlformats.org/officeDocument/2006/math" xmlns:v="urn:schemas-microsoft-com:vml" xmlns:wp14="http://schemas.microsoft.com/office/word/2010/wordprocessingDrawing" xmlns:wp="http://schemas.openxmlformats.org/drawingml/2006/wordprocessingDrawing" xmlns:w10="urn:schemas-microsoft-com:office:word" xmlns:w="http://schemas.openxmlformats.org/wordprocessingml/2006/main" xmlns:w14="http://schemas.microsoft.com/office/word/2010/wordml" xmlns:wpg="http://schemas.microsoft.com/office/word/2010/wordprocessingGroup" xmlns:wpi="http://schemas.microsoft.com/office/word/2010/wordprocessingInk" xmlns:wne="http://schemas.microsoft.com/office/word/2006/wordml" xmlns:wps="http://schemas.microsoft.com/office/word/2010/wordprocessingShape" mc:Ignorable="w14 wp14">
   <w:endnote w:type="separator" w:id="-1">
     <w:p>
       <w:pPr>
@@ -14612,7 +14866,7 @@
 </file>
 
 <file path=word/footnotes.xml><?xml version="1.0" encoding="utf-8"?>
-<w:footnotes xmlns:wpc="http://schemas.microsoft.com/office/word/2010/wordprocessingCanvas" xmlns:mc="http://schemas.openxmlformats.org/markup-compatibility/2006" xmlns:o="urn:schemas-microsoft-com:office:office" xmlns:r="http://schemas.openxmlformats.org/officeDocument/2006/relationships" xmlns:m="http://schemas.openxmlformats.org/officeDocument/2006/math" xmlns:v="urn:schemas-microsoft-com:vml" xmlns:wp14="http://schemas.microsoft.com/office/word/2010/wordprocessingDrawing" xmlns:wp="http://schemas.openxmlformats.org/drawingml/2006/wordprocessingDrawing" xmlns:w10="urn:schemas-microsoft-com:office:word" xmlns:w="http://schemas.openxmlformats.org/wordprocessingml/2006/main" xmlns:w14="http://schemas.microsoft.com/office/word/2010/wordml" xmlns:w15="http://schemas.microsoft.com/office/word/2012/wordml" xmlns:wpg="http://schemas.microsoft.com/office/word/2010/wordprocessingGroup" xmlns:wpi="http://schemas.microsoft.com/office/word/2010/wordprocessingInk" xmlns:wne="http://schemas.microsoft.com/office/word/2006/wordml" xmlns:wps="http://schemas.microsoft.com/office/word/2010/wordprocessingShape" mc:Ignorable="w14 w15 wp14">
+<w:footnotes xmlns:wpc="http://schemas.microsoft.com/office/word/2010/wordprocessingCanvas" xmlns:mc="http://schemas.openxmlformats.org/markup-compatibility/2006" xmlns:o="urn:schemas-microsoft-com:office:office" xmlns:r="http://schemas.openxmlformats.org/officeDocument/2006/relationships" xmlns:m="http://schemas.openxmlformats.org/officeDocument/2006/math" xmlns:v="urn:schemas-microsoft-com:vml" xmlns:wp14="http://schemas.microsoft.com/office/word/2010/wordprocessingDrawing" xmlns:wp="http://schemas.openxmlformats.org/drawingml/2006/wordprocessingDrawing" xmlns:w10="urn:schemas-microsoft-com:office:word" xmlns:w="http://schemas.openxmlformats.org/wordprocessingml/2006/main" xmlns:w14="http://schemas.microsoft.com/office/word/2010/wordml" xmlns:wpg="http://schemas.microsoft.com/office/word/2010/wordprocessingGroup" xmlns:wpi="http://schemas.microsoft.com/office/word/2010/wordprocessingInk" xmlns:wne="http://schemas.microsoft.com/office/word/2006/wordml" xmlns:wps="http://schemas.microsoft.com/office/word/2010/wordprocessingShape" mc:Ignorable="w14 wp14">
   <w:footnote w:type="separator" w:id="-1">
     <w:p>
       <w:pPr>
@@ -14637,8 +14891,8 @@
 </file>
 
 <file path=word/numbering.xml><?xml version="1.0" encoding="utf-8"?>
-<w:numbering xmlns:wpc="http://schemas.microsoft.com/office/word/2010/wordprocessingCanvas" xmlns:mc="http://schemas.openxmlformats.org/markup-compatibility/2006" xmlns:o="urn:schemas-microsoft-com:office:office" xmlns:r="http://schemas.openxmlformats.org/officeDocument/2006/relationships" xmlns:m="http://schemas.openxmlformats.org/officeDocument/2006/math" xmlns:v="urn:schemas-microsoft-com:vml" xmlns:wp14="http://schemas.microsoft.com/office/word/2010/wordprocessingDrawing" xmlns:wp="http://schemas.openxmlformats.org/drawingml/2006/wordprocessingDrawing" xmlns:w10="urn:schemas-microsoft-com:office:word" xmlns:w="http://schemas.openxmlformats.org/wordprocessingml/2006/main" xmlns:w14="http://schemas.microsoft.com/office/word/2010/wordml" xmlns:w15="http://schemas.microsoft.com/office/word/2012/wordml" xmlns:wpg="http://schemas.microsoft.com/office/word/2010/wordprocessingGroup" xmlns:wpi="http://schemas.microsoft.com/office/word/2010/wordprocessingInk" xmlns:wne="http://schemas.microsoft.com/office/word/2006/wordml" xmlns:wps="http://schemas.microsoft.com/office/word/2010/wordprocessingShape" mc:Ignorable="w14 w15 wp14">
-  <w:abstractNum w:abstractNumId="0" w15:restartNumberingAfterBreak="0">
+<w:numbering xmlns:wpc="http://schemas.microsoft.com/office/word/2010/wordprocessingCanvas" xmlns:mc="http://schemas.openxmlformats.org/markup-compatibility/2006" xmlns:o="urn:schemas-microsoft-com:office:office" xmlns:r="http://schemas.openxmlformats.org/officeDocument/2006/relationships" xmlns:m="http://schemas.openxmlformats.org/officeDocument/2006/math" xmlns:v="urn:schemas-microsoft-com:vml" xmlns:wp14="http://schemas.microsoft.com/office/word/2010/wordprocessingDrawing" xmlns:wp="http://schemas.openxmlformats.org/drawingml/2006/wordprocessingDrawing" xmlns:w10="urn:schemas-microsoft-com:office:word" xmlns:w="http://schemas.openxmlformats.org/wordprocessingml/2006/main" xmlns:w14="http://schemas.microsoft.com/office/word/2010/wordml" xmlns:wpg="http://schemas.microsoft.com/office/word/2010/wordprocessingGroup" xmlns:wpi="http://schemas.microsoft.com/office/word/2010/wordprocessingInk" xmlns:wne="http://schemas.microsoft.com/office/word/2006/wordml" xmlns:wps="http://schemas.microsoft.com/office/word/2010/wordprocessingShape" mc:Ignorable="w14 wp14">
+  <w:abstractNum w:abstractNumId="0">
     <w:nsid w:val="2FF74396"/>
     <w:multiLevelType w:val="hybridMultilevel"/>
     <w:tmpl w:val="686A198A"/>
@@ -14724,7 +14978,7 @@
       </w:pPr>
     </w:lvl>
   </w:abstractNum>
-  <w:abstractNum w:abstractNumId="1" w15:restartNumberingAfterBreak="0">
+  <w:abstractNum w:abstractNumId="1">
     <w:nsid w:val="31D57555"/>
     <w:multiLevelType w:val="multilevel"/>
     <w:tmpl w:val="280A001F"/>
@@ -14810,7 +15064,7 @@
       </w:pPr>
     </w:lvl>
   </w:abstractNum>
-  <w:abstractNum w:abstractNumId="2" w15:restartNumberingAfterBreak="0">
+  <w:abstractNum w:abstractNumId="2">
     <w:nsid w:val="349331B4"/>
     <w:multiLevelType w:val="multilevel"/>
     <w:tmpl w:val="E7B6E320"/>
@@ -14923,7 +15177,7 @@
       </w:rPr>
     </w:lvl>
   </w:abstractNum>
-  <w:abstractNum w:abstractNumId="3" w15:restartNumberingAfterBreak="0">
+  <w:abstractNum w:abstractNumId="3">
     <w:nsid w:val="35552942"/>
     <w:multiLevelType w:val="multilevel"/>
     <w:tmpl w:val="E7B6E320"/>
@@ -15036,7 +15290,7 @@
       </w:rPr>
     </w:lvl>
   </w:abstractNum>
-  <w:abstractNum w:abstractNumId="4" w15:restartNumberingAfterBreak="0">
+  <w:abstractNum w:abstractNumId="4">
     <w:nsid w:val="3B6730C0"/>
     <w:multiLevelType w:val="hybridMultilevel"/>
     <w:tmpl w:val="9AEE2570"/>
@@ -15125,7 +15379,7 @@
       </w:pPr>
     </w:lvl>
   </w:abstractNum>
-  <w:abstractNum w:abstractNumId="5" w15:restartNumberingAfterBreak="0">
+  <w:abstractNum w:abstractNumId="5">
     <w:nsid w:val="3F2C29F1"/>
     <w:multiLevelType w:val="multilevel"/>
     <w:tmpl w:val="E7B6E320"/>
@@ -15238,7 +15492,7 @@
       </w:rPr>
     </w:lvl>
   </w:abstractNum>
-  <w:abstractNum w:abstractNumId="6" w15:restartNumberingAfterBreak="0">
+  <w:abstractNum w:abstractNumId="6">
     <w:nsid w:val="47944C04"/>
     <w:multiLevelType w:val="hybridMultilevel"/>
     <w:tmpl w:val="0DC0E67A"/>
@@ -15324,7 +15578,7 @@
       </w:pPr>
     </w:lvl>
   </w:abstractNum>
-  <w:abstractNum w:abstractNumId="7" w15:restartNumberingAfterBreak="0">
+  <w:abstractNum w:abstractNumId="7">
     <w:nsid w:val="4F1C3AD9"/>
     <w:multiLevelType w:val="hybridMultilevel"/>
     <w:tmpl w:val="686A198A"/>
@@ -15410,7 +15664,7 @@
       </w:pPr>
     </w:lvl>
   </w:abstractNum>
-  <w:abstractNum w:abstractNumId="8" w15:restartNumberingAfterBreak="0">
+  <w:abstractNum w:abstractNumId="8">
     <w:nsid w:val="544D66C1"/>
     <w:multiLevelType w:val="hybridMultilevel"/>
     <w:tmpl w:val="9AEE2570"/>
@@ -15499,7 +15753,7 @@
       </w:pPr>
     </w:lvl>
   </w:abstractNum>
-  <w:abstractNum w:abstractNumId="9" w15:restartNumberingAfterBreak="0">
+  <w:abstractNum w:abstractNumId="9">
     <w:nsid w:val="60782DC2"/>
     <w:multiLevelType w:val="hybridMultilevel"/>
     <w:tmpl w:val="39303D4E"/>
@@ -15612,7 +15866,7 @@
       </w:rPr>
     </w:lvl>
   </w:abstractNum>
-  <w:abstractNum w:abstractNumId="10" w15:restartNumberingAfterBreak="0">
+  <w:abstractNum w:abstractNumId="10">
     <w:nsid w:val="669E09F0"/>
     <w:multiLevelType w:val="multilevel"/>
     <w:tmpl w:val="0C0A001F"/>
@@ -15762,7 +16016,7 @@
 </file>
 
 <file path=word/styles.xml><?xml version="1.0" encoding="utf-8"?>
-<w:styles xmlns:mc="http://schemas.openxmlformats.org/markup-compatibility/2006" xmlns:r="http://schemas.openxmlformats.org/officeDocument/2006/relationships" xmlns:w="http://schemas.openxmlformats.org/wordprocessingml/2006/main" xmlns:w14="http://schemas.microsoft.com/office/word/2010/wordml" xmlns:w15="http://schemas.microsoft.com/office/word/2012/wordml" mc:Ignorable="w14 w15">
+<w:styles xmlns:mc="http://schemas.openxmlformats.org/markup-compatibility/2006" xmlns:r="http://schemas.openxmlformats.org/officeDocument/2006/relationships" xmlns:w="http://schemas.openxmlformats.org/wordprocessingml/2006/main" xmlns:w14="http://schemas.microsoft.com/office/word/2010/wordml" mc:Ignorable="w14">
   <w:docDefaults>
     <w:rPrDefault>
       <w:rPr>
@@ -15778,378 +16032,144 @@
       </w:pPr>
     </w:pPrDefault>
   </w:docDefaults>
-  <w:latentStyles w:defLockedState="0" w:defUIPriority="99" w:defSemiHidden="0" w:defUnhideWhenUsed="0" w:defQFormat="0" w:count="371">
-    <w:lsdException w:name="Normal" w:uiPriority="0" w:qFormat="1"/>
-    <w:lsdException w:name="heading 1" w:uiPriority="9" w:qFormat="1"/>
-    <w:lsdException w:name="heading 2" w:semiHidden="1" w:uiPriority="9" w:unhideWhenUsed="1" w:qFormat="1"/>
-    <w:lsdException w:name="heading 3" w:semiHidden="1" w:uiPriority="9" w:unhideWhenUsed="1" w:qFormat="1"/>
-    <w:lsdException w:name="heading 4" w:semiHidden="1" w:uiPriority="9" w:unhideWhenUsed="1" w:qFormat="1"/>
-    <w:lsdException w:name="heading 5" w:semiHidden="1" w:uiPriority="9" w:unhideWhenUsed="1" w:qFormat="1"/>
-    <w:lsdException w:name="heading 6" w:semiHidden="1" w:uiPriority="9" w:unhideWhenUsed="1" w:qFormat="1"/>
-    <w:lsdException w:name="heading 7" w:semiHidden="1" w:uiPriority="9" w:unhideWhenUsed="1" w:qFormat="1"/>
-    <w:lsdException w:name="heading 8" w:semiHidden="1" w:uiPriority="9" w:unhideWhenUsed="1" w:qFormat="1"/>
-    <w:lsdException w:name="heading 9" w:semiHidden="1" w:uiPriority="9" w:unhideWhenUsed="1" w:qFormat="1"/>
-    <w:lsdException w:name="index 1" w:semiHidden="1" w:unhideWhenUsed="1"/>
-    <w:lsdException w:name="index 2" w:semiHidden="1" w:unhideWhenUsed="1"/>
-    <w:lsdException w:name="index 3" w:semiHidden="1" w:unhideWhenUsed="1"/>
-    <w:lsdException w:name="index 4" w:semiHidden="1" w:unhideWhenUsed="1"/>
-    <w:lsdException w:name="index 5" w:semiHidden="1" w:unhideWhenUsed="1"/>
-    <w:lsdException w:name="index 6" w:semiHidden="1" w:unhideWhenUsed="1"/>
-    <w:lsdException w:name="index 7" w:semiHidden="1" w:unhideWhenUsed="1"/>
-    <w:lsdException w:name="index 8" w:semiHidden="1" w:unhideWhenUsed="1"/>
-    <w:lsdException w:name="index 9" w:semiHidden="1" w:unhideWhenUsed="1"/>
-    <w:lsdException w:name="toc 1" w:semiHidden="1" w:uiPriority="39" w:unhideWhenUsed="1"/>
-    <w:lsdException w:name="toc 2" w:semiHidden="1" w:uiPriority="39" w:unhideWhenUsed="1"/>
-    <w:lsdException w:name="toc 3" w:semiHidden="1" w:uiPriority="39" w:unhideWhenUsed="1"/>
-    <w:lsdException w:name="toc 4" w:semiHidden="1" w:uiPriority="39" w:unhideWhenUsed="1"/>
-    <w:lsdException w:name="toc 5" w:semiHidden="1" w:uiPriority="39" w:unhideWhenUsed="1"/>
-    <w:lsdException w:name="toc 6" w:semiHidden="1" w:uiPriority="39" w:unhideWhenUsed="1"/>
-    <w:lsdException w:name="toc 7" w:semiHidden="1" w:uiPriority="39" w:unhideWhenUsed="1"/>
-    <w:lsdException w:name="toc 8" w:semiHidden="1" w:uiPriority="39" w:unhideWhenUsed="1"/>
-    <w:lsdException w:name="toc 9" w:semiHidden="1" w:uiPriority="39" w:unhideWhenUsed="1"/>
-    <w:lsdException w:name="Normal Indent" w:semiHidden="1" w:unhideWhenUsed="1"/>
-    <w:lsdException w:name="footnote text" w:semiHidden="1" w:unhideWhenUsed="1"/>
-    <w:lsdException w:name="annotation text" w:semiHidden="1" w:unhideWhenUsed="1"/>
-    <w:lsdException w:name="header" w:semiHidden="1" w:unhideWhenUsed="1"/>
-    <w:lsdException w:name="footer" w:semiHidden="1" w:unhideWhenUsed="1"/>
-    <w:lsdException w:name="index heading" w:semiHidden="1" w:unhideWhenUsed="1"/>
-    <w:lsdException w:name="caption" w:semiHidden="1" w:uiPriority="35" w:unhideWhenUsed="1" w:qFormat="1"/>
-    <w:lsdException w:name="table of figures" w:semiHidden="1" w:unhideWhenUsed="1"/>
-    <w:lsdException w:name="envelope address" w:semiHidden="1" w:unhideWhenUsed="1"/>
-    <w:lsdException w:name="envelope return" w:semiHidden="1" w:unhideWhenUsed="1"/>
-    <w:lsdException w:name="footnote reference" w:semiHidden="1" w:unhideWhenUsed="1"/>
-    <w:lsdException w:name="annotation reference" w:semiHidden="1" w:unhideWhenUsed="1"/>
-    <w:lsdException w:name="line number" w:semiHidden="1" w:unhideWhenUsed="1"/>
-    <w:lsdException w:name="page number" w:semiHidden="1" w:unhideWhenUsed="1"/>
-    <w:lsdException w:name="endnote reference" w:semiHidden="1" w:unhideWhenUsed="1"/>
-    <w:lsdException w:name="endnote text" w:semiHidden="1" w:unhideWhenUsed="1"/>
-    <w:lsdException w:name="table of authorities" w:semiHidden="1" w:unhideWhenUsed="1"/>
-    <w:lsdException w:name="macro" w:semiHidden="1" w:unhideWhenUsed="1"/>
-    <w:lsdException w:name="toa heading" w:semiHidden="1" w:unhideWhenUsed="1"/>
-    <w:lsdException w:name="List" w:semiHidden="1" w:unhideWhenUsed="1"/>
-    <w:lsdException w:name="List Bullet" w:semiHidden="1" w:unhideWhenUsed="1"/>
-    <w:lsdException w:name="List Number" w:semiHidden="1" w:unhideWhenUsed="1"/>
-    <w:lsdException w:name="List 2" w:semiHidden="1" w:unhideWhenUsed="1"/>
-    <w:lsdException w:name="List 3" w:semiHidden="1" w:unhideWhenUsed="1"/>
-    <w:lsdException w:name="List 4" w:semiHidden="1" w:unhideWhenUsed="1"/>
-    <w:lsdException w:name="List 5" w:semiHidden="1" w:unhideWhenUsed="1"/>
-    <w:lsdException w:name="List Bullet 2" w:semiHidden="1" w:unhideWhenUsed="1"/>
-    <w:lsdException w:name="List Bullet 3" w:semiHidden="1" w:unhideWhenUsed="1"/>
-    <w:lsdException w:name="List Bullet 4" w:semiHidden="1" w:unhideWhenUsed="1"/>
-    <w:lsdException w:name="List Bullet 5" w:semiHidden="1" w:unhideWhenUsed="1"/>
-    <w:lsdException w:name="List Number 2" w:semiHidden="1" w:unhideWhenUsed="1"/>
-    <w:lsdException w:name="List Number 3" w:semiHidden="1" w:unhideWhenUsed="1"/>
-    <w:lsdException w:name="List Number 4" w:semiHidden="1" w:unhideWhenUsed="1"/>
-    <w:lsdException w:name="List Number 5" w:semiHidden="1" w:unhideWhenUsed="1"/>
-    <w:lsdException w:name="Title" w:uiPriority="10" w:qFormat="1"/>
-    <w:lsdException w:name="Closing" w:semiHidden="1" w:unhideWhenUsed="1"/>
-    <w:lsdException w:name="Signature" w:semiHidden="1" w:unhideWhenUsed="1"/>
-    <w:lsdException w:name="Default Paragraph Font" w:semiHidden="1" w:uiPriority="1" w:unhideWhenUsed="1"/>
-    <w:lsdException w:name="Body Text" w:semiHidden="1" w:unhideWhenUsed="1"/>
-    <w:lsdException w:name="Body Text Indent" w:semiHidden="1" w:unhideWhenUsed="1"/>
-    <w:lsdException w:name="List Continue" w:semiHidden="1" w:unhideWhenUsed="1"/>
-    <w:lsdException w:name="List Continue 2" w:semiHidden="1" w:unhideWhenUsed="1"/>
-    <w:lsdException w:name="List Continue 3" w:semiHidden="1" w:unhideWhenUsed="1"/>
-    <w:lsdException w:name="List Continue 4" w:semiHidden="1" w:unhideWhenUsed="1"/>
-    <w:lsdException w:name="List Continue 5" w:semiHidden="1" w:unhideWhenUsed="1"/>
-    <w:lsdException w:name="Message Header" w:semiHidden="1" w:unhideWhenUsed="1"/>
-    <w:lsdException w:name="Subtitle" w:uiPriority="11" w:qFormat="1"/>
-    <w:lsdException w:name="Salutation" w:semiHidden="1" w:unhideWhenUsed="1"/>
-    <w:lsdException w:name="Date" w:semiHidden="1" w:unhideWhenUsed="1"/>
-    <w:lsdException w:name="Body Text First Indent" w:semiHidden="1" w:unhideWhenUsed="1"/>
-    <w:lsdException w:name="Body Text First Indent 2" w:semiHidden="1" w:unhideWhenUsed="1"/>
-    <w:lsdException w:name="Note Heading" w:semiHidden="1" w:unhideWhenUsed="1"/>
-    <w:lsdException w:name="Body Text 2" w:semiHidden="1" w:unhideWhenUsed="1"/>
-    <w:lsdException w:name="Body Text 3" w:semiHidden="1" w:unhideWhenUsed="1"/>
-    <w:lsdException w:name="Body Text Indent 2" w:semiHidden="1" w:unhideWhenUsed="1"/>
-    <w:lsdException w:name="Body Text Indent 3" w:semiHidden="1" w:unhideWhenUsed="1"/>
-    <w:lsdException w:name="Block Text" w:semiHidden="1" w:unhideWhenUsed="1"/>
-    <w:lsdException w:name="Hyperlink" w:semiHidden="1" w:unhideWhenUsed="1"/>
-    <w:lsdException w:name="FollowedHyperlink" w:semiHidden="1" w:unhideWhenUsed="1"/>
-    <w:lsdException w:name="Strong" w:uiPriority="22" w:qFormat="1"/>
-    <w:lsdException w:name="Emphasis" w:uiPriority="20" w:qFormat="1"/>
-    <w:lsdException w:name="Document Map" w:semiHidden="1" w:unhideWhenUsed="1"/>
-    <w:lsdException w:name="Plain Text" w:semiHidden="1" w:unhideWhenUsed="1"/>
-    <w:lsdException w:name="E-mail Signature" w:semiHidden="1" w:unhideWhenUsed="1"/>
-    <w:lsdException w:name="HTML Top of Form" w:semiHidden="1" w:unhideWhenUsed="1"/>
-    <w:lsdException w:name="HTML Bottom of Form" w:semiHidden="1" w:unhideWhenUsed="1"/>
-    <w:lsdException w:name="Normal (Web)" w:semiHidden="1" w:unhideWhenUsed="1"/>
-    <w:lsdException w:name="HTML Acronym" w:semiHidden="1" w:unhideWhenUsed="1"/>
-    <w:lsdException w:name="HTML Address" w:semiHidden="1" w:unhideWhenUsed="1"/>
-    <w:lsdException w:name="HTML Cite" w:semiHidden="1" w:unhideWhenUsed="1"/>
-    <w:lsdException w:name="HTML Code" w:semiHidden="1" w:unhideWhenUsed="1"/>
-    <w:lsdException w:name="HTML Definition" w:semiHidden="1" w:unhideWhenUsed="1"/>
-    <w:lsdException w:name="HTML Keyboard" w:semiHidden="1" w:unhideWhenUsed="1"/>
-    <w:lsdException w:name="HTML Preformatted" w:semiHidden="1" w:unhideWhenUsed="1"/>
-    <w:lsdException w:name="HTML Sample" w:semiHidden="1" w:unhideWhenUsed="1"/>
-    <w:lsdException w:name="HTML Typewriter" w:semiHidden="1" w:unhideWhenUsed="1"/>
-    <w:lsdException w:name="HTML Variable" w:semiHidden="1" w:unhideWhenUsed="1"/>
-    <w:lsdException w:name="Normal Table" w:semiHidden="1" w:unhideWhenUsed="1"/>
-    <w:lsdException w:name="annotation subject" w:semiHidden="1" w:unhideWhenUsed="1"/>
-    <w:lsdException w:name="No List" w:semiHidden="1" w:unhideWhenUsed="1"/>
-    <w:lsdException w:name="Outline List 1" w:semiHidden="1" w:unhideWhenUsed="1"/>
-    <w:lsdException w:name="Outline List 2" w:semiHidden="1" w:unhideWhenUsed="1"/>
-    <w:lsdException w:name="Outline List 3" w:semiHidden="1" w:unhideWhenUsed="1"/>
-    <w:lsdException w:name="Table Simple 1" w:semiHidden="1" w:unhideWhenUsed="1"/>
-    <w:lsdException w:name="Table Simple 2" w:semiHidden="1" w:unhideWhenUsed="1"/>
-    <w:lsdException w:name="Table Simple 3" w:semiHidden="1" w:unhideWhenUsed="1"/>
-    <w:lsdException w:name="Table Classic 1" w:semiHidden="1" w:unhideWhenUsed="1"/>
-    <w:lsdException w:name="Table Classic 2" w:semiHidden="1" w:unhideWhenUsed="1"/>
-    <w:lsdException w:name="Table Classic 3" w:semiHidden="1" w:unhideWhenUsed="1"/>
-    <w:lsdException w:name="Table Classic 4" w:semiHidden="1" w:unhideWhenUsed="1"/>
-    <w:lsdException w:name="Table Colorful 1" w:semiHidden="1" w:unhideWhenUsed="1"/>
-    <w:lsdException w:name="Table Colorful 2" w:semiHidden="1" w:unhideWhenUsed="1"/>
-    <w:lsdException w:name="Table Colorful 3" w:semiHidden="1" w:unhideWhenUsed="1"/>
-    <w:lsdException w:name="Table Columns 1" w:semiHidden="1" w:unhideWhenUsed="1"/>
-    <w:lsdException w:name="Table Columns 2" w:semiHidden="1" w:unhideWhenUsed="1"/>
-    <w:lsdException w:name="Table Columns 3" w:semiHidden="1" w:unhideWhenUsed="1"/>
-    <w:lsdException w:name="Table Columns 4" w:semiHidden="1" w:unhideWhenUsed="1"/>
-    <w:lsdException w:name="Table Columns 5" w:semiHidden="1" w:unhideWhenUsed="1"/>
-    <w:lsdException w:name="Table Grid 1" w:semiHidden="1" w:unhideWhenUsed="1"/>
-    <w:lsdException w:name="Table Grid 2" w:semiHidden="1" w:unhideWhenUsed="1"/>
-    <w:lsdException w:name="Table Grid 3" w:semiHidden="1" w:unhideWhenUsed="1"/>
-    <w:lsdException w:name="Table Grid 4" w:semiHidden="1" w:unhideWhenUsed="1"/>
-    <w:lsdException w:name="Table Grid 5" w:semiHidden="1" w:unhideWhenUsed="1"/>
-    <w:lsdException w:name="Table Grid 6" w:semiHidden="1" w:unhideWhenUsed="1"/>
-    <w:lsdException w:name="Table Grid 7" w:semiHidden="1" w:unhideWhenUsed="1"/>
-    <w:lsdException w:name="Table Grid 8" w:semiHidden="1" w:unhideWhenUsed="1"/>
-    <w:lsdException w:name="Table List 1" w:semiHidden="1" w:unhideWhenUsed="1"/>
-    <w:lsdException w:name="Table List 2" w:semiHidden="1" w:unhideWhenUsed="1"/>
-    <w:lsdException w:name="Table List 3" w:semiHidden="1" w:unhideWhenUsed="1"/>
-    <w:lsdException w:name="Table List 4" w:semiHidden="1" w:unhideWhenUsed="1"/>
-    <w:lsdException w:name="Table List 5" w:semiHidden="1" w:unhideWhenUsed="1"/>
-    <w:lsdException w:name="Table List 6" w:semiHidden="1" w:unhideWhenUsed="1"/>
-    <w:lsdException w:name="Table List 7" w:semiHidden="1" w:unhideWhenUsed="1"/>
-    <w:lsdException w:name="Table List 8" w:semiHidden="1" w:unhideWhenUsed="1"/>
-    <w:lsdException w:name="Table 3D effects 1" w:semiHidden="1" w:unhideWhenUsed="1"/>
-    <w:lsdException w:name="Table 3D effects 2" w:semiHidden="1" w:unhideWhenUsed="1"/>
-    <w:lsdException w:name="Table 3D effects 3" w:semiHidden="1" w:unhideWhenUsed="1"/>
-    <w:lsdException w:name="Table Contemporary" w:semiHidden="1" w:unhideWhenUsed="1"/>
-    <w:lsdException w:name="Table Elegant" w:semiHidden="1" w:unhideWhenUsed="1"/>
-    <w:lsdException w:name="Table Professional" w:semiHidden="1" w:unhideWhenUsed="1"/>
-    <w:lsdException w:name="Table Subtle 1" w:semiHidden="1" w:unhideWhenUsed="1"/>
-    <w:lsdException w:name="Table Subtle 2" w:semiHidden="1" w:unhideWhenUsed="1"/>
-    <w:lsdException w:name="Table Web 1" w:semiHidden="1" w:unhideWhenUsed="1"/>
-    <w:lsdException w:name="Table Web 2" w:semiHidden="1" w:unhideWhenUsed="1"/>
-    <w:lsdException w:name="Table Web 3" w:semiHidden="1" w:unhideWhenUsed="1"/>
-    <w:lsdException w:name="Balloon Text" w:semiHidden="1" w:unhideWhenUsed="1"/>
-    <w:lsdException w:name="Table Grid" w:uiPriority="59"/>
-    <w:lsdException w:name="Table Theme" w:semiHidden="1" w:unhideWhenUsed="1"/>
-    <w:lsdException w:name="Placeholder Text" w:semiHidden="1"/>
-    <w:lsdException w:name="No Spacing" w:uiPriority="1" w:qFormat="1"/>
-    <w:lsdException w:name="Light Shading" w:uiPriority="60"/>
-    <w:lsdException w:name="Light List" w:uiPriority="61"/>
-    <w:lsdException w:name="Light Grid" w:uiPriority="62"/>
-    <w:lsdException w:name="Medium Shading 1" w:uiPriority="63"/>
-    <w:lsdException w:name="Medium Shading 2" w:uiPriority="64"/>
-    <w:lsdException w:name="Medium List 1" w:uiPriority="65"/>
-    <w:lsdException w:name="Medium List 2" w:uiPriority="66"/>
-    <w:lsdException w:name="Medium Grid 1" w:uiPriority="67"/>
-    <w:lsdException w:name="Medium Grid 2" w:uiPriority="68"/>
-    <w:lsdException w:name="Medium Grid 3" w:uiPriority="69"/>
-    <w:lsdException w:name="Dark List" w:uiPriority="70"/>
-    <w:lsdException w:name="Colorful Shading" w:uiPriority="71"/>
-    <w:lsdException w:name="Colorful List" w:uiPriority="72"/>
-    <w:lsdException w:name="Colorful Grid" w:uiPriority="73"/>
-    <w:lsdException w:name="Light Shading Accent 1" w:uiPriority="60"/>
-    <w:lsdException w:name="Light List Accent 1" w:uiPriority="61"/>
-    <w:lsdException w:name="Light Grid Accent 1" w:uiPriority="62"/>
-    <w:lsdException w:name="Medium Shading 1 Accent 1" w:uiPriority="63"/>
-    <w:lsdException w:name="Medium Shading 2 Accent 1" w:uiPriority="64"/>
-    <w:lsdException w:name="Medium List 1 Accent 1" w:uiPriority="65"/>
-    <w:lsdException w:name="Revision" w:semiHidden="1"/>
-    <w:lsdException w:name="List Paragraph" w:uiPriority="34" w:qFormat="1"/>
-    <w:lsdException w:name="Quote" w:uiPriority="29" w:qFormat="1"/>
-    <w:lsdException w:name="Intense Quote" w:uiPriority="30" w:qFormat="1"/>
-    <w:lsdException w:name="Medium List 2 Accent 1" w:uiPriority="66"/>
-    <w:lsdException w:name="Medium Grid 1 Accent 1" w:uiPriority="67"/>
-    <w:lsdException w:name="Medium Grid 2 Accent 1" w:uiPriority="68"/>
-    <w:lsdException w:name="Medium Grid 3 Accent 1" w:uiPriority="69"/>
-    <w:lsdException w:name="Dark List Accent 1" w:uiPriority="70"/>
-    <w:lsdException w:name="Colorful Shading Accent 1" w:uiPriority="71"/>
-    <w:lsdException w:name="Colorful List Accent 1" w:uiPriority="72"/>
-    <w:lsdException w:name="Colorful Grid Accent 1" w:uiPriority="73"/>
-    <w:lsdException w:name="Light Shading Accent 2" w:uiPriority="60"/>
-    <w:lsdException w:name="Light List Accent 2" w:uiPriority="61"/>
-    <w:lsdException w:name="Light Grid Accent 2" w:uiPriority="62"/>
-    <w:lsdException w:name="Medium Shading 1 Accent 2" w:uiPriority="63"/>
-    <w:lsdException w:name="Medium Shading 2 Accent 2" w:uiPriority="64"/>
-    <w:lsdException w:name="Medium List 1 Accent 2" w:uiPriority="65"/>
-    <w:lsdException w:name="Medium List 2 Accent 2" w:uiPriority="66"/>
-    <w:lsdException w:name="Medium Grid 1 Accent 2" w:uiPriority="67"/>
-    <w:lsdException w:name="Medium Grid 2 Accent 2" w:uiPriority="68"/>
-    <w:lsdException w:name="Medium Grid 3 Accent 2" w:uiPriority="69"/>
-    <w:lsdException w:name="Dark List Accent 2" w:uiPriority="70"/>
-    <w:lsdException w:name="Colorful Shading Accent 2" w:uiPriority="71"/>
-    <w:lsdException w:name="Colorful List Accent 2" w:uiPriority="72"/>
-    <w:lsdException w:name="Colorful Grid Accent 2" w:uiPriority="73"/>
-    <w:lsdException w:name="Light Shading Accent 3" w:uiPriority="60"/>
-    <w:lsdException w:name="Light List Accent 3" w:uiPriority="61"/>
-    <w:lsdException w:name="Light Grid Accent 3" w:uiPriority="62"/>
-    <w:lsdException w:name="Medium Shading 1 Accent 3" w:uiPriority="63"/>
-    <w:lsdException w:name="Medium Shading 2 Accent 3" w:uiPriority="64"/>
-    <w:lsdException w:name="Medium List 1 Accent 3" w:uiPriority="65"/>
-    <w:lsdException w:name="Medium List 2 Accent 3" w:uiPriority="66"/>
-    <w:lsdException w:name="Medium Grid 1 Accent 3" w:uiPriority="67"/>
-    <w:lsdException w:name="Medium Grid 2 Accent 3" w:uiPriority="68"/>
-    <w:lsdException w:name="Medium Grid 3 Accent 3" w:uiPriority="69"/>
-    <w:lsdException w:name="Dark List Accent 3" w:uiPriority="70"/>
-    <w:lsdException w:name="Colorful Shading Accent 3" w:uiPriority="71"/>
-    <w:lsdException w:name="Colorful List Accent 3" w:uiPriority="72"/>
-    <w:lsdException w:name="Colorful Grid Accent 3" w:uiPriority="73"/>
-    <w:lsdException w:name="Light Shading Accent 4" w:uiPriority="60"/>
-    <w:lsdException w:name="Light List Accent 4" w:uiPriority="61"/>
-    <w:lsdException w:name="Light Grid Accent 4" w:uiPriority="62"/>
-    <w:lsdException w:name="Medium Shading 1 Accent 4" w:uiPriority="63"/>
-    <w:lsdException w:name="Medium Shading 2 Accent 4" w:uiPriority="64"/>
-    <w:lsdException w:name="Medium List 1 Accent 4" w:uiPriority="65"/>
-    <w:lsdException w:name="Medium List 2 Accent 4" w:uiPriority="66"/>
-    <w:lsdException w:name="Medium Grid 1 Accent 4" w:uiPriority="67"/>
-    <w:lsdException w:name="Medium Grid 2 Accent 4" w:uiPriority="68"/>
-    <w:lsdException w:name="Medium Grid 3 Accent 4" w:uiPriority="69"/>
-    <w:lsdException w:name="Dark List Accent 4" w:uiPriority="70"/>
-    <w:lsdException w:name="Colorful Shading Accent 4" w:uiPriority="71"/>
-    <w:lsdException w:name="Colorful List Accent 4" w:uiPriority="72"/>
-    <w:lsdException w:name="Colorful Grid Accent 4" w:uiPriority="73"/>
-    <w:lsdException w:name="Light Shading Accent 5" w:uiPriority="60"/>
-    <w:lsdException w:name="Light List Accent 5" w:uiPriority="61"/>
-    <w:lsdException w:name="Light Grid Accent 5" w:uiPriority="62"/>
-    <w:lsdException w:name="Medium Shading 1 Accent 5" w:uiPriority="63"/>
-    <w:lsdException w:name="Medium Shading 2 Accent 5" w:uiPriority="64"/>
-    <w:lsdException w:name="Medium List 1 Accent 5" w:uiPriority="65"/>
-    <w:lsdException w:name="Medium List 2 Accent 5" w:uiPriority="66"/>
-    <w:lsdException w:name="Medium Grid 1 Accent 5" w:uiPriority="67"/>
-    <w:lsdException w:name="Medium Grid 2 Accent 5" w:uiPriority="68"/>
-    <w:lsdException w:name="Medium Grid 3 Accent 5" w:uiPriority="69"/>
-    <w:lsdException w:name="Dark List Accent 5" w:uiPriority="70"/>
-    <w:lsdException w:name="Colorful Shading Accent 5" w:uiPriority="71"/>
-    <w:lsdException w:name="Colorful List Accent 5" w:uiPriority="72"/>
-    <w:lsdException w:name="Colorful Grid Accent 5" w:uiPriority="73"/>
-    <w:lsdException w:name="Light Shading Accent 6" w:uiPriority="60"/>
-    <w:lsdException w:name="Light List Accent 6" w:uiPriority="61"/>
-    <w:lsdException w:name="Light Grid Accent 6" w:uiPriority="62"/>
-    <w:lsdException w:name="Medium Shading 1 Accent 6" w:uiPriority="63"/>
-    <w:lsdException w:name="Medium Shading 2 Accent 6" w:uiPriority="64"/>
-    <w:lsdException w:name="Medium List 1 Accent 6" w:uiPriority="65"/>
-    <w:lsdException w:name="Medium List 2 Accent 6" w:uiPriority="66"/>
-    <w:lsdException w:name="Medium Grid 1 Accent 6" w:uiPriority="67"/>
-    <w:lsdException w:name="Medium Grid 2 Accent 6" w:uiPriority="68"/>
-    <w:lsdException w:name="Medium Grid 3 Accent 6" w:uiPriority="69"/>
-    <w:lsdException w:name="Dark List Accent 6" w:uiPriority="70"/>
-    <w:lsdException w:name="Colorful Shading Accent 6" w:uiPriority="71"/>
-    <w:lsdException w:name="Colorful List Accent 6" w:uiPriority="72"/>
-    <w:lsdException w:name="Colorful Grid Accent 6" w:uiPriority="73"/>
-    <w:lsdException w:name="Subtle Emphasis" w:uiPriority="19" w:qFormat="1"/>
-    <w:lsdException w:name="Intense Emphasis" w:uiPriority="21" w:qFormat="1"/>
-    <w:lsdException w:name="Subtle Reference" w:uiPriority="31" w:qFormat="1"/>
-    <w:lsdException w:name="Intense Reference" w:uiPriority="32" w:qFormat="1"/>
-    <w:lsdException w:name="Book Title" w:uiPriority="33" w:qFormat="1"/>
-    <w:lsdException w:name="Bibliography" w:semiHidden="1" w:uiPriority="37" w:unhideWhenUsed="1"/>
-    <w:lsdException w:name="TOC Heading" w:semiHidden="1" w:uiPriority="39" w:unhideWhenUsed="1" w:qFormat="1"/>
-    <w:lsdException w:name="Plain Table 1" w:uiPriority="41"/>
-    <w:lsdException w:name="Plain Table 2" w:uiPriority="42"/>
-    <w:lsdException w:name="Plain Table 3" w:uiPriority="43"/>
-    <w:lsdException w:name="Plain Table 4" w:uiPriority="44"/>
-    <w:lsdException w:name="Plain Table 5" w:uiPriority="45"/>
-    <w:lsdException w:name="Grid Table Light" w:uiPriority="40"/>
-    <w:lsdException w:name="Grid Table 1 Light" w:uiPriority="46"/>
-    <w:lsdException w:name="Grid Table 2" w:uiPriority="47"/>
-    <w:lsdException w:name="Grid Table 3" w:uiPriority="48"/>
-    <w:lsdException w:name="Grid Table 4" w:uiPriority="49"/>
-    <w:lsdException w:name="Grid Table 5 Dark" w:uiPriority="50"/>
-    <w:lsdException w:name="Grid Table 6 Colorful" w:uiPriority="51"/>
-    <w:lsdException w:name="Grid Table 7 Colorful" w:uiPriority="52"/>
-    <w:lsdException w:name="Grid Table 1 Light Accent 1" w:uiPriority="46"/>
-    <w:lsdException w:name="Grid Table 2 Accent 1" w:uiPriority="47"/>
-    <w:lsdException w:name="Grid Table 3 Accent 1" w:uiPriority="48"/>
-    <w:lsdException w:name="Grid Table 4 Accent 1" w:uiPriority="49"/>
-    <w:lsdException w:name="Grid Table 5 Dark Accent 1" w:uiPriority="50"/>
-    <w:lsdException w:name="Grid Table 6 Colorful Accent 1" w:uiPriority="51"/>
-    <w:lsdException w:name="Grid Table 7 Colorful Accent 1" w:uiPriority="52"/>
-    <w:lsdException w:name="Grid Table 1 Light Accent 2" w:uiPriority="46"/>
-    <w:lsdException w:name="Grid Table 2 Accent 2" w:uiPriority="47"/>
-    <w:lsdException w:name="Grid Table 3 Accent 2" w:uiPriority="48"/>
-    <w:lsdException w:name="Grid Table 4 Accent 2" w:uiPriority="49"/>
-    <w:lsdException w:name="Grid Table 5 Dark Accent 2" w:uiPriority="50"/>
-    <w:lsdException w:name="Grid Table 6 Colorful Accent 2" w:uiPriority="51"/>
-    <w:lsdException w:name="Grid Table 7 Colorful Accent 2" w:uiPriority="52"/>
-    <w:lsdException w:name="Grid Table 1 Light Accent 3" w:uiPriority="46"/>
-    <w:lsdException w:name="Grid Table 2 Accent 3" w:uiPriority="47"/>
-    <w:lsdException w:name="Grid Table 3 Accent 3" w:uiPriority="48"/>
-    <w:lsdException w:name="Grid Table 4 Accent 3" w:uiPriority="49"/>
-    <w:lsdException w:name="Grid Table 5 Dark Accent 3" w:uiPriority="50"/>
-    <w:lsdException w:name="Grid Table 6 Colorful Accent 3" w:uiPriority="51"/>
-    <w:lsdException w:name="Grid Table 7 Colorful Accent 3" w:uiPriority="52"/>
-    <w:lsdException w:name="Grid Table 1 Light Accent 4" w:uiPriority="46"/>
-    <w:lsdException w:name="Grid Table 2 Accent 4" w:uiPriority="47"/>
-    <w:lsdException w:name="Grid Table 3 Accent 4" w:uiPriority="48"/>
-    <w:lsdException w:name="Grid Table 4 Accent 4" w:uiPriority="49"/>
-    <w:lsdException w:name="Grid Table 5 Dark Accent 4" w:uiPriority="50"/>
-    <w:lsdException w:name="Grid Table 6 Colorful Accent 4" w:uiPriority="51"/>
-    <w:lsdException w:name="Grid Table 7 Colorful Accent 4" w:uiPriority="52"/>
-    <w:lsdException w:name="Grid Table 1 Light Accent 5" w:uiPriority="46"/>
-    <w:lsdException w:name="Grid Table 2 Accent 5" w:uiPriority="47"/>
-    <w:lsdException w:name="Grid Table 3 Accent 5" w:uiPriority="48"/>
-    <w:lsdException w:name="Grid Table 4 Accent 5" w:uiPriority="49"/>
-    <w:lsdException w:name="Grid Table 5 Dark Accent 5" w:uiPriority="50"/>
-    <w:lsdException w:name="Grid Table 6 Colorful Accent 5" w:uiPriority="51"/>
-    <w:lsdException w:name="Grid Table 7 Colorful Accent 5" w:uiPriority="52"/>
-    <w:lsdException w:name="Grid Table 1 Light Accent 6" w:uiPriority="46"/>
-    <w:lsdException w:name="Grid Table 2 Accent 6" w:uiPriority="47"/>
-    <w:lsdException w:name="Grid Table 3 Accent 6" w:uiPriority="48"/>
-    <w:lsdException w:name="Grid Table 4 Accent 6" w:uiPriority="49"/>
-    <w:lsdException w:name="Grid Table 5 Dark Accent 6" w:uiPriority="50"/>
-    <w:lsdException w:name="Grid Table 6 Colorful Accent 6" w:uiPriority="51"/>
-    <w:lsdException w:name="Grid Table 7 Colorful Accent 6" w:uiPriority="52"/>
-    <w:lsdException w:name="List Table 1 Light" w:uiPriority="46"/>
-    <w:lsdException w:name="List Table 2" w:uiPriority="47"/>
-    <w:lsdException w:name="List Table 3" w:uiPriority="48"/>
-    <w:lsdException w:name="List Table 4" w:uiPriority="49"/>
-    <w:lsdException w:name="List Table 5 Dark" w:uiPriority="50"/>
-    <w:lsdException w:name="List Table 6 Colorful" w:uiPriority="51"/>
-    <w:lsdException w:name="List Table 7 Colorful" w:uiPriority="52"/>
-    <w:lsdException w:name="List Table 1 Light Accent 1" w:uiPriority="46"/>
-    <w:lsdException w:name="List Table 2 Accent 1" w:uiPriority="47"/>
-    <w:lsdException w:name="List Table 3 Accent 1" w:uiPriority="48"/>
-    <w:lsdException w:name="List Table 4 Accent 1" w:uiPriority="49"/>
-    <w:lsdException w:name="List Table 5 Dark Accent 1" w:uiPriority="50"/>
-    <w:lsdException w:name="List Table 6 Colorful Accent 1" w:uiPriority="51"/>
-    <w:lsdException w:name="List Table 7 Colorful Accent 1" w:uiPriority="52"/>
-    <w:lsdException w:name="List Table 1 Light Accent 2" w:uiPriority="46"/>
-    <w:lsdException w:name="List Table 2 Accent 2" w:uiPriority="47"/>
-    <w:lsdException w:name="List Table 3 Accent 2" w:uiPriority="48"/>
-    <w:lsdException w:name="List Table 4 Accent 2" w:uiPriority="49"/>
-    <w:lsdException w:name="List Table 5 Dark Accent 2" w:uiPriority="50"/>
-    <w:lsdException w:name="List Table 6 Colorful Accent 2" w:uiPriority="51"/>
-    <w:lsdException w:name="List Table 7 Colorful Accent 2" w:uiPriority="52"/>
-    <w:lsdException w:name="List Table 1 Light Accent 3" w:uiPriority="46"/>
-    <w:lsdException w:name="List Table 2 Accent 3" w:uiPriority="47"/>
-    <w:lsdException w:name="List Table 3 Accent 3" w:uiPriority="48"/>
-    <w:lsdException w:name="List Table 4 Accent 3" w:uiPriority="49"/>
-    <w:lsdException w:name="List Table 5 Dark Accent 3" w:uiPriority="50"/>
-    <w:lsdException w:name="List Table 6 Colorful Accent 3" w:uiPriority="51"/>
-    <w:lsdException w:name="List Table 7 Colorful Accent 3" w:uiPriority="52"/>
-    <w:lsdException w:name="List Table 1 Light Accent 4" w:uiPriority="46"/>
-    <w:lsdException w:name="List Table 2 Accent 4" w:uiPriority="47"/>
-    <w:lsdException w:name="List Table 3 Accent 4" w:uiPriority="48"/>
-    <w:lsdException w:name="List Table 4 Accent 4" w:uiPriority="49"/>
-    <w:lsdException w:name="List Table 5 Dark Accent 4" w:uiPriority="50"/>
-    <w:lsdException w:name="List Table 6 Colorful Accent 4" w:uiPriority="51"/>
-    <w:lsdException w:name="List Table 7 Colorful Accent 4" w:uiPriority="52"/>
-    <w:lsdException w:name="List Table 1 Light Accent 5" w:uiPriority="46"/>
-    <w:lsdException w:name="List Table 2 Accent 5" w:uiPriority="47"/>
-    <w:lsdException w:name="List Table 3 Accent 5" w:uiPriority="48"/>
-    <w:lsdException w:name="List Table 4 Accent 5" w:uiPriority="49"/>
-    <w:lsdException w:name="List Table 5 Dark Accent 5" w:uiPriority="50"/>
-    <w:lsdException w:name="List Table 6 Colorful Accent 5" w:uiPriority="51"/>
-    <w:lsdException w:name="List Table 7 Colorful Accent 5" w:uiPriority="52"/>
-    <w:lsdException w:name="List Table 1 Light Accent 6" w:uiPriority="46"/>
-    <w:lsdException w:name="List Table 2 Accent 6" w:uiPriority="47"/>
-    <w:lsdException w:name="List Table 3 Accent 6" w:uiPriority="48"/>
-    <w:lsdException w:name="List Table 4 Accent 6" w:uiPriority="49"/>
-    <w:lsdException w:name="List Table 5 Dark Accent 6" w:uiPriority="50"/>
-    <w:lsdException w:name="List Table 6 Colorful Accent 6" w:uiPriority="51"/>
-    <w:lsdException w:name="List Table 7 Colorful Accent 6" w:uiPriority="52"/>
+  <w:latentStyles w:defLockedState="0" w:defUIPriority="99" w:defSemiHidden="1" w:defUnhideWhenUsed="1" w:defQFormat="0" w:count="267">
+    <w:lsdException w:name="Normal" w:semiHidden="0" w:uiPriority="0" w:unhideWhenUsed="0" w:qFormat="1"/>
+    <w:lsdException w:name="heading 1" w:semiHidden="0" w:uiPriority="9" w:unhideWhenUsed="0" w:qFormat="1"/>
+    <w:lsdException w:name="heading 2" w:uiPriority="9" w:qFormat="1"/>
+    <w:lsdException w:name="heading 3" w:uiPriority="9" w:qFormat="1"/>
+    <w:lsdException w:name="heading 4" w:uiPriority="9" w:qFormat="1"/>
+    <w:lsdException w:name="heading 5" w:uiPriority="9" w:qFormat="1"/>
+    <w:lsdException w:name="heading 6" w:uiPriority="9" w:qFormat="1"/>
+    <w:lsdException w:name="heading 7" w:uiPriority="9" w:qFormat="1"/>
+    <w:lsdException w:name="heading 8" w:uiPriority="9" w:qFormat="1"/>
+    <w:lsdException w:name="heading 9" w:uiPriority="9" w:qFormat="1"/>
+    <w:lsdException w:name="toc 1" w:uiPriority="39"/>
+    <w:lsdException w:name="toc 2" w:uiPriority="39"/>
+    <w:lsdException w:name="toc 3" w:uiPriority="39"/>
+    <w:lsdException w:name="toc 4" w:uiPriority="39"/>
+    <w:lsdException w:name="toc 5" w:uiPriority="39"/>
+    <w:lsdException w:name="toc 6" w:uiPriority="39"/>
+    <w:lsdException w:name="toc 7" w:uiPriority="39"/>
+    <w:lsdException w:name="toc 8" w:uiPriority="39"/>
+    <w:lsdException w:name="toc 9" w:uiPriority="39"/>
+    <w:lsdException w:name="caption" w:uiPriority="35" w:qFormat="1"/>
+    <w:lsdException w:name="Title" w:semiHidden="0" w:uiPriority="10" w:unhideWhenUsed="0" w:qFormat="1"/>
+    <w:lsdException w:name="Default Paragraph Font" w:uiPriority="1"/>
+    <w:lsdException w:name="Subtitle" w:semiHidden="0" w:uiPriority="11" w:unhideWhenUsed="0" w:qFormat="1"/>
+    <w:lsdException w:name="Strong" w:semiHidden="0" w:uiPriority="22" w:unhideWhenUsed="0" w:qFormat="1"/>
+    <w:lsdException w:name="Emphasis" w:semiHidden="0" w:uiPriority="20" w:unhideWhenUsed="0" w:qFormat="1"/>
+    <w:lsdException w:name="Table Grid" w:semiHidden="0" w:uiPriority="59" w:unhideWhenUsed="0"/>
+    <w:lsdException w:name="Placeholder Text" w:unhideWhenUsed="0"/>
+    <w:lsdException w:name="No Spacing" w:semiHidden="0" w:uiPriority="1" w:unhideWhenUsed="0" w:qFormat="1"/>
+    <w:lsdException w:name="Light Shading" w:semiHidden="0" w:uiPriority="60" w:unhideWhenUsed="0"/>
+    <w:lsdException w:name="Light List" w:semiHidden="0" w:uiPriority="61" w:unhideWhenUsed="0"/>
+    <w:lsdException w:name="Light Grid" w:semiHidden="0" w:uiPriority="62" w:unhideWhenUsed="0"/>
+    <w:lsdException w:name="Medium Shading 1" w:semiHidden="0" w:uiPriority="63" w:unhideWhenUsed="0"/>
+    <w:lsdException w:name="Medium Shading 2" w:semiHidden="0" w:uiPriority="64" w:unhideWhenUsed="0"/>
+    <w:lsdException w:name="Medium List 1" w:semiHidden="0" w:uiPriority="65" w:unhideWhenUsed="0"/>
+    <w:lsdException w:name="Medium List 2" w:semiHidden="0" w:uiPriority="66" w:unhideWhenUsed="0"/>
+    <w:lsdException w:name="Medium Grid 1" w:semiHidden="0" w:uiPriority="67" w:unhideWhenUsed="0"/>
+    <w:lsdException w:name="Medium Grid 2" w:semiHidden="0" w:uiPriority="68" w:unhideWhenUsed="0"/>
+    <w:lsdException w:name="Medium Grid 3" w:semiHidden="0" w:uiPriority="69" w:unhideWhenUsed="0"/>
+    <w:lsdException w:name="Dark List" w:semiHidden="0" w:uiPriority="70" w:unhideWhenUsed="0"/>
+    <w:lsdException w:name="Colorful Shading" w:semiHidden="0" w:uiPriority="71" w:unhideWhenUsed="0"/>
+    <w:lsdException w:name="Colorful List" w:semiHidden="0" w:uiPriority="72" w:unhideWhenUsed="0"/>
+    <w:lsdException w:name="Colorful Grid" w:semiHidden="0" w:uiPriority="73" w:unhideWhenUsed="0"/>
+    <w:lsdException w:name="Light Shading Accent 1" w:semiHidden="0" w:uiPriority="60" w:unhideWhenUsed="0"/>
+    <w:lsdException w:name="Light List Accent 1" w:semiHidden="0" w:uiPriority="61" w:unhideWhenUsed="0"/>
+    <w:lsdException w:name="Light Grid Accent 1" w:semiHidden="0" w:uiPriority="62" w:unhideWhenUsed="0"/>
+    <w:lsdException w:name="Medium Shading 1 Accent 1" w:semiHidden="0" w:uiPriority="63" w:unhideWhenUsed="0"/>
+    <w:lsdException w:name="Medium Shading 2 Accent 1" w:semiHidden="0" w:uiPriority="64" w:unhideWhenUsed="0"/>
+    <w:lsdException w:name="Medium List 1 Accent 1" w:semiHidden="0" w:uiPriority="65" w:unhideWhenUsed="0"/>
+    <w:lsdException w:name="Revision" w:unhideWhenUsed="0"/>
+    <w:lsdException w:name="List Paragraph" w:semiHidden="0" w:uiPriority="34" w:unhideWhenUsed="0" w:qFormat="1"/>
+    <w:lsdException w:name="Quote" w:semiHidden="0" w:uiPriority="29" w:unhideWhenUsed="0" w:qFormat="1"/>
+    <w:lsdException w:name="Intense Quote" w:semiHidden="0" w:uiPriority="30" w:unhideWhenUsed="0" w:qFormat="1"/>
+    <w:lsdException w:name="Medium List 2 Accent 1" w:semiHidden="0" w:uiPriority="66" w:unhideWhenUsed="0"/>
+    <w:lsdException w:name="Medium Grid 1 Accent 1" w:semiHidden="0" w:uiPriority="67" w:unhideWhenUsed="0"/>
+    <w:lsdException w:name="Medium Grid 2 Accent 1" w:semiHidden="0" w:uiPriority="68" w:unhideWhenUsed="0"/>
+    <w:lsdException w:name="Medium Grid 3 Accent 1" w:semiHidden="0" w:uiPriority="69" w:unhideWhenUsed="0"/>
+    <w:lsdException w:name="Dark List Accent 1" w:semiHidden="0" w:uiPriority="70" w:unhideWhenUsed="0"/>
+    <w:lsdException w:name="Colorful Shading Accent 1" w:semiHidden="0" w:uiPriority="71" w:unhideWhenUsed="0"/>
+    <w:lsdException w:name="Colorful List Accent 1" w:semiHidden="0" w:uiPriority="72" w:unhideWhenUsed="0"/>
+    <w:lsdException w:name="Colorful Grid Accent 1" w:semiHidden="0" w:uiPriority="73" w:unhideWhenUsed="0"/>
+    <w:lsdException w:name="Light Shading Accent 2" w:semiHidden="0" w:uiPriority="60" w:unhideWhenUsed="0"/>
+    <w:lsdException w:name="Light List Accent 2" w:semiHidden="0" w:uiPriority="61" w:unhideWhenUsed="0"/>
+    <w:lsdException w:name="Light Grid Accent 2" w:semiHidden="0" w:uiPriority="62" w:unhideWhenUsed="0"/>
+    <w:lsdException w:name="Medium Shading 1 Accent 2" w:semiHidden="0" w:uiPriority="63" w:unhideWhenUsed="0"/>
+    <w:lsdException w:name="Medium Shading 2 Accent 2" w:semiHidden="0" w:uiPriority="64" w:unhideWhenUsed="0"/>
+    <w:lsdException w:name="Medium List 1 Accent 2" w:semiHidden="0" w:uiPriority="65" w:unhideWhenUsed="0"/>
+    <w:lsdException w:name="Medium List 2 Accent 2" w:semiHidden="0" w:uiPriority="66" w:unhideWhenUsed="0"/>
+    <w:lsdException w:name="Medium Grid 1 Accent 2" w:semiHidden="0" w:uiPriority="67" w:unhideWhenUsed="0"/>
+    <w:lsdException w:name="Medium Grid 2 Accent 2" w:semiHidden="0" w:uiPriority="68" w:unhideWhenUsed="0"/>
+    <w:lsdException w:name="Medium Grid 3 Accent 2" w:semiHidden="0" w:uiPriority="69" w:unhideWhenUsed="0"/>
+    <w:lsdException w:name="Dark List Accent 2" w:semiHidden="0" w:uiPriority="70" w:unhideWhenUsed="0"/>
+    <w:lsdException w:name="Colorful Shading Accent 2" w:semiHidden="0" w:uiPriority="71" w:unhideWhenUsed="0"/>
+    <w:lsdException w:name="Colorful List Accent 2" w:semiHidden="0" w:uiPriority="72" w:unhideWhenUsed="0"/>
+    <w:lsdException w:name="Colorful Grid Accent 2" w:semiHidden="0" w:uiPriority="73" w:unhideWhenUsed="0"/>
+    <w:lsdException w:name="Light Shading Accent 3" w:semiHidden="0" w:uiPriority="60" w:unhideWhenUsed="0"/>
+    <w:lsdException w:name="Light List Accent 3" w:semiHidden="0" w:uiPriority="61" w:unhideWhenUsed="0"/>
+    <w:lsdException w:name="Light Grid Accent 3" w:semiHidden="0" w:uiPriority="62" w:unhideWhenUsed="0"/>
+    <w:lsdException w:name="Medium Shading 1 Accent 3" w:semiHidden="0" w:uiPriority="63" w:unhideWhenUsed="0"/>
+    <w:lsdException w:name="Medium Shading 2 Accent 3" w:semiHidden="0" w:uiPriority="64" w:unhideWhenUsed="0"/>
+    <w:lsdException w:name="Medium List 1 Accent 3" w:semiHidden="0" w:uiPriority="65" w:unhideWhenUsed="0"/>
+    <w:lsdException w:name="Medium List 2 Accent 3" w:semiHidden="0" w:uiPriority="66" w:unhideWhenUsed="0"/>
+    <w:lsdException w:name="Medium Grid 1 Accent 3" w:semiHidden="0" w:uiPriority="67" w:unhideWhenUsed="0"/>
+    <w:lsdException w:name="Medium Grid 2 Accent 3" w:semiHidden="0" w:uiPriority="68" w:unhideWhenUsed="0"/>
+    <w:lsdException w:name="Medium Grid 3 Accent 3" w:semiHidden="0" w:uiPriority="69" w:unhideWhenUsed="0"/>
+    <w:lsdException w:name="Dark List Accent 3" w:semiHidden="0" w:uiPriority="70" w:unhideWhenUsed="0"/>
+    <w:lsdException w:name="Colorful Shading Accent 3" w:semiHidden="0" w:uiPriority="71" w:unhideWhenUsed="0"/>
+    <w:lsdException w:name="Colorful List Accent 3" w:semiHidden="0" w:uiPriority="72" w:unhideWhenUsed="0"/>
+    <w:lsdException w:name="Colorful Grid Accent 3" w:semiHidden="0" w:uiPriority="73" w:unhideWhenUsed="0"/>
+    <w:lsdException w:name="Light Shading Accent 4" w:semiHidden="0" w:uiPriority="60" w:unhideWhenUsed="0"/>
+    <w:lsdException w:name="Light List Accent 4" w:semiHidden="0" w:uiPriority="61" w:unhideWhenUsed="0"/>
+    <w:lsdException w:name="Light Grid Accent 4" w:semiHidden="0" w:uiPriority="62" w:unhideWhenUsed="0"/>
+    <w:lsdException w:name="Medium Shading 1 Accent 4" w:semiHidden="0" w:uiPriority="63" w:unhideWhenUsed="0"/>
+    <w:lsdException w:name="Medium Shading 2 Accent 4" w:semiHidden="0" w:uiPriority="64" w:unhideWhenUsed="0"/>
+    <w:lsdException w:name="Medium List 1 Accent 4" w:semiHidden="0" w:uiPriority="65" w:unhideWhenUsed="0"/>
+    <w:lsdException w:name="Medium List 2 Accent 4" w:semiHidden="0" w:uiPriority="66" w:unhideWhenUsed="0"/>
+    <w:lsdException w:name="Medium Grid 1 Accent 4" w:semiHidden="0" w:uiPriority="67" w:unhideWhenUsed="0"/>
+    <w:lsdException w:name="Medium Grid 2 Accent 4" w:semiHidden="0" w:uiPriority="68" w:unhideWhenUsed="0"/>
+    <w:lsdException w:name="Medium Grid 3 Accent 4" w:semiHidden="0" w:uiPriority="69" w:unhideWhenUsed="0"/>
+    <w:lsdException w:name="Dark List Accent 4" w:semiHidden="0" w:uiPriority="70" w:unhideWhenUsed="0"/>
+    <w:lsdException w:name="Colorful Shading Accent 4" w:semiHidden="0" w:uiPriority="71" w:unhideWhenUsed="0"/>
+    <w:lsdException w:name="Colorful List Accent 4" w:semiHidden="0" w:uiPriority="72" w:unhideWhenUsed="0"/>
+    <w:lsdException w:name="Colorful Grid Accent 4" w:semiHidden="0" w:uiPriority="73" w:unhideWhenUsed="0"/>
+    <w:lsdException w:name="Light Shading Accent 5" w:semiHidden="0" w:uiPriority="60" w:unhideWhenUsed="0"/>
+    <w:lsdException w:name="Light List Accent 5" w:semiHidden="0" w:uiPriority="61" w:unhideWhenUsed="0"/>
+    <w:lsdException w:name="Light Grid Accent 5" w:semiHidden="0" w:uiPriority="62" w:unhideWhenUsed="0"/>
+    <w:lsdException w:name="Medium Shading 1 Accent 5" w:semiHidden="0" w:uiPriority="63" w:unhideWhenUsed="0"/>
+    <w:lsdException w:name="Medium Shading 2 Accent 5" w:semiHidden="0" w:uiPriority="64" w:unhideWhenUsed="0"/>
+    <w:lsdException w:name="Medium List 1 Accent 5" w:semiHidden="0" w:uiPriority="65" w:unhideWhenUsed="0"/>
+    <w:lsdException w:name="Medium List 2 Accent 5" w:semiHidden="0" w:uiPriority="66" w:unhideWhenUsed="0"/>
+    <w:lsdException w:name="Medium Grid 1 Accent 5" w:semiHidden="0" w:uiPriority="67" w:unhideWhenUsed="0"/>
+    <w:lsdException w:name="Medium Grid 2 Accent 5" w:semiHidden="0" w:uiPriority="68" w:unhideWhenUsed="0"/>
+    <w:lsdException w:name="Medium Grid 3 Accent 5" w:semiHidden="0" w:uiPriority="69" w:unhideWhenUsed="0"/>
+    <w:lsdException w:name="Dark List Accent 5" w:semiHidden="0" w:uiPriority="70" w:unhideWhenUsed="0"/>
+    <w:lsdException w:name="Colorful Shading Accent 5" w:semiHidden="0" w:uiPriority="71" w:unhideWhenUsed="0"/>
+    <w:lsdException w:name="Colorful List Accent 5" w:semiHidden="0" w:uiPriority="72" w:unhideWhenUsed="0"/>
+    <w:lsdException w:name="Colorful Grid Accent 5" w:semiHidden="0" w:uiPriority="73" w:unhideWhenUsed="0"/>
+    <w:lsdException w:name="Light Shading Accent 6" w:semiHidden="0" w:uiPriority="60" w:unhideWhenUsed="0"/>
+    <w:lsdException w:name="Light List Accent 6" w:semiHidden="0" w:uiPriority="61" w:unhideWhenUsed="0"/>
+    <w:lsdException w:name="Light Grid Accent 6" w:semiHidden="0" w:uiPriority="62" w:unhideWhenUsed="0"/>
+    <w:lsdException w:name="Medium Shading 1 Accent 6" w:semiHidden="0" w:uiPriority="63" w:unhideWhenUsed="0"/>
+    <w:lsdException w:name="Medium Shading 2 Accent 6" w:semiHidden="0" w:uiPriority="64" w:unhideWhenUsed="0"/>
+    <w:lsdException w:name="Medium List 1 Accent 6" w:semiHidden="0" w:uiPriority="65" w:unhideWhenUsed="0"/>
+    <w:lsdException w:name="Medium List 2 Accent 6" w:semiHidden="0" w:uiPriority="66" w:unhideWhenUsed="0"/>
+    <w:lsdException w:name="Medium Grid 1 Accent 6" w:semiHidden="0" w:uiPriority="67" w:unhideWhenUsed="0"/>
+    <w:lsdException w:name="Medium Grid 2 Accent 6" w:semiHidden="0" w:uiPriority="68" w:unhideWhenUsed="0"/>
+    <w:lsdException w:name="Medium Grid 3 Accent 6" w:semiHidden="0" w:uiPriority="69" w:unhideWhenUsed="0"/>
+    <w:lsdException w:name="Dark List Accent 6" w:semiHidden="0" w:uiPriority="70" w:unhideWhenUsed="0"/>
+    <w:lsdException w:name="Colorful Shading Accent 6" w:semiHidden="0" w:uiPriority="71" w:unhideWhenUsed="0"/>
+    <w:lsdException w:name="Colorful List Accent 6" w:semiHidden="0" w:uiPriority="72" w:unhideWhenUsed="0"/>
+    <w:lsdException w:name="Colorful Grid Accent 6" w:semiHidden="0" w:uiPriority="73" w:unhideWhenUsed="0"/>
+    <w:lsdException w:name="Subtle Emphasis" w:semiHidden="0" w:uiPriority="19" w:unhideWhenUsed="0" w:qFormat="1"/>
+    <w:lsdException w:name="Intense Emphasis" w:semiHidden="0" w:uiPriority="21" w:unhideWhenUsed="0" w:qFormat="1"/>
+    <w:lsdException w:name="Subtle Reference" w:semiHidden="0" w:uiPriority="31" w:unhideWhenUsed="0" w:qFormat="1"/>
+    <w:lsdException w:name="Intense Reference" w:semiHidden="0" w:uiPriority="32" w:unhideWhenUsed="0" w:qFormat="1"/>
+    <w:lsdException w:name="Book Title" w:semiHidden="0" w:uiPriority="33" w:unhideWhenUsed="0" w:qFormat="1"/>
+    <w:lsdException w:name="Bibliography" w:uiPriority="37"/>
+    <w:lsdException w:name="TOC Heading" w:uiPriority="39" w:qFormat="1"/>
   </w:latentStyles>
   <w:style w:type="paragraph" w:default="1" w:styleId="Normal">
     <w:name w:val="Normal"/>
@@ -16299,7 +16319,7 @@
   </w:style>
   <w:style w:type="paragraph" w:customStyle="1" w:styleId="Tablas">
     <w:name w:val="Tablas"/>
-    <w:basedOn w:val="Descripcin"/>
+    <w:basedOn w:val="Epgrafe"/>
     <w:link w:val="TablasCar"/>
     <w:qFormat/>
     <w:rsid w:val="00123949"/>
@@ -16328,7 +16348,430 @@
       <w:szCs w:val="24"/>
     </w:rPr>
   </w:style>
-  <w:style w:type="paragraph" w:styleId="Descripcin">
+  <w:style w:type="paragraph" w:styleId="Epgrafe">
+    <w:name w:val="caption"/>
+    <w:basedOn w:val="Normal"/>
+    <w:next w:val="Normal"/>
+    <w:uiPriority w:val="35"/>
+    <w:semiHidden/>
+    <w:unhideWhenUsed/>
+    <w:qFormat/>
+    <w:rsid w:val="00123949"/>
+    <w:pPr>
+      <w:spacing w:after="200" w:line="240" w:lineRule="auto"/>
+    </w:pPr>
+    <w:rPr>
+      <w:b/>
+      <w:bCs/>
+      <w:color w:val="5B9BD5" w:themeColor="accent1"/>
+      <w:sz w:val="18"/>
+      <w:szCs w:val="18"/>
+    </w:rPr>
+  </w:style>
+  <w:style w:type="paragraph" w:styleId="Encabezado">
+    <w:name w:val="header"/>
+    <w:basedOn w:val="Normal"/>
+    <w:link w:val="EncabezadoCar"/>
+    <w:uiPriority w:val="99"/>
+    <w:unhideWhenUsed/>
+    <w:rsid w:val="00B410C3"/>
+    <w:pPr>
+      <w:tabs>
+        <w:tab w:val="center" w:pos="4153"/>
+        <w:tab w:val="right" w:pos="8306"/>
+      </w:tabs>
+      <w:spacing w:after="0" w:line="240" w:lineRule="auto"/>
+    </w:pPr>
+  </w:style>
+  <w:style w:type="character" w:customStyle="1" w:styleId="EncabezadoCar">
+    <w:name w:val="Encabezado Car"/>
+    <w:basedOn w:val="Fuentedeprrafopredeter"/>
+    <w:link w:val="Encabezado"/>
+    <w:uiPriority w:val="99"/>
+    <w:rsid w:val="00B410C3"/>
+  </w:style>
+  <w:style w:type="paragraph" w:styleId="Piedepgina">
+    <w:name w:val="footer"/>
+    <w:basedOn w:val="Normal"/>
+    <w:link w:val="PiedepginaCar"/>
+    <w:uiPriority w:val="99"/>
+    <w:unhideWhenUsed/>
+    <w:rsid w:val="00B410C3"/>
+    <w:pPr>
+      <w:tabs>
+        <w:tab w:val="center" w:pos="4153"/>
+        <w:tab w:val="right" w:pos="8306"/>
+      </w:tabs>
+      <w:spacing w:after="0" w:line="240" w:lineRule="auto"/>
+    </w:pPr>
+  </w:style>
+  <w:style w:type="character" w:customStyle="1" w:styleId="PiedepginaCar">
+    <w:name w:val="Pie de página Car"/>
+    <w:basedOn w:val="Fuentedeprrafopredeter"/>
+    <w:link w:val="Piedepgina"/>
+    <w:uiPriority w:val="99"/>
+    <w:rsid w:val="00B410C3"/>
+  </w:style>
+  <w:style w:type="table" w:styleId="Tablaconcuadrcula">
+    <w:name w:val="Table Grid"/>
+    <w:basedOn w:val="Tablanormal"/>
+    <w:uiPriority w:val="59"/>
+    <w:rsid w:val="00981A0E"/>
+    <w:pPr>
+      <w:spacing w:after="0" w:line="240" w:lineRule="auto"/>
+    </w:pPr>
+    <w:rPr>
+      <w:rFonts w:ascii="Calibri" w:eastAsia="Calibri" w:hAnsi="Calibri" w:cs="Times New Roman"/>
+      <w:lang w:val="es-ES"/>
+    </w:rPr>
+    <w:tblPr>
+      <w:tblBorders>
+        <w:top w:val="single" w:sz="4" w:space="0" w:color="auto"/>
+        <w:left w:val="single" w:sz="4" w:space="0" w:color="auto"/>
+        <w:bottom w:val="single" w:sz="4" w:space="0" w:color="auto"/>
+        <w:right w:val="single" w:sz="4" w:space="0" w:color="auto"/>
+        <w:insideH w:val="single" w:sz="4" w:space="0" w:color="auto"/>
+        <w:insideV w:val="single" w:sz="4" w:space="0" w:color="auto"/>
+      </w:tblBorders>
+    </w:tblPr>
+  </w:style>
+</w:styles>
+</file>
+
+<file path=word/stylesWithEffects.xml><?xml version="1.0" encoding="utf-8"?>
+<w:styles xmlns:wpc="http://schemas.microsoft.com/office/word/2010/wordprocessingCanvas" xmlns:mc="http://schemas.openxmlformats.org/markup-compatibility/2006" xmlns:o="urn:schemas-microsoft-com:office:office" xmlns:r="http://schemas.openxmlformats.org/officeDocument/2006/relationships" xmlns:m="http://schemas.openxmlformats.org/officeDocument/2006/math" xmlns:v="urn:schemas-microsoft-com:vml" xmlns:wp14="http://schemas.microsoft.com/office/word/2010/wordprocessingDrawing" xmlns:wp="http://schemas.openxmlformats.org/drawingml/2006/wordprocessingDrawing" xmlns:w10="urn:schemas-microsoft-com:office:word" xmlns:w="http://schemas.openxmlformats.org/wordprocessingml/2006/main" xmlns:w14="http://schemas.microsoft.com/office/word/2010/wordml" xmlns:wpg="http://schemas.microsoft.com/office/word/2010/wordprocessingGroup" xmlns:wpi="http://schemas.microsoft.com/office/word/2010/wordprocessingInk" xmlns:wne="http://schemas.microsoft.com/office/word/2006/wordml" xmlns:wps="http://schemas.microsoft.com/office/word/2010/wordprocessingShape" mc:Ignorable="w14 wp14">
+  <w:docDefaults>
+    <w:rPrDefault>
+      <w:rPr>
+        <w:rFonts w:asciiTheme="minorHAnsi" w:eastAsiaTheme="minorHAnsi" w:hAnsiTheme="minorHAnsi" w:cstheme="minorBidi"/>
+        <w:sz w:val="22"/>
+        <w:szCs w:val="22"/>
+        <w:lang w:val="es-PE" w:eastAsia="en-US" w:bidi="ar-SA"/>
+      </w:rPr>
+    </w:rPrDefault>
+    <w:pPrDefault>
+      <w:pPr>
+        <w:spacing w:after="160" w:line="259" w:lineRule="auto"/>
+      </w:pPr>
+    </w:pPrDefault>
+  </w:docDefaults>
+  <w:latentStyles w:defLockedState="0" w:defUIPriority="99" w:defSemiHidden="1" w:defUnhideWhenUsed="1" w:defQFormat="0" w:count="267">
+    <w:lsdException w:name="Normal" w:semiHidden="0" w:uiPriority="0" w:unhideWhenUsed="0" w:qFormat="1"/>
+    <w:lsdException w:name="heading 1" w:semiHidden="0" w:uiPriority="9" w:unhideWhenUsed="0" w:qFormat="1"/>
+    <w:lsdException w:name="heading 2" w:uiPriority="9" w:qFormat="1"/>
+    <w:lsdException w:name="heading 3" w:uiPriority="9" w:qFormat="1"/>
+    <w:lsdException w:name="heading 4" w:uiPriority="9" w:qFormat="1"/>
+    <w:lsdException w:name="heading 5" w:uiPriority="9" w:qFormat="1"/>
+    <w:lsdException w:name="heading 6" w:uiPriority="9" w:qFormat="1"/>
+    <w:lsdException w:name="heading 7" w:uiPriority="9" w:qFormat="1"/>
+    <w:lsdException w:name="heading 8" w:uiPriority="9" w:qFormat="1"/>
+    <w:lsdException w:name="heading 9" w:uiPriority="9" w:qFormat="1"/>
+    <w:lsdException w:name="toc 1" w:uiPriority="39"/>
+    <w:lsdException w:name="toc 2" w:uiPriority="39"/>
+    <w:lsdException w:name="toc 3" w:uiPriority="39"/>
+    <w:lsdException w:name="toc 4" w:uiPriority="39"/>
+    <w:lsdException w:name="toc 5" w:uiPriority="39"/>
+    <w:lsdException w:name="toc 6" w:uiPriority="39"/>
+    <w:lsdException w:name="toc 7" w:uiPriority="39"/>
+    <w:lsdException w:name="toc 8" w:uiPriority="39"/>
+    <w:lsdException w:name="toc 9" w:uiPriority="39"/>
+    <w:lsdException w:name="caption" w:uiPriority="35" w:qFormat="1"/>
+    <w:lsdException w:name="Title" w:semiHidden="0" w:uiPriority="10" w:unhideWhenUsed="0" w:qFormat="1"/>
+    <w:lsdException w:name="Default Paragraph Font" w:uiPriority="1"/>
+    <w:lsdException w:name="Subtitle" w:semiHidden="0" w:uiPriority="11" w:unhideWhenUsed="0" w:qFormat="1"/>
+    <w:lsdException w:name="Strong" w:semiHidden="0" w:uiPriority="22" w:unhideWhenUsed="0" w:qFormat="1"/>
+    <w:lsdException w:name="Emphasis" w:semiHidden="0" w:uiPriority="20" w:unhideWhenUsed="0" w:qFormat="1"/>
+    <w:lsdException w:name="Table Grid" w:semiHidden="0" w:uiPriority="59" w:unhideWhenUsed="0"/>
+    <w:lsdException w:name="Placeholder Text" w:unhideWhenUsed="0"/>
+    <w:lsdException w:name="No Spacing" w:semiHidden="0" w:uiPriority="1" w:unhideWhenUsed="0" w:qFormat="1"/>
+    <w:lsdException w:name="Light Shading" w:semiHidden="0" w:uiPriority="60" w:unhideWhenUsed="0"/>
+    <w:lsdException w:name="Light List" w:semiHidden="0" w:uiPriority="61" w:unhideWhenUsed="0"/>
+    <w:lsdException w:name="Light Grid" w:semiHidden="0" w:uiPriority="62" w:unhideWhenUsed="0"/>
+    <w:lsdException w:name="Medium Shading 1" w:semiHidden="0" w:uiPriority="63" w:unhideWhenUsed="0"/>
+    <w:lsdException w:name="Medium Shading 2" w:semiHidden="0" w:uiPriority="64" w:unhideWhenUsed="0"/>
+    <w:lsdException w:name="Medium List 1" w:semiHidden="0" w:uiPriority="65" w:unhideWhenUsed="0"/>
+    <w:lsdException w:name="Medium List 2" w:semiHidden="0" w:uiPriority="66" w:unhideWhenUsed="0"/>
+    <w:lsdException w:name="Medium Grid 1" w:semiHidden="0" w:uiPriority="67" w:unhideWhenUsed="0"/>
+    <w:lsdException w:name="Medium Grid 2" w:semiHidden="0" w:uiPriority="68" w:unhideWhenUsed="0"/>
+    <w:lsdException w:name="Medium Grid 3" w:semiHidden="0" w:uiPriority="69" w:unhideWhenUsed="0"/>
+    <w:lsdException w:name="Dark List" w:semiHidden="0" w:uiPriority="70" w:unhideWhenUsed="0"/>
+    <w:lsdException w:name="Colorful Shading" w:semiHidden="0" w:uiPriority="71" w:unhideWhenUsed="0"/>
+    <w:lsdException w:name="Colorful List" w:semiHidden="0" w:uiPriority="72" w:unhideWhenUsed="0"/>
+    <w:lsdException w:name="Colorful Grid" w:semiHidden="0" w:uiPriority="73" w:unhideWhenUsed="0"/>
+    <w:lsdException w:name="Light Shading Accent 1" w:semiHidden="0" w:uiPriority="60" w:unhideWhenUsed="0"/>
+    <w:lsdException w:name="Light List Accent 1" w:semiHidden="0" w:uiPriority="61" w:unhideWhenUsed="0"/>
+    <w:lsdException w:name="Light Grid Accent 1" w:semiHidden="0" w:uiPriority="62" w:unhideWhenUsed="0"/>
+    <w:lsdException w:name="Medium Shading 1 Accent 1" w:semiHidden="0" w:uiPriority="63" w:unhideWhenUsed="0"/>
+    <w:lsdException w:name="Medium Shading 2 Accent 1" w:semiHidden="0" w:uiPriority="64" w:unhideWhenUsed="0"/>
+    <w:lsdException w:name="Medium List 1 Accent 1" w:semiHidden="0" w:uiPriority="65" w:unhideWhenUsed="0"/>
+    <w:lsdException w:name="Revision" w:unhideWhenUsed="0"/>
+    <w:lsdException w:name="List Paragraph" w:semiHidden="0" w:uiPriority="34" w:unhideWhenUsed="0" w:qFormat="1"/>
+    <w:lsdException w:name="Quote" w:semiHidden="0" w:uiPriority="29" w:unhideWhenUsed="0" w:qFormat="1"/>
+    <w:lsdException w:name="Intense Quote" w:semiHidden="0" w:uiPriority="30" w:unhideWhenUsed="0" w:qFormat="1"/>
+    <w:lsdException w:name="Medium List 2 Accent 1" w:semiHidden="0" w:uiPriority="66" w:unhideWhenUsed="0"/>
+    <w:lsdException w:name="Medium Grid 1 Accent 1" w:semiHidden="0" w:uiPriority="67" w:unhideWhenUsed="0"/>
+    <w:lsdException w:name="Medium Grid 2 Accent 1" w:semiHidden="0" w:uiPriority="68" w:unhideWhenUsed="0"/>
+    <w:lsdException w:name="Medium Grid 3 Accent 1" w:semiHidden="0" w:uiPriority="69" w:unhideWhenUsed="0"/>
+    <w:lsdException w:name="Dark List Accent 1" w:semiHidden="0" w:uiPriority="70" w:unhideWhenUsed="0"/>
+    <w:lsdException w:name="Colorful Shading Accent 1" w:semiHidden="0" w:uiPriority="71" w:unhideWhenUsed="0"/>
+    <w:lsdException w:name="Colorful List Accent 1" w:semiHidden="0" w:uiPriority="72" w:unhideWhenUsed="0"/>
+    <w:lsdException w:name="Colorful Grid Accent 1" w:semiHidden="0" w:uiPriority="73" w:unhideWhenUsed="0"/>
+    <w:lsdException w:name="Light Shading Accent 2" w:semiHidden="0" w:uiPriority="60" w:unhideWhenUsed="0"/>
+    <w:lsdException w:name="Light List Accent 2" w:semiHidden="0" w:uiPriority="61" w:unhideWhenUsed="0"/>
+    <w:lsdException w:name="Light Grid Accent 2" w:semiHidden="0" w:uiPriority="62" w:unhideWhenUsed="0"/>
+    <w:lsdException w:name="Medium Shading 1 Accent 2" w:semiHidden="0" w:uiPriority="63" w:unhideWhenUsed="0"/>
+    <w:lsdException w:name="Medium Shading 2 Accent 2" w:semiHidden="0" w:uiPriority="64" w:unhideWhenUsed="0"/>
+    <w:lsdException w:name="Medium List 1 Accent 2" w:semiHidden="0" w:uiPriority="65" w:unhideWhenUsed="0"/>
+    <w:lsdException w:name="Medium List 2 Accent 2" w:semiHidden="0" w:uiPriority="66" w:unhideWhenUsed="0"/>
+    <w:lsdException w:name="Medium Grid 1 Accent 2" w:semiHidden="0" w:uiPriority="67" w:unhideWhenUsed="0"/>
+    <w:lsdException w:name="Medium Grid 2 Accent 2" w:semiHidden="0" w:uiPriority="68" w:unhideWhenUsed="0"/>
+    <w:lsdException w:name="Medium Grid 3 Accent 2" w:semiHidden="0" w:uiPriority="69" w:unhideWhenUsed="0"/>
+    <w:lsdException w:name="Dark List Accent 2" w:semiHidden="0" w:uiPriority="70" w:unhideWhenUsed="0"/>
+    <w:lsdException w:name="Colorful Shading Accent 2" w:semiHidden="0" w:uiPriority="71" w:unhideWhenUsed="0"/>
+    <w:lsdException w:name="Colorful List Accent 2" w:semiHidden="0" w:uiPriority="72" w:unhideWhenUsed="0"/>
+    <w:lsdException w:name="Colorful Grid Accent 2" w:semiHidden="0" w:uiPriority="73" w:unhideWhenUsed="0"/>
+    <w:lsdException w:name="Light Shading Accent 3" w:semiHidden="0" w:uiPriority="60" w:unhideWhenUsed="0"/>
+    <w:lsdException w:name="Light List Accent 3" w:semiHidden="0" w:uiPriority="61" w:unhideWhenUsed="0"/>
+    <w:lsdException w:name="Light Grid Accent 3" w:semiHidden="0" w:uiPriority="62" w:unhideWhenUsed="0"/>
+    <w:lsdException w:name="Medium Shading 1 Accent 3" w:semiHidden="0" w:uiPriority="63" w:unhideWhenUsed="0"/>
+    <w:lsdException w:name="Medium Shading 2 Accent 3" w:semiHidden="0" w:uiPriority="64" w:unhideWhenUsed="0"/>
+    <w:lsdException w:name="Medium List 1 Accent 3" w:semiHidden="0" w:uiPriority="65" w:unhideWhenUsed="0"/>
+    <w:lsdException w:name="Medium List 2 Accent 3" w:semiHidden="0" w:uiPriority="66" w:unhideWhenUsed="0"/>
+    <w:lsdException w:name="Medium Grid 1 Accent 3" w:semiHidden="0" w:uiPriority="67" w:unhideWhenUsed="0"/>
+    <w:lsdException w:name="Medium Grid 2 Accent 3" w:semiHidden="0" w:uiPriority="68" w:unhideWhenUsed="0"/>
+    <w:lsdException w:name="Medium Grid 3 Accent 3" w:semiHidden="0" w:uiPriority="69" w:unhideWhenUsed="0"/>
+    <w:lsdException w:name="Dark List Accent 3" w:semiHidden="0" w:uiPriority="70" w:unhideWhenUsed="0"/>
+    <w:lsdException w:name="Colorful Shading Accent 3" w:semiHidden="0" w:uiPriority="71" w:unhideWhenUsed="0"/>
+    <w:lsdException w:name="Colorful List Accent 3" w:semiHidden="0" w:uiPriority="72" w:unhideWhenUsed="0"/>
+    <w:lsdException w:name="Colorful Grid Accent 3" w:semiHidden="0" w:uiPriority="73" w:unhideWhenUsed="0"/>
+    <w:lsdException w:name="Light Shading Accent 4" w:semiHidden="0" w:uiPriority="60" w:unhideWhenUsed="0"/>
+    <w:lsdException w:name="Light List Accent 4" w:semiHidden="0" w:uiPriority="61" w:unhideWhenUsed="0"/>
+    <w:lsdException w:name="Light Grid Accent 4" w:semiHidden="0" w:uiPriority="62" w:unhideWhenUsed="0"/>
+    <w:lsdException w:name="Medium Shading 1 Accent 4" w:semiHidden="0" w:uiPriority="63" w:unhideWhenUsed="0"/>
+    <w:lsdException w:name="Medium Shading 2 Accent 4" w:semiHidden="0" w:uiPriority="64" w:unhideWhenUsed="0"/>
+    <w:lsdException w:name="Medium List 1 Accent 4" w:semiHidden="0" w:uiPriority="65" w:unhideWhenUsed="0"/>
+    <w:lsdException w:name="Medium List 2 Accent 4" w:semiHidden="0" w:uiPriority="66" w:unhideWhenUsed="0"/>
+    <w:lsdException w:name="Medium Grid 1 Accent 4" w:semiHidden="0" w:uiPriority="67" w:unhideWhenUsed="0"/>
+    <w:lsdException w:name="Medium Grid 2 Accent 4" w:semiHidden="0" w:uiPriority="68" w:unhideWhenUsed="0"/>
+    <w:lsdException w:name="Medium Grid 3 Accent 4" w:semiHidden="0" w:uiPriority="69" w:unhideWhenUsed="0"/>
+    <w:lsdException w:name="Dark List Accent 4" w:semiHidden="0" w:uiPriority="70" w:unhideWhenUsed="0"/>
+    <w:lsdException w:name="Colorful Shading Accent 4" w:semiHidden="0" w:uiPriority="71" w:unhideWhenUsed="0"/>
+    <w:lsdException w:name="Colorful List Accent 4" w:semiHidden="0" w:uiPriority="72" w:unhideWhenUsed="0"/>
+    <w:lsdException w:name="Colorful Grid Accent 4" w:semiHidden="0" w:uiPriority="73" w:unhideWhenUsed="0"/>
+    <w:lsdException w:name="Light Shading Accent 5" w:semiHidden="0" w:uiPriority="60" w:unhideWhenUsed="0"/>
+    <w:lsdException w:name="Light List Accent 5" w:semiHidden="0" w:uiPriority="61" w:unhideWhenUsed="0"/>
+    <w:lsdException w:name="Light Grid Accent 5" w:semiHidden="0" w:uiPriority="62" w:unhideWhenUsed="0"/>
+    <w:lsdException w:name="Medium Shading 1 Accent 5" w:semiHidden="0" w:uiPriority="63" w:unhideWhenUsed="0"/>
+    <w:lsdException w:name="Medium Shading 2 Accent 5" w:semiHidden="0" w:uiPriority="64" w:unhideWhenUsed="0"/>
+    <w:lsdException w:name="Medium List 1 Accent 5" w:semiHidden="0" w:uiPriority="65" w:unhideWhenUsed="0"/>
+    <w:lsdException w:name="Medium List 2 Accent 5" w:semiHidden="0" w:uiPriority="66" w:unhideWhenUsed="0"/>
+    <w:lsdException w:name="Medium Grid 1 Accent 5" w:semiHidden="0" w:uiPriority="67" w:unhideWhenUsed="0"/>
+    <w:lsdException w:name="Medium Grid 2 Accent 5" w:semiHidden="0" w:uiPriority="68" w:unhideWhenUsed="0"/>
+    <w:lsdException w:name="Medium Grid 3 Accent 5" w:semiHidden="0" w:uiPriority="69" w:unhideWhenUsed="0"/>
+    <w:lsdException w:name="Dark List Accent 5" w:semiHidden="0" w:uiPriority="70" w:unhideWhenUsed="0"/>
+    <w:lsdException w:name="Colorful Shading Accent 5" w:semiHidden="0" w:uiPriority="71" w:unhideWhenUsed="0"/>
+    <w:lsdException w:name="Colorful List Accent 5" w:semiHidden="0" w:uiPriority="72" w:unhideWhenUsed="0"/>
+    <w:lsdException w:name="Colorful Grid Accent 5" w:semiHidden="0" w:uiPriority="73" w:unhideWhenUsed="0"/>
+    <w:lsdException w:name="Light Shading Accent 6" w:semiHidden="0" w:uiPriority="60" w:unhideWhenUsed="0"/>
+    <w:lsdException w:name="Light List Accent 6" w:semiHidden="0" w:uiPriority="61" w:unhideWhenUsed="0"/>
+    <w:lsdException w:name="Light Grid Accent 6" w:semiHidden="0" w:uiPriority="62" w:unhideWhenUsed="0"/>
+    <w:lsdException w:name="Medium Shading 1 Accent 6" w:semiHidden="0" w:uiPriority="63" w:unhideWhenUsed="0"/>
+    <w:lsdException w:name="Medium Shading 2 Accent 6" w:semiHidden="0" w:uiPriority="64" w:unhideWhenUsed="0"/>
+    <w:lsdException w:name="Medium List 1 Accent 6" w:semiHidden="0" w:uiPriority="65" w:unhideWhenUsed="0"/>
+    <w:lsdException w:name="Medium List 2 Accent 6" w:semiHidden="0" w:uiPriority="66" w:unhideWhenUsed="0"/>
+    <w:lsdException w:name="Medium Grid 1 Accent 6" w:semiHidden="0" w:uiPriority="67" w:unhideWhenUsed="0"/>
+    <w:lsdException w:name="Medium Grid 2 Accent 6" w:semiHidden="0" w:uiPriority="68" w:unhideWhenUsed="0"/>
+    <w:lsdException w:name="Medium Grid 3 Accent 6" w:semiHidden="0" w:uiPriority="69" w:unhideWhenUsed="0"/>
+    <w:lsdException w:name="Dark List Accent 6" w:semiHidden="0" w:uiPriority="70" w:unhideWhenUsed="0"/>
+    <w:lsdException w:name="Colorful Shading Accent 6" w:semiHidden="0" w:uiPriority="71" w:unhideWhenUsed="0"/>
+    <w:lsdException w:name="Colorful List Accent 6" w:semiHidden="0" w:uiPriority="72" w:unhideWhenUsed="0"/>
+    <w:lsdException w:name="Colorful Grid Accent 6" w:semiHidden="0" w:uiPriority="73" w:unhideWhenUsed="0"/>
+    <w:lsdException w:name="Subtle Emphasis" w:semiHidden="0" w:uiPriority="19" w:unhideWhenUsed="0" w:qFormat="1"/>
+    <w:lsdException w:name="Intense Emphasis" w:semiHidden="0" w:uiPriority="21" w:unhideWhenUsed="0" w:qFormat="1"/>
+    <w:lsdException w:name="Subtle Reference" w:semiHidden="0" w:uiPriority="31" w:unhideWhenUsed="0" w:qFormat="1"/>
+    <w:lsdException w:name="Intense Reference" w:semiHidden="0" w:uiPriority="32" w:unhideWhenUsed="0" w:qFormat="1"/>
+    <w:lsdException w:name="Book Title" w:semiHidden="0" w:uiPriority="33" w:unhideWhenUsed="0" w:qFormat="1"/>
+    <w:lsdException w:name="Bibliography" w:uiPriority="37"/>
+    <w:lsdException w:name="TOC Heading" w:uiPriority="39" w:qFormat="1"/>
+  </w:latentStyles>
+  <w:style w:type="paragraph" w:default="1" w:styleId="Normal">
+    <w:name w:val="Normal"/>
+    <w:qFormat/>
+    <w:rsid w:val="00DE605D"/>
+  </w:style>
+  <w:style w:type="paragraph" w:styleId="Ttulo3">
+    <w:name w:val="heading 3"/>
+    <w:basedOn w:val="Normal"/>
+    <w:next w:val="Normal"/>
+    <w:link w:val="Ttulo3Car"/>
+    <w:uiPriority w:val="9"/>
+    <w:unhideWhenUsed/>
+    <w:qFormat/>
+    <w:rsid w:val="005E2C06"/>
+    <w:pPr>
+      <w:keepNext/>
+      <w:keepLines/>
+      <w:spacing w:before="200" w:after="200" w:line="240" w:lineRule="auto"/>
+      <w:outlineLvl w:val="2"/>
+    </w:pPr>
+    <w:rPr>
+      <w:rFonts w:ascii="Times New Roman" w:eastAsiaTheme="majorEastAsia" w:hAnsi="Times New Roman" w:cstheme="majorBidi"/>
+      <w:b/>
+      <w:bCs/>
+      <w:sz w:val="24"/>
+    </w:rPr>
+  </w:style>
+  <w:style w:type="character" w:default="1" w:styleId="Fuentedeprrafopredeter">
+    <w:name w:val="Default Paragraph Font"/>
+    <w:uiPriority w:val="1"/>
+    <w:semiHidden/>
+    <w:unhideWhenUsed/>
+  </w:style>
+  <w:style w:type="table" w:default="1" w:styleId="Tablanormal">
+    <w:name w:val="Normal Table"/>
+    <w:uiPriority w:val="99"/>
+    <w:semiHidden/>
+    <w:unhideWhenUsed/>
+    <w:tblPr>
+      <w:tblInd w:w="0" w:type="dxa"/>
+      <w:tblCellMar>
+        <w:top w:w="0" w:type="dxa"/>
+        <w:left w:w="108" w:type="dxa"/>
+        <w:bottom w:w="0" w:type="dxa"/>
+        <w:right w:w="108" w:type="dxa"/>
+      </w:tblCellMar>
+    </w:tblPr>
+  </w:style>
+  <w:style w:type="numbering" w:default="1" w:styleId="Sinlista">
+    <w:name w:val="No List"/>
+    <w:uiPriority w:val="99"/>
+    <w:semiHidden/>
+    <w:unhideWhenUsed/>
+  </w:style>
+  <w:style w:type="character" w:customStyle="1" w:styleId="Ttulo3Car">
+    <w:name w:val="Título 3 Car"/>
+    <w:basedOn w:val="Fuentedeprrafopredeter"/>
+    <w:link w:val="Ttulo3"/>
+    <w:uiPriority w:val="9"/>
+    <w:rsid w:val="005E2C06"/>
+    <w:rPr>
+      <w:rFonts w:ascii="Times New Roman" w:eastAsiaTheme="majorEastAsia" w:hAnsi="Times New Roman" w:cstheme="majorBidi"/>
+      <w:b/>
+      <w:bCs/>
+      <w:sz w:val="24"/>
+    </w:rPr>
+  </w:style>
+  <w:style w:type="paragraph" w:styleId="Textodeglobo">
+    <w:name w:val="Balloon Text"/>
+    <w:basedOn w:val="Normal"/>
+    <w:link w:val="TextodegloboCar"/>
+    <w:uiPriority w:val="99"/>
+    <w:semiHidden/>
+    <w:unhideWhenUsed/>
+    <w:rsid w:val="003326C7"/>
+    <w:pPr>
+      <w:spacing w:after="0" w:line="240" w:lineRule="auto"/>
+    </w:pPr>
+    <w:rPr>
+      <w:rFonts w:ascii="Tahoma" w:hAnsi="Tahoma" w:cs="Tahoma"/>
+      <w:sz w:val="16"/>
+      <w:szCs w:val="16"/>
+    </w:rPr>
+  </w:style>
+  <w:style w:type="character" w:customStyle="1" w:styleId="TextodegloboCar">
+    <w:name w:val="Texto de globo Car"/>
+    <w:basedOn w:val="Fuentedeprrafopredeter"/>
+    <w:link w:val="Textodeglobo"/>
+    <w:uiPriority w:val="99"/>
+    <w:semiHidden/>
+    <w:rsid w:val="003326C7"/>
+    <w:rPr>
+      <w:rFonts w:ascii="Tahoma" w:hAnsi="Tahoma" w:cs="Tahoma"/>
+      <w:sz w:val="16"/>
+      <w:szCs w:val="16"/>
+    </w:rPr>
+  </w:style>
+  <w:style w:type="paragraph" w:styleId="Prrafodelista">
+    <w:name w:val="List Paragraph"/>
+    <w:basedOn w:val="Normal"/>
+    <w:link w:val="PrrafodelistaCar"/>
+    <w:uiPriority w:val="34"/>
+    <w:qFormat/>
+    <w:rsid w:val="00123949"/>
+    <w:pPr>
+      <w:spacing w:after="200" w:line="276" w:lineRule="auto"/>
+      <w:ind w:left="720"/>
+      <w:contextualSpacing/>
+    </w:pPr>
+  </w:style>
+  <w:style w:type="character" w:customStyle="1" w:styleId="PrrafodelistaCar">
+    <w:name w:val="Párrafo de lista Car"/>
+    <w:basedOn w:val="Fuentedeprrafopredeter"/>
+    <w:link w:val="Prrafodelista"/>
+    <w:uiPriority w:val="34"/>
+    <w:locked/>
+    <w:rsid w:val="00123949"/>
+  </w:style>
+  <w:style w:type="paragraph" w:customStyle="1" w:styleId="Prrafodelista1">
+    <w:name w:val="Párrafo de lista1"/>
+    <w:basedOn w:val="Normal"/>
+    <w:link w:val="ListParagraphChar"/>
+    <w:qFormat/>
+    <w:rsid w:val="00123949"/>
+    <w:pPr>
+      <w:suppressAutoHyphens/>
+      <w:spacing w:after="200" w:line="276" w:lineRule="auto"/>
+      <w:ind w:left="720"/>
+    </w:pPr>
+    <w:rPr>
+      <w:rFonts w:ascii="Calibri" w:eastAsia="SimSun" w:hAnsi="Calibri" w:cs="Calibri"/>
+      <w:kern w:val="1"/>
+      <w:lang w:eastAsia="ar-SA"/>
+    </w:rPr>
+  </w:style>
+  <w:style w:type="character" w:customStyle="1" w:styleId="ListParagraphChar">
+    <w:name w:val="List Paragraph Char"/>
+    <w:link w:val="Prrafodelista1"/>
+    <w:locked/>
+    <w:rsid w:val="00123949"/>
+    <w:rPr>
+      <w:rFonts w:ascii="Calibri" w:eastAsia="SimSun" w:hAnsi="Calibri" w:cs="Calibri"/>
+      <w:kern w:val="1"/>
+      <w:lang w:eastAsia="ar-SA"/>
+    </w:rPr>
+  </w:style>
+  <w:style w:type="paragraph" w:customStyle="1" w:styleId="Tablas">
+    <w:name w:val="Tablas"/>
+    <w:basedOn w:val="Epgrafe"/>
+    <w:link w:val="TablasCar"/>
+    <w:qFormat/>
+    <w:rsid w:val="00123949"/>
+    <w:pPr>
+      <w:spacing w:before="200"/>
+      <w:ind w:left="357"/>
+      <w:jc w:val="center"/>
+    </w:pPr>
+    <w:rPr>
+      <w:rFonts w:ascii="Times New Roman" w:eastAsia="Calibri" w:hAnsi="Times New Roman" w:cs="Times New Roman"/>
+      <w:sz w:val="24"/>
+      <w:szCs w:val="24"/>
+    </w:rPr>
+  </w:style>
+  <w:style w:type="character" w:customStyle="1" w:styleId="TablasCar">
+    <w:name w:val="Tablas Car"/>
+    <w:basedOn w:val="Fuentedeprrafopredeter"/>
+    <w:link w:val="Tablas"/>
+    <w:rsid w:val="00123949"/>
+    <w:rPr>
+      <w:rFonts w:ascii="Times New Roman" w:eastAsia="Calibri" w:hAnsi="Times New Roman" w:cs="Times New Roman"/>
+      <w:b/>
+      <w:bCs/>
+      <w:color w:val="5B9BD5" w:themeColor="accent1"/>
+      <w:sz w:val="24"/>
+      <w:szCs w:val="24"/>
+    </w:rPr>
+  </w:style>
+  <w:style w:type="paragraph" w:styleId="Epgrafe">
     <w:name w:val="caption"/>
     <w:basedOn w:val="Normal"/>
     <w:next w:val="Normal"/>
@@ -16673,7 +17116,7 @@
   <a:extraClrSchemeLst/>
   <a:extLst>
     <a:ext uri="{05A4C25C-085E-4340-85A3-A5531E510DB2}">
-      <thm15:themeFamily xmlns:thm15="http://schemas.microsoft.com/office/thememl/2012/main" name="Office Theme" id="{62F939B6-93AF-4DB8-9C6B-D6C7DFDC589F}" vid="{4A3C46E8-61CC-4603-A589-7422A47A8E4A}"/>
+      <thm15:themeFamily xmlns:thm15="http://schemas.microsoft.com/office/thememl/2012/main" xmlns="" name="Office Theme" id="{62F939B6-93AF-4DB8-9C6B-D6C7DFDC589F}" vid="{4A3C46E8-61CC-4603-A589-7422A47A8E4A}"/>
     </a:ext>
   </a:extLst>
 </a:theme>
@@ -16684,7 +17127,7 @@
 </file>
 
 <file path=customXml/itemProps1.xml><?xml version="1.0" encoding="utf-8"?>
-<ds:datastoreItem xmlns:ds="http://schemas.openxmlformats.org/officeDocument/2006/customXml" ds:itemID="{E3F73657-674C-4A8C-A23D-3190A273CEAF}">
+<ds:datastoreItem xmlns:ds="http://schemas.openxmlformats.org/officeDocument/2006/customXml" ds:itemID="{BA12AB4F-8E0C-48C7-9978-F3BB614AB9A4}">
   <ds:schemaRefs>
     <ds:schemaRef ds:uri="http://schemas.openxmlformats.org/officeDocument/2006/bibliography"/>
   </ds:schemaRefs>

</xml_diff>